<commit_message>
add: Agregar tabla con nombre y puesto asi mismo agregar nombre mio y puesto
</commit_message>
<xml_diff>
--- a/Concesionario_JavaEE.docx
+++ b/Concesionario_JavaEE.docx
@@ -598,6 +598,408 @@
         <w:commentReference w:id="2"/>
       </w:r>
     </w:p>
+    <w:tbl>
+      <w:tblPr>
+        <w:tblStyle w:val="Tablaconcuadrcula"/>
+        <w:tblW w:w="0" w:type="auto"/>
+        <w:tblLook w:val="04A0" w:firstRow="1" w:lastRow="0" w:firstColumn="1" w:lastColumn="0" w:noHBand="0" w:noVBand="1"/>
+      </w:tblPr>
+      <w:tblGrid>
+        <w:gridCol w:w="4414"/>
+        <w:gridCol w:w="4414"/>
+      </w:tblGrid>
+      <w:tr>
+        <w:tc>
+          <w:tcPr>
+            <w:tcW w:w="4414" w:type="dxa"/>
+          </w:tcPr>
+          <w:p>
+            <w:pPr>
+              <w:pStyle w:val="Sinespaciado"/>
+              <w:tabs>
+                <w:tab w:val="left" w:pos="5670"/>
+              </w:tabs>
+              <w:spacing w:line="276" w:lineRule="auto"/>
+              <w:jc w:val="center"/>
+            </w:pPr>
+            <w:r>
+              <w:lastRenderedPageBreak/>
+              <w:t>Nombre</w:t>
+            </w:r>
+          </w:p>
+        </w:tc>
+        <w:tc>
+          <w:tcPr>
+            <w:tcW w:w="4414" w:type="dxa"/>
+          </w:tcPr>
+          <w:p>
+            <w:pPr>
+              <w:pStyle w:val="Sinespaciado"/>
+              <w:tabs>
+                <w:tab w:val="left" w:pos="5670"/>
+              </w:tabs>
+              <w:spacing w:line="276" w:lineRule="auto"/>
+              <w:jc w:val="center"/>
+            </w:pPr>
+            <w:r>
+              <w:t>Puesto</w:t>
+            </w:r>
+          </w:p>
+        </w:tc>
+      </w:tr>
+      <w:tr>
+        <w:tc>
+          <w:tcPr>
+            <w:tcW w:w="4414" w:type="dxa"/>
+          </w:tcPr>
+          <w:p>
+            <w:pPr>
+              <w:pStyle w:val="Sinespaciado"/>
+              <w:tabs>
+                <w:tab w:val="left" w:pos="5670"/>
+              </w:tabs>
+              <w:spacing w:line="276" w:lineRule="auto"/>
+              <w:jc w:val="center"/>
+            </w:pPr>
+          </w:p>
+        </w:tc>
+        <w:tc>
+          <w:tcPr>
+            <w:tcW w:w="4414" w:type="dxa"/>
+          </w:tcPr>
+          <w:p>
+            <w:pPr>
+              <w:pStyle w:val="Sinespaciado"/>
+              <w:tabs>
+                <w:tab w:val="left" w:pos="5670"/>
+              </w:tabs>
+              <w:spacing w:line="276" w:lineRule="auto"/>
+              <w:jc w:val="center"/>
+            </w:pPr>
+          </w:p>
+        </w:tc>
+      </w:tr>
+      <w:tr>
+        <w:tc>
+          <w:tcPr>
+            <w:tcW w:w="4414" w:type="dxa"/>
+          </w:tcPr>
+          <w:p>
+            <w:pPr>
+              <w:pStyle w:val="Sinespaciado"/>
+              <w:tabs>
+                <w:tab w:val="left" w:pos="5670"/>
+              </w:tabs>
+              <w:spacing w:line="276" w:lineRule="auto"/>
+              <w:jc w:val="center"/>
+            </w:pPr>
+          </w:p>
+        </w:tc>
+        <w:tc>
+          <w:tcPr>
+            <w:tcW w:w="4414" w:type="dxa"/>
+          </w:tcPr>
+          <w:p>
+            <w:pPr>
+              <w:pStyle w:val="Sinespaciado"/>
+              <w:tabs>
+                <w:tab w:val="left" w:pos="5670"/>
+              </w:tabs>
+              <w:spacing w:line="276" w:lineRule="auto"/>
+              <w:jc w:val="center"/>
+            </w:pPr>
+          </w:p>
+        </w:tc>
+      </w:tr>
+      <w:tr>
+        <w:tc>
+          <w:tcPr>
+            <w:tcW w:w="4414" w:type="dxa"/>
+          </w:tcPr>
+          <w:p>
+            <w:pPr>
+              <w:pStyle w:val="Sinespaciado"/>
+              <w:tabs>
+                <w:tab w:val="left" w:pos="5670"/>
+              </w:tabs>
+              <w:spacing w:line="276" w:lineRule="auto"/>
+              <w:jc w:val="center"/>
+            </w:pPr>
+          </w:p>
+        </w:tc>
+        <w:tc>
+          <w:tcPr>
+            <w:tcW w:w="4414" w:type="dxa"/>
+          </w:tcPr>
+          <w:p>
+            <w:pPr>
+              <w:pStyle w:val="Sinespaciado"/>
+              <w:tabs>
+                <w:tab w:val="left" w:pos="5670"/>
+              </w:tabs>
+              <w:spacing w:line="276" w:lineRule="auto"/>
+              <w:jc w:val="center"/>
+            </w:pPr>
+          </w:p>
+        </w:tc>
+      </w:tr>
+      <w:tr>
+        <w:tc>
+          <w:tcPr>
+            <w:tcW w:w="4414" w:type="dxa"/>
+          </w:tcPr>
+          <w:p>
+            <w:pPr>
+              <w:pStyle w:val="Sinespaciado"/>
+              <w:tabs>
+                <w:tab w:val="left" w:pos="5670"/>
+              </w:tabs>
+              <w:spacing w:line="276" w:lineRule="auto"/>
+              <w:jc w:val="center"/>
+            </w:pPr>
+          </w:p>
+        </w:tc>
+        <w:tc>
+          <w:tcPr>
+            <w:tcW w:w="4414" w:type="dxa"/>
+          </w:tcPr>
+          <w:p>
+            <w:pPr>
+              <w:pStyle w:val="Sinespaciado"/>
+              <w:tabs>
+                <w:tab w:val="left" w:pos="5670"/>
+              </w:tabs>
+              <w:spacing w:line="276" w:lineRule="auto"/>
+              <w:jc w:val="center"/>
+            </w:pPr>
+          </w:p>
+        </w:tc>
+      </w:tr>
+      <w:tr>
+        <w:tc>
+          <w:tcPr>
+            <w:tcW w:w="4414" w:type="dxa"/>
+          </w:tcPr>
+          <w:p>
+            <w:pPr>
+              <w:pStyle w:val="Sinespaciado"/>
+              <w:tabs>
+                <w:tab w:val="left" w:pos="5670"/>
+              </w:tabs>
+              <w:spacing w:line="276" w:lineRule="auto"/>
+              <w:jc w:val="center"/>
+            </w:pPr>
+          </w:p>
+        </w:tc>
+        <w:tc>
+          <w:tcPr>
+            <w:tcW w:w="4414" w:type="dxa"/>
+          </w:tcPr>
+          <w:p>
+            <w:pPr>
+              <w:pStyle w:val="Sinespaciado"/>
+              <w:tabs>
+                <w:tab w:val="left" w:pos="5670"/>
+              </w:tabs>
+              <w:spacing w:line="276" w:lineRule="auto"/>
+              <w:jc w:val="center"/>
+            </w:pPr>
+          </w:p>
+        </w:tc>
+      </w:tr>
+      <w:tr>
+        <w:tc>
+          <w:tcPr>
+            <w:tcW w:w="4414" w:type="dxa"/>
+          </w:tcPr>
+          <w:p>
+            <w:pPr>
+              <w:pStyle w:val="Sinespaciado"/>
+              <w:tabs>
+                <w:tab w:val="left" w:pos="5670"/>
+              </w:tabs>
+              <w:spacing w:line="276" w:lineRule="auto"/>
+              <w:jc w:val="center"/>
+            </w:pPr>
+          </w:p>
+        </w:tc>
+        <w:tc>
+          <w:tcPr>
+            <w:tcW w:w="4414" w:type="dxa"/>
+          </w:tcPr>
+          <w:p>
+            <w:pPr>
+              <w:pStyle w:val="Sinespaciado"/>
+              <w:tabs>
+                <w:tab w:val="left" w:pos="5670"/>
+              </w:tabs>
+              <w:spacing w:line="276" w:lineRule="auto"/>
+              <w:jc w:val="center"/>
+            </w:pPr>
+          </w:p>
+        </w:tc>
+      </w:tr>
+      <w:tr>
+        <w:tc>
+          <w:tcPr>
+            <w:tcW w:w="4414" w:type="dxa"/>
+          </w:tcPr>
+          <w:p>
+            <w:pPr>
+              <w:pStyle w:val="Sinespaciado"/>
+              <w:tabs>
+                <w:tab w:val="left" w:pos="5670"/>
+              </w:tabs>
+              <w:spacing w:line="276" w:lineRule="auto"/>
+              <w:jc w:val="center"/>
+            </w:pPr>
+          </w:p>
+        </w:tc>
+        <w:tc>
+          <w:tcPr>
+            <w:tcW w:w="4414" w:type="dxa"/>
+          </w:tcPr>
+          <w:p>
+            <w:pPr>
+              <w:pStyle w:val="Sinespaciado"/>
+              <w:tabs>
+                <w:tab w:val="left" w:pos="5670"/>
+              </w:tabs>
+              <w:spacing w:line="276" w:lineRule="auto"/>
+              <w:jc w:val="center"/>
+            </w:pPr>
+          </w:p>
+        </w:tc>
+      </w:tr>
+      <w:tr>
+        <w:tc>
+          <w:tcPr>
+            <w:tcW w:w="4414" w:type="dxa"/>
+          </w:tcPr>
+          <w:p>
+            <w:pPr>
+              <w:pStyle w:val="Sinespaciado"/>
+              <w:tabs>
+                <w:tab w:val="left" w:pos="5670"/>
+              </w:tabs>
+              <w:spacing w:line="276" w:lineRule="auto"/>
+              <w:jc w:val="center"/>
+            </w:pPr>
+          </w:p>
+        </w:tc>
+        <w:tc>
+          <w:tcPr>
+            <w:tcW w:w="4414" w:type="dxa"/>
+          </w:tcPr>
+          <w:p>
+            <w:pPr>
+              <w:pStyle w:val="Sinespaciado"/>
+              <w:tabs>
+                <w:tab w:val="left" w:pos="5670"/>
+              </w:tabs>
+              <w:spacing w:line="276" w:lineRule="auto"/>
+              <w:jc w:val="center"/>
+            </w:pPr>
+          </w:p>
+        </w:tc>
+      </w:tr>
+      <w:tr>
+        <w:tc>
+          <w:tcPr>
+            <w:tcW w:w="4414" w:type="dxa"/>
+          </w:tcPr>
+          <w:p>
+            <w:pPr>
+              <w:pStyle w:val="Sinespaciado"/>
+              <w:tabs>
+                <w:tab w:val="left" w:pos="5670"/>
+              </w:tabs>
+              <w:spacing w:line="276" w:lineRule="auto"/>
+              <w:jc w:val="center"/>
+            </w:pPr>
+          </w:p>
+        </w:tc>
+        <w:tc>
+          <w:tcPr>
+            <w:tcW w:w="4414" w:type="dxa"/>
+          </w:tcPr>
+          <w:p>
+            <w:pPr>
+              <w:pStyle w:val="Sinespaciado"/>
+              <w:tabs>
+                <w:tab w:val="left" w:pos="5670"/>
+              </w:tabs>
+              <w:spacing w:line="276" w:lineRule="auto"/>
+              <w:jc w:val="center"/>
+            </w:pPr>
+          </w:p>
+        </w:tc>
+      </w:tr>
+      <w:tr>
+        <w:tc>
+          <w:tcPr>
+            <w:tcW w:w="4414" w:type="dxa"/>
+          </w:tcPr>
+          <w:p>
+            <w:pPr>
+              <w:pStyle w:val="Sinespaciado"/>
+              <w:tabs>
+                <w:tab w:val="left" w:pos="5670"/>
+              </w:tabs>
+              <w:spacing w:line="276" w:lineRule="auto"/>
+              <w:jc w:val="center"/>
+            </w:pPr>
+          </w:p>
+        </w:tc>
+        <w:tc>
+          <w:tcPr>
+            <w:tcW w:w="4414" w:type="dxa"/>
+          </w:tcPr>
+          <w:p>
+            <w:pPr>
+              <w:pStyle w:val="Sinespaciado"/>
+              <w:tabs>
+                <w:tab w:val="left" w:pos="5670"/>
+              </w:tabs>
+              <w:spacing w:line="276" w:lineRule="auto"/>
+              <w:jc w:val="center"/>
+            </w:pPr>
+          </w:p>
+        </w:tc>
+      </w:tr>
+      <w:tr>
+        <w:tc>
+          <w:tcPr>
+            <w:tcW w:w="4414" w:type="dxa"/>
+          </w:tcPr>
+          <w:p>
+            <w:pPr>
+              <w:pStyle w:val="Sinespaciado"/>
+              <w:tabs>
+                <w:tab w:val="left" w:pos="5670"/>
+              </w:tabs>
+              <w:spacing w:line="276" w:lineRule="auto"/>
+              <w:jc w:val="center"/>
+            </w:pPr>
+          </w:p>
+        </w:tc>
+        <w:tc>
+          <w:tcPr>
+            <w:tcW w:w="4414" w:type="dxa"/>
+          </w:tcPr>
+          <w:p>
+            <w:pPr>
+              <w:pStyle w:val="Sinespaciado"/>
+              <w:tabs>
+                <w:tab w:val="left" w:pos="5670"/>
+              </w:tabs>
+              <w:spacing w:line="276" w:lineRule="auto"/>
+              <w:jc w:val="center"/>
+            </w:pPr>
+          </w:p>
+        </w:tc>
+      </w:tr>
+    </w:tbl>
     <w:p>
       <w:pPr>
         <w:pStyle w:val="Sinespaciado"/>
@@ -1212,6 +1614,25 @@
       <w:szCs w:val="20"/>
     </w:rPr>
   </w:style>
+  <w:style w:type="table" w:styleId="Tablaconcuadrcula">
+    <w:name w:val="Table Grid"/>
+    <w:basedOn w:val="Tablanormal"/>
+    <w:uiPriority w:val="39"/>
+    <w:rsid w:val="00FF4F01"/>
+    <w:pPr>
+      <w:spacing w:after="0" w:line="240" w:lineRule="auto"/>
+    </w:pPr>
+    <w:tblPr>
+      <w:tblBorders>
+        <w:top w:val="single" w:sz="4" w:space="0" w:color="auto"/>
+        <w:left w:val="single" w:sz="4" w:space="0" w:color="auto"/>
+        <w:bottom w:val="single" w:sz="4" w:space="0" w:color="auto"/>
+        <w:right w:val="single" w:sz="4" w:space="0" w:color="auto"/>
+        <w:insideH w:val="single" w:sz="4" w:space="0" w:color="auto"/>
+        <w:insideV w:val="single" w:sz="4" w:space="0" w:color="auto"/>
+      </w:tblBorders>
+    </w:tblPr>
+  </w:style>
 </w:styles>
 </file>
 

</xml_diff>

<commit_message>
add: Agregar HU1 de gestion de vehiculos
</commit_message>
<xml_diff>
--- a/Concesionario_JavaEE.docx
+++ b/Concesionario_JavaEE.docx
@@ -643,6 +643,44 @@
             </w:pPr>
             <w:r>
               <w:t>Puesto</w:t>
+            </w:r>
+          </w:p>
+        </w:tc>
+      </w:tr>
+      <w:tr>
+        <w:tc>
+          <w:tcPr>
+            <w:tcW w:w="4414" w:type="dxa"/>
+          </w:tcPr>
+          <w:p>
+            <w:pPr>
+              <w:pStyle w:val="Sinespaciado"/>
+              <w:tabs>
+                <w:tab w:val="left" w:pos="5670"/>
+              </w:tabs>
+              <w:spacing w:line="276" w:lineRule="auto"/>
+              <w:jc w:val="center"/>
+            </w:pPr>
+            <w:r>
+              <w:t>Emilio Sebastián Barrera Cali</w:t>
+            </w:r>
+          </w:p>
+        </w:tc>
+        <w:tc>
+          <w:tcPr>
+            <w:tcW w:w="4414" w:type="dxa"/>
+          </w:tcPr>
+          <w:p>
+            <w:pPr>
+              <w:pStyle w:val="Sinespaciado"/>
+              <w:tabs>
+                <w:tab w:val="left" w:pos="5670"/>
+              </w:tabs>
+              <w:spacing w:line="276" w:lineRule="auto"/>
+              <w:jc w:val="center"/>
+            </w:pPr>
+            <w:r>
+              <w:t>Scrum Master</w:t>
             </w:r>
           </w:p>
         </w:tc>
@@ -967,38 +1005,6 @@
           </w:p>
         </w:tc>
       </w:tr>
-      <w:tr>
-        <w:tc>
-          <w:tcPr>
-            <w:tcW w:w="4414" w:type="dxa"/>
-          </w:tcPr>
-          <w:p>
-            <w:pPr>
-              <w:pStyle w:val="Sinespaciado"/>
-              <w:tabs>
-                <w:tab w:val="left" w:pos="5670"/>
-              </w:tabs>
-              <w:spacing w:line="276" w:lineRule="auto"/>
-              <w:jc w:val="center"/>
-            </w:pPr>
-          </w:p>
-        </w:tc>
-        <w:tc>
-          <w:tcPr>
-            <w:tcW w:w="4414" w:type="dxa"/>
-          </w:tcPr>
-          <w:p>
-            <w:pPr>
-              <w:pStyle w:val="Sinespaciado"/>
-              <w:tabs>
-                <w:tab w:val="left" w:pos="5670"/>
-              </w:tabs>
-              <w:spacing w:line="276" w:lineRule="auto"/>
-              <w:jc w:val="center"/>
-            </w:pPr>
-          </w:p>
-        </w:tc>
-      </w:tr>
     </w:tbl>
     <w:p>
       <w:pPr>
@@ -1009,6 +1015,400 @@
         <w:spacing w:line="276" w:lineRule="auto"/>
         <w:jc w:val="center"/>
       </w:pPr>
+    </w:p>
+    <w:p>
+      <w:pPr>
+        <w:pStyle w:val="Sinespaciado"/>
+        <w:tabs>
+          <w:tab w:val="left" w:pos="5670"/>
+        </w:tabs>
+        <w:spacing w:line="276" w:lineRule="auto"/>
+        <w:jc w:val="center"/>
+      </w:pPr>
+    </w:p>
+    <w:p>
+      <w:pPr>
+        <w:pStyle w:val="Sinespaciado"/>
+        <w:tabs>
+          <w:tab w:val="left" w:pos="5670"/>
+        </w:tabs>
+        <w:spacing w:line="276" w:lineRule="auto"/>
+        <w:jc w:val="center"/>
+      </w:pPr>
+    </w:p>
+    <w:p>
+      <w:pPr>
+        <w:pStyle w:val="Sinespaciado"/>
+        <w:tabs>
+          <w:tab w:val="left" w:pos="5670"/>
+        </w:tabs>
+        <w:spacing w:line="276" w:lineRule="auto"/>
+        <w:jc w:val="center"/>
+      </w:pPr>
+    </w:p>
+    <w:p>
+      <w:pPr>
+        <w:pStyle w:val="Sinespaciado"/>
+        <w:tabs>
+          <w:tab w:val="left" w:pos="5670"/>
+        </w:tabs>
+        <w:spacing w:line="276" w:lineRule="auto"/>
+        <w:jc w:val="center"/>
+      </w:pPr>
+    </w:p>
+    <w:p>
+      <w:pPr>
+        <w:pStyle w:val="Sinespaciado"/>
+        <w:tabs>
+          <w:tab w:val="left" w:pos="5670"/>
+        </w:tabs>
+        <w:spacing w:line="276" w:lineRule="auto"/>
+        <w:jc w:val="center"/>
+      </w:pPr>
+    </w:p>
+    <w:p>
+      <w:pPr>
+        <w:pStyle w:val="Sinespaciado"/>
+        <w:tabs>
+          <w:tab w:val="left" w:pos="5670"/>
+        </w:tabs>
+        <w:spacing w:line="276" w:lineRule="auto"/>
+        <w:jc w:val="center"/>
+      </w:pPr>
+    </w:p>
+    <w:p>
+      <w:pPr>
+        <w:pStyle w:val="Sinespaciado"/>
+        <w:tabs>
+          <w:tab w:val="left" w:pos="5670"/>
+        </w:tabs>
+        <w:spacing w:line="276" w:lineRule="auto"/>
+        <w:jc w:val="center"/>
+      </w:pPr>
+    </w:p>
+    <w:p>
+      <w:pPr>
+        <w:pStyle w:val="Sinespaciado"/>
+        <w:tabs>
+          <w:tab w:val="left" w:pos="5670"/>
+        </w:tabs>
+        <w:spacing w:line="276" w:lineRule="auto"/>
+        <w:jc w:val="center"/>
+      </w:pPr>
+    </w:p>
+    <w:p>
+      <w:pPr>
+        <w:pStyle w:val="Sinespaciado"/>
+        <w:tabs>
+          <w:tab w:val="left" w:pos="5670"/>
+        </w:tabs>
+        <w:spacing w:line="276" w:lineRule="auto"/>
+        <w:jc w:val="center"/>
+      </w:pPr>
+    </w:p>
+    <w:p>
+      <w:pPr>
+        <w:pStyle w:val="Sinespaciado"/>
+        <w:tabs>
+          <w:tab w:val="left" w:pos="5670"/>
+        </w:tabs>
+        <w:spacing w:line="276" w:lineRule="auto"/>
+        <w:jc w:val="center"/>
+      </w:pPr>
+    </w:p>
+    <w:p>
+      <w:pPr>
+        <w:pStyle w:val="Sinespaciado"/>
+        <w:tabs>
+          <w:tab w:val="left" w:pos="5670"/>
+        </w:tabs>
+        <w:spacing w:line="276" w:lineRule="auto"/>
+        <w:jc w:val="center"/>
+      </w:pPr>
+    </w:p>
+    <w:p>
+      <w:pPr>
+        <w:pStyle w:val="Sinespaciado"/>
+        <w:tabs>
+          <w:tab w:val="left" w:pos="5670"/>
+        </w:tabs>
+        <w:spacing w:line="276" w:lineRule="auto"/>
+        <w:jc w:val="center"/>
+      </w:pPr>
+    </w:p>
+    <w:p>
+      <w:pPr>
+        <w:pStyle w:val="Sinespaciado"/>
+        <w:tabs>
+          <w:tab w:val="left" w:pos="5670"/>
+        </w:tabs>
+        <w:spacing w:line="276" w:lineRule="auto"/>
+        <w:jc w:val="center"/>
+      </w:pPr>
+    </w:p>
+    <w:p>
+      <w:pPr>
+        <w:pStyle w:val="Sinespaciado"/>
+        <w:tabs>
+          <w:tab w:val="left" w:pos="5670"/>
+        </w:tabs>
+        <w:spacing w:line="276" w:lineRule="auto"/>
+        <w:jc w:val="center"/>
+      </w:pPr>
+    </w:p>
+    <w:p>
+      <w:pPr>
+        <w:pStyle w:val="Sinespaciado"/>
+        <w:tabs>
+          <w:tab w:val="left" w:pos="5670"/>
+        </w:tabs>
+        <w:spacing w:line="276" w:lineRule="auto"/>
+        <w:jc w:val="center"/>
+      </w:pPr>
+    </w:p>
+    <w:p>
+      <w:pPr>
+        <w:pStyle w:val="Sinespaciado"/>
+        <w:tabs>
+          <w:tab w:val="left" w:pos="5670"/>
+        </w:tabs>
+        <w:spacing w:line="276" w:lineRule="auto"/>
+        <w:jc w:val="center"/>
+      </w:pPr>
+    </w:p>
+    <w:p>
+      <w:pPr>
+        <w:pStyle w:val="Sinespaciado"/>
+        <w:tabs>
+          <w:tab w:val="left" w:pos="5670"/>
+        </w:tabs>
+        <w:spacing w:line="276" w:lineRule="auto"/>
+        <w:jc w:val="center"/>
+      </w:pPr>
+    </w:p>
+    <w:p>
+      <w:pPr>
+        <w:pStyle w:val="Sinespaciado"/>
+        <w:tabs>
+          <w:tab w:val="left" w:pos="5670"/>
+        </w:tabs>
+        <w:spacing w:line="276" w:lineRule="auto"/>
+        <w:jc w:val="center"/>
+      </w:pPr>
+    </w:p>
+    <w:p>
+      <w:pPr>
+        <w:pStyle w:val="Sinespaciado"/>
+        <w:tabs>
+          <w:tab w:val="left" w:pos="5670"/>
+        </w:tabs>
+        <w:spacing w:line="276" w:lineRule="auto"/>
+        <w:jc w:val="center"/>
+      </w:pPr>
+    </w:p>
+    <w:p>
+      <w:pPr>
+        <w:pStyle w:val="Sinespaciado"/>
+        <w:tabs>
+          <w:tab w:val="left" w:pos="5670"/>
+        </w:tabs>
+        <w:spacing w:line="276" w:lineRule="auto"/>
+        <w:jc w:val="center"/>
+      </w:pPr>
+    </w:p>
+    <w:p>
+      <w:pPr>
+        <w:pStyle w:val="Sinespaciado"/>
+        <w:tabs>
+          <w:tab w:val="left" w:pos="5670"/>
+        </w:tabs>
+        <w:spacing w:line="276" w:lineRule="auto"/>
+        <w:jc w:val="center"/>
+      </w:pPr>
+    </w:p>
+    <w:p>
+      <w:pPr>
+        <w:pStyle w:val="Sinespaciado"/>
+        <w:tabs>
+          <w:tab w:val="left" w:pos="5670"/>
+        </w:tabs>
+        <w:spacing w:line="276" w:lineRule="auto"/>
+        <w:jc w:val="center"/>
+      </w:pPr>
+    </w:p>
+    <w:p>
+      <w:pPr>
+        <w:pStyle w:val="Sinespaciado"/>
+        <w:tabs>
+          <w:tab w:val="left" w:pos="5670"/>
+        </w:tabs>
+        <w:spacing w:line="276" w:lineRule="auto"/>
+        <w:jc w:val="center"/>
+      </w:pPr>
+    </w:p>
+    <w:p>
+      <w:pPr>
+        <w:pStyle w:val="Sinespaciado"/>
+        <w:tabs>
+          <w:tab w:val="left" w:pos="5670"/>
+        </w:tabs>
+        <w:spacing w:line="276" w:lineRule="auto"/>
+        <w:jc w:val="center"/>
+      </w:pPr>
+    </w:p>
+    <w:p>
+      <w:pPr>
+        <w:pStyle w:val="Sinespaciado"/>
+        <w:tabs>
+          <w:tab w:val="left" w:pos="5670"/>
+        </w:tabs>
+        <w:spacing w:line="276" w:lineRule="auto"/>
+        <w:jc w:val="center"/>
+      </w:pPr>
+    </w:p>
+    <w:p>
+      <w:pPr>
+        <w:pStyle w:val="Sinespaciado"/>
+        <w:tabs>
+          <w:tab w:val="left" w:pos="5670"/>
+        </w:tabs>
+        <w:spacing w:line="276" w:lineRule="auto"/>
+        <w:jc w:val="center"/>
+      </w:pPr>
+    </w:p>
+    <w:p>
+      <w:pPr>
+        <w:pStyle w:val="Sinespaciado"/>
+        <w:tabs>
+          <w:tab w:val="left" w:pos="5670"/>
+        </w:tabs>
+        <w:spacing w:line="276" w:lineRule="auto"/>
+        <w:jc w:val="center"/>
+      </w:pPr>
+    </w:p>
+    <w:p>
+      <w:pPr>
+        <w:pStyle w:val="Sinespaciado"/>
+        <w:tabs>
+          <w:tab w:val="left" w:pos="5670"/>
+        </w:tabs>
+        <w:spacing w:line="276" w:lineRule="auto"/>
+        <w:jc w:val="center"/>
+      </w:pPr>
+    </w:p>
+    <w:p>
+      <w:pPr>
+        <w:pStyle w:val="Sinespaciado"/>
+        <w:tabs>
+          <w:tab w:val="left" w:pos="5670"/>
+        </w:tabs>
+        <w:spacing w:line="276" w:lineRule="auto"/>
+        <w:jc w:val="center"/>
+        <w:rPr>
+          <w:rFonts w:ascii="Arial" w:hAnsi="Arial" w:cs="Arial"/>
+          <w:b/>
+          <w:bCs/>
+        </w:rPr>
+      </w:pPr>
+      <w:r>
+        <w:rPr>
+          <w:rFonts w:ascii="Arial" w:hAnsi="Arial" w:cs="Arial"/>
+          <w:b/>
+          <w:bCs/>
+        </w:rPr>
+        <w:lastRenderedPageBreak/>
+        <w:t>HISTORIAS DE USUARIO DE ENTIDADES</w:t>
+      </w:r>
+    </w:p>
+    <w:p>
+      <w:pPr>
+        <w:pStyle w:val="Sinespaciado"/>
+        <w:tabs>
+          <w:tab w:val="left" w:pos="5670"/>
+        </w:tabs>
+        <w:spacing w:line="276" w:lineRule="auto"/>
+        <w:rPr>
+          <w:rFonts w:ascii="Arial" w:hAnsi="Arial" w:cs="Arial"/>
+        </w:rPr>
+      </w:pPr>
+      <w:r>
+        <w:rPr>
+          <w:rFonts w:ascii="Arial" w:hAnsi="Arial" w:cs="Arial"/>
+        </w:rPr>
+        <w:t>Gestión Vehículo:</w:t>
+      </w:r>
+    </w:p>
+    <w:p>
+      <w:pPr>
+        <w:pStyle w:val="Sinespaciado"/>
+        <w:tabs>
+          <w:tab w:val="left" w:pos="5670"/>
+        </w:tabs>
+        <w:spacing w:line="276" w:lineRule="auto"/>
+        <w:rPr>
+          <w:rFonts w:ascii="Arial" w:hAnsi="Arial" w:cs="Arial"/>
+        </w:rPr>
+      </w:pPr>
+      <w:r>
+        <w:rPr>
+          <w:rFonts w:ascii="Arial" w:hAnsi="Arial" w:cs="Arial"/>
+        </w:rPr>
+        <w:t>HUEB-001</w:t>
+      </w:r>
+    </w:p>
+    <w:p>
+      <w:pPr>
+        <w:pStyle w:val="Sinespaciado"/>
+        <w:tabs>
+          <w:tab w:val="left" w:pos="5670"/>
+        </w:tabs>
+        <w:spacing w:line="276" w:lineRule="auto"/>
+        <w:rPr>
+          <w:rFonts w:ascii="Arial" w:hAnsi="Arial" w:cs="Arial"/>
+        </w:rPr>
+      </w:pPr>
+      <w:r>
+        <w:rPr>
+          <w:rFonts w:ascii="Arial" w:hAnsi="Arial" w:cs="Arial"/>
+        </w:rPr>
+        <w:t>Como administrador del sistema,</w:t>
+      </w:r>
+    </w:p>
+    <w:p>
+      <w:pPr>
+        <w:pStyle w:val="Sinespaciado"/>
+        <w:tabs>
+          <w:tab w:val="left" w:pos="5670"/>
+        </w:tabs>
+        <w:spacing w:line="276" w:lineRule="auto"/>
+        <w:rPr>
+          <w:rFonts w:ascii="Arial" w:hAnsi="Arial" w:cs="Arial"/>
+        </w:rPr>
+      </w:pPr>
+      <w:r>
+        <w:rPr>
+          <w:rFonts w:ascii="Arial" w:hAnsi="Arial" w:cs="Arial"/>
+        </w:rPr>
+        <w:t>para llevar un control detallado de los vehículos registrados,</w:t>
+      </w:r>
+    </w:p>
+    <w:p>
+      <w:pPr>
+        <w:pStyle w:val="Sinespaciado"/>
+        <w:tabs>
+          <w:tab w:val="left" w:pos="5670"/>
+        </w:tabs>
+        <w:spacing w:line="276" w:lineRule="auto"/>
+        <w:rPr>
+          <w:rFonts w:ascii="Arial" w:hAnsi="Arial" w:cs="Arial"/>
+        </w:rPr>
+      </w:pPr>
+      <w:r>
+        <w:rPr>
+          <w:rFonts w:ascii="Arial" w:hAnsi="Arial" w:cs="Arial"/>
+        </w:rPr>
+        <w:t>quiero poder registrar nuevos vehículos con sus datos principales como placa, marca, modelo y año.</w:t>
+      </w:r>
     </w:p>
     <w:sectPr>
       <w:pgSz w:w="12240" w:h="15840"/>

</xml_diff>

<commit_message>
add: Agregar HU2 de gestion de vehiculos
</commit_message>
<xml_diff>
--- a/Concesionario_JavaEE.docx
+++ b/Concesionario_JavaEE.docx
@@ -1408,6 +1408,108 @@
           <w:rFonts w:ascii="Arial" w:hAnsi="Arial" w:cs="Arial"/>
         </w:rPr>
         <w:t>quiero poder registrar nuevos vehículos con sus datos principales como placa, marca, modelo y año.</w:t>
+      </w:r>
+    </w:p>
+    <w:p>
+      <w:pPr>
+        <w:pStyle w:val="Sinespaciado"/>
+        <w:tabs>
+          <w:tab w:val="left" w:pos="5670"/>
+        </w:tabs>
+        <w:spacing w:line="276" w:lineRule="auto"/>
+        <w:rPr>
+          <w:rFonts w:ascii="Arial" w:hAnsi="Arial" w:cs="Arial"/>
+        </w:rPr>
+      </w:pPr>
+      <w:r>
+        <w:rPr>
+          <w:rFonts w:ascii="Arial" w:hAnsi="Arial" w:cs="Arial"/>
+        </w:rPr>
+        <w:t>Gestión Vehículo:</w:t>
+      </w:r>
+    </w:p>
+    <w:p>
+      <w:pPr>
+        <w:pStyle w:val="Sinespaciado"/>
+        <w:tabs>
+          <w:tab w:val="left" w:pos="5670"/>
+        </w:tabs>
+        <w:spacing w:line="276" w:lineRule="auto"/>
+        <w:rPr>
+          <w:rFonts w:ascii="Arial" w:hAnsi="Arial" w:cs="Arial"/>
+        </w:rPr>
+      </w:pPr>
+    </w:p>
+    <w:p>
+      <w:pPr>
+        <w:pStyle w:val="Sinespaciado"/>
+        <w:tabs>
+          <w:tab w:val="left" w:pos="5670"/>
+        </w:tabs>
+        <w:spacing w:line="276" w:lineRule="auto"/>
+        <w:rPr>
+          <w:rFonts w:ascii="Arial" w:hAnsi="Arial" w:cs="Arial"/>
+        </w:rPr>
+      </w:pPr>
+      <w:r>
+        <w:rPr>
+          <w:rFonts w:ascii="Arial" w:hAnsi="Arial" w:cs="Arial"/>
+        </w:rPr>
+        <w:t>HUEB-002</w:t>
+      </w:r>
+    </w:p>
+    <w:p>
+      <w:pPr>
+        <w:pStyle w:val="Sinespaciado"/>
+        <w:tabs>
+          <w:tab w:val="left" w:pos="5670"/>
+        </w:tabs>
+        <w:spacing w:line="276" w:lineRule="auto"/>
+        <w:rPr>
+          <w:rFonts w:ascii="Arial" w:hAnsi="Arial" w:cs="Arial"/>
+        </w:rPr>
+      </w:pPr>
+      <w:r>
+        <w:rPr>
+          <w:rFonts w:ascii="Arial" w:hAnsi="Arial" w:cs="Arial"/>
+        </w:rPr>
+        <w:t>Como mecánico del taller,</w:t>
+      </w:r>
+    </w:p>
+    <w:p>
+      <w:pPr>
+        <w:pStyle w:val="Sinespaciado"/>
+        <w:tabs>
+          <w:tab w:val="left" w:pos="5670"/>
+        </w:tabs>
+        <w:spacing w:line="276" w:lineRule="auto"/>
+        <w:rPr>
+          <w:rFonts w:ascii="Arial" w:hAnsi="Arial" w:cs="Arial"/>
+        </w:rPr>
+      </w:pPr>
+      <w:r>
+        <w:rPr>
+          <w:rFonts w:ascii="Arial" w:hAnsi="Arial" w:cs="Arial"/>
+        </w:rPr>
+        <w:t>para saber el historial de mantenimiento de cada vehículo,</w:t>
+      </w:r>
+    </w:p>
+    <w:p>
+      <w:pPr>
+        <w:pStyle w:val="Sinespaciado"/>
+        <w:tabs>
+          <w:tab w:val="left" w:pos="5670"/>
+        </w:tabs>
+        <w:spacing w:line="276" w:lineRule="auto"/>
+        <w:rPr>
+          <w:rFonts w:ascii="Arial" w:hAnsi="Arial" w:cs="Arial"/>
+        </w:rPr>
+      </w:pPr>
+      <w:r>
+        <w:rPr>
+          <w:rFonts w:ascii="Arial" w:hAnsi="Arial" w:cs="Arial"/>
+        </w:rPr>
+        <w:t>quiero acceder a una ficha que muestre todas las reparaciones previas realizadas a un vehículo.</w:t>
       </w:r>
     </w:p>
     <w:sectPr>

</xml_diff>

<commit_message>
add: Agregar HU3 de gestion de vehiculos
</commit_message>
<xml_diff>
--- a/Concesionario_JavaEE.docx
+++ b/Concesionario_JavaEE.docx
@@ -1510,6 +1510,90 @@
           <w:rFonts w:ascii="Arial" w:hAnsi="Arial" w:cs="Arial"/>
         </w:rPr>
         <w:t>quiero acceder a una ficha que muestre todas las reparaciones previas realizadas a un vehículo.</w:t>
+      </w:r>
+    </w:p>
+    <w:p>
+      <w:pPr>
+        <w:pStyle w:val="Sinespaciado"/>
+        <w:tabs>
+          <w:tab w:val="left" w:pos="5670"/>
+        </w:tabs>
+        <w:spacing w:line="276" w:lineRule="auto"/>
+        <w:rPr>
+          <w:rFonts w:ascii="Arial" w:hAnsi="Arial" w:cs="Arial"/>
+        </w:rPr>
+      </w:pPr>
+    </w:p>
+    <w:p>
+      <w:pPr>
+        <w:pStyle w:val="Sinespaciado"/>
+        <w:tabs>
+          <w:tab w:val="left" w:pos="5670"/>
+        </w:tabs>
+        <w:spacing w:line="276" w:lineRule="auto"/>
+        <w:rPr>
+          <w:rFonts w:ascii="Arial" w:hAnsi="Arial" w:cs="Arial"/>
+        </w:rPr>
+      </w:pPr>
+      <w:r>
+        <w:rPr>
+          <w:rFonts w:ascii="Arial" w:hAnsi="Arial" w:cs="Arial"/>
+        </w:rPr>
+        <w:t>HUEB-003</w:t>
+      </w:r>
+    </w:p>
+    <w:p>
+      <w:pPr>
+        <w:pStyle w:val="Sinespaciado"/>
+        <w:tabs>
+          <w:tab w:val="left" w:pos="5670"/>
+        </w:tabs>
+        <w:spacing w:line="276" w:lineRule="auto"/>
+        <w:rPr>
+          <w:rFonts w:ascii="Arial" w:hAnsi="Arial" w:cs="Arial"/>
+        </w:rPr>
+      </w:pPr>
+      <w:r>
+        <w:rPr>
+          <w:rFonts w:ascii="Arial" w:hAnsi="Arial" w:cs="Arial"/>
+        </w:rPr>
+        <w:t>Como cliente del sistema,</w:t>
+      </w:r>
+    </w:p>
+    <w:p>
+      <w:pPr>
+        <w:pStyle w:val="Sinespaciado"/>
+        <w:tabs>
+          <w:tab w:val="left" w:pos="5670"/>
+        </w:tabs>
+        <w:spacing w:line="276" w:lineRule="auto"/>
+        <w:rPr>
+          <w:rFonts w:ascii="Arial" w:hAnsi="Arial" w:cs="Arial"/>
+        </w:rPr>
+      </w:pPr>
+      <w:r>
+        <w:rPr>
+          <w:rFonts w:ascii="Arial" w:hAnsi="Arial" w:cs="Arial"/>
+        </w:rPr>
+        <w:t>para verificar que mi vehículo esté correctamente registrado,</w:t>
+      </w:r>
+    </w:p>
+    <w:p>
+      <w:pPr>
+        <w:pStyle w:val="Sinespaciado"/>
+        <w:tabs>
+          <w:tab w:val="left" w:pos="5670"/>
+        </w:tabs>
+        <w:spacing w:line="276" w:lineRule="auto"/>
+        <w:rPr>
+          <w:rFonts w:ascii="Arial" w:hAnsi="Arial" w:cs="Arial"/>
+        </w:rPr>
+      </w:pPr>
+      <w:r>
+        <w:rPr>
+          <w:rFonts w:ascii="Arial" w:hAnsi="Arial" w:cs="Arial"/>
+        </w:rPr>
+        <w:t>quiero poder consultar el estado actual y los datos asociados de mi vehículo desde mi perfil.</w:t>
       </w:r>
     </w:p>
     <w:sectPr>

</xml_diff>

<commit_message>
add:Agregar Josse Carlos Cortez Lopez y puesto en el archivo Concesionario_JavaEE.docx
</commit_message>
<xml_diff>
--- a/Concesionario_JavaEE.docx
+++ b/Concesionario_JavaEE.docx
@@ -1,6 +1,6 @@
 
 <file path=word/document.xml><?xml version="1.0" encoding="utf-8"?>
-<w:document xmlns:wpc="http://schemas.microsoft.com/office/word/2010/wordprocessingCanvas" xmlns:cx="http://schemas.microsoft.com/office/drawing/2014/chartex" xmlns:cx1="http://schemas.microsoft.com/office/drawing/2015/9/8/chartex" xmlns:cx2="http://schemas.microsoft.com/office/drawing/2015/10/21/chartex" xmlns:cx3="http://schemas.microsoft.com/office/drawing/2016/5/9/chartex" xmlns:cx4="http://schemas.microsoft.com/office/drawing/2016/5/10/chartex" xmlns:cx5="http://schemas.microsoft.com/office/drawing/2016/5/11/chartex" xmlns:cx6="http://schemas.microsoft.com/office/drawing/2016/5/12/chartex" xmlns:cx7="http://schemas.microsoft.com/office/drawing/2016/5/13/chartex" xmlns:cx8="http://schemas.microsoft.com/office/drawing/2016/5/14/chartex" xmlns:mc="http://schemas.openxmlformats.org/markup-compatibility/2006" xmlns:aink="http://schemas.microsoft.com/office/drawing/2016/ink" xmlns:am3d="http://schemas.microsoft.com/office/drawing/2017/model3d" xmlns:o="urn:schemas-microsoft-com:office:office" xmlns:r="http://schemas.openxmlformats.org/officeDocument/2006/relationships" xmlns:m="http://schemas.openxmlformats.org/officeDocument/2006/math" xmlns:v="urn:schemas-microsoft-com:vml" xmlns:wp14="http://schemas.microsoft.com/office/word/2010/wordprocessingDrawing" xmlns:wp="http://schemas.openxmlformats.org/drawingml/2006/wordprocessingDrawing" xmlns:w10="urn:schemas-microsoft-com:office:word" xmlns:w="http://schemas.openxmlformats.org/wordprocessingml/2006/main" xmlns:w14="http://schemas.microsoft.com/office/word/2010/wordml" xmlns:w15="http://schemas.microsoft.com/office/word/2012/wordml" xmlns:w16cex="http://schemas.microsoft.com/office/word/2018/wordml/cex" xmlns:w16cid="http://schemas.microsoft.com/office/word/2016/wordml/cid" xmlns:w16="http://schemas.microsoft.com/office/word/2018/wordml" xmlns:w16sdtdh="http://schemas.microsoft.com/office/word/2020/wordml/sdtdatahash" xmlns:w16se="http://schemas.microsoft.com/office/word/2015/wordml/symex" xmlns:wpg="http://schemas.microsoft.com/office/word/2010/wordprocessingGroup" xmlns:wpi="http://schemas.microsoft.com/office/word/2010/wordprocessingInk" xmlns:wne="http://schemas.microsoft.com/office/word/2006/wordml" xmlns:wps="http://schemas.microsoft.com/office/word/2010/wordprocessingShape" mc:Ignorable="w14 w15 w16se w16cid w16 w16cex w16sdtdh wp14">
+<w:document xmlns:wpc="http://schemas.microsoft.com/office/word/2010/wordprocessingCanvas" xmlns:cx="http://schemas.microsoft.com/office/drawing/2014/chartex" xmlns:mc="http://schemas.openxmlformats.org/markup-compatibility/2006" xmlns:o="urn:schemas-microsoft-com:office:office" xmlns:r="http://schemas.openxmlformats.org/officeDocument/2006/relationships" xmlns:m="http://schemas.openxmlformats.org/officeDocument/2006/math" xmlns:v="urn:schemas-microsoft-com:vml" xmlns:wp14="http://schemas.microsoft.com/office/word/2010/wordprocessingDrawing" xmlns:wp="http://schemas.openxmlformats.org/drawingml/2006/wordprocessingDrawing" xmlns:w10="urn:schemas-microsoft-com:office:word" xmlns:w="http://schemas.openxmlformats.org/wordprocessingml/2006/main" xmlns:w14="http://schemas.microsoft.com/office/word/2010/wordml" xmlns:w15="http://schemas.microsoft.com/office/word/2012/wordml" xmlns:w16se="http://schemas.microsoft.com/office/word/2015/wordml/symex" xmlns:wpg="http://schemas.microsoft.com/office/word/2010/wordprocessingGroup" xmlns:wpi="http://schemas.microsoft.com/office/word/2010/wordprocessingInk" xmlns:wne="http://schemas.microsoft.com/office/word/2006/wordml" xmlns:wps="http://schemas.microsoft.com/office/word/2010/wordprocessingShape" mc:Ignorable="w14 w15 w16se wp14">
   <w:body>
     <w:p>
       <w:pPr>
@@ -25,6 +25,7 @@
           <w:rFonts w:ascii="Arial" w:hAnsi="Arial" w:cs="Arial"/>
           <w:b/>
           <w:noProof/>
+          <w:lang w:val="en-US"/>
         </w:rPr>
         <w:drawing>
           <wp:inline distT="0" distB="0" distL="0" distR="0" wp14:anchorId="61DA3BD1" wp14:editId="0C35A376">
@@ -44,7 +45,7 @@
                     </pic:cNvPicPr>
                   </pic:nvPicPr>
                   <pic:blipFill>
-                    <a:blip r:embed="rId8" cstate="print">
+                    <a:blip r:embed="rId6" cstate="print">
                       <a:extLst>
                         <a:ext uri="{28A0092B-C50C-407E-A947-70E740481C1C}">
                           <a14:useLocalDpi xmlns:a14="http://schemas.microsoft.com/office/drawing/2010/main" val="0"/>
@@ -598,15 +599,1011 @@
         <w:commentReference w:id="2"/>
       </w:r>
     </w:p>
-    <w:p>
-      <w:pPr>
-        <w:pStyle w:val="Sinespaciado"/>
-        <w:tabs>
-          <w:tab w:val="left" w:pos="5670"/>
-        </w:tabs>
-        <w:spacing w:line="276" w:lineRule="auto"/>
-        <w:jc w:val="center"/>
-      </w:pPr>
+    <w:tbl>
+      <w:tblPr>
+        <w:tblStyle w:val="Tablaconcuadrcula"/>
+        <w:tblW w:w="0" w:type="auto"/>
+        <w:tblLook w:val="04A0" w:firstRow="1" w:lastRow="0" w:firstColumn="1" w:lastColumn="0" w:noHBand="0" w:noVBand="1"/>
+      </w:tblPr>
+      <w:tblGrid>
+        <w:gridCol w:w="4414"/>
+        <w:gridCol w:w="4414"/>
+      </w:tblGrid>
+      <w:tr>
+        <w:tc>
+          <w:tcPr>
+            <w:tcW w:w="4414" w:type="dxa"/>
+          </w:tcPr>
+          <w:p>
+            <w:pPr>
+              <w:pStyle w:val="Sinespaciado"/>
+              <w:tabs>
+                <w:tab w:val="left" w:pos="5670"/>
+              </w:tabs>
+              <w:spacing w:line="276" w:lineRule="auto"/>
+              <w:jc w:val="center"/>
+            </w:pPr>
+            <w:r>
+              <w:lastRenderedPageBreak/>
+              <w:t>Nombre</w:t>
+            </w:r>
+          </w:p>
+        </w:tc>
+        <w:tc>
+          <w:tcPr>
+            <w:tcW w:w="4414" w:type="dxa"/>
+          </w:tcPr>
+          <w:p>
+            <w:pPr>
+              <w:pStyle w:val="Sinespaciado"/>
+              <w:tabs>
+                <w:tab w:val="left" w:pos="5670"/>
+              </w:tabs>
+              <w:spacing w:line="276" w:lineRule="auto"/>
+              <w:jc w:val="center"/>
+            </w:pPr>
+            <w:r>
+              <w:t>Puesto</w:t>
+            </w:r>
+          </w:p>
+        </w:tc>
+      </w:tr>
+      <w:tr>
+        <w:tc>
+          <w:tcPr>
+            <w:tcW w:w="4414" w:type="dxa"/>
+          </w:tcPr>
+          <w:p>
+            <w:pPr>
+              <w:pStyle w:val="Sinespaciado"/>
+              <w:tabs>
+                <w:tab w:val="left" w:pos="5670"/>
+              </w:tabs>
+              <w:spacing w:line="276" w:lineRule="auto"/>
+              <w:jc w:val="center"/>
+            </w:pPr>
+            <w:r>
+              <w:t>Emilio Sebastián Barrera Cali</w:t>
+            </w:r>
+          </w:p>
+        </w:tc>
+        <w:tc>
+          <w:tcPr>
+            <w:tcW w:w="4414" w:type="dxa"/>
+          </w:tcPr>
+          <w:p>
+            <w:pPr>
+              <w:pStyle w:val="Sinespaciado"/>
+              <w:tabs>
+                <w:tab w:val="left" w:pos="5670"/>
+              </w:tabs>
+              <w:spacing w:line="276" w:lineRule="auto"/>
+              <w:jc w:val="center"/>
+            </w:pPr>
+            <w:r>
+              <w:t>Scrum Master</w:t>
+            </w:r>
+          </w:p>
+        </w:tc>
+      </w:tr>
+      <w:tr>
+        <w:tc>
+          <w:tcPr>
+            <w:tcW w:w="4414" w:type="dxa"/>
+          </w:tcPr>
+          <w:p>
+            <w:pPr>
+              <w:pStyle w:val="Sinespaciado"/>
+              <w:tabs>
+                <w:tab w:val="left" w:pos="5670"/>
+              </w:tabs>
+              <w:spacing w:line="276" w:lineRule="auto"/>
+              <w:jc w:val="center"/>
+            </w:pPr>
+            <w:r>
+              <w:t>José Carlos Cortez López</w:t>
+            </w:r>
+          </w:p>
+        </w:tc>
+        <w:tc>
+          <w:tcPr>
+            <w:tcW w:w="4414" w:type="dxa"/>
+          </w:tcPr>
+          <w:p>
+            <w:pPr>
+              <w:pStyle w:val="Sinespaciado"/>
+              <w:tabs>
+                <w:tab w:val="left" w:pos="5670"/>
+              </w:tabs>
+              <w:spacing w:line="276" w:lineRule="auto"/>
+              <w:jc w:val="center"/>
+            </w:pPr>
+            <w:r>
+              <w:t>Programador</w:t>
+            </w:r>
+            <w:bookmarkStart w:id="3" w:name="_GoBack"/>
+            <w:bookmarkEnd w:id="3"/>
+          </w:p>
+        </w:tc>
+      </w:tr>
+      <w:tr>
+        <w:tc>
+          <w:tcPr>
+            <w:tcW w:w="4414" w:type="dxa"/>
+          </w:tcPr>
+          <w:p>
+            <w:pPr>
+              <w:pStyle w:val="Sinespaciado"/>
+              <w:tabs>
+                <w:tab w:val="left" w:pos="5670"/>
+              </w:tabs>
+              <w:spacing w:line="276" w:lineRule="auto"/>
+              <w:jc w:val="center"/>
+            </w:pPr>
+          </w:p>
+        </w:tc>
+        <w:tc>
+          <w:tcPr>
+            <w:tcW w:w="4414" w:type="dxa"/>
+          </w:tcPr>
+          <w:p>
+            <w:pPr>
+              <w:pStyle w:val="Sinespaciado"/>
+              <w:tabs>
+                <w:tab w:val="left" w:pos="5670"/>
+              </w:tabs>
+              <w:spacing w:line="276" w:lineRule="auto"/>
+              <w:jc w:val="center"/>
+            </w:pPr>
+          </w:p>
+        </w:tc>
+      </w:tr>
+      <w:tr>
+        <w:tc>
+          <w:tcPr>
+            <w:tcW w:w="4414" w:type="dxa"/>
+          </w:tcPr>
+          <w:p>
+            <w:pPr>
+              <w:pStyle w:val="Sinespaciado"/>
+              <w:tabs>
+                <w:tab w:val="left" w:pos="5670"/>
+              </w:tabs>
+              <w:spacing w:line="276" w:lineRule="auto"/>
+              <w:jc w:val="center"/>
+            </w:pPr>
+          </w:p>
+        </w:tc>
+        <w:tc>
+          <w:tcPr>
+            <w:tcW w:w="4414" w:type="dxa"/>
+          </w:tcPr>
+          <w:p>
+            <w:pPr>
+              <w:pStyle w:val="Sinespaciado"/>
+              <w:tabs>
+                <w:tab w:val="left" w:pos="5670"/>
+              </w:tabs>
+              <w:spacing w:line="276" w:lineRule="auto"/>
+              <w:jc w:val="center"/>
+            </w:pPr>
+          </w:p>
+        </w:tc>
+      </w:tr>
+      <w:tr>
+        <w:tc>
+          <w:tcPr>
+            <w:tcW w:w="4414" w:type="dxa"/>
+          </w:tcPr>
+          <w:p>
+            <w:pPr>
+              <w:pStyle w:val="Sinespaciado"/>
+              <w:tabs>
+                <w:tab w:val="left" w:pos="5670"/>
+              </w:tabs>
+              <w:spacing w:line="276" w:lineRule="auto"/>
+              <w:jc w:val="center"/>
+            </w:pPr>
+          </w:p>
+        </w:tc>
+        <w:tc>
+          <w:tcPr>
+            <w:tcW w:w="4414" w:type="dxa"/>
+          </w:tcPr>
+          <w:p>
+            <w:pPr>
+              <w:pStyle w:val="Sinespaciado"/>
+              <w:tabs>
+                <w:tab w:val="left" w:pos="5670"/>
+              </w:tabs>
+              <w:spacing w:line="276" w:lineRule="auto"/>
+              <w:jc w:val="center"/>
+            </w:pPr>
+          </w:p>
+        </w:tc>
+      </w:tr>
+      <w:tr>
+        <w:tc>
+          <w:tcPr>
+            <w:tcW w:w="4414" w:type="dxa"/>
+          </w:tcPr>
+          <w:p>
+            <w:pPr>
+              <w:pStyle w:val="Sinespaciado"/>
+              <w:tabs>
+                <w:tab w:val="left" w:pos="5670"/>
+              </w:tabs>
+              <w:spacing w:line="276" w:lineRule="auto"/>
+              <w:jc w:val="center"/>
+            </w:pPr>
+          </w:p>
+        </w:tc>
+        <w:tc>
+          <w:tcPr>
+            <w:tcW w:w="4414" w:type="dxa"/>
+          </w:tcPr>
+          <w:p>
+            <w:pPr>
+              <w:pStyle w:val="Sinespaciado"/>
+              <w:tabs>
+                <w:tab w:val="left" w:pos="5670"/>
+              </w:tabs>
+              <w:spacing w:line="276" w:lineRule="auto"/>
+              <w:jc w:val="center"/>
+            </w:pPr>
+          </w:p>
+        </w:tc>
+      </w:tr>
+      <w:tr>
+        <w:tc>
+          <w:tcPr>
+            <w:tcW w:w="4414" w:type="dxa"/>
+          </w:tcPr>
+          <w:p>
+            <w:pPr>
+              <w:pStyle w:val="Sinespaciado"/>
+              <w:tabs>
+                <w:tab w:val="left" w:pos="5670"/>
+              </w:tabs>
+              <w:spacing w:line="276" w:lineRule="auto"/>
+              <w:jc w:val="center"/>
+            </w:pPr>
+          </w:p>
+        </w:tc>
+        <w:tc>
+          <w:tcPr>
+            <w:tcW w:w="4414" w:type="dxa"/>
+          </w:tcPr>
+          <w:p>
+            <w:pPr>
+              <w:pStyle w:val="Sinespaciado"/>
+              <w:tabs>
+                <w:tab w:val="left" w:pos="5670"/>
+              </w:tabs>
+              <w:spacing w:line="276" w:lineRule="auto"/>
+              <w:jc w:val="center"/>
+            </w:pPr>
+          </w:p>
+        </w:tc>
+      </w:tr>
+      <w:tr>
+        <w:tc>
+          <w:tcPr>
+            <w:tcW w:w="4414" w:type="dxa"/>
+          </w:tcPr>
+          <w:p>
+            <w:pPr>
+              <w:pStyle w:val="Sinespaciado"/>
+              <w:tabs>
+                <w:tab w:val="left" w:pos="5670"/>
+              </w:tabs>
+              <w:spacing w:line="276" w:lineRule="auto"/>
+              <w:jc w:val="center"/>
+            </w:pPr>
+          </w:p>
+        </w:tc>
+        <w:tc>
+          <w:tcPr>
+            <w:tcW w:w="4414" w:type="dxa"/>
+          </w:tcPr>
+          <w:p>
+            <w:pPr>
+              <w:pStyle w:val="Sinespaciado"/>
+              <w:tabs>
+                <w:tab w:val="left" w:pos="5670"/>
+              </w:tabs>
+              <w:spacing w:line="276" w:lineRule="auto"/>
+              <w:jc w:val="center"/>
+            </w:pPr>
+          </w:p>
+        </w:tc>
+      </w:tr>
+      <w:tr>
+        <w:tc>
+          <w:tcPr>
+            <w:tcW w:w="4414" w:type="dxa"/>
+          </w:tcPr>
+          <w:p>
+            <w:pPr>
+              <w:pStyle w:val="Sinespaciado"/>
+              <w:tabs>
+                <w:tab w:val="left" w:pos="5670"/>
+              </w:tabs>
+              <w:spacing w:line="276" w:lineRule="auto"/>
+              <w:jc w:val="center"/>
+            </w:pPr>
+          </w:p>
+        </w:tc>
+        <w:tc>
+          <w:tcPr>
+            <w:tcW w:w="4414" w:type="dxa"/>
+          </w:tcPr>
+          <w:p>
+            <w:pPr>
+              <w:pStyle w:val="Sinespaciado"/>
+              <w:tabs>
+                <w:tab w:val="left" w:pos="5670"/>
+              </w:tabs>
+              <w:spacing w:line="276" w:lineRule="auto"/>
+              <w:jc w:val="center"/>
+            </w:pPr>
+          </w:p>
+        </w:tc>
+      </w:tr>
+      <w:tr>
+        <w:tc>
+          <w:tcPr>
+            <w:tcW w:w="4414" w:type="dxa"/>
+          </w:tcPr>
+          <w:p>
+            <w:pPr>
+              <w:pStyle w:val="Sinespaciado"/>
+              <w:tabs>
+                <w:tab w:val="left" w:pos="5670"/>
+              </w:tabs>
+              <w:spacing w:line="276" w:lineRule="auto"/>
+              <w:jc w:val="center"/>
+            </w:pPr>
+          </w:p>
+        </w:tc>
+        <w:tc>
+          <w:tcPr>
+            <w:tcW w:w="4414" w:type="dxa"/>
+          </w:tcPr>
+          <w:p>
+            <w:pPr>
+              <w:pStyle w:val="Sinespaciado"/>
+              <w:tabs>
+                <w:tab w:val="left" w:pos="5670"/>
+              </w:tabs>
+              <w:spacing w:line="276" w:lineRule="auto"/>
+              <w:jc w:val="center"/>
+            </w:pPr>
+          </w:p>
+        </w:tc>
+      </w:tr>
+      <w:tr>
+        <w:tc>
+          <w:tcPr>
+            <w:tcW w:w="4414" w:type="dxa"/>
+          </w:tcPr>
+          <w:p>
+            <w:pPr>
+              <w:pStyle w:val="Sinespaciado"/>
+              <w:tabs>
+                <w:tab w:val="left" w:pos="5670"/>
+              </w:tabs>
+              <w:spacing w:line="276" w:lineRule="auto"/>
+              <w:jc w:val="center"/>
+            </w:pPr>
+          </w:p>
+        </w:tc>
+        <w:tc>
+          <w:tcPr>
+            <w:tcW w:w="4414" w:type="dxa"/>
+          </w:tcPr>
+          <w:p>
+            <w:pPr>
+              <w:pStyle w:val="Sinespaciado"/>
+              <w:tabs>
+                <w:tab w:val="left" w:pos="5670"/>
+              </w:tabs>
+              <w:spacing w:line="276" w:lineRule="auto"/>
+              <w:jc w:val="center"/>
+            </w:pPr>
+          </w:p>
+        </w:tc>
+      </w:tr>
+    </w:tbl>
+    <w:p>
+      <w:pPr>
+        <w:pStyle w:val="Sinespaciado"/>
+        <w:tabs>
+          <w:tab w:val="left" w:pos="5670"/>
+        </w:tabs>
+        <w:spacing w:line="276" w:lineRule="auto"/>
+        <w:jc w:val="center"/>
+      </w:pPr>
+    </w:p>
+    <w:p>
+      <w:pPr>
+        <w:pStyle w:val="Sinespaciado"/>
+        <w:tabs>
+          <w:tab w:val="left" w:pos="5670"/>
+        </w:tabs>
+        <w:spacing w:line="276" w:lineRule="auto"/>
+        <w:jc w:val="center"/>
+      </w:pPr>
+    </w:p>
+    <w:p>
+      <w:pPr>
+        <w:pStyle w:val="Sinespaciado"/>
+        <w:tabs>
+          <w:tab w:val="left" w:pos="5670"/>
+        </w:tabs>
+        <w:spacing w:line="276" w:lineRule="auto"/>
+        <w:jc w:val="center"/>
+      </w:pPr>
+    </w:p>
+    <w:p>
+      <w:pPr>
+        <w:pStyle w:val="Sinespaciado"/>
+        <w:tabs>
+          <w:tab w:val="left" w:pos="5670"/>
+        </w:tabs>
+        <w:spacing w:line="276" w:lineRule="auto"/>
+        <w:jc w:val="center"/>
+      </w:pPr>
+    </w:p>
+    <w:p>
+      <w:pPr>
+        <w:pStyle w:val="Sinespaciado"/>
+        <w:tabs>
+          <w:tab w:val="left" w:pos="5670"/>
+        </w:tabs>
+        <w:spacing w:line="276" w:lineRule="auto"/>
+        <w:jc w:val="center"/>
+      </w:pPr>
+    </w:p>
+    <w:p>
+      <w:pPr>
+        <w:pStyle w:val="Sinespaciado"/>
+        <w:tabs>
+          <w:tab w:val="left" w:pos="5670"/>
+        </w:tabs>
+        <w:spacing w:line="276" w:lineRule="auto"/>
+        <w:jc w:val="center"/>
+      </w:pPr>
+    </w:p>
+    <w:p>
+      <w:pPr>
+        <w:pStyle w:val="Sinespaciado"/>
+        <w:tabs>
+          <w:tab w:val="left" w:pos="5670"/>
+        </w:tabs>
+        <w:spacing w:line="276" w:lineRule="auto"/>
+        <w:jc w:val="center"/>
+      </w:pPr>
+    </w:p>
+    <w:p>
+      <w:pPr>
+        <w:pStyle w:val="Sinespaciado"/>
+        <w:tabs>
+          <w:tab w:val="left" w:pos="5670"/>
+        </w:tabs>
+        <w:spacing w:line="276" w:lineRule="auto"/>
+        <w:jc w:val="center"/>
+      </w:pPr>
+    </w:p>
+    <w:p>
+      <w:pPr>
+        <w:pStyle w:val="Sinespaciado"/>
+        <w:tabs>
+          <w:tab w:val="left" w:pos="5670"/>
+        </w:tabs>
+        <w:spacing w:line="276" w:lineRule="auto"/>
+        <w:jc w:val="center"/>
+      </w:pPr>
+    </w:p>
+    <w:p>
+      <w:pPr>
+        <w:pStyle w:val="Sinespaciado"/>
+        <w:tabs>
+          <w:tab w:val="left" w:pos="5670"/>
+        </w:tabs>
+        <w:spacing w:line="276" w:lineRule="auto"/>
+        <w:jc w:val="center"/>
+      </w:pPr>
+    </w:p>
+    <w:p>
+      <w:pPr>
+        <w:pStyle w:val="Sinespaciado"/>
+        <w:tabs>
+          <w:tab w:val="left" w:pos="5670"/>
+        </w:tabs>
+        <w:spacing w:line="276" w:lineRule="auto"/>
+        <w:jc w:val="center"/>
+      </w:pPr>
+    </w:p>
+    <w:p>
+      <w:pPr>
+        <w:pStyle w:val="Sinespaciado"/>
+        <w:tabs>
+          <w:tab w:val="left" w:pos="5670"/>
+        </w:tabs>
+        <w:spacing w:line="276" w:lineRule="auto"/>
+        <w:jc w:val="center"/>
+      </w:pPr>
+    </w:p>
+    <w:p>
+      <w:pPr>
+        <w:pStyle w:val="Sinespaciado"/>
+        <w:tabs>
+          <w:tab w:val="left" w:pos="5670"/>
+        </w:tabs>
+        <w:spacing w:line="276" w:lineRule="auto"/>
+        <w:jc w:val="center"/>
+      </w:pPr>
+    </w:p>
+    <w:p>
+      <w:pPr>
+        <w:pStyle w:val="Sinespaciado"/>
+        <w:tabs>
+          <w:tab w:val="left" w:pos="5670"/>
+        </w:tabs>
+        <w:spacing w:line="276" w:lineRule="auto"/>
+        <w:jc w:val="center"/>
+      </w:pPr>
+    </w:p>
+    <w:p>
+      <w:pPr>
+        <w:pStyle w:val="Sinespaciado"/>
+        <w:tabs>
+          <w:tab w:val="left" w:pos="5670"/>
+        </w:tabs>
+        <w:spacing w:line="276" w:lineRule="auto"/>
+        <w:jc w:val="center"/>
+      </w:pPr>
+    </w:p>
+    <w:p>
+      <w:pPr>
+        <w:pStyle w:val="Sinespaciado"/>
+        <w:tabs>
+          <w:tab w:val="left" w:pos="5670"/>
+        </w:tabs>
+        <w:spacing w:line="276" w:lineRule="auto"/>
+        <w:jc w:val="center"/>
+      </w:pPr>
+    </w:p>
+    <w:p>
+      <w:pPr>
+        <w:pStyle w:val="Sinespaciado"/>
+        <w:tabs>
+          <w:tab w:val="left" w:pos="5670"/>
+        </w:tabs>
+        <w:spacing w:line="276" w:lineRule="auto"/>
+        <w:jc w:val="center"/>
+      </w:pPr>
+    </w:p>
+    <w:p>
+      <w:pPr>
+        <w:pStyle w:val="Sinespaciado"/>
+        <w:tabs>
+          <w:tab w:val="left" w:pos="5670"/>
+        </w:tabs>
+        <w:spacing w:line="276" w:lineRule="auto"/>
+        <w:jc w:val="center"/>
+      </w:pPr>
+    </w:p>
+    <w:p>
+      <w:pPr>
+        <w:pStyle w:val="Sinespaciado"/>
+        <w:tabs>
+          <w:tab w:val="left" w:pos="5670"/>
+        </w:tabs>
+        <w:spacing w:line="276" w:lineRule="auto"/>
+        <w:jc w:val="center"/>
+      </w:pPr>
+    </w:p>
+    <w:p>
+      <w:pPr>
+        <w:pStyle w:val="Sinespaciado"/>
+        <w:tabs>
+          <w:tab w:val="left" w:pos="5670"/>
+        </w:tabs>
+        <w:spacing w:line="276" w:lineRule="auto"/>
+        <w:jc w:val="center"/>
+      </w:pPr>
+    </w:p>
+    <w:p>
+      <w:pPr>
+        <w:pStyle w:val="Sinespaciado"/>
+        <w:tabs>
+          <w:tab w:val="left" w:pos="5670"/>
+        </w:tabs>
+        <w:spacing w:line="276" w:lineRule="auto"/>
+        <w:jc w:val="center"/>
+      </w:pPr>
+    </w:p>
+    <w:p>
+      <w:pPr>
+        <w:pStyle w:val="Sinespaciado"/>
+        <w:tabs>
+          <w:tab w:val="left" w:pos="5670"/>
+        </w:tabs>
+        <w:spacing w:line="276" w:lineRule="auto"/>
+        <w:jc w:val="center"/>
+      </w:pPr>
+    </w:p>
+    <w:p>
+      <w:pPr>
+        <w:pStyle w:val="Sinespaciado"/>
+        <w:tabs>
+          <w:tab w:val="left" w:pos="5670"/>
+        </w:tabs>
+        <w:spacing w:line="276" w:lineRule="auto"/>
+        <w:jc w:val="center"/>
+      </w:pPr>
+    </w:p>
+    <w:p>
+      <w:pPr>
+        <w:pStyle w:val="Sinespaciado"/>
+        <w:tabs>
+          <w:tab w:val="left" w:pos="5670"/>
+        </w:tabs>
+        <w:spacing w:line="276" w:lineRule="auto"/>
+        <w:jc w:val="center"/>
+      </w:pPr>
+    </w:p>
+    <w:p>
+      <w:pPr>
+        <w:pStyle w:val="Sinespaciado"/>
+        <w:tabs>
+          <w:tab w:val="left" w:pos="5670"/>
+        </w:tabs>
+        <w:spacing w:line="276" w:lineRule="auto"/>
+        <w:jc w:val="center"/>
+      </w:pPr>
+    </w:p>
+    <w:p>
+      <w:pPr>
+        <w:pStyle w:val="Sinespaciado"/>
+        <w:tabs>
+          <w:tab w:val="left" w:pos="5670"/>
+        </w:tabs>
+        <w:spacing w:line="276" w:lineRule="auto"/>
+        <w:jc w:val="center"/>
+      </w:pPr>
+    </w:p>
+    <w:p>
+      <w:pPr>
+        <w:pStyle w:val="Sinespaciado"/>
+        <w:tabs>
+          <w:tab w:val="left" w:pos="5670"/>
+        </w:tabs>
+        <w:spacing w:line="276" w:lineRule="auto"/>
+        <w:jc w:val="center"/>
+      </w:pPr>
+    </w:p>
+    <w:p>
+      <w:pPr>
+        <w:pStyle w:val="Sinespaciado"/>
+        <w:tabs>
+          <w:tab w:val="left" w:pos="5670"/>
+        </w:tabs>
+        <w:spacing w:line="276" w:lineRule="auto"/>
+        <w:jc w:val="center"/>
+      </w:pPr>
+    </w:p>
+    <w:p>
+      <w:pPr>
+        <w:pStyle w:val="Sinespaciado"/>
+        <w:tabs>
+          <w:tab w:val="left" w:pos="5670"/>
+        </w:tabs>
+        <w:spacing w:line="276" w:lineRule="auto"/>
+        <w:jc w:val="center"/>
+      </w:pPr>
+    </w:p>
+    <w:p>
+      <w:pPr>
+        <w:pStyle w:val="Sinespaciado"/>
+        <w:tabs>
+          <w:tab w:val="left" w:pos="5670"/>
+        </w:tabs>
+        <w:spacing w:line="276" w:lineRule="auto"/>
+        <w:jc w:val="center"/>
+        <w:rPr>
+          <w:rFonts w:ascii="Arial" w:hAnsi="Arial" w:cs="Arial"/>
+          <w:b/>
+          <w:bCs/>
+        </w:rPr>
+      </w:pPr>
+      <w:r>
+        <w:rPr>
+          <w:rFonts w:ascii="Arial" w:hAnsi="Arial" w:cs="Arial"/>
+          <w:b/>
+          <w:bCs/>
+        </w:rPr>
+        <w:lastRenderedPageBreak/>
+        <w:t>HISTORIAS DE USUARIO DE ENTIDADES</w:t>
+      </w:r>
+    </w:p>
+    <w:p>
+      <w:pPr>
+        <w:pStyle w:val="Sinespaciado"/>
+        <w:tabs>
+          <w:tab w:val="left" w:pos="5670"/>
+        </w:tabs>
+        <w:spacing w:line="276" w:lineRule="auto"/>
+        <w:rPr>
+          <w:rFonts w:ascii="Arial" w:hAnsi="Arial" w:cs="Arial"/>
+        </w:rPr>
+      </w:pPr>
+      <w:r>
+        <w:rPr>
+          <w:rFonts w:ascii="Arial" w:hAnsi="Arial" w:cs="Arial"/>
+        </w:rPr>
+        <w:t>Gestión Vehículo:</w:t>
+      </w:r>
+    </w:p>
+    <w:p>
+      <w:pPr>
+        <w:pStyle w:val="Sinespaciado"/>
+        <w:tabs>
+          <w:tab w:val="left" w:pos="5670"/>
+        </w:tabs>
+        <w:spacing w:line="276" w:lineRule="auto"/>
+        <w:rPr>
+          <w:rFonts w:ascii="Arial" w:hAnsi="Arial" w:cs="Arial"/>
+        </w:rPr>
+      </w:pPr>
+      <w:r>
+        <w:rPr>
+          <w:rFonts w:ascii="Arial" w:hAnsi="Arial" w:cs="Arial"/>
+        </w:rPr>
+        <w:t>HUEB-001</w:t>
+      </w:r>
+    </w:p>
+    <w:p>
+      <w:pPr>
+        <w:pStyle w:val="Sinespaciado"/>
+        <w:tabs>
+          <w:tab w:val="left" w:pos="5670"/>
+        </w:tabs>
+        <w:spacing w:line="276" w:lineRule="auto"/>
+        <w:rPr>
+          <w:rFonts w:ascii="Arial" w:hAnsi="Arial" w:cs="Arial"/>
+        </w:rPr>
+      </w:pPr>
+      <w:r>
+        <w:rPr>
+          <w:rFonts w:ascii="Arial" w:hAnsi="Arial" w:cs="Arial"/>
+        </w:rPr>
+        <w:t>Como administrador del sistema,</w:t>
+      </w:r>
+    </w:p>
+    <w:p>
+      <w:pPr>
+        <w:pStyle w:val="Sinespaciado"/>
+        <w:tabs>
+          <w:tab w:val="left" w:pos="5670"/>
+        </w:tabs>
+        <w:spacing w:line="276" w:lineRule="auto"/>
+        <w:rPr>
+          <w:rFonts w:ascii="Arial" w:hAnsi="Arial" w:cs="Arial"/>
+        </w:rPr>
+      </w:pPr>
+      <w:r>
+        <w:rPr>
+          <w:rFonts w:ascii="Arial" w:hAnsi="Arial" w:cs="Arial"/>
+        </w:rPr>
+        <w:t>para llevar un control detallado de los vehículos registrados,</w:t>
+      </w:r>
+    </w:p>
+    <w:p>
+      <w:pPr>
+        <w:pStyle w:val="Sinespaciado"/>
+        <w:tabs>
+          <w:tab w:val="left" w:pos="5670"/>
+        </w:tabs>
+        <w:spacing w:line="276" w:lineRule="auto"/>
+        <w:rPr>
+          <w:rFonts w:ascii="Arial" w:hAnsi="Arial" w:cs="Arial"/>
+        </w:rPr>
+      </w:pPr>
+      <w:r>
+        <w:rPr>
+          <w:rFonts w:ascii="Arial" w:hAnsi="Arial" w:cs="Arial"/>
+        </w:rPr>
+        <w:t>quiero poder registrar nuevos vehículos con sus datos principales como placa, marca, modelo y año.</w:t>
+      </w:r>
+    </w:p>
+    <w:p>
+      <w:pPr>
+        <w:pStyle w:val="Sinespaciado"/>
+        <w:tabs>
+          <w:tab w:val="left" w:pos="5670"/>
+        </w:tabs>
+        <w:spacing w:line="276" w:lineRule="auto"/>
+        <w:rPr>
+          <w:rFonts w:ascii="Arial" w:hAnsi="Arial" w:cs="Arial"/>
+        </w:rPr>
+      </w:pPr>
+      <w:r>
+        <w:rPr>
+          <w:rFonts w:ascii="Arial" w:hAnsi="Arial" w:cs="Arial"/>
+        </w:rPr>
+        <w:t>Gestión Vehículo:</w:t>
+      </w:r>
+    </w:p>
+    <w:p>
+      <w:pPr>
+        <w:pStyle w:val="Sinespaciado"/>
+        <w:tabs>
+          <w:tab w:val="left" w:pos="5670"/>
+        </w:tabs>
+        <w:spacing w:line="276" w:lineRule="auto"/>
+        <w:rPr>
+          <w:rFonts w:ascii="Arial" w:hAnsi="Arial" w:cs="Arial"/>
+        </w:rPr>
+      </w:pPr>
+    </w:p>
+    <w:p>
+      <w:pPr>
+        <w:pStyle w:val="Sinespaciado"/>
+        <w:tabs>
+          <w:tab w:val="left" w:pos="5670"/>
+        </w:tabs>
+        <w:spacing w:line="276" w:lineRule="auto"/>
+        <w:rPr>
+          <w:rFonts w:ascii="Arial" w:hAnsi="Arial" w:cs="Arial"/>
+        </w:rPr>
+      </w:pPr>
+      <w:r>
+        <w:rPr>
+          <w:rFonts w:ascii="Arial" w:hAnsi="Arial" w:cs="Arial"/>
+        </w:rPr>
+        <w:t>HUEB-002</w:t>
+      </w:r>
+    </w:p>
+    <w:p>
+      <w:pPr>
+        <w:pStyle w:val="Sinespaciado"/>
+        <w:tabs>
+          <w:tab w:val="left" w:pos="5670"/>
+        </w:tabs>
+        <w:spacing w:line="276" w:lineRule="auto"/>
+        <w:rPr>
+          <w:rFonts w:ascii="Arial" w:hAnsi="Arial" w:cs="Arial"/>
+        </w:rPr>
+      </w:pPr>
+      <w:r>
+        <w:rPr>
+          <w:rFonts w:ascii="Arial" w:hAnsi="Arial" w:cs="Arial"/>
+        </w:rPr>
+        <w:t>Como mecánico del taller,</w:t>
+      </w:r>
+    </w:p>
+    <w:p>
+      <w:pPr>
+        <w:pStyle w:val="Sinespaciado"/>
+        <w:tabs>
+          <w:tab w:val="left" w:pos="5670"/>
+        </w:tabs>
+        <w:spacing w:line="276" w:lineRule="auto"/>
+        <w:rPr>
+          <w:rFonts w:ascii="Arial" w:hAnsi="Arial" w:cs="Arial"/>
+        </w:rPr>
+      </w:pPr>
+      <w:r>
+        <w:rPr>
+          <w:rFonts w:ascii="Arial" w:hAnsi="Arial" w:cs="Arial"/>
+        </w:rPr>
+        <w:t>para saber el historial de mantenimiento de cada vehículo,</w:t>
+      </w:r>
+    </w:p>
+    <w:p>
+      <w:pPr>
+        <w:pStyle w:val="Sinespaciado"/>
+        <w:tabs>
+          <w:tab w:val="left" w:pos="5670"/>
+        </w:tabs>
+        <w:spacing w:line="276" w:lineRule="auto"/>
+        <w:rPr>
+          <w:rFonts w:ascii="Arial" w:hAnsi="Arial" w:cs="Arial"/>
+        </w:rPr>
+      </w:pPr>
+      <w:r>
+        <w:rPr>
+          <w:rFonts w:ascii="Arial" w:hAnsi="Arial" w:cs="Arial"/>
+        </w:rPr>
+        <w:t>quiero acceder a una ficha que muestre todas las reparaciones previas realizadas a un vehículo.</w:t>
+      </w:r>
+    </w:p>
+    <w:p>
+      <w:pPr>
+        <w:pStyle w:val="Sinespaciado"/>
+        <w:tabs>
+          <w:tab w:val="left" w:pos="5670"/>
+        </w:tabs>
+        <w:spacing w:line="276" w:lineRule="auto"/>
+        <w:rPr>
+          <w:rFonts w:ascii="Arial" w:hAnsi="Arial" w:cs="Arial"/>
+        </w:rPr>
+      </w:pPr>
+    </w:p>
+    <w:p>
+      <w:pPr>
+        <w:pStyle w:val="Sinespaciado"/>
+        <w:tabs>
+          <w:tab w:val="left" w:pos="5670"/>
+        </w:tabs>
+        <w:spacing w:line="276" w:lineRule="auto"/>
+        <w:rPr>
+          <w:rFonts w:ascii="Arial" w:hAnsi="Arial" w:cs="Arial"/>
+        </w:rPr>
+      </w:pPr>
+      <w:r>
+        <w:rPr>
+          <w:rFonts w:ascii="Arial" w:hAnsi="Arial" w:cs="Arial"/>
+        </w:rPr>
+        <w:t>HUEB-003</w:t>
+      </w:r>
+    </w:p>
+    <w:p>
+      <w:pPr>
+        <w:pStyle w:val="Sinespaciado"/>
+        <w:tabs>
+          <w:tab w:val="left" w:pos="5670"/>
+        </w:tabs>
+        <w:spacing w:line="276" w:lineRule="auto"/>
+        <w:rPr>
+          <w:rFonts w:ascii="Arial" w:hAnsi="Arial" w:cs="Arial"/>
+        </w:rPr>
+      </w:pPr>
+      <w:r>
+        <w:rPr>
+          <w:rFonts w:ascii="Arial" w:hAnsi="Arial" w:cs="Arial"/>
+        </w:rPr>
+        <w:t>Como cliente del sistema,</w:t>
+      </w:r>
+    </w:p>
+    <w:p>
+      <w:pPr>
+        <w:pStyle w:val="Sinespaciado"/>
+        <w:tabs>
+          <w:tab w:val="left" w:pos="5670"/>
+        </w:tabs>
+        <w:spacing w:line="276" w:lineRule="auto"/>
+        <w:rPr>
+          <w:rFonts w:ascii="Arial" w:hAnsi="Arial" w:cs="Arial"/>
+        </w:rPr>
+      </w:pPr>
+      <w:r>
+        <w:rPr>
+          <w:rFonts w:ascii="Arial" w:hAnsi="Arial" w:cs="Arial"/>
+        </w:rPr>
+        <w:t>para verificar que mi vehículo esté correctamente registrado,</w:t>
+      </w:r>
+    </w:p>
+    <w:p>
+      <w:pPr>
+        <w:pStyle w:val="Sinespaciado"/>
+        <w:tabs>
+          <w:tab w:val="left" w:pos="5670"/>
+        </w:tabs>
+        <w:spacing w:line="276" w:lineRule="auto"/>
+        <w:rPr>
+          <w:rFonts w:ascii="Arial" w:hAnsi="Arial" w:cs="Arial"/>
+        </w:rPr>
+      </w:pPr>
+      <w:r>
+        <w:rPr>
+          <w:rFonts w:ascii="Arial" w:hAnsi="Arial" w:cs="Arial"/>
+        </w:rPr>
+        <w:t>quiero poder consultar el estado actual y los datos asociados de mi vehículo desde mi perfil.</w:t>
+      </w:r>
     </w:p>
     <w:sectPr>
       <w:pgSz w:w="12240" w:h="15840"/>
@@ -619,7 +1616,7 @@
 </file>
 
 <file path=word/comments.xml><?xml version="1.0" encoding="utf-8"?>
-<w:comments xmlns:wpc="http://schemas.microsoft.com/office/word/2010/wordprocessingCanvas" xmlns:cx="http://schemas.microsoft.com/office/drawing/2014/chartex" xmlns:cx1="http://schemas.microsoft.com/office/drawing/2015/9/8/chartex" xmlns:cx2="http://schemas.microsoft.com/office/drawing/2015/10/21/chartex" xmlns:cx3="http://schemas.microsoft.com/office/drawing/2016/5/9/chartex" xmlns:cx4="http://schemas.microsoft.com/office/drawing/2016/5/10/chartex" xmlns:cx5="http://schemas.microsoft.com/office/drawing/2016/5/11/chartex" xmlns:cx6="http://schemas.microsoft.com/office/drawing/2016/5/12/chartex" xmlns:cx7="http://schemas.microsoft.com/office/drawing/2016/5/13/chartex" xmlns:cx8="http://schemas.microsoft.com/office/drawing/2016/5/14/chartex" xmlns:mc="http://schemas.openxmlformats.org/markup-compatibility/2006" xmlns:aink="http://schemas.microsoft.com/office/drawing/2016/ink" xmlns:am3d="http://schemas.microsoft.com/office/drawing/2017/model3d" xmlns:o="urn:schemas-microsoft-com:office:office" xmlns:r="http://schemas.openxmlformats.org/officeDocument/2006/relationships" xmlns:m="http://schemas.openxmlformats.org/officeDocument/2006/math" xmlns:v="urn:schemas-microsoft-com:vml" xmlns:wp14="http://schemas.microsoft.com/office/word/2010/wordprocessingDrawing" xmlns:wp="http://schemas.openxmlformats.org/drawingml/2006/wordprocessingDrawing" xmlns:w10="urn:schemas-microsoft-com:office:word" xmlns:w="http://schemas.openxmlformats.org/wordprocessingml/2006/main" xmlns:w14="http://schemas.microsoft.com/office/word/2010/wordml" xmlns:w15="http://schemas.microsoft.com/office/word/2012/wordml" xmlns:w16cex="http://schemas.microsoft.com/office/word/2018/wordml/cex" xmlns:w16cid="http://schemas.microsoft.com/office/word/2016/wordml/cid" xmlns:w16="http://schemas.microsoft.com/office/word/2018/wordml" xmlns:w16sdtdh="http://schemas.microsoft.com/office/word/2020/wordml/sdtdatahash" xmlns:w16se="http://schemas.microsoft.com/office/word/2015/wordml/symex" xmlns:wpg="http://schemas.microsoft.com/office/word/2010/wordprocessingGroup" xmlns:wpi="http://schemas.microsoft.com/office/word/2010/wordprocessingInk" xmlns:wne="http://schemas.microsoft.com/office/word/2006/wordml" xmlns:wps="http://schemas.microsoft.com/office/word/2010/wordprocessingShape" mc:Ignorable="w14 w15 w16se w16cid w16 w16cex w16sdtdh wp14">
+<w:comments xmlns:wpc="http://schemas.microsoft.com/office/word/2010/wordprocessingCanvas" xmlns:cx="http://schemas.microsoft.com/office/drawing/2014/chartex" xmlns:mc="http://schemas.openxmlformats.org/markup-compatibility/2006" xmlns:o="urn:schemas-microsoft-com:office:office" xmlns:r="http://schemas.openxmlformats.org/officeDocument/2006/relationships" xmlns:m="http://schemas.openxmlformats.org/officeDocument/2006/math" xmlns:v="urn:schemas-microsoft-com:vml" xmlns:wp14="http://schemas.microsoft.com/office/word/2010/wordprocessingDrawing" xmlns:wp="http://schemas.openxmlformats.org/drawingml/2006/wordprocessingDrawing" xmlns:w10="urn:schemas-microsoft-com:office:word" xmlns:w="http://schemas.openxmlformats.org/wordprocessingml/2006/main" xmlns:w14="http://schemas.microsoft.com/office/word/2010/wordml" xmlns:w15="http://schemas.microsoft.com/office/word/2012/wordml" xmlns:w16se="http://schemas.microsoft.com/office/word/2015/wordml/symex" xmlns:wpg="http://schemas.microsoft.com/office/word/2010/wordprocessingGroup" xmlns:wpi="http://schemas.microsoft.com/office/word/2010/wordprocessingInk" xmlns:wne="http://schemas.microsoft.com/office/word/2006/wordml" xmlns:wps="http://schemas.microsoft.com/office/word/2010/wordprocessingShape" mc:Ignorable="w14 w15 w16se wp14">
   <w:comment w:id="0" w:author="Pedro Armas" w:date="2023-11-27T00:25:00Z" w:initials="PA">
     <w:p>
       <w:pPr>
@@ -672,7 +1669,7 @@
 </file>
 
 <file path=word/commentsExtended.xml><?xml version="1.0" encoding="utf-8"?>
-<w15:commentsEx xmlns:wpc="http://schemas.microsoft.com/office/word/2010/wordprocessingCanvas" xmlns:cx="http://schemas.microsoft.com/office/drawing/2014/chartex" xmlns:cx1="http://schemas.microsoft.com/office/drawing/2015/9/8/chartex" xmlns:cx2="http://schemas.microsoft.com/office/drawing/2015/10/21/chartex" xmlns:cx3="http://schemas.microsoft.com/office/drawing/2016/5/9/chartex" xmlns:cx4="http://schemas.microsoft.com/office/drawing/2016/5/10/chartex" xmlns:cx5="http://schemas.microsoft.com/office/drawing/2016/5/11/chartex" xmlns:cx6="http://schemas.microsoft.com/office/drawing/2016/5/12/chartex" xmlns:cx7="http://schemas.microsoft.com/office/drawing/2016/5/13/chartex" xmlns:cx8="http://schemas.microsoft.com/office/drawing/2016/5/14/chartex" xmlns:mc="http://schemas.openxmlformats.org/markup-compatibility/2006" xmlns:aink="http://schemas.microsoft.com/office/drawing/2016/ink" xmlns:am3d="http://schemas.microsoft.com/office/drawing/2017/model3d" xmlns:o="urn:schemas-microsoft-com:office:office" xmlns:r="http://schemas.openxmlformats.org/officeDocument/2006/relationships" xmlns:m="http://schemas.openxmlformats.org/officeDocument/2006/math" xmlns:v="urn:schemas-microsoft-com:vml" xmlns:wp14="http://schemas.microsoft.com/office/word/2010/wordprocessingDrawing" xmlns:wp="http://schemas.openxmlformats.org/drawingml/2006/wordprocessingDrawing" xmlns:w10="urn:schemas-microsoft-com:office:word" xmlns:w="http://schemas.openxmlformats.org/wordprocessingml/2006/main" xmlns:w14="http://schemas.microsoft.com/office/word/2010/wordml" xmlns:w15="http://schemas.microsoft.com/office/word/2012/wordml" xmlns:w16cex="http://schemas.microsoft.com/office/word/2018/wordml/cex" xmlns:w16cid="http://schemas.microsoft.com/office/word/2016/wordml/cid" xmlns:w16="http://schemas.microsoft.com/office/word/2018/wordml" xmlns:w16sdtdh="http://schemas.microsoft.com/office/word/2020/wordml/sdtdatahash" xmlns:w16se="http://schemas.microsoft.com/office/word/2015/wordml/symex" xmlns:wpg="http://schemas.microsoft.com/office/word/2010/wordprocessingGroup" xmlns:wpi="http://schemas.microsoft.com/office/word/2010/wordprocessingInk" xmlns:wne="http://schemas.microsoft.com/office/word/2006/wordml" xmlns:wps="http://schemas.microsoft.com/office/word/2010/wordprocessingShape" mc:Ignorable="w14 w15 w16se w16cid w16 w16cex w16sdtdh wp14">
+<w15:commentsEx xmlns:wpc="http://schemas.microsoft.com/office/word/2010/wordprocessingCanvas" xmlns:cx="http://schemas.microsoft.com/office/drawing/2014/chartex" xmlns:mc="http://schemas.openxmlformats.org/markup-compatibility/2006" xmlns:o="urn:schemas-microsoft-com:office:office" xmlns:r="http://schemas.openxmlformats.org/officeDocument/2006/relationships" xmlns:m="http://schemas.openxmlformats.org/officeDocument/2006/math" xmlns:v="urn:schemas-microsoft-com:vml" xmlns:wp14="http://schemas.microsoft.com/office/word/2010/wordprocessingDrawing" xmlns:wp="http://schemas.openxmlformats.org/drawingml/2006/wordprocessingDrawing" xmlns:w10="urn:schemas-microsoft-com:office:word" xmlns:w="http://schemas.openxmlformats.org/wordprocessingml/2006/main" xmlns:w14="http://schemas.microsoft.com/office/word/2010/wordml" xmlns:w15="http://schemas.microsoft.com/office/word/2012/wordml" xmlns:w16se="http://schemas.microsoft.com/office/word/2015/wordml/symex" xmlns:wpg="http://schemas.microsoft.com/office/word/2010/wordprocessingGroup" xmlns:wpi="http://schemas.microsoft.com/office/word/2010/wordprocessingInk" xmlns:wne="http://schemas.microsoft.com/office/word/2006/wordml" xmlns:wps="http://schemas.microsoft.com/office/word/2010/wordprocessingShape" mc:Ignorable="w14 w15 w16se wp14">
   <w15:commentEx w15:paraId="34D7B734" w15:done="0"/>
   <w15:commentEx w15:paraId="1AF62A36" w15:done="0"/>
   <w15:commentEx w15:paraId="00D7F781" w15:done="0"/>
@@ -696,7 +1693,7 @@
 </file>
 
 <file path=word/people.xml><?xml version="1.0" encoding="utf-8"?>
-<w15:people xmlns:wpc="http://schemas.microsoft.com/office/word/2010/wordprocessingCanvas" xmlns:cx="http://schemas.microsoft.com/office/drawing/2014/chartex" xmlns:cx1="http://schemas.microsoft.com/office/drawing/2015/9/8/chartex" xmlns:cx2="http://schemas.microsoft.com/office/drawing/2015/10/21/chartex" xmlns:cx3="http://schemas.microsoft.com/office/drawing/2016/5/9/chartex" xmlns:cx4="http://schemas.microsoft.com/office/drawing/2016/5/10/chartex" xmlns:cx5="http://schemas.microsoft.com/office/drawing/2016/5/11/chartex" xmlns:cx6="http://schemas.microsoft.com/office/drawing/2016/5/12/chartex" xmlns:cx7="http://schemas.microsoft.com/office/drawing/2016/5/13/chartex" xmlns:cx8="http://schemas.microsoft.com/office/drawing/2016/5/14/chartex" xmlns:mc="http://schemas.openxmlformats.org/markup-compatibility/2006" xmlns:aink="http://schemas.microsoft.com/office/drawing/2016/ink" xmlns:am3d="http://schemas.microsoft.com/office/drawing/2017/model3d" xmlns:o="urn:schemas-microsoft-com:office:office" xmlns:r="http://schemas.openxmlformats.org/officeDocument/2006/relationships" xmlns:m="http://schemas.openxmlformats.org/officeDocument/2006/math" xmlns:v="urn:schemas-microsoft-com:vml" xmlns:wp14="http://schemas.microsoft.com/office/word/2010/wordprocessingDrawing" xmlns:wp="http://schemas.openxmlformats.org/drawingml/2006/wordprocessingDrawing" xmlns:w10="urn:schemas-microsoft-com:office:word" xmlns:w="http://schemas.openxmlformats.org/wordprocessingml/2006/main" xmlns:w14="http://schemas.microsoft.com/office/word/2010/wordml" xmlns:w15="http://schemas.microsoft.com/office/word/2012/wordml" xmlns:w16cex="http://schemas.microsoft.com/office/word/2018/wordml/cex" xmlns:w16cid="http://schemas.microsoft.com/office/word/2016/wordml/cid" xmlns:w16="http://schemas.microsoft.com/office/word/2018/wordml" xmlns:w16sdtdh="http://schemas.microsoft.com/office/word/2020/wordml/sdtdatahash" xmlns:w16se="http://schemas.microsoft.com/office/word/2015/wordml/symex" xmlns:wpg="http://schemas.microsoft.com/office/word/2010/wordprocessingGroup" xmlns:wpi="http://schemas.microsoft.com/office/word/2010/wordprocessingInk" xmlns:wne="http://schemas.microsoft.com/office/word/2006/wordml" xmlns:wps="http://schemas.microsoft.com/office/word/2010/wordprocessingShape" mc:Ignorable="w14 w15 w16se w16cid w16 w16cex w16sdtdh wp14">
+<w15:people xmlns:wpc="http://schemas.microsoft.com/office/word/2010/wordprocessingCanvas" xmlns:cx="http://schemas.microsoft.com/office/drawing/2014/chartex" xmlns:mc="http://schemas.openxmlformats.org/markup-compatibility/2006" xmlns:o="urn:schemas-microsoft-com:office:office" xmlns:r="http://schemas.openxmlformats.org/officeDocument/2006/relationships" xmlns:m="http://schemas.openxmlformats.org/officeDocument/2006/math" xmlns:v="urn:schemas-microsoft-com:vml" xmlns:wp14="http://schemas.microsoft.com/office/word/2010/wordprocessingDrawing" xmlns:wp="http://schemas.openxmlformats.org/drawingml/2006/wordprocessingDrawing" xmlns:w10="urn:schemas-microsoft-com:office:word" xmlns:w="http://schemas.openxmlformats.org/wordprocessingml/2006/main" xmlns:w14="http://schemas.microsoft.com/office/word/2010/wordml" xmlns:w15="http://schemas.microsoft.com/office/word/2012/wordml" xmlns:w16se="http://schemas.microsoft.com/office/word/2015/wordml/symex" xmlns:wpg="http://schemas.microsoft.com/office/word/2010/wordprocessingGroup" xmlns:wpi="http://schemas.microsoft.com/office/word/2010/wordprocessingInk" xmlns:wne="http://schemas.microsoft.com/office/word/2006/wordml" xmlns:wps="http://schemas.microsoft.com/office/word/2010/wordprocessingShape" mc:Ignorable="w14 w15 w16se wp14">
   <w15:person w15:author="Pedro Armas">
     <w15:presenceInfo w15:providerId="Windows Live" w15:userId="a665e30787f7f555"/>
   </w15:person>
@@ -704,7 +1701,7 @@
 </file>
 
 <file path=word/styles.xml><?xml version="1.0" encoding="utf-8"?>
-<w:styles xmlns:mc="http://schemas.openxmlformats.org/markup-compatibility/2006" xmlns:r="http://schemas.openxmlformats.org/officeDocument/2006/relationships" xmlns:w="http://schemas.openxmlformats.org/wordprocessingml/2006/main" xmlns:w14="http://schemas.microsoft.com/office/word/2010/wordml" xmlns:w15="http://schemas.microsoft.com/office/word/2012/wordml" xmlns:w16cex="http://schemas.microsoft.com/office/word/2018/wordml/cex" xmlns:w16cid="http://schemas.microsoft.com/office/word/2016/wordml/cid" xmlns:w16="http://schemas.microsoft.com/office/word/2018/wordml" xmlns:w16sdtdh="http://schemas.microsoft.com/office/word/2020/wordml/sdtdatahash" xmlns:w16se="http://schemas.microsoft.com/office/word/2015/wordml/symex" mc:Ignorable="w14 w15 w16se w16cid w16 w16cex w16sdtdh">
+<w:styles xmlns:mc="http://schemas.openxmlformats.org/markup-compatibility/2006" xmlns:r="http://schemas.openxmlformats.org/officeDocument/2006/relationships" xmlns:w="http://schemas.openxmlformats.org/wordprocessingml/2006/main" xmlns:w14="http://schemas.microsoft.com/office/word/2010/wordml" xmlns:w15="http://schemas.microsoft.com/office/word/2012/wordml" xmlns:w16se="http://schemas.microsoft.com/office/word/2015/wordml/symex" mc:Ignorable="w14 w15 w16se">
   <w:docDefaults>
     <w:rPrDefault>
       <w:rPr>
@@ -720,7 +1717,7 @@
       </w:pPr>
     </w:pPrDefault>
   </w:docDefaults>
-  <w:latentStyles w:defLockedState="0" w:defUIPriority="99" w:defSemiHidden="0" w:defUnhideWhenUsed="0" w:defQFormat="0" w:count="376">
+  <w:latentStyles w:defLockedState="0" w:defUIPriority="99" w:defSemiHidden="0" w:defUnhideWhenUsed="0" w:defQFormat="0" w:count="371">
     <w:lsdException w:name="Normal" w:uiPriority="0" w:qFormat="1"/>
     <w:lsdException w:name="heading 1" w:uiPriority="9" w:qFormat="1"/>
     <w:lsdException w:name="heading 2" w:semiHidden="1" w:uiPriority="9" w:unhideWhenUsed="1" w:qFormat="1"/>
@@ -1092,11 +2089,6 @@
     <w:lsdException w:name="List Table 5 Dark Accent 6" w:uiPriority="50"/>
     <w:lsdException w:name="List Table 6 Colorful Accent 6" w:uiPriority="51"/>
     <w:lsdException w:name="List Table 7 Colorful Accent 6" w:uiPriority="52"/>
-    <w:lsdException w:name="Mention" w:semiHidden="1" w:unhideWhenUsed="1"/>
-    <w:lsdException w:name="Smart Hyperlink" w:semiHidden="1" w:unhideWhenUsed="1"/>
-    <w:lsdException w:name="Hashtag" w:semiHidden="1" w:unhideWhenUsed="1"/>
-    <w:lsdException w:name="Unresolved Mention" w:semiHidden="1" w:unhideWhenUsed="1"/>
-    <w:lsdException w:name="Smart Link" w:semiHidden="1" w:unhideWhenUsed="1"/>
   </w:latentStyles>
   <w:style w:type="paragraph" w:default="1" w:styleId="Normal">
     <w:name w:val="Normal"/>
@@ -1210,6 +2202,55 @@
       <w:bCs/>
       <w:sz w:val="20"/>
       <w:szCs w:val="20"/>
+    </w:rPr>
+  </w:style>
+  <w:style w:type="table" w:styleId="Tablaconcuadrcula">
+    <w:name w:val="Table Grid"/>
+    <w:basedOn w:val="Tablanormal"/>
+    <w:uiPriority w:val="39"/>
+    <w:rsid w:val="00FF4F01"/>
+    <w:pPr>
+      <w:spacing w:after="0" w:line="240" w:lineRule="auto"/>
+    </w:pPr>
+    <w:tblPr>
+      <w:tblBorders>
+        <w:top w:val="single" w:sz="4" w:space="0" w:color="auto"/>
+        <w:left w:val="single" w:sz="4" w:space="0" w:color="auto"/>
+        <w:bottom w:val="single" w:sz="4" w:space="0" w:color="auto"/>
+        <w:right w:val="single" w:sz="4" w:space="0" w:color="auto"/>
+        <w:insideH w:val="single" w:sz="4" w:space="0" w:color="auto"/>
+        <w:insideV w:val="single" w:sz="4" w:space="0" w:color="auto"/>
+      </w:tblBorders>
+    </w:tblPr>
+  </w:style>
+  <w:style w:type="paragraph" w:styleId="Textodeglobo">
+    <w:name w:val="Balloon Text"/>
+    <w:basedOn w:val="Normal"/>
+    <w:link w:val="TextodegloboCar"/>
+    <w:uiPriority w:val="99"/>
+    <w:semiHidden/>
+    <w:unhideWhenUsed/>
+    <w:rsid w:val="003455DF"/>
+    <w:pPr>
+      <w:spacing w:after="0" w:line="240" w:lineRule="auto"/>
+    </w:pPr>
+    <w:rPr>
+      <w:rFonts w:ascii="Segoe UI" w:hAnsi="Segoe UI" w:cs="Segoe UI"/>
+      <w:sz w:val="18"/>
+      <w:szCs w:val="18"/>
+    </w:rPr>
+  </w:style>
+  <w:style w:type="character" w:customStyle="1" w:styleId="TextodegloboCar">
+    <w:name w:val="Texto de globo Car"/>
+    <w:basedOn w:val="Fuentedeprrafopredeter"/>
+    <w:link w:val="Textodeglobo"/>
+    <w:uiPriority w:val="99"/>
+    <w:semiHidden/>
+    <w:rsid w:val="003455DF"/>
+    <w:rPr>
+      <w:rFonts w:ascii="Segoe UI" w:eastAsia="MS Mincho" w:hAnsi="Segoe UI" w:cs="Segoe UI"/>
+      <w:sz w:val="18"/>
+      <w:szCs w:val="18"/>
     </w:rPr>
   </w:style>
 </w:styles>

</xml_diff>

<commit_message>
add:Agregar Primera Historia de Compras en el archivo Concesionario_JavaEE.docx
</commit_message>
<xml_diff>
--- a/Concesionario_JavaEE.docx
+++ b/Concesionario_JavaEE.docx
@@ -721,8 +721,6 @@
             <w:r>
               <w:t>Programador</w:t>
             </w:r>
-            <w:bookmarkStart w:id="3" w:name="_GoBack"/>
-            <w:bookmarkEnd w:id="3"/>
           </w:p>
         </w:tc>
       </w:tr>
@@ -1604,6 +1602,133 @@
         </w:rPr>
         <w:t>quiero poder consultar el estado actual y los datos asociados de mi vehículo desde mi perfil.</w:t>
       </w:r>
+    </w:p>
+    <w:p>
+      <w:pPr>
+        <w:pStyle w:val="Sinespaciado"/>
+        <w:tabs>
+          <w:tab w:val="left" w:pos="5670"/>
+        </w:tabs>
+        <w:spacing w:line="276" w:lineRule="auto"/>
+        <w:rPr>
+          <w:rFonts w:ascii="Arial" w:hAnsi="Arial" w:cs="Arial"/>
+        </w:rPr>
+      </w:pPr>
+    </w:p>
+    <w:p>
+      <w:pPr>
+        <w:pStyle w:val="NormalWeb"/>
+        <w:rPr>
+          <w:rFonts w:ascii="Arial" w:hAnsi="Arial" w:cs="Arial"/>
+          <w:b/>
+          <w:lang w:val="es-GT"/>
+        </w:rPr>
+      </w:pPr>
+      <w:r>
+        <w:rPr>
+          <w:rStyle w:val="Textoennegrita"/>
+          <w:rFonts w:ascii="Arial" w:hAnsi="Arial" w:cs="Arial"/>
+          <w:b w:val="0"/>
+          <w:lang w:val="es-GT"/>
+        </w:rPr>
+        <w:t>HUJC-001 Registro Compras</w:t>
+      </w:r>
+    </w:p>
+    <w:p>
+      <w:pPr>
+        <w:pStyle w:val="NormalWeb"/>
+        <w:rPr>
+          <w:rFonts w:ascii="Arial" w:hAnsi="Arial" w:cs="Arial"/>
+          <w:lang w:val="es-GT"/>
+        </w:rPr>
+      </w:pPr>
+      <w:r>
+        <w:rPr>
+          <w:rStyle w:val="Textoennegrita"/>
+          <w:rFonts w:ascii="Arial" w:hAnsi="Arial" w:cs="Arial"/>
+          <w:b w:val="0"/>
+          <w:lang w:val="es-GT"/>
+        </w:rPr>
+        <w:t>Como:</w:t>
+      </w:r>
+      <w:r>
+        <w:rPr>
+          <w:rFonts w:ascii="Arial" w:hAnsi="Arial" w:cs="Arial"/>
+          <w:lang w:val="es-GT"/>
+        </w:rPr>
+        <w:t xml:space="preserve"> Encargado del departamento de compras del concesionario.</w:t>
+      </w:r>
+    </w:p>
+    <w:p>
+      <w:pPr>
+        <w:pStyle w:val="NormalWeb"/>
+        <w:rPr>
+          <w:rFonts w:ascii="Arial" w:hAnsi="Arial" w:cs="Arial"/>
+          <w:lang w:val="es-GT"/>
+        </w:rPr>
+      </w:pPr>
+      <w:r>
+        <w:rPr>
+          <w:rStyle w:val="Textoennegrita"/>
+          <w:rFonts w:ascii="Arial" w:hAnsi="Arial" w:cs="Arial"/>
+          <w:b w:val="0"/>
+          <w:lang w:val="es-GT"/>
+        </w:rPr>
+        <w:t>Quiero:</w:t>
+      </w:r>
+      <w:r>
+        <w:rPr>
+          <w:rFonts w:ascii="Arial" w:hAnsi="Arial" w:cs="Arial"/>
+          <w:lang w:val="es-GT"/>
+        </w:rPr>
+        <w:t xml:space="preserve"> Que el sistema me permita registrar las órdenes de compra de cada vehículo, repuestas y accesorios, asociándolos a sus respectivos proveedores, ya sean nacionales o departamentales.</w:t>
+      </w:r>
+    </w:p>
+    <w:p>
+      <w:pPr>
+        <w:pStyle w:val="NormalWeb"/>
+        <w:rPr>
+          <w:rFonts w:ascii="Arial" w:hAnsi="Arial" w:cs="Arial"/>
+          <w:lang w:val="es-GT"/>
+        </w:rPr>
+      </w:pPr>
+      <w:r>
+        <w:rPr>
+          <w:rStyle w:val="Textoennegrita"/>
+          <w:rFonts w:ascii="Arial" w:hAnsi="Arial" w:cs="Arial"/>
+          <w:b w:val="0"/>
+          <w:lang w:val="es-GT"/>
+        </w:rPr>
+        <w:t>Para:</w:t>
+      </w:r>
+      <w:r>
+        <w:rPr>
+          <w:rFonts w:ascii="Arial" w:hAnsi="Arial" w:cs="Arial"/>
+          <w:lang w:val="es-GT"/>
+        </w:rPr>
+        <w:t xml:space="preserve"> Tener un control completo sobre el inventario, costos, proveedores y segur</w:t>
+      </w:r>
+      <w:bookmarkStart w:id="3" w:name="_GoBack"/>
+      <w:bookmarkEnd w:id="3"/>
+      <w:r>
+        <w:rPr>
+          <w:rFonts w:ascii="Arial" w:hAnsi="Arial" w:cs="Arial"/>
+          <w:lang w:val="es-GT"/>
+        </w:rPr>
+        <w:t>os, y poder adjuntar y mantener facturas.</w:t>
+      </w:r>
+    </w:p>
+    <w:p>
+      <w:pPr>
+        <w:pStyle w:val="Sinespaciado"/>
+        <w:tabs>
+          <w:tab w:val="left" w:pos="5670"/>
+        </w:tabs>
+        <w:spacing w:line="276" w:lineRule="auto"/>
+        <w:rPr>
+          <w:rFonts w:ascii="Arial" w:hAnsi="Arial" w:cs="Arial"/>
+        </w:rPr>
+      </w:pPr>
     </w:p>
     <w:sectPr>
       <w:pgSz w:w="12240" w:h="15840"/>
@@ -2253,6 +2378,34 @@
       <w:szCs w:val="18"/>
     </w:rPr>
   </w:style>
+  <w:style w:type="paragraph" w:styleId="NormalWeb">
+    <w:name w:val="Normal (Web)"/>
+    <w:basedOn w:val="Normal"/>
+    <w:uiPriority w:val="99"/>
+    <w:semiHidden/>
+    <w:unhideWhenUsed/>
+    <w:rsid w:val="00607797"/>
+    <w:pPr>
+      <w:spacing w:before="100" w:beforeAutospacing="1" w:after="100" w:afterAutospacing="1" w:line="240" w:lineRule="auto"/>
+    </w:pPr>
+    <w:rPr>
+      <w:rFonts w:ascii="Times New Roman" w:eastAsia="Times New Roman" w:hAnsi="Times New Roman" w:cs="Times New Roman"/>
+      <w:sz w:val="24"/>
+      <w:szCs w:val="24"/>
+      <w:lang w:val="en-US"/>
+    </w:rPr>
+  </w:style>
+  <w:style w:type="character" w:styleId="Textoennegrita">
+    <w:name w:val="Strong"/>
+    <w:basedOn w:val="Fuentedeprrafopredeter"/>
+    <w:uiPriority w:val="22"/>
+    <w:qFormat/>
+    <w:rsid w:val="00607797"/>
+    <w:rPr>
+      <w:b/>
+      <w:bCs/>
+    </w:rPr>
+  </w:style>
 </w:styles>
 </file>
 

</xml_diff>

<commit_message>
add:Agregar Segunda Historia en el archivo Concesionario_JavaEE.docx
</commit_message>
<xml_diff>
--- a/Concesionario_JavaEE.docx
+++ b/Concesionario_JavaEE.docx
@@ -1706,17 +1706,120 @@
           <w:rFonts w:ascii="Arial" w:hAnsi="Arial" w:cs="Arial"/>
           <w:lang w:val="es-GT"/>
         </w:rPr>
-        <w:t xml:space="preserve"> Tener un control completo sobre el inventario, costos, proveedores y segur</w:t>
+        <w:t xml:space="preserve"> Tener un control completo sobre el inventario, costos, proveedores y seguros, y poder adjuntar y mantener facturas.</w:t>
+      </w:r>
+    </w:p>
+    <w:p>
+      <w:pPr>
+        <w:pStyle w:val="NormalWeb"/>
+        <w:rPr>
+          <w:rFonts w:ascii="Arial" w:hAnsi="Arial" w:cs="Arial"/>
+          <w:b/>
+          <w:lang w:val="es-GT"/>
+        </w:rPr>
+      </w:pPr>
+      <w:r>
+        <w:rPr>
+          <w:rStyle w:val="Textoennegrita"/>
+          <w:rFonts w:ascii="Arial" w:hAnsi="Arial" w:cs="Arial"/>
+          <w:b w:val="0"/>
+          <w:lang w:val="es-GT"/>
+        </w:rPr>
+        <w:t>HUJC-002 Registro Compras</w:t>
+      </w:r>
+    </w:p>
+    <w:p>
+      <w:pPr>
+        <w:pStyle w:val="NormalWeb"/>
+        <w:rPr>
+          <w:rFonts w:ascii="Arial" w:hAnsi="Arial" w:cs="Arial"/>
+          <w:lang w:val="es-GT"/>
+        </w:rPr>
+      </w:pPr>
+      <w:r>
+        <w:rPr>
+          <w:rStyle w:val="Textoennegrita"/>
+          <w:rFonts w:ascii="Arial" w:hAnsi="Arial" w:cs="Arial"/>
+          <w:b w:val="0"/>
+          <w:lang w:val="es-GT"/>
+        </w:rPr>
+        <w:t>Como:</w:t>
+      </w:r>
+      <w:r>
+        <w:rPr>
+          <w:rFonts w:ascii="Arial" w:hAnsi="Arial" w:cs="Arial"/>
+          <w:lang w:val="es-GT"/>
+        </w:rPr>
+        <w:t xml:space="preserve"> Encargado del departamento de Compras del concesionario.</w:t>
+      </w:r>
+    </w:p>
+    <w:p>
+      <w:pPr>
+        <w:pStyle w:val="NormalWeb"/>
+        <w:rPr>
+          <w:rFonts w:ascii="Arial" w:hAnsi="Arial" w:cs="Arial"/>
+          <w:lang w:val="es-GT"/>
+        </w:rPr>
+      </w:pPr>
+      <w:r>
+        <w:rPr>
+          <w:rStyle w:val="Textoennegrita"/>
+          <w:rFonts w:ascii="Arial" w:hAnsi="Arial" w:cs="Arial"/>
+          <w:b w:val="0"/>
+          <w:lang w:val="es-GT"/>
+        </w:rPr>
+        <w:t>Quiero:</w:t>
+      </w:r>
+      <w:r>
+        <w:rPr>
+          <w:rFonts w:ascii="Arial" w:hAnsi="Arial" w:cs="Arial"/>
+          <w:lang w:val="es-GT"/>
+        </w:rPr>
+        <w:t xml:space="preserve"> Que el departamento de marketing pueda agregar promociones y descuentos al sistema para cada cliente que realice una compra en el concesionario, ya sea de un vehículo, repuesto, accesorio para el vehículo.</w:t>
+      </w:r>
+    </w:p>
+    <w:p>
+      <w:pPr>
+        <w:pStyle w:val="NormalWeb"/>
+        <w:rPr>
+          <w:rFonts w:ascii="Arial" w:hAnsi="Arial" w:cs="Arial"/>
+          <w:lang w:val="es-GT"/>
+        </w:rPr>
+      </w:pPr>
+      <w:r>
+        <w:rPr>
+          <w:rStyle w:val="Textoennegrita"/>
+          <w:rFonts w:ascii="Arial" w:hAnsi="Arial" w:cs="Arial"/>
+          <w:b w:val="0"/>
+          <w:lang w:val="es-GT"/>
+        </w:rPr>
+        <w:t>Para:</w:t>
+      </w:r>
+      <w:r>
+        <w:rPr>
+          <w:rFonts w:ascii="Arial" w:hAnsi="Arial" w:cs="Arial"/>
+          <w:lang w:val="es-GT"/>
+        </w:rPr>
+        <w:t xml:space="preserve"> Que los clientes puedan recibir descuentos aplicados correctamente y tener un seguimiento claro de las compras y servicios realizados a cada vehículo</w:t>
+      </w:r>
+      <w:r>
+        <w:rPr>
+          <w:rFonts w:ascii="Arial" w:hAnsi="Arial" w:cs="Arial"/>
+          <w:lang w:val="es-GT"/>
+        </w:rPr>
+        <w:t>.</w:t>
       </w:r>
       <w:bookmarkStart w:id="3" w:name="_GoBack"/>
       <w:bookmarkEnd w:id="3"/>
-      <w:r>
+    </w:p>
+    <w:p>
+      <w:pPr>
+        <w:pStyle w:val="NormalWeb"/>
         <w:rPr>
           <w:rFonts w:ascii="Arial" w:hAnsi="Arial" w:cs="Arial"/>
           <w:lang w:val="es-GT"/>
         </w:rPr>
-        <w:t>os, y poder adjuntar y mantener facturas.</w:t>
-      </w:r>
+      </w:pPr>
     </w:p>
     <w:p>
       <w:pPr>

</xml_diff>

<commit_message>
add:Agregar Tercera Historia en el archivo Concesionario_JavaEE.docx
</commit_message>
<xml_diff>
--- a/Concesionario_JavaEE.docx
+++ b/Concesionario_JavaEE.docx
@@ -1809,8 +1809,153 @@
         </w:rPr>
         <w:t>.</w:t>
       </w:r>
+    </w:p>
+    <w:p>
+      <w:pPr>
+        <w:pStyle w:val="NormalWeb"/>
+        <w:rPr>
+          <w:rStyle w:val="Textoennegrita"/>
+        </w:rPr>
+      </w:pPr>
+    </w:p>
+    <w:p>
+      <w:pPr>
+        <w:pStyle w:val="NormalWeb"/>
+        <w:rPr>
+          <w:rFonts w:ascii="Arial" w:hAnsi="Arial" w:cs="Arial"/>
+          <w:b/>
+        </w:rPr>
+      </w:pPr>
+      <w:r>
+        <w:rPr>
+          <w:rStyle w:val="Textoennegrita"/>
+          <w:rFonts w:ascii="Arial" w:hAnsi="Arial" w:cs="Arial"/>
+          <w:b w:val="0"/>
+        </w:rPr>
+        <w:lastRenderedPageBreak/>
+        <w:t xml:space="preserve">HUJC-003 </w:t>
+      </w:r>
+      <w:proofErr w:type="spellStart"/>
+      <w:r>
+        <w:rPr>
+          <w:rStyle w:val="Textoennegrita"/>
+          <w:rFonts w:ascii="Arial" w:hAnsi="Arial" w:cs="Arial"/>
+          <w:b w:val="0"/>
+        </w:rPr>
+        <w:t>Registro</w:t>
+      </w:r>
+      <w:proofErr w:type="spellEnd"/>
+      <w:r>
+        <w:rPr>
+          <w:rStyle w:val="Textoennegrita"/>
+          <w:rFonts w:ascii="Arial" w:hAnsi="Arial" w:cs="Arial"/>
+          <w:b w:val="0"/>
+        </w:rPr>
+        <w:t xml:space="preserve"> </w:t>
+      </w:r>
+      <w:proofErr w:type="spellStart"/>
+      <w:r>
+        <w:rPr>
+          <w:rStyle w:val="Textoennegrita"/>
+          <w:rFonts w:ascii="Arial" w:hAnsi="Arial" w:cs="Arial"/>
+          <w:b w:val="0"/>
+        </w:rPr>
+        <w:t>Compras</w:t>
+      </w:r>
+      <w:proofErr w:type="spellEnd"/>
+    </w:p>
+    <w:p>
+      <w:pPr>
+        <w:pStyle w:val="NormalWeb"/>
+        <w:rPr>
+          <w:rFonts w:ascii="Arial" w:hAnsi="Arial" w:cs="Arial"/>
+          <w:lang w:val="es-GT"/>
+        </w:rPr>
+      </w:pPr>
+      <w:r>
+        <w:rPr>
+          <w:rStyle w:val="Textoennegrita"/>
+          <w:rFonts w:ascii="Arial" w:hAnsi="Arial" w:cs="Arial"/>
+          <w:b w:val="0"/>
+          <w:lang w:val="es-GT"/>
+        </w:rPr>
+        <w:t>Como:</w:t>
+      </w:r>
+      <w:r>
+        <w:rPr>
+          <w:rFonts w:ascii="Arial" w:hAnsi="Arial" w:cs="Arial"/>
+          <w:lang w:val="es-GT"/>
+        </w:rPr>
+        <w:t xml:space="preserve"> Encargado del departamento de Compras del concesionario.</w:t>
+      </w:r>
+    </w:p>
+    <w:p>
+      <w:pPr>
+        <w:pStyle w:val="NormalWeb"/>
+        <w:rPr>
+          <w:rFonts w:ascii="Arial" w:hAnsi="Arial" w:cs="Arial"/>
+          <w:lang w:val="es-GT"/>
+        </w:rPr>
+      </w:pPr>
+      <w:r>
+        <w:rPr>
+          <w:rStyle w:val="Textoennegrita"/>
+          <w:rFonts w:ascii="Arial" w:hAnsi="Arial" w:cs="Arial"/>
+          <w:b w:val="0"/>
+          <w:lang w:val="es-GT"/>
+        </w:rPr>
+        <w:t>Quiero:</w:t>
+      </w:r>
+      <w:r>
+        <w:rPr>
+          <w:rFonts w:ascii="Arial" w:hAnsi="Arial" w:cs="Arial"/>
+          <w:lang w:val="es-GT"/>
+        </w:rPr>
+        <w:t xml:space="preserve"> Que el sistema registre y marque cada servicio realizado, especificando el tipo de servicio (como servicio de llantas, cambio de aceite, escaneo del sistema eléctrico, entre otros) y que también registre los datos del cliente (nombre, apellido, número de teléfono) junto con el precio de cada servicio realizado.</w:t>
+      </w:r>
+    </w:p>
+    <w:p>
+      <w:pPr>
+        <w:pStyle w:val="NormalWeb"/>
+        <w:rPr>
+          <w:rFonts w:ascii="Arial" w:hAnsi="Arial" w:cs="Arial"/>
+          <w:lang w:val="es-GT"/>
+        </w:rPr>
+      </w:pPr>
+      <w:r>
+        <w:rPr>
+          <w:rStyle w:val="Textoennegrita"/>
+          <w:rFonts w:ascii="Arial" w:hAnsi="Arial" w:cs="Arial"/>
+          <w:b w:val="0"/>
+          <w:lang w:val="es-GT"/>
+        </w:rPr>
+        <w:t>Para:</w:t>
+      </w:r>
+      <w:r>
+        <w:rPr>
+          <w:rFonts w:ascii="Arial" w:hAnsi="Arial" w:cs="Arial"/>
+          <w:lang w:val="es-GT"/>
+        </w:rPr>
+        <w:t> llevar un control detallado de los servicios que se ofrecen a los clientes, pode</w:t>
+      </w:r>
       <w:bookmarkStart w:id="3" w:name="_GoBack"/>
       <w:bookmarkEnd w:id="3"/>
+      <w:r>
+        <w:rPr>
+          <w:rFonts w:ascii="Arial" w:hAnsi="Arial" w:cs="Arial"/>
+          <w:lang w:val="es-GT"/>
+        </w:rPr>
+        <w:t>r gestionar de manera eficiente los costos y la atención al cliente, y tener un historial claro de cada intervención realizada.</w:t>
+      </w:r>
+    </w:p>
+    <w:p>
+      <w:pPr>
+        <w:pStyle w:val="NormalWeb"/>
+        <w:rPr>
+          <w:rFonts w:ascii="Arial" w:hAnsi="Arial" w:cs="Arial"/>
+          <w:lang w:val="es-GT"/>
+        </w:rPr>
+      </w:pPr>
     </w:p>
     <w:p>
       <w:pPr>

</xml_diff>

<commit_message>
add: Agregar programador Estuardo Daniel Gómez Chity a Concesionario_JavaEE.docx
</commit_message>
<xml_diff>
--- a/Concesionario_JavaEE.docx
+++ b/Concesionario_JavaEE.docx
@@ -1,6 +1,6 @@
 
 <file path=word/document.xml><?xml version="1.0" encoding="utf-8"?>
-<w:document xmlns:wpc="http://schemas.microsoft.com/office/word/2010/wordprocessingCanvas" xmlns:cx="http://schemas.microsoft.com/office/drawing/2014/chartex" xmlns:cx1="http://schemas.microsoft.com/office/drawing/2015/9/8/chartex" xmlns:cx2="http://schemas.microsoft.com/office/drawing/2015/10/21/chartex" xmlns:cx3="http://schemas.microsoft.com/office/drawing/2016/5/9/chartex" xmlns:cx4="http://schemas.microsoft.com/office/drawing/2016/5/10/chartex" xmlns:cx5="http://schemas.microsoft.com/office/drawing/2016/5/11/chartex" xmlns:cx6="http://schemas.microsoft.com/office/drawing/2016/5/12/chartex" xmlns:cx7="http://schemas.microsoft.com/office/drawing/2016/5/13/chartex" xmlns:cx8="http://schemas.microsoft.com/office/drawing/2016/5/14/chartex" xmlns:mc="http://schemas.openxmlformats.org/markup-compatibility/2006" xmlns:aink="http://schemas.microsoft.com/office/drawing/2016/ink" xmlns:am3d="http://schemas.microsoft.com/office/drawing/2017/model3d" xmlns:o="urn:schemas-microsoft-com:office:office" xmlns:r="http://schemas.openxmlformats.org/officeDocument/2006/relationships" xmlns:m="http://schemas.openxmlformats.org/officeDocument/2006/math" xmlns:v="urn:schemas-microsoft-com:vml" xmlns:wp14="http://schemas.microsoft.com/office/word/2010/wordprocessingDrawing" xmlns:wp="http://schemas.openxmlformats.org/drawingml/2006/wordprocessingDrawing" xmlns:w10="urn:schemas-microsoft-com:office:word" xmlns:w="http://schemas.openxmlformats.org/wordprocessingml/2006/main" xmlns:w14="http://schemas.microsoft.com/office/word/2010/wordml" xmlns:w15="http://schemas.microsoft.com/office/word/2012/wordml" xmlns:w16cex="http://schemas.microsoft.com/office/word/2018/wordml/cex" xmlns:w16cid="http://schemas.microsoft.com/office/word/2016/wordml/cid" xmlns:w16="http://schemas.microsoft.com/office/word/2018/wordml" xmlns:w16sdtdh="http://schemas.microsoft.com/office/word/2020/wordml/sdtdatahash" xmlns:w16se="http://schemas.microsoft.com/office/word/2015/wordml/symex" xmlns:wpg="http://schemas.microsoft.com/office/word/2010/wordprocessingGroup" xmlns:wpi="http://schemas.microsoft.com/office/word/2010/wordprocessingInk" xmlns:wne="http://schemas.microsoft.com/office/word/2006/wordml" xmlns:wps="http://schemas.microsoft.com/office/word/2010/wordprocessingShape" mc:Ignorable="w14 w15 w16se w16cid w16 w16cex w16sdtdh wp14">
+<w:document xmlns:wpc="http://schemas.microsoft.com/office/word/2010/wordprocessingCanvas" xmlns:cx="http://schemas.microsoft.com/office/drawing/2014/chartex" xmlns:cx1="http://schemas.microsoft.com/office/drawing/2015/9/8/chartex" xmlns:cx2="http://schemas.microsoft.com/office/drawing/2015/10/21/chartex" xmlns:cx3="http://schemas.microsoft.com/office/drawing/2016/5/9/chartex" xmlns:cx4="http://schemas.microsoft.com/office/drawing/2016/5/10/chartex" xmlns:cx5="http://schemas.microsoft.com/office/drawing/2016/5/11/chartex" xmlns:cx6="http://schemas.microsoft.com/office/drawing/2016/5/12/chartex" xmlns:cx7="http://schemas.microsoft.com/office/drawing/2016/5/13/chartex" xmlns:cx8="http://schemas.microsoft.com/office/drawing/2016/5/14/chartex" xmlns:mc="http://schemas.openxmlformats.org/markup-compatibility/2006" xmlns:aink="http://schemas.microsoft.com/office/drawing/2016/ink" xmlns:am3d="http://schemas.microsoft.com/office/drawing/2017/model3d" xmlns:o="urn:schemas-microsoft-com:office:office" xmlns:oel="http://schemas.microsoft.com/office/2019/extlst" xmlns:r="http://schemas.openxmlformats.org/officeDocument/2006/relationships" xmlns:m="http://schemas.openxmlformats.org/officeDocument/2006/math" xmlns:v="urn:schemas-microsoft-com:vml" xmlns:wp14="http://schemas.microsoft.com/office/word/2010/wordprocessingDrawing" xmlns:wp="http://schemas.openxmlformats.org/drawingml/2006/wordprocessingDrawing" xmlns:w10="urn:schemas-microsoft-com:office:word" xmlns:w="http://schemas.openxmlformats.org/wordprocessingml/2006/main" xmlns:w14="http://schemas.microsoft.com/office/word/2010/wordml" xmlns:w15="http://schemas.microsoft.com/office/word/2012/wordml" xmlns:w16cex="http://schemas.microsoft.com/office/word/2018/wordml/cex" xmlns:w16cid="http://schemas.microsoft.com/office/word/2016/wordml/cid" xmlns:w16="http://schemas.microsoft.com/office/word/2018/wordml" xmlns:w16du="http://schemas.microsoft.com/office/word/2023/wordml/word16du" xmlns:w16sdtdh="http://schemas.microsoft.com/office/word/2020/wordml/sdtdatahash" xmlns:w16sdtfl="http://schemas.microsoft.com/office/word/2024/wordml/sdtformatlock" xmlns:w16se="http://schemas.microsoft.com/office/word/2015/wordml/symex" xmlns:wpg="http://schemas.microsoft.com/office/word/2010/wordprocessingGroup" xmlns:wpi="http://schemas.microsoft.com/office/word/2010/wordprocessingInk" xmlns:wne="http://schemas.microsoft.com/office/word/2006/wordml" xmlns:wps="http://schemas.microsoft.com/office/word/2010/wordprocessingShape" mc:Ignorable="w14 w15 w16se w16cid w16 w16cex w16sdtdh w16sdtfl w16du wp14">
   <w:body>
     <w:p>
       <w:pPr>
@@ -25,6 +25,7 @@
           <w:rFonts w:ascii="Arial" w:hAnsi="Arial" w:cs="Arial"/>
           <w:b/>
           <w:noProof/>
+          <w:lang w:val="en-US"/>
         </w:rPr>
         <w:drawing>
           <wp:inline distT="0" distB="0" distL="0" distR="0" wp14:anchorId="61DA3BD1" wp14:editId="0C35A376">
@@ -598,14 +599,1380 @@
         <w:commentReference w:id="2"/>
       </w:r>
     </w:p>
-    <w:p>
-      <w:pPr>
-        <w:pStyle w:val="Sinespaciado"/>
-        <w:tabs>
-          <w:tab w:val="left" w:pos="5670"/>
-        </w:tabs>
-        <w:spacing w:line="276" w:lineRule="auto"/>
-        <w:jc w:val="center"/>
+    <w:tbl>
+      <w:tblPr>
+        <w:tblStyle w:val="Tablaconcuadrcula"/>
+        <w:tblW w:w="0" w:type="auto"/>
+        <w:tblLook w:val="04A0" w:firstRow="1" w:lastRow="0" w:firstColumn="1" w:lastColumn="0" w:noHBand="0" w:noVBand="1"/>
+      </w:tblPr>
+      <w:tblGrid>
+        <w:gridCol w:w="4414"/>
+        <w:gridCol w:w="4414"/>
+      </w:tblGrid>
+      <w:tr>
+        <w:tc>
+          <w:tcPr>
+            <w:tcW w:w="4414" w:type="dxa"/>
+          </w:tcPr>
+          <w:p>
+            <w:pPr>
+              <w:pStyle w:val="Sinespaciado"/>
+              <w:tabs>
+                <w:tab w:val="left" w:pos="5670"/>
+              </w:tabs>
+              <w:spacing w:line="276" w:lineRule="auto"/>
+              <w:jc w:val="center"/>
+            </w:pPr>
+            <w:r>
+              <w:lastRenderedPageBreak/>
+              <w:t>Nombre</w:t>
+            </w:r>
+          </w:p>
+        </w:tc>
+        <w:tc>
+          <w:tcPr>
+            <w:tcW w:w="4414" w:type="dxa"/>
+          </w:tcPr>
+          <w:p>
+            <w:pPr>
+              <w:pStyle w:val="Sinespaciado"/>
+              <w:tabs>
+                <w:tab w:val="left" w:pos="5670"/>
+              </w:tabs>
+              <w:spacing w:line="276" w:lineRule="auto"/>
+              <w:jc w:val="center"/>
+            </w:pPr>
+            <w:r>
+              <w:t>Puesto</w:t>
+            </w:r>
+          </w:p>
+        </w:tc>
+      </w:tr>
+      <w:tr>
+        <w:tc>
+          <w:tcPr>
+            <w:tcW w:w="4414" w:type="dxa"/>
+          </w:tcPr>
+          <w:p>
+            <w:pPr>
+              <w:pStyle w:val="Sinespaciado"/>
+              <w:tabs>
+                <w:tab w:val="left" w:pos="5670"/>
+              </w:tabs>
+              <w:spacing w:line="276" w:lineRule="auto"/>
+              <w:jc w:val="center"/>
+            </w:pPr>
+            <w:r>
+              <w:t>Emilio Sebastián Barrera Cali</w:t>
+            </w:r>
+          </w:p>
+        </w:tc>
+        <w:tc>
+          <w:tcPr>
+            <w:tcW w:w="4414" w:type="dxa"/>
+          </w:tcPr>
+          <w:p>
+            <w:pPr>
+              <w:pStyle w:val="Sinespaciado"/>
+              <w:tabs>
+                <w:tab w:val="left" w:pos="5670"/>
+              </w:tabs>
+              <w:spacing w:line="276" w:lineRule="auto"/>
+              <w:jc w:val="center"/>
+            </w:pPr>
+            <w:r>
+              <w:t>Scrum Master</w:t>
+            </w:r>
+          </w:p>
+        </w:tc>
+      </w:tr>
+      <w:tr>
+        <w:tc>
+          <w:tcPr>
+            <w:tcW w:w="4414" w:type="dxa"/>
+          </w:tcPr>
+          <w:p>
+            <w:pPr>
+              <w:pStyle w:val="Sinespaciado"/>
+              <w:tabs>
+                <w:tab w:val="left" w:pos="5670"/>
+              </w:tabs>
+              <w:spacing w:line="276" w:lineRule="auto"/>
+              <w:jc w:val="center"/>
+            </w:pPr>
+            <w:r>
+              <w:t>José Carlos Cortez López</w:t>
+            </w:r>
+          </w:p>
+        </w:tc>
+        <w:tc>
+          <w:tcPr>
+            <w:tcW w:w="4414" w:type="dxa"/>
+          </w:tcPr>
+          <w:p>
+            <w:pPr>
+              <w:pStyle w:val="Sinespaciado"/>
+              <w:tabs>
+                <w:tab w:val="left" w:pos="5670"/>
+              </w:tabs>
+              <w:spacing w:line="276" w:lineRule="auto"/>
+              <w:jc w:val="center"/>
+            </w:pPr>
+            <w:r>
+              <w:t>Programador</w:t>
+            </w:r>
+          </w:p>
+        </w:tc>
+      </w:tr>
+      <w:tr>
+        <w:tc>
+          <w:tcPr>
+            <w:tcW w:w="4414" w:type="dxa"/>
+          </w:tcPr>
+          <w:p>
+            <w:pPr>
+              <w:pStyle w:val="Sinespaciado"/>
+              <w:tabs>
+                <w:tab w:val="left" w:pos="5670"/>
+              </w:tabs>
+              <w:spacing w:line="276" w:lineRule="auto"/>
+              <w:jc w:val="center"/>
+            </w:pPr>
+            <w:r>
+              <w:t>Estuardo Daniel Gómez Chity</w:t>
+            </w:r>
+          </w:p>
+        </w:tc>
+        <w:tc>
+          <w:tcPr>
+            <w:tcW w:w="4414" w:type="dxa"/>
+          </w:tcPr>
+          <w:p>
+            <w:pPr>
+              <w:pStyle w:val="Sinespaciado"/>
+              <w:tabs>
+                <w:tab w:val="left" w:pos="5670"/>
+              </w:tabs>
+              <w:spacing w:line="276" w:lineRule="auto"/>
+              <w:jc w:val="center"/>
+            </w:pPr>
+            <w:r>
+              <w:t>Programador</w:t>
+            </w:r>
+          </w:p>
+        </w:tc>
+      </w:tr>
+      <w:tr>
+        <w:tc>
+          <w:tcPr>
+            <w:tcW w:w="4414" w:type="dxa"/>
+          </w:tcPr>
+          <w:p>
+            <w:pPr>
+              <w:pStyle w:val="Sinespaciado"/>
+              <w:tabs>
+                <w:tab w:val="left" w:pos="5670"/>
+              </w:tabs>
+              <w:spacing w:line="276" w:lineRule="auto"/>
+              <w:jc w:val="center"/>
+            </w:pPr>
+          </w:p>
+        </w:tc>
+        <w:tc>
+          <w:tcPr>
+            <w:tcW w:w="4414" w:type="dxa"/>
+          </w:tcPr>
+          <w:p>
+            <w:pPr>
+              <w:pStyle w:val="Sinespaciado"/>
+              <w:tabs>
+                <w:tab w:val="left" w:pos="5670"/>
+              </w:tabs>
+              <w:spacing w:line="276" w:lineRule="auto"/>
+              <w:jc w:val="center"/>
+            </w:pPr>
+          </w:p>
+        </w:tc>
+      </w:tr>
+      <w:tr>
+        <w:tc>
+          <w:tcPr>
+            <w:tcW w:w="4414" w:type="dxa"/>
+          </w:tcPr>
+          <w:p>
+            <w:pPr>
+              <w:pStyle w:val="Sinespaciado"/>
+              <w:tabs>
+                <w:tab w:val="left" w:pos="5670"/>
+              </w:tabs>
+              <w:spacing w:line="276" w:lineRule="auto"/>
+              <w:jc w:val="center"/>
+            </w:pPr>
+          </w:p>
+        </w:tc>
+        <w:tc>
+          <w:tcPr>
+            <w:tcW w:w="4414" w:type="dxa"/>
+          </w:tcPr>
+          <w:p>
+            <w:pPr>
+              <w:pStyle w:val="Sinespaciado"/>
+              <w:tabs>
+                <w:tab w:val="left" w:pos="5670"/>
+              </w:tabs>
+              <w:spacing w:line="276" w:lineRule="auto"/>
+              <w:jc w:val="center"/>
+            </w:pPr>
+          </w:p>
+        </w:tc>
+      </w:tr>
+      <w:tr>
+        <w:tc>
+          <w:tcPr>
+            <w:tcW w:w="4414" w:type="dxa"/>
+          </w:tcPr>
+          <w:p>
+            <w:pPr>
+              <w:pStyle w:val="Sinespaciado"/>
+              <w:tabs>
+                <w:tab w:val="left" w:pos="5670"/>
+              </w:tabs>
+              <w:spacing w:line="276" w:lineRule="auto"/>
+              <w:jc w:val="center"/>
+            </w:pPr>
+          </w:p>
+        </w:tc>
+        <w:tc>
+          <w:tcPr>
+            <w:tcW w:w="4414" w:type="dxa"/>
+          </w:tcPr>
+          <w:p>
+            <w:pPr>
+              <w:pStyle w:val="Sinespaciado"/>
+              <w:tabs>
+                <w:tab w:val="left" w:pos="5670"/>
+              </w:tabs>
+              <w:spacing w:line="276" w:lineRule="auto"/>
+              <w:jc w:val="center"/>
+            </w:pPr>
+          </w:p>
+        </w:tc>
+      </w:tr>
+      <w:tr>
+        <w:tc>
+          <w:tcPr>
+            <w:tcW w:w="4414" w:type="dxa"/>
+          </w:tcPr>
+          <w:p>
+            <w:pPr>
+              <w:pStyle w:val="Sinespaciado"/>
+              <w:tabs>
+                <w:tab w:val="left" w:pos="5670"/>
+              </w:tabs>
+              <w:spacing w:line="276" w:lineRule="auto"/>
+              <w:jc w:val="center"/>
+            </w:pPr>
+          </w:p>
+        </w:tc>
+        <w:tc>
+          <w:tcPr>
+            <w:tcW w:w="4414" w:type="dxa"/>
+          </w:tcPr>
+          <w:p>
+            <w:pPr>
+              <w:pStyle w:val="Sinespaciado"/>
+              <w:tabs>
+                <w:tab w:val="left" w:pos="5670"/>
+              </w:tabs>
+              <w:spacing w:line="276" w:lineRule="auto"/>
+              <w:jc w:val="center"/>
+            </w:pPr>
+          </w:p>
+        </w:tc>
+      </w:tr>
+      <w:tr>
+        <w:tc>
+          <w:tcPr>
+            <w:tcW w:w="4414" w:type="dxa"/>
+          </w:tcPr>
+          <w:p>
+            <w:pPr>
+              <w:pStyle w:val="Sinespaciado"/>
+              <w:tabs>
+                <w:tab w:val="left" w:pos="5670"/>
+              </w:tabs>
+              <w:spacing w:line="276" w:lineRule="auto"/>
+              <w:jc w:val="center"/>
+            </w:pPr>
+          </w:p>
+        </w:tc>
+        <w:tc>
+          <w:tcPr>
+            <w:tcW w:w="4414" w:type="dxa"/>
+          </w:tcPr>
+          <w:p>
+            <w:pPr>
+              <w:pStyle w:val="Sinespaciado"/>
+              <w:tabs>
+                <w:tab w:val="left" w:pos="5670"/>
+              </w:tabs>
+              <w:spacing w:line="276" w:lineRule="auto"/>
+              <w:jc w:val="center"/>
+            </w:pPr>
+          </w:p>
+        </w:tc>
+      </w:tr>
+      <w:tr>
+        <w:tc>
+          <w:tcPr>
+            <w:tcW w:w="4414" w:type="dxa"/>
+          </w:tcPr>
+          <w:p>
+            <w:pPr>
+              <w:pStyle w:val="Sinespaciado"/>
+              <w:tabs>
+                <w:tab w:val="left" w:pos="5670"/>
+              </w:tabs>
+              <w:spacing w:line="276" w:lineRule="auto"/>
+              <w:jc w:val="center"/>
+            </w:pPr>
+          </w:p>
+        </w:tc>
+        <w:tc>
+          <w:tcPr>
+            <w:tcW w:w="4414" w:type="dxa"/>
+          </w:tcPr>
+          <w:p>
+            <w:pPr>
+              <w:pStyle w:val="Sinespaciado"/>
+              <w:tabs>
+                <w:tab w:val="left" w:pos="5670"/>
+              </w:tabs>
+              <w:spacing w:line="276" w:lineRule="auto"/>
+              <w:jc w:val="center"/>
+            </w:pPr>
+          </w:p>
+        </w:tc>
+      </w:tr>
+      <w:tr>
+        <w:tc>
+          <w:tcPr>
+            <w:tcW w:w="4414" w:type="dxa"/>
+          </w:tcPr>
+          <w:p>
+            <w:pPr>
+              <w:pStyle w:val="Sinespaciado"/>
+              <w:tabs>
+                <w:tab w:val="left" w:pos="5670"/>
+              </w:tabs>
+              <w:spacing w:line="276" w:lineRule="auto"/>
+              <w:jc w:val="center"/>
+            </w:pPr>
+          </w:p>
+        </w:tc>
+        <w:tc>
+          <w:tcPr>
+            <w:tcW w:w="4414" w:type="dxa"/>
+          </w:tcPr>
+          <w:p>
+            <w:pPr>
+              <w:pStyle w:val="Sinespaciado"/>
+              <w:tabs>
+                <w:tab w:val="left" w:pos="5670"/>
+              </w:tabs>
+              <w:spacing w:line="276" w:lineRule="auto"/>
+              <w:jc w:val="center"/>
+            </w:pPr>
+          </w:p>
+        </w:tc>
+      </w:tr>
+      <w:tr>
+        <w:tc>
+          <w:tcPr>
+            <w:tcW w:w="4414" w:type="dxa"/>
+          </w:tcPr>
+          <w:p>
+            <w:pPr>
+              <w:pStyle w:val="Sinespaciado"/>
+              <w:tabs>
+                <w:tab w:val="left" w:pos="5670"/>
+              </w:tabs>
+              <w:spacing w:line="276" w:lineRule="auto"/>
+              <w:jc w:val="center"/>
+            </w:pPr>
+          </w:p>
+        </w:tc>
+        <w:tc>
+          <w:tcPr>
+            <w:tcW w:w="4414" w:type="dxa"/>
+          </w:tcPr>
+          <w:p>
+            <w:pPr>
+              <w:pStyle w:val="Sinespaciado"/>
+              <w:tabs>
+                <w:tab w:val="left" w:pos="5670"/>
+              </w:tabs>
+              <w:spacing w:line="276" w:lineRule="auto"/>
+              <w:jc w:val="center"/>
+            </w:pPr>
+          </w:p>
+        </w:tc>
+      </w:tr>
+    </w:tbl>
+    <w:p>
+      <w:pPr>
+        <w:pStyle w:val="Sinespaciado"/>
+        <w:tabs>
+          <w:tab w:val="left" w:pos="5670"/>
+        </w:tabs>
+        <w:spacing w:line="276" w:lineRule="auto"/>
+        <w:jc w:val="center"/>
+      </w:pPr>
+    </w:p>
+    <w:p>
+      <w:pPr>
+        <w:pStyle w:val="Sinespaciado"/>
+        <w:tabs>
+          <w:tab w:val="left" w:pos="5670"/>
+        </w:tabs>
+        <w:spacing w:line="276" w:lineRule="auto"/>
+        <w:jc w:val="center"/>
+      </w:pPr>
+    </w:p>
+    <w:p>
+      <w:pPr>
+        <w:pStyle w:val="Sinespaciado"/>
+        <w:tabs>
+          <w:tab w:val="left" w:pos="5670"/>
+        </w:tabs>
+        <w:spacing w:line="276" w:lineRule="auto"/>
+        <w:jc w:val="center"/>
+      </w:pPr>
+    </w:p>
+    <w:p>
+      <w:pPr>
+        <w:pStyle w:val="Sinespaciado"/>
+        <w:tabs>
+          <w:tab w:val="left" w:pos="5670"/>
+        </w:tabs>
+        <w:spacing w:line="276" w:lineRule="auto"/>
+        <w:jc w:val="center"/>
+      </w:pPr>
+    </w:p>
+    <w:p>
+      <w:pPr>
+        <w:pStyle w:val="Sinespaciado"/>
+        <w:tabs>
+          <w:tab w:val="left" w:pos="5670"/>
+        </w:tabs>
+        <w:spacing w:line="276" w:lineRule="auto"/>
+        <w:jc w:val="center"/>
+      </w:pPr>
+    </w:p>
+    <w:p>
+      <w:pPr>
+        <w:pStyle w:val="Sinespaciado"/>
+        <w:tabs>
+          <w:tab w:val="left" w:pos="5670"/>
+        </w:tabs>
+        <w:spacing w:line="276" w:lineRule="auto"/>
+        <w:jc w:val="center"/>
+      </w:pPr>
+    </w:p>
+    <w:p>
+      <w:pPr>
+        <w:pStyle w:val="Sinespaciado"/>
+        <w:tabs>
+          <w:tab w:val="left" w:pos="5670"/>
+        </w:tabs>
+        <w:spacing w:line="276" w:lineRule="auto"/>
+        <w:jc w:val="center"/>
+      </w:pPr>
+    </w:p>
+    <w:p>
+      <w:pPr>
+        <w:pStyle w:val="Sinespaciado"/>
+        <w:tabs>
+          <w:tab w:val="left" w:pos="5670"/>
+        </w:tabs>
+        <w:spacing w:line="276" w:lineRule="auto"/>
+        <w:jc w:val="center"/>
+      </w:pPr>
+    </w:p>
+    <w:p>
+      <w:pPr>
+        <w:pStyle w:val="Sinespaciado"/>
+        <w:tabs>
+          <w:tab w:val="left" w:pos="5670"/>
+        </w:tabs>
+        <w:spacing w:line="276" w:lineRule="auto"/>
+        <w:jc w:val="center"/>
+      </w:pPr>
+    </w:p>
+    <w:p>
+      <w:pPr>
+        <w:pStyle w:val="Sinespaciado"/>
+        <w:tabs>
+          <w:tab w:val="left" w:pos="5670"/>
+        </w:tabs>
+        <w:spacing w:line="276" w:lineRule="auto"/>
+        <w:jc w:val="center"/>
+      </w:pPr>
+    </w:p>
+    <w:p>
+      <w:pPr>
+        <w:pStyle w:val="Sinespaciado"/>
+        <w:tabs>
+          <w:tab w:val="left" w:pos="5670"/>
+        </w:tabs>
+        <w:spacing w:line="276" w:lineRule="auto"/>
+        <w:jc w:val="center"/>
+      </w:pPr>
+    </w:p>
+    <w:p>
+      <w:pPr>
+        <w:pStyle w:val="Sinespaciado"/>
+        <w:tabs>
+          <w:tab w:val="left" w:pos="5670"/>
+        </w:tabs>
+        <w:spacing w:line="276" w:lineRule="auto"/>
+        <w:jc w:val="center"/>
+      </w:pPr>
+    </w:p>
+    <w:p>
+      <w:pPr>
+        <w:pStyle w:val="Sinespaciado"/>
+        <w:tabs>
+          <w:tab w:val="left" w:pos="5670"/>
+        </w:tabs>
+        <w:spacing w:line="276" w:lineRule="auto"/>
+        <w:jc w:val="center"/>
+      </w:pPr>
+    </w:p>
+    <w:p>
+      <w:pPr>
+        <w:pStyle w:val="Sinespaciado"/>
+        <w:tabs>
+          <w:tab w:val="left" w:pos="5670"/>
+        </w:tabs>
+        <w:spacing w:line="276" w:lineRule="auto"/>
+        <w:jc w:val="center"/>
+      </w:pPr>
+    </w:p>
+    <w:p>
+      <w:pPr>
+        <w:pStyle w:val="Sinespaciado"/>
+        <w:tabs>
+          <w:tab w:val="left" w:pos="5670"/>
+        </w:tabs>
+        <w:spacing w:line="276" w:lineRule="auto"/>
+        <w:jc w:val="center"/>
+      </w:pPr>
+    </w:p>
+    <w:p>
+      <w:pPr>
+        <w:pStyle w:val="Sinespaciado"/>
+        <w:tabs>
+          <w:tab w:val="left" w:pos="5670"/>
+        </w:tabs>
+        <w:spacing w:line="276" w:lineRule="auto"/>
+        <w:jc w:val="center"/>
+      </w:pPr>
+    </w:p>
+    <w:p>
+      <w:pPr>
+        <w:pStyle w:val="Sinespaciado"/>
+        <w:tabs>
+          <w:tab w:val="left" w:pos="5670"/>
+        </w:tabs>
+        <w:spacing w:line="276" w:lineRule="auto"/>
+        <w:jc w:val="center"/>
+      </w:pPr>
+    </w:p>
+    <w:p>
+      <w:pPr>
+        <w:pStyle w:val="Sinespaciado"/>
+        <w:tabs>
+          <w:tab w:val="left" w:pos="5670"/>
+        </w:tabs>
+        <w:spacing w:line="276" w:lineRule="auto"/>
+        <w:jc w:val="center"/>
+      </w:pPr>
+    </w:p>
+    <w:p>
+      <w:pPr>
+        <w:pStyle w:val="Sinespaciado"/>
+        <w:tabs>
+          <w:tab w:val="left" w:pos="5670"/>
+        </w:tabs>
+        <w:spacing w:line="276" w:lineRule="auto"/>
+        <w:jc w:val="center"/>
+      </w:pPr>
+    </w:p>
+    <w:p>
+      <w:pPr>
+        <w:pStyle w:val="Sinespaciado"/>
+        <w:tabs>
+          <w:tab w:val="left" w:pos="5670"/>
+        </w:tabs>
+        <w:spacing w:line="276" w:lineRule="auto"/>
+        <w:jc w:val="center"/>
+      </w:pPr>
+    </w:p>
+    <w:p>
+      <w:pPr>
+        <w:pStyle w:val="Sinespaciado"/>
+        <w:tabs>
+          <w:tab w:val="left" w:pos="5670"/>
+        </w:tabs>
+        <w:spacing w:line="276" w:lineRule="auto"/>
+        <w:jc w:val="center"/>
+      </w:pPr>
+    </w:p>
+    <w:p>
+      <w:pPr>
+        <w:pStyle w:val="Sinespaciado"/>
+        <w:tabs>
+          <w:tab w:val="left" w:pos="5670"/>
+        </w:tabs>
+        <w:spacing w:line="276" w:lineRule="auto"/>
+        <w:jc w:val="center"/>
+      </w:pPr>
+    </w:p>
+    <w:p>
+      <w:pPr>
+        <w:pStyle w:val="Sinespaciado"/>
+        <w:tabs>
+          <w:tab w:val="left" w:pos="5670"/>
+        </w:tabs>
+        <w:spacing w:line="276" w:lineRule="auto"/>
+        <w:jc w:val="center"/>
+      </w:pPr>
+    </w:p>
+    <w:p>
+      <w:pPr>
+        <w:pStyle w:val="Sinespaciado"/>
+        <w:tabs>
+          <w:tab w:val="left" w:pos="5670"/>
+        </w:tabs>
+        <w:spacing w:line="276" w:lineRule="auto"/>
+        <w:jc w:val="center"/>
+      </w:pPr>
+    </w:p>
+    <w:p>
+      <w:pPr>
+        <w:pStyle w:val="Sinespaciado"/>
+        <w:tabs>
+          <w:tab w:val="left" w:pos="5670"/>
+        </w:tabs>
+        <w:spacing w:line="276" w:lineRule="auto"/>
+        <w:jc w:val="center"/>
+      </w:pPr>
+    </w:p>
+    <w:p>
+      <w:pPr>
+        <w:pStyle w:val="Sinespaciado"/>
+        <w:tabs>
+          <w:tab w:val="left" w:pos="5670"/>
+        </w:tabs>
+        <w:spacing w:line="276" w:lineRule="auto"/>
+        <w:jc w:val="center"/>
+      </w:pPr>
+    </w:p>
+    <w:p>
+      <w:pPr>
+        <w:pStyle w:val="Sinespaciado"/>
+        <w:tabs>
+          <w:tab w:val="left" w:pos="5670"/>
+        </w:tabs>
+        <w:spacing w:line="276" w:lineRule="auto"/>
+        <w:jc w:val="center"/>
+      </w:pPr>
+    </w:p>
+    <w:p>
+      <w:pPr>
+        <w:pStyle w:val="Sinespaciado"/>
+        <w:tabs>
+          <w:tab w:val="left" w:pos="5670"/>
+        </w:tabs>
+        <w:spacing w:line="276" w:lineRule="auto"/>
+        <w:jc w:val="center"/>
+      </w:pPr>
+    </w:p>
+    <w:p>
+      <w:pPr>
+        <w:pStyle w:val="Sinespaciado"/>
+        <w:tabs>
+          <w:tab w:val="left" w:pos="5670"/>
+        </w:tabs>
+        <w:spacing w:line="276" w:lineRule="auto"/>
+        <w:jc w:val="center"/>
+      </w:pPr>
+    </w:p>
+    <w:p>
+      <w:pPr>
+        <w:pStyle w:val="Sinespaciado"/>
+        <w:tabs>
+          <w:tab w:val="left" w:pos="5670"/>
+        </w:tabs>
+        <w:spacing w:line="276" w:lineRule="auto"/>
+        <w:jc w:val="center"/>
+        <w:rPr>
+          <w:rFonts w:ascii="Arial" w:hAnsi="Arial" w:cs="Arial"/>
+          <w:b/>
+          <w:bCs/>
+        </w:rPr>
+      </w:pPr>
+      <w:r>
+        <w:rPr>
+          <w:rFonts w:ascii="Arial" w:hAnsi="Arial" w:cs="Arial"/>
+          <w:b/>
+          <w:bCs/>
+        </w:rPr>
+        <w:lastRenderedPageBreak/>
+        <w:t>HISTORIAS DE USUARIO DE ENTIDADES</w:t>
+      </w:r>
+    </w:p>
+    <w:p>
+      <w:pPr>
+        <w:pStyle w:val="Sinespaciado"/>
+        <w:tabs>
+          <w:tab w:val="left" w:pos="5670"/>
+        </w:tabs>
+        <w:spacing w:line="276" w:lineRule="auto"/>
+        <w:rPr>
+          <w:rFonts w:ascii="Arial" w:hAnsi="Arial" w:cs="Arial"/>
+        </w:rPr>
+      </w:pPr>
+      <w:r>
+        <w:rPr>
+          <w:rFonts w:ascii="Arial" w:hAnsi="Arial" w:cs="Arial"/>
+        </w:rPr>
+        <w:t>Gestión Vehículo:</w:t>
+      </w:r>
+    </w:p>
+    <w:p>
+      <w:pPr>
+        <w:pStyle w:val="Sinespaciado"/>
+        <w:tabs>
+          <w:tab w:val="left" w:pos="5670"/>
+        </w:tabs>
+        <w:spacing w:line="276" w:lineRule="auto"/>
+        <w:rPr>
+          <w:rFonts w:ascii="Arial" w:hAnsi="Arial" w:cs="Arial"/>
+        </w:rPr>
+      </w:pPr>
+      <w:r>
+        <w:rPr>
+          <w:rFonts w:ascii="Arial" w:hAnsi="Arial" w:cs="Arial"/>
+        </w:rPr>
+        <w:t>HUEB-001</w:t>
+      </w:r>
+    </w:p>
+    <w:p>
+      <w:pPr>
+        <w:pStyle w:val="Sinespaciado"/>
+        <w:tabs>
+          <w:tab w:val="left" w:pos="5670"/>
+        </w:tabs>
+        <w:spacing w:line="276" w:lineRule="auto"/>
+        <w:rPr>
+          <w:rFonts w:ascii="Arial" w:hAnsi="Arial" w:cs="Arial"/>
+        </w:rPr>
+      </w:pPr>
+      <w:r>
+        <w:rPr>
+          <w:rFonts w:ascii="Arial" w:hAnsi="Arial" w:cs="Arial"/>
+        </w:rPr>
+        <w:t>Como administrador del sistema,</w:t>
+      </w:r>
+    </w:p>
+    <w:p>
+      <w:pPr>
+        <w:pStyle w:val="Sinespaciado"/>
+        <w:tabs>
+          <w:tab w:val="left" w:pos="5670"/>
+        </w:tabs>
+        <w:spacing w:line="276" w:lineRule="auto"/>
+        <w:rPr>
+          <w:rFonts w:ascii="Arial" w:hAnsi="Arial" w:cs="Arial"/>
+        </w:rPr>
+      </w:pPr>
+      <w:r>
+        <w:rPr>
+          <w:rFonts w:ascii="Arial" w:hAnsi="Arial" w:cs="Arial"/>
+        </w:rPr>
+        <w:t>para llevar un control detallado de los vehículos registrados,</w:t>
+      </w:r>
+    </w:p>
+    <w:p>
+      <w:pPr>
+        <w:pStyle w:val="Sinespaciado"/>
+        <w:tabs>
+          <w:tab w:val="left" w:pos="5670"/>
+        </w:tabs>
+        <w:spacing w:line="276" w:lineRule="auto"/>
+        <w:rPr>
+          <w:rFonts w:ascii="Arial" w:hAnsi="Arial" w:cs="Arial"/>
+        </w:rPr>
+      </w:pPr>
+      <w:r>
+        <w:rPr>
+          <w:rFonts w:ascii="Arial" w:hAnsi="Arial" w:cs="Arial"/>
+        </w:rPr>
+        <w:t>quiero poder registrar nuevos vehículos con sus datos principales como placa, marca, modelo y año.</w:t>
+      </w:r>
+    </w:p>
+    <w:p>
+      <w:pPr>
+        <w:pStyle w:val="Sinespaciado"/>
+        <w:tabs>
+          <w:tab w:val="left" w:pos="5670"/>
+        </w:tabs>
+        <w:spacing w:line="276" w:lineRule="auto"/>
+        <w:rPr>
+          <w:rFonts w:ascii="Arial" w:hAnsi="Arial" w:cs="Arial"/>
+        </w:rPr>
+      </w:pPr>
+      <w:r>
+        <w:rPr>
+          <w:rFonts w:ascii="Arial" w:hAnsi="Arial" w:cs="Arial"/>
+        </w:rPr>
+        <w:t>Gestión Vehículo:</w:t>
+      </w:r>
+    </w:p>
+    <w:p>
+      <w:pPr>
+        <w:pStyle w:val="Sinespaciado"/>
+        <w:tabs>
+          <w:tab w:val="left" w:pos="5670"/>
+        </w:tabs>
+        <w:spacing w:line="276" w:lineRule="auto"/>
+        <w:rPr>
+          <w:rFonts w:ascii="Arial" w:hAnsi="Arial" w:cs="Arial"/>
+        </w:rPr>
+      </w:pPr>
+    </w:p>
+    <w:p>
+      <w:pPr>
+        <w:pStyle w:val="Sinespaciado"/>
+        <w:tabs>
+          <w:tab w:val="left" w:pos="5670"/>
+        </w:tabs>
+        <w:spacing w:line="276" w:lineRule="auto"/>
+        <w:rPr>
+          <w:rFonts w:ascii="Arial" w:hAnsi="Arial" w:cs="Arial"/>
+        </w:rPr>
+      </w:pPr>
+      <w:r>
+        <w:rPr>
+          <w:rFonts w:ascii="Arial" w:hAnsi="Arial" w:cs="Arial"/>
+        </w:rPr>
+        <w:t>HUEB-002</w:t>
+      </w:r>
+    </w:p>
+    <w:p>
+      <w:pPr>
+        <w:pStyle w:val="Sinespaciado"/>
+        <w:tabs>
+          <w:tab w:val="left" w:pos="5670"/>
+        </w:tabs>
+        <w:spacing w:line="276" w:lineRule="auto"/>
+        <w:rPr>
+          <w:rFonts w:ascii="Arial" w:hAnsi="Arial" w:cs="Arial"/>
+        </w:rPr>
+      </w:pPr>
+      <w:r>
+        <w:rPr>
+          <w:rFonts w:ascii="Arial" w:hAnsi="Arial" w:cs="Arial"/>
+        </w:rPr>
+        <w:t>Como mecánico del taller,</w:t>
+      </w:r>
+    </w:p>
+    <w:p>
+      <w:pPr>
+        <w:pStyle w:val="Sinespaciado"/>
+        <w:tabs>
+          <w:tab w:val="left" w:pos="5670"/>
+        </w:tabs>
+        <w:spacing w:line="276" w:lineRule="auto"/>
+        <w:rPr>
+          <w:rFonts w:ascii="Arial" w:hAnsi="Arial" w:cs="Arial"/>
+        </w:rPr>
+      </w:pPr>
+      <w:r>
+        <w:rPr>
+          <w:rFonts w:ascii="Arial" w:hAnsi="Arial" w:cs="Arial"/>
+        </w:rPr>
+        <w:t>para saber el historial de mantenimiento de cada vehículo,</w:t>
+      </w:r>
+    </w:p>
+    <w:p>
+      <w:pPr>
+        <w:pStyle w:val="Sinespaciado"/>
+        <w:tabs>
+          <w:tab w:val="left" w:pos="5670"/>
+        </w:tabs>
+        <w:spacing w:line="276" w:lineRule="auto"/>
+        <w:rPr>
+          <w:rFonts w:ascii="Arial" w:hAnsi="Arial" w:cs="Arial"/>
+        </w:rPr>
+      </w:pPr>
+      <w:r>
+        <w:rPr>
+          <w:rFonts w:ascii="Arial" w:hAnsi="Arial" w:cs="Arial"/>
+        </w:rPr>
+        <w:t>quiero acceder a una ficha que muestre todas las reparaciones previas realizadas a un vehículo.</w:t>
+      </w:r>
+    </w:p>
+    <w:p>
+      <w:pPr>
+        <w:pStyle w:val="Sinespaciado"/>
+        <w:tabs>
+          <w:tab w:val="left" w:pos="5670"/>
+        </w:tabs>
+        <w:spacing w:line="276" w:lineRule="auto"/>
+        <w:rPr>
+          <w:rFonts w:ascii="Arial" w:hAnsi="Arial" w:cs="Arial"/>
+        </w:rPr>
+      </w:pPr>
+    </w:p>
+    <w:p>
+      <w:pPr>
+        <w:pStyle w:val="Sinespaciado"/>
+        <w:tabs>
+          <w:tab w:val="left" w:pos="5670"/>
+        </w:tabs>
+        <w:spacing w:line="276" w:lineRule="auto"/>
+        <w:rPr>
+          <w:rFonts w:ascii="Arial" w:hAnsi="Arial" w:cs="Arial"/>
+        </w:rPr>
+      </w:pPr>
+      <w:r>
+        <w:rPr>
+          <w:rFonts w:ascii="Arial" w:hAnsi="Arial" w:cs="Arial"/>
+        </w:rPr>
+        <w:t>HUEB-003</w:t>
+      </w:r>
+    </w:p>
+    <w:p>
+      <w:pPr>
+        <w:pStyle w:val="Sinespaciado"/>
+        <w:tabs>
+          <w:tab w:val="left" w:pos="5670"/>
+        </w:tabs>
+        <w:spacing w:line="276" w:lineRule="auto"/>
+        <w:rPr>
+          <w:rFonts w:ascii="Arial" w:hAnsi="Arial" w:cs="Arial"/>
+        </w:rPr>
+      </w:pPr>
+      <w:r>
+        <w:rPr>
+          <w:rFonts w:ascii="Arial" w:hAnsi="Arial" w:cs="Arial"/>
+        </w:rPr>
+        <w:t>Como cliente del sistema,</w:t>
+      </w:r>
+    </w:p>
+    <w:p>
+      <w:pPr>
+        <w:pStyle w:val="Sinespaciado"/>
+        <w:tabs>
+          <w:tab w:val="left" w:pos="5670"/>
+        </w:tabs>
+        <w:spacing w:line="276" w:lineRule="auto"/>
+        <w:rPr>
+          <w:rFonts w:ascii="Arial" w:hAnsi="Arial" w:cs="Arial"/>
+        </w:rPr>
+      </w:pPr>
+      <w:r>
+        <w:rPr>
+          <w:rFonts w:ascii="Arial" w:hAnsi="Arial" w:cs="Arial"/>
+        </w:rPr>
+        <w:t>para verificar que mi vehículo esté correctamente registrado,</w:t>
+      </w:r>
+    </w:p>
+    <w:p>
+      <w:pPr>
+        <w:pStyle w:val="Sinespaciado"/>
+        <w:tabs>
+          <w:tab w:val="left" w:pos="5670"/>
+        </w:tabs>
+        <w:spacing w:line="276" w:lineRule="auto"/>
+        <w:rPr>
+          <w:rFonts w:ascii="Arial" w:hAnsi="Arial" w:cs="Arial"/>
+        </w:rPr>
+      </w:pPr>
+      <w:r>
+        <w:rPr>
+          <w:rFonts w:ascii="Arial" w:hAnsi="Arial" w:cs="Arial"/>
+        </w:rPr>
+        <w:t>quiero poder consultar el estado actual y los datos asociados de mi vehículo desde mi perfil.</w:t>
+      </w:r>
+    </w:p>
+    <w:p>
+      <w:pPr>
+        <w:pStyle w:val="Sinespaciado"/>
+        <w:tabs>
+          <w:tab w:val="left" w:pos="5670"/>
+        </w:tabs>
+        <w:spacing w:line="276" w:lineRule="auto"/>
+        <w:rPr>
+          <w:rFonts w:ascii="Arial" w:hAnsi="Arial" w:cs="Arial"/>
+        </w:rPr>
+      </w:pPr>
+    </w:p>
+    <w:p>
+      <w:pPr>
+        <w:pStyle w:val="NormalWeb"/>
+        <w:rPr>
+          <w:rFonts w:ascii="Arial" w:hAnsi="Arial" w:cs="Arial"/>
+          <w:b/>
+          <w:lang w:val="es-GT"/>
+        </w:rPr>
+      </w:pPr>
+      <w:r>
+        <w:rPr>
+          <w:rStyle w:val="Textoennegrita"/>
+          <w:rFonts w:ascii="Arial" w:hAnsi="Arial" w:cs="Arial"/>
+          <w:b w:val="0"/>
+          <w:lang w:val="es-GT"/>
+        </w:rPr>
+        <w:t>HUJC-001 Registro Compras</w:t>
+      </w:r>
+    </w:p>
+    <w:p>
+      <w:pPr>
+        <w:pStyle w:val="NormalWeb"/>
+        <w:rPr>
+          <w:rFonts w:ascii="Arial" w:hAnsi="Arial" w:cs="Arial"/>
+          <w:lang w:val="es-GT"/>
+        </w:rPr>
+      </w:pPr>
+      <w:r>
+        <w:rPr>
+          <w:rStyle w:val="Textoennegrita"/>
+          <w:rFonts w:ascii="Arial" w:hAnsi="Arial" w:cs="Arial"/>
+          <w:b w:val="0"/>
+          <w:lang w:val="es-GT"/>
+        </w:rPr>
+        <w:t>Como:</w:t>
+      </w:r>
+      <w:r>
+        <w:rPr>
+          <w:rFonts w:ascii="Arial" w:hAnsi="Arial" w:cs="Arial"/>
+          <w:lang w:val="es-GT"/>
+        </w:rPr>
+        <w:t xml:space="preserve"> Encargado del departamento de compras del concesionario.</w:t>
+      </w:r>
+    </w:p>
+    <w:p>
+      <w:pPr>
+        <w:pStyle w:val="NormalWeb"/>
+        <w:rPr>
+          <w:rFonts w:ascii="Arial" w:hAnsi="Arial" w:cs="Arial"/>
+          <w:lang w:val="es-GT"/>
+        </w:rPr>
+      </w:pPr>
+      <w:r>
+        <w:rPr>
+          <w:rStyle w:val="Textoennegrita"/>
+          <w:rFonts w:ascii="Arial" w:hAnsi="Arial" w:cs="Arial"/>
+          <w:b w:val="0"/>
+          <w:lang w:val="es-GT"/>
+        </w:rPr>
+        <w:t>Quiero:</w:t>
+      </w:r>
+      <w:r>
+        <w:rPr>
+          <w:rFonts w:ascii="Arial" w:hAnsi="Arial" w:cs="Arial"/>
+          <w:lang w:val="es-GT"/>
+        </w:rPr>
+        <w:t xml:space="preserve"> Que el sistema me permita registrar las órdenes de compra de cada vehículo, repuestas y accesorios, asociándolos a sus respectivos proveedores, ya sean nacionales o departamentales.</w:t>
+      </w:r>
+    </w:p>
+    <w:p>
+      <w:pPr>
+        <w:pStyle w:val="NormalWeb"/>
+        <w:rPr>
+          <w:rFonts w:ascii="Arial" w:hAnsi="Arial" w:cs="Arial"/>
+          <w:lang w:val="es-GT"/>
+        </w:rPr>
+      </w:pPr>
+      <w:r>
+        <w:rPr>
+          <w:rStyle w:val="Textoennegrita"/>
+          <w:rFonts w:ascii="Arial" w:hAnsi="Arial" w:cs="Arial"/>
+          <w:b w:val="0"/>
+          <w:lang w:val="es-GT"/>
+        </w:rPr>
+        <w:t>Para:</w:t>
+      </w:r>
+      <w:r>
+        <w:rPr>
+          <w:rFonts w:ascii="Arial" w:hAnsi="Arial" w:cs="Arial"/>
+          <w:lang w:val="es-GT"/>
+        </w:rPr>
+        <w:t xml:space="preserve"> Tener un control completo sobre el inventario, costos, proveedores y seguros, y poder adjuntar y mantener facturas.</w:t>
+      </w:r>
+    </w:p>
+    <w:p>
+      <w:pPr>
+        <w:pStyle w:val="NormalWeb"/>
+        <w:rPr>
+          <w:rFonts w:ascii="Arial" w:hAnsi="Arial" w:cs="Arial"/>
+          <w:b/>
+          <w:lang w:val="es-GT"/>
+        </w:rPr>
+      </w:pPr>
+      <w:r>
+        <w:rPr>
+          <w:rStyle w:val="Textoennegrita"/>
+          <w:rFonts w:ascii="Arial" w:hAnsi="Arial" w:cs="Arial"/>
+          <w:b w:val="0"/>
+          <w:lang w:val="es-GT"/>
+        </w:rPr>
+        <w:t>HUJC-002 Registro Compras</w:t>
+      </w:r>
+    </w:p>
+    <w:p>
+      <w:pPr>
+        <w:pStyle w:val="NormalWeb"/>
+        <w:rPr>
+          <w:rFonts w:ascii="Arial" w:hAnsi="Arial" w:cs="Arial"/>
+          <w:lang w:val="es-GT"/>
+        </w:rPr>
+      </w:pPr>
+      <w:r>
+        <w:rPr>
+          <w:rStyle w:val="Textoennegrita"/>
+          <w:rFonts w:ascii="Arial" w:hAnsi="Arial" w:cs="Arial"/>
+          <w:b w:val="0"/>
+          <w:lang w:val="es-GT"/>
+        </w:rPr>
+        <w:t>Como:</w:t>
+      </w:r>
+      <w:r>
+        <w:rPr>
+          <w:rFonts w:ascii="Arial" w:hAnsi="Arial" w:cs="Arial"/>
+          <w:lang w:val="es-GT"/>
+        </w:rPr>
+        <w:t xml:space="preserve"> Encargado del departamento de Compras del concesionario.</w:t>
+      </w:r>
+    </w:p>
+    <w:p>
+      <w:pPr>
+        <w:pStyle w:val="NormalWeb"/>
+        <w:rPr>
+          <w:rFonts w:ascii="Arial" w:hAnsi="Arial" w:cs="Arial"/>
+          <w:lang w:val="es-GT"/>
+        </w:rPr>
+      </w:pPr>
+      <w:r>
+        <w:rPr>
+          <w:rStyle w:val="Textoennegrita"/>
+          <w:rFonts w:ascii="Arial" w:hAnsi="Arial" w:cs="Arial"/>
+          <w:b w:val="0"/>
+          <w:lang w:val="es-GT"/>
+        </w:rPr>
+        <w:t>Quiero:</w:t>
+      </w:r>
+      <w:r>
+        <w:rPr>
+          <w:rFonts w:ascii="Arial" w:hAnsi="Arial" w:cs="Arial"/>
+          <w:lang w:val="es-GT"/>
+        </w:rPr>
+        <w:t xml:space="preserve"> Que el departamento de marketing pueda agregar promociones y descuentos al sistema para cada cliente que realice una compra en el concesionario, ya sea de un vehículo, repuesto, accesorio para el vehículo.</w:t>
+      </w:r>
+    </w:p>
+    <w:p>
+      <w:pPr>
+        <w:pStyle w:val="NormalWeb"/>
+        <w:rPr>
+          <w:rFonts w:ascii="Arial" w:hAnsi="Arial" w:cs="Arial"/>
+          <w:lang w:val="es-GT"/>
+        </w:rPr>
+      </w:pPr>
+      <w:r>
+        <w:rPr>
+          <w:rStyle w:val="Textoennegrita"/>
+          <w:rFonts w:ascii="Arial" w:hAnsi="Arial" w:cs="Arial"/>
+          <w:b w:val="0"/>
+          <w:lang w:val="es-GT"/>
+        </w:rPr>
+        <w:t>Para:</w:t>
+      </w:r>
+      <w:r>
+        <w:rPr>
+          <w:rFonts w:ascii="Arial" w:hAnsi="Arial" w:cs="Arial"/>
+          <w:lang w:val="es-GT"/>
+        </w:rPr>
+        <w:t xml:space="preserve"> Que los clientes puedan recibir descuentos aplicados correctamente y tener un seguimiento claro de las compras y servicios realizados a cada vehículo</w:t>
+      </w:r>
+      <w:r>
+        <w:rPr>
+          <w:rFonts w:ascii="Arial" w:hAnsi="Arial" w:cs="Arial"/>
+          <w:lang w:val="es-GT"/>
+        </w:rPr>
+        <w:t>.</w:t>
+      </w:r>
+    </w:p>
+    <w:p>
+      <w:pPr>
+        <w:pStyle w:val="NormalWeb"/>
+        <w:rPr>
+          <w:rStyle w:val="Textoennegrita"/>
+        </w:rPr>
+      </w:pPr>
+    </w:p>
+    <w:p>
+      <w:pPr>
+        <w:pStyle w:val="NormalWeb"/>
+        <w:rPr>
+          <w:rFonts w:ascii="Arial" w:hAnsi="Arial" w:cs="Arial"/>
+          <w:b/>
+        </w:rPr>
+      </w:pPr>
+      <w:r>
+        <w:rPr>
+          <w:rStyle w:val="Textoennegrita"/>
+          <w:rFonts w:ascii="Arial" w:hAnsi="Arial" w:cs="Arial"/>
+          <w:b w:val="0"/>
+        </w:rPr>
+        <w:lastRenderedPageBreak/>
+        <w:t xml:space="preserve">HUJC-003 </w:t>
+      </w:r>
+      <w:proofErr w:type="spellStart"/>
+      <w:r>
+        <w:rPr>
+          <w:rStyle w:val="Textoennegrita"/>
+          <w:rFonts w:ascii="Arial" w:hAnsi="Arial" w:cs="Arial"/>
+          <w:b w:val="0"/>
+        </w:rPr>
+        <w:t>Registro</w:t>
+      </w:r>
+      <w:proofErr w:type="spellEnd"/>
+      <w:r>
+        <w:rPr>
+          <w:rStyle w:val="Textoennegrita"/>
+          <w:rFonts w:ascii="Arial" w:hAnsi="Arial" w:cs="Arial"/>
+          <w:b w:val="0"/>
+        </w:rPr>
+        <w:t xml:space="preserve"> </w:t>
+      </w:r>
+      <w:proofErr w:type="spellStart"/>
+      <w:r>
+        <w:rPr>
+          <w:rStyle w:val="Textoennegrita"/>
+          <w:rFonts w:ascii="Arial" w:hAnsi="Arial" w:cs="Arial"/>
+          <w:b w:val="0"/>
+        </w:rPr>
+        <w:t>Compras</w:t>
+      </w:r>
+      <w:proofErr w:type="spellEnd"/>
+    </w:p>
+    <w:p>
+      <w:pPr>
+        <w:pStyle w:val="NormalWeb"/>
+        <w:rPr>
+          <w:rFonts w:ascii="Arial" w:hAnsi="Arial" w:cs="Arial"/>
+          <w:lang w:val="es-GT"/>
+        </w:rPr>
+      </w:pPr>
+      <w:r>
+        <w:rPr>
+          <w:rStyle w:val="Textoennegrita"/>
+          <w:rFonts w:ascii="Arial" w:hAnsi="Arial" w:cs="Arial"/>
+          <w:b w:val="0"/>
+          <w:lang w:val="es-GT"/>
+        </w:rPr>
+        <w:t>Como:</w:t>
+      </w:r>
+      <w:r>
+        <w:rPr>
+          <w:rFonts w:ascii="Arial" w:hAnsi="Arial" w:cs="Arial"/>
+          <w:lang w:val="es-GT"/>
+        </w:rPr>
+        <w:t xml:space="preserve"> Encargado del departamento de Compras del concesionario.</w:t>
+      </w:r>
+    </w:p>
+    <w:p>
+      <w:pPr>
+        <w:pStyle w:val="NormalWeb"/>
+        <w:rPr>
+          <w:rFonts w:ascii="Arial" w:hAnsi="Arial" w:cs="Arial"/>
+          <w:lang w:val="es-GT"/>
+        </w:rPr>
+      </w:pPr>
+      <w:r>
+        <w:rPr>
+          <w:rStyle w:val="Textoennegrita"/>
+          <w:rFonts w:ascii="Arial" w:hAnsi="Arial" w:cs="Arial"/>
+          <w:b w:val="0"/>
+          <w:lang w:val="es-GT"/>
+        </w:rPr>
+        <w:t>Quiero:</w:t>
+      </w:r>
+      <w:r>
+        <w:rPr>
+          <w:rFonts w:ascii="Arial" w:hAnsi="Arial" w:cs="Arial"/>
+          <w:lang w:val="es-GT"/>
+        </w:rPr>
+        <w:t xml:space="preserve"> Que el sistema registre y marque cada servicio realizado, especificando el tipo de servicio (como servicio de llantas, cambio de aceite, escaneo del sistema eléctrico, entre otros) y que también registre los datos del cliente (nombre, apellido, número de teléfono) junto con el precio de cada servicio realizado.</w:t>
+      </w:r>
+    </w:p>
+    <w:p>
+      <w:pPr>
+        <w:pStyle w:val="NormalWeb"/>
+        <w:rPr>
+          <w:rFonts w:ascii="Arial" w:hAnsi="Arial" w:cs="Arial"/>
+          <w:lang w:val="es-GT"/>
+        </w:rPr>
+      </w:pPr>
+      <w:r>
+        <w:rPr>
+          <w:rStyle w:val="Textoennegrita"/>
+          <w:rFonts w:ascii="Arial" w:hAnsi="Arial" w:cs="Arial"/>
+          <w:b w:val="0"/>
+          <w:lang w:val="es-GT"/>
+        </w:rPr>
+        <w:t>Para:</w:t>
+      </w:r>
+      <w:r>
+        <w:rPr>
+          <w:rFonts w:ascii="Arial" w:hAnsi="Arial" w:cs="Arial"/>
+          <w:lang w:val="es-GT"/>
+        </w:rPr>
+        <w:t> llevar un control detallado de los servicios que se ofrecen a los clientes, poder gestionar de manera eficiente los costos y la atención al cliente, y tener un historial claro de cada intervención realizada.</w:t>
+      </w:r>
+    </w:p>
+    <w:p>
+      <w:pPr>
+        <w:pStyle w:val="NormalWeb"/>
+        <w:rPr>
+          <w:rFonts w:ascii="Arial" w:hAnsi="Arial" w:cs="Arial"/>
+          <w:lang w:val="es-GT"/>
+        </w:rPr>
+      </w:pPr>
+    </w:p>
+    <w:p>
+      <w:pPr>
+        <w:pStyle w:val="NormalWeb"/>
+        <w:rPr>
+          <w:rFonts w:ascii="Arial" w:hAnsi="Arial" w:cs="Arial"/>
+          <w:lang w:val="es-GT"/>
+        </w:rPr>
+      </w:pPr>
+    </w:p>
+    <w:p>
+      <w:pPr>
+        <w:pStyle w:val="Sinespaciado"/>
+        <w:tabs>
+          <w:tab w:val="left" w:pos="5670"/>
+        </w:tabs>
+        <w:spacing w:line="276" w:lineRule="auto"/>
+        <w:rPr>
+          <w:rFonts w:ascii="Arial" w:hAnsi="Arial" w:cs="Arial"/>
+        </w:rPr>
       </w:pPr>
     </w:p>
     <w:sectPr>
@@ -619,7 +1986,7 @@
 </file>
 
 <file path=word/comments.xml><?xml version="1.0" encoding="utf-8"?>
-<w:comments xmlns:wpc="http://schemas.microsoft.com/office/word/2010/wordprocessingCanvas" xmlns:cx="http://schemas.microsoft.com/office/drawing/2014/chartex" xmlns:cx1="http://schemas.microsoft.com/office/drawing/2015/9/8/chartex" xmlns:cx2="http://schemas.microsoft.com/office/drawing/2015/10/21/chartex" xmlns:cx3="http://schemas.microsoft.com/office/drawing/2016/5/9/chartex" xmlns:cx4="http://schemas.microsoft.com/office/drawing/2016/5/10/chartex" xmlns:cx5="http://schemas.microsoft.com/office/drawing/2016/5/11/chartex" xmlns:cx6="http://schemas.microsoft.com/office/drawing/2016/5/12/chartex" xmlns:cx7="http://schemas.microsoft.com/office/drawing/2016/5/13/chartex" xmlns:cx8="http://schemas.microsoft.com/office/drawing/2016/5/14/chartex" xmlns:mc="http://schemas.openxmlformats.org/markup-compatibility/2006" xmlns:aink="http://schemas.microsoft.com/office/drawing/2016/ink" xmlns:am3d="http://schemas.microsoft.com/office/drawing/2017/model3d" xmlns:o="urn:schemas-microsoft-com:office:office" xmlns:r="http://schemas.openxmlformats.org/officeDocument/2006/relationships" xmlns:m="http://schemas.openxmlformats.org/officeDocument/2006/math" xmlns:v="urn:schemas-microsoft-com:vml" xmlns:wp14="http://schemas.microsoft.com/office/word/2010/wordprocessingDrawing" xmlns:wp="http://schemas.openxmlformats.org/drawingml/2006/wordprocessingDrawing" xmlns:w10="urn:schemas-microsoft-com:office:word" xmlns:w="http://schemas.openxmlformats.org/wordprocessingml/2006/main" xmlns:w14="http://schemas.microsoft.com/office/word/2010/wordml" xmlns:w15="http://schemas.microsoft.com/office/word/2012/wordml" xmlns:w16cex="http://schemas.microsoft.com/office/word/2018/wordml/cex" xmlns:w16cid="http://schemas.microsoft.com/office/word/2016/wordml/cid" xmlns:w16="http://schemas.microsoft.com/office/word/2018/wordml" xmlns:w16sdtdh="http://schemas.microsoft.com/office/word/2020/wordml/sdtdatahash" xmlns:w16se="http://schemas.microsoft.com/office/word/2015/wordml/symex" xmlns:wpg="http://schemas.microsoft.com/office/word/2010/wordprocessingGroup" xmlns:wpi="http://schemas.microsoft.com/office/word/2010/wordprocessingInk" xmlns:wne="http://schemas.microsoft.com/office/word/2006/wordml" xmlns:wps="http://schemas.microsoft.com/office/word/2010/wordprocessingShape" mc:Ignorable="w14 w15 w16se w16cid w16 w16cex w16sdtdh wp14">
+<w:comments xmlns:wpc="http://schemas.microsoft.com/office/word/2010/wordprocessingCanvas" xmlns:cx="http://schemas.microsoft.com/office/drawing/2014/chartex" xmlns:cx1="http://schemas.microsoft.com/office/drawing/2015/9/8/chartex" xmlns:cx2="http://schemas.microsoft.com/office/drawing/2015/10/21/chartex" xmlns:cx3="http://schemas.microsoft.com/office/drawing/2016/5/9/chartex" xmlns:cx4="http://schemas.microsoft.com/office/drawing/2016/5/10/chartex" xmlns:cx5="http://schemas.microsoft.com/office/drawing/2016/5/11/chartex" xmlns:cx6="http://schemas.microsoft.com/office/drawing/2016/5/12/chartex" xmlns:cx7="http://schemas.microsoft.com/office/drawing/2016/5/13/chartex" xmlns:cx8="http://schemas.microsoft.com/office/drawing/2016/5/14/chartex" xmlns:mc="http://schemas.openxmlformats.org/markup-compatibility/2006" xmlns:aink="http://schemas.microsoft.com/office/drawing/2016/ink" xmlns:am3d="http://schemas.microsoft.com/office/drawing/2017/model3d" xmlns:o="urn:schemas-microsoft-com:office:office" xmlns:oel="http://schemas.microsoft.com/office/2019/extlst" xmlns:r="http://schemas.openxmlformats.org/officeDocument/2006/relationships" xmlns:m="http://schemas.openxmlformats.org/officeDocument/2006/math" xmlns:v="urn:schemas-microsoft-com:vml" xmlns:wp14="http://schemas.microsoft.com/office/word/2010/wordprocessingDrawing" xmlns:wp="http://schemas.openxmlformats.org/drawingml/2006/wordprocessingDrawing" xmlns:w10="urn:schemas-microsoft-com:office:word" xmlns:w="http://schemas.openxmlformats.org/wordprocessingml/2006/main" xmlns:w14="http://schemas.microsoft.com/office/word/2010/wordml" xmlns:w15="http://schemas.microsoft.com/office/word/2012/wordml" xmlns:w16cex="http://schemas.microsoft.com/office/word/2018/wordml/cex" xmlns:w16cid="http://schemas.microsoft.com/office/word/2016/wordml/cid" xmlns:w16="http://schemas.microsoft.com/office/word/2018/wordml" xmlns:w16du="http://schemas.microsoft.com/office/word/2023/wordml/word16du" xmlns:w16sdtdh="http://schemas.microsoft.com/office/word/2020/wordml/sdtdatahash" xmlns:w16sdtfl="http://schemas.microsoft.com/office/word/2024/wordml/sdtformatlock" xmlns:w16se="http://schemas.microsoft.com/office/word/2015/wordml/symex" xmlns:wpg="http://schemas.microsoft.com/office/word/2010/wordprocessingGroup" xmlns:wpi="http://schemas.microsoft.com/office/word/2010/wordprocessingInk" xmlns:wne="http://schemas.microsoft.com/office/word/2006/wordml" xmlns:wps="http://schemas.microsoft.com/office/word/2010/wordprocessingShape" mc:Ignorable="w14 w15 w16se w16cid w16 w16cex w16sdtdh w16sdtfl w16du wp14">
   <w:comment w:id="0" w:author="Pedro Armas" w:date="2023-11-27T00:25:00Z" w:initials="PA">
     <w:p>
       <w:pPr>
@@ -672,7 +2039,7 @@
 </file>
 
 <file path=word/commentsExtended.xml><?xml version="1.0" encoding="utf-8"?>
-<w15:commentsEx xmlns:wpc="http://schemas.microsoft.com/office/word/2010/wordprocessingCanvas" xmlns:cx="http://schemas.microsoft.com/office/drawing/2014/chartex" xmlns:cx1="http://schemas.microsoft.com/office/drawing/2015/9/8/chartex" xmlns:cx2="http://schemas.microsoft.com/office/drawing/2015/10/21/chartex" xmlns:cx3="http://schemas.microsoft.com/office/drawing/2016/5/9/chartex" xmlns:cx4="http://schemas.microsoft.com/office/drawing/2016/5/10/chartex" xmlns:cx5="http://schemas.microsoft.com/office/drawing/2016/5/11/chartex" xmlns:cx6="http://schemas.microsoft.com/office/drawing/2016/5/12/chartex" xmlns:cx7="http://schemas.microsoft.com/office/drawing/2016/5/13/chartex" xmlns:cx8="http://schemas.microsoft.com/office/drawing/2016/5/14/chartex" xmlns:mc="http://schemas.openxmlformats.org/markup-compatibility/2006" xmlns:aink="http://schemas.microsoft.com/office/drawing/2016/ink" xmlns:am3d="http://schemas.microsoft.com/office/drawing/2017/model3d" xmlns:o="urn:schemas-microsoft-com:office:office" xmlns:r="http://schemas.openxmlformats.org/officeDocument/2006/relationships" xmlns:m="http://schemas.openxmlformats.org/officeDocument/2006/math" xmlns:v="urn:schemas-microsoft-com:vml" xmlns:wp14="http://schemas.microsoft.com/office/word/2010/wordprocessingDrawing" xmlns:wp="http://schemas.openxmlformats.org/drawingml/2006/wordprocessingDrawing" xmlns:w10="urn:schemas-microsoft-com:office:word" xmlns:w="http://schemas.openxmlformats.org/wordprocessingml/2006/main" xmlns:w14="http://schemas.microsoft.com/office/word/2010/wordml" xmlns:w15="http://schemas.microsoft.com/office/word/2012/wordml" xmlns:w16cex="http://schemas.microsoft.com/office/word/2018/wordml/cex" xmlns:w16cid="http://schemas.microsoft.com/office/word/2016/wordml/cid" xmlns:w16="http://schemas.microsoft.com/office/word/2018/wordml" xmlns:w16sdtdh="http://schemas.microsoft.com/office/word/2020/wordml/sdtdatahash" xmlns:w16se="http://schemas.microsoft.com/office/word/2015/wordml/symex" xmlns:wpg="http://schemas.microsoft.com/office/word/2010/wordprocessingGroup" xmlns:wpi="http://schemas.microsoft.com/office/word/2010/wordprocessingInk" xmlns:wne="http://schemas.microsoft.com/office/word/2006/wordml" xmlns:wps="http://schemas.microsoft.com/office/word/2010/wordprocessingShape" mc:Ignorable="w14 w15 w16se w16cid w16 w16cex w16sdtdh wp14">
+<w15:commentsEx xmlns:wpc="http://schemas.microsoft.com/office/word/2010/wordprocessingCanvas" xmlns:cx="http://schemas.microsoft.com/office/drawing/2014/chartex" xmlns:cx1="http://schemas.microsoft.com/office/drawing/2015/9/8/chartex" xmlns:cx2="http://schemas.microsoft.com/office/drawing/2015/10/21/chartex" xmlns:cx3="http://schemas.microsoft.com/office/drawing/2016/5/9/chartex" xmlns:cx4="http://schemas.microsoft.com/office/drawing/2016/5/10/chartex" xmlns:cx5="http://schemas.microsoft.com/office/drawing/2016/5/11/chartex" xmlns:cx6="http://schemas.microsoft.com/office/drawing/2016/5/12/chartex" xmlns:cx7="http://schemas.microsoft.com/office/drawing/2016/5/13/chartex" xmlns:cx8="http://schemas.microsoft.com/office/drawing/2016/5/14/chartex" xmlns:mc="http://schemas.openxmlformats.org/markup-compatibility/2006" xmlns:aink="http://schemas.microsoft.com/office/drawing/2016/ink" xmlns:am3d="http://schemas.microsoft.com/office/drawing/2017/model3d" xmlns:o="urn:schemas-microsoft-com:office:office" xmlns:oel="http://schemas.microsoft.com/office/2019/extlst" xmlns:r="http://schemas.openxmlformats.org/officeDocument/2006/relationships" xmlns:m="http://schemas.openxmlformats.org/officeDocument/2006/math" xmlns:v="urn:schemas-microsoft-com:vml" xmlns:wp14="http://schemas.microsoft.com/office/word/2010/wordprocessingDrawing" xmlns:wp="http://schemas.openxmlformats.org/drawingml/2006/wordprocessingDrawing" xmlns:w10="urn:schemas-microsoft-com:office:word" xmlns:w="http://schemas.openxmlformats.org/wordprocessingml/2006/main" xmlns:w14="http://schemas.microsoft.com/office/word/2010/wordml" xmlns:w15="http://schemas.microsoft.com/office/word/2012/wordml" xmlns:w16cex="http://schemas.microsoft.com/office/word/2018/wordml/cex" xmlns:w16cid="http://schemas.microsoft.com/office/word/2016/wordml/cid" xmlns:w16="http://schemas.microsoft.com/office/word/2018/wordml" xmlns:w16du="http://schemas.microsoft.com/office/word/2023/wordml/word16du" xmlns:w16sdtdh="http://schemas.microsoft.com/office/word/2020/wordml/sdtdatahash" xmlns:w16sdtfl="http://schemas.microsoft.com/office/word/2024/wordml/sdtformatlock" xmlns:w16se="http://schemas.microsoft.com/office/word/2015/wordml/symex" xmlns:wpg="http://schemas.microsoft.com/office/word/2010/wordprocessingGroup" xmlns:wpi="http://schemas.microsoft.com/office/word/2010/wordprocessingInk" xmlns:wne="http://schemas.microsoft.com/office/word/2006/wordml" xmlns:wps="http://schemas.microsoft.com/office/word/2010/wordprocessingShape" mc:Ignorable="w14 w15 w16se w16cid w16 w16cex w16sdtdh w16sdtfl w16du wp14">
   <w15:commentEx w15:paraId="34D7B734" w15:done="0"/>
   <w15:commentEx w15:paraId="1AF62A36" w15:done="0"/>
   <w15:commentEx w15:paraId="00D7F781" w15:done="0"/>
@@ -680,7 +2047,7 @@
 </file>
 
 <file path=word/commentsExtensible.xml><?xml version="1.0" encoding="utf-8"?>
-<w16cex:commentsExtensible xmlns:wpc="http://schemas.microsoft.com/office/word/2010/wordprocessingCanvas" xmlns:cx="http://schemas.microsoft.com/office/drawing/2014/chartex" xmlns:cx1="http://schemas.microsoft.com/office/drawing/2015/9/8/chartex" xmlns:cx2="http://schemas.microsoft.com/office/drawing/2015/10/21/chartex" xmlns:cx3="http://schemas.microsoft.com/office/drawing/2016/5/9/chartex" xmlns:cx4="http://schemas.microsoft.com/office/drawing/2016/5/10/chartex" xmlns:cx5="http://schemas.microsoft.com/office/drawing/2016/5/11/chartex" xmlns:cx6="http://schemas.microsoft.com/office/drawing/2016/5/12/chartex" xmlns:cx7="http://schemas.microsoft.com/office/drawing/2016/5/13/chartex" xmlns:cx8="http://schemas.microsoft.com/office/drawing/2016/5/14/chartex" xmlns:mc="http://schemas.openxmlformats.org/markup-compatibility/2006" xmlns:aink="http://schemas.microsoft.com/office/drawing/2016/ink" xmlns:am3d="http://schemas.microsoft.com/office/drawing/2017/model3d" xmlns:o="urn:schemas-microsoft-com:office:office" xmlns:r="http://schemas.openxmlformats.org/officeDocument/2006/relationships" xmlns:m="http://schemas.openxmlformats.org/officeDocument/2006/math" xmlns:v="urn:schemas-microsoft-com:vml" xmlns:wp14="http://schemas.microsoft.com/office/word/2010/wordprocessingDrawing" xmlns:wp="http://schemas.openxmlformats.org/drawingml/2006/wordprocessingDrawing" xmlns:w10="urn:schemas-microsoft-com:office:word" xmlns:w="http://schemas.openxmlformats.org/wordprocessingml/2006/main" xmlns:w14="http://schemas.microsoft.com/office/word/2010/wordml" xmlns:w15="http://schemas.microsoft.com/office/word/2012/wordml" xmlns:w16cex="http://schemas.microsoft.com/office/word/2018/wordml/cex" xmlns:w16cid="http://schemas.microsoft.com/office/word/2016/wordml/cid" xmlns:w16="http://schemas.microsoft.com/office/word/2018/wordml" xmlns:w16sdtdh="http://schemas.microsoft.com/office/word/2020/wordml/sdtdatahash" xmlns:w16se="http://schemas.microsoft.com/office/word/2015/wordml/symex" xmlns:wpg="http://schemas.microsoft.com/office/word/2010/wordprocessingGroup" xmlns:wpi="http://schemas.microsoft.com/office/word/2010/wordprocessingInk" xmlns:wne="http://schemas.microsoft.com/office/word/2006/wordml" xmlns:wps="http://schemas.microsoft.com/office/word/2010/wordprocessingShape" mc:Ignorable="w14 w15 w16se w16cid w16 w16cex w16sdtdh wp14">
+<w16cex:commentsExtensible xmlns:wpc="http://schemas.microsoft.com/office/word/2010/wordprocessingCanvas" xmlns:cx="http://schemas.microsoft.com/office/drawing/2014/chartex" xmlns:cx1="http://schemas.microsoft.com/office/drawing/2015/9/8/chartex" xmlns:cx2="http://schemas.microsoft.com/office/drawing/2015/10/21/chartex" xmlns:cx3="http://schemas.microsoft.com/office/drawing/2016/5/9/chartex" xmlns:cx4="http://schemas.microsoft.com/office/drawing/2016/5/10/chartex" xmlns:cx5="http://schemas.microsoft.com/office/drawing/2016/5/11/chartex" xmlns:cx6="http://schemas.microsoft.com/office/drawing/2016/5/12/chartex" xmlns:cx7="http://schemas.microsoft.com/office/drawing/2016/5/13/chartex" xmlns:cx8="http://schemas.microsoft.com/office/drawing/2016/5/14/chartex" xmlns:cr="http://schemas.microsoft.com/office/comments/2020/reactions" xmlns:mc="http://schemas.openxmlformats.org/markup-compatibility/2006" xmlns:aink="http://schemas.microsoft.com/office/drawing/2016/ink" xmlns:am3d="http://schemas.microsoft.com/office/drawing/2017/model3d" xmlns:o="urn:schemas-microsoft-com:office:office" xmlns:oel="http://schemas.microsoft.com/office/2019/extlst" xmlns:r="http://schemas.openxmlformats.org/officeDocument/2006/relationships" xmlns:m="http://schemas.openxmlformats.org/officeDocument/2006/math" xmlns:v="urn:schemas-microsoft-com:vml" xmlns:wp14="http://schemas.microsoft.com/office/word/2010/wordprocessingDrawing" xmlns:wp="http://schemas.openxmlformats.org/drawingml/2006/wordprocessingDrawing" xmlns:w10="urn:schemas-microsoft-com:office:word" xmlns:w="http://schemas.openxmlformats.org/wordprocessingml/2006/main" xmlns:w14="http://schemas.microsoft.com/office/word/2010/wordml" xmlns:w15="http://schemas.microsoft.com/office/word/2012/wordml" xmlns:w16cex="http://schemas.microsoft.com/office/word/2018/wordml/cex" xmlns:w16cid="http://schemas.microsoft.com/office/word/2016/wordml/cid" xmlns:w16="http://schemas.microsoft.com/office/word/2018/wordml" xmlns:w16du="http://schemas.microsoft.com/office/word/2023/wordml/word16du" xmlns:w16sdtdh="http://schemas.microsoft.com/office/word/2020/wordml/sdtdatahash" xmlns:w16sdtfl="http://schemas.microsoft.com/office/word/2024/wordml/sdtformatlock" xmlns:w16se="http://schemas.microsoft.com/office/word/2015/wordml/symex" xmlns:wpg="http://schemas.microsoft.com/office/word/2010/wordprocessingGroup" xmlns:wpi="http://schemas.microsoft.com/office/word/2010/wordprocessingInk" xmlns:wne="http://schemas.microsoft.com/office/word/2006/wordml" xmlns:wps="http://schemas.microsoft.com/office/word/2010/wordprocessingShape" mc:Ignorable="w14 w15 w16se w16cid w16 w16cex w16sdtdh w16sdtfl cr w16du wp14">
   <w16cex:commentExtensible w16cex:durableId="290E6085" w16cex:dateUtc="2023-11-27T06:25:00Z"/>
   <w16cex:commentExtensible w16cex:durableId="290E606C" w16cex:dateUtc="2023-11-27T06:25:00Z"/>
   <w16cex:commentExtensible w16cex:durableId="290E6041" w16cex:dateUtc="2023-11-27T06:24:00Z"/>
@@ -688,7 +2055,7 @@
 </file>
 
 <file path=word/commentsIds.xml><?xml version="1.0" encoding="utf-8"?>
-<w16cid:commentsIds xmlns:wpc="http://schemas.microsoft.com/office/word/2010/wordprocessingCanvas" xmlns:cx="http://schemas.microsoft.com/office/drawing/2014/chartex" xmlns:cx1="http://schemas.microsoft.com/office/drawing/2015/9/8/chartex" xmlns:cx2="http://schemas.microsoft.com/office/drawing/2015/10/21/chartex" xmlns:cx3="http://schemas.microsoft.com/office/drawing/2016/5/9/chartex" xmlns:cx4="http://schemas.microsoft.com/office/drawing/2016/5/10/chartex" xmlns:cx5="http://schemas.microsoft.com/office/drawing/2016/5/11/chartex" xmlns:cx6="http://schemas.microsoft.com/office/drawing/2016/5/12/chartex" xmlns:cx7="http://schemas.microsoft.com/office/drawing/2016/5/13/chartex" xmlns:cx8="http://schemas.microsoft.com/office/drawing/2016/5/14/chartex" xmlns:mc="http://schemas.openxmlformats.org/markup-compatibility/2006" xmlns:aink="http://schemas.microsoft.com/office/drawing/2016/ink" xmlns:am3d="http://schemas.microsoft.com/office/drawing/2017/model3d" xmlns:o="urn:schemas-microsoft-com:office:office" xmlns:r="http://schemas.openxmlformats.org/officeDocument/2006/relationships" xmlns:m="http://schemas.openxmlformats.org/officeDocument/2006/math" xmlns:v="urn:schemas-microsoft-com:vml" xmlns:wp14="http://schemas.microsoft.com/office/word/2010/wordprocessingDrawing" xmlns:wp="http://schemas.openxmlformats.org/drawingml/2006/wordprocessingDrawing" xmlns:w10="urn:schemas-microsoft-com:office:word" xmlns:w="http://schemas.openxmlformats.org/wordprocessingml/2006/main" xmlns:w14="http://schemas.microsoft.com/office/word/2010/wordml" xmlns:w15="http://schemas.microsoft.com/office/word/2012/wordml" xmlns:w16cex="http://schemas.microsoft.com/office/word/2018/wordml/cex" xmlns:w16cid="http://schemas.microsoft.com/office/word/2016/wordml/cid" xmlns:w16="http://schemas.microsoft.com/office/word/2018/wordml" xmlns:w16sdtdh="http://schemas.microsoft.com/office/word/2020/wordml/sdtdatahash" xmlns:w16se="http://schemas.microsoft.com/office/word/2015/wordml/symex" xmlns:wpg="http://schemas.microsoft.com/office/word/2010/wordprocessingGroup" xmlns:wpi="http://schemas.microsoft.com/office/word/2010/wordprocessingInk" xmlns:wne="http://schemas.microsoft.com/office/word/2006/wordml" xmlns:wps="http://schemas.microsoft.com/office/word/2010/wordprocessingShape" mc:Ignorable="w14 w15 w16se w16cid w16 w16cex w16sdtdh wp14">
+<w16cid:commentsIds xmlns:wpc="http://schemas.microsoft.com/office/word/2010/wordprocessingCanvas" xmlns:cx="http://schemas.microsoft.com/office/drawing/2014/chartex" xmlns:cx1="http://schemas.microsoft.com/office/drawing/2015/9/8/chartex" xmlns:cx2="http://schemas.microsoft.com/office/drawing/2015/10/21/chartex" xmlns:cx3="http://schemas.microsoft.com/office/drawing/2016/5/9/chartex" xmlns:cx4="http://schemas.microsoft.com/office/drawing/2016/5/10/chartex" xmlns:cx5="http://schemas.microsoft.com/office/drawing/2016/5/11/chartex" xmlns:cx6="http://schemas.microsoft.com/office/drawing/2016/5/12/chartex" xmlns:cx7="http://schemas.microsoft.com/office/drawing/2016/5/13/chartex" xmlns:cx8="http://schemas.microsoft.com/office/drawing/2016/5/14/chartex" xmlns:mc="http://schemas.openxmlformats.org/markup-compatibility/2006" xmlns:aink="http://schemas.microsoft.com/office/drawing/2016/ink" xmlns:am3d="http://schemas.microsoft.com/office/drawing/2017/model3d" xmlns:o="urn:schemas-microsoft-com:office:office" xmlns:oel="http://schemas.microsoft.com/office/2019/extlst" xmlns:r="http://schemas.openxmlformats.org/officeDocument/2006/relationships" xmlns:m="http://schemas.openxmlformats.org/officeDocument/2006/math" xmlns:v="urn:schemas-microsoft-com:vml" xmlns:wp14="http://schemas.microsoft.com/office/word/2010/wordprocessingDrawing" xmlns:wp="http://schemas.openxmlformats.org/drawingml/2006/wordprocessingDrawing" xmlns:w10="urn:schemas-microsoft-com:office:word" xmlns:w="http://schemas.openxmlformats.org/wordprocessingml/2006/main" xmlns:w14="http://schemas.microsoft.com/office/word/2010/wordml" xmlns:w15="http://schemas.microsoft.com/office/word/2012/wordml" xmlns:w16cex="http://schemas.microsoft.com/office/word/2018/wordml/cex" xmlns:w16cid="http://schemas.microsoft.com/office/word/2016/wordml/cid" xmlns:w16="http://schemas.microsoft.com/office/word/2018/wordml" xmlns:w16du="http://schemas.microsoft.com/office/word/2023/wordml/word16du" xmlns:w16sdtdh="http://schemas.microsoft.com/office/word/2020/wordml/sdtdatahash" xmlns:w16sdtfl="http://schemas.microsoft.com/office/word/2024/wordml/sdtformatlock" xmlns:w16se="http://schemas.microsoft.com/office/word/2015/wordml/symex" xmlns:wpg="http://schemas.microsoft.com/office/word/2010/wordprocessingGroup" xmlns:wpi="http://schemas.microsoft.com/office/word/2010/wordprocessingInk" xmlns:wne="http://schemas.microsoft.com/office/word/2006/wordml" xmlns:wps="http://schemas.microsoft.com/office/word/2010/wordprocessingShape" mc:Ignorable="w14 w15 w16se w16cid w16 w16cex w16sdtdh w16sdtfl w16du wp14">
   <w16cid:commentId w16cid:paraId="34D7B734" w16cid:durableId="290E6085"/>
   <w16cid:commentId w16cid:paraId="1AF62A36" w16cid:durableId="290E606C"/>
   <w16cid:commentId w16cid:paraId="00D7F781" w16cid:durableId="290E6041"/>
@@ -696,7 +2063,7 @@
 </file>
 
 <file path=word/people.xml><?xml version="1.0" encoding="utf-8"?>
-<w15:people xmlns:wpc="http://schemas.microsoft.com/office/word/2010/wordprocessingCanvas" xmlns:cx="http://schemas.microsoft.com/office/drawing/2014/chartex" xmlns:cx1="http://schemas.microsoft.com/office/drawing/2015/9/8/chartex" xmlns:cx2="http://schemas.microsoft.com/office/drawing/2015/10/21/chartex" xmlns:cx3="http://schemas.microsoft.com/office/drawing/2016/5/9/chartex" xmlns:cx4="http://schemas.microsoft.com/office/drawing/2016/5/10/chartex" xmlns:cx5="http://schemas.microsoft.com/office/drawing/2016/5/11/chartex" xmlns:cx6="http://schemas.microsoft.com/office/drawing/2016/5/12/chartex" xmlns:cx7="http://schemas.microsoft.com/office/drawing/2016/5/13/chartex" xmlns:cx8="http://schemas.microsoft.com/office/drawing/2016/5/14/chartex" xmlns:mc="http://schemas.openxmlformats.org/markup-compatibility/2006" xmlns:aink="http://schemas.microsoft.com/office/drawing/2016/ink" xmlns:am3d="http://schemas.microsoft.com/office/drawing/2017/model3d" xmlns:o="urn:schemas-microsoft-com:office:office" xmlns:r="http://schemas.openxmlformats.org/officeDocument/2006/relationships" xmlns:m="http://schemas.openxmlformats.org/officeDocument/2006/math" xmlns:v="urn:schemas-microsoft-com:vml" xmlns:wp14="http://schemas.microsoft.com/office/word/2010/wordprocessingDrawing" xmlns:wp="http://schemas.openxmlformats.org/drawingml/2006/wordprocessingDrawing" xmlns:w10="urn:schemas-microsoft-com:office:word" xmlns:w="http://schemas.openxmlformats.org/wordprocessingml/2006/main" xmlns:w14="http://schemas.microsoft.com/office/word/2010/wordml" xmlns:w15="http://schemas.microsoft.com/office/word/2012/wordml" xmlns:w16cex="http://schemas.microsoft.com/office/word/2018/wordml/cex" xmlns:w16cid="http://schemas.microsoft.com/office/word/2016/wordml/cid" xmlns:w16="http://schemas.microsoft.com/office/word/2018/wordml" xmlns:w16sdtdh="http://schemas.microsoft.com/office/word/2020/wordml/sdtdatahash" xmlns:w16se="http://schemas.microsoft.com/office/word/2015/wordml/symex" xmlns:wpg="http://schemas.microsoft.com/office/word/2010/wordprocessingGroup" xmlns:wpi="http://schemas.microsoft.com/office/word/2010/wordprocessingInk" xmlns:wne="http://schemas.microsoft.com/office/word/2006/wordml" xmlns:wps="http://schemas.microsoft.com/office/word/2010/wordprocessingShape" mc:Ignorable="w14 w15 w16se w16cid w16 w16cex w16sdtdh wp14">
+<w15:people xmlns:wpc="http://schemas.microsoft.com/office/word/2010/wordprocessingCanvas" xmlns:cx="http://schemas.microsoft.com/office/drawing/2014/chartex" xmlns:cx1="http://schemas.microsoft.com/office/drawing/2015/9/8/chartex" xmlns:cx2="http://schemas.microsoft.com/office/drawing/2015/10/21/chartex" xmlns:cx3="http://schemas.microsoft.com/office/drawing/2016/5/9/chartex" xmlns:cx4="http://schemas.microsoft.com/office/drawing/2016/5/10/chartex" xmlns:cx5="http://schemas.microsoft.com/office/drawing/2016/5/11/chartex" xmlns:cx6="http://schemas.microsoft.com/office/drawing/2016/5/12/chartex" xmlns:cx7="http://schemas.microsoft.com/office/drawing/2016/5/13/chartex" xmlns:cx8="http://schemas.microsoft.com/office/drawing/2016/5/14/chartex" xmlns:mc="http://schemas.openxmlformats.org/markup-compatibility/2006" xmlns:aink="http://schemas.microsoft.com/office/drawing/2016/ink" xmlns:am3d="http://schemas.microsoft.com/office/drawing/2017/model3d" xmlns:o="urn:schemas-microsoft-com:office:office" xmlns:oel="http://schemas.microsoft.com/office/2019/extlst" xmlns:r="http://schemas.openxmlformats.org/officeDocument/2006/relationships" xmlns:m="http://schemas.openxmlformats.org/officeDocument/2006/math" xmlns:v="urn:schemas-microsoft-com:vml" xmlns:wp14="http://schemas.microsoft.com/office/word/2010/wordprocessingDrawing" xmlns:wp="http://schemas.openxmlformats.org/drawingml/2006/wordprocessingDrawing" xmlns:w10="urn:schemas-microsoft-com:office:word" xmlns:w="http://schemas.openxmlformats.org/wordprocessingml/2006/main" xmlns:w14="http://schemas.microsoft.com/office/word/2010/wordml" xmlns:w15="http://schemas.microsoft.com/office/word/2012/wordml" xmlns:w16cex="http://schemas.microsoft.com/office/word/2018/wordml/cex" xmlns:w16cid="http://schemas.microsoft.com/office/word/2016/wordml/cid" xmlns:w16="http://schemas.microsoft.com/office/word/2018/wordml" xmlns:w16du="http://schemas.microsoft.com/office/word/2023/wordml/word16du" xmlns:w16sdtdh="http://schemas.microsoft.com/office/word/2020/wordml/sdtdatahash" xmlns:w16sdtfl="http://schemas.microsoft.com/office/word/2024/wordml/sdtformatlock" xmlns:w16se="http://schemas.microsoft.com/office/word/2015/wordml/symex" xmlns:wpg="http://schemas.microsoft.com/office/word/2010/wordprocessingGroup" xmlns:wpi="http://schemas.microsoft.com/office/word/2010/wordprocessingInk" xmlns:wne="http://schemas.microsoft.com/office/word/2006/wordml" xmlns:wps="http://schemas.microsoft.com/office/word/2010/wordprocessingShape" mc:Ignorable="w14 w15 w16se w16cid w16 w16cex w16sdtdh w16sdtfl w16du wp14">
   <w15:person w15:author="Pedro Armas">
     <w15:presenceInfo w15:providerId="Windows Live" w15:userId="a665e30787f7f555"/>
   </w15:person>
@@ -704,7 +2071,7 @@
 </file>
 
 <file path=word/styles.xml><?xml version="1.0" encoding="utf-8"?>
-<w:styles xmlns:mc="http://schemas.openxmlformats.org/markup-compatibility/2006" xmlns:r="http://schemas.openxmlformats.org/officeDocument/2006/relationships" xmlns:w="http://schemas.openxmlformats.org/wordprocessingml/2006/main" xmlns:w14="http://schemas.microsoft.com/office/word/2010/wordml" xmlns:w15="http://schemas.microsoft.com/office/word/2012/wordml" xmlns:w16cex="http://schemas.microsoft.com/office/word/2018/wordml/cex" xmlns:w16cid="http://schemas.microsoft.com/office/word/2016/wordml/cid" xmlns:w16="http://schemas.microsoft.com/office/word/2018/wordml" xmlns:w16sdtdh="http://schemas.microsoft.com/office/word/2020/wordml/sdtdatahash" xmlns:w16se="http://schemas.microsoft.com/office/word/2015/wordml/symex" mc:Ignorable="w14 w15 w16se w16cid w16 w16cex w16sdtdh">
+<w:styles xmlns:mc="http://schemas.openxmlformats.org/markup-compatibility/2006" xmlns:r="http://schemas.openxmlformats.org/officeDocument/2006/relationships" xmlns:w="http://schemas.openxmlformats.org/wordprocessingml/2006/main" xmlns:w14="http://schemas.microsoft.com/office/word/2010/wordml" xmlns:w15="http://schemas.microsoft.com/office/word/2012/wordml" xmlns:w16cex="http://schemas.microsoft.com/office/word/2018/wordml/cex" xmlns:w16cid="http://schemas.microsoft.com/office/word/2016/wordml/cid" xmlns:w16="http://schemas.microsoft.com/office/word/2018/wordml" xmlns:w16du="http://schemas.microsoft.com/office/word/2023/wordml/word16du" xmlns:w16sdtdh="http://schemas.microsoft.com/office/word/2020/wordml/sdtdatahash" xmlns:w16sdtfl="http://schemas.microsoft.com/office/word/2024/wordml/sdtformatlock" xmlns:w16se="http://schemas.microsoft.com/office/word/2015/wordml/symex" mc:Ignorable="w14 w15 w16se w16cid w16 w16cex w16sdtdh w16sdtfl w16du">
   <w:docDefaults>
     <w:rPrDefault>
       <w:rPr>
@@ -1212,6 +2579,83 @@
       <w:szCs w:val="20"/>
     </w:rPr>
   </w:style>
+  <w:style w:type="table" w:styleId="Tablaconcuadrcula">
+    <w:name w:val="Table Grid"/>
+    <w:basedOn w:val="Tablanormal"/>
+    <w:uiPriority w:val="39"/>
+    <w:rsid w:val="00FF4F01"/>
+    <w:pPr>
+      <w:spacing w:after="0" w:line="240" w:lineRule="auto"/>
+    </w:pPr>
+    <w:tblPr>
+      <w:tblBorders>
+        <w:top w:val="single" w:sz="4" w:space="0" w:color="auto"/>
+        <w:left w:val="single" w:sz="4" w:space="0" w:color="auto"/>
+        <w:bottom w:val="single" w:sz="4" w:space="0" w:color="auto"/>
+        <w:right w:val="single" w:sz="4" w:space="0" w:color="auto"/>
+        <w:insideH w:val="single" w:sz="4" w:space="0" w:color="auto"/>
+        <w:insideV w:val="single" w:sz="4" w:space="0" w:color="auto"/>
+      </w:tblBorders>
+    </w:tblPr>
+  </w:style>
+  <w:style w:type="paragraph" w:styleId="Textodeglobo">
+    <w:name w:val="Balloon Text"/>
+    <w:basedOn w:val="Normal"/>
+    <w:link w:val="TextodegloboCar"/>
+    <w:uiPriority w:val="99"/>
+    <w:semiHidden/>
+    <w:unhideWhenUsed/>
+    <w:rsid w:val="003455DF"/>
+    <w:pPr>
+      <w:spacing w:after="0" w:line="240" w:lineRule="auto"/>
+    </w:pPr>
+    <w:rPr>
+      <w:rFonts w:ascii="Segoe UI" w:hAnsi="Segoe UI" w:cs="Segoe UI"/>
+      <w:sz w:val="18"/>
+      <w:szCs w:val="18"/>
+    </w:rPr>
+  </w:style>
+  <w:style w:type="character" w:customStyle="1" w:styleId="TextodegloboCar">
+    <w:name w:val="Texto de globo Car"/>
+    <w:basedOn w:val="Fuentedeprrafopredeter"/>
+    <w:link w:val="Textodeglobo"/>
+    <w:uiPriority w:val="99"/>
+    <w:semiHidden/>
+    <w:rsid w:val="003455DF"/>
+    <w:rPr>
+      <w:rFonts w:ascii="Segoe UI" w:eastAsia="MS Mincho" w:hAnsi="Segoe UI" w:cs="Segoe UI"/>
+      <w:sz w:val="18"/>
+      <w:szCs w:val="18"/>
+    </w:rPr>
+  </w:style>
+  <w:style w:type="paragraph" w:styleId="NormalWeb">
+    <w:name w:val="Normal (Web)"/>
+    <w:basedOn w:val="Normal"/>
+    <w:uiPriority w:val="99"/>
+    <w:semiHidden/>
+    <w:unhideWhenUsed/>
+    <w:rsid w:val="00607797"/>
+    <w:pPr>
+      <w:spacing w:before="100" w:beforeAutospacing="1" w:after="100" w:afterAutospacing="1" w:line="240" w:lineRule="auto"/>
+    </w:pPr>
+    <w:rPr>
+      <w:rFonts w:ascii="Times New Roman" w:eastAsia="Times New Roman" w:hAnsi="Times New Roman" w:cs="Times New Roman"/>
+      <w:sz w:val="24"/>
+      <w:szCs w:val="24"/>
+      <w:lang w:val="en-US"/>
+    </w:rPr>
+  </w:style>
+  <w:style w:type="character" w:styleId="Textoennegrita">
+    <w:name w:val="Strong"/>
+    <w:basedOn w:val="Fuentedeprrafopredeter"/>
+    <w:uiPriority w:val="22"/>
+    <w:qFormat/>
+    <w:rsid w:val="00607797"/>
+    <w:rPr>
+      <w:b/>
+      <w:bCs/>
+    </w:rPr>
+  </w:style>
 </w:styles>
 </file>
 

</xml_diff>

<commit_message>
add: Agregar historia de Usuario HUEG-001 a Concesionario_JavaEE.docx
</commit_message>
<xml_diff>
--- a/Concesionario_JavaEE.docx
+++ b/Concesionario_JavaEE.docx
@@ -1959,6 +1959,250 @@
         <w:pStyle w:val="NormalWeb"/>
         <w:rPr>
           <w:rFonts w:ascii="Arial" w:hAnsi="Arial" w:cs="Arial"/>
+        </w:rPr>
+      </w:pPr>
+      <w:proofErr w:type="spellStart"/>
+      <w:r>
+        <w:rPr>
+          <w:rFonts w:ascii="Arial" w:hAnsi="Arial" w:cs="Arial"/>
+        </w:rPr>
+        <w:t>Gestión</w:t>
+      </w:r>
+      <w:proofErr w:type="spellEnd"/>
+      <w:r>
+        <w:rPr>
+          <w:rFonts w:ascii="Arial" w:hAnsi="Arial" w:cs="Arial"/>
+        </w:rPr>
+        <w:t xml:space="preserve"> Usuarios:</w:t>
+      </w:r>
+    </w:p>
+    <w:p>
+      <w:pPr>
+        <w:pStyle w:val="NormalWeb"/>
+        <w:rPr>
+          <w:rFonts w:ascii="Arial" w:hAnsi="Arial" w:cs="Arial"/>
+        </w:rPr>
+      </w:pPr>
+      <w:r>
+        <w:rPr>
+          <w:rFonts w:ascii="Arial" w:hAnsi="Arial" w:cs="Arial"/>
+        </w:rPr>
+        <w:t xml:space="preserve">HUEG-001 </w:t>
+      </w:r>
+      <w:proofErr w:type="spellStart"/>
+      <w:r>
+        <w:rPr>
+          <w:rFonts w:ascii="Arial" w:hAnsi="Arial" w:cs="Arial"/>
+        </w:rPr>
+        <w:t>Registro</w:t>
+      </w:r>
+      <w:proofErr w:type="spellEnd"/>
+      <w:r>
+        <w:rPr>
+          <w:rFonts w:ascii="Arial" w:hAnsi="Arial" w:cs="Arial"/>
+        </w:rPr>
+        <w:t xml:space="preserve"> de un nuevo </w:t>
+      </w:r>
+      <w:proofErr w:type="spellStart"/>
+      <w:r>
+        <w:rPr>
+          <w:rFonts w:ascii="Arial" w:hAnsi="Arial" w:cs="Arial"/>
+        </w:rPr>
+        <w:t>usuario</w:t>
+      </w:r>
+      <w:proofErr w:type="spellEnd"/>
+      <w:r>
+        <w:rPr>
+          <w:rFonts w:ascii="Arial" w:hAnsi="Arial" w:cs="Arial"/>
+        </w:rPr>
+        <w:br/>
+        <w:t xml:space="preserve">Como: </w:t>
+      </w:r>
+      <w:proofErr w:type="spellStart"/>
+      <w:r>
+        <w:rPr>
+          <w:rFonts w:ascii="Arial" w:hAnsi="Arial" w:cs="Arial"/>
+        </w:rPr>
+        <w:t>Administrador</w:t>
+      </w:r>
+      <w:proofErr w:type="spellEnd"/>
+      <w:r>
+        <w:rPr>
+          <w:rFonts w:ascii="Arial" w:hAnsi="Arial" w:cs="Arial"/>
+        </w:rPr>
+        <w:br/>
+      </w:r>
+      <w:proofErr w:type="spellStart"/>
+      <w:r>
+        <w:rPr>
+          <w:rFonts w:ascii="Arial" w:hAnsi="Arial" w:cs="Arial"/>
+        </w:rPr>
+        <w:t>Quiero</w:t>
+      </w:r>
+      <w:proofErr w:type="spellEnd"/>
+      <w:r>
+        <w:rPr>
+          <w:rFonts w:ascii="Arial" w:hAnsi="Arial" w:cs="Arial"/>
+        </w:rPr>
+        <w:t xml:space="preserve">: Tener </w:t>
+      </w:r>
+      <w:proofErr w:type="spellStart"/>
+      <w:r>
+        <w:rPr>
+          <w:rFonts w:ascii="Arial" w:hAnsi="Arial" w:cs="Arial"/>
+        </w:rPr>
+        <w:t>el</w:t>
+      </w:r>
+      <w:proofErr w:type="spellEnd"/>
+      <w:r>
+        <w:rPr>
+          <w:rFonts w:ascii="Arial" w:hAnsi="Arial" w:cs="Arial"/>
+        </w:rPr>
+        <w:t xml:space="preserve"> </w:t>
+      </w:r>
+      <w:proofErr w:type="spellStart"/>
+      <w:r>
+        <w:rPr>
+          <w:rFonts w:ascii="Arial" w:hAnsi="Arial" w:cs="Arial"/>
+        </w:rPr>
+        <w:t>registro</w:t>
+      </w:r>
+      <w:proofErr w:type="spellEnd"/>
+      <w:r>
+        <w:rPr>
+          <w:rFonts w:ascii="Arial" w:hAnsi="Arial" w:cs="Arial"/>
+        </w:rPr>
+        <w:t xml:space="preserve"> de </w:t>
+      </w:r>
+      <w:proofErr w:type="spellStart"/>
+      <w:r>
+        <w:rPr>
+          <w:rFonts w:ascii="Arial" w:hAnsi="Arial" w:cs="Arial"/>
+        </w:rPr>
+        <w:t>todos</w:t>
+      </w:r>
+      <w:proofErr w:type="spellEnd"/>
+      <w:r>
+        <w:rPr>
+          <w:rFonts w:ascii="Arial" w:hAnsi="Arial" w:cs="Arial"/>
+        </w:rPr>
+        <w:t xml:space="preserve"> </w:t>
+      </w:r>
+      <w:proofErr w:type="spellStart"/>
+      <w:r>
+        <w:rPr>
+          <w:rFonts w:ascii="Arial" w:hAnsi="Arial" w:cs="Arial"/>
+        </w:rPr>
+        <w:t>los</w:t>
+      </w:r>
+      <w:proofErr w:type="spellEnd"/>
+      <w:r>
+        <w:rPr>
+          <w:rFonts w:ascii="Arial" w:hAnsi="Arial" w:cs="Arial"/>
+        </w:rPr>
+        <w:t xml:space="preserve"> </w:t>
+      </w:r>
+      <w:proofErr w:type="spellStart"/>
+      <w:r>
+        <w:rPr>
+          <w:rFonts w:ascii="Arial" w:hAnsi="Arial" w:cs="Arial"/>
+        </w:rPr>
+        <w:t>usuarios</w:t>
+      </w:r>
+      <w:proofErr w:type="spellEnd"/>
+      <w:r>
+        <w:rPr>
+          <w:rFonts w:ascii="Arial" w:hAnsi="Arial" w:cs="Arial"/>
+        </w:rPr>
+        <w:t xml:space="preserve"> </w:t>
+      </w:r>
+      <w:proofErr w:type="spellStart"/>
+      <w:r>
+        <w:rPr>
+          <w:rFonts w:ascii="Arial" w:hAnsi="Arial" w:cs="Arial"/>
+        </w:rPr>
+        <w:t>ingresados</w:t>
+      </w:r>
+      <w:proofErr w:type="spellEnd"/>
+      <w:r>
+        <w:rPr>
+          <w:rFonts w:ascii="Arial" w:hAnsi="Arial" w:cs="Arial"/>
+        </w:rPr>
+        <w:t>.</w:t>
+      </w:r>
+      <w:r>
+        <w:rPr>
+          <w:rFonts w:ascii="Arial" w:hAnsi="Arial" w:cs="Arial"/>
+        </w:rPr>
+        <w:br/>
+        <w:t xml:space="preserve">Para: Poder </w:t>
+      </w:r>
+      <w:proofErr w:type="spellStart"/>
+      <w:r>
+        <w:rPr>
+          <w:rFonts w:ascii="Arial" w:hAnsi="Arial" w:cs="Arial"/>
+        </w:rPr>
+        <w:t>generar</w:t>
+      </w:r>
+      <w:proofErr w:type="spellEnd"/>
+      <w:r>
+        <w:rPr>
+          <w:rFonts w:ascii="Arial" w:hAnsi="Arial" w:cs="Arial"/>
+        </w:rPr>
+        <w:t xml:space="preserve"> </w:t>
+      </w:r>
+      <w:proofErr w:type="spellStart"/>
+      <w:r>
+        <w:rPr>
+          <w:rFonts w:ascii="Arial" w:hAnsi="Arial" w:cs="Arial"/>
+        </w:rPr>
+        <w:t>reportes</w:t>
+      </w:r>
+      <w:proofErr w:type="spellEnd"/>
+      <w:r>
+        <w:rPr>
+          <w:rFonts w:ascii="Arial" w:hAnsi="Arial" w:cs="Arial"/>
+        </w:rPr>
+        <w:t xml:space="preserve"> y </w:t>
+      </w:r>
+      <w:proofErr w:type="spellStart"/>
+      <w:r>
+        <w:rPr>
+          <w:rFonts w:ascii="Arial" w:hAnsi="Arial" w:cs="Arial"/>
+        </w:rPr>
+        <w:t>llevar</w:t>
+      </w:r>
+      <w:proofErr w:type="spellEnd"/>
+      <w:r>
+        <w:rPr>
+          <w:rFonts w:ascii="Arial" w:hAnsi="Arial" w:cs="Arial"/>
+        </w:rPr>
+        <w:t xml:space="preserve"> un control.</w:t>
+      </w:r>
+    </w:p>
+    <w:p>
+      <w:pPr>
+        <w:pStyle w:val="NormalWeb"/>
+        <w:rPr>
+          <w:rFonts w:ascii="Arial" w:hAnsi="Arial" w:cs="Arial"/>
+          <w:lang w:val="es-GT"/>
+        </w:rPr>
+      </w:pPr>
+    </w:p>
+    <w:p>
+      <w:pPr>
+        <w:pStyle w:val="NormalWeb"/>
+        <w:rPr>
+          <w:rFonts w:ascii="Arial" w:hAnsi="Arial" w:cs="Arial"/>
+          <w:lang w:val="es-GT"/>
+        </w:rPr>
+      </w:pPr>
+    </w:p>
+    <w:p>
+      <w:pPr>
+        <w:pStyle w:val="NormalWeb"/>
+        <w:rPr>
+          <w:rFonts w:ascii="Arial" w:hAnsi="Arial" w:cs="Arial"/>
           <w:lang w:val="es-GT"/>
         </w:rPr>
       </w:pPr>
@@ -2476,7 +2720,6 @@
   <w:style w:type="character" w:default="1" w:styleId="Fuentedeprrafopredeter">
     <w:name w:val="Default Paragraph Font"/>
     <w:uiPriority w:val="1"/>
-    <w:semiHidden/>
     <w:unhideWhenUsed/>
   </w:style>
   <w:style w:type="table" w:default="1" w:styleId="Tablanormal">

</xml_diff>

<commit_message>
add: Agregar historia de Usuario HUEG-002 a Concesionario_JavaEE.docx
</commit_message>
<xml_diff>
--- a/Concesionario_JavaEE.docx
+++ b/Concesionario_JavaEE.docx
@@ -2188,6 +2188,77 @@
           <w:lang w:val="es-GT"/>
         </w:rPr>
       </w:pPr>
+      <w:r>
+        <w:rPr>
+          <w:rFonts w:ascii="Arial" w:hAnsi="Arial" w:cs="Arial"/>
+          <w:b/>
+          <w:bCs/>
+          <w:lang w:val="es-GT"/>
+        </w:rPr>
+        <w:t>Como</w:t>
+      </w:r>
+      <w:r>
+        <w:rPr>
+          <w:rFonts w:ascii="Arial" w:hAnsi="Arial" w:cs="Arial"/>
+          <w:lang w:val="es-GT"/>
+        </w:rPr>
+        <w:t>: Empleado</w:t>
+      </w:r>
+    </w:p>
+    <w:p>
+      <w:pPr>
+        <w:pStyle w:val="NormalWeb"/>
+        <w:rPr>
+          <w:rFonts w:ascii="Arial" w:hAnsi="Arial" w:cs="Arial"/>
+          <w:lang w:val="es-GT"/>
+        </w:rPr>
+      </w:pPr>
+      <w:r>
+        <w:rPr>
+          <w:rFonts w:ascii="Arial" w:hAnsi="Arial" w:cs="Arial"/>
+          <w:lang w:val="es-GT"/>
+        </w:rPr>
+        <w:br/>
+      </w:r>
+      <w:r>
+        <w:rPr>
+          <w:rFonts w:ascii="Arial" w:hAnsi="Arial" w:cs="Arial"/>
+          <w:b/>
+          <w:bCs/>
+          <w:lang w:val="es-GT"/>
+        </w:rPr>
+        <w:t>Quiero</w:t>
+      </w:r>
+      <w:r>
+        <w:rPr>
+          <w:rFonts w:ascii="Arial" w:hAnsi="Arial" w:cs="Arial"/>
+          <w:lang w:val="es-GT"/>
+        </w:rPr>
+        <w:t>: Crear un nuevo usuario con mis datos más importantes.</w:t>
+      </w:r>
+      <w:r>
+        <w:rPr>
+          <w:rFonts w:ascii="Arial" w:hAnsi="Arial" w:cs="Arial"/>
+          <w:lang w:val="es-GT"/>
+        </w:rPr>
+        <w:br/>
+      </w:r>
+      <w:r>
+        <w:rPr>
+          <w:rFonts w:ascii="Arial" w:hAnsi="Arial" w:cs="Arial"/>
+          <w:b/>
+          <w:bCs/>
+          <w:lang w:val="es-GT"/>
+        </w:rPr>
+        <w:t>Para</w:t>
+      </w:r>
+      <w:r>
+        <w:rPr>
+          <w:rFonts w:ascii="Arial" w:hAnsi="Arial" w:cs="Arial"/>
+          <w:lang w:val="es-GT"/>
+        </w:rPr>
+        <w:t>: Poder ingresar a la página y tener un acceso personalizado, ya sea para saber a qué cliente se le está vendiendo un producto, saber el precio, en sí realizar funciones específicas correspondientes a su trabajo.</w:t>
+      </w:r>
     </w:p>
     <w:p>
       <w:pPr>

</xml_diff>

<commit_message>
add: Agregar historia de Usuario HUEG-003 a Concesionario_JavaEE.docx
</commit_message>
<xml_diff>
--- a/Concesionario_JavaEE.docx
+++ b/Concesionario_JavaEE.docx
@@ -2259,6 +2259,236 @@
         </w:rPr>
         <w:t>: Poder ingresar a la página y tener un acceso personalizado, ya sea para saber a qué cliente se le está vendiendo un producto, saber el precio, en sí realizar funciones específicas correspondientes a su trabajo.</w:t>
       </w:r>
+    </w:p>
+    <w:p>
+      <w:pPr>
+        <w:pStyle w:val="NormalWeb"/>
+        <w:rPr>
+          <w:rFonts w:ascii="Arial" w:hAnsi="Arial" w:cs="Arial"/>
+          <w:lang w:val="es-GT"/>
+        </w:rPr>
+      </w:pPr>
+    </w:p>
+    <w:p>
+      <w:pPr>
+        <w:pStyle w:val="NormalWeb"/>
+        <w:rPr>
+          <w:rFonts w:ascii="Arial" w:hAnsi="Arial" w:cs="Arial"/>
+        </w:rPr>
+      </w:pPr>
+      <w:r>
+        <w:rPr>
+          <w:rFonts w:ascii="Arial" w:hAnsi="Arial" w:cs="Arial"/>
+        </w:rPr>
+        <w:t xml:space="preserve">HUEG-003 </w:t>
+      </w:r>
+      <w:proofErr w:type="spellStart"/>
+      <w:r>
+        <w:rPr>
+          <w:rFonts w:ascii="Arial" w:hAnsi="Arial" w:cs="Arial"/>
+        </w:rPr>
+        <w:t>Registro</w:t>
+      </w:r>
+      <w:proofErr w:type="spellEnd"/>
+      <w:r>
+        <w:rPr>
+          <w:rFonts w:ascii="Arial" w:hAnsi="Arial" w:cs="Arial"/>
+        </w:rPr>
+        <w:t xml:space="preserve"> de un nuevo </w:t>
+      </w:r>
+      <w:proofErr w:type="spellStart"/>
+      <w:r>
+        <w:rPr>
+          <w:rFonts w:ascii="Arial" w:hAnsi="Arial" w:cs="Arial"/>
+        </w:rPr>
+        <w:t>usuario</w:t>
+      </w:r>
+      <w:proofErr w:type="spellEnd"/>
+    </w:p>
+    <w:p>
+      <w:pPr>
+        <w:pStyle w:val="NormalWeb"/>
+        <w:rPr>
+          <w:rFonts w:ascii="Arial" w:hAnsi="Arial" w:cs="Arial"/>
+        </w:rPr>
+      </w:pPr>
+      <w:r>
+        <w:rPr>
+          <w:rFonts w:ascii="Arial" w:hAnsi="Arial" w:cs="Arial"/>
+        </w:rPr>
+        <w:br/>
+      </w:r>
+      <w:r>
+        <w:rPr>
+          <w:rFonts w:ascii="Arial" w:hAnsi="Arial" w:cs="Arial"/>
+          <w:b/>
+          <w:bCs/>
+        </w:rPr>
+        <w:t>Como</w:t>
+      </w:r>
+      <w:r>
+        <w:rPr>
+          <w:rFonts w:ascii="Arial" w:hAnsi="Arial" w:cs="Arial"/>
+        </w:rPr>
+        <w:t xml:space="preserve">: </w:t>
+      </w:r>
+      <w:proofErr w:type="spellStart"/>
+      <w:r>
+        <w:rPr>
+          <w:rFonts w:ascii="Arial" w:hAnsi="Arial" w:cs="Arial"/>
+        </w:rPr>
+        <w:t>Administrador</w:t>
+      </w:r>
+      <w:proofErr w:type="spellEnd"/>
+      <w:r>
+        <w:rPr>
+          <w:rFonts w:ascii="Arial" w:hAnsi="Arial" w:cs="Arial"/>
+        </w:rPr>
+        <w:br/>
+      </w:r>
+      <w:proofErr w:type="spellStart"/>
+      <w:r>
+        <w:rPr>
+          <w:rFonts w:ascii="Arial" w:hAnsi="Arial" w:cs="Arial"/>
+          <w:b/>
+          <w:bCs/>
+        </w:rPr>
+        <w:t>Quiero</w:t>
+      </w:r>
+      <w:proofErr w:type="spellEnd"/>
+      <w:r>
+        <w:rPr>
+          <w:rFonts w:ascii="Arial" w:hAnsi="Arial" w:cs="Arial"/>
+        </w:rPr>
+        <w:t xml:space="preserve">: Crear </w:t>
+      </w:r>
+      <w:proofErr w:type="spellStart"/>
+      <w:r>
+        <w:rPr>
+          <w:rFonts w:ascii="Arial" w:hAnsi="Arial" w:cs="Arial"/>
+        </w:rPr>
+        <w:t>cuentas</w:t>
+      </w:r>
+      <w:proofErr w:type="spellEnd"/>
+      <w:r>
+        <w:rPr>
+          <w:rFonts w:ascii="Arial" w:hAnsi="Arial" w:cs="Arial"/>
+        </w:rPr>
+        <w:t xml:space="preserve"> de </w:t>
+      </w:r>
+      <w:proofErr w:type="spellStart"/>
+      <w:r>
+        <w:rPr>
+          <w:rFonts w:ascii="Arial" w:hAnsi="Arial" w:cs="Arial"/>
+        </w:rPr>
+        <w:t>usuario</w:t>
+      </w:r>
+      <w:proofErr w:type="spellEnd"/>
+      <w:r>
+        <w:rPr>
+          <w:rFonts w:ascii="Arial" w:hAnsi="Arial" w:cs="Arial"/>
+        </w:rPr>
+        <w:t xml:space="preserve"> para </w:t>
+      </w:r>
+      <w:proofErr w:type="spellStart"/>
+      <w:r>
+        <w:rPr>
+          <w:rFonts w:ascii="Arial" w:hAnsi="Arial" w:cs="Arial"/>
+        </w:rPr>
+        <w:t>el</w:t>
+      </w:r>
+      <w:proofErr w:type="spellEnd"/>
+      <w:r>
+        <w:rPr>
+          <w:rFonts w:ascii="Arial" w:hAnsi="Arial" w:cs="Arial"/>
+        </w:rPr>
+        <w:t xml:space="preserve"> personal.</w:t>
+      </w:r>
+      <w:r>
+        <w:rPr>
+          <w:rFonts w:ascii="Arial" w:hAnsi="Arial" w:cs="Arial"/>
+        </w:rPr>
+        <w:br/>
+      </w:r>
+      <w:r>
+        <w:rPr>
+          <w:rFonts w:ascii="Arial" w:hAnsi="Arial" w:cs="Arial"/>
+          <w:b/>
+          <w:bCs/>
+        </w:rPr>
+        <w:t>Para</w:t>
+      </w:r>
+      <w:r>
+        <w:rPr>
+          <w:rFonts w:ascii="Arial" w:hAnsi="Arial" w:cs="Arial"/>
+        </w:rPr>
+        <w:t xml:space="preserve">: Poder </w:t>
+      </w:r>
+      <w:proofErr w:type="spellStart"/>
+      <w:r>
+        <w:rPr>
+          <w:rFonts w:ascii="Arial" w:hAnsi="Arial" w:cs="Arial"/>
+        </w:rPr>
+        <w:t>controlar</w:t>
+      </w:r>
+      <w:proofErr w:type="spellEnd"/>
+      <w:r>
+        <w:rPr>
+          <w:rFonts w:ascii="Arial" w:hAnsi="Arial" w:cs="Arial"/>
+        </w:rPr>
+        <w:t xml:space="preserve"> </w:t>
+      </w:r>
+      <w:proofErr w:type="spellStart"/>
+      <w:r>
+        <w:rPr>
+          <w:rFonts w:ascii="Arial" w:hAnsi="Arial" w:cs="Arial"/>
+        </w:rPr>
+        <w:t>el</w:t>
+      </w:r>
+      <w:proofErr w:type="spellEnd"/>
+      <w:r>
+        <w:rPr>
+          <w:rFonts w:ascii="Arial" w:hAnsi="Arial" w:cs="Arial"/>
+        </w:rPr>
+        <w:t xml:space="preserve"> </w:t>
+      </w:r>
+      <w:proofErr w:type="spellStart"/>
+      <w:r>
+        <w:rPr>
+          <w:rFonts w:ascii="Arial" w:hAnsi="Arial" w:cs="Arial"/>
+        </w:rPr>
+        <w:t>acceso</w:t>
+      </w:r>
+      <w:proofErr w:type="spellEnd"/>
+      <w:r>
+        <w:rPr>
+          <w:rFonts w:ascii="Arial" w:hAnsi="Arial" w:cs="Arial"/>
+        </w:rPr>
+        <w:t xml:space="preserve"> al </w:t>
+      </w:r>
+      <w:proofErr w:type="spellStart"/>
+      <w:r>
+        <w:rPr>
+          <w:rFonts w:ascii="Arial" w:hAnsi="Arial" w:cs="Arial"/>
+        </w:rPr>
+        <w:t>sistema</w:t>
+      </w:r>
+      <w:proofErr w:type="spellEnd"/>
+      <w:r>
+        <w:rPr>
+          <w:rFonts w:ascii="Arial" w:hAnsi="Arial" w:cs="Arial"/>
+        </w:rPr>
+        <w:t>.</w:t>
+      </w:r>
+    </w:p>
+    <w:p>
+      <w:pPr>
+        <w:pStyle w:val="NormalWeb"/>
+        <w:rPr>
+          <w:rFonts w:ascii="Arial" w:hAnsi="Arial" w:cs="Arial"/>
+          <w:lang w:val="es-GT"/>
+        </w:rPr>
+      </w:pPr>
     </w:p>
     <w:p>
       <w:pPr>

</xml_diff>

<commit_message>
add: Agregar Modelo ER a Concesionario_JavaEE.docx
</commit_message>
<xml_diff>
--- a/Concesionario_JavaEE.docx
+++ b/Concesionario_JavaEE.docx
@@ -2489,6 +2489,128 @@
           <w:lang w:val="es-GT"/>
         </w:rPr>
       </w:pPr>
+    </w:p>
+    <w:p>
+      <w:pPr>
+        <w:pStyle w:val="NormalWeb"/>
+        <w:rPr>
+          <w:rFonts w:ascii="Arial" w:hAnsi="Arial" w:cs="Arial"/>
+          <w:lang w:val="es-GT"/>
+        </w:rPr>
+      </w:pPr>
+    </w:p>
+    <w:p>
+      <w:pPr>
+        <w:pStyle w:val="NormalWeb"/>
+        <w:rPr>
+          <w:rFonts w:ascii="Arial" w:hAnsi="Arial" w:cs="Arial"/>
+          <w:lang w:val="es-GT"/>
+        </w:rPr>
+      </w:pPr>
+    </w:p>
+    <w:p>
+      <w:pPr>
+        <w:pStyle w:val="NormalWeb"/>
+        <w:rPr>
+          <w:rFonts w:ascii="Arial" w:hAnsi="Arial" w:cs="Arial"/>
+          <w:lang w:val="es-GT"/>
+        </w:rPr>
+      </w:pPr>
+    </w:p>
+    <w:p>
+      <w:pPr>
+        <w:pStyle w:val="NormalWeb"/>
+        <w:rPr>
+          <w:rFonts w:ascii="Arial" w:hAnsi="Arial" w:cs="Arial"/>
+          <w:lang w:val="es-GT"/>
+        </w:rPr>
+      </w:pPr>
+      <w:r>
+        <w:rPr>
+          <w:rFonts w:ascii="Arial" w:hAnsi="Arial" w:cs="Arial"/>
+          <w:lang w:val="es-GT"/>
+        </w:rPr>
+        <w:lastRenderedPageBreak/>
+        <w:t>Modelo Entidad-Relación De concesionario de Vehículos</w:t>
+      </w:r>
+    </w:p>
+    <w:p>
+      <w:pPr>
+        <w:pStyle w:val="NormalWeb"/>
+        <w:rPr>
+          <w:rFonts w:ascii="Arial" w:hAnsi="Arial" w:cs="Arial"/>
+          <w:lang w:val="es-GT"/>
+        </w:rPr>
+      </w:pPr>
+      <w:r>
+        <w:rPr>
+          <w:rFonts w:ascii="Arial" w:hAnsi="Arial" w:cs="Arial"/>
+          <w:noProof/>
+          <w:lang w:val="es-GT"/>
+        </w:rPr>
+        <w:drawing>
+          <wp:anchor distT="0" distB="0" distL="114300" distR="114300" simplePos="0" relativeHeight="251658240" behindDoc="1" locked="0" layoutInCell="1" allowOverlap="1" wp14:anchorId="3D2CDBB2" wp14:editId="5D660DEC">
+            <wp:simplePos x="0" y="0"/>
+            <wp:positionH relativeFrom="margin">
+              <wp:posOffset>-880110</wp:posOffset>
+            </wp:positionH>
+            <wp:positionV relativeFrom="paragraph">
+              <wp:posOffset>318135</wp:posOffset>
+            </wp:positionV>
+            <wp:extent cx="7404735" cy="6048375"/>
+            <wp:effectExtent l="0" t="0" r="5715" b="9525"/>
+            <wp:wrapNone/>
+            <wp:docPr id="296774087" name="Imagen 1"/>
+            <wp:cNvGraphicFramePr>
+              <a:graphicFrameLocks xmlns:a="http://schemas.openxmlformats.org/drawingml/2006/main" noChangeAspect="1"/>
+            </wp:cNvGraphicFramePr>
+            <a:graphic xmlns:a="http://schemas.openxmlformats.org/drawingml/2006/main">
+              <a:graphicData uri="http://schemas.openxmlformats.org/drawingml/2006/picture">
+                <pic:pic xmlns:pic="http://schemas.openxmlformats.org/drawingml/2006/picture">
+                  <pic:nvPicPr>
+                    <pic:cNvPr id="0" name="Picture 1"/>
+                    <pic:cNvPicPr>
+                      <a:picLocks noChangeAspect="1" noChangeArrowheads="1"/>
+                    </pic:cNvPicPr>
+                  </pic:nvPicPr>
+                  <pic:blipFill>
+                    <a:blip r:embed="rId9">
+                      <a:extLst>
+                        <a:ext uri="{28A0092B-C50C-407E-A947-70E740481C1C}">
+                          <a14:useLocalDpi xmlns:a14="http://schemas.microsoft.com/office/drawing/2010/main" val="0"/>
+                        </a:ext>
+                      </a:extLst>
+                    </a:blip>
+                    <a:srcRect/>
+                    <a:stretch>
+                      <a:fillRect/>
+                    </a:stretch>
+                  </pic:blipFill>
+                  <pic:spPr bwMode="auto">
+                    <a:xfrm>
+                      <a:off x="0" y="0"/>
+                      <a:ext cx="7404735" cy="6048375"/>
+                    </a:xfrm>
+                    <a:prstGeom prst="rect">
+                      <a:avLst/>
+                    </a:prstGeom>
+                    <a:noFill/>
+                    <a:ln>
+                      <a:noFill/>
+                    </a:ln>
+                  </pic:spPr>
+                </pic:pic>
+              </a:graphicData>
+            </a:graphic>
+            <wp14:sizeRelH relativeFrom="margin">
+              <wp14:pctWidth>0</wp14:pctWidth>
+            </wp14:sizeRelH>
+            <wp14:sizeRelV relativeFrom="margin">
+              <wp14:pctHeight>0</wp14:pctHeight>
+            </wp14:sizeRelV>
+          </wp:anchor>
+        </w:drawing>
+      </w:r>
     </w:p>
     <w:p>
       <w:pPr>

</xml_diff>

<commit_message>
add: Agregar Nombre Antony Andree Tun Garcia y Programador a Concesionario_JavaEE.docx
</commit_message>
<xml_diff>
--- a/Concesionario_JavaEE.docx
+++ b/Concesionario_JavaEE.docx
@@ -1,6 +1,6 @@
 
 <file path=word/document.xml><?xml version="1.0" encoding="utf-8"?>
-<w:document xmlns:wpc="http://schemas.microsoft.com/office/word/2010/wordprocessingCanvas" xmlns:cx="http://schemas.microsoft.com/office/drawing/2014/chartex" xmlns:cx1="http://schemas.microsoft.com/office/drawing/2015/9/8/chartex" xmlns:cx2="http://schemas.microsoft.com/office/drawing/2015/10/21/chartex" xmlns:cx3="http://schemas.microsoft.com/office/drawing/2016/5/9/chartex" xmlns:cx4="http://schemas.microsoft.com/office/drawing/2016/5/10/chartex" xmlns:cx5="http://schemas.microsoft.com/office/drawing/2016/5/11/chartex" xmlns:cx6="http://schemas.microsoft.com/office/drawing/2016/5/12/chartex" xmlns:cx7="http://schemas.microsoft.com/office/drawing/2016/5/13/chartex" xmlns:cx8="http://schemas.microsoft.com/office/drawing/2016/5/14/chartex" xmlns:mc="http://schemas.openxmlformats.org/markup-compatibility/2006" xmlns:aink="http://schemas.microsoft.com/office/drawing/2016/ink" xmlns:am3d="http://schemas.microsoft.com/office/drawing/2017/model3d" xmlns:o="urn:schemas-microsoft-com:office:office" xmlns:r="http://schemas.openxmlformats.org/officeDocument/2006/relationships" xmlns:m="http://schemas.openxmlformats.org/officeDocument/2006/math" xmlns:v="urn:schemas-microsoft-com:vml" xmlns:wp14="http://schemas.microsoft.com/office/word/2010/wordprocessingDrawing" xmlns:wp="http://schemas.openxmlformats.org/drawingml/2006/wordprocessingDrawing" xmlns:w10="urn:schemas-microsoft-com:office:word" xmlns:w="http://schemas.openxmlformats.org/wordprocessingml/2006/main" xmlns:w14="http://schemas.microsoft.com/office/word/2010/wordml" xmlns:w15="http://schemas.microsoft.com/office/word/2012/wordml" xmlns:w16cex="http://schemas.microsoft.com/office/word/2018/wordml/cex" xmlns:w16cid="http://schemas.microsoft.com/office/word/2016/wordml/cid" xmlns:w16="http://schemas.microsoft.com/office/word/2018/wordml" xmlns:w16sdtdh="http://schemas.microsoft.com/office/word/2020/wordml/sdtdatahash" xmlns:w16se="http://schemas.microsoft.com/office/word/2015/wordml/symex" xmlns:wpg="http://schemas.microsoft.com/office/word/2010/wordprocessingGroup" xmlns:wpi="http://schemas.microsoft.com/office/word/2010/wordprocessingInk" xmlns:wne="http://schemas.microsoft.com/office/word/2006/wordml" xmlns:wps="http://schemas.microsoft.com/office/word/2010/wordprocessingShape" mc:Ignorable="w14 w15 w16se w16cid w16 w16cex w16sdtdh wp14">
+<w:document xmlns:wpc="http://schemas.microsoft.com/office/word/2010/wordprocessingCanvas" xmlns:cx="http://schemas.microsoft.com/office/drawing/2014/chartex" xmlns:cx1="http://schemas.microsoft.com/office/drawing/2015/9/8/chartex" xmlns:cx2="http://schemas.microsoft.com/office/drawing/2015/10/21/chartex" xmlns:cx3="http://schemas.microsoft.com/office/drawing/2016/5/9/chartex" xmlns:cx4="http://schemas.microsoft.com/office/drawing/2016/5/10/chartex" xmlns:cx5="http://schemas.microsoft.com/office/drawing/2016/5/11/chartex" xmlns:cx6="http://schemas.microsoft.com/office/drawing/2016/5/12/chartex" xmlns:cx7="http://schemas.microsoft.com/office/drawing/2016/5/13/chartex" xmlns:cx8="http://schemas.microsoft.com/office/drawing/2016/5/14/chartex" xmlns:mc="http://schemas.openxmlformats.org/markup-compatibility/2006" xmlns:aink="http://schemas.microsoft.com/office/drawing/2016/ink" xmlns:am3d="http://schemas.microsoft.com/office/drawing/2017/model3d" xmlns:o="urn:schemas-microsoft-com:office:office" xmlns:oel="http://schemas.microsoft.com/office/2019/extlst" xmlns:r="http://schemas.openxmlformats.org/officeDocument/2006/relationships" xmlns:m="http://schemas.openxmlformats.org/officeDocument/2006/math" xmlns:v="urn:schemas-microsoft-com:vml" xmlns:wp14="http://schemas.microsoft.com/office/word/2010/wordprocessingDrawing" xmlns:wp="http://schemas.openxmlformats.org/drawingml/2006/wordprocessingDrawing" xmlns:w10="urn:schemas-microsoft-com:office:word" xmlns:w="http://schemas.openxmlformats.org/wordprocessingml/2006/main" xmlns:w14="http://schemas.microsoft.com/office/word/2010/wordml" xmlns:w15="http://schemas.microsoft.com/office/word/2012/wordml" xmlns:w16cex="http://schemas.microsoft.com/office/word/2018/wordml/cex" xmlns:w16cid="http://schemas.microsoft.com/office/word/2016/wordml/cid" xmlns:w16="http://schemas.microsoft.com/office/word/2018/wordml" xmlns:w16sdtdh="http://schemas.microsoft.com/office/word/2020/wordml/sdtdatahash" xmlns:w16se="http://schemas.microsoft.com/office/word/2015/wordml/symex" xmlns:wpg="http://schemas.microsoft.com/office/word/2010/wordprocessingGroup" xmlns:wpi="http://schemas.microsoft.com/office/word/2010/wordprocessingInk" xmlns:wne="http://schemas.microsoft.com/office/word/2006/wordml" xmlns:wps="http://schemas.microsoft.com/office/word/2010/wordprocessingShape" mc:Ignorable="w14 w15 w16se w16cid w16 w16cex w16sdtdh wp14">
   <w:body>
     <w:p>
       <w:pPr>
@@ -25,6 +25,7 @@
           <w:rFonts w:ascii="Arial" w:hAnsi="Arial" w:cs="Arial"/>
           <w:b/>
           <w:noProof/>
+          <w:lang w:val="en-US"/>
         </w:rPr>
         <w:drawing>
           <wp:inline distT="0" distB="0" distL="0" distR="0" wp14:anchorId="61DA3BD1" wp14:editId="0C35A376">
@@ -296,23 +297,13 @@
           <w:sz w:val="40"/>
         </w:rPr>
       </w:pPr>
-      <w:proofErr w:type="spellStart"/>
       <w:r>
         <w:rPr>
           <w:rFonts w:ascii="Arial" w:hAnsi="Arial" w:cs="Arial"/>
           <w:b/>
           <w:sz w:val="40"/>
         </w:rPr>
-        <w:t>Velure</w:t>
-      </w:r>
-      <w:proofErr w:type="spellEnd"/>
-      <w:r>
-        <w:rPr>
-          <w:rFonts w:ascii="Arial" w:hAnsi="Arial" w:cs="Arial"/>
-          <w:b/>
-          <w:sz w:val="40"/>
-        </w:rPr>
-        <w:t xml:space="preserve"> Concesionario</w:t>
+        <w:t>Velure Concesionario</w:t>
       </w:r>
     </w:p>
     <w:p>
@@ -598,14 +589,1718 @@
         <w:commentReference w:id="2"/>
       </w:r>
     </w:p>
-    <w:p>
-      <w:pPr>
-        <w:pStyle w:val="Sinespaciado"/>
-        <w:tabs>
-          <w:tab w:val="left" w:pos="5670"/>
-        </w:tabs>
-        <w:spacing w:line="276" w:lineRule="auto"/>
-        <w:jc w:val="center"/>
+    <w:tbl>
+      <w:tblPr>
+        <w:tblStyle w:val="Tablaconcuadrcula"/>
+        <w:tblW w:w="0" w:type="auto"/>
+        <w:tblLook w:val="04A0" w:firstRow="1" w:lastRow="0" w:firstColumn="1" w:lastColumn="0" w:noHBand="0" w:noVBand="1"/>
+      </w:tblPr>
+      <w:tblGrid>
+        <w:gridCol w:w="4414"/>
+        <w:gridCol w:w="4414"/>
+      </w:tblGrid>
+      <w:tr>
+        <w:tc>
+          <w:tcPr>
+            <w:tcW w:w="4414" w:type="dxa"/>
+          </w:tcPr>
+          <w:p>
+            <w:pPr>
+              <w:pStyle w:val="Sinespaciado"/>
+              <w:tabs>
+                <w:tab w:val="left" w:pos="5670"/>
+              </w:tabs>
+              <w:spacing w:line="276" w:lineRule="auto"/>
+              <w:jc w:val="center"/>
+            </w:pPr>
+            <w:r>
+              <w:lastRenderedPageBreak/>
+              <w:t>Nombre</w:t>
+            </w:r>
+          </w:p>
+        </w:tc>
+        <w:tc>
+          <w:tcPr>
+            <w:tcW w:w="4414" w:type="dxa"/>
+          </w:tcPr>
+          <w:p>
+            <w:pPr>
+              <w:pStyle w:val="Sinespaciado"/>
+              <w:tabs>
+                <w:tab w:val="left" w:pos="5670"/>
+              </w:tabs>
+              <w:spacing w:line="276" w:lineRule="auto"/>
+              <w:jc w:val="center"/>
+            </w:pPr>
+            <w:r>
+              <w:t>Puesto</w:t>
+            </w:r>
+          </w:p>
+        </w:tc>
+      </w:tr>
+      <w:tr>
+        <w:tc>
+          <w:tcPr>
+            <w:tcW w:w="4414" w:type="dxa"/>
+          </w:tcPr>
+          <w:p>
+            <w:pPr>
+              <w:pStyle w:val="Sinespaciado"/>
+              <w:tabs>
+                <w:tab w:val="left" w:pos="5670"/>
+              </w:tabs>
+              <w:spacing w:line="276" w:lineRule="auto"/>
+              <w:jc w:val="center"/>
+            </w:pPr>
+            <w:r>
+              <w:t>Emilio Sebastián Barrera Cali</w:t>
+            </w:r>
+          </w:p>
+        </w:tc>
+        <w:tc>
+          <w:tcPr>
+            <w:tcW w:w="4414" w:type="dxa"/>
+          </w:tcPr>
+          <w:p>
+            <w:pPr>
+              <w:pStyle w:val="Sinespaciado"/>
+              <w:tabs>
+                <w:tab w:val="left" w:pos="5670"/>
+              </w:tabs>
+              <w:spacing w:line="276" w:lineRule="auto"/>
+              <w:jc w:val="center"/>
+            </w:pPr>
+            <w:r>
+              <w:t>Scrum Master</w:t>
+            </w:r>
+          </w:p>
+        </w:tc>
+      </w:tr>
+      <w:tr>
+        <w:tc>
+          <w:tcPr>
+            <w:tcW w:w="4414" w:type="dxa"/>
+          </w:tcPr>
+          <w:p>
+            <w:pPr>
+              <w:pStyle w:val="Sinespaciado"/>
+              <w:tabs>
+                <w:tab w:val="left" w:pos="5670"/>
+              </w:tabs>
+              <w:spacing w:line="276" w:lineRule="auto"/>
+              <w:jc w:val="center"/>
+            </w:pPr>
+            <w:r>
+              <w:t>José Carlos Cortez López</w:t>
+            </w:r>
+          </w:p>
+        </w:tc>
+        <w:tc>
+          <w:tcPr>
+            <w:tcW w:w="4414" w:type="dxa"/>
+          </w:tcPr>
+          <w:p>
+            <w:pPr>
+              <w:pStyle w:val="Sinespaciado"/>
+              <w:tabs>
+                <w:tab w:val="left" w:pos="5670"/>
+              </w:tabs>
+              <w:spacing w:line="276" w:lineRule="auto"/>
+              <w:jc w:val="center"/>
+            </w:pPr>
+            <w:r>
+              <w:t>Programador</w:t>
+            </w:r>
+          </w:p>
+        </w:tc>
+      </w:tr>
+      <w:tr>
+        <w:tc>
+          <w:tcPr>
+            <w:tcW w:w="4414" w:type="dxa"/>
+          </w:tcPr>
+          <w:p>
+            <w:pPr>
+              <w:pStyle w:val="Sinespaciado"/>
+              <w:tabs>
+                <w:tab w:val="left" w:pos="5670"/>
+              </w:tabs>
+              <w:spacing w:line="276" w:lineRule="auto"/>
+              <w:jc w:val="center"/>
+            </w:pPr>
+            <w:r>
+              <w:t>Estuardo Daniel Gómez Chity</w:t>
+            </w:r>
+          </w:p>
+        </w:tc>
+        <w:tc>
+          <w:tcPr>
+            <w:tcW w:w="4414" w:type="dxa"/>
+          </w:tcPr>
+          <w:p>
+            <w:pPr>
+              <w:pStyle w:val="Sinespaciado"/>
+              <w:tabs>
+                <w:tab w:val="left" w:pos="5670"/>
+              </w:tabs>
+              <w:spacing w:line="276" w:lineRule="auto"/>
+              <w:jc w:val="center"/>
+            </w:pPr>
+            <w:r>
+              <w:t>Programador</w:t>
+            </w:r>
+          </w:p>
+        </w:tc>
+      </w:tr>
+      <w:tr>
+        <w:tc>
+          <w:tcPr>
+            <w:tcW w:w="4414" w:type="dxa"/>
+          </w:tcPr>
+          <w:p>
+            <w:pPr>
+              <w:pStyle w:val="Sinespaciado"/>
+              <w:tabs>
+                <w:tab w:val="left" w:pos="5670"/>
+              </w:tabs>
+              <w:spacing w:line="276" w:lineRule="auto"/>
+              <w:jc w:val="center"/>
+            </w:pPr>
+            <w:r>
+              <w:t>Antony Andree Tun Garcia</w:t>
+            </w:r>
+          </w:p>
+        </w:tc>
+        <w:tc>
+          <w:tcPr>
+            <w:tcW w:w="4414" w:type="dxa"/>
+          </w:tcPr>
+          <w:p>
+            <w:pPr>
+              <w:pStyle w:val="Sinespaciado"/>
+              <w:tabs>
+                <w:tab w:val="left" w:pos="5670"/>
+              </w:tabs>
+              <w:spacing w:line="276" w:lineRule="auto"/>
+              <w:jc w:val="center"/>
+            </w:pPr>
+            <w:r>
+              <w:t>Programador</w:t>
+            </w:r>
+          </w:p>
+        </w:tc>
+      </w:tr>
+      <w:tr>
+        <w:tc>
+          <w:tcPr>
+            <w:tcW w:w="4414" w:type="dxa"/>
+          </w:tcPr>
+          <w:p>
+            <w:pPr>
+              <w:pStyle w:val="Sinespaciado"/>
+              <w:tabs>
+                <w:tab w:val="left" w:pos="5670"/>
+              </w:tabs>
+              <w:spacing w:line="276" w:lineRule="auto"/>
+              <w:jc w:val="center"/>
+            </w:pPr>
+          </w:p>
+        </w:tc>
+        <w:tc>
+          <w:tcPr>
+            <w:tcW w:w="4414" w:type="dxa"/>
+          </w:tcPr>
+          <w:p>
+            <w:pPr>
+              <w:pStyle w:val="Sinespaciado"/>
+              <w:tabs>
+                <w:tab w:val="left" w:pos="5670"/>
+              </w:tabs>
+              <w:spacing w:line="276" w:lineRule="auto"/>
+              <w:jc w:val="center"/>
+            </w:pPr>
+          </w:p>
+        </w:tc>
+      </w:tr>
+      <w:tr>
+        <w:tc>
+          <w:tcPr>
+            <w:tcW w:w="4414" w:type="dxa"/>
+          </w:tcPr>
+          <w:p>
+            <w:pPr>
+              <w:pStyle w:val="Sinespaciado"/>
+              <w:tabs>
+                <w:tab w:val="left" w:pos="5670"/>
+              </w:tabs>
+              <w:spacing w:line="276" w:lineRule="auto"/>
+              <w:jc w:val="center"/>
+            </w:pPr>
+          </w:p>
+        </w:tc>
+        <w:tc>
+          <w:tcPr>
+            <w:tcW w:w="4414" w:type="dxa"/>
+          </w:tcPr>
+          <w:p>
+            <w:pPr>
+              <w:pStyle w:val="Sinespaciado"/>
+              <w:tabs>
+                <w:tab w:val="left" w:pos="5670"/>
+              </w:tabs>
+              <w:spacing w:line="276" w:lineRule="auto"/>
+              <w:jc w:val="center"/>
+            </w:pPr>
+          </w:p>
+        </w:tc>
+      </w:tr>
+      <w:tr>
+        <w:tc>
+          <w:tcPr>
+            <w:tcW w:w="4414" w:type="dxa"/>
+          </w:tcPr>
+          <w:p>
+            <w:pPr>
+              <w:pStyle w:val="Sinespaciado"/>
+              <w:tabs>
+                <w:tab w:val="left" w:pos="5670"/>
+              </w:tabs>
+              <w:spacing w:line="276" w:lineRule="auto"/>
+              <w:jc w:val="center"/>
+            </w:pPr>
+          </w:p>
+        </w:tc>
+        <w:tc>
+          <w:tcPr>
+            <w:tcW w:w="4414" w:type="dxa"/>
+          </w:tcPr>
+          <w:p>
+            <w:pPr>
+              <w:pStyle w:val="Sinespaciado"/>
+              <w:tabs>
+                <w:tab w:val="left" w:pos="5670"/>
+              </w:tabs>
+              <w:spacing w:line="276" w:lineRule="auto"/>
+              <w:jc w:val="center"/>
+            </w:pPr>
+          </w:p>
+        </w:tc>
+      </w:tr>
+      <w:tr>
+        <w:tc>
+          <w:tcPr>
+            <w:tcW w:w="4414" w:type="dxa"/>
+          </w:tcPr>
+          <w:p>
+            <w:pPr>
+              <w:pStyle w:val="Sinespaciado"/>
+              <w:tabs>
+                <w:tab w:val="left" w:pos="5670"/>
+              </w:tabs>
+              <w:spacing w:line="276" w:lineRule="auto"/>
+              <w:jc w:val="center"/>
+            </w:pPr>
+          </w:p>
+        </w:tc>
+        <w:tc>
+          <w:tcPr>
+            <w:tcW w:w="4414" w:type="dxa"/>
+          </w:tcPr>
+          <w:p>
+            <w:pPr>
+              <w:pStyle w:val="Sinespaciado"/>
+              <w:tabs>
+                <w:tab w:val="left" w:pos="5670"/>
+              </w:tabs>
+              <w:spacing w:line="276" w:lineRule="auto"/>
+              <w:jc w:val="center"/>
+            </w:pPr>
+          </w:p>
+        </w:tc>
+      </w:tr>
+      <w:tr>
+        <w:tc>
+          <w:tcPr>
+            <w:tcW w:w="4414" w:type="dxa"/>
+          </w:tcPr>
+          <w:p>
+            <w:pPr>
+              <w:pStyle w:val="Sinespaciado"/>
+              <w:tabs>
+                <w:tab w:val="left" w:pos="5670"/>
+              </w:tabs>
+              <w:spacing w:line="276" w:lineRule="auto"/>
+              <w:jc w:val="center"/>
+            </w:pPr>
+          </w:p>
+        </w:tc>
+        <w:tc>
+          <w:tcPr>
+            <w:tcW w:w="4414" w:type="dxa"/>
+          </w:tcPr>
+          <w:p>
+            <w:pPr>
+              <w:pStyle w:val="Sinespaciado"/>
+              <w:tabs>
+                <w:tab w:val="left" w:pos="5670"/>
+              </w:tabs>
+              <w:spacing w:line="276" w:lineRule="auto"/>
+              <w:jc w:val="center"/>
+            </w:pPr>
+          </w:p>
+        </w:tc>
+      </w:tr>
+      <w:tr>
+        <w:tc>
+          <w:tcPr>
+            <w:tcW w:w="4414" w:type="dxa"/>
+          </w:tcPr>
+          <w:p>
+            <w:pPr>
+              <w:pStyle w:val="Sinespaciado"/>
+              <w:tabs>
+                <w:tab w:val="left" w:pos="5670"/>
+              </w:tabs>
+              <w:spacing w:line="276" w:lineRule="auto"/>
+              <w:jc w:val="center"/>
+            </w:pPr>
+          </w:p>
+        </w:tc>
+        <w:tc>
+          <w:tcPr>
+            <w:tcW w:w="4414" w:type="dxa"/>
+          </w:tcPr>
+          <w:p>
+            <w:pPr>
+              <w:pStyle w:val="Sinespaciado"/>
+              <w:tabs>
+                <w:tab w:val="left" w:pos="5670"/>
+              </w:tabs>
+              <w:spacing w:line="276" w:lineRule="auto"/>
+              <w:jc w:val="center"/>
+            </w:pPr>
+          </w:p>
+        </w:tc>
+      </w:tr>
+      <w:tr>
+        <w:tc>
+          <w:tcPr>
+            <w:tcW w:w="4414" w:type="dxa"/>
+          </w:tcPr>
+          <w:p>
+            <w:pPr>
+              <w:pStyle w:val="Sinespaciado"/>
+              <w:tabs>
+                <w:tab w:val="left" w:pos="5670"/>
+              </w:tabs>
+              <w:spacing w:line="276" w:lineRule="auto"/>
+              <w:jc w:val="center"/>
+            </w:pPr>
+          </w:p>
+        </w:tc>
+        <w:tc>
+          <w:tcPr>
+            <w:tcW w:w="4414" w:type="dxa"/>
+          </w:tcPr>
+          <w:p>
+            <w:pPr>
+              <w:pStyle w:val="Sinespaciado"/>
+              <w:tabs>
+                <w:tab w:val="left" w:pos="5670"/>
+              </w:tabs>
+              <w:spacing w:line="276" w:lineRule="auto"/>
+              <w:jc w:val="center"/>
+            </w:pPr>
+          </w:p>
+        </w:tc>
+      </w:tr>
+    </w:tbl>
+    <w:p>
+      <w:pPr>
+        <w:pStyle w:val="Sinespaciado"/>
+        <w:tabs>
+          <w:tab w:val="left" w:pos="5670"/>
+        </w:tabs>
+        <w:spacing w:line="276" w:lineRule="auto"/>
+        <w:jc w:val="center"/>
+      </w:pPr>
+    </w:p>
+    <w:p>
+      <w:pPr>
+        <w:pStyle w:val="Sinespaciado"/>
+        <w:tabs>
+          <w:tab w:val="left" w:pos="5670"/>
+        </w:tabs>
+        <w:spacing w:line="276" w:lineRule="auto"/>
+        <w:jc w:val="center"/>
+      </w:pPr>
+    </w:p>
+    <w:p>
+      <w:pPr>
+        <w:pStyle w:val="Sinespaciado"/>
+        <w:tabs>
+          <w:tab w:val="left" w:pos="5670"/>
+        </w:tabs>
+        <w:spacing w:line="276" w:lineRule="auto"/>
+        <w:jc w:val="center"/>
+      </w:pPr>
+    </w:p>
+    <w:p>
+      <w:pPr>
+        <w:pStyle w:val="Sinespaciado"/>
+        <w:tabs>
+          <w:tab w:val="left" w:pos="5670"/>
+        </w:tabs>
+        <w:spacing w:line="276" w:lineRule="auto"/>
+        <w:jc w:val="center"/>
+      </w:pPr>
+    </w:p>
+    <w:p>
+      <w:pPr>
+        <w:pStyle w:val="Sinespaciado"/>
+        <w:tabs>
+          <w:tab w:val="left" w:pos="5670"/>
+        </w:tabs>
+        <w:spacing w:line="276" w:lineRule="auto"/>
+        <w:jc w:val="center"/>
+      </w:pPr>
+    </w:p>
+    <w:p>
+      <w:pPr>
+        <w:pStyle w:val="Sinespaciado"/>
+        <w:tabs>
+          <w:tab w:val="left" w:pos="5670"/>
+        </w:tabs>
+        <w:spacing w:line="276" w:lineRule="auto"/>
+        <w:jc w:val="center"/>
+      </w:pPr>
+    </w:p>
+    <w:p>
+      <w:pPr>
+        <w:pStyle w:val="Sinespaciado"/>
+        <w:tabs>
+          <w:tab w:val="left" w:pos="5670"/>
+        </w:tabs>
+        <w:spacing w:line="276" w:lineRule="auto"/>
+        <w:jc w:val="center"/>
+      </w:pPr>
+    </w:p>
+    <w:p>
+      <w:pPr>
+        <w:pStyle w:val="Sinespaciado"/>
+        <w:tabs>
+          <w:tab w:val="left" w:pos="5670"/>
+        </w:tabs>
+        <w:spacing w:line="276" w:lineRule="auto"/>
+        <w:jc w:val="center"/>
+      </w:pPr>
+    </w:p>
+    <w:p>
+      <w:pPr>
+        <w:pStyle w:val="Sinespaciado"/>
+        <w:tabs>
+          <w:tab w:val="left" w:pos="5670"/>
+        </w:tabs>
+        <w:spacing w:line="276" w:lineRule="auto"/>
+        <w:jc w:val="center"/>
+      </w:pPr>
+    </w:p>
+    <w:p>
+      <w:pPr>
+        <w:pStyle w:val="Sinespaciado"/>
+        <w:tabs>
+          <w:tab w:val="left" w:pos="5670"/>
+        </w:tabs>
+        <w:spacing w:line="276" w:lineRule="auto"/>
+        <w:jc w:val="center"/>
+      </w:pPr>
+    </w:p>
+    <w:p>
+      <w:pPr>
+        <w:pStyle w:val="Sinespaciado"/>
+        <w:tabs>
+          <w:tab w:val="left" w:pos="5670"/>
+        </w:tabs>
+        <w:spacing w:line="276" w:lineRule="auto"/>
+        <w:jc w:val="center"/>
+      </w:pPr>
+    </w:p>
+    <w:p>
+      <w:pPr>
+        <w:pStyle w:val="Sinespaciado"/>
+        <w:tabs>
+          <w:tab w:val="left" w:pos="5670"/>
+        </w:tabs>
+        <w:spacing w:line="276" w:lineRule="auto"/>
+        <w:jc w:val="center"/>
+      </w:pPr>
+    </w:p>
+    <w:p>
+      <w:pPr>
+        <w:pStyle w:val="Sinespaciado"/>
+        <w:tabs>
+          <w:tab w:val="left" w:pos="5670"/>
+        </w:tabs>
+        <w:spacing w:line="276" w:lineRule="auto"/>
+        <w:jc w:val="center"/>
+      </w:pPr>
+    </w:p>
+    <w:p>
+      <w:pPr>
+        <w:pStyle w:val="Sinespaciado"/>
+        <w:tabs>
+          <w:tab w:val="left" w:pos="5670"/>
+        </w:tabs>
+        <w:spacing w:line="276" w:lineRule="auto"/>
+        <w:jc w:val="center"/>
+      </w:pPr>
+    </w:p>
+    <w:p>
+      <w:pPr>
+        <w:pStyle w:val="Sinespaciado"/>
+        <w:tabs>
+          <w:tab w:val="left" w:pos="5670"/>
+        </w:tabs>
+        <w:spacing w:line="276" w:lineRule="auto"/>
+        <w:jc w:val="center"/>
+      </w:pPr>
+    </w:p>
+    <w:p>
+      <w:pPr>
+        <w:pStyle w:val="Sinespaciado"/>
+        <w:tabs>
+          <w:tab w:val="left" w:pos="5670"/>
+        </w:tabs>
+        <w:spacing w:line="276" w:lineRule="auto"/>
+        <w:jc w:val="center"/>
+      </w:pPr>
+    </w:p>
+    <w:p>
+      <w:pPr>
+        <w:pStyle w:val="Sinespaciado"/>
+        <w:tabs>
+          <w:tab w:val="left" w:pos="5670"/>
+        </w:tabs>
+        <w:spacing w:line="276" w:lineRule="auto"/>
+        <w:jc w:val="center"/>
+      </w:pPr>
+    </w:p>
+    <w:p>
+      <w:pPr>
+        <w:pStyle w:val="Sinespaciado"/>
+        <w:tabs>
+          <w:tab w:val="left" w:pos="5670"/>
+        </w:tabs>
+        <w:spacing w:line="276" w:lineRule="auto"/>
+        <w:jc w:val="center"/>
+      </w:pPr>
+    </w:p>
+    <w:p>
+      <w:pPr>
+        <w:pStyle w:val="Sinespaciado"/>
+        <w:tabs>
+          <w:tab w:val="left" w:pos="5670"/>
+        </w:tabs>
+        <w:spacing w:line="276" w:lineRule="auto"/>
+        <w:jc w:val="center"/>
+      </w:pPr>
+    </w:p>
+    <w:p>
+      <w:pPr>
+        <w:pStyle w:val="Sinespaciado"/>
+        <w:tabs>
+          <w:tab w:val="left" w:pos="5670"/>
+        </w:tabs>
+        <w:spacing w:line="276" w:lineRule="auto"/>
+        <w:jc w:val="center"/>
+      </w:pPr>
+    </w:p>
+    <w:p>
+      <w:pPr>
+        <w:pStyle w:val="Sinespaciado"/>
+        <w:tabs>
+          <w:tab w:val="left" w:pos="5670"/>
+        </w:tabs>
+        <w:spacing w:line="276" w:lineRule="auto"/>
+        <w:jc w:val="center"/>
+      </w:pPr>
+    </w:p>
+    <w:p>
+      <w:pPr>
+        <w:pStyle w:val="Sinespaciado"/>
+        <w:tabs>
+          <w:tab w:val="left" w:pos="5670"/>
+        </w:tabs>
+        <w:spacing w:line="276" w:lineRule="auto"/>
+        <w:jc w:val="center"/>
+      </w:pPr>
+    </w:p>
+    <w:p>
+      <w:pPr>
+        <w:pStyle w:val="Sinespaciado"/>
+        <w:tabs>
+          <w:tab w:val="left" w:pos="5670"/>
+        </w:tabs>
+        <w:spacing w:line="276" w:lineRule="auto"/>
+        <w:jc w:val="center"/>
+      </w:pPr>
+    </w:p>
+    <w:p>
+      <w:pPr>
+        <w:pStyle w:val="Sinespaciado"/>
+        <w:tabs>
+          <w:tab w:val="left" w:pos="5670"/>
+        </w:tabs>
+        <w:spacing w:line="276" w:lineRule="auto"/>
+        <w:jc w:val="center"/>
+      </w:pPr>
+    </w:p>
+    <w:p>
+      <w:pPr>
+        <w:pStyle w:val="Sinespaciado"/>
+        <w:tabs>
+          <w:tab w:val="left" w:pos="5670"/>
+        </w:tabs>
+        <w:spacing w:line="276" w:lineRule="auto"/>
+        <w:jc w:val="center"/>
+      </w:pPr>
+    </w:p>
+    <w:p>
+      <w:pPr>
+        <w:pStyle w:val="Sinespaciado"/>
+        <w:tabs>
+          <w:tab w:val="left" w:pos="5670"/>
+        </w:tabs>
+        <w:spacing w:line="276" w:lineRule="auto"/>
+        <w:jc w:val="center"/>
+      </w:pPr>
+    </w:p>
+    <w:p>
+      <w:pPr>
+        <w:pStyle w:val="Sinespaciado"/>
+        <w:tabs>
+          <w:tab w:val="left" w:pos="5670"/>
+        </w:tabs>
+        <w:spacing w:line="276" w:lineRule="auto"/>
+        <w:jc w:val="center"/>
+      </w:pPr>
+    </w:p>
+    <w:p>
+      <w:pPr>
+        <w:pStyle w:val="Sinespaciado"/>
+        <w:tabs>
+          <w:tab w:val="left" w:pos="5670"/>
+        </w:tabs>
+        <w:spacing w:line="276" w:lineRule="auto"/>
+        <w:jc w:val="center"/>
+      </w:pPr>
+    </w:p>
+    <w:p>
+      <w:pPr>
+        <w:pStyle w:val="Sinespaciado"/>
+        <w:tabs>
+          <w:tab w:val="left" w:pos="5670"/>
+        </w:tabs>
+        <w:spacing w:line="276" w:lineRule="auto"/>
+        <w:jc w:val="center"/>
+      </w:pPr>
+    </w:p>
+    <w:p>
+      <w:pPr>
+        <w:pStyle w:val="Sinespaciado"/>
+        <w:tabs>
+          <w:tab w:val="left" w:pos="5670"/>
+        </w:tabs>
+        <w:spacing w:line="276" w:lineRule="auto"/>
+        <w:jc w:val="center"/>
+        <w:rPr>
+          <w:rFonts w:ascii="Arial" w:hAnsi="Arial" w:cs="Arial"/>
+          <w:b/>
+          <w:bCs/>
+        </w:rPr>
+      </w:pPr>
+      <w:r>
+        <w:rPr>
+          <w:rFonts w:ascii="Arial" w:hAnsi="Arial" w:cs="Arial"/>
+          <w:b/>
+          <w:bCs/>
+        </w:rPr>
+        <w:lastRenderedPageBreak/>
+        <w:t>HISTORIAS DE USUARIO DE ENTIDADES</w:t>
+      </w:r>
+    </w:p>
+    <w:p>
+      <w:pPr>
+        <w:pStyle w:val="Sinespaciado"/>
+        <w:tabs>
+          <w:tab w:val="left" w:pos="5670"/>
+        </w:tabs>
+        <w:spacing w:line="276" w:lineRule="auto"/>
+        <w:rPr>
+          <w:rFonts w:ascii="Arial" w:hAnsi="Arial" w:cs="Arial"/>
+        </w:rPr>
+      </w:pPr>
+      <w:r>
+        <w:rPr>
+          <w:rFonts w:ascii="Arial" w:hAnsi="Arial" w:cs="Arial"/>
+        </w:rPr>
+        <w:t>Gestión Vehículo:</w:t>
+      </w:r>
+    </w:p>
+    <w:p>
+      <w:pPr>
+        <w:pStyle w:val="Sinespaciado"/>
+        <w:tabs>
+          <w:tab w:val="left" w:pos="5670"/>
+        </w:tabs>
+        <w:spacing w:line="276" w:lineRule="auto"/>
+        <w:rPr>
+          <w:rFonts w:ascii="Arial" w:hAnsi="Arial" w:cs="Arial"/>
+        </w:rPr>
+      </w:pPr>
+      <w:r>
+        <w:rPr>
+          <w:rFonts w:ascii="Arial" w:hAnsi="Arial" w:cs="Arial"/>
+        </w:rPr>
+        <w:t>HUEB-001</w:t>
+      </w:r>
+    </w:p>
+    <w:p>
+      <w:pPr>
+        <w:pStyle w:val="Sinespaciado"/>
+        <w:tabs>
+          <w:tab w:val="left" w:pos="5670"/>
+        </w:tabs>
+        <w:spacing w:line="276" w:lineRule="auto"/>
+        <w:rPr>
+          <w:rFonts w:ascii="Arial" w:hAnsi="Arial" w:cs="Arial"/>
+        </w:rPr>
+      </w:pPr>
+      <w:r>
+        <w:rPr>
+          <w:rFonts w:ascii="Arial" w:hAnsi="Arial" w:cs="Arial"/>
+        </w:rPr>
+        <w:t>Como administrador del sistema,</w:t>
+      </w:r>
+    </w:p>
+    <w:p>
+      <w:pPr>
+        <w:pStyle w:val="Sinespaciado"/>
+        <w:tabs>
+          <w:tab w:val="left" w:pos="5670"/>
+        </w:tabs>
+        <w:spacing w:line="276" w:lineRule="auto"/>
+        <w:rPr>
+          <w:rFonts w:ascii="Arial" w:hAnsi="Arial" w:cs="Arial"/>
+        </w:rPr>
+      </w:pPr>
+      <w:r>
+        <w:rPr>
+          <w:rFonts w:ascii="Arial" w:hAnsi="Arial" w:cs="Arial"/>
+        </w:rPr>
+        <w:t>para llevar un control detallado de los vehículos registrados,</w:t>
+      </w:r>
+    </w:p>
+    <w:p>
+      <w:pPr>
+        <w:pStyle w:val="Sinespaciado"/>
+        <w:tabs>
+          <w:tab w:val="left" w:pos="5670"/>
+        </w:tabs>
+        <w:spacing w:line="276" w:lineRule="auto"/>
+        <w:rPr>
+          <w:rFonts w:ascii="Arial" w:hAnsi="Arial" w:cs="Arial"/>
+        </w:rPr>
+      </w:pPr>
+      <w:r>
+        <w:rPr>
+          <w:rFonts w:ascii="Arial" w:hAnsi="Arial" w:cs="Arial"/>
+        </w:rPr>
+        <w:t>quiero poder registrar nuevos vehículos con sus datos principales como placa, marca, modelo y año.</w:t>
+      </w:r>
+    </w:p>
+    <w:p>
+      <w:pPr>
+        <w:pStyle w:val="Sinespaciado"/>
+        <w:tabs>
+          <w:tab w:val="left" w:pos="5670"/>
+        </w:tabs>
+        <w:spacing w:line="276" w:lineRule="auto"/>
+        <w:rPr>
+          <w:rFonts w:ascii="Arial" w:hAnsi="Arial" w:cs="Arial"/>
+        </w:rPr>
+      </w:pPr>
+      <w:r>
+        <w:rPr>
+          <w:rFonts w:ascii="Arial" w:hAnsi="Arial" w:cs="Arial"/>
+        </w:rPr>
+        <w:t>Gestión Vehículo:</w:t>
+      </w:r>
+    </w:p>
+    <w:p>
+      <w:pPr>
+        <w:pStyle w:val="Sinespaciado"/>
+        <w:tabs>
+          <w:tab w:val="left" w:pos="5670"/>
+        </w:tabs>
+        <w:spacing w:line="276" w:lineRule="auto"/>
+        <w:rPr>
+          <w:rFonts w:ascii="Arial" w:hAnsi="Arial" w:cs="Arial"/>
+        </w:rPr>
+      </w:pPr>
+    </w:p>
+    <w:p>
+      <w:pPr>
+        <w:pStyle w:val="Sinespaciado"/>
+        <w:tabs>
+          <w:tab w:val="left" w:pos="5670"/>
+        </w:tabs>
+        <w:spacing w:line="276" w:lineRule="auto"/>
+        <w:rPr>
+          <w:rFonts w:ascii="Arial" w:hAnsi="Arial" w:cs="Arial"/>
+        </w:rPr>
+      </w:pPr>
+      <w:r>
+        <w:rPr>
+          <w:rFonts w:ascii="Arial" w:hAnsi="Arial" w:cs="Arial"/>
+        </w:rPr>
+        <w:t>HUEB-002</w:t>
+      </w:r>
+    </w:p>
+    <w:p>
+      <w:pPr>
+        <w:pStyle w:val="Sinespaciado"/>
+        <w:tabs>
+          <w:tab w:val="left" w:pos="5670"/>
+        </w:tabs>
+        <w:spacing w:line="276" w:lineRule="auto"/>
+        <w:rPr>
+          <w:rFonts w:ascii="Arial" w:hAnsi="Arial" w:cs="Arial"/>
+        </w:rPr>
+      </w:pPr>
+      <w:r>
+        <w:rPr>
+          <w:rFonts w:ascii="Arial" w:hAnsi="Arial" w:cs="Arial"/>
+        </w:rPr>
+        <w:t>Como mecánico del taller,</w:t>
+      </w:r>
+    </w:p>
+    <w:p>
+      <w:pPr>
+        <w:pStyle w:val="Sinespaciado"/>
+        <w:tabs>
+          <w:tab w:val="left" w:pos="5670"/>
+        </w:tabs>
+        <w:spacing w:line="276" w:lineRule="auto"/>
+        <w:rPr>
+          <w:rFonts w:ascii="Arial" w:hAnsi="Arial" w:cs="Arial"/>
+        </w:rPr>
+      </w:pPr>
+      <w:r>
+        <w:rPr>
+          <w:rFonts w:ascii="Arial" w:hAnsi="Arial" w:cs="Arial"/>
+        </w:rPr>
+        <w:t>para saber el historial de mantenimiento de cada vehículo,</w:t>
+      </w:r>
+    </w:p>
+    <w:p>
+      <w:pPr>
+        <w:pStyle w:val="Sinespaciado"/>
+        <w:tabs>
+          <w:tab w:val="left" w:pos="5670"/>
+        </w:tabs>
+        <w:spacing w:line="276" w:lineRule="auto"/>
+        <w:rPr>
+          <w:rFonts w:ascii="Arial" w:hAnsi="Arial" w:cs="Arial"/>
+        </w:rPr>
+      </w:pPr>
+      <w:r>
+        <w:rPr>
+          <w:rFonts w:ascii="Arial" w:hAnsi="Arial" w:cs="Arial"/>
+        </w:rPr>
+        <w:t>quiero acceder a una ficha que muestre todas las reparaciones previas realizadas a un vehículo.</w:t>
+      </w:r>
+    </w:p>
+    <w:p>
+      <w:pPr>
+        <w:pStyle w:val="Sinespaciado"/>
+        <w:tabs>
+          <w:tab w:val="left" w:pos="5670"/>
+        </w:tabs>
+        <w:spacing w:line="276" w:lineRule="auto"/>
+        <w:rPr>
+          <w:rFonts w:ascii="Arial" w:hAnsi="Arial" w:cs="Arial"/>
+        </w:rPr>
+      </w:pPr>
+    </w:p>
+    <w:p>
+      <w:pPr>
+        <w:pStyle w:val="Sinespaciado"/>
+        <w:tabs>
+          <w:tab w:val="left" w:pos="5670"/>
+        </w:tabs>
+        <w:spacing w:line="276" w:lineRule="auto"/>
+        <w:rPr>
+          <w:rFonts w:ascii="Arial" w:hAnsi="Arial" w:cs="Arial"/>
+        </w:rPr>
+      </w:pPr>
+      <w:r>
+        <w:rPr>
+          <w:rFonts w:ascii="Arial" w:hAnsi="Arial" w:cs="Arial"/>
+        </w:rPr>
+        <w:t>HUEB-003</w:t>
+      </w:r>
+    </w:p>
+    <w:p>
+      <w:pPr>
+        <w:pStyle w:val="Sinespaciado"/>
+        <w:tabs>
+          <w:tab w:val="left" w:pos="5670"/>
+        </w:tabs>
+        <w:spacing w:line="276" w:lineRule="auto"/>
+        <w:rPr>
+          <w:rFonts w:ascii="Arial" w:hAnsi="Arial" w:cs="Arial"/>
+        </w:rPr>
+      </w:pPr>
+      <w:r>
+        <w:rPr>
+          <w:rFonts w:ascii="Arial" w:hAnsi="Arial" w:cs="Arial"/>
+        </w:rPr>
+        <w:t>Como cliente del sistema,</w:t>
+      </w:r>
+    </w:p>
+    <w:p>
+      <w:pPr>
+        <w:pStyle w:val="Sinespaciado"/>
+        <w:tabs>
+          <w:tab w:val="left" w:pos="5670"/>
+        </w:tabs>
+        <w:spacing w:line="276" w:lineRule="auto"/>
+        <w:rPr>
+          <w:rFonts w:ascii="Arial" w:hAnsi="Arial" w:cs="Arial"/>
+        </w:rPr>
+      </w:pPr>
+      <w:r>
+        <w:rPr>
+          <w:rFonts w:ascii="Arial" w:hAnsi="Arial" w:cs="Arial"/>
+        </w:rPr>
+        <w:t>para verificar que mi vehículo esté correctamente registrado,</w:t>
+      </w:r>
+    </w:p>
+    <w:p>
+      <w:pPr>
+        <w:pStyle w:val="Sinespaciado"/>
+        <w:tabs>
+          <w:tab w:val="left" w:pos="5670"/>
+        </w:tabs>
+        <w:spacing w:line="276" w:lineRule="auto"/>
+        <w:rPr>
+          <w:rFonts w:ascii="Arial" w:hAnsi="Arial" w:cs="Arial"/>
+        </w:rPr>
+      </w:pPr>
+      <w:r>
+        <w:rPr>
+          <w:rFonts w:ascii="Arial" w:hAnsi="Arial" w:cs="Arial"/>
+        </w:rPr>
+        <w:t>quiero poder consultar el estado actual y los datos asociados de mi vehículo desde mi perfil.</w:t>
+      </w:r>
+    </w:p>
+    <w:p>
+      <w:pPr>
+        <w:pStyle w:val="Sinespaciado"/>
+        <w:tabs>
+          <w:tab w:val="left" w:pos="5670"/>
+        </w:tabs>
+        <w:spacing w:line="276" w:lineRule="auto"/>
+        <w:rPr>
+          <w:rFonts w:ascii="Arial" w:hAnsi="Arial" w:cs="Arial"/>
+        </w:rPr>
+      </w:pPr>
+    </w:p>
+    <w:p>
+      <w:pPr>
+        <w:pStyle w:val="NormalWeb"/>
+        <w:rPr>
+          <w:rFonts w:ascii="Arial" w:hAnsi="Arial" w:cs="Arial"/>
+          <w:b/>
+          <w:lang w:val="es-GT"/>
+        </w:rPr>
+      </w:pPr>
+      <w:r>
+        <w:rPr>
+          <w:rStyle w:val="Textoennegrita"/>
+          <w:rFonts w:ascii="Arial" w:hAnsi="Arial" w:cs="Arial"/>
+          <w:b w:val="0"/>
+          <w:lang w:val="es-GT"/>
+        </w:rPr>
+        <w:t>HUJC-001 Registro Compras</w:t>
+      </w:r>
+    </w:p>
+    <w:p>
+      <w:pPr>
+        <w:pStyle w:val="NormalWeb"/>
+        <w:rPr>
+          <w:rFonts w:ascii="Arial" w:hAnsi="Arial" w:cs="Arial"/>
+          <w:lang w:val="es-GT"/>
+        </w:rPr>
+      </w:pPr>
+      <w:r>
+        <w:rPr>
+          <w:rStyle w:val="Textoennegrita"/>
+          <w:rFonts w:ascii="Arial" w:hAnsi="Arial" w:cs="Arial"/>
+          <w:b w:val="0"/>
+          <w:lang w:val="es-GT"/>
+        </w:rPr>
+        <w:t>Como:</w:t>
+      </w:r>
+      <w:r>
+        <w:rPr>
+          <w:rFonts w:ascii="Arial" w:hAnsi="Arial" w:cs="Arial"/>
+          <w:lang w:val="es-GT"/>
+        </w:rPr>
+        <w:t xml:space="preserve"> Encargado del departamento de compras del concesionario.</w:t>
+      </w:r>
+    </w:p>
+    <w:p>
+      <w:pPr>
+        <w:pStyle w:val="NormalWeb"/>
+        <w:rPr>
+          <w:rFonts w:ascii="Arial" w:hAnsi="Arial" w:cs="Arial"/>
+          <w:lang w:val="es-GT"/>
+        </w:rPr>
+      </w:pPr>
+      <w:r>
+        <w:rPr>
+          <w:rStyle w:val="Textoennegrita"/>
+          <w:rFonts w:ascii="Arial" w:hAnsi="Arial" w:cs="Arial"/>
+          <w:b w:val="0"/>
+          <w:lang w:val="es-GT"/>
+        </w:rPr>
+        <w:t>Quiero:</w:t>
+      </w:r>
+      <w:r>
+        <w:rPr>
+          <w:rFonts w:ascii="Arial" w:hAnsi="Arial" w:cs="Arial"/>
+          <w:lang w:val="es-GT"/>
+        </w:rPr>
+        <w:t xml:space="preserve"> Que el sistema me permita registrar las órdenes de compra de cada vehículo, repuestas y accesorios, asociándolos a sus respectivos proveedores, ya sean nacionales o departamentales.</w:t>
+      </w:r>
+    </w:p>
+    <w:p>
+      <w:pPr>
+        <w:pStyle w:val="NormalWeb"/>
+        <w:rPr>
+          <w:rFonts w:ascii="Arial" w:hAnsi="Arial" w:cs="Arial"/>
+          <w:lang w:val="es-GT"/>
+        </w:rPr>
+      </w:pPr>
+      <w:r>
+        <w:rPr>
+          <w:rStyle w:val="Textoennegrita"/>
+          <w:rFonts w:ascii="Arial" w:hAnsi="Arial" w:cs="Arial"/>
+          <w:b w:val="0"/>
+          <w:lang w:val="es-GT"/>
+        </w:rPr>
+        <w:t>Para:</w:t>
+      </w:r>
+      <w:r>
+        <w:rPr>
+          <w:rFonts w:ascii="Arial" w:hAnsi="Arial" w:cs="Arial"/>
+          <w:lang w:val="es-GT"/>
+        </w:rPr>
+        <w:t xml:space="preserve"> Tener un control completo sobre el inventario, costos, proveedores y seguros, y poder adjuntar y mantener facturas.</w:t>
+      </w:r>
+    </w:p>
+    <w:p>
+      <w:pPr>
+        <w:pStyle w:val="NormalWeb"/>
+        <w:rPr>
+          <w:rFonts w:ascii="Arial" w:hAnsi="Arial" w:cs="Arial"/>
+          <w:b/>
+          <w:lang w:val="es-GT"/>
+        </w:rPr>
+      </w:pPr>
+      <w:r>
+        <w:rPr>
+          <w:rStyle w:val="Textoennegrita"/>
+          <w:rFonts w:ascii="Arial" w:hAnsi="Arial" w:cs="Arial"/>
+          <w:b w:val="0"/>
+          <w:lang w:val="es-GT"/>
+        </w:rPr>
+        <w:t>HUJC-002 Registro Compras</w:t>
+      </w:r>
+    </w:p>
+    <w:p>
+      <w:pPr>
+        <w:pStyle w:val="NormalWeb"/>
+        <w:rPr>
+          <w:rFonts w:ascii="Arial" w:hAnsi="Arial" w:cs="Arial"/>
+          <w:lang w:val="es-GT"/>
+        </w:rPr>
+      </w:pPr>
+      <w:r>
+        <w:rPr>
+          <w:rStyle w:val="Textoennegrita"/>
+          <w:rFonts w:ascii="Arial" w:hAnsi="Arial" w:cs="Arial"/>
+          <w:b w:val="0"/>
+          <w:lang w:val="es-GT"/>
+        </w:rPr>
+        <w:t>Como:</w:t>
+      </w:r>
+      <w:r>
+        <w:rPr>
+          <w:rFonts w:ascii="Arial" w:hAnsi="Arial" w:cs="Arial"/>
+          <w:lang w:val="es-GT"/>
+        </w:rPr>
+        <w:t xml:space="preserve"> Encargado del departamento de Compras del concesionario.</w:t>
+      </w:r>
+    </w:p>
+    <w:p>
+      <w:pPr>
+        <w:pStyle w:val="NormalWeb"/>
+        <w:rPr>
+          <w:rFonts w:ascii="Arial" w:hAnsi="Arial" w:cs="Arial"/>
+          <w:lang w:val="es-GT"/>
+        </w:rPr>
+      </w:pPr>
+      <w:r>
+        <w:rPr>
+          <w:rStyle w:val="Textoennegrita"/>
+          <w:rFonts w:ascii="Arial" w:hAnsi="Arial" w:cs="Arial"/>
+          <w:b w:val="0"/>
+          <w:lang w:val="es-GT"/>
+        </w:rPr>
+        <w:t>Quiero:</w:t>
+      </w:r>
+      <w:r>
+        <w:rPr>
+          <w:rFonts w:ascii="Arial" w:hAnsi="Arial" w:cs="Arial"/>
+          <w:lang w:val="es-GT"/>
+        </w:rPr>
+        <w:t xml:space="preserve"> Que el departamento de marketing pueda agregar promociones y descuentos al sistema para cada cliente que realice una compra en el concesionario, ya sea de un vehículo, repuesto, accesorio para el vehículo.</w:t>
+      </w:r>
+    </w:p>
+    <w:p>
+      <w:pPr>
+        <w:pStyle w:val="NormalWeb"/>
+        <w:rPr>
+          <w:rFonts w:ascii="Arial" w:hAnsi="Arial" w:cs="Arial"/>
+          <w:lang w:val="es-GT"/>
+        </w:rPr>
+      </w:pPr>
+      <w:r>
+        <w:rPr>
+          <w:rStyle w:val="Textoennegrita"/>
+          <w:rFonts w:ascii="Arial" w:hAnsi="Arial" w:cs="Arial"/>
+          <w:b w:val="0"/>
+          <w:lang w:val="es-GT"/>
+        </w:rPr>
+        <w:t>Para:</w:t>
+      </w:r>
+      <w:r>
+        <w:rPr>
+          <w:rFonts w:ascii="Arial" w:hAnsi="Arial" w:cs="Arial"/>
+          <w:lang w:val="es-GT"/>
+        </w:rPr>
+        <w:t xml:space="preserve"> Que los clientes puedan recibir descuentos aplicados correctamente y tener un seguimiento claro de las compras y servicios realizados a cada vehículo</w:t>
+      </w:r>
+      <w:r>
+        <w:rPr>
+          <w:rFonts w:ascii="Arial" w:hAnsi="Arial" w:cs="Arial"/>
+          <w:lang w:val="es-GT"/>
+        </w:rPr>
+        <w:t>.</w:t>
+      </w:r>
+    </w:p>
+    <w:p>
+      <w:pPr>
+        <w:pStyle w:val="NormalWeb"/>
+        <w:rPr>
+          <w:rStyle w:val="Textoennegrita"/>
+        </w:rPr>
+      </w:pPr>
+    </w:p>
+    <w:p>
+      <w:pPr>
+        <w:pStyle w:val="NormalWeb"/>
+        <w:rPr>
+          <w:rFonts w:ascii="Arial" w:hAnsi="Arial" w:cs="Arial"/>
+          <w:b/>
+        </w:rPr>
+      </w:pPr>
+      <w:r>
+        <w:rPr>
+          <w:rStyle w:val="Textoennegrita"/>
+          <w:rFonts w:ascii="Arial" w:hAnsi="Arial" w:cs="Arial"/>
+          <w:b w:val="0"/>
+        </w:rPr>
+        <w:lastRenderedPageBreak/>
+        <w:t>HUJC-003 Registro Compras</w:t>
+      </w:r>
+    </w:p>
+    <w:p>
+      <w:pPr>
+        <w:pStyle w:val="NormalWeb"/>
+        <w:rPr>
+          <w:rFonts w:ascii="Arial" w:hAnsi="Arial" w:cs="Arial"/>
+          <w:lang w:val="es-GT"/>
+        </w:rPr>
+      </w:pPr>
+      <w:r>
+        <w:rPr>
+          <w:rStyle w:val="Textoennegrita"/>
+          <w:rFonts w:ascii="Arial" w:hAnsi="Arial" w:cs="Arial"/>
+          <w:b w:val="0"/>
+          <w:lang w:val="es-GT"/>
+        </w:rPr>
+        <w:t>Como:</w:t>
+      </w:r>
+      <w:r>
+        <w:rPr>
+          <w:rFonts w:ascii="Arial" w:hAnsi="Arial" w:cs="Arial"/>
+          <w:lang w:val="es-GT"/>
+        </w:rPr>
+        <w:t xml:space="preserve"> Encargado del departamento de Compras del concesionario.</w:t>
+      </w:r>
+    </w:p>
+    <w:p>
+      <w:pPr>
+        <w:pStyle w:val="NormalWeb"/>
+        <w:rPr>
+          <w:rFonts w:ascii="Arial" w:hAnsi="Arial" w:cs="Arial"/>
+          <w:lang w:val="es-GT"/>
+        </w:rPr>
+      </w:pPr>
+      <w:r>
+        <w:rPr>
+          <w:rStyle w:val="Textoennegrita"/>
+          <w:rFonts w:ascii="Arial" w:hAnsi="Arial" w:cs="Arial"/>
+          <w:b w:val="0"/>
+          <w:lang w:val="es-GT"/>
+        </w:rPr>
+        <w:t>Quiero:</w:t>
+      </w:r>
+      <w:r>
+        <w:rPr>
+          <w:rFonts w:ascii="Arial" w:hAnsi="Arial" w:cs="Arial"/>
+          <w:lang w:val="es-GT"/>
+        </w:rPr>
+        <w:t xml:space="preserve"> Que el sistema registre y marque cada servicio realizado, especificando el tipo de servicio (como servicio de llantas, cambio de aceite, escaneo del sistema eléctrico, entre otros) y que también registre los datos del cliente (nombre, apellido, número de teléfono) junto con el precio de cada servicio realizado.</w:t>
+      </w:r>
+    </w:p>
+    <w:p>
+      <w:pPr>
+        <w:pStyle w:val="NormalWeb"/>
+        <w:rPr>
+          <w:rFonts w:ascii="Arial" w:hAnsi="Arial" w:cs="Arial"/>
+          <w:lang w:val="es-GT"/>
+        </w:rPr>
+      </w:pPr>
+      <w:r>
+        <w:rPr>
+          <w:rStyle w:val="Textoennegrita"/>
+          <w:rFonts w:ascii="Arial" w:hAnsi="Arial" w:cs="Arial"/>
+          <w:b w:val="0"/>
+          <w:lang w:val="es-GT"/>
+        </w:rPr>
+        <w:t>Para:</w:t>
+      </w:r>
+      <w:r>
+        <w:rPr>
+          <w:rFonts w:ascii="Arial" w:hAnsi="Arial" w:cs="Arial"/>
+          <w:lang w:val="es-GT"/>
+        </w:rPr>
+        <w:t> llevar un control detallado de los servicios que se ofrecen a los clientes, poder gestionar de manera eficiente los costos y la atención al cliente, y tener un historial claro de cada intervención realizada.</w:t>
+      </w:r>
+    </w:p>
+    <w:p>
+      <w:pPr>
+        <w:pStyle w:val="NormalWeb"/>
+        <w:rPr>
+          <w:rFonts w:ascii="Arial" w:hAnsi="Arial" w:cs="Arial"/>
+          <w:lang w:val="es-GT"/>
+        </w:rPr>
+      </w:pPr>
+    </w:p>
+    <w:p>
+      <w:pPr>
+        <w:pStyle w:val="NormalWeb"/>
+        <w:rPr>
+          <w:rFonts w:ascii="Arial" w:hAnsi="Arial" w:cs="Arial"/>
+        </w:rPr>
+      </w:pPr>
+      <w:r>
+        <w:rPr>
+          <w:rFonts w:ascii="Arial" w:hAnsi="Arial" w:cs="Arial"/>
+        </w:rPr>
+        <w:t>Gestión Usuarios:</w:t>
+      </w:r>
+    </w:p>
+    <w:p>
+      <w:pPr>
+        <w:pStyle w:val="NormalWeb"/>
+        <w:rPr>
+          <w:rFonts w:ascii="Arial" w:hAnsi="Arial" w:cs="Arial"/>
+        </w:rPr>
+      </w:pPr>
+      <w:r>
+        <w:rPr>
+          <w:rFonts w:ascii="Arial" w:hAnsi="Arial" w:cs="Arial"/>
+        </w:rPr>
+        <w:t>HUEG-001 Registro de un nuevo usuario</w:t>
+      </w:r>
+      <w:r>
+        <w:rPr>
+          <w:rFonts w:ascii="Arial" w:hAnsi="Arial" w:cs="Arial"/>
+        </w:rPr>
+        <w:br/>
+        <w:t>Como: Administrador</w:t>
+      </w:r>
+      <w:r>
+        <w:rPr>
+          <w:rFonts w:ascii="Arial" w:hAnsi="Arial" w:cs="Arial"/>
+        </w:rPr>
+        <w:br/>
+        <w:t>Quiero: Tener el registro de todos los usuarios ingresados.</w:t>
+      </w:r>
+      <w:r>
+        <w:rPr>
+          <w:rFonts w:ascii="Arial" w:hAnsi="Arial" w:cs="Arial"/>
+        </w:rPr>
+        <w:br/>
+        <w:t>Para: Poder generar reportes y llevar un control.</w:t>
+      </w:r>
+    </w:p>
+    <w:p>
+      <w:pPr>
+        <w:pStyle w:val="NormalWeb"/>
+        <w:rPr>
+          <w:rFonts w:ascii="Arial" w:hAnsi="Arial" w:cs="Arial"/>
+          <w:lang w:val="es-GT"/>
+        </w:rPr>
+      </w:pPr>
+      <w:r>
+        <w:rPr>
+          <w:rFonts w:ascii="Arial" w:hAnsi="Arial" w:cs="Arial"/>
+          <w:b/>
+          <w:bCs/>
+          <w:lang w:val="es-GT"/>
+        </w:rPr>
+        <w:t>Como</w:t>
+      </w:r>
+      <w:r>
+        <w:rPr>
+          <w:rFonts w:ascii="Arial" w:hAnsi="Arial" w:cs="Arial"/>
+          <w:lang w:val="es-GT"/>
+        </w:rPr>
+        <w:t>: Empleado</w:t>
+      </w:r>
+    </w:p>
+    <w:p>
+      <w:pPr>
+        <w:pStyle w:val="NormalWeb"/>
+        <w:rPr>
+          <w:rFonts w:ascii="Arial" w:hAnsi="Arial" w:cs="Arial"/>
+          <w:lang w:val="es-GT"/>
+        </w:rPr>
+      </w:pPr>
+      <w:r>
+        <w:rPr>
+          <w:rFonts w:ascii="Arial" w:hAnsi="Arial" w:cs="Arial"/>
+          <w:lang w:val="es-GT"/>
+        </w:rPr>
+        <w:br/>
+      </w:r>
+      <w:r>
+        <w:rPr>
+          <w:rFonts w:ascii="Arial" w:hAnsi="Arial" w:cs="Arial"/>
+          <w:b/>
+          <w:bCs/>
+          <w:lang w:val="es-GT"/>
+        </w:rPr>
+        <w:t>Quiero</w:t>
+      </w:r>
+      <w:r>
+        <w:rPr>
+          <w:rFonts w:ascii="Arial" w:hAnsi="Arial" w:cs="Arial"/>
+          <w:lang w:val="es-GT"/>
+        </w:rPr>
+        <w:t>: Crear un nuevo usuario con mis datos más importantes.</w:t>
+      </w:r>
+      <w:r>
+        <w:rPr>
+          <w:rFonts w:ascii="Arial" w:hAnsi="Arial" w:cs="Arial"/>
+          <w:lang w:val="es-GT"/>
+        </w:rPr>
+        <w:br/>
+      </w:r>
+      <w:r>
+        <w:rPr>
+          <w:rFonts w:ascii="Arial" w:hAnsi="Arial" w:cs="Arial"/>
+          <w:b/>
+          <w:bCs/>
+          <w:lang w:val="es-GT"/>
+        </w:rPr>
+        <w:t>Para</w:t>
+      </w:r>
+      <w:r>
+        <w:rPr>
+          <w:rFonts w:ascii="Arial" w:hAnsi="Arial" w:cs="Arial"/>
+          <w:lang w:val="es-GT"/>
+        </w:rPr>
+        <w:t>: Poder ingresar a la página y tener un acceso personalizado, ya sea para saber a qué cliente se le está vendiendo un producto, saber el precio, en sí realizar funciones específicas correspondientes a su trabajo.</w:t>
+      </w:r>
+    </w:p>
+    <w:p>
+      <w:pPr>
+        <w:pStyle w:val="NormalWeb"/>
+        <w:rPr>
+          <w:rFonts w:ascii="Arial" w:hAnsi="Arial" w:cs="Arial"/>
+          <w:lang w:val="es-GT"/>
+        </w:rPr>
+      </w:pPr>
+    </w:p>
+    <w:p>
+      <w:pPr>
+        <w:pStyle w:val="NormalWeb"/>
+        <w:rPr>
+          <w:rFonts w:ascii="Arial" w:hAnsi="Arial" w:cs="Arial"/>
+        </w:rPr>
+      </w:pPr>
+      <w:r>
+        <w:rPr>
+          <w:rFonts w:ascii="Arial" w:hAnsi="Arial" w:cs="Arial"/>
+        </w:rPr>
+        <w:t>HUEG-003 Registro de un nuevo usuario</w:t>
+      </w:r>
+    </w:p>
+    <w:p>
+      <w:pPr>
+        <w:pStyle w:val="NormalWeb"/>
+        <w:rPr>
+          <w:rFonts w:ascii="Arial" w:hAnsi="Arial" w:cs="Arial"/>
+        </w:rPr>
+      </w:pPr>
+      <w:r>
+        <w:rPr>
+          <w:rFonts w:ascii="Arial" w:hAnsi="Arial" w:cs="Arial"/>
+        </w:rPr>
+        <w:br/>
+      </w:r>
+      <w:r>
+        <w:rPr>
+          <w:rFonts w:ascii="Arial" w:hAnsi="Arial" w:cs="Arial"/>
+          <w:b/>
+          <w:bCs/>
+        </w:rPr>
+        <w:t>Como</w:t>
+      </w:r>
+      <w:r>
+        <w:rPr>
+          <w:rFonts w:ascii="Arial" w:hAnsi="Arial" w:cs="Arial"/>
+        </w:rPr>
+        <w:t>: Administrador</w:t>
+      </w:r>
+      <w:r>
+        <w:rPr>
+          <w:rFonts w:ascii="Arial" w:hAnsi="Arial" w:cs="Arial"/>
+        </w:rPr>
+        <w:br/>
+      </w:r>
+      <w:r>
+        <w:rPr>
+          <w:rFonts w:ascii="Arial" w:hAnsi="Arial" w:cs="Arial"/>
+          <w:b/>
+          <w:bCs/>
+        </w:rPr>
+        <w:t>Quiero</w:t>
+      </w:r>
+      <w:r>
+        <w:rPr>
+          <w:rFonts w:ascii="Arial" w:hAnsi="Arial" w:cs="Arial"/>
+        </w:rPr>
+        <w:t>: Crear cuentas de usuario para el personal.</w:t>
+      </w:r>
+      <w:r>
+        <w:rPr>
+          <w:rFonts w:ascii="Arial" w:hAnsi="Arial" w:cs="Arial"/>
+        </w:rPr>
+        <w:br/>
+      </w:r>
+      <w:r>
+        <w:rPr>
+          <w:rFonts w:ascii="Arial" w:hAnsi="Arial" w:cs="Arial"/>
+          <w:b/>
+          <w:bCs/>
+        </w:rPr>
+        <w:t>Para</w:t>
+      </w:r>
+      <w:r>
+        <w:rPr>
+          <w:rFonts w:ascii="Arial" w:hAnsi="Arial" w:cs="Arial"/>
+        </w:rPr>
+        <w:t>: Poder controlar el acceso al sistema.</w:t>
+      </w:r>
+    </w:p>
+    <w:p>
+      <w:pPr>
+        <w:pStyle w:val="NormalWeb"/>
+        <w:rPr>
+          <w:rFonts w:ascii="Arial" w:hAnsi="Arial" w:cs="Arial"/>
+          <w:lang w:val="es-GT"/>
+        </w:rPr>
+      </w:pPr>
+    </w:p>
+    <w:p>
+      <w:pPr>
+        <w:pStyle w:val="NormalWeb"/>
+        <w:rPr>
+          <w:rFonts w:ascii="Arial" w:hAnsi="Arial" w:cs="Arial"/>
+          <w:lang w:val="es-GT"/>
+        </w:rPr>
+      </w:pPr>
+    </w:p>
+    <w:p>
+      <w:pPr>
+        <w:pStyle w:val="NormalWeb"/>
+        <w:rPr>
+          <w:rFonts w:ascii="Arial" w:hAnsi="Arial" w:cs="Arial"/>
+          <w:lang w:val="es-GT"/>
+        </w:rPr>
+      </w:pPr>
+    </w:p>
+    <w:p>
+      <w:pPr>
+        <w:pStyle w:val="NormalWeb"/>
+        <w:rPr>
+          <w:rFonts w:ascii="Arial" w:hAnsi="Arial" w:cs="Arial"/>
+          <w:lang w:val="es-GT"/>
+        </w:rPr>
+      </w:pPr>
+    </w:p>
+    <w:p>
+      <w:pPr>
+        <w:pStyle w:val="NormalWeb"/>
+        <w:rPr>
+          <w:rFonts w:ascii="Arial" w:hAnsi="Arial" w:cs="Arial"/>
+          <w:lang w:val="es-GT"/>
+        </w:rPr>
+      </w:pPr>
+      <w:r>
+        <w:rPr>
+          <w:rFonts w:ascii="Arial" w:hAnsi="Arial" w:cs="Arial"/>
+          <w:lang w:val="es-GT"/>
+        </w:rPr>
+        <w:lastRenderedPageBreak/>
+        <w:t>Modelo Entidad-Relación De concesionario de Vehículos</w:t>
+      </w:r>
+    </w:p>
+    <w:p>
+      <w:pPr>
+        <w:pStyle w:val="NormalWeb"/>
+        <w:rPr>
+          <w:rFonts w:ascii="Arial" w:hAnsi="Arial" w:cs="Arial"/>
+          <w:lang w:val="es-GT"/>
+        </w:rPr>
+      </w:pPr>
+      <w:r>
+        <w:rPr>
+          <w:rFonts w:ascii="Arial" w:hAnsi="Arial" w:cs="Arial"/>
+          <w:noProof/>
+          <w:lang w:val="es-GT"/>
+        </w:rPr>
+        <w:drawing>
+          <wp:anchor distT="0" distB="0" distL="114300" distR="114300" simplePos="0" relativeHeight="251658240" behindDoc="1" locked="0" layoutInCell="1" allowOverlap="1" wp14:anchorId="3D2CDBB2" wp14:editId="5D660DEC">
+            <wp:simplePos x="0" y="0"/>
+            <wp:positionH relativeFrom="margin">
+              <wp:posOffset>-880110</wp:posOffset>
+            </wp:positionH>
+            <wp:positionV relativeFrom="paragraph">
+              <wp:posOffset>318135</wp:posOffset>
+            </wp:positionV>
+            <wp:extent cx="7404735" cy="6048375"/>
+            <wp:effectExtent l="0" t="0" r="5715" b="9525"/>
+            <wp:wrapNone/>
+            <wp:docPr id="296774087" name="Imagen 1"/>
+            <wp:cNvGraphicFramePr>
+              <a:graphicFrameLocks xmlns:a="http://schemas.openxmlformats.org/drawingml/2006/main" noChangeAspect="1"/>
+            </wp:cNvGraphicFramePr>
+            <a:graphic xmlns:a="http://schemas.openxmlformats.org/drawingml/2006/main">
+              <a:graphicData uri="http://schemas.openxmlformats.org/drawingml/2006/picture">
+                <pic:pic xmlns:pic="http://schemas.openxmlformats.org/drawingml/2006/picture">
+                  <pic:nvPicPr>
+                    <pic:cNvPr id="0" name="Picture 1"/>
+                    <pic:cNvPicPr>
+                      <a:picLocks noChangeAspect="1" noChangeArrowheads="1"/>
+                    </pic:cNvPicPr>
+                  </pic:nvPicPr>
+                  <pic:blipFill>
+                    <a:blip r:embed="rId9">
+                      <a:extLst>
+                        <a:ext uri="{28A0092B-C50C-407E-A947-70E740481C1C}">
+                          <a14:useLocalDpi xmlns:a14="http://schemas.microsoft.com/office/drawing/2010/main" val="0"/>
+                        </a:ext>
+                      </a:extLst>
+                    </a:blip>
+                    <a:srcRect/>
+                    <a:stretch>
+                      <a:fillRect/>
+                    </a:stretch>
+                  </pic:blipFill>
+                  <pic:spPr bwMode="auto">
+                    <a:xfrm>
+                      <a:off x="0" y="0"/>
+                      <a:ext cx="7404735" cy="6048375"/>
+                    </a:xfrm>
+                    <a:prstGeom prst="rect">
+                      <a:avLst/>
+                    </a:prstGeom>
+                    <a:noFill/>
+                    <a:ln>
+                      <a:noFill/>
+                    </a:ln>
+                  </pic:spPr>
+                </pic:pic>
+              </a:graphicData>
+            </a:graphic>
+            <wp14:sizeRelH relativeFrom="margin">
+              <wp14:pctWidth>0</wp14:pctWidth>
+            </wp14:sizeRelH>
+            <wp14:sizeRelV relativeFrom="margin">
+              <wp14:pctHeight>0</wp14:pctHeight>
+            </wp14:sizeRelV>
+          </wp:anchor>
+        </w:drawing>
+      </w:r>
+    </w:p>
+    <w:p>
+      <w:pPr>
+        <w:pStyle w:val="NormalWeb"/>
+        <w:rPr>
+          <w:rFonts w:ascii="Arial" w:hAnsi="Arial" w:cs="Arial"/>
+          <w:lang w:val="es-GT"/>
+        </w:rPr>
+      </w:pPr>
+    </w:p>
+    <w:p>
+      <w:pPr>
+        <w:pStyle w:val="NormalWeb"/>
+        <w:rPr>
+          <w:rFonts w:ascii="Arial" w:hAnsi="Arial" w:cs="Arial"/>
+          <w:lang w:val="es-GT"/>
+        </w:rPr>
+      </w:pPr>
+    </w:p>
+    <w:p>
+      <w:pPr>
+        <w:pStyle w:val="Sinespaciado"/>
+        <w:tabs>
+          <w:tab w:val="left" w:pos="5670"/>
+        </w:tabs>
+        <w:spacing w:line="276" w:lineRule="auto"/>
+        <w:rPr>
+          <w:rFonts w:ascii="Arial" w:hAnsi="Arial" w:cs="Arial"/>
+        </w:rPr>
       </w:pPr>
     </w:p>
     <w:sectPr>
@@ -619,7 +2314,7 @@
 </file>
 
 <file path=word/comments.xml><?xml version="1.0" encoding="utf-8"?>
-<w:comments xmlns:wpc="http://schemas.microsoft.com/office/word/2010/wordprocessingCanvas" xmlns:cx="http://schemas.microsoft.com/office/drawing/2014/chartex" xmlns:cx1="http://schemas.microsoft.com/office/drawing/2015/9/8/chartex" xmlns:cx2="http://schemas.microsoft.com/office/drawing/2015/10/21/chartex" xmlns:cx3="http://schemas.microsoft.com/office/drawing/2016/5/9/chartex" xmlns:cx4="http://schemas.microsoft.com/office/drawing/2016/5/10/chartex" xmlns:cx5="http://schemas.microsoft.com/office/drawing/2016/5/11/chartex" xmlns:cx6="http://schemas.microsoft.com/office/drawing/2016/5/12/chartex" xmlns:cx7="http://schemas.microsoft.com/office/drawing/2016/5/13/chartex" xmlns:cx8="http://schemas.microsoft.com/office/drawing/2016/5/14/chartex" xmlns:mc="http://schemas.openxmlformats.org/markup-compatibility/2006" xmlns:aink="http://schemas.microsoft.com/office/drawing/2016/ink" xmlns:am3d="http://schemas.microsoft.com/office/drawing/2017/model3d" xmlns:o="urn:schemas-microsoft-com:office:office" xmlns:r="http://schemas.openxmlformats.org/officeDocument/2006/relationships" xmlns:m="http://schemas.openxmlformats.org/officeDocument/2006/math" xmlns:v="urn:schemas-microsoft-com:vml" xmlns:wp14="http://schemas.microsoft.com/office/word/2010/wordprocessingDrawing" xmlns:wp="http://schemas.openxmlformats.org/drawingml/2006/wordprocessingDrawing" xmlns:w10="urn:schemas-microsoft-com:office:word" xmlns:w="http://schemas.openxmlformats.org/wordprocessingml/2006/main" xmlns:w14="http://schemas.microsoft.com/office/word/2010/wordml" xmlns:w15="http://schemas.microsoft.com/office/word/2012/wordml" xmlns:w16cex="http://schemas.microsoft.com/office/word/2018/wordml/cex" xmlns:w16cid="http://schemas.microsoft.com/office/word/2016/wordml/cid" xmlns:w16="http://schemas.microsoft.com/office/word/2018/wordml" xmlns:w16sdtdh="http://schemas.microsoft.com/office/word/2020/wordml/sdtdatahash" xmlns:w16se="http://schemas.microsoft.com/office/word/2015/wordml/symex" xmlns:wpg="http://schemas.microsoft.com/office/word/2010/wordprocessingGroup" xmlns:wpi="http://schemas.microsoft.com/office/word/2010/wordprocessingInk" xmlns:wne="http://schemas.microsoft.com/office/word/2006/wordml" xmlns:wps="http://schemas.microsoft.com/office/word/2010/wordprocessingShape" mc:Ignorable="w14 w15 w16se w16cid w16 w16cex w16sdtdh wp14">
+<w:comments xmlns:wpc="http://schemas.microsoft.com/office/word/2010/wordprocessingCanvas" xmlns:cx="http://schemas.microsoft.com/office/drawing/2014/chartex" xmlns:cx1="http://schemas.microsoft.com/office/drawing/2015/9/8/chartex" xmlns:cx2="http://schemas.microsoft.com/office/drawing/2015/10/21/chartex" xmlns:cx3="http://schemas.microsoft.com/office/drawing/2016/5/9/chartex" xmlns:cx4="http://schemas.microsoft.com/office/drawing/2016/5/10/chartex" xmlns:cx5="http://schemas.microsoft.com/office/drawing/2016/5/11/chartex" xmlns:cx6="http://schemas.microsoft.com/office/drawing/2016/5/12/chartex" xmlns:cx7="http://schemas.microsoft.com/office/drawing/2016/5/13/chartex" xmlns:cx8="http://schemas.microsoft.com/office/drawing/2016/5/14/chartex" xmlns:mc="http://schemas.openxmlformats.org/markup-compatibility/2006" xmlns:aink="http://schemas.microsoft.com/office/drawing/2016/ink" xmlns:am3d="http://schemas.microsoft.com/office/drawing/2017/model3d" xmlns:o="urn:schemas-microsoft-com:office:office" xmlns:oel="http://schemas.microsoft.com/office/2019/extlst" xmlns:r="http://schemas.openxmlformats.org/officeDocument/2006/relationships" xmlns:m="http://schemas.openxmlformats.org/officeDocument/2006/math" xmlns:v="urn:schemas-microsoft-com:vml" xmlns:wp14="http://schemas.microsoft.com/office/word/2010/wordprocessingDrawing" xmlns:wp="http://schemas.openxmlformats.org/drawingml/2006/wordprocessingDrawing" xmlns:w10="urn:schemas-microsoft-com:office:word" xmlns:w="http://schemas.openxmlformats.org/wordprocessingml/2006/main" xmlns:w14="http://schemas.microsoft.com/office/word/2010/wordml" xmlns:w15="http://schemas.microsoft.com/office/word/2012/wordml" xmlns:w16cex="http://schemas.microsoft.com/office/word/2018/wordml/cex" xmlns:w16cid="http://schemas.microsoft.com/office/word/2016/wordml/cid" xmlns:w16="http://schemas.microsoft.com/office/word/2018/wordml" xmlns:w16sdtdh="http://schemas.microsoft.com/office/word/2020/wordml/sdtdatahash" xmlns:w16se="http://schemas.microsoft.com/office/word/2015/wordml/symex" xmlns:wpg="http://schemas.microsoft.com/office/word/2010/wordprocessingGroup" xmlns:wpi="http://schemas.microsoft.com/office/word/2010/wordprocessingInk" xmlns:wne="http://schemas.microsoft.com/office/word/2006/wordml" xmlns:wps="http://schemas.microsoft.com/office/word/2010/wordprocessingShape" mc:Ignorable="w14 w15 w16se w16cid w16 w16cex w16sdtdh wp14">
   <w:comment w:id="0" w:author="Pedro Armas" w:date="2023-11-27T00:25:00Z" w:initials="PA">
     <w:p>
       <w:pPr>
@@ -672,7 +2367,7 @@
 </file>
 
 <file path=word/commentsExtended.xml><?xml version="1.0" encoding="utf-8"?>
-<w15:commentsEx xmlns:wpc="http://schemas.microsoft.com/office/word/2010/wordprocessingCanvas" xmlns:cx="http://schemas.microsoft.com/office/drawing/2014/chartex" xmlns:cx1="http://schemas.microsoft.com/office/drawing/2015/9/8/chartex" xmlns:cx2="http://schemas.microsoft.com/office/drawing/2015/10/21/chartex" xmlns:cx3="http://schemas.microsoft.com/office/drawing/2016/5/9/chartex" xmlns:cx4="http://schemas.microsoft.com/office/drawing/2016/5/10/chartex" xmlns:cx5="http://schemas.microsoft.com/office/drawing/2016/5/11/chartex" xmlns:cx6="http://schemas.microsoft.com/office/drawing/2016/5/12/chartex" xmlns:cx7="http://schemas.microsoft.com/office/drawing/2016/5/13/chartex" xmlns:cx8="http://schemas.microsoft.com/office/drawing/2016/5/14/chartex" xmlns:mc="http://schemas.openxmlformats.org/markup-compatibility/2006" xmlns:aink="http://schemas.microsoft.com/office/drawing/2016/ink" xmlns:am3d="http://schemas.microsoft.com/office/drawing/2017/model3d" xmlns:o="urn:schemas-microsoft-com:office:office" xmlns:r="http://schemas.openxmlformats.org/officeDocument/2006/relationships" xmlns:m="http://schemas.openxmlformats.org/officeDocument/2006/math" xmlns:v="urn:schemas-microsoft-com:vml" xmlns:wp14="http://schemas.microsoft.com/office/word/2010/wordprocessingDrawing" xmlns:wp="http://schemas.openxmlformats.org/drawingml/2006/wordprocessingDrawing" xmlns:w10="urn:schemas-microsoft-com:office:word" xmlns:w="http://schemas.openxmlformats.org/wordprocessingml/2006/main" xmlns:w14="http://schemas.microsoft.com/office/word/2010/wordml" xmlns:w15="http://schemas.microsoft.com/office/word/2012/wordml" xmlns:w16cex="http://schemas.microsoft.com/office/word/2018/wordml/cex" xmlns:w16cid="http://schemas.microsoft.com/office/word/2016/wordml/cid" xmlns:w16="http://schemas.microsoft.com/office/word/2018/wordml" xmlns:w16sdtdh="http://schemas.microsoft.com/office/word/2020/wordml/sdtdatahash" xmlns:w16se="http://schemas.microsoft.com/office/word/2015/wordml/symex" xmlns:wpg="http://schemas.microsoft.com/office/word/2010/wordprocessingGroup" xmlns:wpi="http://schemas.microsoft.com/office/word/2010/wordprocessingInk" xmlns:wne="http://schemas.microsoft.com/office/word/2006/wordml" xmlns:wps="http://schemas.microsoft.com/office/word/2010/wordprocessingShape" mc:Ignorable="w14 w15 w16se w16cid w16 w16cex w16sdtdh wp14">
+<w15:commentsEx xmlns:wpc="http://schemas.microsoft.com/office/word/2010/wordprocessingCanvas" xmlns:cx="http://schemas.microsoft.com/office/drawing/2014/chartex" xmlns:cx1="http://schemas.microsoft.com/office/drawing/2015/9/8/chartex" xmlns:cx2="http://schemas.microsoft.com/office/drawing/2015/10/21/chartex" xmlns:cx3="http://schemas.microsoft.com/office/drawing/2016/5/9/chartex" xmlns:cx4="http://schemas.microsoft.com/office/drawing/2016/5/10/chartex" xmlns:cx5="http://schemas.microsoft.com/office/drawing/2016/5/11/chartex" xmlns:cx6="http://schemas.microsoft.com/office/drawing/2016/5/12/chartex" xmlns:cx7="http://schemas.microsoft.com/office/drawing/2016/5/13/chartex" xmlns:cx8="http://schemas.microsoft.com/office/drawing/2016/5/14/chartex" xmlns:mc="http://schemas.openxmlformats.org/markup-compatibility/2006" xmlns:aink="http://schemas.microsoft.com/office/drawing/2016/ink" xmlns:am3d="http://schemas.microsoft.com/office/drawing/2017/model3d" xmlns:o="urn:schemas-microsoft-com:office:office" xmlns:oel="http://schemas.microsoft.com/office/2019/extlst" xmlns:r="http://schemas.openxmlformats.org/officeDocument/2006/relationships" xmlns:m="http://schemas.openxmlformats.org/officeDocument/2006/math" xmlns:v="urn:schemas-microsoft-com:vml" xmlns:wp14="http://schemas.microsoft.com/office/word/2010/wordprocessingDrawing" xmlns:wp="http://schemas.openxmlformats.org/drawingml/2006/wordprocessingDrawing" xmlns:w10="urn:schemas-microsoft-com:office:word" xmlns:w="http://schemas.openxmlformats.org/wordprocessingml/2006/main" xmlns:w14="http://schemas.microsoft.com/office/word/2010/wordml" xmlns:w15="http://schemas.microsoft.com/office/word/2012/wordml" xmlns:w16cex="http://schemas.microsoft.com/office/word/2018/wordml/cex" xmlns:w16cid="http://schemas.microsoft.com/office/word/2016/wordml/cid" xmlns:w16="http://schemas.microsoft.com/office/word/2018/wordml" xmlns:w16sdtdh="http://schemas.microsoft.com/office/word/2020/wordml/sdtdatahash" xmlns:w16se="http://schemas.microsoft.com/office/word/2015/wordml/symex" xmlns:wpg="http://schemas.microsoft.com/office/word/2010/wordprocessingGroup" xmlns:wpi="http://schemas.microsoft.com/office/word/2010/wordprocessingInk" xmlns:wne="http://schemas.microsoft.com/office/word/2006/wordml" xmlns:wps="http://schemas.microsoft.com/office/word/2010/wordprocessingShape" mc:Ignorable="w14 w15 w16se w16cid w16 w16cex w16sdtdh wp14">
   <w15:commentEx w15:paraId="34D7B734" w15:done="0"/>
   <w15:commentEx w15:paraId="1AF62A36" w15:done="0"/>
   <w15:commentEx w15:paraId="00D7F781" w15:done="0"/>
@@ -680,7 +2375,7 @@
 </file>
 
 <file path=word/commentsExtensible.xml><?xml version="1.0" encoding="utf-8"?>
-<w16cex:commentsExtensible xmlns:wpc="http://schemas.microsoft.com/office/word/2010/wordprocessingCanvas" xmlns:cx="http://schemas.microsoft.com/office/drawing/2014/chartex" xmlns:cx1="http://schemas.microsoft.com/office/drawing/2015/9/8/chartex" xmlns:cx2="http://schemas.microsoft.com/office/drawing/2015/10/21/chartex" xmlns:cx3="http://schemas.microsoft.com/office/drawing/2016/5/9/chartex" xmlns:cx4="http://schemas.microsoft.com/office/drawing/2016/5/10/chartex" xmlns:cx5="http://schemas.microsoft.com/office/drawing/2016/5/11/chartex" xmlns:cx6="http://schemas.microsoft.com/office/drawing/2016/5/12/chartex" xmlns:cx7="http://schemas.microsoft.com/office/drawing/2016/5/13/chartex" xmlns:cx8="http://schemas.microsoft.com/office/drawing/2016/5/14/chartex" xmlns:mc="http://schemas.openxmlformats.org/markup-compatibility/2006" xmlns:aink="http://schemas.microsoft.com/office/drawing/2016/ink" xmlns:am3d="http://schemas.microsoft.com/office/drawing/2017/model3d" xmlns:o="urn:schemas-microsoft-com:office:office" xmlns:r="http://schemas.openxmlformats.org/officeDocument/2006/relationships" xmlns:m="http://schemas.openxmlformats.org/officeDocument/2006/math" xmlns:v="urn:schemas-microsoft-com:vml" xmlns:wp14="http://schemas.microsoft.com/office/word/2010/wordprocessingDrawing" xmlns:wp="http://schemas.openxmlformats.org/drawingml/2006/wordprocessingDrawing" xmlns:w10="urn:schemas-microsoft-com:office:word" xmlns:w="http://schemas.openxmlformats.org/wordprocessingml/2006/main" xmlns:w14="http://schemas.microsoft.com/office/word/2010/wordml" xmlns:w15="http://schemas.microsoft.com/office/word/2012/wordml" xmlns:w16cex="http://schemas.microsoft.com/office/word/2018/wordml/cex" xmlns:w16cid="http://schemas.microsoft.com/office/word/2016/wordml/cid" xmlns:w16="http://schemas.microsoft.com/office/word/2018/wordml" xmlns:w16sdtdh="http://schemas.microsoft.com/office/word/2020/wordml/sdtdatahash" xmlns:w16se="http://schemas.microsoft.com/office/word/2015/wordml/symex" xmlns:wpg="http://schemas.microsoft.com/office/word/2010/wordprocessingGroup" xmlns:wpi="http://schemas.microsoft.com/office/word/2010/wordprocessingInk" xmlns:wne="http://schemas.microsoft.com/office/word/2006/wordml" xmlns:wps="http://schemas.microsoft.com/office/word/2010/wordprocessingShape" mc:Ignorable="w14 w15 w16se w16cid w16 w16cex w16sdtdh wp14">
+<w16cex:commentsExtensible xmlns:wpc="http://schemas.microsoft.com/office/word/2010/wordprocessingCanvas" xmlns:cx="http://schemas.microsoft.com/office/drawing/2014/chartex" xmlns:cx1="http://schemas.microsoft.com/office/drawing/2015/9/8/chartex" xmlns:cx2="http://schemas.microsoft.com/office/drawing/2015/10/21/chartex" xmlns:cx3="http://schemas.microsoft.com/office/drawing/2016/5/9/chartex" xmlns:cx4="http://schemas.microsoft.com/office/drawing/2016/5/10/chartex" xmlns:cx5="http://schemas.microsoft.com/office/drawing/2016/5/11/chartex" xmlns:cx6="http://schemas.microsoft.com/office/drawing/2016/5/12/chartex" xmlns:cx7="http://schemas.microsoft.com/office/drawing/2016/5/13/chartex" xmlns:cx8="http://schemas.microsoft.com/office/drawing/2016/5/14/chartex" xmlns:mc="http://schemas.openxmlformats.org/markup-compatibility/2006" xmlns:aink="http://schemas.microsoft.com/office/drawing/2016/ink" xmlns:am3d="http://schemas.microsoft.com/office/drawing/2017/model3d" xmlns:o="urn:schemas-microsoft-com:office:office" xmlns:oel="http://schemas.microsoft.com/office/2019/extlst" xmlns:r="http://schemas.openxmlformats.org/officeDocument/2006/relationships" xmlns:m="http://schemas.openxmlformats.org/officeDocument/2006/math" xmlns:v="urn:schemas-microsoft-com:vml" xmlns:wp14="http://schemas.microsoft.com/office/word/2010/wordprocessingDrawing" xmlns:wp="http://schemas.openxmlformats.org/drawingml/2006/wordprocessingDrawing" xmlns:w10="urn:schemas-microsoft-com:office:word" xmlns:w="http://schemas.openxmlformats.org/wordprocessingml/2006/main" xmlns:w14="http://schemas.microsoft.com/office/word/2010/wordml" xmlns:w15="http://schemas.microsoft.com/office/word/2012/wordml" xmlns:w16cex="http://schemas.microsoft.com/office/word/2018/wordml/cex" xmlns:w16cid="http://schemas.microsoft.com/office/word/2016/wordml/cid" xmlns:w16="http://schemas.microsoft.com/office/word/2018/wordml" xmlns:w16sdtdh="http://schemas.microsoft.com/office/word/2020/wordml/sdtdatahash" xmlns:w16se="http://schemas.microsoft.com/office/word/2015/wordml/symex" xmlns:wpg="http://schemas.microsoft.com/office/word/2010/wordprocessingGroup" xmlns:wpi="http://schemas.microsoft.com/office/word/2010/wordprocessingInk" xmlns:wne="http://schemas.microsoft.com/office/word/2006/wordml" xmlns:wps="http://schemas.microsoft.com/office/word/2010/wordprocessingShape" mc:Ignorable="w14 w15 w16se w16cid w16 w16cex w16sdtdh wp14">
   <w16cex:commentExtensible w16cex:durableId="290E6085" w16cex:dateUtc="2023-11-27T06:25:00Z"/>
   <w16cex:commentExtensible w16cex:durableId="290E606C" w16cex:dateUtc="2023-11-27T06:25:00Z"/>
   <w16cex:commentExtensible w16cex:durableId="290E6041" w16cex:dateUtc="2023-11-27T06:24:00Z"/>
@@ -688,7 +2383,7 @@
 </file>
 
 <file path=word/commentsIds.xml><?xml version="1.0" encoding="utf-8"?>
-<w16cid:commentsIds xmlns:wpc="http://schemas.microsoft.com/office/word/2010/wordprocessingCanvas" xmlns:cx="http://schemas.microsoft.com/office/drawing/2014/chartex" xmlns:cx1="http://schemas.microsoft.com/office/drawing/2015/9/8/chartex" xmlns:cx2="http://schemas.microsoft.com/office/drawing/2015/10/21/chartex" xmlns:cx3="http://schemas.microsoft.com/office/drawing/2016/5/9/chartex" xmlns:cx4="http://schemas.microsoft.com/office/drawing/2016/5/10/chartex" xmlns:cx5="http://schemas.microsoft.com/office/drawing/2016/5/11/chartex" xmlns:cx6="http://schemas.microsoft.com/office/drawing/2016/5/12/chartex" xmlns:cx7="http://schemas.microsoft.com/office/drawing/2016/5/13/chartex" xmlns:cx8="http://schemas.microsoft.com/office/drawing/2016/5/14/chartex" xmlns:mc="http://schemas.openxmlformats.org/markup-compatibility/2006" xmlns:aink="http://schemas.microsoft.com/office/drawing/2016/ink" xmlns:am3d="http://schemas.microsoft.com/office/drawing/2017/model3d" xmlns:o="urn:schemas-microsoft-com:office:office" xmlns:r="http://schemas.openxmlformats.org/officeDocument/2006/relationships" xmlns:m="http://schemas.openxmlformats.org/officeDocument/2006/math" xmlns:v="urn:schemas-microsoft-com:vml" xmlns:wp14="http://schemas.microsoft.com/office/word/2010/wordprocessingDrawing" xmlns:wp="http://schemas.openxmlformats.org/drawingml/2006/wordprocessingDrawing" xmlns:w10="urn:schemas-microsoft-com:office:word" xmlns:w="http://schemas.openxmlformats.org/wordprocessingml/2006/main" xmlns:w14="http://schemas.microsoft.com/office/word/2010/wordml" xmlns:w15="http://schemas.microsoft.com/office/word/2012/wordml" xmlns:w16cex="http://schemas.microsoft.com/office/word/2018/wordml/cex" xmlns:w16cid="http://schemas.microsoft.com/office/word/2016/wordml/cid" xmlns:w16="http://schemas.microsoft.com/office/word/2018/wordml" xmlns:w16sdtdh="http://schemas.microsoft.com/office/word/2020/wordml/sdtdatahash" xmlns:w16se="http://schemas.microsoft.com/office/word/2015/wordml/symex" xmlns:wpg="http://schemas.microsoft.com/office/word/2010/wordprocessingGroup" xmlns:wpi="http://schemas.microsoft.com/office/word/2010/wordprocessingInk" xmlns:wne="http://schemas.microsoft.com/office/word/2006/wordml" xmlns:wps="http://schemas.microsoft.com/office/word/2010/wordprocessingShape" mc:Ignorable="w14 w15 w16se w16cid w16 w16cex w16sdtdh wp14">
+<w16cid:commentsIds xmlns:wpc="http://schemas.microsoft.com/office/word/2010/wordprocessingCanvas" xmlns:cx="http://schemas.microsoft.com/office/drawing/2014/chartex" xmlns:cx1="http://schemas.microsoft.com/office/drawing/2015/9/8/chartex" xmlns:cx2="http://schemas.microsoft.com/office/drawing/2015/10/21/chartex" xmlns:cx3="http://schemas.microsoft.com/office/drawing/2016/5/9/chartex" xmlns:cx4="http://schemas.microsoft.com/office/drawing/2016/5/10/chartex" xmlns:cx5="http://schemas.microsoft.com/office/drawing/2016/5/11/chartex" xmlns:cx6="http://schemas.microsoft.com/office/drawing/2016/5/12/chartex" xmlns:cx7="http://schemas.microsoft.com/office/drawing/2016/5/13/chartex" xmlns:cx8="http://schemas.microsoft.com/office/drawing/2016/5/14/chartex" xmlns:mc="http://schemas.openxmlformats.org/markup-compatibility/2006" xmlns:aink="http://schemas.microsoft.com/office/drawing/2016/ink" xmlns:am3d="http://schemas.microsoft.com/office/drawing/2017/model3d" xmlns:o="urn:schemas-microsoft-com:office:office" xmlns:oel="http://schemas.microsoft.com/office/2019/extlst" xmlns:r="http://schemas.openxmlformats.org/officeDocument/2006/relationships" xmlns:m="http://schemas.openxmlformats.org/officeDocument/2006/math" xmlns:v="urn:schemas-microsoft-com:vml" xmlns:wp14="http://schemas.microsoft.com/office/word/2010/wordprocessingDrawing" xmlns:wp="http://schemas.openxmlformats.org/drawingml/2006/wordprocessingDrawing" xmlns:w10="urn:schemas-microsoft-com:office:word" xmlns:w="http://schemas.openxmlformats.org/wordprocessingml/2006/main" xmlns:w14="http://schemas.microsoft.com/office/word/2010/wordml" xmlns:w15="http://schemas.microsoft.com/office/word/2012/wordml" xmlns:w16cex="http://schemas.microsoft.com/office/word/2018/wordml/cex" xmlns:w16cid="http://schemas.microsoft.com/office/word/2016/wordml/cid" xmlns:w16="http://schemas.microsoft.com/office/word/2018/wordml" xmlns:w16sdtdh="http://schemas.microsoft.com/office/word/2020/wordml/sdtdatahash" xmlns:w16se="http://schemas.microsoft.com/office/word/2015/wordml/symex" xmlns:wpg="http://schemas.microsoft.com/office/word/2010/wordprocessingGroup" xmlns:wpi="http://schemas.microsoft.com/office/word/2010/wordprocessingInk" xmlns:wne="http://schemas.microsoft.com/office/word/2006/wordml" xmlns:wps="http://schemas.microsoft.com/office/word/2010/wordprocessingShape" mc:Ignorable="w14 w15 w16se w16cid w16 w16cex w16sdtdh wp14">
   <w16cid:commentId w16cid:paraId="34D7B734" w16cid:durableId="290E6085"/>
   <w16cid:commentId w16cid:paraId="1AF62A36" w16cid:durableId="290E606C"/>
   <w16cid:commentId w16cid:paraId="00D7F781" w16cid:durableId="290E6041"/>
@@ -696,7 +2391,7 @@
 </file>
 
 <file path=word/people.xml><?xml version="1.0" encoding="utf-8"?>
-<w15:people xmlns:wpc="http://schemas.microsoft.com/office/word/2010/wordprocessingCanvas" xmlns:cx="http://schemas.microsoft.com/office/drawing/2014/chartex" xmlns:cx1="http://schemas.microsoft.com/office/drawing/2015/9/8/chartex" xmlns:cx2="http://schemas.microsoft.com/office/drawing/2015/10/21/chartex" xmlns:cx3="http://schemas.microsoft.com/office/drawing/2016/5/9/chartex" xmlns:cx4="http://schemas.microsoft.com/office/drawing/2016/5/10/chartex" xmlns:cx5="http://schemas.microsoft.com/office/drawing/2016/5/11/chartex" xmlns:cx6="http://schemas.microsoft.com/office/drawing/2016/5/12/chartex" xmlns:cx7="http://schemas.microsoft.com/office/drawing/2016/5/13/chartex" xmlns:cx8="http://schemas.microsoft.com/office/drawing/2016/5/14/chartex" xmlns:mc="http://schemas.openxmlformats.org/markup-compatibility/2006" xmlns:aink="http://schemas.microsoft.com/office/drawing/2016/ink" xmlns:am3d="http://schemas.microsoft.com/office/drawing/2017/model3d" xmlns:o="urn:schemas-microsoft-com:office:office" xmlns:r="http://schemas.openxmlformats.org/officeDocument/2006/relationships" xmlns:m="http://schemas.openxmlformats.org/officeDocument/2006/math" xmlns:v="urn:schemas-microsoft-com:vml" xmlns:wp14="http://schemas.microsoft.com/office/word/2010/wordprocessingDrawing" xmlns:wp="http://schemas.openxmlformats.org/drawingml/2006/wordprocessingDrawing" xmlns:w10="urn:schemas-microsoft-com:office:word" xmlns:w="http://schemas.openxmlformats.org/wordprocessingml/2006/main" xmlns:w14="http://schemas.microsoft.com/office/word/2010/wordml" xmlns:w15="http://schemas.microsoft.com/office/word/2012/wordml" xmlns:w16cex="http://schemas.microsoft.com/office/word/2018/wordml/cex" xmlns:w16cid="http://schemas.microsoft.com/office/word/2016/wordml/cid" xmlns:w16="http://schemas.microsoft.com/office/word/2018/wordml" xmlns:w16sdtdh="http://schemas.microsoft.com/office/word/2020/wordml/sdtdatahash" xmlns:w16se="http://schemas.microsoft.com/office/word/2015/wordml/symex" xmlns:wpg="http://schemas.microsoft.com/office/word/2010/wordprocessingGroup" xmlns:wpi="http://schemas.microsoft.com/office/word/2010/wordprocessingInk" xmlns:wne="http://schemas.microsoft.com/office/word/2006/wordml" xmlns:wps="http://schemas.microsoft.com/office/word/2010/wordprocessingShape" mc:Ignorable="w14 w15 w16se w16cid w16 w16cex w16sdtdh wp14">
+<w15:people xmlns:wpc="http://schemas.microsoft.com/office/word/2010/wordprocessingCanvas" xmlns:cx="http://schemas.microsoft.com/office/drawing/2014/chartex" xmlns:cx1="http://schemas.microsoft.com/office/drawing/2015/9/8/chartex" xmlns:cx2="http://schemas.microsoft.com/office/drawing/2015/10/21/chartex" xmlns:cx3="http://schemas.microsoft.com/office/drawing/2016/5/9/chartex" xmlns:cx4="http://schemas.microsoft.com/office/drawing/2016/5/10/chartex" xmlns:cx5="http://schemas.microsoft.com/office/drawing/2016/5/11/chartex" xmlns:cx6="http://schemas.microsoft.com/office/drawing/2016/5/12/chartex" xmlns:cx7="http://schemas.microsoft.com/office/drawing/2016/5/13/chartex" xmlns:cx8="http://schemas.microsoft.com/office/drawing/2016/5/14/chartex" xmlns:mc="http://schemas.openxmlformats.org/markup-compatibility/2006" xmlns:aink="http://schemas.microsoft.com/office/drawing/2016/ink" xmlns:am3d="http://schemas.microsoft.com/office/drawing/2017/model3d" xmlns:o="urn:schemas-microsoft-com:office:office" xmlns:oel="http://schemas.microsoft.com/office/2019/extlst" xmlns:r="http://schemas.openxmlformats.org/officeDocument/2006/relationships" xmlns:m="http://schemas.openxmlformats.org/officeDocument/2006/math" xmlns:v="urn:schemas-microsoft-com:vml" xmlns:wp14="http://schemas.microsoft.com/office/word/2010/wordprocessingDrawing" xmlns:wp="http://schemas.openxmlformats.org/drawingml/2006/wordprocessingDrawing" xmlns:w10="urn:schemas-microsoft-com:office:word" xmlns:w="http://schemas.openxmlformats.org/wordprocessingml/2006/main" xmlns:w14="http://schemas.microsoft.com/office/word/2010/wordml" xmlns:w15="http://schemas.microsoft.com/office/word/2012/wordml" xmlns:w16cex="http://schemas.microsoft.com/office/word/2018/wordml/cex" xmlns:w16cid="http://schemas.microsoft.com/office/word/2016/wordml/cid" xmlns:w16="http://schemas.microsoft.com/office/word/2018/wordml" xmlns:w16sdtdh="http://schemas.microsoft.com/office/word/2020/wordml/sdtdatahash" xmlns:w16se="http://schemas.microsoft.com/office/word/2015/wordml/symex" xmlns:wpg="http://schemas.microsoft.com/office/word/2010/wordprocessingGroup" xmlns:wpi="http://schemas.microsoft.com/office/word/2010/wordprocessingInk" xmlns:wne="http://schemas.microsoft.com/office/word/2006/wordml" xmlns:wps="http://schemas.microsoft.com/office/word/2010/wordprocessingShape" mc:Ignorable="w14 w15 w16se w16cid w16 w16cex w16sdtdh wp14">
   <w15:person w15:author="Pedro Armas">
     <w15:presenceInfo w15:providerId="Windows Live" w15:userId="a665e30787f7f555"/>
   </w15:person>
@@ -1212,6 +2907,83 @@
       <w:szCs w:val="20"/>
     </w:rPr>
   </w:style>
+  <w:style w:type="table" w:styleId="Tablaconcuadrcula">
+    <w:name w:val="Table Grid"/>
+    <w:basedOn w:val="Tablanormal"/>
+    <w:uiPriority w:val="39"/>
+    <w:rsid w:val="00FF4F01"/>
+    <w:pPr>
+      <w:spacing w:after="0" w:line="240" w:lineRule="auto"/>
+    </w:pPr>
+    <w:tblPr>
+      <w:tblBorders>
+        <w:top w:val="single" w:sz="4" w:space="0" w:color="auto"/>
+        <w:left w:val="single" w:sz="4" w:space="0" w:color="auto"/>
+        <w:bottom w:val="single" w:sz="4" w:space="0" w:color="auto"/>
+        <w:right w:val="single" w:sz="4" w:space="0" w:color="auto"/>
+        <w:insideH w:val="single" w:sz="4" w:space="0" w:color="auto"/>
+        <w:insideV w:val="single" w:sz="4" w:space="0" w:color="auto"/>
+      </w:tblBorders>
+    </w:tblPr>
+  </w:style>
+  <w:style w:type="paragraph" w:styleId="Textodeglobo">
+    <w:name w:val="Balloon Text"/>
+    <w:basedOn w:val="Normal"/>
+    <w:link w:val="TextodegloboCar"/>
+    <w:uiPriority w:val="99"/>
+    <w:semiHidden/>
+    <w:unhideWhenUsed/>
+    <w:rsid w:val="003455DF"/>
+    <w:pPr>
+      <w:spacing w:after="0" w:line="240" w:lineRule="auto"/>
+    </w:pPr>
+    <w:rPr>
+      <w:rFonts w:ascii="Segoe UI" w:hAnsi="Segoe UI" w:cs="Segoe UI"/>
+      <w:sz w:val="18"/>
+      <w:szCs w:val="18"/>
+    </w:rPr>
+  </w:style>
+  <w:style w:type="character" w:customStyle="1" w:styleId="TextodegloboCar">
+    <w:name w:val="Texto de globo Car"/>
+    <w:basedOn w:val="Fuentedeprrafopredeter"/>
+    <w:link w:val="Textodeglobo"/>
+    <w:uiPriority w:val="99"/>
+    <w:semiHidden/>
+    <w:rsid w:val="003455DF"/>
+    <w:rPr>
+      <w:rFonts w:ascii="Segoe UI" w:eastAsia="MS Mincho" w:hAnsi="Segoe UI" w:cs="Segoe UI"/>
+      <w:sz w:val="18"/>
+      <w:szCs w:val="18"/>
+    </w:rPr>
+  </w:style>
+  <w:style w:type="paragraph" w:styleId="NormalWeb">
+    <w:name w:val="Normal (Web)"/>
+    <w:basedOn w:val="Normal"/>
+    <w:uiPriority w:val="99"/>
+    <w:semiHidden/>
+    <w:unhideWhenUsed/>
+    <w:rsid w:val="00607797"/>
+    <w:pPr>
+      <w:spacing w:before="100" w:beforeAutospacing="1" w:after="100" w:afterAutospacing="1" w:line="240" w:lineRule="auto"/>
+    </w:pPr>
+    <w:rPr>
+      <w:rFonts w:ascii="Times New Roman" w:eastAsia="Times New Roman" w:hAnsi="Times New Roman" w:cs="Times New Roman"/>
+      <w:sz w:val="24"/>
+      <w:szCs w:val="24"/>
+      <w:lang w:val="en-US"/>
+    </w:rPr>
+  </w:style>
+  <w:style w:type="character" w:styleId="Textoennegrita">
+    <w:name w:val="Strong"/>
+    <w:basedOn w:val="Fuentedeprrafopredeter"/>
+    <w:uiPriority w:val="22"/>
+    <w:qFormat/>
+    <w:rsid w:val="00607797"/>
+    <w:rPr>
+      <w:b/>
+      <w:bCs/>
+    </w:rPr>
+  </w:style>
 </w:styles>
 </file>
 

</xml_diff>

<commit_message>
add: Agregar Primera Historia de Usuario de Facturas a Concesionario_JavaEE.docx
</commit_message>
<xml_diff>
--- a/Concesionario_JavaEE.docx
+++ b/Concesionario_JavaEE.docx
@@ -297,13 +297,23 @@
           <w:sz w:val="40"/>
         </w:rPr>
       </w:pPr>
+      <w:proofErr w:type="spellStart"/>
       <w:r>
         <w:rPr>
           <w:rFonts w:ascii="Arial" w:hAnsi="Arial" w:cs="Arial"/>
           <w:b/>
           <w:sz w:val="40"/>
         </w:rPr>
-        <w:t>Velure Concesionario</w:t>
+        <w:t>Velure</w:t>
+      </w:r>
+      <w:proofErr w:type="spellEnd"/>
+      <w:r>
+        <w:rPr>
+          <w:rFonts w:ascii="Arial" w:hAnsi="Arial" w:cs="Arial"/>
+          <w:b/>
+          <w:sz w:val="40"/>
+        </w:rPr>
+        <w:t xml:space="preserve"> Concesionario</w:t>
       </w:r>
     </w:p>
     <w:p>
@@ -767,7 +777,15 @@
               <w:jc w:val="center"/>
             </w:pPr>
             <w:r>
-              <w:t>Antony Andree Tun Garcia</w:t>
+              <w:t xml:space="preserve">Antony </w:t>
+            </w:r>
+            <w:proofErr w:type="spellStart"/>
+            <w:r>
+              <w:t>Andree</w:t>
+            </w:r>
+            <w:proofErr w:type="spellEnd"/>
+            <w:r>
+              <w:t xml:space="preserve"> Tun Garcia</w:t>
             </w:r>
           </w:p>
         </w:tc>
@@ -1835,22 +1853,50 @@
           <w:b w:val="0"/>
         </w:rPr>
         <w:lastRenderedPageBreak/>
-        <w:t>HUJC-003 Registro Compras</w:t>
-      </w:r>
-    </w:p>
-    <w:p>
-      <w:pPr>
-        <w:pStyle w:val="NormalWeb"/>
-        <w:rPr>
-          <w:rFonts w:ascii="Arial" w:hAnsi="Arial" w:cs="Arial"/>
-          <w:lang w:val="es-GT"/>
-        </w:rPr>
-      </w:pPr>
+        <w:t xml:space="preserve">HUJC-003 </w:t>
+      </w:r>
+      <w:proofErr w:type="spellStart"/>
       <w:r>
         <w:rPr>
           <w:rStyle w:val="Textoennegrita"/>
           <w:rFonts w:ascii="Arial" w:hAnsi="Arial" w:cs="Arial"/>
           <w:b w:val="0"/>
+        </w:rPr>
+        <w:t>Registro</w:t>
+      </w:r>
+      <w:proofErr w:type="spellEnd"/>
+      <w:r>
+        <w:rPr>
+          <w:rStyle w:val="Textoennegrita"/>
+          <w:rFonts w:ascii="Arial" w:hAnsi="Arial" w:cs="Arial"/>
+          <w:b w:val="0"/>
+        </w:rPr>
+        <w:t xml:space="preserve"> </w:t>
+      </w:r>
+      <w:proofErr w:type="spellStart"/>
+      <w:r>
+        <w:rPr>
+          <w:rStyle w:val="Textoennegrita"/>
+          <w:rFonts w:ascii="Arial" w:hAnsi="Arial" w:cs="Arial"/>
+          <w:b w:val="0"/>
+        </w:rPr>
+        <w:t>Compras</w:t>
+      </w:r>
+      <w:proofErr w:type="spellEnd"/>
+    </w:p>
+    <w:p>
+      <w:pPr>
+        <w:pStyle w:val="NormalWeb"/>
+        <w:rPr>
+          <w:rFonts w:ascii="Arial" w:hAnsi="Arial" w:cs="Arial"/>
+          <w:lang w:val="es-GT"/>
+        </w:rPr>
+      </w:pPr>
+      <w:r>
+        <w:rPr>
+          <w:rStyle w:val="Textoennegrita"/>
+          <w:rFonts w:ascii="Arial" w:hAnsi="Arial" w:cs="Arial"/>
+          <w:b w:val="0"/>
           <w:lang w:val="es-GT"/>
         </w:rPr>
         <w:t>Como:</w:t>
@@ -1929,46 +1975,237 @@
           <w:rFonts w:ascii="Arial" w:hAnsi="Arial" w:cs="Arial"/>
         </w:rPr>
       </w:pPr>
-      <w:r>
-        <w:rPr>
-          <w:rFonts w:ascii="Arial" w:hAnsi="Arial" w:cs="Arial"/>
-        </w:rPr>
-        <w:t>Gestión Usuarios:</w:t>
-      </w:r>
-    </w:p>
-    <w:p>
-      <w:pPr>
-        <w:pStyle w:val="NormalWeb"/>
-        <w:rPr>
-          <w:rFonts w:ascii="Arial" w:hAnsi="Arial" w:cs="Arial"/>
-        </w:rPr>
-      </w:pPr>
-      <w:r>
-        <w:rPr>
-          <w:rFonts w:ascii="Arial" w:hAnsi="Arial" w:cs="Arial"/>
-        </w:rPr>
-        <w:t>HUEG-001 Registro de un nuevo usuario</w:t>
-      </w:r>
+      <w:proofErr w:type="spellStart"/>
+      <w:r>
+        <w:rPr>
+          <w:rFonts w:ascii="Arial" w:hAnsi="Arial" w:cs="Arial"/>
+        </w:rPr>
+        <w:t>Gestión</w:t>
+      </w:r>
+      <w:proofErr w:type="spellEnd"/>
+      <w:r>
+        <w:rPr>
+          <w:rFonts w:ascii="Arial" w:hAnsi="Arial" w:cs="Arial"/>
+        </w:rPr>
+        <w:t xml:space="preserve"> </w:t>
+      </w:r>
+      <w:proofErr w:type="spellStart"/>
+      <w:r>
+        <w:rPr>
+          <w:rFonts w:ascii="Arial" w:hAnsi="Arial" w:cs="Arial"/>
+        </w:rPr>
+        <w:t>Usuarios</w:t>
+      </w:r>
+      <w:proofErr w:type="spellEnd"/>
+      <w:r>
+        <w:rPr>
+          <w:rFonts w:ascii="Arial" w:hAnsi="Arial" w:cs="Arial"/>
+        </w:rPr>
+        <w:t>:</w:t>
+      </w:r>
+    </w:p>
+    <w:p>
+      <w:pPr>
+        <w:pStyle w:val="NormalWeb"/>
+        <w:rPr>
+          <w:rFonts w:ascii="Arial" w:hAnsi="Arial" w:cs="Arial"/>
+        </w:rPr>
+      </w:pPr>
+      <w:r>
+        <w:rPr>
+          <w:rFonts w:ascii="Arial" w:hAnsi="Arial" w:cs="Arial"/>
+        </w:rPr>
+        <w:t xml:space="preserve">HUEG-001 </w:t>
+      </w:r>
+      <w:proofErr w:type="spellStart"/>
+      <w:r>
+        <w:rPr>
+          <w:rFonts w:ascii="Arial" w:hAnsi="Arial" w:cs="Arial"/>
+        </w:rPr>
+        <w:t>Registro</w:t>
+      </w:r>
+      <w:proofErr w:type="spellEnd"/>
+      <w:r>
+        <w:rPr>
+          <w:rFonts w:ascii="Arial" w:hAnsi="Arial" w:cs="Arial"/>
+        </w:rPr>
+        <w:t xml:space="preserve"> de un nuevo </w:t>
+      </w:r>
+      <w:proofErr w:type="spellStart"/>
+      <w:r>
+        <w:rPr>
+          <w:rFonts w:ascii="Arial" w:hAnsi="Arial" w:cs="Arial"/>
+        </w:rPr>
+        <w:t>usuario</w:t>
+      </w:r>
+      <w:proofErr w:type="spellEnd"/>
       <w:r>
         <w:rPr>
           <w:rFonts w:ascii="Arial" w:hAnsi="Arial" w:cs="Arial"/>
         </w:rPr>
         <w:br/>
-        <w:t>Como: Administrador</w:t>
-      </w:r>
+        <w:t xml:space="preserve">Como: </w:t>
+      </w:r>
+      <w:proofErr w:type="spellStart"/>
+      <w:r>
+        <w:rPr>
+          <w:rFonts w:ascii="Arial" w:hAnsi="Arial" w:cs="Arial"/>
+        </w:rPr>
+        <w:t>Administrador</w:t>
+      </w:r>
+      <w:proofErr w:type="spellEnd"/>
       <w:r>
         <w:rPr>
           <w:rFonts w:ascii="Arial" w:hAnsi="Arial" w:cs="Arial"/>
         </w:rPr>
         <w:br/>
-        <w:t>Quiero: Tener el registro de todos los usuarios ingresados.</w:t>
+      </w:r>
+      <w:proofErr w:type="spellStart"/>
+      <w:r>
+        <w:rPr>
+          <w:rFonts w:ascii="Arial" w:hAnsi="Arial" w:cs="Arial"/>
+        </w:rPr>
+        <w:t>Quiero</w:t>
+      </w:r>
+      <w:proofErr w:type="spellEnd"/>
+      <w:r>
+        <w:rPr>
+          <w:rFonts w:ascii="Arial" w:hAnsi="Arial" w:cs="Arial"/>
+        </w:rPr>
+        <w:t xml:space="preserve">: Tener </w:t>
+      </w:r>
+      <w:proofErr w:type="spellStart"/>
+      <w:r>
+        <w:rPr>
+          <w:rFonts w:ascii="Arial" w:hAnsi="Arial" w:cs="Arial"/>
+        </w:rPr>
+        <w:t>el</w:t>
+      </w:r>
+      <w:proofErr w:type="spellEnd"/>
+      <w:r>
+        <w:rPr>
+          <w:rFonts w:ascii="Arial" w:hAnsi="Arial" w:cs="Arial"/>
+        </w:rPr>
+        <w:t xml:space="preserve"> </w:t>
+      </w:r>
+      <w:proofErr w:type="spellStart"/>
+      <w:r>
+        <w:rPr>
+          <w:rFonts w:ascii="Arial" w:hAnsi="Arial" w:cs="Arial"/>
+        </w:rPr>
+        <w:t>registro</w:t>
+      </w:r>
+      <w:proofErr w:type="spellEnd"/>
+      <w:r>
+        <w:rPr>
+          <w:rFonts w:ascii="Arial" w:hAnsi="Arial" w:cs="Arial"/>
+        </w:rPr>
+        <w:t xml:space="preserve"> de </w:t>
+      </w:r>
+      <w:proofErr w:type="spellStart"/>
+      <w:r>
+        <w:rPr>
+          <w:rFonts w:ascii="Arial" w:hAnsi="Arial" w:cs="Arial"/>
+        </w:rPr>
+        <w:t>todos</w:t>
+      </w:r>
+      <w:proofErr w:type="spellEnd"/>
+      <w:r>
+        <w:rPr>
+          <w:rFonts w:ascii="Arial" w:hAnsi="Arial" w:cs="Arial"/>
+        </w:rPr>
+        <w:t xml:space="preserve"> </w:t>
+      </w:r>
+      <w:proofErr w:type="spellStart"/>
+      <w:r>
+        <w:rPr>
+          <w:rFonts w:ascii="Arial" w:hAnsi="Arial" w:cs="Arial"/>
+        </w:rPr>
+        <w:t>los</w:t>
+      </w:r>
+      <w:proofErr w:type="spellEnd"/>
+      <w:r>
+        <w:rPr>
+          <w:rFonts w:ascii="Arial" w:hAnsi="Arial" w:cs="Arial"/>
+        </w:rPr>
+        <w:t xml:space="preserve"> </w:t>
+      </w:r>
+      <w:proofErr w:type="spellStart"/>
+      <w:r>
+        <w:rPr>
+          <w:rFonts w:ascii="Arial" w:hAnsi="Arial" w:cs="Arial"/>
+        </w:rPr>
+        <w:t>usuarios</w:t>
+      </w:r>
+      <w:proofErr w:type="spellEnd"/>
+      <w:r>
+        <w:rPr>
+          <w:rFonts w:ascii="Arial" w:hAnsi="Arial" w:cs="Arial"/>
+        </w:rPr>
+        <w:t xml:space="preserve"> </w:t>
+      </w:r>
+      <w:proofErr w:type="spellStart"/>
+      <w:r>
+        <w:rPr>
+          <w:rFonts w:ascii="Arial" w:hAnsi="Arial" w:cs="Arial"/>
+        </w:rPr>
+        <w:t>ingresados</w:t>
+      </w:r>
+      <w:proofErr w:type="spellEnd"/>
+      <w:r>
+        <w:rPr>
+          <w:rFonts w:ascii="Arial" w:hAnsi="Arial" w:cs="Arial"/>
+        </w:rPr>
+        <w:t>.</w:t>
       </w:r>
       <w:r>
         <w:rPr>
           <w:rFonts w:ascii="Arial" w:hAnsi="Arial" w:cs="Arial"/>
         </w:rPr>
         <w:br/>
-        <w:t>Para: Poder generar reportes y llevar un control.</w:t>
+        <w:t xml:space="preserve">Para: Poder </w:t>
+      </w:r>
+      <w:proofErr w:type="spellStart"/>
+      <w:r>
+        <w:rPr>
+          <w:rFonts w:ascii="Arial" w:hAnsi="Arial" w:cs="Arial"/>
+        </w:rPr>
+        <w:t>generar</w:t>
+      </w:r>
+      <w:proofErr w:type="spellEnd"/>
+      <w:r>
+        <w:rPr>
+          <w:rFonts w:ascii="Arial" w:hAnsi="Arial" w:cs="Arial"/>
+        </w:rPr>
+        <w:t xml:space="preserve"> </w:t>
+      </w:r>
+      <w:proofErr w:type="spellStart"/>
+      <w:r>
+        <w:rPr>
+          <w:rFonts w:ascii="Arial" w:hAnsi="Arial" w:cs="Arial"/>
+        </w:rPr>
+        <w:t>reportes</w:t>
+      </w:r>
+      <w:proofErr w:type="spellEnd"/>
+      <w:r>
+        <w:rPr>
+          <w:rFonts w:ascii="Arial" w:hAnsi="Arial" w:cs="Arial"/>
+        </w:rPr>
+        <w:t xml:space="preserve"> y </w:t>
+      </w:r>
+      <w:proofErr w:type="spellStart"/>
+      <w:r>
+        <w:rPr>
+          <w:rFonts w:ascii="Arial" w:hAnsi="Arial" w:cs="Arial"/>
+        </w:rPr>
+        <w:t>llevar</w:t>
+      </w:r>
+      <w:proofErr w:type="spellEnd"/>
+      <w:r>
+        <w:rPr>
+          <w:rFonts w:ascii="Arial" w:hAnsi="Arial" w:cs="Arial"/>
+        </w:rPr>
+        <w:t xml:space="preserve"> un control.</w:t>
       </w:r>
     </w:p>
     <w:p>
@@ -2071,8 +2308,30 @@
         <w:rPr>
           <w:rFonts w:ascii="Arial" w:hAnsi="Arial" w:cs="Arial"/>
         </w:rPr>
-        <w:t>HUEG-003 Registro de un nuevo usuario</w:t>
-      </w:r>
+        <w:t xml:space="preserve">HUEG-003 </w:t>
+      </w:r>
+      <w:proofErr w:type="spellStart"/>
+      <w:r>
+        <w:rPr>
+          <w:rFonts w:ascii="Arial" w:hAnsi="Arial" w:cs="Arial"/>
+        </w:rPr>
+        <w:t>Registro</w:t>
+      </w:r>
+      <w:proofErr w:type="spellEnd"/>
+      <w:r>
+        <w:rPr>
+          <w:rFonts w:ascii="Arial" w:hAnsi="Arial" w:cs="Arial"/>
+        </w:rPr>
+        <w:t xml:space="preserve"> de un nuevo </w:t>
+      </w:r>
+      <w:proofErr w:type="spellStart"/>
+      <w:r>
+        <w:rPr>
+          <w:rFonts w:ascii="Arial" w:hAnsi="Arial" w:cs="Arial"/>
+        </w:rPr>
+        <w:t>usuario</w:t>
+      </w:r>
+      <w:proofErr w:type="spellEnd"/>
     </w:p>
     <w:p>
       <w:pPr>
@@ -2099,14 +2358,23 @@
         <w:rPr>
           <w:rFonts w:ascii="Arial" w:hAnsi="Arial" w:cs="Arial"/>
         </w:rPr>
-        <w:t>: Administrador</w:t>
-      </w:r>
+        <w:t xml:space="preserve">: </w:t>
+      </w:r>
+      <w:proofErr w:type="spellStart"/>
+      <w:r>
+        <w:rPr>
+          <w:rFonts w:ascii="Arial" w:hAnsi="Arial" w:cs="Arial"/>
+        </w:rPr>
+        <w:t>Administrador</w:t>
+      </w:r>
+      <w:proofErr w:type="spellEnd"/>
       <w:r>
         <w:rPr>
           <w:rFonts w:ascii="Arial" w:hAnsi="Arial" w:cs="Arial"/>
         </w:rPr>
         <w:br/>
       </w:r>
+      <w:proofErr w:type="spellStart"/>
       <w:r>
         <w:rPr>
           <w:rFonts w:ascii="Arial" w:hAnsi="Arial" w:cs="Arial"/>
@@ -2115,11 +2383,54 @@
         </w:rPr>
         <w:t>Quiero</w:t>
       </w:r>
-      <w:r>
-        <w:rPr>
-          <w:rFonts w:ascii="Arial" w:hAnsi="Arial" w:cs="Arial"/>
-        </w:rPr>
-        <w:t>: Crear cuentas de usuario para el personal.</w:t>
+      <w:proofErr w:type="spellEnd"/>
+      <w:r>
+        <w:rPr>
+          <w:rFonts w:ascii="Arial" w:hAnsi="Arial" w:cs="Arial"/>
+        </w:rPr>
+        <w:t xml:space="preserve">: Crear </w:t>
+      </w:r>
+      <w:proofErr w:type="spellStart"/>
+      <w:r>
+        <w:rPr>
+          <w:rFonts w:ascii="Arial" w:hAnsi="Arial" w:cs="Arial"/>
+        </w:rPr>
+        <w:t>cuentas</w:t>
+      </w:r>
+      <w:proofErr w:type="spellEnd"/>
+      <w:r>
+        <w:rPr>
+          <w:rFonts w:ascii="Arial" w:hAnsi="Arial" w:cs="Arial"/>
+        </w:rPr>
+        <w:t xml:space="preserve"> de </w:t>
+      </w:r>
+      <w:proofErr w:type="spellStart"/>
+      <w:r>
+        <w:rPr>
+          <w:rFonts w:ascii="Arial" w:hAnsi="Arial" w:cs="Arial"/>
+        </w:rPr>
+        <w:t>usuario</w:t>
+      </w:r>
+      <w:proofErr w:type="spellEnd"/>
+      <w:r>
+        <w:rPr>
+          <w:rFonts w:ascii="Arial" w:hAnsi="Arial" w:cs="Arial"/>
+        </w:rPr>
+        <w:t xml:space="preserve"> para </w:t>
+      </w:r>
+      <w:proofErr w:type="spellStart"/>
+      <w:r>
+        <w:rPr>
+          <w:rFonts w:ascii="Arial" w:hAnsi="Arial" w:cs="Arial"/>
+        </w:rPr>
+        <w:t>el</w:t>
+      </w:r>
+      <w:proofErr w:type="spellEnd"/>
+      <w:r>
+        <w:rPr>
+          <w:rFonts w:ascii="Arial" w:hAnsi="Arial" w:cs="Arial"/>
+        </w:rPr>
+        <w:t xml:space="preserve"> personal.</w:t>
       </w:r>
       <w:r>
         <w:rPr>
@@ -2139,59 +2450,451 @@
         <w:rPr>
           <w:rFonts w:ascii="Arial" w:hAnsi="Arial" w:cs="Arial"/>
         </w:rPr>
-        <w:t>: Poder controlar el acceso al sistema.</w:t>
-      </w:r>
-    </w:p>
-    <w:p>
-      <w:pPr>
-        <w:pStyle w:val="NormalWeb"/>
-        <w:rPr>
-          <w:rFonts w:ascii="Arial" w:hAnsi="Arial" w:cs="Arial"/>
-          <w:lang w:val="es-GT"/>
-        </w:rPr>
-      </w:pPr>
-    </w:p>
-    <w:p>
-      <w:pPr>
-        <w:pStyle w:val="NormalWeb"/>
-        <w:rPr>
-          <w:rFonts w:ascii="Arial" w:hAnsi="Arial" w:cs="Arial"/>
-          <w:lang w:val="es-GT"/>
-        </w:rPr>
-      </w:pPr>
-    </w:p>
-    <w:p>
-      <w:pPr>
-        <w:pStyle w:val="NormalWeb"/>
-        <w:rPr>
-          <w:rFonts w:ascii="Arial" w:hAnsi="Arial" w:cs="Arial"/>
-          <w:lang w:val="es-GT"/>
-        </w:rPr>
-      </w:pPr>
-    </w:p>
-    <w:p>
-      <w:pPr>
-        <w:pStyle w:val="NormalWeb"/>
-        <w:rPr>
-          <w:rFonts w:ascii="Arial" w:hAnsi="Arial" w:cs="Arial"/>
-          <w:lang w:val="es-GT"/>
-        </w:rPr>
-      </w:pPr>
-    </w:p>
-    <w:p>
-      <w:pPr>
-        <w:pStyle w:val="NormalWeb"/>
-        <w:rPr>
-          <w:rFonts w:ascii="Arial" w:hAnsi="Arial" w:cs="Arial"/>
-          <w:lang w:val="es-GT"/>
-        </w:rPr>
-      </w:pPr>
-      <w:r>
-        <w:rPr>
-          <w:rFonts w:ascii="Arial" w:hAnsi="Arial" w:cs="Arial"/>
-          <w:lang w:val="es-GT"/>
+        <w:t xml:space="preserve">: Poder </w:t>
+      </w:r>
+      <w:proofErr w:type="spellStart"/>
+      <w:r>
+        <w:rPr>
+          <w:rFonts w:ascii="Arial" w:hAnsi="Arial" w:cs="Arial"/>
+        </w:rPr>
+        <w:t>controlar</w:t>
+      </w:r>
+      <w:proofErr w:type="spellEnd"/>
+      <w:r>
+        <w:rPr>
+          <w:rFonts w:ascii="Arial" w:hAnsi="Arial" w:cs="Arial"/>
+        </w:rPr>
+        <w:t xml:space="preserve"> </w:t>
+      </w:r>
+      <w:proofErr w:type="spellStart"/>
+      <w:r>
+        <w:rPr>
+          <w:rFonts w:ascii="Arial" w:hAnsi="Arial" w:cs="Arial"/>
+        </w:rPr>
+        <w:t>el</w:t>
+      </w:r>
+      <w:proofErr w:type="spellEnd"/>
+      <w:r>
+        <w:rPr>
+          <w:rFonts w:ascii="Arial" w:hAnsi="Arial" w:cs="Arial"/>
+        </w:rPr>
+        <w:t xml:space="preserve"> </w:t>
+      </w:r>
+      <w:proofErr w:type="spellStart"/>
+      <w:r>
+        <w:rPr>
+          <w:rFonts w:ascii="Arial" w:hAnsi="Arial" w:cs="Arial"/>
+        </w:rPr>
+        <w:t>acceso</w:t>
+      </w:r>
+      <w:proofErr w:type="spellEnd"/>
+      <w:r>
+        <w:rPr>
+          <w:rFonts w:ascii="Arial" w:hAnsi="Arial" w:cs="Arial"/>
+        </w:rPr>
+        <w:t xml:space="preserve"> al </w:t>
+      </w:r>
+      <w:proofErr w:type="spellStart"/>
+      <w:r>
+        <w:rPr>
+          <w:rFonts w:ascii="Arial" w:hAnsi="Arial" w:cs="Arial"/>
+        </w:rPr>
+        <w:t>sistema</w:t>
+      </w:r>
+      <w:proofErr w:type="spellEnd"/>
+      <w:r>
+        <w:rPr>
+          <w:rFonts w:ascii="Arial" w:hAnsi="Arial" w:cs="Arial"/>
+        </w:rPr>
+        <w:t>.</w:t>
+      </w:r>
+    </w:p>
+    <w:p>
+      <w:pPr>
+        <w:pStyle w:val="NormalWeb"/>
+        <w:rPr>
+          <w:rFonts w:ascii="Arial" w:hAnsi="Arial" w:cs="Arial"/>
+        </w:rPr>
+      </w:pPr>
+    </w:p>
+    <w:p>
+      <w:pPr>
+        <w:pStyle w:val="NormalWeb"/>
+        <w:rPr>
+          <w:rFonts w:ascii="Arial" w:hAnsi="Arial" w:cs="Arial"/>
+        </w:rPr>
+      </w:pPr>
+    </w:p>
+    <w:p>
+      <w:pPr>
+        <w:pStyle w:val="NormalWeb"/>
+        <w:rPr>
+          <w:rFonts w:ascii="Arial" w:hAnsi="Arial" w:cs="Arial"/>
+        </w:rPr>
+      </w:pPr>
+    </w:p>
+    <w:p>
+      <w:pPr>
+        <w:pStyle w:val="NormalWeb"/>
+        <w:rPr>
+          <w:rFonts w:ascii="Arial" w:hAnsi="Arial" w:cs="Arial"/>
+        </w:rPr>
+      </w:pPr>
+    </w:p>
+    <w:p>
+      <w:pPr>
+        <w:spacing w:before="100" w:beforeAutospacing="1" w:after="100" w:afterAutospacing="1" w:line="240" w:lineRule="auto"/>
+        <w:rPr>
+          <w:rFonts w:ascii="Arial" w:eastAsia="Times New Roman" w:hAnsi="Arial" w:cs="Arial"/>
+          <w:b/>
+          <w:bCs/>
+          <w:sz w:val="24"/>
+          <w:szCs w:val="24"/>
+          <w:lang w:val="es-419" w:eastAsia="es-419"/>
+        </w:rPr>
+      </w:pPr>
+      <w:r>
+        <w:rPr>
+          <w:rFonts w:ascii="Arial" w:eastAsia="Times New Roman" w:hAnsi="Arial" w:cs="Arial"/>
+          <w:b/>
+          <w:bCs/>
+          <w:sz w:val="24"/>
+          <w:szCs w:val="24"/>
+          <w:lang w:val="es-419" w:eastAsia="es-419"/>
         </w:rPr>
         <w:lastRenderedPageBreak/>
+        <w:t>HISTORIAS FACTURAS</w:t>
+      </w:r>
+    </w:p>
+    <w:p>
+      <w:pPr>
+        <w:spacing w:before="100" w:beforeAutospacing="1" w:after="100" w:afterAutospacing="1" w:line="240" w:lineRule="auto"/>
+        <w:rPr>
+          <w:rFonts w:ascii="Arial" w:eastAsia="Times New Roman" w:hAnsi="Arial" w:cs="Arial"/>
+          <w:b/>
+          <w:bCs/>
+          <w:sz w:val="24"/>
+          <w:szCs w:val="24"/>
+          <w:lang w:val="es-419" w:eastAsia="es-419"/>
+        </w:rPr>
+      </w:pPr>
+    </w:p>
+    <w:p>
+      <w:pPr>
+        <w:spacing w:before="100" w:beforeAutospacing="1" w:after="100" w:afterAutospacing="1" w:line="240" w:lineRule="auto"/>
+        <w:rPr>
+          <w:rFonts w:ascii="Arial" w:eastAsia="Times New Roman" w:hAnsi="Arial" w:cs="Arial"/>
+          <w:sz w:val="24"/>
+          <w:szCs w:val="24"/>
+          <w:lang w:val="es-419" w:eastAsia="es-419"/>
+        </w:rPr>
+      </w:pPr>
+      <w:r>
+        <w:rPr>
+          <w:rFonts w:ascii="Arial" w:eastAsia="Times New Roman" w:hAnsi="Arial" w:cs="Arial"/>
+          <w:b/>
+          <w:bCs/>
+          <w:sz w:val="24"/>
+          <w:szCs w:val="24"/>
+          <w:lang w:val="es-419" w:eastAsia="es-419"/>
+        </w:rPr>
+        <w:t>HUAT-001</w:t>
+      </w:r>
+    </w:p>
+    <w:p>
+      <w:pPr>
+        <w:spacing w:before="100" w:beforeAutospacing="1" w:after="100" w:afterAutospacing="1" w:line="240" w:lineRule="auto"/>
+        <w:rPr>
+          <w:rFonts w:ascii="Arial" w:eastAsia="Times New Roman" w:hAnsi="Arial" w:cs="Arial"/>
+          <w:sz w:val="24"/>
+          <w:szCs w:val="24"/>
+          <w:lang w:val="es-419" w:eastAsia="es-419"/>
+        </w:rPr>
+      </w:pPr>
+      <w:r>
+        <w:rPr>
+          <w:rFonts w:ascii="Arial" w:eastAsia="Times New Roman" w:hAnsi="Arial" w:cs="Arial"/>
+          <w:b/>
+          <w:bCs/>
+          <w:sz w:val="24"/>
+          <w:szCs w:val="24"/>
+          <w:lang w:val="es-419" w:eastAsia="es-419"/>
+        </w:rPr>
+        <w:t>Como</w:t>
+      </w:r>
+      <w:r>
+        <w:rPr>
+          <w:rFonts w:ascii="Arial" w:eastAsia="Times New Roman" w:hAnsi="Arial" w:cs="Arial"/>
+          <w:sz w:val="24"/>
+          <w:szCs w:val="24"/>
+          <w:lang w:val="es-419" w:eastAsia="es-419"/>
+        </w:rPr>
+        <w:t>: Encargado de Generar Facturas</w:t>
+      </w:r>
+    </w:p>
+    <w:p>
+      <w:pPr>
+        <w:spacing w:before="100" w:beforeAutospacing="1" w:after="100" w:afterAutospacing="1" w:line="240" w:lineRule="auto"/>
+        <w:rPr>
+          <w:rFonts w:ascii="Arial" w:eastAsia="Times New Roman" w:hAnsi="Arial" w:cs="Arial"/>
+          <w:sz w:val="24"/>
+          <w:szCs w:val="24"/>
+          <w:lang w:val="es-419" w:eastAsia="es-419"/>
+        </w:rPr>
+      </w:pPr>
+      <w:r>
+        <w:rPr>
+          <w:rFonts w:ascii="Arial" w:eastAsia="Times New Roman" w:hAnsi="Arial" w:cs="Arial"/>
+          <w:b/>
+          <w:bCs/>
+          <w:sz w:val="24"/>
+          <w:szCs w:val="24"/>
+          <w:lang w:val="es-419" w:eastAsia="es-419"/>
+        </w:rPr>
+        <w:t>Quiero</w:t>
+      </w:r>
+      <w:r>
+        <w:rPr>
+          <w:rFonts w:ascii="Arial" w:eastAsia="Times New Roman" w:hAnsi="Arial" w:cs="Arial"/>
+          <w:sz w:val="24"/>
+          <w:szCs w:val="24"/>
+          <w:lang w:val="es-419" w:eastAsia="es-419"/>
+        </w:rPr>
+        <w:t>: Registrar las ventas realizadas.</w:t>
+      </w:r>
+    </w:p>
+    <w:p>
+      <w:pPr>
+        <w:spacing w:before="100" w:beforeAutospacing="1" w:after="100" w:afterAutospacing="1" w:line="240" w:lineRule="auto"/>
+        <w:rPr>
+          <w:rFonts w:ascii="Arial" w:eastAsia="Times New Roman" w:hAnsi="Arial" w:cs="Arial"/>
+          <w:sz w:val="24"/>
+          <w:szCs w:val="24"/>
+          <w:lang w:val="es-419" w:eastAsia="es-419"/>
+        </w:rPr>
+      </w:pPr>
+      <w:r>
+        <w:rPr>
+          <w:rFonts w:ascii="Arial" w:eastAsia="Times New Roman" w:hAnsi="Arial" w:cs="Arial"/>
+          <w:b/>
+          <w:bCs/>
+          <w:sz w:val="24"/>
+          <w:szCs w:val="24"/>
+          <w:lang w:val="es-419" w:eastAsia="es-419"/>
+        </w:rPr>
+        <w:t>Para</w:t>
+      </w:r>
+      <w:r>
+        <w:rPr>
+          <w:rFonts w:ascii="Arial" w:eastAsia="Times New Roman" w:hAnsi="Arial" w:cs="Arial"/>
+          <w:sz w:val="24"/>
+          <w:szCs w:val="24"/>
+          <w:lang w:val="es-419" w:eastAsia="es-419"/>
+        </w:rPr>
+        <w:t>: llevar un control de lo que se ha vendido.</w:t>
+      </w:r>
+    </w:p>
+    <w:p>
+      <w:pPr>
+        <w:pStyle w:val="NormalWeb"/>
+        <w:rPr>
+          <w:rFonts w:ascii="Arial" w:hAnsi="Arial" w:cs="Arial"/>
+        </w:rPr>
+      </w:pPr>
+    </w:p>
+    <w:p>
+      <w:pPr>
+        <w:pStyle w:val="NormalWeb"/>
+        <w:rPr>
+          <w:rFonts w:ascii="Arial" w:hAnsi="Arial" w:cs="Arial"/>
+        </w:rPr>
+      </w:pPr>
+    </w:p>
+    <w:p>
+      <w:pPr>
+        <w:pStyle w:val="NormalWeb"/>
+        <w:rPr>
+          <w:rFonts w:ascii="Arial" w:hAnsi="Arial" w:cs="Arial"/>
+        </w:rPr>
+      </w:pPr>
+    </w:p>
+    <w:p>
+      <w:pPr>
+        <w:pStyle w:val="NormalWeb"/>
+        <w:rPr>
+          <w:rFonts w:ascii="Arial" w:hAnsi="Arial" w:cs="Arial"/>
+        </w:rPr>
+      </w:pPr>
+    </w:p>
+    <w:p>
+      <w:pPr>
+        <w:pStyle w:val="NormalWeb"/>
+        <w:rPr>
+          <w:rFonts w:ascii="Arial" w:hAnsi="Arial" w:cs="Arial"/>
+        </w:rPr>
+      </w:pPr>
+    </w:p>
+    <w:p>
+      <w:pPr>
+        <w:pStyle w:val="NormalWeb"/>
+        <w:rPr>
+          <w:rFonts w:ascii="Arial" w:hAnsi="Arial" w:cs="Arial"/>
+        </w:rPr>
+      </w:pPr>
+    </w:p>
+    <w:p>
+      <w:pPr>
+        <w:pStyle w:val="NormalWeb"/>
+        <w:rPr>
+          <w:rFonts w:ascii="Arial" w:hAnsi="Arial" w:cs="Arial"/>
+        </w:rPr>
+      </w:pPr>
+    </w:p>
+    <w:p>
+      <w:pPr>
+        <w:pStyle w:val="NormalWeb"/>
+        <w:rPr>
+          <w:rFonts w:ascii="Arial" w:hAnsi="Arial" w:cs="Arial"/>
+        </w:rPr>
+      </w:pPr>
+    </w:p>
+    <w:p>
+      <w:pPr>
+        <w:pStyle w:val="NormalWeb"/>
+        <w:rPr>
+          <w:rFonts w:ascii="Arial" w:hAnsi="Arial" w:cs="Arial"/>
+        </w:rPr>
+      </w:pPr>
+    </w:p>
+    <w:p>
+      <w:pPr>
+        <w:pStyle w:val="NormalWeb"/>
+        <w:rPr>
+          <w:rFonts w:ascii="Arial" w:hAnsi="Arial" w:cs="Arial"/>
+        </w:rPr>
+      </w:pPr>
+    </w:p>
+    <w:p>
+      <w:pPr>
+        <w:pStyle w:val="NormalWeb"/>
+        <w:rPr>
+          <w:rFonts w:ascii="Arial" w:hAnsi="Arial" w:cs="Arial"/>
+        </w:rPr>
+      </w:pPr>
+    </w:p>
+    <w:p>
+      <w:pPr>
+        <w:pStyle w:val="NormalWeb"/>
+        <w:rPr>
+          <w:rFonts w:ascii="Arial" w:hAnsi="Arial" w:cs="Arial"/>
+        </w:rPr>
+      </w:pPr>
+    </w:p>
+    <w:p>
+      <w:pPr>
+        <w:pStyle w:val="NormalWeb"/>
+        <w:rPr>
+          <w:rFonts w:ascii="Arial" w:hAnsi="Arial" w:cs="Arial"/>
+        </w:rPr>
+      </w:pPr>
+    </w:p>
+    <w:p>
+      <w:pPr>
+        <w:pStyle w:val="NormalWeb"/>
+        <w:rPr>
+          <w:rFonts w:ascii="Arial" w:hAnsi="Arial" w:cs="Arial"/>
+        </w:rPr>
+      </w:pPr>
+    </w:p>
+    <w:p>
+      <w:pPr>
+        <w:pStyle w:val="NormalWeb"/>
+        <w:rPr>
+          <w:rFonts w:ascii="Arial" w:hAnsi="Arial" w:cs="Arial"/>
+        </w:rPr>
+      </w:pPr>
+    </w:p>
+    <w:p>
+      <w:pPr>
+        <w:pStyle w:val="NormalWeb"/>
+        <w:rPr>
+          <w:rFonts w:ascii="Arial" w:hAnsi="Arial" w:cs="Arial"/>
+        </w:rPr>
+      </w:pPr>
+    </w:p>
+    <w:p>
+      <w:pPr>
+        <w:pStyle w:val="NormalWeb"/>
+        <w:rPr>
+          <w:rFonts w:ascii="Arial" w:hAnsi="Arial" w:cs="Arial"/>
+        </w:rPr>
+      </w:pPr>
+    </w:p>
+    <w:p>
+      <w:pPr>
+        <w:pStyle w:val="NormalWeb"/>
+        <w:rPr>
+          <w:rFonts w:ascii="Arial" w:hAnsi="Arial" w:cs="Arial"/>
+        </w:rPr>
+      </w:pPr>
+    </w:p>
+    <w:p>
+      <w:pPr>
+        <w:pStyle w:val="NormalWeb"/>
+        <w:rPr>
+          <w:rFonts w:ascii="Arial" w:hAnsi="Arial" w:cs="Arial"/>
+        </w:rPr>
+      </w:pPr>
+    </w:p>
+    <w:p>
+      <w:pPr>
+        <w:pStyle w:val="NormalWeb"/>
+        <w:rPr>
+          <w:rFonts w:ascii="Arial" w:hAnsi="Arial" w:cs="Arial"/>
+          <w:lang w:val="es-GT"/>
+        </w:rPr>
+      </w:pPr>
+    </w:p>
+    <w:p>
+      <w:pPr>
+        <w:pStyle w:val="NormalWeb"/>
+        <w:rPr>
+          <w:rFonts w:ascii="Arial" w:hAnsi="Arial" w:cs="Arial"/>
+          <w:lang w:val="es-GT"/>
+        </w:rPr>
+      </w:pPr>
+    </w:p>
+    <w:p>
+      <w:pPr>
+        <w:pStyle w:val="NormalWeb"/>
+        <w:rPr>
+          <w:rFonts w:ascii="Arial" w:hAnsi="Arial" w:cs="Arial"/>
+          <w:lang w:val="es-GT"/>
+        </w:rPr>
+      </w:pPr>
+    </w:p>
+    <w:p>
+      <w:pPr>
+        <w:pStyle w:val="NormalWeb"/>
+        <w:rPr>
+          <w:rFonts w:ascii="Arial" w:hAnsi="Arial" w:cs="Arial"/>
+          <w:lang w:val="es-GT"/>
+        </w:rPr>
+      </w:pPr>
+    </w:p>
+    <w:p>
+      <w:pPr>
+        <w:pStyle w:val="NormalWeb"/>
+        <w:rPr>
+          <w:rFonts w:ascii="Arial" w:hAnsi="Arial" w:cs="Arial"/>
+          <w:lang w:val="es-GT"/>
+        </w:rPr>
+      </w:pPr>
+      <w:r>
+        <w:rPr>
+          <w:rFonts w:ascii="Arial" w:hAnsi="Arial" w:cs="Arial"/>
+          <w:lang w:val="es-GT"/>
+        </w:rPr>
         <w:t>Modelo Entidad-Relación De concesionario de Vehículos</w:t>
       </w:r>
     </w:p>

</xml_diff>

<commit_message>
add: Agregar Segunda Historia de Usuario de Facturas a Concesionario_JavaEE.docx
</commit_message>
<xml_diff>
--- a/Concesionario_JavaEE.docx
+++ b/Concesionario_JavaEE.docx
@@ -2701,6 +2701,121 @@
           <w:rFonts w:ascii="Arial" w:hAnsi="Arial" w:cs="Arial"/>
         </w:rPr>
       </w:pPr>
+    </w:p>
+    <w:p>
+      <w:pPr>
+        <w:spacing w:before="100" w:beforeAutospacing="1" w:after="100" w:afterAutospacing="1" w:line="240" w:lineRule="auto"/>
+        <w:rPr>
+          <w:rFonts w:ascii="Arial" w:eastAsia="Times New Roman" w:hAnsi="Arial" w:cs="Arial"/>
+          <w:sz w:val="24"/>
+          <w:szCs w:val="24"/>
+          <w:lang w:val="es-419" w:eastAsia="es-419"/>
+        </w:rPr>
+      </w:pPr>
+      <w:r>
+        <w:rPr>
+          <w:rFonts w:ascii="Arial" w:eastAsia="Times New Roman" w:hAnsi="Arial" w:cs="Arial"/>
+          <w:b/>
+          <w:bCs/>
+          <w:sz w:val="24"/>
+          <w:szCs w:val="24"/>
+          <w:lang w:val="es-419" w:eastAsia="es-419"/>
+        </w:rPr>
+        <w:t>HUAT-002</w:t>
+      </w:r>
+    </w:p>
+    <w:p>
+      <w:pPr>
+        <w:spacing w:before="100" w:beforeAutospacing="1" w:after="100" w:afterAutospacing="1" w:line="240" w:lineRule="auto"/>
+        <w:rPr>
+          <w:rFonts w:ascii="Arial" w:eastAsia="Times New Roman" w:hAnsi="Arial" w:cs="Arial"/>
+          <w:sz w:val="24"/>
+          <w:szCs w:val="24"/>
+          <w:lang w:val="es-419" w:eastAsia="es-419"/>
+        </w:rPr>
+      </w:pPr>
+      <w:r>
+        <w:rPr>
+          <w:rFonts w:ascii="Arial" w:eastAsia="Times New Roman" w:hAnsi="Arial" w:cs="Arial"/>
+          <w:b/>
+          <w:bCs/>
+          <w:sz w:val="24"/>
+          <w:szCs w:val="24"/>
+          <w:lang w:val="es-419" w:eastAsia="es-419"/>
+        </w:rPr>
+        <w:t>Como</w:t>
+      </w:r>
+      <w:r>
+        <w:rPr>
+          <w:rFonts w:ascii="Arial" w:eastAsia="Times New Roman" w:hAnsi="Arial" w:cs="Arial"/>
+          <w:sz w:val="24"/>
+          <w:szCs w:val="24"/>
+          <w:lang w:val="es-419" w:eastAsia="es-419"/>
+        </w:rPr>
+        <w:t>: Encargado de Generar Facturas</w:t>
+      </w:r>
+    </w:p>
+    <w:p>
+      <w:pPr>
+        <w:spacing w:before="100" w:beforeAutospacing="1" w:after="100" w:afterAutospacing="1" w:line="240" w:lineRule="auto"/>
+        <w:rPr>
+          <w:rFonts w:ascii="Arial" w:eastAsia="Times New Roman" w:hAnsi="Arial" w:cs="Arial"/>
+          <w:sz w:val="24"/>
+          <w:szCs w:val="24"/>
+          <w:lang w:val="es-419" w:eastAsia="es-419"/>
+        </w:rPr>
+      </w:pPr>
+      <w:r>
+        <w:rPr>
+          <w:rFonts w:ascii="Arial" w:eastAsia="Times New Roman" w:hAnsi="Arial" w:cs="Arial"/>
+          <w:b/>
+          <w:bCs/>
+          <w:sz w:val="24"/>
+          <w:szCs w:val="24"/>
+          <w:lang w:val="es-419" w:eastAsia="es-419"/>
+        </w:rPr>
+        <w:t>Quiero</w:t>
+      </w:r>
+      <w:r>
+        <w:rPr>
+          <w:rFonts w:ascii="Arial" w:eastAsia="Times New Roman" w:hAnsi="Arial" w:cs="Arial"/>
+          <w:sz w:val="24"/>
+          <w:szCs w:val="24"/>
+          <w:lang w:val="es-419" w:eastAsia="es-419"/>
+        </w:rPr>
+        <w:t>: Generar un comprobante de pago.</w:t>
+      </w:r>
+    </w:p>
+    <w:p>
+      <w:pPr>
+        <w:spacing w:before="100" w:beforeAutospacing="1" w:after="100" w:afterAutospacing="1" w:line="240" w:lineRule="auto"/>
+        <w:rPr>
+          <w:rFonts w:ascii="Arial" w:eastAsia="Times New Roman" w:hAnsi="Arial" w:cs="Arial"/>
+          <w:sz w:val="24"/>
+          <w:szCs w:val="24"/>
+          <w:lang w:val="es-419" w:eastAsia="es-419"/>
+        </w:rPr>
+      </w:pPr>
+      <w:r>
+        <w:rPr>
+          <w:rFonts w:ascii="Arial" w:eastAsia="Times New Roman" w:hAnsi="Arial" w:cs="Arial"/>
+          <w:b/>
+          <w:bCs/>
+          <w:sz w:val="24"/>
+          <w:szCs w:val="24"/>
+          <w:lang w:val="es-419" w:eastAsia="es-419"/>
+        </w:rPr>
+        <w:t>Para</w:t>
+      </w:r>
+      <w:r>
+        <w:rPr>
+          <w:rFonts w:ascii="Arial" w:eastAsia="Times New Roman" w:hAnsi="Arial" w:cs="Arial"/>
+          <w:sz w:val="24"/>
+          <w:szCs w:val="24"/>
+          <w:lang w:val="es-419" w:eastAsia="es-419"/>
+        </w:rPr>
+        <w:t>: Llevar el control del capital.</w:t>
+      </w:r>
     </w:p>
     <w:p>
       <w:pPr>

</xml_diff>

<commit_message>
add: Agregar Tercera Historia de Usuario de Facturas a Concesionario_JavaEE.docx
</commit_message>
<xml_diff>
--- a/Concesionario_JavaEE.docx
+++ b/Concesionario_JavaEE.docx
@@ -2815,6 +2815,110 @@
           <w:lang w:val="es-419" w:eastAsia="es-419"/>
         </w:rPr>
         <w:t>: Llevar el control del capital.</w:t>
+      </w:r>
+    </w:p>
+    <w:p>
+      <w:pPr>
+        <w:spacing w:before="100" w:beforeAutospacing="1" w:after="100" w:afterAutospacing="1" w:line="240" w:lineRule="auto"/>
+        <w:rPr>
+          <w:rFonts w:ascii="Arial" w:eastAsia="Times New Roman" w:hAnsi="Arial" w:cs="Arial"/>
+          <w:sz w:val="24"/>
+          <w:szCs w:val="24"/>
+          <w:lang w:val="es-419" w:eastAsia="es-419"/>
+        </w:rPr>
+      </w:pPr>
+      <w:r>
+        <w:rPr>
+          <w:rFonts w:ascii="Arial" w:eastAsia="Times New Roman" w:hAnsi="Arial" w:cs="Arial"/>
+          <w:b/>
+          <w:bCs/>
+          <w:sz w:val="24"/>
+          <w:szCs w:val="24"/>
+          <w:lang w:val="es-419" w:eastAsia="es-419"/>
+        </w:rPr>
+        <w:t>HUAT-003</w:t>
+      </w:r>
+    </w:p>
+    <w:p>
+      <w:pPr>
+        <w:spacing w:before="100" w:beforeAutospacing="1" w:after="100" w:afterAutospacing="1" w:line="240" w:lineRule="auto"/>
+        <w:rPr>
+          <w:rFonts w:ascii="Arial" w:eastAsia="Times New Roman" w:hAnsi="Arial" w:cs="Arial"/>
+          <w:sz w:val="24"/>
+          <w:szCs w:val="24"/>
+          <w:lang w:val="es-419" w:eastAsia="es-419"/>
+        </w:rPr>
+      </w:pPr>
+      <w:r>
+        <w:rPr>
+          <w:rFonts w:ascii="Arial" w:eastAsia="Times New Roman" w:hAnsi="Arial" w:cs="Arial"/>
+          <w:b/>
+          <w:bCs/>
+          <w:sz w:val="24"/>
+          <w:szCs w:val="24"/>
+          <w:lang w:val="es-419" w:eastAsia="es-419"/>
+        </w:rPr>
+        <w:t>Como</w:t>
+      </w:r>
+      <w:r>
+        <w:rPr>
+          <w:rFonts w:ascii="Arial" w:eastAsia="Times New Roman" w:hAnsi="Arial" w:cs="Arial"/>
+          <w:sz w:val="24"/>
+          <w:szCs w:val="24"/>
+          <w:lang w:val="es-419" w:eastAsia="es-419"/>
+        </w:rPr>
+        <w:t>: Encargado de generar Facturas</w:t>
+      </w:r>
+    </w:p>
+    <w:p>
+      <w:pPr>
+        <w:spacing w:before="100" w:beforeAutospacing="1" w:after="100" w:afterAutospacing="1" w:line="240" w:lineRule="auto"/>
+        <w:rPr>
+          <w:rFonts w:ascii="Arial" w:eastAsia="Times New Roman" w:hAnsi="Arial" w:cs="Arial"/>
+          <w:sz w:val="24"/>
+          <w:szCs w:val="24"/>
+          <w:lang w:val="es-419" w:eastAsia="es-419"/>
+        </w:rPr>
+      </w:pPr>
+      <w:r>
+        <w:rPr>
+          <w:rFonts w:ascii="Arial" w:eastAsia="Times New Roman" w:hAnsi="Arial" w:cs="Arial"/>
+          <w:b/>
+          <w:bCs/>
+          <w:sz w:val="24"/>
+          <w:szCs w:val="24"/>
+          <w:lang w:val="es-419" w:eastAsia="es-419"/>
+        </w:rPr>
+        <w:t>Quiero</w:t>
+      </w:r>
+      <w:r>
+        <w:rPr>
+          <w:rFonts w:ascii="Arial" w:eastAsia="Times New Roman" w:hAnsi="Arial" w:cs="Arial"/>
+          <w:sz w:val="24"/>
+          <w:szCs w:val="24"/>
+          <w:lang w:val="es-419" w:eastAsia="es-419"/>
+        </w:rPr>
+        <w:t>: Imprimir Factura.</w:t>
+      </w:r>
+    </w:p>
+    <w:p>
+      <w:pPr>
+        <w:spacing w:before="100" w:beforeAutospacing="1" w:after="100" w:afterAutospacing="1" w:line="240" w:lineRule="auto"/>
+        <w:rPr>
+          <w:rFonts w:ascii="Arial" w:eastAsia="Times New Roman" w:hAnsi="Arial" w:cs="Arial"/>
+          <w:sz w:val="24"/>
+          <w:szCs w:val="24"/>
+          <w:lang w:val="es-419" w:eastAsia="es-419"/>
+        </w:rPr>
+      </w:pPr>
+      <w:r>
+        <w:rPr>
+          <w:rFonts w:ascii="Arial" w:eastAsia="Times New Roman" w:hAnsi="Arial" w:cs="Arial"/>
+          <w:sz w:val="24"/>
+          <w:szCs w:val="24"/>
+          <w:lang w:val="es-419" w:eastAsia="es-419"/>
+        </w:rPr>
+        <w:t>Para: Pagar mis impuestos y si existe algún reclamo que el cliente tenga su comprobante de pago.</w:t>
       </w:r>
     </w:p>
     <w:p>

</xml_diff>

<commit_message>
add: Agregar Diagrama Modelo Relacional a Concesionario_JavaEE.docx
</commit_message>
<xml_diff>
--- a/Concesionario_JavaEE.docx
+++ b/Concesionario_JavaEE.docx
@@ -45,7 +45,7 @@
                     </pic:cNvPicPr>
                   </pic:nvPicPr>
                   <pic:blipFill>
-                    <a:blip r:embed="rId8" cstate="print">
+                    <a:blip r:embed="rId10" cstate="print">
                       <a:extLst>
                         <a:ext uri="{28A0092B-C50C-407E-A947-70E740481C1C}">
                           <a14:useLocalDpi xmlns:a14="http://schemas.microsoft.com/office/drawing/2010/main" val="0"/>
@@ -2982,6 +2982,7 @@
         <w:pStyle w:val="NormalWeb"/>
         <w:rPr>
           <w:rFonts w:ascii="Arial" w:hAnsi="Arial" w:cs="Arial"/>
+          <w:lang w:val="es-GT"/>
         </w:rPr>
       </w:pPr>
     </w:p>
@@ -2990,130 +2991,15 @@
         <w:pStyle w:val="NormalWeb"/>
         <w:rPr>
           <w:rFonts w:ascii="Arial" w:hAnsi="Arial" w:cs="Arial"/>
-        </w:rPr>
-      </w:pPr>
-    </w:p>
-    <w:p>
-      <w:pPr>
-        <w:pStyle w:val="NormalWeb"/>
-        <w:rPr>
-          <w:rFonts w:ascii="Arial" w:hAnsi="Arial" w:cs="Arial"/>
-        </w:rPr>
-      </w:pPr>
-    </w:p>
-    <w:p>
-      <w:pPr>
-        <w:pStyle w:val="NormalWeb"/>
-        <w:rPr>
-          <w:rFonts w:ascii="Arial" w:hAnsi="Arial" w:cs="Arial"/>
-        </w:rPr>
-      </w:pPr>
-    </w:p>
-    <w:p>
-      <w:pPr>
-        <w:pStyle w:val="NormalWeb"/>
-        <w:rPr>
-          <w:rFonts w:ascii="Arial" w:hAnsi="Arial" w:cs="Arial"/>
-        </w:rPr>
-      </w:pPr>
-    </w:p>
-    <w:p>
-      <w:pPr>
-        <w:pStyle w:val="NormalWeb"/>
-        <w:rPr>
-          <w:rFonts w:ascii="Arial" w:hAnsi="Arial" w:cs="Arial"/>
-        </w:rPr>
-      </w:pPr>
-    </w:p>
-    <w:p>
-      <w:pPr>
-        <w:pStyle w:val="NormalWeb"/>
-        <w:rPr>
-          <w:rFonts w:ascii="Arial" w:hAnsi="Arial" w:cs="Arial"/>
-        </w:rPr>
-      </w:pPr>
-    </w:p>
-    <w:p>
-      <w:pPr>
-        <w:pStyle w:val="NormalWeb"/>
-        <w:rPr>
-          <w:rFonts w:ascii="Arial" w:hAnsi="Arial" w:cs="Arial"/>
-        </w:rPr>
-      </w:pPr>
-    </w:p>
-    <w:p>
-      <w:pPr>
-        <w:pStyle w:val="NormalWeb"/>
-        <w:rPr>
-          <w:rFonts w:ascii="Arial" w:hAnsi="Arial" w:cs="Arial"/>
-        </w:rPr>
-      </w:pPr>
-    </w:p>
-    <w:p>
-      <w:pPr>
-        <w:pStyle w:val="NormalWeb"/>
-        <w:rPr>
-          <w:rFonts w:ascii="Arial" w:hAnsi="Arial" w:cs="Arial"/>
-        </w:rPr>
-      </w:pPr>
-    </w:p>
-    <w:p>
-      <w:pPr>
-        <w:pStyle w:val="NormalWeb"/>
-        <w:rPr>
-          <w:rFonts w:ascii="Arial" w:hAnsi="Arial" w:cs="Arial"/>
-        </w:rPr>
-      </w:pPr>
-    </w:p>
-    <w:p>
-      <w:pPr>
-        <w:pStyle w:val="NormalWeb"/>
-        <w:rPr>
-          <w:rFonts w:ascii="Arial" w:hAnsi="Arial" w:cs="Arial"/>
-          <w:lang w:val="es-GT"/>
-        </w:rPr>
-      </w:pPr>
-    </w:p>
-    <w:p>
-      <w:pPr>
-        <w:pStyle w:val="NormalWeb"/>
-        <w:rPr>
-          <w:rFonts w:ascii="Arial" w:hAnsi="Arial" w:cs="Arial"/>
-          <w:lang w:val="es-GT"/>
-        </w:rPr>
-      </w:pPr>
-    </w:p>
-    <w:p>
-      <w:pPr>
-        <w:pStyle w:val="NormalWeb"/>
-        <w:rPr>
-          <w:rFonts w:ascii="Arial" w:hAnsi="Arial" w:cs="Arial"/>
-          <w:lang w:val="es-GT"/>
-        </w:rPr>
-      </w:pPr>
-    </w:p>
-    <w:p>
-      <w:pPr>
-        <w:pStyle w:val="NormalWeb"/>
-        <w:rPr>
-          <w:rFonts w:ascii="Arial" w:hAnsi="Arial" w:cs="Arial"/>
-          <w:lang w:val="es-GT"/>
-        </w:rPr>
-      </w:pPr>
-    </w:p>
-    <w:p>
-      <w:pPr>
-        <w:pStyle w:val="NormalWeb"/>
-        <w:rPr>
-          <w:rFonts w:ascii="Arial" w:hAnsi="Arial" w:cs="Arial"/>
-          <w:lang w:val="es-GT"/>
-        </w:rPr>
-      </w:pPr>
-      <w:r>
-        <w:rPr>
-          <w:rFonts w:ascii="Arial" w:hAnsi="Arial" w:cs="Arial"/>
-          <w:lang w:val="es-GT"/>
-        </w:rPr>
+          <w:lang w:val="es-GT"/>
+        </w:rPr>
+      </w:pPr>
+      <w:r>
+        <w:rPr>
+          <w:rFonts w:ascii="Arial" w:hAnsi="Arial" w:cs="Arial"/>
+          <w:lang w:val="es-GT"/>
+        </w:rPr>
+        <w:lastRenderedPageBreak/>
         <w:t>Modelo Entidad-Relación De concesionario de Vehículos</w:t>
       </w:r>
     </w:p>
@@ -3157,7 +3043,7 @@
                     </pic:cNvPicPr>
                   </pic:nvPicPr>
                   <pic:blipFill>
-                    <a:blip r:embed="rId9">
+                    <a:blip r:embed="rId11">
                       <a:extLst>
                         <a:ext uri="{28A0092B-C50C-407E-A947-70E740481C1C}">
                           <a14:useLocalDpi xmlns:a14="http://schemas.microsoft.com/office/drawing/2010/main" val="0"/>
@@ -3225,6 +3111,259 @@
         </w:rPr>
       </w:pPr>
     </w:p>
+    <w:p/>
+    <w:p/>
+    <w:p/>
+    <w:p/>
+    <w:p/>
+    <w:p/>
+    <w:p/>
+    <w:p/>
+    <w:p/>
+    <w:p/>
+    <w:p/>
+    <w:p/>
+    <w:p/>
+    <w:p/>
+    <w:p/>
+    <w:p/>
+    <w:p/>
+    <w:p/>
+    <w:p>
+      <w:pPr>
+        <w:rPr>
+          <w:rFonts w:ascii="Arial" w:eastAsiaTheme="minorHAnsi" w:hAnsi="Arial" w:cs="Arial"/>
+        </w:rPr>
+      </w:pPr>
+    </w:p>
+    <w:p>
+      <w:pPr>
+        <w:jc w:val="center"/>
+      </w:pPr>
+    </w:p>
+    <w:p>
+      <w:pPr>
+        <w:jc w:val="center"/>
+      </w:pPr>
+    </w:p>
+    <w:p>
+      <w:pPr>
+        <w:jc w:val="center"/>
+      </w:pPr>
+    </w:p>
+    <w:p>
+      <w:pPr>
+        <w:jc w:val="center"/>
+      </w:pPr>
+    </w:p>
+    <w:p>
+      <w:pPr>
+        <w:jc w:val="center"/>
+      </w:pPr>
+    </w:p>
+    <w:p>
+      <w:pPr>
+        <w:jc w:val="center"/>
+      </w:pPr>
+    </w:p>
+    <w:p>
+      <w:pPr>
+        <w:jc w:val="center"/>
+      </w:pPr>
+    </w:p>
+    <w:p>
+      <w:pPr>
+        <w:jc w:val="center"/>
+      </w:pPr>
+    </w:p>
+    <w:p>
+      <w:pPr>
+        <w:jc w:val="center"/>
+      </w:pPr>
+    </w:p>
+    <w:p>
+      <w:pPr>
+        <w:jc w:val="center"/>
+      </w:pPr>
+    </w:p>
+    <w:p>
+      <w:pPr>
+        <w:jc w:val="center"/>
+      </w:pPr>
+    </w:p>
+    <w:p>
+      <w:pPr>
+        <w:jc w:val="center"/>
+      </w:pPr>
+    </w:p>
+    <w:p>
+      <w:pPr>
+        <w:jc w:val="center"/>
+      </w:pPr>
+    </w:p>
+    <w:p>
+      <w:pPr>
+        <w:jc w:val="center"/>
+      </w:pPr>
+    </w:p>
+    <w:p>
+      <w:pPr>
+        <w:jc w:val="center"/>
+      </w:pPr>
+    </w:p>
+    <w:p>
+      <w:pPr>
+        <w:jc w:val="center"/>
+      </w:pPr>
+    </w:p>
+    <w:p>
+      <w:pPr>
+        <w:jc w:val="center"/>
+      </w:pPr>
+    </w:p>
+    <w:p>
+      <w:pPr>
+        <w:jc w:val="center"/>
+      </w:pPr>
+    </w:p>
+    <w:p>
+      <w:pPr>
+        <w:jc w:val="center"/>
+      </w:pPr>
+    </w:p>
+    <w:p>
+      <w:pPr>
+        <w:jc w:val="center"/>
+      </w:pPr>
+    </w:p>
+    <w:p>
+      <w:pPr>
+        <w:jc w:val="center"/>
+      </w:pPr>
+    </w:p>
+    <w:p>
+      <w:pPr>
+        <w:jc w:val="center"/>
+      </w:pPr>
+    </w:p>
+    <w:p>
+      <w:pPr>
+        <w:jc w:val="center"/>
+      </w:pPr>
+    </w:p>
+    <w:p>
+      <w:pPr>
+        <w:jc w:val="center"/>
+      </w:pPr>
+    </w:p>
+    <w:p>
+      <w:pPr>
+        <w:jc w:val="center"/>
+      </w:pPr>
+    </w:p>
+    <w:p>
+      <w:pPr>
+        <w:jc w:val="center"/>
+      </w:pPr>
+    </w:p>
+    <w:p>
+      <w:pPr>
+        <w:jc w:val="center"/>
+      </w:pPr>
+    </w:p>
+    <w:p>
+      <w:pPr>
+        <w:jc w:val="center"/>
+      </w:pPr>
+    </w:p>
+    <w:p>
+      <w:pPr>
+        <w:jc w:val="center"/>
+      </w:pPr>
+    </w:p>
+    <w:p>
+      <w:pPr>
+        <w:jc w:val="center"/>
+      </w:pPr>
+    </w:p>
+    <w:p>
+      <w:pPr>
+        <w:jc w:val="center"/>
+      </w:pPr>
+    </w:p>
+    <w:p>
+      <w:pPr>
+        <w:jc w:val="center"/>
+      </w:pPr>
+    </w:p>
+    <w:p>
+      <w:pPr>
+        <w:jc w:val="center"/>
+      </w:pPr>
+    </w:p>
+    <w:p>
+      <w:pPr>
+        <w:jc w:val="center"/>
+      </w:pPr>
+      <w:r>
+        <w:rPr>
+          <w:noProof/>
+        </w:rPr>
+        <w:lastRenderedPageBreak/>
+        <w:drawing>
+          <wp:anchor distT="0" distB="0" distL="114300" distR="114300" simplePos="0" relativeHeight="251659264" behindDoc="1" locked="0" layoutInCell="1" allowOverlap="1" wp14:anchorId="1D00A629" wp14:editId="76AA71BC">
+            <wp:simplePos x="0" y="0"/>
+            <wp:positionH relativeFrom="column">
+              <wp:posOffset>-554355</wp:posOffset>
+            </wp:positionH>
+            <wp:positionV relativeFrom="paragraph">
+              <wp:posOffset>1355725</wp:posOffset>
+            </wp:positionV>
+            <wp:extent cx="6111240" cy="6392545"/>
+            <wp:effectExtent l="0" t="0" r="3810" b="8255"/>
+            <wp:wrapNone/>
+            <wp:docPr id="1" name="Imagen 1"/>
+            <wp:cNvGraphicFramePr>
+              <a:graphicFrameLocks xmlns:a="http://schemas.openxmlformats.org/drawingml/2006/main" noChangeAspect="1"/>
+            </wp:cNvGraphicFramePr>
+            <a:graphic xmlns:a="http://schemas.openxmlformats.org/drawingml/2006/main">
+              <a:graphicData uri="http://schemas.openxmlformats.org/drawingml/2006/picture">
+                <pic:pic xmlns:pic="http://schemas.openxmlformats.org/drawingml/2006/picture">
+                  <pic:nvPicPr>
+                    <pic:cNvPr id="1" name="Imagen 1"/>
+                    <pic:cNvPicPr/>
+                  </pic:nvPicPr>
+                  <pic:blipFill>
+                    <a:blip r:embed="rId12">
+                      <a:extLst>
+                        <a:ext uri="{28A0092B-C50C-407E-A947-70E740481C1C}">
+                          <a14:useLocalDpi xmlns:a14="http://schemas.microsoft.com/office/drawing/2010/main" val="0"/>
+                        </a:ext>
+                      </a:extLst>
+                    </a:blip>
+                    <a:stretch>
+                      <a:fillRect/>
+                    </a:stretch>
+                  </pic:blipFill>
+                  <pic:spPr>
+                    <a:xfrm>
+                      <a:off x="0" y="0"/>
+                      <a:ext cx="6111240" cy="6392545"/>
+                    </a:xfrm>
+                    <a:prstGeom prst="rect">
+                      <a:avLst/>
+                    </a:prstGeom>
+                  </pic:spPr>
+                </pic:pic>
+              </a:graphicData>
+            </a:graphic>
+          </wp:anchor>
+        </w:drawing>
+      </w:r>
+      <w:r>
+        <w:t>DIAGRAMA MODELO RELACIONAL</w:t>
+      </w:r>
+    </w:p>
     <w:sectPr>
       <w:pgSz w:w="12240" w:h="15840"/>
       <w:pgMar w:top="1417" w:right="1701" w:bottom="1417" w:left="1701" w:header="708" w:footer="708" w:gutter="0"/>
@@ -3310,6 +3449,56 @@
   <w16cid:commentId w16cid:paraId="1AF62A36" w16cid:durableId="290E606C"/>
   <w16cid:commentId w16cid:paraId="00D7F781" w16cid:durableId="290E6041"/>
 </w16cid:commentsIds>
+</file>
+
+<file path=word/endnotes.xml><?xml version="1.0" encoding="utf-8"?>
+<w:endnotes xmlns:wpc="http://schemas.microsoft.com/office/word/2010/wordprocessingCanvas" xmlns:cx="http://schemas.microsoft.com/office/drawing/2014/chartex" xmlns:cx1="http://schemas.microsoft.com/office/drawing/2015/9/8/chartex" xmlns:cx2="http://schemas.microsoft.com/office/drawing/2015/10/21/chartex" xmlns:cx3="http://schemas.microsoft.com/office/drawing/2016/5/9/chartex" xmlns:cx4="http://schemas.microsoft.com/office/drawing/2016/5/10/chartex" xmlns:cx5="http://schemas.microsoft.com/office/drawing/2016/5/11/chartex" xmlns:cx6="http://schemas.microsoft.com/office/drawing/2016/5/12/chartex" xmlns:cx7="http://schemas.microsoft.com/office/drawing/2016/5/13/chartex" xmlns:cx8="http://schemas.microsoft.com/office/drawing/2016/5/14/chartex" xmlns:mc="http://schemas.openxmlformats.org/markup-compatibility/2006" xmlns:aink="http://schemas.microsoft.com/office/drawing/2016/ink" xmlns:am3d="http://schemas.microsoft.com/office/drawing/2017/model3d" xmlns:o="urn:schemas-microsoft-com:office:office" xmlns:oel="http://schemas.microsoft.com/office/2019/extlst" xmlns:r="http://schemas.openxmlformats.org/officeDocument/2006/relationships" xmlns:m="http://schemas.openxmlformats.org/officeDocument/2006/math" xmlns:v="urn:schemas-microsoft-com:vml" xmlns:wp14="http://schemas.microsoft.com/office/word/2010/wordprocessingDrawing" xmlns:wp="http://schemas.openxmlformats.org/drawingml/2006/wordprocessingDrawing" xmlns:w10="urn:schemas-microsoft-com:office:word" xmlns:w="http://schemas.openxmlformats.org/wordprocessingml/2006/main" xmlns:w14="http://schemas.microsoft.com/office/word/2010/wordml" xmlns:w15="http://schemas.microsoft.com/office/word/2012/wordml" xmlns:w16cex="http://schemas.microsoft.com/office/word/2018/wordml/cex" xmlns:w16cid="http://schemas.microsoft.com/office/word/2016/wordml/cid" xmlns:w16="http://schemas.microsoft.com/office/word/2018/wordml" xmlns:w16sdtdh="http://schemas.microsoft.com/office/word/2020/wordml/sdtdatahash" xmlns:w16se="http://schemas.microsoft.com/office/word/2015/wordml/symex" xmlns:wpg="http://schemas.microsoft.com/office/word/2010/wordprocessingGroup" xmlns:wpi="http://schemas.microsoft.com/office/word/2010/wordprocessingInk" xmlns:wne="http://schemas.microsoft.com/office/word/2006/wordml" xmlns:wps="http://schemas.microsoft.com/office/word/2010/wordprocessingShape" mc:Ignorable="w14 w15 w16se w16cid w16 w16cex w16sdtdh wp14">
+  <w:endnote w:type="separator" w:id="-1">
+    <w:p>
+      <w:pPr>
+        <w:spacing w:after="0" w:line="240" w:lineRule="auto"/>
+      </w:pPr>
+      <w:r>
+        <w:separator/>
+      </w:r>
+    </w:p>
+  </w:endnote>
+  <w:endnote w:type="continuationSeparator" w:id="0">
+    <w:p>
+      <w:pPr>
+        <w:spacing w:after="0" w:line="240" w:lineRule="auto"/>
+      </w:pPr>
+      <w:r>
+        <w:continuationSeparator/>
+      </w:r>
+    </w:p>
+  </w:endnote>
+</w:endnotes>
+</file>
+
+<file path=word/footnotes.xml><?xml version="1.0" encoding="utf-8"?>
+<w:footnotes xmlns:wpc="http://schemas.microsoft.com/office/word/2010/wordprocessingCanvas" xmlns:cx="http://schemas.microsoft.com/office/drawing/2014/chartex" xmlns:cx1="http://schemas.microsoft.com/office/drawing/2015/9/8/chartex" xmlns:cx2="http://schemas.microsoft.com/office/drawing/2015/10/21/chartex" xmlns:cx3="http://schemas.microsoft.com/office/drawing/2016/5/9/chartex" xmlns:cx4="http://schemas.microsoft.com/office/drawing/2016/5/10/chartex" xmlns:cx5="http://schemas.microsoft.com/office/drawing/2016/5/11/chartex" xmlns:cx6="http://schemas.microsoft.com/office/drawing/2016/5/12/chartex" xmlns:cx7="http://schemas.microsoft.com/office/drawing/2016/5/13/chartex" xmlns:cx8="http://schemas.microsoft.com/office/drawing/2016/5/14/chartex" xmlns:mc="http://schemas.openxmlformats.org/markup-compatibility/2006" xmlns:aink="http://schemas.microsoft.com/office/drawing/2016/ink" xmlns:am3d="http://schemas.microsoft.com/office/drawing/2017/model3d" xmlns:o="urn:schemas-microsoft-com:office:office" xmlns:oel="http://schemas.microsoft.com/office/2019/extlst" xmlns:r="http://schemas.openxmlformats.org/officeDocument/2006/relationships" xmlns:m="http://schemas.openxmlformats.org/officeDocument/2006/math" xmlns:v="urn:schemas-microsoft-com:vml" xmlns:wp14="http://schemas.microsoft.com/office/word/2010/wordprocessingDrawing" xmlns:wp="http://schemas.openxmlformats.org/drawingml/2006/wordprocessingDrawing" xmlns:w10="urn:schemas-microsoft-com:office:word" xmlns:w="http://schemas.openxmlformats.org/wordprocessingml/2006/main" xmlns:w14="http://schemas.microsoft.com/office/word/2010/wordml" xmlns:w15="http://schemas.microsoft.com/office/word/2012/wordml" xmlns:w16cex="http://schemas.microsoft.com/office/word/2018/wordml/cex" xmlns:w16cid="http://schemas.microsoft.com/office/word/2016/wordml/cid" xmlns:w16="http://schemas.microsoft.com/office/word/2018/wordml" xmlns:w16sdtdh="http://schemas.microsoft.com/office/word/2020/wordml/sdtdatahash" xmlns:w16se="http://schemas.microsoft.com/office/word/2015/wordml/symex" xmlns:wpg="http://schemas.microsoft.com/office/word/2010/wordprocessingGroup" xmlns:wpi="http://schemas.microsoft.com/office/word/2010/wordprocessingInk" xmlns:wne="http://schemas.microsoft.com/office/word/2006/wordml" xmlns:wps="http://schemas.microsoft.com/office/word/2010/wordprocessingShape" mc:Ignorable="w14 w15 w16se w16cid w16 w16cex w16sdtdh wp14">
+  <w:footnote w:type="separator" w:id="-1">
+    <w:p>
+      <w:pPr>
+        <w:spacing w:after="0" w:line="240" w:lineRule="auto"/>
+      </w:pPr>
+      <w:r>
+        <w:separator/>
+      </w:r>
+    </w:p>
+  </w:footnote>
+  <w:footnote w:type="continuationSeparator" w:id="0">
+    <w:p>
+      <w:pPr>
+        <w:spacing w:after="0" w:line="240" w:lineRule="auto"/>
+      </w:pPr>
+      <w:r>
+        <w:continuationSeparator/>
+      </w:r>
+    </w:p>
+  </w:footnote>
+</w:footnotes>
 </file>
 
 <file path=word/people.xml><?xml version="1.0" encoding="utf-8"?>
@@ -3906,6 +4095,56 @@
       <w:bCs/>
     </w:rPr>
   </w:style>
+  <w:style w:type="paragraph" w:styleId="Encabezado">
+    <w:name w:val="header"/>
+    <w:basedOn w:val="Normal"/>
+    <w:link w:val="EncabezadoCar"/>
+    <w:uiPriority w:val="99"/>
+    <w:unhideWhenUsed/>
+    <w:rsid w:val="00715C25"/>
+    <w:pPr>
+      <w:tabs>
+        <w:tab w:val="center" w:pos="4252"/>
+        <w:tab w:val="right" w:pos="8504"/>
+      </w:tabs>
+      <w:spacing w:after="0" w:line="240" w:lineRule="auto"/>
+    </w:pPr>
+  </w:style>
+  <w:style w:type="character" w:customStyle="1" w:styleId="EncabezadoCar">
+    <w:name w:val="Encabezado Car"/>
+    <w:basedOn w:val="Fuentedeprrafopredeter"/>
+    <w:link w:val="Encabezado"/>
+    <w:uiPriority w:val="99"/>
+    <w:rsid w:val="00715C25"/>
+    <w:rPr>
+      <w:rFonts w:eastAsia="MS Mincho"/>
+    </w:rPr>
+  </w:style>
+  <w:style w:type="paragraph" w:styleId="Piedepgina">
+    <w:name w:val="footer"/>
+    <w:basedOn w:val="Normal"/>
+    <w:link w:val="PiedepginaCar"/>
+    <w:uiPriority w:val="99"/>
+    <w:unhideWhenUsed/>
+    <w:rsid w:val="00715C25"/>
+    <w:pPr>
+      <w:tabs>
+        <w:tab w:val="center" w:pos="4252"/>
+        <w:tab w:val="right" w:pos="8504"/>
+      </w:tabs>
+      <w:spacing w:after="0" w:line="240" w:lineRule="auto"/>
+    </w:pPr>
+  </w:style>
+  <w:style w:type="character" w:customStyle="1" w:styleId="PiedepginaCar">
+    <w:name w:val="Pie de página Car"/>
+    <w:basedOn w:val="Fuentedeprrafopredeter"/>
+    <w:link w:val="Piedepgina"/>
+    <w:uiPriority w:val="99"/>
+    <w:rsid w:val="00715C25"/>
+    <w:rPr>
+      <w:rFonts w:eastAsia="MS Mincho"/>
+    </w:rPr>
+  </w:style>
 </w:styles>
 </file>
 

</xml_diff>

<commit_message>
add: Agregar nombre Jose Gerardo Mendez Gonzalez a documento Concesionario_JavaEE.docx
</commit_message>
<xml_diff>
--- a/Concesionario_JavaEE.docx
+++ b/Concesionario_JavaEE.docx
@@ -1,6 +1,6 @@
 
 <file path=word/document.xml><?xml version="1.0" encoding="utf-8"?>
-<w:document xmlns:wpc="http://schemas.microsoft.com/office/word/2010/wordprocessingCanvas" xmlns:cx="http://schemas.microsoft.com/office/drawing/2014/chartex" xmlns:cx1="http://schemas.microsoft.com/office/drawing/2015/9/8/chartex" xmlns:cx2="http://schemas.microsoft.com/office/drawing/2015/10/21/chartex" xmlns:cx3="http://schemas.microsoft.com/office/drawing/2016/5/9/chartex" xmlns:cx4="http://schemas.microsoft.com/office/drawing/2016/5/10/chartex" xmlns:cx5="http://schemas.microsoft.com/office/drawing/2016/5/11/chartex" xmlns:cx6="http://schemas.microsoft.com/office/drawing/2016/5/12/chartex" xmlns:cx7="http://schemas.microsoft.com/office/drawing/2016/5/13/chartex" xmlns:cx8="http://schemas.microsoft.com/office/drawing/2016/5/14/chartex" xmlns:mc="http://schemas.openxmlformats.org/markup-compatibility/2006" xmlns:aink="http://schemas.microsoft.com/office/drawing/2016/ink" xmlns:am3d="http://schemas.microsoft.com/office/drawing/2017/model3d" xmlns:o="urn:schemas-microsoft-com:office:office" xmlns:r="http://schemas.openxmlformats.org/officeDocument/2006/relationships" xmlns:m="http://schemas.openxmlformats.org/officeDocument/2006/math" xmlns:v="urn:schemas-microsoft-com:vml" xmlns:wp14="http://schemas.microsoft.com/office/word/2010/wordprocessingDrawing" xmlns:wp="http://schemas.openxmlformats.org/drawingml/2006/wordprocessingDrawing" xmlns:w10="urn:schemas-microsoft-com:office:word" xmlns:w="http://schemas.openxmlformats.org/wordprocessingml/2006/main" xmlns:w14="http://schemas.microsoft.com/office/word/2010/wordml" xmlns:w15="http://schemas.microsoft.com/office/word/2012/wordml" xmlns:w16cex="http://schemas.microsoft.com/office/word/2018/wordml/cex" xmlns:w16cid="http://schemas.microsoft.com/office/word/2016/wordml/cid" xmlns:w16="http://schemas.microsoft.com/office/word/2018/wordml" xmlns:w16sdtdh="http://schemas.microsoft.com/office/word/2020/wordml/sdtdatahash" xmlns:w16se="http://schemas.microsoft.com/office/word/2015/wordml/symex" xmlns:wpg="http://schemas.microsoft.com/office/word/2010/wordprocessingGroup" xmlns:wpi="http://schemas.microsoft.com/office/word/2010/wordprocessingInk" xmlns:wne="http://schemas.microsoft.com/office/word/2006/wordml" xmlns:wps="http://schemas.microsoft.com/office/word/2010/wordprocessingShape" mc:Ignorable="w14 w15 w16se w16cid w16 w16cex w16sdtdh wp14">
+<w:document xmlns:wpc="http://schemas.microsoft.com/office/word/2010/wordprocessingCanvas" xmlns:cx="http://schemas.microsoft.com/office/drawing/2014/chartex" xmlns:cx1="http://schemas.microsoft.com/office/drawing/2015/9/8/chartex" xmlns:cx2="http://schemas.microsoft.com/office/drawing/2015/10/21/chartex" xmlns:cx3="http://schemas.microsoft.com/office/drawing/2016/5/9/chartex" xmlns:cx4="http://schemas.microsoft.com/office/drawing/2016/5/10/chartex" xmlns:cx5="http://schemas.microsoft.com/office/drawing/2016/5/11/chartex" xmlns:cx6="http://schemas.microsoft.com/office/drawing/2016/5/12/chartex" xmlns:cx7="http://schemas.microsoft.com/office/drawing/2016/5/13/chartex" xmlns:cx8="http://schemas.microsoft.com/office/drawing/2016/5/14/chartex" xmlns:mc="http://schemas.openxmlformats.org/markup-compatibility/2006" xmlns:aink="http://schemas.microsoft.com/office/drawing/2016/ink" xmlns:am3d="http://schemas.microsoft.com/office/drawing/2017/model3d" xmlns:o="urn:schemas-microsoft-com:office:office" xmlns:r="http://schemas.openxmlformats.org/officeDocument/2006/relationships" xmlns:m="http://schemas.openxmlformats.org/officeDocument/2006/math" xmlns:v="urn:schemas-microsoft-com:vml" xmlns:wp14="http://schemas.microsoft.com/office/word/2010/wordprocessingDrawing" xmlns:wp="http://schemas.openxmlformats.org/drawingml/2006/wordprocessingDrawing" xmlns:w10="urn:schemas-microsoft-com:office:word" xmlns:w="http://schemas.openxmlformats.org/wordprocessingml/2006/main" xmlns:w14="http://schemas.microsoft.com/office/word/2010/wordml" xmlns:w15="http://schemas.microsoft.com/office/word/2012/wordml" xmlns:w16cex="http://schemas.microsoft.com/office/word/2018/wordml/cex" xmlns:w16cid="http://schemas.microsoft.com/office/word/2016/wordml/cid" xmlns:w16="http://schemas.microsoft.com/office/word/2018/wordml" xmlns:w16se="http://schemas.microsoft.com/office/word/2015/wordml/symex" xmlns:wpg="http://schemas.microsoft.com/office/word/2010/wordprocessingGroup" xmlns:wpi="http://schemas.microsoft.com/office/word/2010/wordprocessingInk" xmlns:wne="http://schemas.microsoft.com/office/word/2006/wordml" xmlns:wps="http://schemas.microsoft.com/office/word/2010/wordprocessingShape" mc:Ignorable="w14 w15 w16se w16cid w16 w16cex wp14">
   <w:body>
     <w:p>
       <w:pPr>
@@ -25,6 +25,7 @@
           <w:rFonts w:ascii="Arial" w:hAnsi="Arial" w:cs="Arial"/>
           <w:b/>
           <w:noProof/>
+          <w:lang w:val="en-US"/>
         </w:rPr>
         <w:drawing>
           <wp:inline distT="0" distB="0" distL="0" distR="0" wp14:anchorId="61DA3BD1" wp14:editId="0C35A376">
@@ -44,7 +45,7 @@
                     </pic:cNvPicPr>
                   </pic:nvPicPr>
                   <pic:blipFill>
-                    <a:blip r:embed="rId8" cstate="print">
+                    <a:blip r:embed="rId10" cstate="print">
                       <a:extLst>
                         <a:ext uri="{28A0092B-C50C-407E-A947-70E740481C1C}">
                           <a14:useLocalDpi xmlns:a14="http://schemas.microsoft.com/office/drawing/2010/main" val="0"/>
@@ -598,15 +599,2474 @@
         <w:commentReference w:id="2"/>
       </w:r>
     </w:p>
-    <w:p>
-      <w:pPr>
-        <w:pStyle w:val="Sinespaciado"/>
-        <w:tabs>
-          <w:tab w:val="left" w:pos="5670"/>
-        </w:tabs>
-        <w:spacing w:line="276" w:lineRule="auto"/>
-        <w:jc w:val="center"/>
-      </w:pPr>
+    <w:tbl>
+      <w:tblPr>
+        <w:tblStyle w:val="Tablaconcuadrcula"/>
+        <w:tblW w:w="0" w:type="auto"/>
+        <w:tblLook w:val="04A0" w:firstRow="1" w:lastRow="0" w:firstColumn="1" w:lastColumn="0" w:noHBand="0" w:noVBand="1"/>
+      </w:tblPr>
+      <w:tblGrid>
+        <w:gridCol w:w="4414"/>
+        <w:gridCol w:w="4414"/>
+      </w:tblGrid>
+      <w:tr>
+        <w:tc>
+          <w:tcPr>
+            <w:tcW w:w="4414" w:type="dxa"/>
+          </w:tcPr>
+          <w:p>
+            <w:pPr>
+              <w:pStyle w:val="Sinespaciado"/>
+              <w:tabs>
+                <w:tab w:val="left" w:pos="5670"/>
+              </w:tabs>
+              <w:spacing w:line="276" w:lineRule="auto"/>
+              <w:jc w:val="center"/>
+            </w:pPr>
+            <w:r>
+              <w:lastRenderedPageBreak/>
+              <w:t>Nombre</w:t>
+            </w:r>
+          </w:p>
+        </w:tc>
+        <w:tc>
+          <w:tcPr>
+            <w:tcW w:w="4414" w:type="dxa"/>
+          </w:tcPr>
+          <w:p>
+            <w:pPr>
+              <w:pStyle w:val="Sinespaciado"/>
+              <w:tabs>
+                <w:tab w:val="left" w:pos="5670"/>
+              </w:tabs>
+              <w:spacing w:line="276" w:lineRule="auto"/>
+              <w:jc w:val="center"/>
+            </w:pPr>
+            <w:r>
+              <w:t>Puesto</w:t>
+            </w:r>
+          </w:p>
+        </w:tc>
+      </w:tr>
+      <w:tr>
+        <w:tc>
+          <w:tcPr>
+            <w:tcW w:w="4414" w:type="dxa"/>
+          </w:tcPr>
+          <w:p>
+            <w:pPr>
+              <w:pStyle w:val="Sinespaciado"/>
+              <w:tabs>
+                <w:tab w:val="left" w:pos="5670"/>
+              </w:tabs>
+              <w:spacing w:line="276" w:lineRule="auto"/>
+              <w:jc w:val="center"/>
+            </w:pPr>
+            <w:r>
+              <w:t>Emilio Sebastián Barrera Cali</w:t>
+            </w:r>
+          </w:p>
+        </w:tc>
+        <w:tc>
+          <w:tcPr>
+            <w:tcW w:w="4414" w:type="dxa"/>
+          </w:tcPr>
+          <w:p>
+            <w:pPr>
+              <w:pStyle w:val="Sinespaciado"/>
+              <w:tabs>
+                <w:tab w:val="left" w:pos="5670"/>
+              </w:tabs>
+              <w:spacing w:line="276" w:lineRule="auto"/>
+              <w:jc w:val="center"/>
+            </w:pPr>
+            <w:r>
+              <w:t>Scrum Master</w:t>
+            </w:r>
+          </w:p>
+        </w:tc>
+      </w:tr>
+      <w:tr>
+        <w:tc>
+          <w:tcPr>
+            <w:tcW w:w="4414" w:type="dxa"/>
+          </w:tcPr>
+          <w:p>
+            <w:pPr>
+              <w:pStyle w:val="Sinespaciado"/>
+              <w:tabs>
+                <w:tab w:val="left" w:pos="5670"/>
+              </w:tabs>
+              <w:spacing w:line="276" w:lineRule="auto"/>
+              <w:jc w:val="center"/>
+            </w:pPr>
+            <w:r>
+              <w:t>José Carlos Cortez López</w:t>
+            </w:r>
+          </w:p>
+        </w:tc>
+        <w:tc>
+          <w:tcPr>
+            <w:tcW w:w="4414" w:type="dxa"/>
+          </w:tcPr>
+          <w:p>
+            <w:pPr>
+              <w:pStyle w:val="Sinespaciado"/>
+              <w:tabs>
+                <w:tab w:val="left" w:pos="5670"/>
+              </w:tabs>
+              <w:spacing w:line="276" w:lineRule="auto"/>
+              <w:jc w:val="center"/>
+            </w:pPr>
+            <w:r>
+              <w:t>Programador</w:t>
+            </w:r>
+          </w:p>
+        </w:tc>
+      </w:tr>
+      <w:tr>
+        <w:tc>
+          <w:tcPr>
+            <w:tcW w:w="4414" w:type="dxa"/>
+          </w:tcPr>
+          <w:p>
+            <w:pPr>
+              <w:pStyle w:val="Sinespaciado"/>
+              <w:tabs>
+                <w:tab w:val="left" w:pos="5670"/>
+              </w:tabs>
+              <w:spacing w:line="276" w:lineRule="auto"/>
+              <w:jc w:val="center"/>
+            </w:pPr>
+            <w:r>
+              <w:t>Estuardo Daniel Gómez Chity</w:t>
+            </w:r>
+          </w:p>
+        </w:tc>
+        <w:tc>
+          <w:tcPr>
+            <w:tcW w:w="4414" w:type="dxa"/>
+          </w:tcPr>
+          <w:p>
+            <w:pPr>
+              <w:pStyle w:val="Sinespaciado"/>
+              <w:tabs>
+                <w:tab w:val="left" w:pos="5670"/>
+              </w:tabs>
+              <w:spacing w:line="276" w:lineRule="auto"/>
+              <w:jc w:val="center"/>
+            </w:pPr>
+            <w:r>
+              <w:t>Programador</w:t>
+            </w:r>
+          </w:p>
+        </w:tc>
+      </w:tr>
+      <w:tr>
+        <w:tc>
+          <w:tcPr>
+            <w:tcW w:w="4414" w:type="dxa"/>
+          </w:tcPr>
+          <w:p>
+            <w:pPr>
+              <w:pStyle w:val="Sinespaciado"/>
+              <w:tabs>
+                <w:tab w:val="left" w:pos="5670"/>
+              </w:tabs>
+              <w:spacing w:line="276" w:lineRule="auto"/>
+              <w:jc w:val="center"/>
+            </w:pPr>
+            <w:r>
+              <w:t xml:space="preserve">Antony </w:t>
+            </w:r>
+            <w:proofErr w:type="spellStart"/>
+            <w:r>
+              <w:t>Andree</w:t>
+            </w:r>
+            <w:proofErr w:type="spellEnd"/>
+            <w:r>
+              <w:t xml:space="preserve"> Tun </w:t>
+            </w:r>
+            <w:proofErr w:type="spellStart"/>
+            <w:r>
+              <w:t>Garcia</w:t>
+            </w:r>
+            <w:proofErr w:type="spellEnd"/>
+          </w:p>
+        </w:tc>
+        <w:tc>
+          <w:tcPr>
+            <w:tcW w:w="4414" w:type="dxa"/>
+          </w:tcPr>
+          <w:p>
+            <w:pPr>
+              <w:pStyle w:val="Sinespaciado"/>
+              <w:tabs>
+                <w:tab w:val="left" w:pos="5670"/>
+              </w:tabs>
+              <w:spacing w:line="276" w:lineRule="auto"/>
+              <w:jc w:val="center"/>
+            </w:pPr>
+            <w:r>
+              <w:t>Programador</w:t>
+            </w:r>
+          </w:p>
+        </w:tc>
+      </w:tr>
+      <w:tr>
+        <w:tc>
+          <w:tcPr>
+            <w:tcW w:w="4414" w:type="dxa"/>
+          </w:tcPr>
+          <w:p>
+            <w:pPr>
+              <w:pStyle w:val="Sinespaciado"/>
+              <w:tabs>
+                <w:tab w:val="left" w:pos="5670"/>
+              </w:tabs>
+              <w:spacing w:line="276" w:lineRule="auto"/>
+              <w:jc w:val="center"/>
+            </w:pPr>
+            <w:r>
+              <w:t xml:space="preserve">Jose Gerardo </w:t>
+            </w:r>
+            <w:proofErr w:type="spellStart"/>
+            <w:r>
+              <w:t>Mendez</w:t>
+            </w:r>
+            <w:proofErr w:type="spellEnd"/>
+            <w:r>
+              <w:t xml:space="preserve"> Gonzalez</w:t>
+            </w:r>
+          </w:p>
+        </w:tc>
+        <w:tc>
+          <w:tcPr>
+            <w:tcW w:w="4414" w:type="dxa"/>
+          </w:tcPr>
+          <w:p>
+            <w:pPr>
+              <w:pStyle w:val="Sinespaciado"/>
+              <w:tabs>
+                <w:tab w:val="left" w:pos="5670"/>
+              </w:tabs>
+              <w:spacing w:line="276" w:lineRule="auto"/>
+              <w:jc w:val="center"/>
+            </w:pPr>
+            <w:r>
+              <w:t>Programador</w:t>
+            </w:r>
+          </w:p>
+        </w:tc>
+      </w:tr>
+      <w:tr>
+        <w:tc>
+          <w:tcPr>
+            <w:tcW w:w="4414" w:type="dxa"/>
+          </w:tcPr>
+          <w:p>
+            <w:pPr>
+              <w:pStyle w:val="Sinespaciado"/>
+              <w:tabs>
+                <w:tab w:val="left" w:pos="5670"/>
+              </w:tabs>
+              <w:spacing w:line="276" w:lineRule="auto"/>
+              <w:jc w:val="center"/>
+            </w:pPr>
+          </w:p>
+        </w:tc>
+        <w:tc>
+          <w:tcPr>
+            <w:tcW w:w="4414" w:type="dxa"/>
+          </w:tcPr>
+          <w:p>
+            <w:pPr>
+              <w:pStyle w:val="Sinespaciado"/>
+              <w:tabs>
+                <w:tab w:val="left" w:pos="5670"/>
+              </w:tabs>
+              <w:spacing w:line="276" w:lineRule="auto"/>
+              <w:jc w:val="center"/>
+            </w:pPr>
+          </w:p>
+        </w:tc>
+      </w:tr>
+      <w:tr>
+        <w:tc>
+          <w:tcPr>
+            <w:tcW w:w="4414" w:type="dxa"/>
+          </w:tcPr>
+          <w:p>
+            <w:pPr>
+              <w:pStyle w:val="Sinespaciado"/>
+              <w:tabs>
+                <w:tab w:val="left" w:pos="5670"/>
+              </w:tabs>
+              <w:spacing w:line="276" w:lineRule="auto"/>
+              <w:jc w:val="center"/>
+            </w:pPr>
+          </w:p>
+        </w:tc>
+        <w:tc>
+          <w:tcPr>
+            <w:tcW w:w="4414" w:type="dxa"/>
+          </w:tcPr>
+          <w:p>
+            <w:pPr>
+              <w:pStyle w:val="Sinespaciado"/>
+              <w:tabs>
+                <w:tab w:val="left" w:pos="5670"/>
+              </w:tabs>
+              <w:spacing w:line="276" w:lineRule="auto"/>
+              <w:jc w:val="center"/>
+            </w:pPr>
+          </w:p>
+        </w:tc>
+      </w:tr>
+      <w:tr>
+        <w:tc>
+          <w:tcPr>
+            <w:tcW w:w="4414" w:type="dxa"/>
+          </w:tcPr>
+          <w:p>
+            <w:pPr>
+              <w:pStyle w:val="Sinespaciado"/>
+              <w:tabs>
+                <w:tab w:val="left" w:pos="5670"/>
+              </w:tabs>
+              <w:spacing w:line="276" w:lineRule="auto"/>
+              <w:jc w:val="center"/>
+            </w:pPr>
+          </w:p>
+        </w:tc>
+        <w:tc>
+          <w:tcPr>
+            <w:tcW w:w="4414" w:type="dxa"/>
+          </w:tcPr>
+          <w:p>
+            <w:pPr>
+              <w:pStyle w:val="Sinespaciado"/>
+              <w:tabs>
+                <w:tab w:val="left" w:pos="5670"/>
+              </w:tabs>
+              <w:spacing w:line="276" w:lineRule="auto"/>
+              <w:jc w:val="center"/>
+            </w:pPr>
+          </w:p>
+        </w:tc>
+      </w:tr>
+      <w:tr>
+        <w:tc>
+          <w:tcPr>
+            <w:tcW w:w="4414" w:type="dxa"/>
+          </w:tcPr>
+          <w:p>
+            <w:pPr>
+              <w:pStyle w:val="Sinespaciado"/>
+              <w:tabs>
+                <w:tab w:val="left" w:pos="5670"/>
+              </w:tabs>
+              <w:spacing w:line="276" w:lineRule="auto"/>
+              <w:jc w:val="center"/>
+            </w:pPr>
+          </w:p>
+        </w:tc>
+        <w:tc>
+          <w:tcPr>
+            <w:tcW w:w="4414" w:type="dxa"/>
+          </w:tcPr>
+          <w:p>
+            <w:pPr>
+              <w:pStyle w:val="Sinespaciado"/>
+              <w:tabs>
+                <w:tab w:val="left" w:pos="5670"/>
+              </w:tabs>
+              <w:spacing w:line="276" w:lineRule="auto"/>
+              <w:jc w:val="center"/>
+            </w:pPr>
+          </w:p>
+        </w:tc>
+      </w:tr>
+      <w:tr>
+        <w:tc>
+          <w:tcPr>
+            <w:tcW w:w="4414" w:type="dxa"/>
+          </w:tcPr>
+          <w:p>
+            <w:pPr>
+              <w:pStyle w:val="Sinespaciado"/>
+              <w:tabs>
+                <w:tab w:val="left" w:pos="5670"/>
+              </w:tabs>
+              <w:spacing w:line="276" w:lineRule="auto"/>
+              <w:jc w:val="center"/>
+            </w:pPr>
+          </w:p>
+        </w:tc>
+        <w:tc>
+          <w:tcPr>
+            <w:tcW w:w="4414" w:type="dxa"/>
+          </w:tcPr>
+          <w:p>
+            <w:pPr>
+              <w:pStyle w:val="Sinespaciado"/>
+              <w:tabs>
+                <w:tab w:val="left" w:pos="5670"/>
+              </w:tabs>
+              <w:spacing w:line="276" w:lineRule="auto"/>
+              <w:jc w:val="center"/>
+            </w:pPr>
+          </w:p>
+        </w:tc>
+      </w:tr>
+      <w:tr>
+        <w:tc>
+          <w:tcPr>
+            <w:tcW w:w="4414" w:type="dxa"/>
+          </w:tcPr>
+          <w:p>
+            <w:pPr>
+              <w:pStyle w:val="Sinespaciado"/>
+              <w:tabs>
+                <w:tab w:val="left" w:pos="5670"/>
+              </w:tabs>
+              <w:spacing w:line="276" w:lineRule="auto"/>
+              <w:jc w:val="center"/>
+            </w:pPr>
+          </w:p>
+        </w:tc>
+        <w:tc>
+          <w:tcPr>
+            <w:tcW w:w="4414" w:type="dxa"/>
+          </w:tcPr>
+          <w:p>
+            <w:pPr>
+              <w:pStyle w:val="Sinespaciado"/>
+              <w:tabs>
+                <w:tab w:val="left" w:pos="5670"/>
+              </w:tabs>
+              <w:spacing w:line="276" w:lineRule="auto"/>
+              <w:jc w:val="center"/>
+            </w:pPr>
+          </w:p>
+        </w:tc>
+      </w:tr>
+    </w:tbl>
+    <w:p>
+      <w:pPr>
+        <w:pStyle w:val="Sinespaciado"/>
+        <w:tabs>
+          <w:tab w:val="left" w:pos="5670"/>
+        </w:tabs>
+        <w:spacing w:line="276" w:lineRule="auto"/>
+        <w:jc w:val="center"/>
+      </w:pPr>
+    </w:p>
+    <w:p>
+      <w:pPr>
+        <w:pStyle w:val="Sinespaciado"/>
+        <w:tabs>
+          <w:tab w:val="left" w:pos="5670"/>
+        </w:tabs>
+        <w:spacing w:line="276" w:lineRule="auto"/>
+        <w:jc w:val="center"/>
+      </w:pPr>
+    </w:p>
+    <w:p>
+      <w:pPr>
+        <w:pStyle w:val="Sinespaciado"/>
+        <w:tabs>
+          <w:tab w:val="left" w:pos="5670"/>
+        </w:tabs>
+        <w:spacing w:line="276" w:lineRule="auto"/>
+        <w:jc w:val="center"/>
+      </w:pPr>
+    </w:p>
+    <w:p>
+      <w:pPr>
+        <w:pStyle w:val="Sinespaciado"/>
+        <w:tabs>
+          <w:tab w:val="left" w:pos="5670"/>
+        </w:tabs>
+        <w:spacing w:line="276" w:lineRule="auto"/>
+        <w:jc w:val="center"/>
+      </w:pPr>
+    </w:p>
+    <w:p>
+      <w:pPr>
+        <w:pStyle w:val="Sinespaciado"/>
+        <w:tabs>
+          <w:tab w:val="left" w:pos="5670"/>
+        </w:tabs>
+        <w:spacing w:line="276" w:lineRule="auto"/>
+        <w:jc w:val="center"/>
+      </w:pPr>
+    </w:p>
+    <w:p>
+      <w:pPr>
+        <w:pStyle w:val="Sinespaciado"/>
+        <w:tabs>
+          <w:tab w:val="left" w:pos="5670"/>
+        </w:tabs>
+        <w:spacing w:line="276" w:lineRule="auto"/>
+        <w:jc w:val="center"/>
+      </w:pPr>
+    </w:p>
+    <w:p>
+      <w:pPr>
+        <w:pStyle w:val="Sinespaciado"/>
+        <w:tabs>
+          <w:tab w:val="left" w:pos="5670"/>
+        </w:tabs>
+        <w:spacing w:line="276" w:lineRule="auto"/>
+        <w:jc w:val="center"/>
+      </w:pPr>
+    </w:p>
+    <w:p>
+      <w:pPr>
+        <w:pStyle w:val="Sinespaciado"/>
+        <w:tabs>
+          <w:tab w:val="left" w:pos="5670"/>
+        </w:tabs>
+        <w:spacing w:line="276" w:lineRule="auto"/>
+        <w:jc w:val="center"/>
+      </w:pPr>
+    </w:p>
+    <w:p>
+      <w:pPr>
+        <w:pStyle w:val="Sinespaciado"/>
+        <w:tabs>
+          <w:tab w:val="left" w:pos="5670"/>
+        </w:tabs>
+        <w:spacing w:line="276" w:lineRule="auto"/>
+        <w:jc w:val="center"/>
+      </w:pPr>
+    </w:p>
+    <w:p>
+      <w:pPr>
+        <w:pStyle w:val="Sinespaciado"/>
+        <w:tabs>
+          <w:tab w:val="left" w:pos="5670"/>
+        </w:tabs>
+        <w:spacing w:line="276" w:lineRule="auto"/>
+        <w:jc w:val="center"/>
+      </w:pPr>
+    </w:p>
+    <w:p>
+      <w:pPr>
+        <w:pStyle w:val="Sinespaciado"/>
+        <w:tabs>
+          <w:tab w:val="left" w:pos="5670"/>
+        </w:tabs>
+        <w:spacing w:line="276" w:lineRule="auto"/>
+        <w:jc w:val="center"/>
+      </w:pPr>
+    </w:p>
+    <w:p>
+      <w:pPr>
+        <w:pStyle w:val="Sinespaciado"/>
+        <w:tabs>
+          <w:tab w:val="left" w:pos="5670"/>
+        </w:tabs>
+        <w:spacing w:line="276" w:lineRule="auto"/>
+        <w:jc w:val="center"/>
+      </w:pPr>
+    </w:p>
+    <w:p>
+      <w:pPr>
+        <w:pStyle w:val="Sinespaciado"/>
+        <w:tabs>
+          <w:tab w:val="left" w:pos="5670"/>
+        </w:tabs>
+        <w:spacing w:line="276" w:lineRule="auto"/>
+        <w:jc w:val="center"/>
+      </w:pPr>
+    </w:p>
+    <w:p>
+      <w:pPr>
+        <w:pStyle w:val="Sinespaciado"/>
+        <w:tabs>
+          <w:tab w:val="left" w:pos="5670"/>
+        </w:tabs>
+        <w:spacing w:line="276" w:lineRule="auto"/>
+        <w:jc w:val="center"/>
+      </w:pPr>
+    </w:p>
+    <w:p>
+      <w:pPr>
+        <w:pStyle w:val="Sinespaciado"/>
+        <w:tabs>
+          <w:tab w:val="left" w:pos="5670"/>
+        </w:tabs>
+        <w:spacing w:line="276" w:lineRule="auto"/>
+        <w:jc w:val="center"/>
+      </w:pPr>
+    </w:p>
+    <w:p>
+      <w:pPr>
+        <w:pStyle w:val="Sinespaciado"/>
+        <w:tabs>
+          <w:tab w:val="left" w:pos="5670"/>
+        </w:tabs>
+        <w:spacing w:line="276" w:lineRule="auto"/>
+        <w:jc w:val="center"/>
+      </w:pPr>
+    </w:p>
+    <w:p>
+      <w:pPr>
+        <w:pStyle w:val="Sinespaciado"/>
+        <w:tabs>
+          <w:tab w:val="left" w:pos="5670"/>
+        </w:tabs>
+        <w:spacing w:line="276" w:lineRule="auto"/>
+        <w:jc w:val="center"/>
+      </w:pPr>
+    </w:p>
+    <w:p>
+      <w:pPr>
+        <w:pStyle w:val="Sinespaciado"/>
+        <w:tabs>
+          <w:tab w:val="left" w:pos="5670"/>
+        </w:tabs>
+        <w:spacing w:line="276" w:lineRule="auto"/>
+        <w:jc w:val="center"/>
+      </w:pPr>
+    </w:p>
+    <w:p>
+      <w:pPr>
+        <w:pStyle w:val="Sinespaciado"/>
+        <w:tabs>
+          <w:tab w:val="left" w:pos="5670"/>
+        </w:tabs>
+        <w:spacing w:line="276" w:lineRule="auto"/>
+        <w:jc w:val="center"/>
+      </w:pPr>
+    </w:p>
+    <w:p>
+      <w:pPr>
+        <w:pStyle w:val="Sinespaciado"/>
+        <w:tabs>
+          <w:tab w:val="left" w:pos="5670"/>
+        </w:tabs>
+        <w:spacing w:line="276" w:lineRule="auto"/>
+        <w:jc w:val="center"/>
+      </w:pPr>
+    </w:p>
+    <w:p>
+      <w:pPr>
+        <w:pStyle w:val="Sinespaciado"/>
+        <w:tabs>
+          <w:tab w:val="left" w:pos="5670"/>
+        </w:tabs>
+        <w:spacing w:line="276" w:lineRule="auto"/>
+        <w:jc w:val="center"/>
+      </w:pPr>
+    </w:p>
+    <w:p>
+      <w:pPr>
+        <w:pStyle w:val="Sinespaciado"/>
+        <w:tabs>
+          <w:tab w:val="left" w:pos="5670"/>
+        </w:tabs>
+        <w:spacing w:line="276" w:lineRule="auto"/>
+        <w:jc w:val="center"/>
+      </w:pPr>
+    </w:p>
+    <w:p>
+      <w:pPr>
+        <w:pStyle w:val="Sinespaciado"/>
+        <w:tabs>
+          <w:tab w:val="left" w:pos="5670"/>
+        </w:tabs>
+        <w:spacing w:line="276" w:lineRule="auto"/>
+        <w:jc w:val="center"/>
+      </w:pPr>
+    </w:p>
+    <w:p>
+      <w:pPr>
+        <w:pStyle w:val="Sinespaciado"/>
+        <w:tabs>
+          <w:tab w:val="left" w:pos="5670"/>
+        </w:tabs>
+        <w:spacing w:line="276" w:lineRule="auto"/>
+        <w:jc w:val="center"/>
+      </w:pPr>
+    </w:p>
+    <w:p>
+      <w:pPr>
+        <w:pStyle w:val="Sinespaciado"/>
+        <w:tabs>
+          <w:tab w:val="left" w:pos="5670"/>
+        </w:tabs>
+        <w:spacing w:line="276" w:lineRule="auto"/>
+        <w:jc w:val="center"/>
+      </w:pPr>
+    </w:p>
+    <w:p>
+      <w:pPr>
+        <w:pStyle w:val="Sinespaciado"/>
+        <w:tabs>
+          <w:tab w:val="left" w:pos="5670"/>
+        </w:tabs>
+        <w:spacing w:line="276" w:lineRule="auto"/>
+        <w:jc w:val="center"/>
+      </w:pPr>
+    </w:p>
+    <w:p>
+      <w:pPr>
+        <w:pStyle w:val="Sinespaciado"/>
+        <w:tabs>
+          <w:tab w:val="left" w:pos="5670"/>
+        </w:tabs>
+        <w:spacing w:line="276" w:lineRule="auto"/>
+        <w:jc w:val="center"/>
+      </w:pPr>
+    </w:p>
+    <w:p>
+      <w:pPr>
+        <w:pStyle w:val="Sinespaciado"/>
+        <w:tabs>
+          <w:tab w:val="left" w:pos="5670"/>
+        </w:tabs>
+        <w:spacing w:line="276" w:lineRule="auto"/>
+        <w:jc w:val="center"/>
+      </w:pPr>
+    </w:p>
+    <w:p>
+      <w:pPr>
+        <w:pStyle w:val="Sinespaciado"/>
+        <w:tabs>
+          <w:tab w:val="left" w:pos="5670"/>
+        </w:tabs>
+        <w:spacing w:line="276" w:lineRule="auto"/>
+        <w:jc w:val="center"/>
+      </w:pPr>
+    </w:p>
+    <w:p>
+      <w:pPr>
+        <w:pStyle w:val="Sinespaciado"/>
+        <w:tabs>
+          <w:tab w:val="left" w:pos="5670"/>
+        </w:tabs>
+        <w:spacing w:line="276" w:lineRule="auto"/>
+        <w:jc w:val="center"/>
+        <w:rPr>
+          <w:rFonts w:ascii="Arial" w:hAnsi="Arial" w:cs="Arial"/>
+          <w:b/>
+          <w:bCs/>
+        </w:rPr>
+      </w:pPr>
+      <w:r>
+        <w:rPr>
+          <w:rFonts w:ascii="Arial" w:hAnsi="Arial" w:cs="Arial"/>
+          <w:b/>
+          <w:bCs/>
+        </w:rPr>
+        <w:lastRenderedPageBreak/>
+        <w:t>HISTORIAS DE USUARIO DE ENTIDADES</w:t>
+      </w:r>
+    </w:p>
+    <w:p>
+      <w:pPr>
+        <w:pStyle w:val="Sinespaciado"/>
+        <w:tabs>
+          <w:tab w:val="left" w:pos="5670"/>
+        </w:tabs>
+        <w:spacing w:line="276" w:lineRule="auto"/>
+        <w:rPr>
+          <w:rFonts w:ascii="Arial" w:hAnsi="Arial" w:cs="Arial"/>
+        </w:rPr>
+      </w:pPr>
+      <w:r>
+        <w:rPr>
+          <w:rFonts w:ascii="Arial" w:hAnsi="Arial" w:cs="Arial"/>
+        </w:rPr>
+        <w:t>Gestión Vehículo:</w:t>
+      </w:r>
+    </w:p>
+    <w:p>
+      <w:pPr>
+        <w:pStyle w:val="Sinespaciado"/>
+        <w:tabs>
+          <w:tab w:val="left" w:pos="5670"/>
+        </w:tabs>
+        <w:spacing w:line="276" w:lineRule="auto"/>
+        <w:rPr>
+          <w:rFonts w:ascii="Arial" w:hAnsi="Arial" w:cs="Arial"/>
+        </w:rPr>
+      </w:pPr>
+      <w:r>
+        <w:rPr>
+          <w:rFonts w:ascii="Arial" w:hAnsi="Arial" w:cs="Arial"/>
+        </w:rPr>
+        <w:t>HUEB-001</w:t>
+      </w:r>
+    </w:p>
+    <w:p>
+      <w:pPr>
+        <w:pStyle w:val="Sinespaciado"/>
+        <w:tabs>
+          <w:tab w:val="left" w:pos="5670"/>
+        </w:tabs>
+        <w:spacing w:line="276" w:lineRule="auto"/>
+        <w:rPr>
+          <w:rFonts w:ascii="Arial" w:hAnsi="Arial" w:cs="Arial"/>
+        </w:rPr>
+      </w:pPr>
+      <w:r>
+        <w:rPr>
+          <w:rFonts w:ascii="Arial" w:hAnsi="Arial" w:cs="Arial"/>
+        </w:rPr>
+        <w:t>Como administrador del sistema,</w:t>
+      </w:r>
+    </w:p>
+    <w:p>
+      <w:pPr>
+        <w:pStyle w:val="Sinespaciado"/>
+        <w:tabs>
+          <w:tab w:val="left" w:pos="5670"/>
+        </w:tabs>
+        <w:spacing w:line="276" w:lineRule="auto"/>
+        <w:rPr>
+          <w:rFonts w:ascii="Arial" w:hAnsi="Arial" w:cs="Arial"/>
+        </w:rPr>
+      </w:pPr>
+      <w:r>
+        <w:rPr>
+          <w:rFonts w:ascii="Arial" w:hAnsi="Arial" w:cs="Arial"/>
+        </w:rPr>
+        <w:t>para llevar un control detallado de los vehículos registrados,</w:t>
+      </w:r>
+    </w:p>
+    <w:p>
+      <w:pPr>
+        <w:pStyle w:val="Sinespaciado"/>
+        <w:tabs>
+          <w:tab w:val="left" w:pos="5670"/>
+        </w:tabs>
+        <w:spacing w:line="276" w:lineRule="auto"/>
+        <w:rPr>
+          <w:rFonts w:ascii="Arial" w:hAnsi="Arial" w:cs="Arial"/>
+        </w:rPr>
+      </w:pPr>
+      <w:r>
+        <w:rPr>
+          <w:rFonts w:ascii="Arial" w:hAnsi="Arial" w:cs="Arial"/>
+        </w:rPr>
+        <w:t>quiero poder registrar nuevos vehículos con sus datos principales como placa, marca, modelo y año.</w:t>
+      </w:r>
+    </w:p>
+    <w:p>
+      <w:pPr>
+        <w:pStyle w:val="Sinespaciado"/>
+        <w:tabs>
+          <w:tab w:val="left" w:pos="5670"/>
+        </w:tabs>
+        <w:spacing w:line="276" w:lineRule="auto"/>
+        <w:rPr>
+          <w:rFonts w:ascii="Arial" w:hAnsi="Arial" w:cs="Arial"/>
+        </w:rPr>
+      </w:pPr>
+      <w:r>
+        <w:rPr>
+          <w:rFonts w:ascii="Arial" w:hAnsi="Arial" w:cs="Arial"/>
+        </w:rPr>
+        <w:t>Gestión Vehículo:</w:t>
+      </w:r>
+    </w:p>
+    <w:p>
+      <w:pPr>
+        <w:pStyle w:val="Sinespaciado"/>
+        <w:tabs>
+          <w:tab w:val="left" w:pos="5670"/>
+        </w:tabs>
+        <w:spacing w:line="276" w:lineRule="auto"/>
+        <w:rPr>
+          <w:rFonts w:ascii="Arial" w:hAnsi="Arial" w:cs="Arial"/>
+        </w:rPr>
+      </w:pPr>
+    </w:p>
+    <w:p>
+      <w:pPr>
+        <w:pStyle w:val="Sinespaciado"/>
+        <w:tabs>
+          <w:tab w:val="left" w:pos="5670"/>
+        </w:tabs>
+        <w:spacing w:line="276" w:lineRule="auto"/>
+        <w:rPr>
+          <w:rFonts w:ascii="Arial" w:hAnsi="Arial" w:cs="Arial"/>
+        </w:rPr>
+      </w:pPr>
+      <w:r>
+        <w:rPr>
+          <w:rFonts w:ascii="Arial" w:hAnsi="Arial" w:cs="Arial"/>
+        </w:rPr>
+        <w:t>HUEB-002</w:t>
+      </w:r>
+    </w:p>
+    <w:p>
+      <w:pPr>
+        <w:pStyle w:val="Sinespaciado"/>
+        <w:tabs>
+          <w:tab w:val="left" w:pos="5670"/>
+        </w:tabs>
+        <w:spacing w:line="276" w:lineRule="auto"/>
+        <w:rPr>
+          <w:rFonts w:ascii="Arial" w:hAnsi="Arial" w:cs="Arial"/>
+        </w:rPr>
+      </w:pPr>
+      <w:r>
+        <w:rPr>
+          <w:rFonts w:ascii="Arial" w:hAnsi="Arial" w:cs="Arial"/>
+        </w:rPr>
+        <w:t>Como mecánico del taller,</w:t>
+      </w:r>
+    </w:p>
+    <w:p>
+      <w:pPr>
+        <w:pStyle w:val="Sinespaciado"/>
+        <w:tabs>
+          <w:tab w:val="left" w:pos="5670"/>
+        </w:tabs>
+        <w:spacing w:line="276" w:lineRule="auto"/>
+        <w:rPr>
+          <w:rFonts w:ascii="Arial" w:hAnsi="Arial" w:cs="Arial"/>
+        </w:rPr>
+      </w:pPr>
+      <w:r>
+        <w:rPr>
+          <w:rFonts w:ascii="Arial" w:hAnsi="Arial" w:cs="Arial"/>
+        </w:rPr>
+        <w:t>para saber el historial de mantenimiento de cada vehículo,</w:t>
+      </w:r>
+    </w:p>
+    <w:p>
+      <w:pPr>
+        <w:pStyle w:val="Sinespaciado"/>
+        <w:tabs>
+          <w:tab w:val="left" w:pos="5670"/>
+        </w:tabs>
+        <w:spacing w:line="276" w:lineRule="auto"/>
+        <w:rPr>
+          <w:rFonts w:ascii="Arial" w:hAnsi="Arial" w:cs="Arial"/>
+        </w:rPr>
+      </w:pPr>
+      <w:r>
+        <w:rPr>
+          <w:rFonts w:ascii="Arial" w:hAnsi="Arial" w:cs="Arial"/>
+        </w:rPr>
+        <w:t>quiero acceder a una ficha que muestre todas las reparaciones previas realizadas a un vehículo.</w:t>
+      </w:r>
+    </w:p>
+    <w:p>
+      <w:pPr>
+        <w:pStyle w:val="Sinespaciado"/>
+        <w:tabs>
+          <w:tab w:val="left" w:pos="5670"/>
+        </w:tabs>
+        <w:spacing w:line="276" w:lineRule="auto"/>
+        <w:rPr>
+          <w:rFonts w:ascii="Arial" w:hAnsi="Arial" w:cs="Arial"/>
+        </w:rPr>
+      </w:pPr>
+    </w:p>
+    <w:p>
+      <w:pPr>
+        <w:pStyle w:val="Sinespaciado"/>
+        <w:tabs>
+          <w:tab w:val="left" w:pos="5670"/>
+        </w:tabs>
+        <w:spacing w:line="276" w:lineRule="auto"/>
+        <w:rPr>
+          <w:rFonts w:ascii="Arial" w:hAnsi="Arial" w:cs="Arial"/>
+        </w:rPr>
+      </w:pPr>
+      <w:r>
+        <w:rPr>
+          <w:rFonts w:ascii="Arial" w:hAnsi="Arial" w:cs="Arial"/>
+        </w:rPr>
+        <w:t>HUEB-003</w:t>
+      </w:r>
+    </w:p>
+    <w:p>
+      <w:pPr>
+        <w:pStyle w:val="Sinespaciado"/>
+        <w:tabs>
+          <w:tab w:val="left" w:pos="5670"/>
+        </w:tabs>
+        <w:spacing w:line="276" w:lineRule="auto"/>
+        <w:rPr>
+          <w:rFonts w:ascii="Arial" w:hAnsi="Arial" w:cs="Arial"/>
+        </w:rPr>
+      </w:pPr>
+      <w:r>
+        <w:rPr>
+          <w:rFonts w:ascii="Arial" w:hAnsi="Arial" w:cs="Arial"/>
+        </w:rPr>
+        <w:t>Como cliente del sistema,</w:t>
+      </w:r>
+    </w:p>
+    <w:p>
+      <w:pPr>
+        <w:pStyle w:val="Sinespaciado"/>
+        <w:tabs>
+          <w:tab w:val="left" w:pos="5670"/>
+        </w:tabs>
+        <w:spacing w:line="276" w:lineRule="auto"/>
+        <w:rPr>
+          <w:rFonts w:ascii="Arial" w:hAnsi="Arial" w:cs="Arial"/>
+        </w:rPr>
+      </w:pPr>
+      <w:r>
+        <w:rPr>
+          <w:rFonts w:ascii="Arial" w:hAnsi="Arial" w:cs="Arial"/>
+        </w:rPr>
+        <w:t>para verificar que mi vehículo esté correctamente registrado,</w:t>
+      </w:r>
+    </w:p>
+    <w:p>
+      <w:pPr>
+        <w:pStyle w:val="Sinespaciado"/>
+        <w:tabs>
+          <w:tab w:val="left" w:pos="5670"/>
+        </w:tabs>
+        <w:spacing w:line="276" w:lineRule="auto"/>
+        <w:rPr>
+          <w:rFonts w:ascii="Arial" w:hAnsi="Arial" w:cs="Arial"/>
+        </w:rPr>
+      </w:pPr>
+      <w:r>
+        <w:rPr>
+          <w:rFonts w:ascii="Arial" w:hAnsi="Arial" w:cs="Arial"/>
+        </w:rPr>
+        <w:t>quiero poder consultar el estado actual y los datos asociados de mi vehículo desde mi perfil.</w:t>
+      </w:r>
+    </w:p>
+    <w:p>
+      <w:pPr>
+        <w:pStyle w:val="Sinespaciado"/>
+        <w:tabs>
+          <w:tab w:val="left" w:pos="5670"/>
+        </w:tabs>
+        <w:spacing w:line="276" w:lineRule="auto"/>
+        <w:rPr>
+          <w:rFonts w:ascii="Arial" w:hAnsi="Arial" w:cs="Arial"/>
+        </w:rPr>
+      </w:pPr>
+    </w:p>
+    <w:p>
+      <w:pPr>
+        <w:pStyle w:val="NormalWeb"/>
+        <w:rPr>
+          <w:rFonts w:ascii="Arial" w:hAnsi="Arial" w:cs="Arial"/>
+          <w:b/>
+          <w:lang w:val="es-GT"/>
+        </w:rPr>
+      </w:pPr>
+      <w:r>
+        <w:rPr>
+          <w:rStyle w:val="Textoennegrita"/>
+          <w:rFonts w:ascii="Arial" w:hAnsi="Arial" w:cs="Arial"/>
+          <w:b w:val="0"/>
+          <w:lang w:val="es-GT"/>
+        </w:rPr>
+        <w:t>HUJC-001 Registro Compras</w:t>
+      </w:r>
+    </w:p>
+    <w:p>
+      <w:pPr>
+        <w:pStyle w:val="NormalWeb"/>
+        <w:rPr>
+          <w:rFonts w:ascii="Arial" w:hAnsi="Arial" w:cs="Arial"/>
+          <w:lang w:val="es-GT"/>
+        </w:rPr>
+      </w:pPr>
+      <w:r>
+        <w:rPr>
+          <w:rStyle w:val="Textoennegrita"/>
+          <w:rFonts w:ascii="Arial" w:hAnsi="Arial" w:cs="Arial"/>
+          <w:b w:val="0"/>
+          <w:lang w:val="es-GT"/>
+        </w:rPr>
+        <w:t>Como:</w:t>
+      </w:r>
+      <w:r>
+        <w:rPr>
+          <w:rFonts w:ascii="Arial" w:hAnsi="Arial" w:cs="Arial"/>
+          <w:lang w:val="es-GT"/>
+        </w:rPr>
+        <w:t xml:space="preserve"> Encargado del departamento de compras del concesionario.</w:t>
+      </w:r>
+    </w:p>
+    <w:p>
+      <w:pPr>
+        <w:pStyle w:val="NormalWeb"/>
+        <w:rPr>
+          <w:rFonts w:ascii="Arial" w:hAnsi="Arial" w:cs="Arial"/>
+          <w:lang w:val="es-GT"/>
+        </w:rPr>
+      </w:pPr>
+      <w:r>
+        <w:rPr>
+          <w:rStyle w:val="Textoennegrita"/>
+          <w:rFonts w:ascii="Arial" w:hAnsi="Arial" w:cs="Arial"/>
+          <w:b w:val="0"/>
+          <w:lang w:val="es-GT"/>
+        </w:rPr>
+        <w:t>Quiero:</w:t>
+      </w:r>
+      <w:r>
+        <w:rPr>
+          <w:rFonts w:ascii="Arial" w:hAnsi="Arial" w:cs="Arial"/>
+          <w:lang w:val="es-GT"/>
+        </w:rPr>
+        <w:t xml:space="preserve"> Que el sistema me permita registrar las órdenes de compra de cada vehículo, repuestas y accesorios, asociándolos a sus respectivos proveedores, ya sean nacionales o departamentales.</w:t>
+      </w:r>
+    </w:p>
+    <w:p>
+      <w:pPr>
+        <w:pStyle w:val="NormalWeb"/>
+        <w:rPr>
+          <w:rFonts w:ascii="Arial" w:hAnsi="Arial" w:cs="Arial"/>
+          <w:lang w:val="es-GT"/>
+        </w:rPr>
+      </w:pPr>
+      <w:r>
+        <w:rPr>
+          <w:rStyle w:val="Textoennegrita"/>
+          <w:rFonts w:ascii="Arial" w:hAnsi="Arial" w:cs="Arial"/>
+          <w:b w:val="0"/>
+          <w:lang w:val="es-GT"/>
+        </w:rPr>
+        <w:t>Para:</w:t>
+      </w:r>
+      <w:r>
+        <w:rPr>
+          <w:rFonts w:ascii="Arial" w:hAnsi="Arial" w:cs="Arial"/>
+          <w:lang w:val="es-GT"/>
+        </w:rPr>
+        <w:t xml:space="preserve"> Tener un control completo sobre el inventario, costos, proveedores y seguros, y poder adjuntar y mantener facturas.</w:t>
+      </w:r>
+    </w:p>
+    <w:p>
+      <w:pPr>
+        <w:pStyle w:val="NormalWeb"/>
+        <w:rPr>
+          <w:rFonts w:ascii="Arial" w:hAnsi="Arial" w:cs="Arial"/>
+          <w:b/>
+          <w:lang w:val="es-GT"/>
+        </w:rPr>
+      </w:pPr>
+      <w:r>
+        <w:rPr>
+          <w:rStyle w:val="Textoennegrita"/>
+          <w:rFonts w:ascii="Arial" w:hAnsi="Arial" w:cs="Arial"/>
+          <w:b w:val="0"/>
+          <w:lang w:val="es-GT"/>
+        </w:rPr>
+        <w:t>HUJC-002 Registro Compras</w:t>
+      </w:r>
+    </w:p>
+    <w:p>
+      <w:pPr>
+        <w:pStyle w:val="NormalWeb"/>
+        <w:rPr>
+          <w:rFonts w:ascii="Arial" w:hAnsi="Arial" w:cs="Arial"/>
+          <w:lang w:val="es-GT"/>
+        </w:rPr>
+      </w:pPr>
+      <w:r>
+        <w:rPr>
+          <w:rStyle w:val="Textoennegrita"/>
+          <w:rFonts w:ascii="Arial" w:hAnsi="Arial" w:cs="Arial"/>
+          <w:b w:val="0"/>
+          <w:lang w:val="es-GT"/>
+        </w:rPr>
+        <w:t>Como:</w:t>
+      </w:r>
+      <w:r>
+        <w:rPr>
+          <w:rFonts w:ascii="Arial" w:hAnsi="Arial" w:cs="Arial"/>
+          <w:lang w:val="es-GT"/>
+        </w:rPr>
+        <w:t xml:space="preserve"> Encargado del departamento de Compras del concesionario.</w:t>
+      </w:r>
+    </w:p>
+    <w:p>
+      <w:pPr>
+        <w:pStyle w:val="NormalWeb"/>
+        <w:rPr>
+          <w:rFonts w:ascii="Arial" w:hAnsi="Arial" w:cs="Arial"/>
+          <w:lang w:val="es-GT"/>
+        </w:rPr>
+      </w:pPr>
+      <w:r>
+        <w:rPr>
+          <w:rStyle w:val="Textoennegrita"/>
+          <w:rFonts w:ascii="Arial" w:hAnsi="Arial" w:cs="Arial"/>
+          <w:b w:val="0"/>
+          <w:lang w:val="es-GT"/>
+        </w:rPr>
+        <w:t>Quiero:</w:t>
+      </w:r>
+      <w:r>
+        <w:rPr>
+          <w:rFonts w:ascii="Arial" w:hAnsi="Arial" w:cs="Arial"/>
+          <w:lang w:val="es-GT"/>
+        </w:rPr>
+        <w:t xml:space="preserve"> Que el departamento de marketing pueda agregar promociones y descuentos al sistema para cada cliente que realice una compra en el concesionario, ya sea de un vehículo, repuesto, accesorio para el vehículo.</w:t>
+      </w:r>
+    </w:p>
+    <w:p>
+      <w:pPr>
+        <w:pStyle w:val="NormalWeb"/>
+        <w:rPr>
+          <w:rFonts w:ascii="Arial" w:hAnsi="Arial" w:cs="Arial"/>
+          <w:lang w:val="es-GT"/>
+        </w:rPr>
+      </w:pPr>
+      <w:r>
+        <w:rPr>
+          <w:rStyle w:val="Textoennegrita"/>
+          <w:rFonts w:ascii="Arial" w:hAnsi="Arial" w:cs="Arial"/>
+          <w:b w:val="0"/>
+          <w:lang w:val="es-GT"/>
+        </w:rPr>
+        <w:t>Para:</w:t>
+      </w:r>
+      <w:r>
+        <w:rPr>
+          <w:rFonts w:ascii="Arial" w:hAnsi="Arial" w:cs="Arial"/>
+          <w:lang w:val="es-GT"/>
+        </w:rPr>
+        <w:t xml:space="preserve"> Que los clientes puedan recibir descuentos aplicados correctamente y tener un seguimiento claro de las compras y servicios realizados a cada vehículo</w:t>
+      </w:r>
+      <w:r>
+        <w:rPr>
+          <w:rFonts w:ascii="Arial" w:hAnsi="Arial" w:cs="Arial"/>
+          <w:lang w:val="es-GT"/>
+        </w:rPr>
+        <w:t>.</w:t>
+      </w:r>
+    </w:p>
+    <w:p>
+      <w:pPr>
+        <w:pStyle w:val="NormalWeb"/>
+        <w:rPr>
+          <w:rStyle w:val="Textoennegrita"/>
+          <w:lang w:val="es-GT"/>
+        </w:rPr>
+      </w:pPr>
+    </w:p>
+    <w:p>
+      <w:pPr>
+        <w:pStyle w:val="NormalWeb"/>
+        <w:rPr>
+          <w:rFonts w:ascii="Arial" w:hAnsi="Arial" w:cs="Arial"/>
+          <w:b/>
+          <w:lang w:val="es-GT"/>
+        </w:rPr>
+      </w:pPr>
+      <w:r>
+        <w:rPr>
+          <w:rStyle w:val="Textoennegrita"/>
+          <w:rFonts w:ascii="Arial" w:hAnsi="Arial" w:cs="Arial"/>
+          <w:b w:val="0"/>
+          <w:lang w:val="es-GT"/>
+        </w:rPr>
+        <w:lastRenderedPageBreak/>
+        <w:t>HUJC-003 Registro Compras</w:t>
+      </w:r>
+    </w:p>
+    <w:p>
+      <w:pPr>
+        <w:pStyle w:val="NormalWeb"/>
+        <w:rPr>
+          <w:rFonts w:ascii="Arial" w:hAnsi="Arial" w:cs="Arial"/>
+          <w:lang w:val="es-GT"/>
+        </w:rPr>
+      </w:pPr>
+      <w:r>
+        <w:rPr>
+          <w:rStyle w:val="Textoennegrita"/>
+          <w:rFonts w:ascii="Arial" w:hAnsi="Arial" w:cs="Arial"/>
+          <w:b w:val="0"/>
+          <w:lang w:val="es-GT"/>
+        </w:rPr>
+        <w:t>Como:</w:t>
+      </w:r>
+      <w:r>
+        <w:rPr>
+          <w:rFonts w:ascii="Arial" w:hAnsi="Arial" w:cs="Arial"/>
+          <w:lang w:val="es-GT"/>
+        </w:rPr>
+        <w:t xml:space="preserve"> Encargado del departamento de Compras del concesionario.</w:t>
+      </w:r>
+    </w:p>
+    <w:p>
+      <w:pPr>
+        <w:pStyle w:val="NormalWeb"/>
+        <w:rPr>
+          <w:rFonts w:ascii="Arial" w:hAnsi="Arial" w:cs="Arial"/>
+          <w:lang w:val="es-GT"/>
+        </w:rPr>
+      </w:pPr>
+      <w:r>
+        <w:rPr>
+          <w:rStyle w:val="Textoennegrita"/>
+          <w:rFonts w:ascii="Arial" w:hAnsi="Arial" w:cs="Arial"/>
+          <w:b w:val="0"/>
+          <w:lang w:val="es-GT"/>
+        </w:rPr>
+        <w:t>Quiero:</w:t>
+      </w:r>
+      <w:r>
+        <w:rPr>
+          <w:rFonts w:ascii="Arial" w:hAnsi="Arial" w:cs="Arial"/>
+          <w:lang w:val="es-GT"/>
+        </w:rPr>
+        <w:t xml:space="preserve"> Que el sistema registre y marque cada servicio realizado, especificando el tipo de servicio (como servicio de llantas, cambio de aceite, escaneo del sistema eléctrico, entre otros) y que también registre los datos del cliente (nombre, apellido, número de teléfono) junto con el precio de cada servicio realizado.</w:t>
+      </w:r>
+    </w:p>
+    <w:p>
+      <w:pPr>
+        <w:pStyle w:val="NormalWeb"/>
+        <w:rPr>
+          <w:rFonts w:ascii="Arial" w:hAnsi="Arial" w:cs="Arial"/>
+          <w:lang w:val="es-GT"/>
+        </w:rPr>
+      </w:pPr>
+      <w:r>
+        <w:rPr>
+          <w:rStyle w:val="Textoennegrita"/>
+          <w:rFonts w:ascii="Arial" w:hAnsi="Arial" w:cs="Arial"/>
+          <w:b w:val="0"/>
+          <w:lang w:val="es-GT"/>
+        </w:rPr>
+        <w:t>Para:</w:t>
+      </w:r>
+      <w:r>
+        <w:rPr>
+          <w:rFonts w:ascii="Arial" w:hAnsi="Arial" w:cs="Arial"/>
+          <w:lang w:val="es-GT"/>
+        </w:rPr>
+        <w:t> llevar un control detallado de los servicios que se ofrecen a los clientes, poder gestionar de manera eficiente los costos y la atención al cliente, y tener un historial claro de cada intervención realizada.</w:t>
+      </w:r>
+    </w:p>
+    <w:p>
+      <w:pPr>
+        <w:pStyle w:val="NormalWeb"/>
+        <w:rPr>
+          <w:rFonts w:ascii="Arial" w:hAnsi="Arial" w:cs="Arial"/>
+          <w:lang w:val="es-GT"/>
+        </w:rPr>
+      </w:pPr>
+    </w:p>
+    <w:p>
+      <w:pPr>
+        <w:pStyle w:val="NormalWeb"/>
+        <w:rPr>
+          <w:rFonts w:ascii="Arial" w:hAnsi="Arial" w:cs="Arial"/>
+          <w:lang w:val="es-GT"/>
+        </w:rPr>
+      </w:pPr>
+      <w:r>
+        <w:rPr>
+          <w:rFonts w:ascii="Arial" w:hAnsi="Arial" w:cs="Arial"/>
+          <w:lang w:val="es-GT"/>
+        </w:rPr>
+        <w:t>Gestión Usuarios:</w:t>
+      </w:r>
+    </w:p>
+    <w:p>
+      <w:pPr>
+        <w:pStyle w:val="NormalWeb"/>
+        <w:rPr>
+          <w:rFonts w:ascii="Arial" w:hAnsi="Arial" w:cs="Arial"/>
+          <w:lang w:val="es-GT"/>
+        </w:rPr>
+      </w:pPr>
+      <w:r>
+        <w:rPr>
+          <w:rFonts w:ascii="Arial" w:hAnsi="Arial" w:cs="Arial"/>
+          <w:lang w:val="es-GT"/>
+        </w:rPr>
+        <w:t>HUEG-001 Registro de un nuevo usuario</w:t>
+      </w:r>
+      <w:r>
+        <w:rPr>
+          <w:rFonts w:ascii="Arial" w:hAnsi="Arial" w:cs="Arial"/>
+          <w:lang w:val="es-GT"/>
+        </w:rPr>
+        <w:br/>
+        <w:t>Como: Administrador</w:t>
+      </w:r>
+      <w:r>
+        <w:rPr>
+          <w:rFonts w:ascii="Arial" w:hAnsi="Arial" w:cs="Arial"/>
+          <w:lang w:val="es-GT"/>
+        </w:rPr>
+        <w:br/>
+        <w:t>Quiero: Tener el registro de todos los usuarios ingresados.</w:t>
+      </w:r>
+      <w:r>
+        <w:rPr>
+          <w:rFonts w:ascii="Arial" w:hAnsi="Arial" w:cs="Arial"/>
+          <w:lang w:val="es-GT"/>
+        </w:rPr>
+        <w:br/>
+        <w:t>Para: Poder generar reportes y llevar un control.</w:t>
+      </w:r>
+    </w:p>
+    <w:p>
+      <w:pPr>
+        <w:pStyle w:val="NormalWeb"/>
+        <w:rPr>
+          <w:rFonts w:ascii="Arial" w:hAnsi="Arial" w:cs="Arial"/>
+          <w:lang w:val="es-GT"/>
+        </w:rPr>
+      </w:pPr>
+      <w:r>
+        <w:rPr>
+          <w:rFonts w:ascii="Arial" w:hAnsi="Arial" w:cs="Arial"/>
+          <w:b/>
+          <w:bCs/>
+          <w:lang w:val="es-GT"/>
+        </w:rPr>
+        <w:t>Como</w:t>
+      </w:r>
+      <w:r>
+        <w:rPr>
+          <w:rFonts w:ascii="Arial" w:hAnsi="Arial" w:cs="Arial"/>
+          <w:lang w:val="es-GT"/>
+        </w:rPr>
+        <w:t>: Empleado</w:t>
+      </w:r>
+    </w:p>
+    <w:p>
+      <w:pPr>
+        <w:pStyle w:val="NormalWeb"/>
+        <w:rPr>
+          <w:rFonts w:ascii="Arial" w:hAnsi="Arial" w:cs="Arial"/>
+          <w:lang w:val="es-GT"/>
+        </w:rPr>
+      </w:pPr>
+      <w:r>
+        <w:rPr>
+          <w:rFonts w:ascii="Arial" w:hAnsi="Arial" w:cs="Arial"/>
+          <w:lang w:val="es-GT"/>
+        </w:rPr>
+        <w:br/>
+      </w:r>
+      <w:r>
+        <w:rPr>
+          <w:rFonts w:ascii="Arial" w:hAnsi="Arial" w:cs="Arial"/>
+          <w:b/>
+          <w:bCs/>
+          <w:lang w:val="es-GT"/>
+        </w:rPr>
+        <w:t>Quiero</w:t>
+      </w:r>
+      <w:r>
+        <w:rPr>
+          <w:rFonts w:ascii="Arial" w:hAnsi="Arial" w:cs="Arial"/>
+          <w:lang w:val="es-GT"/>
+        </w:rPr>
+        <w:t>: Crear un nuevo usuario con mis datos más importantes.</w:t>
+      </w:r>
+      <w:r>
+        <w:rPr>
+          <w:rFonts w:ascii="Arial" w:hAnsi="Arial" w:cs="Arial"/>
+          <w:lang w:val="es-GT"/>
+        </w:rPr>
+        <w:br/>
+      </w:r>
+      <w:r>
+        <w:rPr>
+          <w:rFonts w:ascii="Arial" w:hAnsi="Arial" w:cs="Arial"/>
+          <w:b/>
+          <w:bCs/>
+          <w:lang w:val="es-GT"/>
+        </w:rPr>
+        <w:t>Para</w:t>
+      </w:r>
+      <w:r>
+        <w:rPr>
+          <w:rFonts w:ascii="Arial" w:hAnsi="Arial" w:cs="Arial"/>
+          <w:lang w:val="es-GT"/>
+        </w:rPr>
+        <w:t>: Poder ingresar a la página y tener un acceso personalizado, ya sea para saber a qué cliente se le está vendiendo un producto, saber el precio, en sí realizar funciones específicas correspondientes a su trabajo.</w:t>
+      </w:r>
+    </w:p>
+    <w:p>
+      <w:pPr>
+        <w:pStyle w:val="NormalWeb"/>
+        <w:rPr>
+          <w:rFonts w:ascii="Arial" w:hAnsi="Arial" w:cs="Arial"/>
+          <w:lang w:val="es-GT"/>
+        </w:rPr>
+      </w:pPr>
+    </w:p>
+    <w:p>
+      <w:pPr>
+        <w:pStyle w:val="NormalWeb"/>
+        <w:rPr>
+          <w:rFonts w:ascii="Arial" w:hAnsi="Arial" w:cs="Arial"/>
+          <w:lang w:val="es-GT"/>
+        </w:rPr>
+      </w:pPr>
+      <w:r>
+        <w:rPr>
+          <w:rFonts w:ascii="Arial" w:hAnsi="Arial" w:cs="Arial"/>
+          <w:lang w:val="es-GT"/>
+        </w:rPr>
+        <w:t>HUEG-003 Registro de un nuevo usuario</w:t>
+      </w:r>
+    </w:p>
+    <w:p>
+      <w:pPr>
+        <w:pStyle w:val="NormalWeb"/>
+        <w:rPr>
+          <w:rFonts w:ascii="Arial" w:hAnsi="Arial" w:cs="Arial"/>
+          <w:lang w:val="es-GT"/>
+        </w:rPr>
+      </w:pPr>
+      <w:r>
+        <w:rPr>
+          <w:rFonts w:ascii="Arial" w:hAnsi="Arial" w:cs="Arial"/>
+          <w:lang w:val="es-GT"/>
+        </w:rPr>
+        <w:br/>
+      </w:r>
+      <w:r>
+        <w:rPr>
+          <w:rFonts w:ascii="Arial" w:hAnsi="Arial" w:cs="Arial"/>
+          <w:b/>
+          <w:bCs/>
+          <w:lang w:val="es-GT"/>
+        </w:rPr>
+        <w:t>Como</w:t>
+      </w:r>
+      <w:r>
+        <w:rPr>
+          <w:rFonts w:ascii="Arial" w:hAnsi="Arial" w:cs="Arial"/>
+          <w:lang w:val="es-GT"/>
+        </w:rPr>
+        <w:t>: Administrador</w:t>
+      </w:r>
+      <w:r>
+        <w:rPr>
+          <w:rFonts w:ascii="Arial" w:hAnsi="Arial" w:cs="Arial"/>
+          <w:lang w:val="es-GT"/>
+        </w:rPr>
+        <w:br/>
+      </w:r>
+      <w:r>
+        <w:rPr>
+          <w:rFonts w:ascii="Arial" w:hAnsi="Arial" w:cs="Arial"/>
+          <w:b/>
+          <w:bCs/>
+          <w:lang w:val="es-GT"/>
+        </w:rPr>
+        <w:t>Quiero</w:t>
+      </w:r>
+      <w:r>
+        <w:rPr>
+          <w:rFonts w:ascii="Arial" w:hAnsi="Arial" w:cs="Arial"/>
+          <w:lang w:val="es-GT"/>
+        </w:rPr>
+        <w:t>: Crear cuentas de usuario para el personal.</w:t>
+      </w:r>
+      <w:r>
+        <w:rPr>
+          <w:rFonts w:ascii="Arial" w:hAnsi="Arial" w:cs="Arial"/>
+          <w:lang w:val="es-GT"/>
+        </w:rPr>
+        <w:br/>
+      </w:r>
+      <w:r>
+        <w:rPr>
+          <w:rFonts w:ascii="Arial" w:hAnsi="Arial" w:cs="Arial"/>
+          <w:b/>
+          <w:bCs/>
+          <w:lang w:val="es-GT"/>
+        </w:rPr>
+        <w:t>Para</w:t>
+      </w:r>
+      <w:r>
+        <w:rPr>
+          <w:rFonts w:ascii="Arial" w:hAnsi="Arial" w:cs="Arial"/>
+          <w:lang w:val="es-GT"/>
+        </w:rPr>
+        <w:t>: Poder controlar el acceso al sistema.</w:t>
+      </w:r>
+    </w:p>
+    <w:p>
+      <w:pPr>
+        <w:pStyle w:val="NormalWeb"/>
+        <w:rPr>
+          <w:rFonts w:ascii="Arial" w:hAnsi="Arial" w:cs="Arial"/>
+          <w:lang w:val="es-GT"/>
+        </w:rPr>
+      </w:pPr>
+    </w:p>
+    <w:p>
+      <w:pPr>
+        <w:pStyle w:val="NormalWeb"/>
+        <w:rPr>
+          <w:rFonts w:ascii="Arial" w:hAnsi="Arial" w:cs="Arial"/>
+          <w:lang w:val="es-GT"/>
+        </w:rPr>
+      </w:pPr>
+    </w:p>
+    <w:p>
+      <w:pPr>
+        <w:pStyle w:val="NormalWeb"/>
+        <w:rPr>
+          <w:rFonts w:ascii="Arial" w:hAnsi="Arial" w:cs="Arial"/>
+          <w:lang w:val="es-GT"/>
+        </w:rPr>
+      </w:pPr>
+    </w:p>
+    <w:p>
+      <w:pPr>
+        <w:pStyle w:val="NormalWeb"/>
+        <w:rPr>
+          <w:rFonts w:ascii="Arial" w:hAnsi="Arial" w:cs="Arial"/>
+          <w:lang w:val="es-GT"/>
+        </w:rPr>
+      </w:pPr>
+    </w:p>
+    <w:p>
+      <w:pPr>
+        <w:spacing w:before="100" w:beforeAutospacing="1" w:after="100" w:afterAutospacing="1" w:line="240" w:lineRule="auto"/>
+        <w:rPr>
+          <w:rFonts w:ascii="Arial" w:eastAsia="Times New Roman" w:hAnsi="Arial" w:cs="Arial"/>
+          <w:b/>
+          <w:bCs/>
+          <w:sz w:val="24"/>
+          <w:szCs w:val="24"/>
+          <w:lang w:val="es-419" w:eastAsia="es-419"/>
+        </w:rPr>
+      </w:pPr>
+      <w:r>
+        <w:rPr>
+          <w:rFonts w:ascii="Arial" w:eastAsia="Times New Roman" w:hAnsi="Arial" w:cs="Arial"/>
+          <w:b/>
+          <w:bCs/>
+          <w:sz w:val="24"/>
+          <w:szCs w:val="24"/>
+          <w:lang w:val="es-419" w:eastAsia="es-419"/>
+        </w:rPr>
+        <w:lastRenderedPageBreak/>
+        <w:t>HISTORIAS FACTURAS</w:t>
+      </w:r>
+    </w:p>
+    <w:p>
+      <w:pPr>
+        <w:spacing w:before="100" w:beforeAutospacing="1" w:after="100" w:afterAutospacing="1" w:line="240" w:lineRule="auto"/>
+        <w:rPr>
+          <w:rFonts w:ascii="Arial" w:eastAsia="Times New Roman" w:hAnsi="Arial" w:cs="Arial"/>
+          <w:b/>
+          <w:bCs/>
+          <w:sz w:val="24"/>
+          <w:szCs w:val="24"/>
+          <w:lang w:val="es-419" w:eastAsia="es-419"/>
+        </w:rPr>
+      </w:pPr>
+    </w:p>
+    <w:p>
+      <w:pPr>
+        <w:spacing w:before="100" w:beforeAutospacing="1" w:after="100" w:afterAutospacing="1" w:line="240" w:lineRule="auto"/>
+        <w:rPr>
+          <w:rFonts w:ascii="Arial" w:eastAsia="Times New Roman" w:hAnsi="Arial" w:cs="Arial"/>
+          <w:sz w:val="24"/>
+          <w:szCs w:val="24"/>
+          <w:lang w:val="es-419" w:eastAsia="es-419"/>
+        </w:rPr>
+      </w:pPr>
+      <w:r>
+        <w:rPr>
+          <w:rFonts w:ascii="Arial" w:eastAsia="Times New Roman" w:hAnsi="Arial" w:cs="Arial"/>
+          <w:b/>
+          <w:bCs/>
+          <w:sz w:val="24"/>
+          <w:szCs w:val="24"/>
+          <w:lang w:val="es-419" w:eastAsia="es-419"/>
+        </w:rPr>
+        <w:t>HUAT-001</w:t>
+      </w:r>
+    </w:p>
+    <w:p>
+      <w:pPr>
+        <w:spacing w:before="100" w:beforeAutospacing="1" w:after="100" w:afterAutospacing="1" w:line="240" w:lineRule="auto"/>
+        <w:rPr>
+          <w:rFonts w:ascii="Arial" w:eastAsia="Times New Roman" w:hAnsi="Arial" w:cs="Arial"/>
+          <w:sz w:val="24"/>
+          <w:szCs w:val="24"/>
+          <w:lang w:val="es-419" w:eastAsia="es-419"/>
+        </w:rPr>
+      </w:pPr>
+      <w:r>
+        <w:rPr>
+          <w:rFonts w:ascii="Arial" w:eastAsia="Times New Roman" w:hAnsi="Arial" w:cs="Arial"/>
+          <w:b/>
+          <w:bCs/>
+          <w:sz w:val="24"/>
+          <w:szCs w:val="24"/>
+          <w:lang w:val="es-419" w:eastAsia="es-419"/>
+        </w:rPr>
+        <w:t>Como</w:t>
+      </w:r>
+      <w:r>
+        <w:rPr>
+          <w:rFonts w:ascii="Arial" w:eastAsia="Times New Roman" w:hAnsi="Arial" w:cs="Arial"/>
+          <w:sz w:val="24"/>
+          <w:szCs w:val="24"/>
+          <w:lang w:val="es-419" w:eastAsia="es-419"/>
+        </w:rPr>
+        <w:t>: Encargado de Generar Facturas</w:t>
+      </w:r>
+    </w:p>
+    <w:p>
+      <w:pPr>
+        <w:spacing w:before="100" w:beforeAutospacing="1" w:after="100" w:afterAutospacing="1" w:line="240" w:lineRule="auto"/>
+        <w:rPr>
+          <w:rFonts w:ascii="Arial" w:eastAsia="Times New Roman" w:hAnsi="Arial" w:cs="Arial"/>
+          <w:sz w:val="24"/>
+          <w:szCs w:val="24"/>
+          <w:lang w:val="es-419" w:eastAsia="es-419"/>
+        </w:rPr>
+      </w:pPr>
+      <w:r>
+        <w:rPr>
+          <w:rFonts w:ascii="Arial" w:eastAsia="Times New Roman" w:hAnsi="Arial" w:cs="Arial"/>
+          <w:b/>
+          <w:bCs/>
+          <w:sz w:val="24"/>
+          <w:szCs w:val="24"/>
+          <w:lang w:val="es-419" w:eastAsia="es-419"/>
+        </w:rPr>
+        <w:t>Quiero</w:t>
+      </w:r>
+      <w:r>
+        <w:rPr>
+          <w:rFonts w:ascii="Arial" w:eastAsia="Times New Roman" w:hAnsi="Arial" w:cs="Arial"/>
+          <w:sz w:val="24"/>
+          <w:szCs w:val="24"/>
+          <w:lang w:val="es-419" w:eastAsia="es-419"/>
+        </w:rPr>
+        <w:t>: Registrar las ventas realizadas.</w:t>
+      </w:r>
+    </w:p>
+    <w:p>
+      <w:pPr>
+        <w:spacing w:before="100" w:beforeAutospacing="1" w:after="100" w:afterAutospacing="1" w:line="240" w:lineRule="auto"/>
+        <w:rPr>
+          <w:rFonts w:ascii="Arial" w:eastAsia="Times New Roman" w:hAnsi="Arial" w:cs="Arial"/>
+          <w:sz w:val="24"/>
+          <w:szCs w:val="24"/>
+          <w:lang w:val="es-419" w:eastAsia="es-419"/>
+        </w:rPr>
+      </w:pPr>
+      <w:r>
+        <w:rPr>
+          <w:rFonts w:ascii="Arial" w:eastAsia="Times New Roman" w:hAnsi="Arial" w:cs="Arial"/>
+          <w:b/>
+          <w:bCs/>
+          <w:sz w:val="24"/>
+          <w:szCs w:val="24"/>
+          <w:lang w:val="es-419" w:eastAsia="es-419"/>
+        </w:rPr>
+        <w:t>Para</w:t>
+      </w:r>
+      <w:r>
+        <w:rPr>
+          <w:rFonts w:ascii="Arial" w:eastAsia="Times New Roman" w:hAnsi="Arial" w:cs="Arial"/>
+          <w:sz w:val="24"/>
+          <w:szCs w:val="24"/>
+          <w:lang w:val="es-419" w:eastAsia="es-419"/>
+        </w:rPr>
+        <w:t>: llevar un control de lo que se ha vendido.</w:t>
+      </w:r>
+    </w:p>
+    <w:p>
+      <w:pPr>
+        <w:pStyle w:val="NormalWeb"/>
+        <w:rPr>
+          <w:rFonts w:ascii="Arial" w:hAnsi="Arial" w:cs="Arial"/>
+          <w:lang w:val="es-GT"/>
+        </w:rPr>
+      </w:pPr>
+    </w:p>
+    <w:p>
+      <w:pPr>
+        <w:spacing w:before="100" w:beforeAutospacing="1" w:after="100" w:afterAutospacing="1" w:line="240" w:lineRule="auto"/>
+        <w:rPr>
+          <w:rFonts w:ascii="Arial" w:eastAsia="Times New Roman" w:hAnsi="Arial" w:cs="Arial"/>
+          <w:sz w:val="24"/>
+          <w:szCs w:val="24"/>
+          <w:lang w:val="es-419" w:eastAsia="es-419"/>
+        </w:rPr>
+      </w:pPr>
+      <w:r>
+        <w:rPr>
+          <w:rFonts w:ascii="Arial" w:eastAsia="Times New Roman" w:hAnsi="Arial" w:cs="Arial"/>
+          <w:b/>
+          <w:bCs/>
+          <w:sz w:val="24"/>
+          <w:szCs w:val="24"/>
+          <w:lang w:val="es-419" w:eastAsia="es-419"/>
+        </w:rPr>
+        <w:t>HUAT-002</w:t>
+      </w:r>
+    </w:p>
+    <w:p>
+      <w:pPr>
+        <w:spacing w:before="100" w:beforeAutospacing="1" w:after="100" w:afterAutospacing="1" w:line="240" w:lineRule="auto"/>
+        <w:rPr>
+          <w:rFonts w:ascii="Arial" w:eastAsia="Times New Roman" w:hAnsi="Arial" w:cs="Arial"/>
+          <w:sz w:val="24"/>
+          <w:szCs w:val="24"/>
+          <w:lang w:val="es-419" w:eastAsia="es-419"/>
+        </w:rPr>
+      </w:pPr>
+      <w:r>
+        <w:rPr>
+          <w:rFonts w:ascii="Arial" w:eastAsia="Times New Roman" w:hAnsi="Arial" w:cs="Arial"/>
+          <w:b/>
+          <w:bCs/>
+          <w:sz w:val="24"/>
+          <w:szCs w:val="24"/>
+          <w:lang w:val="es-419" w:eastAsia="es-419"/>
+        </w:rPr>
+        <w:t>Como</w:t>
+      </w:r>
+      <w:r>
+        <w:rPr>
+          <w:rFonts w:ascii="Arial" w:eastAsia="Times New Roman" w:hAnsi="Arial" w:cs="Arial"/>
+          <w:sz w:val="24"/>
+          <w:szCs w:val="24"/>
+          <w:lang w:val="es-419" w:eastAsia="es-419"/>
+        </w:rPr>
+        <w:t>: Encargado de Generar Facturas</w:t>
+      </w:r>
+    </w:p>
+    <w:p>
+      <w:pPr>
+        <w:spacing w:before="100" w:beforeAutospacing="1" w:after="100" w:afterAutospacing="1" w:line="240" w:lineRule="auto"/>
+        <w:rPr>
+          <w:rFonts w:ascii="Arial" w:eastAsia="Times New Roman" w:hAnsi="Arial" w:cs="Arial"/>
+          <w:sz w:val="24"/>
+          <w:szCs w:val="24"/>
+          <w:lang w:val="es-419" w:eastAsia="es-419"/>
+        </w:rPr>
+      </w:pPr>
+      <w:r>
+        <w:rPr>
+          <w:rFonts w:ascii="Arial" w:eastAsia="Times New Roman" w:hAnsi="Arial" w:cs="Arial"/>
+          <w:b/>
+          <w:bCs/>
+          <w:sz w:val="24"/>
+          <w:szCs w:val="24"/>
+          <w:lang w:val="es-419" w:eastAsia="es-419"/>
+        </w:rPr>
+        <w:t>Quiero</w:t>
+      </w:r>
+      <w:r>
+        <w:rPr>
+          <w:rFonts w:ascii="Arial" w:eastAsia="Times New Roman" w:hAnsi="Arial" w:cs="Arial"/>
+          <w:sz w:val="24"/>
+          <w:szCs w:val="24"/>
+          <w:lang w:val="es-419" w:eastAsia="es-419"/>
+        </w:rPr>
+        <w:t>: Generar un comprobante de pago.</w:t>
+      </w:r>
+    </w:p>
+    <w:p>
+      <w:pPr>
+        <w:spacing w:before="100" w:beforeAutospacing="1" w:after="100" w:afterAutospacing="1" w:line="240" w:lineRule="auto"/>
+        <w:rPr>
+          <w:rFonts w:ascii="Arial" w:eastAsia="Times New Roman" w:hAnsi="Arial" w:cs="Arial"/>
+          <w:sz w:val="24"/>
+          <w:szCs w:val="24"/>
+          <w:lang w:val="es-419" w:eastAsia="es-419"/>
+        </w:rPr>
+      </w:pPr>
+      <w:r>
+        <w:rPr>
+          <w:rFonts w:ascii="Arial" w:eastAsia="Times New Roman" w:hAnsi="Arial" w:cs="Arial"/>
+          <w:b/>
+          <w:bCs/>
+          <w:sz w:val="24"/>
+          <w:szCs w:val="24"/>
+          <w:lang w:val="es-419" w:eastAsia="es-419"/>
+        </w:rPr>
+        <w:t>Para</w:t>
+      </w:r>
+      <w:r>
+        <w:rPr>
+          <w:rFonts w:ascii="Arial" w:eastAsia="Times New Roman" w:hAnsi="Arial" w:cs="Arial"/>
+          <w:sz w:val="24"/>
+          <w:szCs w:val="24"/>
+          <w:lang w:val="es-419" w:eastAsia="es-419"/>
+        </w:rPr>
+        <w:t>: Llevar el control del capital.</w:t>
+      </w:r>
+    </w:p>
+    <w:p>
+      <w:pPr>
+        <w:spacing w:before="100" w:beforeAutospacing="1" w:after="100" w:afterAutospacing="1" w:line="240" w:lineRule="auto"/>
+        <w:rPr>
+          <w:rFonts w:ascii="Arial" w:eastAsia="Times New Roman" w:hAnsi="Arial" w:cs="Arial"/>
+          <w:sz w:val="24"/>
+          <w:szCs w:val="24"/>
+          <w:lang w:val="es-419" w:eastAsia="es-419"/>
+        </w:rPr>
+      </w:pPr>
+      <w:r>
+        <w:rPr>
+          <w:rFonts w:ascii="Arial" w:eastAsia="Times New Roman" w:hAnsi="Arial" w:cs="Arial"/>
+          <w:b/>
+          <w:bCs/>
+          <w:sz w:val="24"/>
+          <w:szCs w:val="24"/>
+          <w:lang w:val="es-419" w:eastAsia="es-419"/>
+        </w:rPr>
+        <w:t>HUAT-003</w:t>
+      </w:r>
+    </w:p>
+    <w:p>
+      <w:pPr>
+        <w:spacing w:before="100" w:beforeAutospacing="1" w:after="100" w:afterAutospacing="1" w:line="240" w:lineRule="auto"/>
+        <w:rPr>
+          <w:rFonts w:ascii="Arial" w:eastAsia="Times New Roman" w:hAnsi="Arial" w:cs="Arial"/>
+          <w:sz w:val="24"/>
+          <w:szCs w:val="24"/>
+          <w:lang w:val="es-419" w:eastAsia="es-419"/>
+        </w:rPr>
+      </w:pPr>
+      <w:r>
+        <w:rPr>
+          <w:rFonts w:ascii="Arial" w:eastAsia="Times New Roman" w:hAnsi="Arial" w:cs="Arial"/>
+          <w:b/>
+          <w:bCs/>
+          <w:sz w:val="24"/>
+          <w:szCs w:val="24"/>
+          <w:lang w:val="es-419" w:eastAsia="es-419"/>
+        </w:rPr>
+        <w:t>Como</w:t>
+      </w:r>
+      <w:r>
+        <w:rPr>
+          <w:rFonts w:ascii="Arial" w:eastAsia="Times New Roman" w:hAnsi="Arial" w:cs="Arial"/>
+          <w:sz w:val="24"/>
+          <w:szCs w:val="24"/>
+          <w:lang w:val="es-419" w:eastAsia="es-419"/>
+        </w:rPr>
+        <w:t>: Encargado de generar Facturas</w:t>
+      </w:r>
+    </w:p>
+    <w:p>
+      <w:pPr>
+        <w:spacing w:before="100" w:beforeAutospacing="1" w:after="100" w:afterAutospacing="1" w:line="240" w:lineRule="auto"/>
+        <w:rPr>
+          <w:rFonts w:ascii="Arial" w:eastAsia="Times New Roman" w:hAnsi="Arial" w:cs="Arial"/>
+          <w:sz w:val="24"/>
+          <w:szCs w:val="24"/>
+          <w:lang w:val="es-419" w:eastAsia="es-419"/>
+        </w:rPr>
+      </w:pPr>
+      <w:r>
+        <w:rPr>
+          <w:rFonts w:ascii="Arial" w:eastAsia="Times New Roman" w:hAnsi="Arial" w:cs="Arial"/>
+          <w:b/>
+          <w:bCs/>
+          <w:sz w:val="24"/>
+          <w:szCs w:val="24"/>
+          <w:lang w:val="es-419" w:eastAsia="es-419"/>
+        </w:rPr>
+        <w:t>Quiero</w:t>
+      </w:r>
+      <w:r>
+        <w:rPr>
+          <w:rFonts w:ascii="Arial" w:eastAsia="Times New Roman" w:hAnsi="Arial" w:cs="Arial"/>
+          <w:sz w:val="24"/>
+          <w:szCs w:val="24"/>
+          <w:lang w:val="es-419" w:eastAsia="es-419"/>
+        </w:rPr>
+        <w:t>: Imprimir Factura.</w:t>
+      </w:r>
+    </w:p>
+    <w:p>
+      <w:pPr>
+        <w:spacing w:before="100" w:beforeAutospacing="1" w:after="100" w:afterAutospacing="1" w:line="240" w:lineRule="auto"/>
+        <w:rPr>
+          <w:rFonts w:ascii="Arial" w:eastAsia="Times New Roman" w:hAnsi="Arial" w:cs="Arial"/>
+          <w:sz w:val="24"/>
+          <w:szCs w:val="24"/>
+          <w:lang w:val="es-419" w:eastAsia="es-419"/>
+        </w:rPr>
+      </w:pPr>
+      <w:r>
+        <w:rPr>
+          <w:rFonts w:ascii="Arial" w:eastAsia="Times New Roman" w:hAnsi="Arial" w:cs="Arial"/>
+          <w:sz w:val="24"/>
+          <w:szCs w:val="24"/>
+          <w:lang w:val="es-419" w:eastAsia="es-419"/>
+        </w:rPr>
+        <w:t>Para: Pagar mis impuestos y si existe algún reclamo que el cliente tenga su comprobante de pago.</w:t>
+      </w:r>
+    </w:p>
+    <w:p>
+      <w:pPr>
+        <w:pStyle w:val="NormalWeb"/>
+        <w:rPr>
+          <w:rFonts w:ascii="Arial" w:hAnsi="Arial" w:cs="Arial"/>
+          <w:lang w:val="es-GT"/>
+        </w:rPr>
+      </w:pPr>
+    </w:p>
+    <w:p>
+      <w:pPr>
+        <w:pStyle w:val="NormalWeb"/>
+        <w:rPr>
+          <w:rFonts w:ascii="Arial" w:hAnsi="Arial" w:cs="Arial"/>
+          <w:lang w:val="es-GT"/>
+        </w:rPr>
+      </w:pPr>
+    </w:p>
+    <w:p>
+      <w:pPr>
+        <w:pStyle w:val="NormalWeb"/>
+        <w:rPr>
+          <w:rFonts w:ascii="Arial" w:hAnsi="Arial" w:cs="Arial"/>
+          <w:lang w:val="es-GT"/>
+        </w:rPr>
+      </w:pPr>
+    </w:p>
+    <w:p>
+      <w:pPr>
+        <w:pStyle w:val="NormalWeb"/>
+        <w:rPr>
+          <w:rFonts w:ascii="Arial" w:hAnsi="Arial" w:cs="Arial"/>
+          <w:lang w:val="es-GT"/>
+        </w:rPr>
+      </w:pPr>
+    </w:p>
+    <w:p>
+      <w:pPr>
+        <w:pStyle w:val="NormalWeb"/>
+        <w:rPr>
+          <w:rFonts w:ascii="Arial" w:hAnsi="Arial" w:cs="Arial"/>
+          <w:lang w:val="es-GT"/>
+        </w:rPr>
+      </w:pPr>
+    </w:p>
+    <w:p>
+      <w:pPr>
+        <w:pStyle w:val="NormalWeb"/>
+        <w:rPr>
+          <w:rFonts w:ascii="Arial" w:hAnsi="Arial" w:cs="Arial"/>
+          <w:lang w:val="es-GT"/>
+        </w:rPr>
+      </w:pPr>
+    </w:p>
+    <w:p>
+      <w:pPr>
+        <w:pStyle w:val="NormalWeb"/>
+        <w:rPr>
+          <w:rFonts w:ascii="Arial" w:hAnsi="Arial" w:cs="Arial"/>
+          <w:lang w:val="es-GT"/>
+        </w:rPr>
+      </w:pPr>
+    </w:p>
+    <w:p>
+      <w:pPr>
+        <w:pStyle w:val="NormalWeb"/>
+        <w:rPr>
+          <w:rFonts w:ascii="Arial" w:hAnsi="Arial" w:cs="Arial"/>
+          <w:lang w:val="es-GT"/>
+        </w:rPr>
+      </w:pPr>
+    </w:p>
+    <w:p>
+      <w:pPr>
+        <w:pStyle w:val="NormalWeb"/>
+        <w:rPr>
+          <w:rFonts w:ascii="Arial" w:hAnsi="Arial" w:cs="Arial"/>
+          <w:lang w:val="es-GT"/>
+        </w:rPr>
+      </w:pPr>
+      <w:r>
+        <w:rPr>
+          <w:rFonts w:ascii="Arial" w:hAnsi="Arial" w:cs="Arial"/>
+          <w:lang w:val="es-GT"/>
+        </w:rPr>
+        <w:lastRenderedPageBreak/>
+        <w:t>Modelo Entidad-Relación De concesionario de Vehículos</w:t>
+      </w:r>
+    </w:p>
+    <w:p>
+      <w:pPr>
+        <w:pStyle w:val="NormalWeb"/>
+        <w:rPr>
+          <w:rFonts w:ascii="Arial" w:hAnsi="Arial" w:cs="Arial"/>
+          <w:lang w:val="es-GT"/>
+        </w:rPr>
+      </w:pPr>
+      <w:r>
+        <w:rPr>
+          <w:rFonts w:ascii="Arial" w:hAnsi="Arial" w:cs="Arial"/>
+          <w:noProof/>
+          <w:lang w:val="es-GT"/>
+        </w:rPr>
+        <w:drawing>
+          <wp:anchor distT="0" distB="0" distL="114300" distR="114300" simplePos="0" relativeHeight="251658240" behindDoc="1" locked="0" layoutInCell="1" allowOverlap="1" wp14:anchorId="3D2CDBB2" wp14:editId="5D660DEC">
+            <wp:simplePos x="0" y="0"/>
+            <wp:positionH relativeFrom="margin">
+              <wp:posOffset>-880110</wp:posOffset>
+            </wp:positionH>
+            <wp:positionV relativeFrom="paragraph">
+              <wp:posOffset>318135</wp:posOffset>
+            </wp:positionV>
+            <wp:extent cx="7404735" cy="6048375"/>
+            <wp:effectExtent l="0" t="0" r="5715" b="9525"/>
+            <wp:wrapNone/>
+            <wp:docPr id="296774087" name="Imagen 1"/>
+            <wp:cNvGraphicFramePr>
+              <a:graphicFrameLocks xmlns:a="http://schemas.openxmlformats.org/drawingml/2006/main" noChangeAspect="1"/>
+            </wp:cNvGraphicFramePr>
+            <a:graphic xmlns:a="http://schemas.openxmlformats.org/drawingml/2006/main">
+              <a:graphicData uri="http://schemas.openxmlformats.org/drawingml/2006/picture">
+                <pic:pic xmlns:pic="http://schemas.openxmlformats.org/drawingml/2006/picture">
+                  <pic:nvPicPr>
+                    <pic:cNvPr id="0" name="Picture 1"/>
+                    <pic:cNvPicPr>
+                      <a:picLocks noChangeAspect="1" noChangeArrowheads="1"/>
+                    </pic:cNvPicPr>
+                  </pic:nvPicPr>
+                  <pic:blipFill>
+                    <a:blip r:embed="rId11">
+                      <a:extLst>
+                        <a:ext uri="{28A0092B-C50C-407E-A947-70E740481C1C}">
+                          <a14:useLocalDpi xmlns:a14="http://schemas.microsoft.com/office/drawing/2010/main" val="0"/>
+                        </a:ext>
+                      </a:extLst>
+                    </a:blip>
+                    <a:srcRect/>
+                    <a:stretch>
+                      <a:fillRect/>
+                    </a:stretch>
+                  </pic:blipFill>
+                  <pic:spPr bwMode="auto">
+                    <a:xfrm>
+                      <a:off x="0" y="0"/>
+                      <a:ext cx="7404735" cy="6048375"/>
+                    </a:xfrm>
+                    <a:prstGeom prst="rect">
+                      <a:avLst/>
+                    </a:prstGeom>
+                    <a:noFill/>
+                    <a:ln>
+                      <a:noFill/>
+                    </a:ln>
+                  </pic:spPr>
+                </pic:pic>
+              </a:graphicData>
+            </a:graphic>
+            <wp14:sizeRelH relativeFrom="margin">
+              <wp14:pctWidth>0</wp14:pctWidth>
+            </wp14:sizeRelH>
+            <wp14:sizeRelV relativeFrom="margin">
+              <wp14:pctHeight>0</wp14:pctHeight>
+            </wp14:sizeRelV>
+          </wp:anchor>
+        </w:drawing>
+      </w:r>
+    </w:p>
+    <w:p>
+      <w:pPr>
+        <w:pStyle w:val="NormalWeb"/>
+        <w:rPr>
+          <w:rFonts w:ascii="Arial" w:hAnsi="Arial" w:cs="Arial"/>
+          <w:lang w:val="es-GT"/>
+        </w:rPr>
+      </w:pPr>
+    </w:p>
+    <w:p>
+      <w:pPr>
+        <w:pStyle w:val="NormalWeb"/>
+        <w:rPr>
+          <w:rFonts w:ascii="Arial" w:hAnsi="Arial" w:cs="Arial"/>
+          <w:lang w:val="es-GT"/>
+        </w:rPr>
+      </w:pPr>
+    </w:p>
+    <w:p>
+      <w:pPr>
+        <w:pStyle w:val="Sinespaciado"/>
+        <w:tabs>
+          <w:tab w:val="left" w:pos="5670"/>
+        </w:tabs>
+        <w:spacing w:line="276" w:lineRule="auto"/>
+        <w:rPr>
+          <w:rFonts w:ascii="Arial" w:hAnsi="Arial" w:cs="Arial"/>
+        </w:rPr>
+      </w:pPr>
+    </w:p>
+    <w:p/>
+    <w:p/>
+    <w:p/>
+    <w:p/>
+    <w:p/>
+    <w:p/>
+    <w:p/>
+    <w:p/>
+    <w:p/>
+    <w:p/>
+    <w:p/>
+    <w:p/>
+    <w:p/>
+    <w:p/>
+    <w:p/>
+    <w:p/>
+    <w:p/>
+    <w:p/>
+    <w:p>
+      <w:pPr>
+        <w:rPr>
+          <w:rFonts w:ascii="Arial" w:eastAsiaTheme="minorHAnsi" w:hAnsi="Arial" w:cs="Arial"/>
+        </w:rPr>
+      </w:pPr>
+    </w:p>
+    <w:p>
+      <w:pPr>
+        <w:jc w:val="center"/>
+      </w:pPr>
+    </w:p>
+    <w:p>
+      <w:pPr>
+        <w:jc w:val="center"/>
+      </w:pPr>
+    </w:p>
+    <w:p>
+      <w:pPr>
+        <w:jc w:val="center"/>
+      </w:pPr>
+    </w:p>
+    <w:p>
+      <w:pPr>
+        <w:jc w:val="center"/>
+      </w:pPr>
+    </w:p>
+    <w:p>
+      <w:pPr>
+        <w:jc w:val="center"/>
+      </w:pPr>
+    </w:p>
+    <w:p>
+      <w:pPr>
+        <w:jc w:val="center"/>
+      </w:pPr>
+    </w:p>
+    <w:p>
+      <w:pPr>
+        <w:jc w:val="center"/>
+      </w:pPr>
+    </w:p>
+    <w:p>
+      <w:pPr>
+        <w:jc w:val="center"/>
+      </w:pPr>
+    </w:p>
+    <w:p>
+      <w:pPr>
+        <w:jc w:val="center"/>
+      </w:pPr>
+    </w:p>
+    <w:p>
+      <w:pPr>
+        <w:jc w:val="center"/>
+      </w:pPr>
+    </w:p>
+    <w:p>
+      <w:pPr>
+        <w:jc w:val="center"/>
+      </w:pPr>
+    </w:p>
+    <w:p>
+      <w:pPr>
+        <w:jc w:val="center"/>
+      </w:pPr>
+    </w:p>
+    <w:p>
+      <w:pPr>
+        <w:jc w:val="center"/>
+      </w:pPr>
+    </w:p>
+    <w:p>
+      <w:pPr>
+        <w:jc w:val="center"/>
+      </w:pPr>
+    </w:p>
+    <w:p>
+      <w:pPr>
+        <w:jc w:val="center"/>
+      </w:pPr>
+    </w:p>
+    <w:p>
+      <w:pPr>
+        <w:jc w:val="center"/>
+      </w:pPr>
+    </w:p>
+    <w:p>
+      <w:pPr>
+        <w:jc w:val="center"/>
+      </w:pPr>
+    </w:p>
+    <w:p>
+      <w:pPr>
+        <w:jc w:val="center"/>
+      </w:pPr>
+    </w:p>
+    <w:p>
+      <w:pPr>
+        <w:jc w:val="center"/>
+      </w:pPr>
+    </w:p>
+    <w:p>
+      <w:pPr>
+        <w:jc w:val="center"/>
+      </w:pPr>
+    </w:p>
+    <w:p>
+      <w:pPr>
+        <w:jc w:val="center"/>
+      </w:pPr>
+    </w:p>
+    <w:p>
+      <w:pPr>
+        <w:jc w:val="center"/>
+      </w:pPr>
+    </w:p>
+    <w:p>
+      <w:pPr>
+        <w:jc w:val="center"/>
+      </w:pPr>
+    </w:p>
+    <w:p>
+      <w:pPr>
+        <w:jc w:val="center"/>
+      </w:pPr>
+    </w:p>
+    <w:p>
+      <w:pPr>
+        <w:jc w:val="center"/>
+      </w:pPr>
+    </w:p>
+    <w:p>
+      <w:pPr>
+        <w:jc w:val="center"/>
+      </w:pPr>
+    </w:p>
+    <w:p>
+      <w:pPr>
+        <w:jc w:val="center"/>
+      </w:pPr>
+    </w:p>
+    <w:p>
+      <w:pPr>
+        <w:jc w:val="center"/>
+      </w:pPr>
+    </w:p>
+    <w:p>
+      <w:pPr>
+        <w:jc w:val="center"/>
+      </w:pPr>
+    </w:p>
+    <w:p>
+      <w:pPr>
+        <w:jc w:val="center"/>
+      </w:pPr>
+    </w:p>
+    <w:p>
+      <w:pPr>
+        <w:jc w:val="center"/>
+      </w:pPr>
+    </w:p>
+    <w:p>
+      <w:pPr>
+        <w:jc w:val="center"/>
+      </w:pPr>
+    </w:p>
+    <w:p>
+      <w:pPr>
+        <w:jc w:val="center"/>
+      </w:pPr>
+    </w:p>
+    <w:p>
+      <w:pPr>
+        <w:jc w:val="center"/>
+      </w:pPr>
+      <w:r>
+        <w:rPr>
+          <w:noProof/>
+        </w:rPr>
+        <w:lastRenderedPageBreak/>
+        <w:drawing>
+          <wp:anchor distT="0" distB="0" distL="114300" distR="114300" simplePos="0" relativeHeight="251659264" behindDoc="1" locked="0" layoutInCell="1" allowOverlap="1" wp14:anchorId="1D00A629" wp14:editId="76AA71BC">
+            <wp:simplePos x="0" y="0"/>
+            <wp:positionH relativeFrom="column">
+              <wp:posOffset>-554355</wp:posOffset>
+            </wp:positionH>
+            <wp:positionV relativeFrom="paragraph">
+              <wp:posOffset>1355725</wp:posOffset>
+            </wp:positionV>
+            <wp:extent cx="6111240" cy="6392545"/>
+            <wp:effectExtent l="0" t="0" r="3810" b="8255"/>
+            <wp:wrapNone/>
+            <wp:docPr id="1" name="Imagen 1"/>
+            <wp:cNvGraphicFramePr>
+              <a:graphicFrameLocks xmlns:a="http://schemas.openxmlformats.org/drawingml/2006/main" noChangeAspect="1"/>
+            </wp:cNvGraphicFramePr>
+            <a:graphic xmlns:a="http://schemas.openxmlformats.org/drawingml/2006/main">
+              <a:graphicData uri="http://schemas.openxmlformats.org/drawingml/2006/picture">
+                <pic:pic xmlns:pic="http://schemas.openxmlformats.org/drawingml/2006/picture">
+                  <pic:nvPicPr>
+                    <pic:cNvPr id="1" name="Imagen 1"/>
+                    <pic:cNvPicPr/>
+                  </pic:nvPicPr>
+                  <pic:blipFill>
+                    <a:blip r:embed="rId12">
+                      <a:extLst>
+                        <a:ext uri="{28A0092B-C50C-407E-A947-70E740481C1C}">
+                          <a14:useLocalDpi xmlns:a14="http://schemas.microsoft.com/office/drawing/2010/main" val="0"/>
+                        </a:ext>
+                      </a:extLst>
+                    </a:blip>
+                    <a:stretch>
+                      <a:fillRect/>
+                    </a:stretch>
+                  </pic:blipFill>
+                  <pic:spPr>
+                    <a:xfrm>
+                      <a:off x="0" y="0"/>
+                      <a:ext cx="6111240" cy="6392545"/>
+                    </a:xfrm>
+                    <a:prstGeom prst="rect">
+                      <a:avLst/>
+                    </a:prstGeom>
+                  </pic:spPr>
+                </pic:pic>
+              </a:graphicData>
+            </a:graphic>
+          </wp:anchor>
+        </w:drawing>
+      </w:r>
+      <w:r>
+        <w:t>DIAGRAMA MODELO RELACIONAL</w:t>
+      </w:r>
     </w:p>
     <w:sectPr>
       <w:pgSz w:w="12240" w:h="15840"/>
@@ -619,7 +3079,7 @@
 </file>
 
 <file path=word/comments.xml><?xml version="1.0" encoding="utf-8"?>
-<w:comments xmlns:wpc="http://schemas.microsoft.com/office/word/2010/wordprocessingCanvas" xmlns:cx="http://schemas.microsoft.com/office/drawing/2014/chartex" xmlns:cx1="http://schemas.microsoft.com/office/drawing/2015/9/8/chartex" xmlns:cx2="http://schemas.microsoft.com/office/drawing/2015/10/21/chartex" xmlns:cx3="http://schemas.microsoft.com/office/drawing/2016/5/9/chartex" xmlns:cx4="http://schemas.microsoft.com/office/drawing/2016/5/10/chartex" xmlns:cx5="http://schemas.microsoft.com/office/drawing/2016/5/11/chartex" xmlns:cx6="http://schemas.microsoft.com/office/drawing/2016/5/12/chartex" xmlns:cx7="http://schemas.microsoft.com/office/drawing/2016/5/13/chartex" xmlns:cx8="http://schemas.microsoft.com/office/drawing/2016/5/14/chartex" xmlns:mc="http://schemas.openxmlformats.org/markup-compatibility/2006" xmlns:aink="http://schemas.microsoft.com/office/drawing/2016/ink" xmlns:am3d="http://schemas.microsoft.com/office/drawing/2017/model3d" xmlns:o="urn:schemas-microsoft-com:office:office" xmlns:r="http://schemas.openxmlformats.org/officeDocument/2006/relationships" xmlns:m="http://schemas.openxmlformats.org/officeDocument/2006/math" xmlns:v="urn:schemas-microsoft-com:vml" xmlns:wp14="http://schemas.microsoft.com/office/word/2010/wordprocessingDrawing" xmlns:wp="http://schemas.openxmlformats.org/drawingml/2006/wordprocessingDrawing" xmlns:w10="urn:schemas-microsoft-com:office:word" xmlns:w="http://schemas.openxmlformats.org/wordprocessingml/2006/main" xmlns:w14="http://schemas.microsoft.com/office/word/2010/wordml" xmlns:w15="http://schemas.microsoft.com/office/word/2012/wordml" xmlns:w16cex="http://schemas.microsoft.com/office/word/2018/wordml/cex" xmlns:w16cid="http://schemas.microsoft.com/office/word/2016/wordml/cid" xmlns:w16="http://schemas.microsoft.com/office/word/2018/wordml" xmlns:w16sdtdh="http://schemas.microsoft.com/office/word/2020/wordml/sdtdatahash" xmlns:w16se="http://schemas.microsoft.com/office/word/2015/wordml/symex" xmlns:wpg="http://schemas.microsoft.com/office/word/2010/wordprocessingGroup" xmlns:wpi="http://schemas.microsoft.com/office/word/2010/wordprocessingInk" xmlns:wne="http://schemas.microsoft.com/office/word/2006/wordml" xmlns:wps="http://schemas.microsoft.com/office/word/2010/wordprocessingShape" mc:Ignorable="w14 w15 w16se w16cid w16 w16cex w16sdtdh wp14">
+<w:comments xmlns:wpc="http://schemas.microsoft.com/office/word/2010/wordprocessingCanvas" xmlns:cx="http://schemas.microsoft.com/office/drawing/2014/chartex" xmlns:cx1="http://schemas.microsoft.com/office/drawing/2015/9/8/chartex" xmlns:cx2="http://schemas.microsoft.com/office/drawing/2015/10/21/chartex" xmlns:cx3="http://schemas.microsoft.com/office/drawing/2016/5/9/chartex" xmlns:cx4="http://schemas.microsoft.com/office/drawing/2016/5/10/chartex" xmlns:cx5="http://schemas.microsoft.com/office/drawing/2016/5/11/chartex" xmlns:cx6="http://schemas.microsoft.com/office/drawing/2016/5/12/chartex" xmlns:cx7="http://schemas.microsoft.com/office/drawing/2016/5/13/chartex" xmlns:cx8="http://schemas.microsoft.com/office/drawing/2016/5/14/chartex" xmlns:mc="http://schemas.openxmlformats.org/markup-compatibility/2006" xmlns:aink="http://schemas.microsoft.com/office/drawing/2016/ink" xmlns:am3d="http://schemas.microsoft.com/office/drawing/2017/model3d" xmlns:o="urn:schemas-microsoft-com:office:office" xmlns:r="http://schemas.openxmlformats.org/officeDocument/2006/relationships" xmlns:m="http://schemas.openxmlformats.org/officeDocument/2006/math" xmlns:v="urn:schemas-microsoft-com:vml" xmlns:wp14="http://schemas.microsoft.com/office/word/2010/wordprocessingDrawing" xmlns:wp="http://schemas.openxmlformats.org/drawingml/2006/wordprocessingDrawing" xmlns:w10="urn:schemas-microsoft-com:office:word" xmlns:w="http://schemas.openxmlformats.org/wordprocessingml/2006/main" xmlns:w14="http://schemas.microsoft.com/office/word/2010/wordml" xmlns:w15="http://schemas.microsoft.com/office/word/2012/wordml" xmlns:w16cex="http://schemas.microsoft.com/office/word/2018/wordml/cex" xmlns:w16cid="http://schemas.microsoft.com/office/word/2016/wordml/cid" xmlns:w16="http://schemas.microsoft.com/office/word/2018/wordml" xmlns:w16se="http://schemas.microsoft.com/office/word/2015/wordml/symex" xmlns:wpg="http://schemas.microsoft.com/office/word/2010/wordprocessingGroup" xmlns:wpi="http://schemas.microsoft.com/office/word/2010/wordprocessingInk" xmlns:wne="http://schemas.microsoft.com/office/word/2006/wordml" xmlns:wps="http://schemas.microsoft.com/office/word/2010/wordprocessingShape" mc:Ignorable="w14 w15 w16se w16cid w16 w16cex wp14">
   <w:comment w:id="0" w:author="Pedro Armas" w:date="2023-11-27T00:25:00Z" w:initials="PA">
     <w:p>
       <w:pPr>
@@ -672,7 +3132,7 @@
 </file>
 
 <file path=word/commentsExtended.xml><?xml version="1.0" encoding="utf-8"?>
-<w15:commentsEx xmlns:wpc="http://schemas.microsoft.com/office/word/2010/wordprocessingCanvas" xmlns:cx="http://schemas.microsoft.com/office/drawing/2014/chartex" xmlns:cx1="http://schemas.microsoft.com/office/drawing/2015/9/8/chartex" xmlns:cx2="http://schemas.microsoft.com/office/drawing/2015/10/21/chartex" xmlns:cx3="http://schemas.microsoft.com/office/drawing/2016/5/9/chartex" xmlns:cx4="http://schemas.microsoft.com/office/drawing/2016/5/10/chartex" xmlns:cx5="http://schemas.microsoft.com/office/drawing/2016/5/11/chartex" xmlns:cx6="http://schemas.microsoft.com/office/drawing/2016/5/12/chartex" xmlns:cx7="http://schemas.microsoft.com/office/drawing/2016/5/13/chartex" xmlns:cx8="http://schemas.microsoft.com/office/drawing/2016/5/14/chartex" xmlns:mc="http://schemas.openxmlformats.org/markup-compatibility/2006" xmlns:aink="http://schemas.microsoft.com/office/drawing/2016/ink" xmlns:am3d="http://schemas.microsoft.com/office/drawing/2017/model3d" xmlns:o="urn:schemas-microsoft-com:office:office" xmlns:r="http://schemas.openxmlformats.org/officeDocument/2006/relationships" xmlns:m="http://schemas.openxmlformats.org/officeDocument/2006/math" xmlns:v="urn:schemas-microsoft-com:vml" xmlns:wp14="http://schemas.microsoft.com/office/word/2010/wordprocessingDrawing" xmlns:wp="http://schemas.openxmlformats.org/drawingml/2006/wordprocessingDrawing" xmlns:w10="urn:schemas-microsoft-com:office:word" xmlns:w="http://schemas.openxmlformats.org/wordprocessingml/2006/main" xmlns:w14="http://schemas.microsoft.com/office/word/2010/wordml" xmlns:w15="http://schemas.microsoft.com/office/word/2012/wordml" xmlns:w16cex="http://schemas.microsoft.com/office/word/2018/wordml/cex" xmlns:w16cid="http://schemas.microsoft.com/office/word/2016/wordml/cid" xmlns:w16="http://schemas.microsoft.com/office/word/2018/wordml" xmlns:w16sdtdh="http://schemas.microsoft.com/office/word/2020/wordml/sdtdatahash" xmlns:w16se="http://schemas.microsoft.com/office/word/2015/wordml/symex" xmlns:wpg="http://schemas.microsoft.com/office/word/2010/wordprocessingGroup" xmlns:wpi="http://schemas.microsoft.com/office/word/2010/wordprocessingInk" xmlns:wne="http://schemas.microsoft.com/office/word/2006/wordml" xmlns:wps="http://schemas.microsoft.com/office/word/2010/wordprocessingShape" mc:Ignorable="w14 w15 w16se w16cid w16 w16cex w16sdtdh wp14">
+<w15:commentsEx xmlns:wpc="http://schemas.microsoft.com/office/word/2010/wordprocessingCanvas" xmlns:cx="http://schemas.microsoft.com/office/drawing/2014/chartex" xmlns:cx1="http://schemas.microsoft.com/office/drawing/2015/9/8/chartex" xmlns:cx2="http://schemas.microsoft.com/office/drawing/2015/10/21/chartex" xmlns:cx3="http://schemas.microsoft.com/office/drawing/2016/5/9/chartex" xmlns:cx4="http://schemas.microsoft.com/office/drawing/2016/5/10/chartex" xmlns:cx5="http://schemas.microsoft.com/office/drawing/2016/5/11/chartex" xmlns:cx6="http://schemas.microsoft.com/office/drawing/2016/5/12/chartex" xmlns:cx7="http://schemas.microsoft.com/office/drawing/2016/5/13/chartex" xmlns:cx8="http://schemas.microsoft.com/office/drawing/2016/5/14/chartex" xmlns:mc="http://schemas.openxmlformats.org/markup-compatibility/2006" xmlns:aink="http://schemas.microsoft.com/office/drawing/2016/ink" xmlns:am3d="http://schemas.microsoft.com/office/drawing/2017/model3d" xmlns:o="urn:schemas-microsoft-com:office:office" xmlns:r="http://schemas.openxmlformats.org/officeDocument/2006/relationships" xmlns:m="http://schemas.openxmlformats.org/officeDocument/2006/math" xmlns:v="urn:schemas-microsoft-com:vml" xmlns:wp14="http://schemas.microsoft.com/office/word/2010/wordprocessingDrawing" xmlns:wp="http://schemas.openxmlformats.org/drawingml/2006/wordprocessingDrawing" xmlns:w10="urn:schemas-microsoft-com:office:word" xmlns:w="http://schemas.openxmlformats.org/wordprocessingml/2006/main" xmlns:w14="http://schemas.microsoft.com/office/word/2010/wordml" xmlns:w15="http://schemas.microsoft.com/office/word/2012/wordml" xmlns:w16cex="http://schemas.microsoft.com/office/word/2018/wordml/cex" xmlns:w16cid="http://schemas.microsoft.com/office/word/2016/wordml/cid" xmlns:w16="http://schemas.microsoft.com/office/word/2018/wordml" xmlns:w16se="http://schemas.microsoft.com/office/word/2015/wordml/symex" xmlns:wpg="http://schemas.microsoft.com/office/word/2010/wordprocessingGroup" xmlns:wpi="http://schemas.microsoft.com/office/word/2010/wordprocessingInk" xmlns:wne="http://schemas.microsoft.com/office/word/2006/wordml" xmlns:wps="http://schemas.microsoft.com/office/word/2010/wordprocessingShape" mc:Ignorable="w14 w15 w16se w16cid w16 w16cex wp14">
   <w15:commentEx w15:paraId="34D7B734" w15:done="0"/>
   <w15:commentEx w15:paraId="1AF62A36" w15:done="0"/>
   <w15:commentEx w15:paraId="00D7F781" w15:done="0"/>
@@ -680,7 +3140,7 @@
 </file>
 
 <file path=word/commentsExtensible.xml><?xml version="1.0" encoding="utf-8"?>
-<w16cex:commentsExtensible xmlns:wpc="http://schemas.microsoft.com/office/word/2010/wordprocessingCanvas" xmlns:cx="http://schemas.microsoft.com/office/drawing/2014/chartex" xmlns:cx1="http://schemas.microsoft.com/office/drawing/2015/9/8/chartex" xmlns:cx2="http://schemas.microsoft.com/office/drawing/2015/10/21/chartex" xmlns:cx3="http://schemas.microsoft.com/office/drawing/2016/5/9/chartex" xmlns:cx4="http://schemas.microsoft.com/office/drawing/2016/5/10/chartex" xmlns:cx5="http://schemas.microsoft.com/office/drawing/2016/5/11/chartex" xmlns:cx6="http://schemas.microsoft.com/office/drawing/2016/5/12/chartex" xmlns:cx7="http://schemas.microsoft.com/office/drawing/2016/5/13/chartex" xmlns:cx8="http://schemas.microsoft.com/office/drawing/2016/5/14/chartex" xmlns:mc="http://schemas.openxmlformats.org/markup-compatibility/2006" xmlns:aink="http://schemas.microsoft.com/office/drawing/2016/ink" xmlns:am3d="http://schemas.microsoft.com/office/drawing/2017/model3d" xmlns:o="urn:schemas-microsoft-com:office:office" xmlns:r="http://schemas.openxmlformats.org/officeDocument/2006/relationships" xmlns:m="http://schemas.openxmlformats.org/officeDocument/2006/math" xmlns:v="urn:schemas-microsoft-com:vml" xmlns:wp14="http://schemas.microsoft.com/office/word/2010/wordprocessingDrawing" xmlns:wp="http://schemas.openxmlformats.org/drawingml/2006/wordprocessingDrawing" xmlns:w10="urn:schemas-microsoft-com:office:word" xmlns:w="http://schemas.openxmlformats.org/wordprocessingml/2006/main" xmlns:w14="http://schemas.microsoft.com/office/word/2010/wordml" xmlns:w15="http://schemas.microsoft.com/office/word/2012/wordml" xmlns:w16cex="http://schemas.microsoft.com/office/word/2018/wordml/cex" xmlns:w16cid="http://schemas.microsoft.com/office/word/2016/wordml/cid" xmlns:w16="http://schemas.microsoft.com/office/word/2018/wordml" xmlns:w16sdtdh="http://schemas.microsoft.com/office/word/2020/wordml/sdtdatahash" xmlns:w16se="http://schemas.microsoft.com/office/word/2015/wordml/symex" xmlns:wpg="http://schemas.microsoft.com/office/word/2010/wordprocessingGroup" xmlns:wpi="http://schemas.microsoft.com/office/word/2010/wordprocessingInk" xmlns:wne="http://schemas.microsoft.com/office/word/2006/wordml" xmlns:wps="http://schemas.microsoft.com/office/word/2010/wordprocessingShape" mc:Ignorable="w14 w15 w16se w16cid w16 w16cex w16sdtdh wp14">
+<w16cex:commentsExtensible xmlns:wpc="http://schemas.microsoft.com/office/word/2010/wordprocessingCanvas" xmlns:cx="http://schemas.microsoft.com/office/drawing/2014/chartex" xmlns:cx1="http://schemas.microsoft.com/office/drawing/2015/9/8/chartex" xmlns:cx2="http://schemas.microsoft.com/office/drawing/2015/10/21/chartex" xmlns:cx3="http://schemas.microsoft.com/office/drawing/2016/5/9/chartex" xmlns:cx4="http://schemas.microsoft.com/office/drawing/2016/5/10/chartex" xmlns:cx5="http://schemas.microsoft.com/office/drawing/2016/5/11/chartex" xmlns:cx6="http://schemas.microsoft.com/office/drawing/2016/5/12/chartex" xmlns:cx7="http://schemas.microsoft.com/office/drawing/2016/5/13/chartex" xmlns:cx8="http://schemas.microsoft.com/office/drawing/2016/5/14/chartex" xmlns:mc="http://schemas.openxmlformats.org/markup-compatibility/2006" xmlns:aink="http://schemas.microsoft.com/office/drawing/2016/ink" xmlns:am3d="http://schemas.microsoft.com/office/drawing/2017/model3d" xmlns:o="urn:schemas-microsoft-com:office:office" xmlns:r="http://schemas.openxmlformats.org/officeDocument/2006/relationships" xmlns:m="http://schemas.openxmlformats.org/officeDocument/2006/math" xmlns:v="urn:schemas-microsoft-com:vml" xmlns:wp14="http://schemas.microsoft.com/office/word/2010/wordprocessingDrawing" xmlns:wp="http://schemas.openxmlformats.org/drawingml/2006/wordprocessingDrawing" xmlns:w10="urn:schemas-microsoft-com:office:word" xmlns:w="http://schemas.openxmlformats.org/wordprocessingml/2006/main" xmlns:w14="http://schemas.microsoft.com/office/word/2010/wordml" xmlns:w15="http://schemas.microsoft.com/office/word/2012/wordml" xmlns:w16cex="http://schemas.microsoft.com/office/word/2018/wordml/cex" xmlns:w16cid="http://schemas.microsoft.com/office/word/2016/wordml/cid" xmlns:w16="http://schemas.microsoft.com/office/word/2018/wordml" xmlns:w16se="http://schemas.microsoft.com/office/word/2015/wordml/symex" xmlns:wpg="http://schemas.microsoft.com/office/word/2010/wordprocessingGroup" xmlns:wpi="http://schemas.microsoft.com/office/word/2010/wordprocessingInk" xmlns:wne="http://schemas.microsoft.com/office/word/2006/wordml" xmlns:wps="http://schemas.microsoft.com/office/word/2010/wordprocessingShape" mc:Ignorable="w14 w15 w16se w16cid w16 w16cex wp14">
   <w16cex:commentExtensible w16cex:durableId="290E6085" w16cex:dateUtc="2023-11-27T06:25:00Z"/>
   <w16cex:commentExtensible w16cex:durableId="290E606C" w16cex:dateUtc="2023-11-27T06:25:00Z"/>
   <w16cex:commentExtensible w16cex:durableId="290E6041" w16cex:dateUtc="2023-11-27T06:24:00Z"/>
@@ -688,15 +3148,65 @@
 </file>
 
 <file path=word/commentsIds.xml><?xml version="1.0" encoding="utf-8"?>
-<w16cid:commentsIds xmlns:wpc="http://schemas.microsoft.com/office/word/2010/wordprocessingCanvas" xmlns:cx="http://schemas.microsoft.com/office/drawing/2014/chartex" xmlns:cx1="http://schemas.microsoft.com/office/drawing/2015/9/8/chartex" xmlns:cx2="http://schemas.microsoft.com/office/drawing/2015/10/21/chartex" xmlns:cx3="http://schemas.microsoft.com/office/drawing/2016/5/9/chartex" xmlns:cx4="http://schemas.microsoft.com/office/drawing/2016/5/10/chartex" xmlns:cx5="http://schemas.microsoft.com/office/drawing/2016/5/11/chartex" xmlns:cx6="http://schemas.microsoft.com/office/drawing/2016/5/12/chartex" xmlns:cx7="http://schemas.microsoft.com/office/drawing/2016/5/13/chartex" xmlns:cx8="http://schemas.microsoft.com/office/drawing/2016/5/14/chartex" xmlns:mc="http://schemas.openxmlformats.org/markup-compatibility/2006" xmlns:aink="http://schemas.microsoft.com/office/drawing/2016/ink" xmlns:am3d="http://schemas.microsoft.com/office/drawing/2017/model3d" xmlns:o="urn:schemas-microsoft-com:office:office" xmlns:r="http://schemas.openxmlformats.org/officeDocument/2006/relationships" xmlns:m="http://schemas.openxmlformats.org/officeDocument/2006/math" xmlns:v="urn:schemas-microsoft-com:vml" xmlns:wp14="http://schemas.microsoft.com/office/word/2010/wordprocessingDrawing" xmlns:wp="http://schemas.openxmlformats.org/drawingml/2006/wordprocessingDrawing" xmlns:w10="urn:schemas-microsoft-com:office:word" xmlns:w="http://schemas.openxmlformats.org/wordprocessingml/2006/main" xmlns:w14="http://schemas.microsoft.com/office/word/2010/wordml" xmlns:w15="http://schemas.microsoft.com/office/word/2012/wordml" xmlns:w16cex="http://schemas.microsoft.com/office/word/2018/wordml/cex" xmlns:w16cid="http://schemas.microsoft.com/office/word/2016/wordml/cid" xmlns:w16="http://schemas.microsoft.com/office/word/2018/wordml" xmlns:w16sdtdh="http://schemas.microsoft.com/office/word/2020/wordml/sdtdatahash" xmlns:w16se="http://schemas.microsoft.com/office/word/2015/wordml/symex" xmlns:wpg="http://schemas.microsoft.com/office/word/2010/wordprocessingGroup" xmlns:wpi="http://schemas.microsoft.com/office/word/2010/wordprocessingInk" xmlns:wne="http://schemas.microsoft.com/office/word/2006/wordml" xmlns:wps="http://schemas.microsoft.com/office/word/2010/wordprocessingShape" mc:Ignorable="w14 w15 w16se w16cid w16 w16cex w16sdtdh wp14">
+<w16cid:commentsIds xmlns:wpc="http://schemas.microsoft.com/office/word/2010/wordprocessingCanvas" xmlns:cx="http://schemas.microsoft.com/office/drawing/2014/chartex" xmlns:cx1="http://schemas.microsoft.com/office/drawing/2015/9/8/chartex" xmlns:cx2="http://schemas.microsoft.com/office/drawing/2015/10/21/chartex" xmlns:cx3="http://schemas.microsoft.com/office/drawing/2016/5/9/chartex" xmlns:cx4="http://schemas.microsoft.com/office/drawing/2016/5/10/chartex" xmlns:cx5="http://schemas.microsoft.com/office/drawing/2016/5/11/chartex" xmlns:cx6="http://schemas.microsoft.com/office/drawing/2016/5/12/chartex" xmlns:cx7="http://schemas.microsoft.com/office/drawing/2016/5/13/chartex" xmlns:cx8="http://schemas.microsoft.com/office/drawing/2016/5/14/chartex" xmlns:mc="http://schemas.openxmlformats.org/markup-compatibility/2006" xmlns:aink="http://schemas.microsoft.com/office/drawing/2016/ink" xmlns:am3d="http://schemas.microsoft.com/office/drawing/2017/model3d" xmlns:o="urn:schemas-microsoft-com:office:office" xmlns:r="http://schemas.openxmlformats.org/officeDocument/2006/relationships" xmlns:m="http://schemas.openxmlformats.org/officeDocument/2006/math" xmlns:v="urn:schemas-microsoft-com:vml" xmlns:wp14="http://schemas.microsoft.com/office/word/2010/wordprocessingDrawing" xmlns:wp="http://schemas.openxmlformats.org/drawingml/2006/wordprocessingDrawing" xmlns:w10="urn:schemas-microsoft-com:office:word" xmlns:w="http://schemas.openxmlformats.org/wordprocessingml/2006/main" xmlns:w14="http://schemas.microsoft.com/office/word/2010/wordml" xmlns:w15="http://schemas.microsoft.com/office/word/2012/wordml" xmlns:w16cex="http://schemas.microsoft.com/office/word/2018/wordml/cex" xmlns:w16cid="http://schemas.microsoft.com/office/word/2016/wordml/cid" xmlns:w16="http://schemas.microsoft.com/office/word/2018/wordml" xmlns:w16se="http://schemas.microsoft.com/office/word/2015/wordml/symex" xmlns:wpg="http://schemas.microsoft.com/office/word/2010/wordprocessingGroup" xmlns:wpi="http://schemas.microsoft.com/office/word/2010/wordprocessingInk" xmlns:wne="http://schemas.microsoft.com/office/word/2006/wordml" xmlns:wps="http://schemas.microsoft.com/office/word/2010/wordprocessingShape" mc:Ignorable="w14 w15 w16se w16cid w16 w16cex wp14">
   <w16cid:commentId w16cid:paraId="34D7B734" w16cid:durableId="290E6085"/>
   <w16cid:commentId w16cid:paraId="1AF62A36" w16cid:durableId="290E606C"/>
   <w16cid:commentId w16cid:paraId="00D7F781" w16cid:durableId="290E6041"/>
 </w16cid:commentsIds>
 </file>
 
+<file path=word/endnotes.xml><?xml version="1.0" encoding="utf-8"?>
+<w:endnotes xmlns:wpc="http://schemas.microsoft.com/office/word/2010/wordprocessingCanvas" xmlns:cx="http://schemas.microsoft.com/office/drawing/2014/chartex" xmlns:cx1="http://schemas.microsoft.com/office/drawing/2015/9/8/chartex" xmlns:cx2="http://schemas.microsoft.com/office/drawing/2015/10/21/chartex" xmlns:cx3="http://schemas.microsoft.com/office/drawing/2016/5/9/chartex" xmlns:cx4="http://schemas.microsoft.com/office/drawing/2016/5/10/chartex" xmlns:cx5="http://schemas.microsoft.com/office/drawing/2016/5/11/chartex" xmlns:cx6="http://schemas.microsoft.com/office/drawing/2016/5/12/chartex" xmlns:cx7="http://schemas.microsoft.com/office/drawing/2016/5/13/chartex" xmlns:cx8="http://schemas.microsoft.com/office/drawing/2016/5/14/chartex" xmlns:mc="http://schemas.openxmlformats.org/markup-compatibility/2006" xmlns:aink="http://schemas.microsoft.com/office/drawing/2016/ink" xmlns:am3d="http://schemas.microsoft.com/office/drawing/2017/model3d" xmlns:o="urn:schemas-microsoft-com:office:office" xmlns:r="http://schemas.openxmlformats.org/officeDocument/2006/relationships" xmlns:m="http://schemas.openxmlformats.org/officeDocument/2006/math" xmlns:v="urn:schemas-microsoft-com:vml" xmlns:wp14="http://schemas.microsoft.com/office/word/2010/wordprocessingDrawing" xmlns:wp="http://schemas.openxmlformats.org/drawingml/2006/wordprocessingDrawing" xmlns:w10="urn:schemas-microsoft-com:office:word" xmlns:w="http://schemas.openxmlformats.org/wordprocessingml/2006/main" xmlns:w14="http://schemas.microsoft.com/office/word/2010/wordml" xmlns:w15="http://schemas.microsoft.com/office/word/2012/wordml" xmlns:w16cex="http://schemas.microsoft.com/office/word/2018/wordml/cex" xmlns:w16cid="http://schemas.microsoft.com/office/word/2016/wordml/cid" xmlns:w16="http://schemas.microsoft.com/office/word/2018/wordml" xmlns:w16se="http://schemas.microsoft.com/office/word/2015/wordml/symex" xmlns:wpg="http://schemas.microsoft.com/office/word/2010/wordprocessingGroup" xmlns:wpi="http://schemas.microsoft.com/office/word/2010/wordprocessingInk" xmlns:wne="http://schemas.microsoft.com/office/word/2006/wordml" xmlns:wps="http://schemas.microsoft.com/office/word/2010/wordprocessingShape" mc:Ignorable="w14 w15 w16se w16cid w16 w16cex wp14">
+  <w:endnote w:type="separator" w:id="-1">
+    <w:p>
+      <w:pPr>
+        <w:spacing w:after="0" w:line="240" w:lineRule="auto"/>
+      </w:pPr>
+      <w:r>
+        <w:separator/>
+      </w:r>
+    </w:p>
+  </w:endnote>
+  <w:endnote w:type="continuationSeparator" w:id="0">
+    <w:p>
+      <w:pPr>
+        <w:spacing w:after="0" w:line="240" w:lineRule="auto"/>
+      </w:pPr>
+      <w:r>
+        <w:continuationSeparator/>
+      </w:r>
+    </w:p>
+  </w:endnote>
+</w:endnotes>
+</file>
+
+<file path=word/footnotes.xml><?xml version="1.0" encoding="utf-8"?>
+<w:footnotes xmlns:wpc="http://schemas.microsoft.com/office/word/2010/wordprocessingCanvas" xmlns:cx="http://schemas.microsoft.com/office/drawing/2014/chartex" xmlns:cx1="http://schemas.microsoft.com/office/drawing/2015/9/8/chartex" xmlns:cx2="http://schemas.microsoft.com/office/drawing/2015/10/21/chartex" xmlns:cx3="http://schemas.microsoft.com/office/drawing/2016/5/9/chartex" xmlns:cx4="http://schemas.microsoft.com/office/drawing/2016/5/10/chartex" xmlns:cx5="http://schemas.microsoft.com/office/drawing/2016/5/11/chartex" xmlns:cx6="http://schemas.microsoft.com/office/drawing/2016/5/12/chartex" xmlns:cx7="http://schemas.microsoft.com/office/drawing/2016/5/13/chartex" xmlns:cx8="http://schemas.microsoft.com/office/drawing/2016/5/14/chartex" xmlns:mc="http://schemas.openxmlformats.org/markup-compatibility/2006" xmlns:aink="http://schemas.microsoft.com/office/drawing/2016/ink" xmlns:am3d="http://schemas.microsoft.com/office/drawing/2017/model3d" xmlns:o="urn:schemas-microsoft-com:office:office" xmlns:r="http://schemas.openxmlformats.org/officeDocument/2006/relationships" xmlns:m="http://schemas.openxmlformats.org/officeDocument/2006/math" xmlns:v="urn:schemas-microsoft-com:vml" xmlns:wp14="http://schemas.microsoft.com/office/word/2010/wordprocessingDrawing" xmlns:wp="http://schemas.openxmlformats.org/drawingml/2006/wordprocessingDrawing" xmlns:w10="urn:schemas-microsoft-com:office:word" xmlns:w="http://schemas.openxmlformats.org/wordprocessingml/2006/main" xmlns:w14="http://schemas.microsoft.com/office/word/2010/wordml" xmlns:w15="http://schemas.microsoft.com/office/word/2012/wordml" xmlns:w16cex="http://schemas.microsoft.com/office/word/2018/wordml/cex" xmlns:w16cid="http://schemas.microsoft.com/office/word/2016/wordml/cid" xmlns:w16="http://schemas.microsoft.com/office/word/2018/wordml" xmlns:w16se="http://schemas.microsoft.com/office/word/2015/wordml/symex" xmlns:wpg="http://schemas.microsoft.com/office/word/2010/wordprocessingGroup" xmlns:wpi="http://schemas.microsoft.com/office/word/2010/wordprocessingInk" xmlns:wne="http://schemas.microsoft.com/office/word/2006/wordml" xmlns:wps="http://schemas.microsoft.com/office/word/2010/wordprocessingShape" mc:Ignorable="w14 w15 w16se w16cid w16 w16cex wp14">
+  <w:footnote w:type="separator" w:id="-1">
+    <w:p>
+      <w:pPr>
+        <w:spacing w:after="0" w:line="240" w:lineRule="auto"/>
+      </w:pPr>
+      <w:r>
+        <w:separator/>
+      </w:r>
+    </w:p>
+  </w:footnote>
+  <w:footnote w:type="continuationSeparator" w:id="0">
+    <w:p>
+      <w:pPr>
+        <w:spacing w:after="0" w:line="240" w:lineRule="auto"/>
+      </w:pPr>
+      <w:r>
+        <w:continuationSeparator/>
+      </w:r>
+    </w:p>
+  </w:footnote>
+</w:footnotes>
+</file>
+
 <file path=word/people.xml><?xml version="1.0" encoding="utf-8"?>
-<w15:people xmlns:wpc="http://schemas.microsoft.com/office/word/2010/wordprocessingCanvas" xmlns:cx="http://schemas.microsoft.com/office/drawing/2014/chartex" xmlns:cx1="http://schemas.microsoft.com/office/drawing/2015/9/8/chartex" xmlns:cx2="http://schemas.microsoft.com/office/drawing/2015/10/21/chartex" xmlns:cx3="http://schemas.microsoft.com/office/drawing/2016/5/9/chartex" xmlns:cx4="http://schemas.microsoft.com/office/drawing/2016/5/10/chartex" xmlns:cx5="http://schemas.microsoft.com/office/drawing/2016/5/11/chartex" xmlns:cx6="http://schemas.microsoft.com/office/drawing/2016/5/12/chartex" xmlns:cx7="http://schemas.microsoft.com/office/drawing/2016/5/13/chartex" xmlns:cx8="http://schemas.microsoft.com/office/drawing/2016/5/14/chartex" xmlns:mc="http://schemas.openxmlformats.org/markup-compatibility/2006" xmlns:aink="http://schemas.microsoft.com/office/drawing/2016/ink" xmlns:am3d="http://schemas.microsoft.com/office/drawing/2017/model3d" xmlns:o="urn:schemas-microsoft-com:office:office" xmlns:r="http://schemas.openxmlformats.org/officeDocument/2006/relationships" xmlns:m="http://schemas.openxmlformats.org/officeDocument/2006/math" xmlns:v="urn:schemas-microsoft-com:vml" xmlns:wp14="http://schemas.microsoft.com/office/word/2010/wordprocessingDrawing" xmlns:wp="http://schemas.openxmlformats.org/drawingml/2006/wordprocessingDrawing" xmlns:w10="urn:schemas-microsoft-com:office:word" xmlns:w="http://schemas.openxmlformats.org/wordprocessingml/2006/main" xmlns:w14="http://schemas.microsoft.com/office/word/2010/wordml" xmlns:w15="http://schemas.microsoft.com/office/word/2012/wordml" xmlns:w16cex="http://schemas.microsoft.com/office/word/2018/wordml/cex" xmlns:w16cid="http://schemas.microsoft.com/office/word/2016/wordml/cid" xmlns:w16="http://schemas.microsoft.com/office/word/2018/wordml" xmlns:w16sdtdh="http://schemas.microsoft.com/office/word/2020/wordml/sdtdatahash" xmlns:w16se="http://schemas.microsoft.com/office/word/2015/wordml/symex" xmlns:wpg="http://schemas.microsoft.com/office/word/2010/wordprocessingGroup" xmlns:wpi="http://schemas.microsoft.com/office/word/2010/wordprocessingInk" xmlns:wne="http://schemas.microsoft.com/office/word/2006/wordml" xmlns:wps="http://schemas.microsoft.com/office/word/2010/wordprocessingShape" mc:Ignorable="w14 w15 w16se w16cid w16 w16cex w16sdtdh wp14">
+<w15:people xmlns:wpc="http://schemas.microsoft.com/office/word/2010/wordprocessingCanvas" xmlns:cx="http://schemas.microsoft.com/office/drawing/2014/chartex" xmlns:cx1="http://schemas.microsoft.com/office/drawing/2015/9/8/chartex" xmlns:cx2="http://schemas.microsoft.com/office/drawing/2015/10/21/chartex" xmlns:cx3="http://schemas.microsoft.com/office/drawing/2016/5/9/chartex" xmlns:cx4="http://schemas.microsoft.com/office/drawing/2016/5/10/chartex" xmlns:cx5="http://schemas.microsoft.com/office/drawing/2016/5/11/chartex" xmlns:cx6="http://schemas.microsoft.com/office/drawing/2016/5/12/chartex" xmlns:cx7="http://schemas.microsoft.com/office/drawing/2016/5/13/chartex" xmlns:cx8="http://schemas.microsoft.com/office/drawing/2016/5/14/chartex" xmlns:mc="http://schemas.openxmlformats.org/markup-compatibility/2006" xmlns:aink="http://schemas.microsoft.com/office/drawing/2016/ink" xmlns:am3d="http://schemas.microsoft.com/office/drawing/2017/model3d" xmlns:o="urn:schemas-microsoft-com:office:office" xmlns:r="http://schemas.openxmlformats.org/officeDocument/2006/relationships" xmlns:m="http://schemas.openxmlformats.org/officeDocument/2006/math" xmlns:v="urn:schemas-microsoft-com:vml" xmlns:wp14="http://schemas.microsoft.com/office/word/2010/wordprocessingDrawing" xmlns:wp="http://schemas.openxmlformats.org/drawingml/2006/wordprocessingDrawing" xmlns:w10="urn:schemas-microsoft-com:office:word" xmlns:w="http://schemas.openxmlformats.org/wordprocessingml/2006/main" xmlns:w14="http://schemas.microsoft.com/office/word/2010/wordml" xmlns:w15="http://schemas.microsoft.com/office/word/2012/wordml" xmlns:w16cex="http://schemas.microsoft.com/office/word/2018/wordml/cex" xmlns:w16cid="http://schemas.microsoft.com/office/word/2016/wordml/cid" xmlns:w16="http://schemas.microsoft.com/office/word/2018/wordml" xmlns:w16se="http://schemas.microsoft.com/office/word/2015/wordml/symex" xmlns:wpg="http://schemas.microsoft.com/office/word/2010/wordprocessingGroup" xmlns:wpi="http://schemas.microsoft.com/office/word/2010/wordprocessingInk" xmlns:wne="http://schemas.microsoft.com/office/word/2006/wordml" xmlns:wps="http://schemas.microsoft.com/office/word/2010/wordprocessingShape" mc:Ignorable="w14 w15 w16se w16cid w16 w16cex wp14">
   <w15:person w15:author="Pedro Armas">
     <w15:presenceInfo w15:providerId="Windows Live" w15:userId="a665e30787f7f555"/>
   </w15:person>
@@ -704,7 +3214,7 @@
 </file>
 
 <file path=word/styles.xml><?xml version="1.0" encoding="utf-8"?>
-<w:styles xmlns:mc="http://schemas.openxmlformats.org/markup-compatibility/2006" xmlns:r="http://schemas.openxmlformats.org/officeDocument/2006/relationships" xmlns:w="http://schemas.openxmlformats.org/wordprocessingml/2006/main" xmlns:w14="http://schemas.microsoft.com/office/word/2010/wordml" xmlns:w15="http://schemas.microsoft.com/office/word/2012/wordml" xmlns:w16cex="http://schemas.microsoft.com/office/word/2018/wordml/cex" xmlns:w16cid="http://schemas.microsoft.com/office/word/2016/wordml/cid" xmlns:w16="http://schemas.microsoft.com/office/word/2018/wordml" xmlns:w16sdtdh="http://schemas.microsoft.com/office/word/2020/wordml/sdtdatahash" xmlns:w16se="http://schemas.microsoft.com/office/word/2015/wordml/symex" mc:Ignorable="w14 w15 w16se w16cid w16 w16cex w16sdtdh">
+<w:styles xmlns:mc="http://schemas.openxmlformats.org/markup-compatibility/2006" xmlns:r="http://schemas.openxmlformats.org/officeDocument/2006/relationships" xmlns:w="http://schemas.openxmlformats.org/wordprocessingml/2006/main" xmlns:w14="http://schemas.microsoft.com/office/word/2010/wordml" xmlns:w15="http://schemas.microsoft.com/office/word/2012/wordml" xmlns:w16cex="http://schemas.microsoft.com/office/word/2018/wordml/cex" xmlns:w16cid="http://schemas.microsoft.com/office/word/2016/wordml/cid" xmlns:w16="http://schemas.microsoft.com/office/word/2018/wordml" xmlns:w16se="http://schemas.microsoft.com/office/word/2015/wordml/symex" mc:Ignorable="w14 w15 w16se w16cid w16 w16cex">
   <w:docDefaults>
     <w:rPrDefault>
       <w:rPr>
@@ -1212,6 +3722,133 @@
       <w:szCs w:val="20"/>
     </w:rPr>
   </w:style>
+  <w:style w:type="table" w:styleId="Tablaconcuadrcula">
+    <w:name w:val="Table Grid"/>
+    <w:basedOn w:val="Tablanormal"/>
+    <w:uiPriority w:val="39"/>
+    <w:rsid w:val="00FF4F01"/>
+    <w:pPr>
+      <w:spacing w:after="0" w:line="240" w:lineRule="auto"/>
+    </w:pPr>
+    <w:tblPr>
+      <w:tblBorders>
+        <w:top w:val="single" w:sz="4" w:space="0" w:color="auto"/>
+        <w:left w:val="single" w:sz="4" w:space="0" w:color="auto"/>
+        <w:bottom w:val="single" w:sz="4" w:space="0" w:color="auto"/>
+        <w:right w:val="single" w:sz="4" w:space="0" w:color="auto"/>
+        <w:insideH w:val="single" w:sz="4" w:space="0" w:color="auto"/>
+        <w:insideV w:val="single" w:sz="4" w:space="0" w:color="auto"/>
+      </w:tblBorders>
+    </w:tblPr>
+  </w:style>
+  <w:style w:type="paragraph" w:styleId="Textodeglobo">
+    <w:name w:val="Balloon Text"/>
+    <w:basedOn w:val="Normal"/>
+    <w:link w:val="TextodegloboCar"/>
+    <w:uiPriority w:val="99"/>
+    <w:semiHidden/>
+    <w:unhideWhenUsed/>
+    <w:rsid w:val="003455DF"/>
+    <w:pPr>
+      <w:spacing w:after="0" w:line="240" w:lineRule="auto"/>
+    </w:pPr>
+    <w:rPr>
+      <w:rFonts w:ascii="Segoe UI" w:hAnsi="Segoe UI" w:cs="Segoe UI"/>
+      <w:sz w:val="18"/>
+      <w:szCs w:val="18"/>
+    </w:rPr>
+  </w:style>
+  <w:style w:type="character" w:customStyle="1" w:styleId="TextodegloboCar">
+    <w:name w:val="Texto de globo Car"/>
+    <w:basedOn w:val="Fuentedeprrafopredeter"/>
+    <w:link w:val="Textodeglobo"/>
+    <w:uiPriority w:val="99"/>
+    <w:semiHidden/>
+    <w:rsid w:val="003455DF"/>
+    <w:rPr>
+      <w:rFonts w:ascii="Segoe UI" w:eastAsia="MS Mincho" w:hAnsi="Segoe UI" w:cs="Segoe UI"/>
+      <w:sz w:val="18"/>
+      <w:szCs w:val="18"/>
+    </w:rPr>
+  </w:style>
+  <w:style w:type="paragraph" w:styleId="NormalWeb">
+    <w:name w:val="Normal (Web)"/>
+    <w:basedOn w:val="Normal"/>
+    <w:uiPriority w:val="99"/>
+    <w:semiHidden/>
+    <w:unhideWhenUsed/>
+    <w:rsid w:val="00607797"/>
+    <w:pPr>
+      <w:spacing w:before="100" w:beforeAutospacing="1" w:after="100" w:afterAutospacing="1" w:line="240" w:lineRule="auto"/>
+    </w:pPr>
+    <w:rPr>
+      <w:rFonts w:ascii="Times New Roman" w:eastAsia="Times New Roman" w:hAnsi="Times New Roman" w:cs="Times New Roman"/>
+      <w:sz w:val="24"/>
+      <w:szCs w:val="24"/>
+      <w:lang w:val="en-US"/>
+    </w:rPr>
+  </w:style>
+  <w:style w:type="character" w:styleId="Textoennegrita">
+    <w:name w:val="Strong"/>
+    <w:basedOn w:val="Fuentedeprrafopredeter"/>
+    <w:uiPriority w:val="22"/>
+    <w:qFormat/>
+    <w:rsid w:val="00607797"/>
+    <w:rPr>
+      <w:b/>
+      <w:bCs/>
+    </w:rPr>
+  </w:style>
+  <w:style w:type="paragraph" w:styleId="Encabezado">
+    <w:name w:val="header"/>
+    <w:basedOn w:val="Normal"/>
+    <w:link w:val="EncabezadoCar"/>
+    <w:uiPriority w:val="99"/>
+    <w:unhideWhenUsed/>
+    <w:rsid w:val="00715C25"/>
+    <w:pPr>
+      <w:tabs>
+        <w:tab w:val="center" w:pos="4252"/>
+        <w:tab w:val="right" w:pos="8504"/>
+      </w:tabs>
+      <w:spacing w:after="0" w:line="240" w:lineRule="auto"/>
+    </w:pPr>
+  </w:style>
+  <w:style w:type="character" w:customStyle="1" w:styleId="EncabezadoCar">
+    <w:name w:val="Encabezado Car"/>
+    <w:basedOn w:val="Fuentedeprrafopredeter"/>
+    <w:link w:val="Encabezado"/>
+    <w:uiPriority w:val="99"/>
+    <w:rsid w:val="00715C25"/>
+    <w:rPr>
+      <w:rFonts w:eastAsia="MS Mincho"/>
+    </w:rPr>
+  </w:style>
+  <w:style w:type="paragraph" w:styleId="Piedepgina">
+    <w:name w:val="footer"/>
+    <w:basedOn w:val="Normal"/>
+    <w:link w:val="PiedepginaCar"/>
+    <w:uiPriority w:val="99"/>
+    <w:unhideWhenUsed/>
+    <w:rsid w:val="00715C25"/>
+    <w:pPr>
+      <w:tabs>
+        <w:tab w:val="center" w:pos="4252"/>
+        <w:tab w:val="right" w:pos="8504"/>
+      </w:tabs>
+      <w:spacing w:after="0" w:line="240" w:lineRule="auto"/>
+    </w:pPr>
+  </w:style>
+  <w:style w:type="character" w:customStyle="1" w:styleId="PiedepginaCar">
+    <w:name w:val="Pie de página Car"/>
+    <w:basedOn w:val="Fuentedeprrafopredeter"/>
+    <w:link w:val="Piedepgina"/>
+    <w:uiPriority w:val="99"/>
+    <w:rsid w:val="00715C25"/>
+    <w:rPr>
+      <w:rFonts w:eastAsia="MS Mincho"/>
+    </w:rPr>
+  </w:style>
 </w:styles>
 </file>
 

</xml_diff>

<commit_message>
add: Agregar Historia de usuario de empleado numero 1 a documento Concesionario_JavaEE.docx
</commit_message>
<xml_diff>
--- a/Concesionario_JavaEE.docx
+++ b/Concesionario_JavaEE.docx
@@ -2629,6 +2629,193 @@
     </w:p>
     <w:p>
       <w:pPr>
+        <w:spacing w:before="100" w:beforeAutospacing="1" w:after="100" w:afterAutospacing="1" w:line="240" w:lineRule="auto"/>
+        <w:rPr>
+          <w:rFonts w:ascii="Arial" w:eastAsia="Times New Roman" w:hAnsi="Arial" w:cs="Arial"/>
+          <w:b/>
+          <w:bCs/>
+          <w:sz w:val="24"/>
+          <w:szCs w:val="24"/>
+          <w:lang w:val="es-419" w:eastAsia="es-419"/>
+        </w:rPr>
+      </w:pPr>
+      <w:r>
+        <w:rPr>
+          <w:rFonts w:ascii="Arial" w:eastAsia="Times New Roman" w:hAnsi="Arial" w:cs="Arial"/>
+          <w:b/>
+          <w:bCs/>
+          <w:sz w:val="24"/>
+          <w:szCs w:val="24"/>
+          <w:lang w:val="es-419" w:eastAsia="es-419"/>
+        </w:rPr>
+        <w:t xml:space="preserve">HISTORIAS </w:t>
+      </w:r>
+      <w:r>
+        <w:rPr>
+          <w:rFonts w:ascii="Arial" w:eastAsia="Times New Roman" w:hAnsi="Arial" w:cs="Arial"/>
+          <w:b/>
+          <w:bCs/>
+          <w:sz w:val="24"/>
+          <w:szCs w:val="24"/>
+          <w:lang w:val="es-419" w:eastAsia="es-419"/>
+        </w:rPr>
+        <w:t>EMPLEADOS</w:t>
+      </w:r>
+    </w:p>
+    <w:p>
+      <w:pPr>
+        <w:spacing w:before="100" w:beforeAutospacing="1" w:after="100" w:afterAutospacing="1" w:line="240" w:lineRule="auto"/>
+        <w:rPr>
+          <w:rFonts w:ascii="Arial" w:eastAsia="Times New Roman" w:hAnsi="Arial" w:cs="Arial"/>
+          <w:b/>
+          <w:bCs/>
+          <w:sz w:val="24"/>
+          <w:szCs w:val="24"/>
+          <w:lang w:val="es-419" w:eastAsia="es-419"/>
+        </w:rPr>
+      </w:pPr>
+      <w:r>
+        <w:rPr>
+          <w:rFonts w:ascii="Arial" w:eastAsia="Times New Roman" w:hAnsi="Arial" w:cs="Arial"/>
+          <w:b/>
+          <w:bCs/>
+          <w:sz w:val="24"/>
+          <w:szCs w:val="24"/>
+          <w:lang w:val="es-419" w:eastAsia="es-419"/>
+        </w:rPr>
+        <w:t>HUJM-001:</w:t>
+      </w:r>
+      <w:r>
+        <w:rPr>
+          <w:rFonts w:ascii="Arial" w:eastAsia="Times New Roman" w:hAnsi="Arial" w:cs="Arial"/>
+          <w:b/>
+          <w:bCs/>
+          <w:sz w:val="24"/>
+          <w:szCs w:val="24"/>
+          <w:lang w:val="es-419" w:eastAsia="es-419"/>
+        </w:rPr>
+        <w:t xml:space="preserve"> </w:t>
+      </w:r>
+      <w:proofErr w:type="spellStart"/>
+      <w:r>
+        <w:rPr>
+          <w:rFonts w:ascii="Arial" w:eastAsia="Times New Roman" w:hAnsi="Arial" w:cs="Arial"/>
+          <w:b/>
+          <w:bCs/>
+          <w:sz w:val="24"/>
+          <w:szCs w:val="24"/>
+          <w:lang w:val="es-419" w:eastAsia="es-419"/>
+        </w:rPr>
+        <w:t>Hisotorias</w:t>
+      </w:r>
+      <w:proofErr w:type="spellEnd"/>
+      <w:r>
+        <w:rPr>
+          <w:rFonts w:ascii="Arial" w:eastAsia="Times New Roman" w:hAnsi="Arial" w:cs="Arial"/>
+          <w:b/>
+          <w:bCs/>
+          <w:sz w:val="24"/>
+          <w:szCs w:val="24"/>
+          <w:lang w:val="es-419" w:eastAsia="es-419"/>
+        </w:rPr>
+        <w:t xml:space="preserve"> catalogo</w:t>
+      </w:r>
+    </w:p>
+    <w:p>
+      <w:pPr>
+        <w:spacing w:before="100" w:beforeAutospacing="1" w:after="100" w:afterAutospacing="1" w:line="240" w:lineRule="auto"/>
+        <w:rPr>
+          <w:rFonts w:ascii="Arial" w:eastAsia="Times New Roman" w:hAnsi="Arial" w:cs="Arial"/>
+          <w:sz w:val="24"/>
+          <w:szCs w:val="24"/>
+          <w:lang w:val="es-419" w:eastAsia="es-419"/>
+        </w:rPr>
+      </w:pPr>
+      <w:r>
+        <w:rPr>
+          <w:rFonts w:ascii="Arial" w:eastAsia="Times New Roman" w:hAnsi="Arial" w:cs="Arial"/>
+          <w:b/>
+          <w:bCs/>
+          <w:sz w:val="24"/>
+          <w:szCs w:val="24"/>
+          <w:lang w:val="es-419" w:eastAsia="es-419"/>
+        </w:rPr>
+        <w:t>Como</w:t>
+      </w:r>
+      <w:r>
+        <w:rPr>
+          <w:rFonts w:ascii="Arial" w:eastAsia="Times New Roman" w:hAnsi="Arial" w:cs="Arial"/>
+          <w:sz w:val="24"/>
+          <w:szCs w:val="24"/>
+          <w:lang w:val="es-419" w:eastAsia="es-419"/>
+        </w:rPr>
+        <w:t xml:space="preserve"> Empleado en el concesionario,</w:t>
+      </w:r>
+    </w:p>
+    <w:p>
+      <w:pPr>
+        <w:spacing w:before="100" w:beforeAutospacing="1" w:after="100" w:afterAutospacing="1" w:line="240" w:lineRule="auto"/>
+        <w:rPr>
+          <w:rFonts w:ascii="Arial" w:eastAsia="Times New Roman" w:hAnsi="Arial" w:cs="Arial"/>
+          <w:sz w:val="24"/>
+          <w:szCs w:val="24"/>
+          <w:lang w:val="es-419" w:eastAsia="es-419"/>
+        </w:rPr>
+      </w:pPr>
+      <w:r>
+        <w:rPr>
+          <w:rFonts w:ascii="Arial" w:eastAsia="Times New Roman" w:hAnsi="Arial" w:cs="Arial"/>
+          <w:b/>
+          <w:bCs/>
+          <w:sz w:val="24"/>
+          <w:szCs w:val="24"/>
+          <w:lang w:val="es-419" w:eastAsia="es-419"/>
+        </w:rPr>
+        <w:t>Quiero</w:t>
+      </w:r>
+      <w:r>
+        <w:rPr>
+          <w:rFonts w:ascii="Arial" w:eastAsia="Times New Roman" w:hAnsi="Arial" w:cs="Arial"/>
+          <w:sz w:val="24"/>
+          <w:szCs w:val="24"/>
+          <w:lang w:val="es-419" w:eastAsia="es-419"/>
+        </w:rPr>
+        <w:t xml:space="preserve"> acceder fácilmente a la información detallada sobre los vehículos en inventario (modelos, precios, características, etc.),</w:t>
+      </w:r>
+    </w:p>
+    <w:p>
+      <w:pPr>
+        <w:spacing w:before="100" w:beforeAutospacing="1" w:after="100" w:afterAutospacing="1" w:line="240" w:lineRule="auto"/>
+        <w:rPr>
+          <w:rFonts w:ascii="Arial" w:eastAsia="Times New Roman" w:hAnsi="Arial" w:cs="Arial"/>
+          <w:sz w:val="24"/>
+          <w:szCs w:val="24"/>
+          <w:lang w:val="es-419" w:eastAsia="es-419"/>
+        </w:rPr>
+      </w:pPr>
+      <w:r>
+        <w:rPr>
+          <w:rFonts w:ascii="Arial" w:eastAsia="Times New Roman" w:hAnsi="Arial" w:cs="Arial"/>
+          <w:b/>
+          <w:bCs/>
+          <w:sz w:val="24"/>
+          <w:szCs w:val="24"/>
+          <w:lang w:val="es-419" w:eastAsia="es-419"/>
+        </w:rPr>
+        <w:t>Para</w:t>
+      </w:r>
+      <w:r>
+        <w:rPr>
+          <w:rFonts w:ascii="Arial" w:eastAsia="Times New Roman" w:hAnsi="Arial" w:cs="Arial"/>
+          <w:sz w:val="24"/>
+          <w:szCs w:val="24"/>
+          <w:lang w:val="es-419" w:eastAsia="es-419"/>
+        </w:rPr>
+        <w:t xml:space="preserve"> poder brindar una atención más personalizada a los clientes, ayudándoles a tomar decisiones de compra informadas y aumentar las ventas.</w:t>
+      </w:r>
+    </w:p>
+    <w:p>
+      <w:pPr>
         <w:pStyle w:val="NormalWeb"/>
         <w:rPr>
           <w:rFonts w:ascii="Arial" w:hAnsi="Arial" w:cs="Arial"/>
@@ -2703,7 +2890,6 @@
           <w:rFonts w:ascii="Arial" w:hAnsi="Arial" w:cs="Arial"/>
           <w:lang w:val="es-GT"/>
         </w:rPr>
-        <w:lastRenderedPageBreak/>
         <w:t>Modelo Entidad-Relación De concesionario de Vehículos</w:t>
       </w:r>
     </w:p>
@@ -3013,7 +3199,6 @@
         <w:rPr>
           <w:noProof/>
         </w:rPr>
-        <w:lastRenderedPageBreak/>
         <w:drawing>
           <wp:anchor distT="0" distB="0" distL="114300" distR="114300" simplePos="0" relativeHeight="251659264" behindDoc="1" locked="0" layoutInCell="1" allowOverlap="1" wp14:anchorId="1D00A629" wp14:editId="76AA71BC">
             <wp:simplePos x="0" y="0"/>

</xml_diff>

<commit_message>
add: Agregar Historia de usuario de empleado numero 2 a documento Concesionario_JavaEE.docx
</commit_message>
<xml_diff>
--- a/Concesionario_JavaEE.docx
+++ b/Concesionario_JavaEE.docx
@@ -2828,9 +2828,143 @@
         <w:pStyle w:val="NormalWeb"/>
         <w:rPr>
           <w:rFonts w:ascii="Arial" w:hAnsi="Arial" w:cs="Arial"/>
-          <w:lang w:val="es-GT"/>
-        </w:rPr>
-      </w:pPr>
+          <w:b/>
+          <w:bCs/>
+          <w:lang w:val="es-419" w:eastAsia="es-419"/>
+        </w:rPr>
+      </w:pPr>
+      <w:r>
+        <w:rPr>
+          <w:rFonts w:ascii="Arial" w:hAnsi="Arial" w:cs="Arial"/>
+          <w:b/>
+          <w:bCs/>
+          <w:lang w:val="es-419" w:eastAsia="es-419"/>
+        </w:rPr>
+        <w:lastRenderedPageBreak/>
+        <w:t>HUJM-</w:t>
+      </w:r>
+      <w:proofErr w:type="gramStart"/>
+      <w:r>
+        <w:rPr>
+          <w:rFonts w:ascii="Arial" w:hAnsi="Arial" w:cs="Arial"/>
+          <w:b/>
+          <w:bCs/>
+          <w:lang w:val="es-419" w:eastAsia="es-419"/>
+        </w:rPr>
+        <w:t>00</w:t>
+      </w:r>
+      <w:r>
+        <w:rPr>
+          <w:rFonts w:ascii="Arial" w:hAnsi="Arial" w:cs="Arial"/>
+          <w:b/>
+          <w:bCs/>
+          <w:lang w:val="es-419" w:eastAsia="es-419"/>
+        </w:rPr>
+        <w:t>2</w:t>
+      </w:r>
+      <w:r>
+        <w:rPr>
+          <w:rFonts w:ascii="Arial" w:hAnsi="Arial" w:cs="Arial"/>
+          <w:b/>
+          <w:bCs/>
+          <w:lang w:val="es-419" w:eastAsia="es-419"/>
+        </w:rPr>
+        <w:t>:</w:t>
+      </w:r>
+      <w:r>
+        <w:rPr>
+          <w:rFonts w:ascii="Arial" w:hAnsi="Arial" w:cs="Arial"/>
+          <w:b/>
+          <w:bCs/>
+          <w:lang w:val="es-419" w:eastAsia="es-419"/>
+        </w:rPr>
+        <w:t>Historias</w:t>
+      </w:r>
+      <w:proofErr w:type="gramEnd"/>
+      <w:r>
+        <w:rPr>
+          <w:rFonts w:ascii="Arial" w:hAnsi="Arial" w:cs="Arial"/>
+          <w:b/>
+          <w:bCs/>
+          <w:lang w:val="es-419" w:eastAsia="es-419"/>
+        </w:rPr>
+        <w:t xml:space="preserve"> de citas y reparaciones</w:t>
+      </w:r>
+    </w:p>
+    <w:p>
+      <w:pPr>
+        <w:pStyle w:val="NormalWeb"/>
+        <w:rPr>
+          <w:rFonts w:ascii="Arial" w:hAnsi="Arial" w:cs="Arial"/>
+          <w:lang w:val="es-GT"/>
+        </w:rPr>
+      </w:pPr>
+      <w:r>
+        <w:rPr>
+          <w:rFonts w:ascii="Arial" w:hAnsi="Arial" w:cs="Arial"/>
+          <w:b/>
+          <w:bCs/>
+          <w:lang w:val="es-GT"/>
+        </w:rPr>
+        <w:t>Como</w:t>
+      </w:r>
+      <w:r>
+        <w:rPr>
+          <w:rFonts w:ascii="Arial" w:hAnsi="Arial" w:cs="Arial"/>
+          <w:lang w:val="es-GT"/>
+        </w:rPr>
+        <w:t xml:space="preserve"> empleado en el concesionario,</w:t>
+      </w:r>
+    </w:p>
+    <w:p>
+      <w:pPr>
+        <w:pStyle w:val="NormalWeb"/>
+        <w:rPr>
+          <w:rFonts w:ascii="Arial" w:hAnsi="Arial" w:cs="Arial"/>
+          <w:lang w:val="es-GT"/>
+        </w:rPr>
+      </w:pPr>
+      <w:r>
+        <w:rPr>
+          <w:rFonts w:ascii="Arial" w:hAnsi="Arial" w:cs="Arial"/>
+          <w:b/>
+          <w:bCs/>
+          <w:lang w:val="es-GT"/>
+        </w:rPr>
+        <w:t>Quiero</w:t>
+      </w:r>
+      <w:r>
+        <w:rPr>
+          <w:rFonts w:ascii="Arial" w:hAnsi="Arial" w:cs="Arial"/>
+          <w:lang w:val="es-GT"/>
+        </w:rPr>
+        <w:t xml:space="preserve"> tener un sistema para gestionar las citas de servicio y reparaciones de vehículos,</w:t>
+      </w:r>
+    </w:p>
+    <w:p>
+      <w:pPr>
+        <w:pStyle w:val="NormalWeb"/>
+        <w:rPr>
+          <w:rFonts w:ascii="Arial" w:hAnsi="Arial" w:cs="Arial"/>
+          <w:lang w:val="es-GT"/>
+        </w:rPr>
+      </w:pPr>
+      <w:r>
+        <w:rPr>
+          <w:rFonts w:ascii="Arial" w:hAnsi="Arial" w:cs="Arial"/>
+          <w:b/>
+          <w:bCs/>
+          <w:lang w:val="es-GT"/>
+        </w:rPr>
+        <w:t xml:space="preserve">Para </w:t>
+      </w:r>
+      <w:r>
+        <w:rPr>
+          <w:rFonts w:ascii="Arial" w:hAnsi="Arial" w:cs="Arial"/>
+          <w:lang w:val="es-GT"/>
+        </w:rPr>
+        <w:t>asegurarme de que los vehículos sean atendidos de manera oportuna, optimizar la carga de trabajo del taller y mejorar la satisfacción de los clientes.</w:t>
+      </w:r>
     </w:p>
     <w:p>
       <w:pPr>

</xml_diff>

<commit_message>
add: Agregar Historia de usuario de empleado numero 3 a documento Concesionario_JavaEE.docx
</commit_message>
<xml_diff>
--- a/Concesionario_JavaEE.docx
+++ b/Concesionario_JavaEE.docx
@@ -2964,6 +2964,83 @@
           <w:lang w:val="es-GT"/>
         </w:rPr>
         <w:t>asegurarme de que los vehículos sean atendidos de manera oportuna, optimizar la carga de trabajo del taller y mejorar la satisfacción de los clientes.</w:t>
+      </w:r>
+    </w:p>
+    <w:p>
+      <w:pPr>
+        <w:pStyle w:val="NormalWeb"/>
+        <w:rPr>
+          <w:rFonts w:ascii="Arial" w:hAnsi="Arial" w:cs="Arial"/>
+          <w:b/>
+          <w:bCs/>
+          <w:lang w:val="es-419" w:eastAsia="es-419"/>
+        </w:rPr>
+      </w:pPr>
+      <w:r>
+        <w:rPr>
+          <w:rFonts w:ascii="Arial" w:hAnsi="Arial" w:cs="Arial"/>
+          <w:b/>
+          <w:bCs/>
+          <w:lang w:val="es-419" w:eastAsia="es-419"/>
+        </w:rPr>
+        <w:t>HUJM-00</w:t>
+      </w:r>
+      <w:r>
+        <w:rPr>
+          <w:rFonts w:ascii="Arial" w:hAnsi="Arial" w:cs="Arial"/>
+          <w:b/>
+          <w:bCs/>
+          <w:lang w:val="es-419" w:eastAsia="es-419"/>
+        </w:rPr>
+        <w:t>3: Historia de visitas</w:t>
+      </w:r>
+    </w:p>
+    <w:p>
+      <w:pPr>
+        <w:pStyle w:val="NormalWeb"/>
+        <w:rPr>
+          <w:rFonts w:ascii="Arial" w:hAnsi="Arial" w:cs="Arial"/>
+          <w:lang w:val="es-GT"/>
+        </w:rPr>
+      </w:pPr>
+      <w:r>
+        <w:rPr>
+          <w:rFonts w:ascii="Arial" w:hAnsi="Arial" w:cs="Arial"/>
+          <w:lang w:val="es-GT"/>
+        </w:rPr>
+        <w:t>Como empleado del concesionario,</w:t>
+      </w:r>
+    </w:p>
+    <w:p>
+      <w:pPr>
+        <w:pStyle w:val="NormalWeb"/>
+        <w:rPr>
+          <w:rFonts w:ascii="Arial" w:hAnsi="Arial" w:cs="Arial"/>
+          <w:lang w:val="es-GT"/>
+        </w:rPr>
+      </w:pPr>
+      <w:r>
+        <w:rPr>
+          <w:rFonts w:ascii="Arial" w:hAnsi="Arial" w:cs="Arial"/>
+          <w:lang w:val="es-GT"/>
+        </w:rPr>
+        <w:t>Quiero un sistema para registrar y dar seguimiento a las visitas de los clientes, tanto para ventas como para servicios,</w:t>
+      </w:r>
+    </w:p>
+    <w:p>
+      <w:pPr>
+        <w:pStyle w:val="NormalWeb"/>
+        <w:rPr>
+          <w:rFonts w:ascii="Arial" w:hAnsi="Arial" w:cs="Arial"/>
+          <w:lang w:val="es-GT"/>
+        </w:rPr>
+      </w:pPr>
+      <w:r>
+        <w:rPr>
+          <w:rFonts w:ascii="Arial" w:hAnsi="Arial" w:cs="Arial"/>
+          <w:lang w:val="es-GT"/>
+        </w:rPr>
+        <w:t>Para organizar de manera eficiente la agenda y asegurarme de que todos los clientes reciban una atención adecuada y puntual.</w:t>
       </w:r>
     </w:p>
     <w:p>

</xml_diff>

<commit_message>
add: Agregar Nombre y puesto en Concesionario_JavaEE.docx
</commit_message>
<xml_diff>
--- a/Concesionario_JavaEE.docx
+++ b/Concesionario_JavaEE.docx
@@ -1,6 +1,6 @@
 
 <file path=word/document.xml><?xml version="1.0" encoding="utf-8"?>
-<w:document xmlns:wpc="http://schemas.microsoft.com/office/word/2010/wordprocessingCanvas" xmlns:cx="http://schemas.microsoft.com/office/drawing/2014/chartex" xmlns:cx1="http://schemas.microsoft.com/office/drawing/2015/9/8/chartex" xmlns:cx2="http://schemas.microsoft.com/office/drawing/2015/10/21/chartex" xmlns:cx3="http://schemas.microsoft.com/office/drawing/2016/5/9/chartex" xmlns:cx4="http://schemas.microsoft.com/office/drawing/2016/5/10/chartex" xmlns:cx5="http://schemas.microsoft.com/office/drawing/2016/5/11/chartex" xmlns:cx6="http://schemas.microsoft.com/office/drawing/2016/5/12/chartex" xmlns:cx7="http://schemas.microsoft.com/office/drawing/2016/5/13/chartex" xmlns:cx8="http://schemas.microsoft.com/office/drawing/2016/5/14/chartex" xmlns:mc="http://schemas.openxmlformats.org/markup-compatibility/2006" xmlns:aink="http://schemas.microsoft.com/office/drawing/2016/ink" xmlns:am3d="http://schemas.microsoft.com/office/drawing/2017/model3d" xmlns:o="urn:schemas-microsoft-com:office:office" xmlns:r="http://schemas.openxmlformats.org/officeDocument/2006/relationships" xmlns:m="http://schemas.openxmlformats.org/officeDocument/2006/math" xmlns:v="urn:schemas-microsoft-com:vml" xmlns:wp14="http://schemas.microsoft.com/office/word/2010/wordprocessingDrawing" xmlns:wp="http://schemas.openxmlformats.org/drawingml/2006/wordprocessingDrawing" xmlns:w10="urn:schemas-microsoft-com:office:word" xmlns:w="http://schemas.openxmlformats.org/wordprocessingml/2006/main" xmlns:w14="http://schemas.microsoft.com/office/word/2010/wordml" xmlns:w15="http://schemas.microsoft.com/office/word/2012/wordml" xmlns:w16cex="http://schemas.microsoft.com/office/word/2018/wordml/cex" xmlns:w16cid="http://schemas.microsoft.com/office/word/2016/wordml/cid" xmlns:w16="http://schemas.microsoft.com/office/word/2018/wordml" xmlns:w16sdtdh="http://schemas.microsoft.com/office/word/2020/wordml/sdtdatahash" xmlns:w16se="http://schemas.microsoft.com/office/word/2015/wordml/symex" xmlns:wpg="http://schemas.microsoft.com/office/word/2010/wordprocessingGroup" xmlns:wpi="http://schemas.microsoft.com/office/word/2010/wordprocessingInk" xmlns:wne="http://schemas.microsoft.com/office/word/2006/wordml" xmlns:wps="http://schemas.microsoft.com/office/word/2010/wordprocessingShape" mc:Ignorable="w14 w15 w16se w16cid w16 w16cex w16sdtdh wp14">
+<w:document xmlns:wpc="http://schemas.microsoft.com/office/word/2010/wordprocessingCanvas" xmlns:cx="http://schemas.microsoft.com/office/drawing/2014/chartex" xmlns:cx1="http://schemas.microsoft.com/office/drawing/2015/9/8/chartex" xmlns:cx2="http://schemas.microsoft.com/office/drawing/2015/10/21/chartex" xmlns:cx3="http://schemas.microsoft.com/office/drawing/2016/5/9/chartex" xmlns:cx4="http://schemas.microsoft.com/office/drawing/2016/5/10/chartex" xmlns:cx5="http://schemas.microsoft.com/office/drawing/2016/5/11/chartex" xmlns:cx6="http://schemas.microsoft.com/office/drawing/2016/5/12/chartex" xmlns:cx7="http://schemas.microsoft.com/office/drawing/2016/5/13/chartex" xmlns:cx8="http://schemas.microsoft.com/office/drawing/2016/5/14/chartex" xmlns:mc="http://schemas.openxmlformats.org/markup-compatibility/2006" xmlns:aink="http://schemas.microsoft.com/office/drawing/2016/ink" xmlns:am3d="http://schemas.microsoft.com/office/drawing/2017/model3d" xmlns:o="urn:schemas-microsoft-com:office:office" xmlns:oel="http://schemas.microsoft.com/office/2019/extlst" xmlns:r="http://schemas.openxmlformats.org/officeDocument/2006/relationships" xmlns:m="http://schemas.openxmlformats.org/officeDocument/2006/math" xmlns:v="urn:schemas-microsoft-com:vml" xmlns:wp14="http://schemas.microsoft.com/office/word/2010/wordprocessingDrawing" xmlns:wp="http://schemas.openxmlformats.org/drawingml/2006/wordprocessingDrawing" xmlns:w10="urn:schemas-microsoft-com:office:word" xmlns:w="http://schemas.openxmlformats.org/wordprocessingml/2006/main" xmlns:w14="http://schemas.microsoft.com/office/word/2010/wordml" xmlns:w15="http://schemas.microsoft.com/office/word/2012/wordml" xmlns:w16cex="http://schemas.microsoft.com/office/word/2018/wordml/cex" xmlns:w16cid="http://schemas.microsoft.com/office/word/2016/wordml/cid" xmlns:w16="http://schemas.microsoft.com/office/word/2018/wordml" xmlns:w16du="http://schemas.microsoft.com/office/word/2023/wordml/word16du" xmlns:w16sdtdh="http://schemas.microsoft.com/office/word/2020/wordml/sdtdatahash" xmlns:w16sdtfl="http://schemas.microsoft.com/office/word/2024/wordml/sdtformatlock" xmlns:w16se="http://schemas.microsoft.com/office/word/2015/wordml/symex" xmlns:wpg="http://schemas.microsoft.com/office/word/2010/wordprocessingGroup" xmlns:wpi="http://schemas.microsoft.com/office/word/2010/wordprocessingInk" xmlns:wne="http://schemas.microsoft.com/office/word/2006/wordml" xmlns:wps="http://schemas.microsoft.com/office/word/2010/wordprocessingShape" mc:Ignorable="w14 w15 w16se w16cid w16 w16cex w16sdtdh w16sdtfl w16du wp14">
   <w:body>
     <w:p>
       <w:pPr>
@@ -25,6 +25,7 @@
           <w:rFonts w:ascii="Arial" w:hAnsi="Arial" w:cs="Arial"/>
           <w:b/>
           <w:noProof/>
+          <w:lang w:val="en-US"/>
         </w:rPr>
         <w:drawing>
           <wp:inline distT="0" distB="0" distL="0" distR="0" wp14:anchorId="61DA3BD1" wp14:editId="0C35A376">
@@ -44,7 +45,7 @@
                     </pic:cNvPicPr>
                   </pic:nvPicPr>
                   <pic:blipFill>
-                    <a:blip r:embed="rId8" cstate="print">
+                    <a:blip r:embed="rId10" cstate="print">
                       <a:extLst>
                         <a:ext uri="{28A0092B-C50C-407E-A947-70E740481C1C}">
                           <a14:useLocalDpi xmlns:a14="http://schemas.microsoft.com/office/drawing/2010/main" val="0"/>
@@ -598,15 +599,2850 @@
         <w:commentReference w:id="2"/>
       </w:r>
     </w:p>
-    <w:p>
-      <w:pPr>
-        <w:pStyle w:val="Sinespaciado"/>
-        <w:tabs>
-          <w:tab w:val="left" w:pos="5670"/>
-        </w:tabs>
-        <w:spacing w:line="276" w:lineRule="auto"/>
-        <w:jc w:val="center"/>
-      </w:pPr>
+    <w:tbl>
+      <w:tblPr>
+        <w:tblStyle w:val="Tablaconcuadrcula"/>
+        <w:tblW w:w="0" w:type="auto"/>
+        <w:tblLook w:val="04A0" w:firstRow="1" w:lastRow="0" w:firstColumn="1" w:lastColumn="0" w:noHBand="0" w:noVBand="1"/>
+      </w:tblPr>
+      <w:tblGrid>
+        <w:gridCol w:w="4414"/>
+        <w:gridCol w:w="4414"/>
+      </w:tblGrid>
+      <w:tr>
+        <w:tc>
+          <w:tcPr>
+            <w:tcW w:w="4414" w:type="dxa"/>
+          </w:tcPr>
+          <w:p>
+            <w:pPr>
+              <w:pStyle w:val="Sinespaciado"/>
+              <w:tabs>
+                <w:tab w:val="left" w:pos="5670"/>
+              </w:tabs>
+              <w:spacing w:line="276" w:lineRule="auto"/>
+              <w:jc w:val="center"/>
+            </w:pPr>
+            <w:r>
+              <w:lastRenderedPageBreak/>
+              <w:t>Nombre</w:t>
+            </w:r>
+          </w:p>
+        </w:tc>
+        <w:tc>
+          <w:tcPr>
+            <w:tcW w:w="4414" w:type="dxa"/>
+          </w:tcPr>
+          <w:p>
+            <w:pPr>
+              <w:pStyle w:val="Sinespaciado"/>
+              <w:tabs>
+                <w:tab w:val="left" w:pos="5670"/>
+              </w:tabs>
+              <w:spacing w:line="276" w:lineRule="auto"/>
+              <w:jc w:val="center"/>
+            </w:pPr>
+            <w:r>
+              <w:t>Puesto</w:t>
+            </w:r>
+          </w:p>
+        </w:tc>
+      </w:tr>
+      <w:tr>
+        <w:tc>
+          <w:tcPr>
+            <w:tcW w:w="4414" w:type="dxa"/>
+          </w:tcPr>
+          <w:p>
+            <w:pPr>
+              <w:pStyle w:val="Sinespaciado"/>
+              <w:tabs>
+                <w:tab w:val="left" w:pos="5670"/>
+              </w:tabs>
+              <w:spacing w:line="276" w:lineRule="auto"/>
+              <w:jc w:val="center"/>
+            </w:pPr>
+            <w:r>
+              <w:t>Emilio Sebastián Barrera Cali</w:t>
+            </w:r>
+          </w:p>
+        </w:tc>
+        <w:tc>
+          <w:tcPr>
+            <w:tcW w:w="4414" w:type="dxa"/>
+          </w:tcPr>
+          <w:p>
+            <w:pPr>
+              <w:pStyle w:val="Sinespaciado"/>
+              <w:tabs>
+                <w:tab w:val="left" w:pos="5670"/>
+              </w:tabs>
+              <w:spacing w:line="276" w:lineRule="auto"/>
+              <w:jc w:val="center"/>
+            </w:pPr>
+            <w:r>
+              <w:t>Scrum Master</w:t>
+            </w:r>
+          </w:p>
+        </w:tc>
+      </w:tr>
+      <w:tr>
+        <w:tc>
+          <w:tcPr>
+            <w:tcW w:w="4414" w:type="dxa"/>
+          </w:tcPr>
+          <w:p>
+            <w:pPr>
+              <w:pStyle w:val="Sinespaciado"/>
+              <w:tabs>
+                <w:tab w:val="left" w:pos="5670"/>
+              </w:tabs>
+              <w:spacing w:line="276" w:lineRule="auto"/>
+              <w:jc w:val="center"/>
+            </w:pPr>
+            <w:r>
+              <w:t>José Carlos Cortez López</w:t>
+            </w:r>
+          </w:p>
+        </w:tc>
+        <w:tc>
+          <w:tcPr>
+            <w:tcW w:w="4414" w:type="dxa"/>
+          </w:tcPr>
+          <w:p>
+            <w:pPr>
+              <w:pStyle w:val="Sinespaciado"/>
+              <w:tabs>
+                <w:tab w:val="left" w:pos="5670"/>
+              </w:tabs>
+              <w:spacing w:line="276" w:lineRule="auto"/>
+              <w:jc w:val="center"/>
+            </w:pPr>
+            <w:r>
+              <w:t>Programador</w:t>
+            </w:r>
+          </w:p>
+        </w:tc>
+      </w:tr>
+      <w:tr>
+        <w:tc>
+          <w:tcPr>
+            <w:tcW w:w="4414" w:type="dxa"/>
+          </w:tcPr>
+          <w:p>
+            <w:pPr>
+              <w:pStyle w:val="Sinespaciado"/>
+              <w:tabs>
+                <w:tab w:val="left" w:pos="5670"/>
+              </w:tabs>
+              <w:spacing w:line="276" w:lineRule="auto"/>
+              <w:jc w:val="center"/>
+            </w:pPr>
+            <w:r>
+              <w:t>Estuardo Daniel Gómez Chity</w:t>
+            </w:r>
+          </w:p>
+        </w:tc>
+        <w:tc>
+          <w:tcPr>
+            <w:tcW w:w="4414" w:type="dxa"/>
+          </w:tcPr>
+          <w:p>
+            <w:pPr>
+              <w:pStyle w:val="Sinespaciado"/>
+              <w:tabs>
+                <w:tab w:val="left" w:pos="5670"/>
+              </w:tabs>
+              <w:spacing w:line="276" w:lineRule="auto"/>
+              <w:jc w:val="center"/>
+            </w:pPr>
+            <w:r>
+              <w:t>Programador</w:t>
+            </w:r>
+          </w:p>
+        </w:tc>
+      </w:tr>
+      <w:tr>
+        <w:tc>
+          <w:tcPr>
+            <w:tcW w:w="4414" w:type="dxa"/>
+          </w:tcPr>
+          <w:p>
+            <w:pPr>
+              <w:pStyle w:val="Sinespaciado"/>
+              <w:tabs>
+                <w:tab w:val="left" w:pos="5670"/>
+              </w:tabs>
+              <w:spacing w:line="276" w:lineRule="auto"/>
+              <w:jc w:val="center"/>
+            </w:pPr>
+            <w:r>
+              <w:t xml:space="preserve">Antony </w:t>
+            </w:r>
+            <w:proofErr w:type="spellStart"/>
+            <w:r>
+              <w:t>Andree</w:t>
+            </w:r>
+            <w:proofErr w:type="spellEnd"/>
+            <w:r>
+              <w:t xml:space="preserve"> Tun </w:t>
+            </w:r>
+            <w:proofErr w:type="spellStart"/>
+            <w:r>
+              <w:t>Garcia</w:t>
+            </w:r>
+            <w:proofErr w:type="spellEnd"/>
+          </w:p>
+        </w:tc>
+        <w:tc>
+          <w:tcPr>
+            <w:tcW w:w="4414" w:type="dxa"/>
+          </w:tcPr>
+          <w:p>
+            <w:pPr>
+              <w:pStyle w:val="Sinespaciado"/>
+              <w:tabs>
+                <w:tab w:val="left" w:pos="5670"/>
+              </w:tabs>
+              <w:spacing w:line="276" w:lineRule="auto"/>
+              <w:jc w:val="center"/>
+            </w:pPr>
+            <w:r>
+              <w:t>Programador</w:t>
+            </w:r>
+          </w:p>
+        </w:tc>
+      </w:tr>
+      <w:tr>
+        <w:tc>
+          <w:tcPr>
+            <w:tcW w:w="4414" w:type="dxa"/>
+          </w:tcPr>
+          <w:p>
+            <w:pPr>
+              <w:pStyle w:val="Sinespaciado"/>
+              <w:tabs>
+                <w:tab w:val="left" w:pos="5670"/>
+              </w:tabs>
+              <w:spacing w:line="276" w:lineRule="auto"/>
+              <w:jc w:val="center"/>
+            </w:pPr>
+            <w:proofErr w:type="spellStart"/>
+            <w:r>
+              <w:t>Jose</w:t>
+            </w:r>
+            <w:proofErr w:type="spellEnd"/>
+            <w:r>
+              <w:t xml:space="preserve"> Gerardo </w:t>
+            </w:r>
+            <w:proofErr w:type="spellStart"/>
+            <w:r>
+              <w:t>Mendez</w:t>
+            </w:r>
+            <w:proofErr w:type="spellEnd"/>
+            <w:r>
+              <w:t xml:space="preserve"> </w:t>
+            </w:r>
+            <w:proofErr w:type="spellStart"/>
+            <w:r>
+              <w:t>Gonzalez</w:t>
+            </w:r>
+            <w:proofErr w:type="spellEnd"/>
+          </w:p>
+        </w:tc>
+        <w:tc>
+          <w:tcPr>
+            <w:tcW w:w="4414" w:type="dxa"/>
+          </w:tcPr>
+          <w:p>
+            <w:pPr>
+              <w:pStyle w:val="Sinespaciado"/>
+              <w:tabs>
+                <w:tab w:val="left" w:pos="5670"/>
+              </w:tabs>
+              <w:spacing w:line="276" w:lineRule="auto"/>
+              <w:jc w:val="center"/>
+            </w:pPr>
+            <w:r>
+              <w:t>Programador</w:t>
+            </w:r>
+          </w:p>
+        </w:tc>
+      </w:tr>
+      <w:tr>
+        <w:tc>
+          <w:tcPr>
+            <w:tcW w:w="4414" w:type="dxa"/>
+          </w:tcPr>
+          <w:p>
+            <w:pPr>
+              <w:pStyle w:val="Sinespaciado"/>
+              <w:tabs>
+                <w:tab w:val="left" w:pos="5670"/>
+              </w:tabs>
+              <w:spacing w:line="276" w:lineRule="auto"/>
+              <w:jc w:val="center"/>
+            </w:pPr>
+            <w:r>
+              <w:t>Edgar Roberto Catalán Méndez</w:t>
+            </w:r>
+          </w:p>
+        </w:tc>
+        <w:tc>
+          <w:tcPr>
+            <w:tcW w:w="4414" w:type="dxa"/>
+          </w:tcPr>
+          <w:p>
+            <w:pPr>
+              <w:pStyle w:val="Sinespaciado"/>
+              <w:tabs>
+                <w:tab w:val="left" w:pos="5670"/>
+              </w:tabs>
+              <w:spacing w:line="276" w:lineRule="auto"/>
+              <w:jc w:val="center"/>
+            </w:pPr>
+            <w:r>
+              <w:t>Programador</w:t>
+            </w:r>
+          </w:p>
+        </w:tc>
+      </w:tr>
+      <w:tr>
+        <w:tc>
+          <w:tcPr>
+            <w:tcW w:w="4414" w:type="dxa"/>
+          </w:tcPr>
+          <w:p>
+            <w:pPr>
+              <w:pStyle w:val="Sinespaciado"/>
+              <w:tabs>
+                <w:tab w:val="left" w:pos="5670"/>
+              </w:tabs>
+              <w:spacing w:line="276" w:lineRule="auto"/>
+              <w:jc w:val="center"/>
+            </w:pPr>
+          </w:p>
+        </w:tc>
+        <w:tc>
+          <w:tcPr>
+            <w:tcW w:w="4414" w:type="dxa"/>
+          </w:tcPr>
+          <w:p>
+            <w:pPr>
+              <w:pStyle w:val="Sinespaciado"/>
+              <w:tabs>
+                <w:tab w:val="left" w:pos="5670"/>
+              </w:tabs>
+              <w:spacing w:line="276" w:lineRule="auto"/>
+              <w:jc w:val="center"/>
+            </w:pPr>
+          </w:p>
+        </w:tc>
+      </w:tr>
+      <w:tr>
+        <w:tc>
+          <w:tcPr>
+            <w:tcW w:w="4414" w:type="dxa"/>
+          </w:tcPr>
+          <w:p>
+            <w:pPr>
+              <w:pStyle w:val="Sinespaciado"/>
+              <w:tabs>
+                <w:tab w:val="left" w:pos="5670"/>
+              </w:tabs>
+              <w:spacing w:line="276" w:lineRule="auto"/>
+              <w:jc w:val="center"/>
+            </w:pPr>
+          </w:p>
+        </w:tc>
+        <w:tc>
+          <w:tcPr>
+            <w:tcW w:w="4414" w:type="dxa"/>
+          </w:tcPr>
+          <w:p>
+            <w:pPr>
+              <w:pStyle w:val="Sinespaciado"/>
+              <w:tabs>
+                <w:tab w:val="left" w:pos="5670"/>
+              </w:tabs>
+              <w:spacing w:line="276" w:lineRule="auto"/>
+              <w:jc w:val="center"/>
+            </w:pPr>
+          </w:p>
+        </w:tc>
+      </w:tr>
+      <w:tr>
+        <w:tc>
+          <w:tcPr>
+            <w:tcW w:w="4414" w:type="dxa"/>
+          </w:tcPr>
+          <w:p>
+            <w:pPr>
+              <w:pStyle w:val="Sinespaciado"/>
+              <w:tabs>
+                <w:tab w:val="left" w:pos="5670"/>
+              </w:tabs>
+              <w:spacing w:line="276" w:lineRule="auto"/>
+              <w:jc w:val="center"/>
+            </w:pPr>
+          </w:p>
+        </w:tc>
+        <w:tc>
+          <w:tcPr>
+            <w:tcW w:w="4414" w:type="dxa"/>
+          </w:tcPr>
+          <w:p>
+            <w:pPr>
+              <w:pStyle w:val="Sinespaciado"/>
+              <w:tabs>
+                <w:tab w:val="left" w:pos="5670"/>
+              </w:tabs>
+              <w:spacing w:line="276" w:lineRule="auto"/>
+              <w:jc w:val="center"/>
+            </w:pPr>
+          </w:p>
+        </w:tc>
+      </w:tr>
+      <w:tr>
+        <w:tc>
+          <w:tcPr>
+            <w:tcW w:w="4414" w:type="dxa"/>
+          </w:tcPr>
+          <w:p>
+            <w:pPr>
+              <w:pStyle w:val="Sinespaciado"/>
+              <w:tabs>
+                <w:tab w:val="left" w:pos="5670"/>
+              </w:tabs>
+              <w:spacing w:line="276" w:lineRule="auto"/>
+              <w:jc w:val="center"/>
+            </w:pPr>
+          </w:p>
+        </w:tc>
+        <w:tc>
+          <w:tcPr>
+            <w:tcW w:w="4414" w:type="dxa"/>
+          </w:tcPr>
+          <w:p>
+            <w:pPr>
+              <w:pStyle w:val="Sinespaciado"/>
+              <w:tabs>
+                <w:tab w:val="left" w:pos="5670"/>
+              </w:tabs>
+              <w:spacing w:line="276" w:lineRule="auto"/>
+              <w:jc w:val="center"/>
+            </w:pPr>
+          </w:p>
+        </w:tc>
+      </w:tr>
+      <w:tr>
+        <w:tc>
+          <w:tcPr>
+            <w:tcW w:w="4414" w:type="dxa"/>
+          </w:tcPr>
+          <w:p>
+            <w:pPr>
+              <w:pStyle w:val="Sinespaciado"/>
+              <w:tabs>
+                <w:tab w:val="left" w:pos="5670"/>
+              </w:tabs>
+              <w:spacing w:line="276" w:lineRule="auto"/>
+              <w:jc w:val="center"/>
+            </w:pPr>
+          </w:p>
+        </w:tc>
+        <w:tc>
+          <w:tcPr>
+            <w:tcW w:w="4414" w:type="dxa"/>
+          </w:tcPr>
+          <w:p>
+            <w:pPr>
+              <w:pStyle w:val="Sinespaciado"/>
+              <w:tabs>
+                <w:tab w:val="left" w:pos="5670"/>
+              </w:tabs>
+              <w:spacing w:line="276" w:lineRule="auto"/>
+              <w:jc w:val="center"/>
+            </w:pPr>
+          </w:p>
+        </w:tc>
+      </w:tr>
+    </w:tbl>
+    <w:p>
+      <w:pPr>
+        <w:pStyle w:val="Sinespaciado"/>
+        <w:tabs>
+          <w:tab w:val="left" w:pos="5670"/>
+        </w:tabs>
+        <w:spacing w:line="276" w:lineRule="auto"/>
+        <w:jc w:val="center"/>
+      </w:pPr>
+    </w:p>
+    <w:p>
+      <w:pPr>
+        <w:pStyle w:val="Sinespaciado"/>
+        <w:tabs>
+          <w:tab w:val="left" w:pos="5670"/>
+        </w:tabs>
+        <w:spacing w:line="276" w:lineRule="auto"/>
+        <w:jc w:val="center"/>
+      </w:pPr>
+    </w:p>
+    <w:p>
+      <w:pPr>
+        <w:pStyle w:val="Sinespaciado"/>
+        <w:tabs>
+          <w:tab w:val="left" w:pos="5670"/>
+        </w:tabs>
+        <w:spacing w:line="276" w:lineRule="auto"/>
+        <w:jc w:val="center"/>
+      </w:pPr>
+    </w:p>
+    <w:p>
+      <w:pPr>
+        <w:pStyle w:val="Sinespaciado"/>
+        <w:tabs>
+          <w:tab w:val="left" w:pos="5670"/>
+        </w:tabs>
+        <w:spacing w:line="276" w:lineRule="auto"/>
+        <w:jc w:val="center"/>
+      </w:pPr>
+    </w:p>
+    <w:p>
+      <w:pPr>
+        <w:pStyle w:val="Sinespaciado"/>
+        <w:tabs>
+          <w:tab w:val="left" w:pos="5670"/>
+        </w:tabs>
+        <w:spacing w:line="276" w:lineRule="auto"/>
+        <w:jc w:val="center"/>
+      </w:pPr>
+    </w:p>
+    <w:p>
+      <w:pPr>
+        <w:pStyle w:val="Sinespaciado"/>
+        <w:tabs>
+          <w:tab w:val="left" w:pos="5670"/>
+        </w:tabs>
+        <w:spacing w:line="276" w:lineRule="auto"/>
+        <w:jc w:val="center"/>
+      </w:pPr>
+    </w:p>
+    <w:p>
+      <w:pPr>
+        <w:pStyle w:val="Sinespaciado"/>
+        <w:tabs>
+          <w:tab w:val="left" w:pos="5670"/>
+        </w:tabs>
+        <w:spacing w:line="276" w:lineRule="auto"/>
+        <w:jc w:val="center"/>
+      </w:pPr>
+    </w:p>
+    <w:p>
+      <w:pPr>
+        <w:pStyle w:val="Sinespaciado"/>
+        <w:tabs>
+          <w:tab w:val="left" w:pos="5670"/>
+        </w:tabs>
+        <w:spacing w:line="276" w:lineRule="auto"/>
+        <w:jc w:val="center"/>
+      </w:pPr>
+    </w:p>
+    <w:p>
+      <w:pPr>
+        <w:pStyle w:val="Sinespaciado"/>
+        <w:tabs>
+          <w:tab w:val="left" w:pos="5670"/>
+        </w:tabs>
+        <w:spacing w:line="276" w:lineRule="auto"/>
+        <w:jc w:val="center"/>
+      </w:pPr>
+    </w:p>
+    <w:p>
+      <w:pPr>
+        <w:pStyle w:val="Sinespaciado"/>
+        <w:tabs>
+          <w:tab w:val="left" w:pos="5670"/>
+        </w:tabs>
+        <w:spacing w:line="276" w:lineRule="auto"/>
+        <w:jc w:val="center"/>
+      </w:pPr>
+    </w:p>
+    <w:p>
+      <w:pPr>
+        <w:pStyle w:val="Sinespaciado"/>
+        <w:tabs>
+          <w:tab w:val="left" w:pos="5670"/>
+        </w:tabs>
+        <w:spacing w:line="276" w:lineRule="auto"/>
+        <w:jc w:val="center"/>
+      </w:pPr>
+    </w:p>
+    <w:p>
+      <w:pPr>
+        <w:pStyle w:val="Sinespaciado"/>
+        <w:tabs>
+          <w:tab w:val="left" w:pos="5670"/>
+        </w:tabs>
+        <w:spacing w:line="276" w:lineRule="auto"/>
+        <w:jc w:val="center"/>
+      </w:pPr>
+    </w:p>
+    <w:p>
+      <w:pPr>
+        <w:pStyle w:val="Sinespaciado"/>
+        <w:tabs>
+          <w:tab w:val="left" w:pos="5670"/>
+        </w:tabs>
+        <w:spacing w:line="276" w:lineRule="auto"/>
+        <w:jc w:val="center"/>
+      </w:pPr>
+    </w:p>
+    <w:p>
+      <w:pPr>
+        <w:pStyle w:val="Sinespaciado"/>
+        <w:tabs>
+          <w:tab w:val="left" w:pos="5670"/>
+        </w:tabs>
+        <w:spacing w:line="276" w:lineRule="auto"/>
+        <w:jc w:val="center"/>
+      </w:pPr>
+    </w:p>
+    <w:p>
+      <w:pPr>
+        <w:pStyle w:val="Sinespaciado"/>
+        <w:tabs>
+          <w:tab w:val="left" w:pos="5670"/>
+        </w:tabs>
+        <w:spacing w:line="276" w:lineRule="auto"/>
+        <w:jc w:val="center"/>
+      </w:pPr>
+    </w:p>
+    <w:p>
+      <w:pPr>
+        <w:pStyle w:val="Sinespaciado"/>
+        <w:tabs>
+          <w:tab w:val="left" w:pos="5670"/>
+        </w:tabs>
+        <w:spacing w:line="276" w:lineRule="auto"/>
+        <w:jc w:val="center"/>
+      </w:pPr>
+    </w:p>
+    <w:p>
+      <w:pPr>
+        <w:pStyle w:val="Sinespaciado"/>
+        <w:tabs>
+          <w:tab w:val="left" w:pos="5670"/>
+        </w:tabs>
+        <w:spacing w:line="276" w:lineRule="auto"/>
+        <w:jc w:val="center"/>
+      </w:pPr>
+    </w:p>
+    <w:p>
+      <w:pPr>
+        <w:pStyle w:val="Sinespaciado"/>
+        <w:tabs>
+          <w:tab w:val="left" w:pos="5670"/>
+        </w:tabs>
+        <w:spacing w:line="276" w:lineRule="auto"/>
+        <w:jc w:val="center"/>
+      </w:pPr>
+    </w:p>
+    <w:p>
+      <w:pPr>
+        <w:pStyle w:val="Sinespaciado"/>
+        <w:tabs>
+          <w:tab w:val="left" w:pos="5670"/>
+        </w:tabs>
+        <w:spacing w:line="276" w:lineRule="auto"/>
+        <w:jc w:val="center"/>
+      </w:pPr>
+    </w:p>
+    <w:p>
+      <w:pPr>
+        <w:pStyle w:val="Sinespaciado"/>
+        <w:tabs>
+          <w:tab w:val="left" w:pos="5670"/>
+        </w:tabs>
+        <w:spacing w:line="276" w:lineRule="auto"/>
+        <w:jc w:val="center"/>
+      </w:pPr>
+    </w:p>
+    <w:p>
+      <w:pPr>
+        <w:pStyle w:val="Sinespaciado"/>
+        <w:tabs>
+          <w:tab w:val="left" w:pos="5670"/>
+        </w:tabs>
+        <w:spacing w:line="276" w:lineRule="auto"/>
+        <w:jc w:val="center"/>
+      </w:pPr>
+    </w:p>
+    <w:p>
+      <w:pPr>
+        <w:pStyle w:val="Sinespaciado"/>
+        <w:tabs>
+          <w:tab w:val="left" w:pos="5670"/>
+        </w:tabs>
+        <w:spacing w:line="276" w:lineRule="auto"/>
+        <w:jc w:val="center"/>
+      </w:pPr>
+    </w:p>
+    <w:p>
+      <w:pPr>
+        <w:pStyle w:val="Sinespaciado"/>
+        <w:tabs>
+          <w:tab w:val="left" w:pos="5670"/>
+        </w:tabs>
+        <w:spacing w:line="276" w:lineRule="auto"/>
+        <w:jc w:val="center"/>
+      </w:pPr>
+    </w:p>
+    <w:p>
+      <w:pPr>
+        <w:pStyle w:val="Sinespaciado"/>
+        <w:tabs>
+          <w:tab w:val="left" w:pos="5670"/>
+        </w:tabs>
+        <w:spacing w:line="276" w:lineRule="auto"/>
+        <w:jc w:val="center"/>
+      </w:pPr>
+    </w:p>
+    <w:p>
+      <w:pPr>
+        <w:pStyle w:val="Sinespaciado"/>
+        <w:tabs>
+          <w:tab w:val="left" w:pos="5670"/>
+        </w:tabs>
+        <w:spacing w:line="276" w:lineRule="auto"/>
+        <w:jc w:val="center"/>
+      </w:pPr>
+    </w:p>
+    <w:p>
+      <w:pPr>
+        <w:pStyle w:val="Sinespaciado"/>
+        <w:tabs>
+          <w:tab w:val="left" w:pos="5670"/>
+        </w:tabs>
+        <w:spacing w:line="276" w:lineRule="auto"/>
+        <w:jc w:val="center"/>
+      </w:pPr>
+    </w:p>
+    <w:p>
+      <w:pPr>
+        <w:pStyle w:val="Sinespaciado"/>
+        <w:tabs>
+          <w:tab w:val="left" w:pos="5670"/>
+        </w:tabs>
+        <w:spacing w:line="276" w:lineRule="auto"/>
+        <w:jc w:val="center"/>
+      </w:pPr>
+    </w:p>
+    <w:p>
+      <w:pPr>
+        <w:pStyle w:val="Sinespaciado"/>
+        <w:tabs>
+          <w:tab w:val="left" w:pos="5670"/>
+        </w:tabs>
+        <w:spacing w:line="276" w:lineRule="auto"/>
+        <w:jc w:val="center"/>
+      </w:pPr>
+    </w:p>
+    <w:p>
+      <w:pPr>
+        <w:pStyle w:val="Sinespaciado"/>
+        <w:tabs>
+          <w:tab w:val="left" w:pos="5670"/>
+        </w:tabs>
+        <w:spacing w:line="276" w:lineRule="auto"/>
+        <w:jc w:val="center"/>
+      </w:pPr>
+    </w:p>
+    <w:p>
+      <w:pPr>
+        <w:pStyle w:val="Sinespaciado"/>
+        <w:tabs>
+          <w:tab w:val="left" w:pos="5670"/>
+        </w:tabs>
+        <w:spacing w:line="276" w:lineRule="auto"/>
+        <w:jc w:val="center"/>
+        <w:rPr>
+          <w:rFonts w:ascii="Arial" w:hAnsi="Arial" w:cs="Arial"/>
+          <w:b/>
+          <w:bCs/>
+        </w:rPr>
+      </w:pPr>
+      <w:r>
+        <w:rPr>
+          <w:rFonts w:ascii="Arial" w:hAnsi="Arial" w:cs="Arial"/>
+          <w:b/>
+          <w:bCs/>
+        </w:rPr>
+        <w:lastRenderedPageBreak/>
+        <w:t>HISTORIAS DE USUARIO DE ENTIDADES</w:t>
+      </w:r>
+    </w:p>
+    <w:p>
+      <w:pPr>
+        <w:pStyle w:val="Sinespaciado"/>
+        <w:tabs>
+          <w:tab w:val="left" w:pos="5670"/>
+        </w:tabs>
+        <w:spacing w:line="276" w:lineRule="auto"/>
+        <w:rPr>
+          <w:rFonts w:ascii="Arial" w:hAnsi="Arial" w:cs="Arial"/>
+        </w:rPr>
+      </w:pPr>
+      <w:r>
+        <w:rPr>
+          <w:rFonts w:ascii="Arial" w:hAnsi="Arial" w:cs="Arial"/>
+        </w:rPr>
+        <w:t>Gestión Vehículo:</w:t>
+      </w:r>
+    </w:p>
+    <w:p>
+      <w:pPr>
+        <w:pStyle w:val="Sinespaciado"/>
+        <w:tabs>
+          <w:tab w:val="left" w:pos="5670"/>
+        </w:tabs>
+        <w:spacing w:line="276" w:lineRule="auto"/>
+        <w:rPr>
+          <w:rFonts w:ascii="Arial" w:hAnsi="Arial" w:cs="Arial"/>
+        </w:rPr>
+      </w:pPr>
+      <w:r>
+        <w:rPr>
+          <w:rFonts w:ascii="Arial" w:hAnsi="Arial" w:cs="Arial"/>
+        </w:rPr>
+        <w:t>HUEB-001</w:t>
+      </w:r>
+    </w:p>
+    <w:p>
+      <w:pPr>
+        <w:pStyle w:val="Sinespaciado"/>
+        <w:tabs>
+          <w:tab w:val="left" w:pos="5670"/>
+        </w:tabs>
+        <w:spacing w:line="276" w:lineRule="auto"/>
+        <w:rPr>
+          <w:rFonts w:ascii="Arial" w:hAnsi="Arial" w:cs="Arial"/>
+        </w:rPr>
+      </w:pPr>
+      <w:r>
+        <w:rPr>
+          <w:rFonts w:ascii="Arial" w:hAnsi="Arial" w:cs="Arial"/>
+        </w:rPr>
+        <w:t>Como administrador del sistema,</w:t>
+      </w:r>
+    </w:p>
+    <w:p>
+      <w:pPr>
+        <w:pStyle w:val="Sinespaciado"/>
+        <w:tabs>
+          <w:tab w:val="left" w:pos="5670"/>
+        </w:tabs>
+        <w:spacing w:line="276" w:lineRule="auto"/>
+        <w:rPr>
+          <w:rFonts w:ascii="Arial" w:hAnsi="Arial" w:cs="Arial"/>
+        </w:rPr>
+      </w:pPr>
+      <w:r>
+        <w:rPr>
+          <w:rFonts w:ascii="Arial" w:hAnsi="Arial" w:cs="Arial"/>
+        </w:rPr>
+        <w:t>para llevar un control detallado de los vehículos registrados,</w:t>
+      </w:r>
+    </w:p>
+    <w:p>
+      <w:pPr>
+        <w:pStyle w:val="Sinespaciado"/>
+        <w:tabs>
+          <w:tab w:val="left" w:pos="5670"/>
+        </w:tabs>
+        <w:spacing w:line="276" w:lineRule="auto"/>
+        <w:rPr>
+          <w:rFonts w:ascii="Arial" w:hAnsi="Arial" w:cs="Arial"/>
+        </w:rPr>
+      </w:pPr>
+      <w:r>
+        <w:rPr>
+          <w:rFonts w:ascii="Arial" w:hAnsi="Arial" w:cs="Arial"/>
+        </w:rPr>
+        <w:t>quiero poder registrar nuevos vehículos con sus datos principales como placa, marca, modelo y año.</w:t>
+      </w:r>
+    </w:p>
+    <w:p>
+      <w:pPr>
+        <w:pStyle w:val="Sinespaciado"/>
+        <w:tabs>
+          <w:tab w:val="left" w:pos="5670"/>
+        </w:tabs>
+        <w:spacing w:line="276" w:lineRule="auto"/>
+        <w:rPr>
+          <w:rFonts w:ascii="Arial" w:hAnsi="Arial" w:cs="Arial"/>
+        </w:rPr>
+      </w:pPr>
+      <w:r>
+        <w:rPr>
+          <w:rFonts w:ascii="Arial" w:hAnsi="Arial" w:cs="Arial"/>
+        </w:rPr>
+        <w:t>Gestión Vehículo:</w:t>
+      </w:r>
+    </w:p>
+    <w:p>
+      <w:pPr>
+        <w:pStyle w:val="Sinespaciado"/>
+        <w:tabs>
+          <w:tab w:val="left" w:pos="5670"/>
+        </w:tabs>
+        <w:spacing w:line="276" w:lineRule="auto"/>
+        <w:rPr>
+          <w:rFonts w:ascii="Arial" w:hAnsi="Arial" w:cs="Arial"/>
+        </w:rPr>
+      </w:pPr>
+    </w:p>
+    <w:p>
+      <w:pPr>
+        <w:pStyle w:val="Sinespaciado"/>
+        <w:tabs>
+          <w:tab w:val="left" w:pos="5670"/>
+        </w:tabs>
+        <w:spacing w:line="276" w:lineRule="auto"/>
+        <w:rPr>
+          <w:rFonts w:ascii="Arial" w:hAnsi="Arial" w:cs="Arial"/>
+        </w:rPr>
+      </w:pPr>
+      <w:r>
+        <w:rPr>
+          <w:rFonts w:ascii="Arial" w:hAnsi="Arial" w:cs="Arial"/>
+        </w:rPr>
+        <w:t>HUEB-002</w:t>
+      </w:r>
+    </w:p>
+    <w:p>
+      <w:pPr>
+        <w:pStyle w:val="Sinespaciado"/>
+        <w:tabs>
+          <w:tab w:val="left" w:pos="5670"/>
+        </w:tabs>
+        <w:spacing w:line="276" w:lineRule="auto"/>
+        <w:rPr>
+          <w:rFonts w:ascii="Arial" w:hAnsi="Arial" w:cs="Arial"/>
+        </w:rPr>
+      </w:pPr>
+      <w:r>
+        <w:rPr>
+          <w:rFonts w:ascii="Arial" w:hAnsi="Arial" w:cs="Arial"/>
+        </w:rPr>
+        <w:t>Como mecánico del taller,</w:t>
+      </w:r>
+    </w:p>
+    <w:p>
+      <w:pPr>
+        <w:pStyle w:val="Sinespaciado"/>
+        <w:tabs>
+          <w:tab w:val="left" w:pos="5670"/>
+        </w:tabs>
+        <w:spacing w:line="276" w:lineRule="auto"/>
+        <w:rPr>
+          <w:rFonts w:ascii="Arial" w:hAnsi="Arial" w:cs="Arial"/>
+        </w:rPr>
+      </w:pPr>
+      <w:r>
+        <w:rPr>
+          <w:rFonts w:ascii="Arial" w:hAnsi="Arial" w:cs="Arial"/>
+        </w:rPr>
+        <w:t>para saber el historial de mantenimiento de cada vehículo,</w:t>
+      </w:r>
+    </w:p>
+    <w:p>
+      <w:pPr>
+        <w:pStyle w:val="Sinespaciado"/>
+        <w:tabs>
+          <w:tab w:val="left" w:pos="5670"/>
+        </w:tabs>
+        <w:spacing w:line="276" w:lineRule="auto"/>
+        <w:rPr>
+          <w:rFonts w:ascii="Arial" w:hAnsi="Arial" w:cs="Arial"/>
+        </w:rPr>
+      </w:pPr>
+      <w:r>
+        <w:rPr>
+          <w:rFonts w:ascii="Arial" w:hAnsi="Arial" w:cs="Arial"/>
+        </w:rPr>
+        <w:t>quiero acceder a una ficha que muestre todas las reparaciones previas realizadas a un vehículo.</w:t>
+      </w:r>
+    </w:p>
+    <w:p>
+      <w:pPr>
+        <w:pStyle w:val="Sinespaciado"/>
+        <w:tabs>
+          <w:tab w:val="left" w:pos="5670"/>
+        </w:tabs>
+        <w:spacing w:line="276" w:lineRule="auto"/>
+        <w:rPr>
+          <w:rFonts w:ascii="Arial" w:hAnsi="Arial" w:cs="Arial"/>
+        </w:rPr>
+      </w:pPr>
+    </w:p>
+    <w:p>
+      <w:pPr>
+        <w:pStyle w:val="Sinespaciado"/>
+        <w:tabs>
+          <w:tab w:val="left" w:pos="5670"/>
+        </w:tabs>
+        <w:spacing w:line="276" w:lineRule="auto"/>
+        <w:rPr>
+          <w:rFonts w:ascii="Arial" w:hAnsi="Arial" w:cs="Arial"/>
+        </w:rPr>
+      </w:pPr>
+      <w:r>
+        <w:rPr>
+          <w:rFonts w:ascii="Arial" w:hAnsi="Arial" w:cs="Arial"/>
+        </w:rPr>
+        <w:t>HUEB-003</w:t>
+      </w:r>
+    </w:p>
+    <w:p>
+      <w:pPr>
+        <w:pStyle w:val="Sinespaciado"/>
+        <w:tabs>
+          <w:tab w:val="left" w:pos="5670"/>
+        </w:tabs>
+        <w:spacing w:line="276" w:lineRule="auto"/>
+        <w:rPr>
+          <w:rFonts w:ascii="Arial" w:hAnsi="Arial" w:cs="Arial"/>
+        </w:rPr>
+      </w:pPr>
+      <w:r>
+        <w:rPr>
+          <w:rFonts w:ascii="Arial" w:hAnsi="Arial" w:cs="Arial"/>
+        </w:rPr>
+        <w:t>Como cliente del sistema,</w:t>
+      </w:r>
+    </w:p>
+    <w:p>
+      <w:pPr>
+        <w:pStyle w:val="Sinespaciado"/>
+        <w:tabs>
+          <w:tab w:val="left" w:pos="5670"/>
+        </w:tabs>
+        <w:spacing w:line="276" w:lineRule="auto"/>
+        <w:rPr>
+          <w:rFonts w:ascii="Arial" w:hAnsi="Arial" w:cs="Arial"/>
+        </w:rPr>
+      </w:pPr>
+      <w:r>
+        <w:rPr>
+          <w:rFonts w:ascii="Arial" w:hAnsi="Arial" w:cs="Arial"/>
+        </w:rPr>
+        <w:t>para verificar que mi vehículo esté correctamente registrado,</w:t>
+      </w:r>
+    </w:p>
+    <w:p>
+      <w:pPr>
+        <w:pStyle w:val="Sinespaciado"/>
+        <w:tabs>
+          <w:tab w:val="left" w:pos="5670"/>
+        </w:tabs>
+        <w:spacing w:line="276" w:lineRule="auto"/>
+        <w:rPr>
+          <w:rFonts w:ascii="Arial" w:hAnsi="Arial" w:cs="Arial"/>
+        </w:rPr>
+      </w:pPr>
+      <w:r>
+        <w:rPr>
+          <w:rFonts w:ascii="Arial" w:hAnsi="Arial" w:cs="Arial"/>
+        </w:rPr>
+        <w:t>quiero poder consultar el estado actual y los datos asociados de mi vehículo desde mi perfil.</w:t>
+      </w:r>
+    </w:p>
+    <w:p>
+      <w:pPr>
+        <w:pStyle w:val="Sinespaciado"/>
+        <w:tabs>
+          <w:tab w:val="left" w:pos="5670"/>
+        </w:tabs>
+        <w:spacing w:line="276" w:lineRule="auto"/>
+        <w:rPr>
+          <w:rFonts w:ascii="Arial" w:hAnsi="Arial" w:cs="Arial"/>
+        </w:rPr>
+      </w:pPr>
+    </w:p>
+    <w:p>
+      <w:pPr>
+        <w:pStyle w:val="NormalWeb"/>
+        <w:rPr>
+          <w:rFonts w:ascii="Arial" w:hAnsi="Arial" w:cs="Arial"/>
+          <w:b/>
+          <w:lang w:val="es-GT"/>
+        </w:rPr>
+      </w:pPr>
+      <w:r>
+        <w:rPr>
+          <w:rStyle w:val="Textoennegrita"/>
+          <w:rFonts w:ascii="Arial" w:hAnsi="Arial" w:cs="Arial"/>
+          <w:b w:val="0"/>
+          <w:lang w:val="es-GT"/>
+        </w:rPr>
+        <w:t>HUJC-001 Registro Compras</w:t>
+      </w:r>
+    </w:p>
+    <w:p>
+      <w:pPr>
+        <w:pStyle w:val="NormalWeb"/>
+        <w:rPr>
+          <w:rFonts w:ascii="Arial" w:hAnsi="Arial" w:cs="Arial"/>
+          <w:lang w:val="es-GT"/>
+        </w:rPr>
+      </w:pPr>
+      <w:r>
+        <w:rPr>
+          <w:rStyle w:val="Textoennegrita"/>
+          <w:rFonts w:ascii="Arial" w:hAnsi="Arial" w:cs="Arial"/>
+          <w:b w:val="0"/>
+          <w:lang w:val="es-GT"/>
+        </w:rPr>
+        <w:t>Como:</w:t>
+      </w:r>
+      <w:r>
+        <w:rPr>
+          <w:rFonts w:ascii="Arial" w:hAnsi="Arial" w:cs="Arial"/>
+          <w:lang w:val="es-GT"/>
+        </w:rPr>
+        <w:t xml:space="preserve"> Encargado del departamento de compras del concesionario.</w:t>
+      </w:r>
+    </w:p>
+    <w:p>
+      <w:pPr>
+        <w:pStyle w:val="NormalWeb"/>
+        <w:rPr>
+          <w:rFonts w:ascii="Arial" w:hAnsi="Arial" w:cs="Arial"/>
+          <w:lang w:val="es-GT"/>
+        </w:rPr>
+      </w:pPr>
+      <w:r>
+        <w:rPr>
+          <w:rStyle w:val="Textoennegrita"/>
+          <w:rFonts w:ascii="Arial" w:hAnsi="Arial" w:cs="Arial"/>
+          <w:b w:val="0"/>
+          <w:lang w:val="es-GT"/>
+        </w:rPr>
+        <w:t>Quiero:</w:t>
+      </w:r>
+      <w:r>
+        <w:rPr>
+          <w:rFonts w:ascii="Arial" w:hAnsi="Arial" w:cs="Arial"/>
+          <w:lang w:val="es-GT"/>
+        </w:rPr>
+        <w:t xml:space="preserve"> Que el sistema me permita registrar las órdenes de compra de cada vehículo, repuestas y accesorios, asociándolos a sus respectivos proveedores, ya sean nacionales o departamentales.</w:t>
+      </w:r>
+    </w:p>
+    <w:p>
+      <w:pPr>
+        <w:pStyle w:val="NormalWeb"/>
+        <w:rPr>
+          <w:rFonts w:ascii="Arial" w:hAnsi="Arial" w:cs="Arial"/>
+          <w:lang w:val="es-GT"/>
+        </w:rPr>
+      </w:pPr>
+      <w:r>
+        <w:rPr>
+          <w:rStyle w:val="Textoennegrita"/>
+          <w:rFonts w:ascii="Arial" w:hAnsi="Arial" w:cs="Arial"/>
+          <w:b w:val="0"/>
+          <w:lang w:val="es-GT"/>
+        </w:rPr>
+        <w:t>Para:</w:t>
+      </w:r>
+      <w:r>
+        <w:rPr>
+          <w:rFonts w:ascii="Arial" w:hAnsi="Arial" w:cs="Arial"/>
+          <w:lang w:val="es-GT"/>
+        </w:rPr>
+        <w:t xml:space="preserve"> Tener un control completo sobre el inventario, costos, proveedores y seguros, y poder adjuntar y mantener facturas.</w:t>
+      </w:r>
+    </w:p>
+    <w:p>
+      <w:pPr>
+        <w:pStyle w:val="NormalWeb"/>
+        <w:rPr>
+          <w:rFonts w:ascii="Arial" w:hAnsi="Arial" w:cs="Arial"/>
+          <w:b/>
+          <w:lang w:val="es-GT"/>
+        </w:rPr>
+      </w:pPr>
+      <w:r>
+        <w:rPr>
+          <w:rStyle w:val="Textoennegrita"/>
+          <w:rFonts w:ascii="Arial" w:hAnsi="Arial" w:cs="Arial"/>
+          <w:b w:val="0"/>
+          <w:lang w:val="es-GT"/>
+        </w:rPr>
+        <w:t>HUJC-002 Registro Compras</w:t>
+      </w:r>
+    </w:p>
+    <w:p>
+      <w:pPr>
+        <w:pStyle w:val="NormalWeb"/>
+        <w:rPr>
+          <w:rFonts w:ascii="Arial" w:hAnsi="Arial" w:cs="Arial"/>
+          <w:lang w:val="es-GT"/>
+        </w:rPr>
+      </w:pPr>
+      <w:r>
+        <w:rPr>
+          <w:rStyle w:val="Textoennegrita"/>
+          <w:rFonts w:ascii="Arial" w:hAnsi="Arial" w:cs="Arial"/>
+          <w:b w:val="0"/>
+          <w:lang w:val="es-GT"/>
+        </w:rPr>
+        <w:t>Como:</w:t>
+      </w:r>
+      <w:r>
+        <w:rPr>
+          <w:rFonts w:ascii="Arial" w:hAnsi="Arial" w:cs="Arial"/>
+          <w:lang w:val="es-GT"/>
+        </w:rPr>
+        <w:t xml:space="preserve"> Encargado del departamento de Compras del concesionario.</w:t>
+      </w:r>
+    </w:p>
+    <w:p>
+      <w:pPr>
+        <w:pStyle w:val="NormalWeb"/>
+        <w:rPr>
+          <w:rFonts w:ascii="Arial" w:hAnsi="Arial" w:cs="Arial"/>
+          <w:lang w:val="es-GT"/>
+        </w:rPr>
+      </w:pPr>
+      <w:r>
+        <w:rPr>
+          <w:rStyle w:val="Textoennegrita"/>
+          <w:rFonts w:ascii="Arial" w:hAnsi="Arial" w:cs="Arial"/>
+          <w:b w:val="0"/>
+          <w:lang w:val="es-GT"/>
+        </w:rPr>
+        <w:t>Quiero:</w:t>
+      </w:r>
+      <w:r>
+        <w:rPr>
+          <w:rFonts w:ascii="Arial" w:hAnsi="Arial" w:cs="Arial"/>
+          <w:lang w:val="es-GT"/>
+        </w:rPr>
+        <w:t xml:space="preserve"> Que el departamento de marketing pueda agregar promociones y descuentos al sistema para cada cliente que realice una compra en el concesionario, ya sea de un vehículo, repuesto, accesorio para el vehículo.</w:t>
+      </w:r>
+    </w:p>
+    <w:p>
+      <w:pPr>
+        <w:pStyle w:val="NormalWeb"/>
+        <w:rPr>
+          <w:rFonts w:ascii="Arial" w:hAnsi="Arial" w:cs="Arial"/>
+          <w:lang w:val="es-GT"/>
+        </w:rPr>
+      </w:pPr>
+      <w:r>
+        <w:rPr>
+          <w:rStyle w:val="Textoennegrita"/>
+          <w:rFonts w:ascii="Arial" w:hAnsi="Arial" w:cs="Arial"/>
+          <w:b w:val="0"/>
+          <w:lang w:val="es-GT"/>
+        </w:rPr>
+        <w:t>Para:</w:t>
+      </w:r>
+      <w:r>
+        <w:rPr>
+          <w:rFonts w:ascii="Arial" w:hAnsi="Arial" w:cs="Arial"/>
+          <w:lang w:val="es-GT"/>
+        </w:rPr>
+        <w:t xml:space="preserve"> Que los clientes puedan recibir descuentos aplicados correctamente y tener un seguimiento claro de las compras y servicios realizados a cada vehículo</w:t>
+      </w:r>
+      <w:r>
+        <w:rPr>
+          <w:rFonts w:ascii="Arial" w:hAnsi="Arial" w:cs="Arial"/>
+          <w:lang w:val="es-GT"/>
+        </w:rPr>
+        <w:t>.</w:t>
+      </w:r>
+    </w:p>
+    <w:p>
+      <w:pPr>
+        <w:pStyle w:val="NormalWeb"/>
+        <w:rPr>
+          <w:rStyle w:val="Textoennegrita"/>
+          <w:lang w:val="es-GT"/>
+        </w:rPr>
+      </w:pPr>
+    </w:p>
+    <w:p>
+      <w:pPr>
+        <w:pStyle w:val="NormalWeb"/>
+        <w:rPr>
+          <w:rFonts w:ascii="Arial" w:hAnsi="Arial" w:cs="Arial"/>
+          <w:b/>
+          <w:lang w:val="es-GT"/>
+        </w:rPr>
+      </w:pPr>
+      <w:r>
+        <w:rPr>
+          <w:rStyle w:val="Textoennegrita"/>
+          <w:rFonts w:ascii="Arial" w:hAnsi="Arial" w:cs="Arial"/>
+          <w:b w:val="0"/>
+          <w:lang w:val="es-GT"/>
+        </w:rPr>
+        <w:lastRenderedPageBreak/>
+        <w:t>HUJC-003 Registro Compras</w:t>
+      </w:r>
+    </w:p>
+    <w:p>
+      <w:pPr>
+        <w:pStyle w:val="NormalWeb"/>
+        <w:rPr>
+          <w:rFonts w:ascii="Arial" w:hAnsi="Arial" w:cs="Arial"/>
+          <w:lang w:val="es-GT"/>
+        </w:rPr>
+      </w:pPr>
+      <w:r>
+        <w:rPr>
+          <w:rStyle w:val="Textoennegrita"/>
+          <w:rFonts w:ascii="Arial" w:hAnsi="Arial" w:cs="Arial"/>
+          <w:b w:val="0"/>
+          <w:lang w:val="es-GT"/>
+        </w:rPr>
+        <w:t>Como:</w:t>
+      </w:r>
+      <w:r>
+        <w:rPr>
+          <w:rFonts w:ascii="Arial" w:hAnsi="Arial" w:cs="Arial"/>
+          <w:lang w:val="es-GT"/>
+        </w:rPr>
+        <w:t xml:space="preserve"> Encargado del departamento de Compras del concesionario.</w:t>
+      </w:r>
+    </w:p>
+    <w:p>
+      <w:pPr>
+        <w:pStyle w:val="NormalWeb"/>
+        <w:rPr>
+          <w:rFonts w:ascii="Arial" w:hAnsi="Arial" w:cs="Arial"/>
+          <w:lang w:val="es-GT"/>
+        </w:rPr>
+      </w:pPr>
+      <w:r>
+        <w:rPr>
+          <w:rStyle w:val="Textoennegrita"/>
+          <w:rFonts w:ascii="Arial" w:hAnsi="Arial" w:cs="Arial"/>
+          <w:b w:val="0"/>
+          <w:lang w:val="es-GT"/>
+        </w:rPr>
+        <w:t>Quiero:</w:t>
+      </w:r>
+      <w:r>
+        <w:rPr>
+          <w:rFonts w:ascii="Arial" w:hAnsi="Arial" w:cs="Arial"/>
+          <w:lang w:val="es-GT"/>
+        </w:rPr>
+        <w:t xml:space="preserve"> Que el sistema registre y marque cada servicio realizado, especificando el tipo de servicio (como servicio de llantas, cambio de aceite, escaneo del sistema eléctrico, entre otros) y que también registre los datos del cliente (nombre, apellido, número de teléfono) junto con el precio de cada servicio realizado.</w:t>
+      </w:r>
+    </w:p>
+    <w:p>
+      <w:pPr>
+        <w:pStyle w:val="NormalWeb"/>
+        <w:rPr>
+          <w:rFonts w:ascii="Arial" w:hAnsi="Arial" w:cs="Arial"/>
+          <w:lang w:val="es-GT"/>
+        </w:rPr>
+      </w:pPr>
+      <w:r>
+        <w:rPr>
+          <w:rStyle w:val="Textoennegrita"/>
+          <w:rFonts w:ascii="Arial" w:hAnsi="Arial" w:cs="Arial"/>
+          <w:b w:val="0"/>
+          <w:lang w:val="es-GT"/>
+        </w:rPr>
+        <w:t>Para:</w:t>
+      </w:r>
+      <w:r>
+        <w:rPr>
+          <w:rFonts w:ascii="Arial" w:hAnsi="Arial" w:cs="Arial"/>
+          <w:lang w:val="es-GT"/>
+        </w:rPr>
+        <w:t> llevar un control detallado de los servicios que se ofrecen a los clientes, poder gestionar de manera eficiente los costos y la atención al cliente, y tener un historial claro de cada intervención realizada.</w:t>
+      </w:r>
+    </w:p>
+    <w:p>
+      <w:pPr>
+        <w:pStyle w:val="NormalWeb"/>
+        <w:rPr>
+          <w:rFonts w:ascii="Arial" w:hAnsi="Arial" w:cs="Arial"/>
+          <w:lang w:val="es-GT"/>
+        </w:rPr>
+      </w:pPr>
+    </w:p>
+    <w:p>
+      <w:pPr>
+        <w:pStyle w:val="NormalWeb"/>
+        <w:rPr>
+          <w:rFonts w:ascii="Arial" w:hAnsi="Arial" w:cs="Arial"/>
+          <w:lang w:val="es-GT"/>
+        </w:rPr>
+      </w:pPr>
+      <w:r>
+        <w:rPr>
+          <w:rFonts w:ascii="Arial" w:hAnsi="Arial" w:cs="Arial"/>
+          <w:lang w:val="es-GT"/>
+        </w:rPr>
+        <w:t>Gestión Usuarios:</w:t>
+      </w:r>
+    </w:p>
+    <w:p>
+      <w:pPr>
+        <w:pStyle w:val="NormalWeb"/>
+        <w:rPr>
+          <w:rFonts w:ascii="Arial" w:hAnsi="Arial" w:cs="Arial"/>
+          <w:lang w:val="es-GT"/>
+        </w:rPr>
+      </w:pPr>
+      <w:r>
+        <w:rPr>
+          <w:rFonts w:ascii="Arial" w:hAnsi="Arial" w:cs="Arial"/>
+          <w:lang w:val="es-GT"/>
+        </w:rPr>
+        <w:t>HUEG-001 Registro de un nuevo usuario</w:t>
+      </w:r>
+      <w:r>
+        <w:rPr>
+          <w:rFonts w:ascii="Arial" w:hAnsi="Arial" w:cs="Arial"/>
+          <w:lang w:val="es-GT"/>
+        </w:rPr>
+        <w:br/>
+        <w:t>Como: Administrador</w:t>
+      </w:r>
+      <w:r>
+        <w:rPr>
+          <w:rFonts w:ascii="Arial" w:hAnsi="Arial" w:cs="Arial"/>
+          <w:lang w:val="es-GT"/>
+        </w:rPr>
+        <w:br/>
+        <w:t>Quiero: Tener el registro de todos los usuarios ingresados.</w:t>
+      </w:r>
+      <w:r>
+        <w:rPr>
+          <w:rFonts w:ascii="Arial" w:hAnsi="Arial" w:cs="Arial"/>
+          <w:lang w:val="es-GT"/>
+        </w:rPr>
+        <w:br/>
+        <w:t>Para: Poder generar reportes y llevar un control.</w:t>
+      </w:r>
+    </w:p>
+    <w:p>
+      <w:pPr>
+        <w:pStyle w:val="NormalWeb"/>
+        <w:rPr>
+          <w:rFonts w:ascii="Arial" w:hAnsi="Arial" w:cs="Arial"/>
+          <w:lang w:val="es-GT"/>
+        </w:rPr>
+      </w:pPr>
+      <w:r>
+        <w:rPr>
+          <w:rFonts w:ascii="Arial" w:hAnsi="Arial" w:cs="Arial"/>
+          <w:b/>
+          <w:bCs/>
+          <w:lang w:val="es-GT"/>
+        </w:rPr>
+        <w:t>Como</w:t>
+      </w:r>
+      <w:r>
+        <w:rPr>
+          <w:rFonts w:ascii="Arial" w:hAnsi="Arial" w:cs="Arial"/>
+          <w:lang w:val="es-GT"/>
+        </w:rPr>
+        <w:t>: Empleado</w:t>
+      </w:r>
+    </w:p>
+    <w:p>
+      <w:pPr>
+        <w:pStyle w:val="NormalWeb"/>
+        <w:rPr>
+          <w:rFonts w:ascii="Arial" w:hAnsi="Arial" w:cs="Arial"/>
+          <w:lang w:val="es-GT"/>
+        </w:rPr>
+      </w:pPr>
+      <w:r>
+        <w:rPr>
+          <w:rFonts w:ascii="Arial" w:hAnsi="Arial" w:cs="Arial"/>
+          <w:lang w:val="es-GT"/>
+        </w:rPr>
+        <w:br/>
+      </w:r>
+      <w:r>
+        <w:rPr>
+          <w:rFonts w:ascii="Arial" w:hAnsi="Arial" w:cs="Arial"/>
+          <w:b/>
+          <w:bCs/>
+          <w:lang w:val="es-GT"/>
+        </w:rPr>
+        <w:t>Quiero</w:t>
+      </w:r>
+      <w:r>
+        <w:rPr>
+          <w:rFonts w:ascii="Arial" w:hAnsi="Arial" w:cs="Arial"/>
+          <w:lang w:val="es-GT"/>
+        </w:rPr>
+        <w:t>: Crear un nuevo usuario con mis datos más importantes.</w:t>
+      </w:r>
+      <w:r>
+        <w:rPr>
+          <w:rFonts w:ascii="Arial" w:hAnsi="Arial" w:cs="Arial"/>
+          <w:lang w:val="es-GT"/>
+        </w:rPr>
+        <w:br/>
+      </w:r>
+      <w:r>
+        <w:rPr>
+          <w:rFonts w:ascii="Arial" w:hAnsi="Arial" w:cs="Arial"/>
+          <w:b/>
+          <w:bCs/>
+          <w:lang w:val="es-GT"/>
+        </w:rPr>
+        <w:t>Para</w:t>
+      </w:r>
+      <w:r>
+        <w:rPr>
+          <w:rFonts w:ascii="Arial" w:hAnsi="Arial" w:cs="Arial"/>
+          <w:lang w:val="es-GT"/>
+        </w:rPr>
+        <w:t>: Poder ingresar a la página y tener un acceso personalizado, ya sea para saber a qué cliente se le está vendiendo un producto, saber el precio, en sí realizar funciones específicas correspondientes a su trabajo.</w:t>
+      </w:r>
+    </w:p>
+    <w:p>
+      <w:pPr>
+        <w:pStyle w:val="NormalWeb"/>
+        <w:rPr>
+          <w:rFonts w:ascii="Arial" w:hAnsi="Arial" w:cs="Arial"/>
+          <w:lang w:val="es-GT"/>
+        </w:rPr>
+      </w:pPr>
+    </w:p>
+    <w:p>
+      <w:pPr>
+        <w:pStyle w:val="NormalWeb"/>
+        <w:rPr>
+          <w:rFonts w:ascii="Arial" w:hAnsi="Arial" w:cs="Arial"/>
+          <w:lang w:val="es-GT"/>
+        </w:rPr>
+      </w:pPr>
+      <w:r>
+        <w:rPr>
+          <w:rFonts w:ascii="Arial" w:hAnsi="Arial" w:cs="Arial"/>
+          <w:lang w:val="es-GT"/>
+        </w:rPr>
+        <w:t>HUEG-003 Registro de un nuevo usuario</w:t>
+      </w:r>
+    </w:p>
+    <w:p>
+      <w:pPr>
+        <w:pStyle w:val="NormalWeb"/>
+        <w:rPr>
+          <w:rFonts w:ascii="Arial" w:hAnsi="Arial" w:cs="Arial"/>
+          <w:lang w:val="es-GT"/>
+        </w:rPr>
+      </w:pPr>
+      <w:r>
+        <w:rPr>
+          <w:rFonts w:ascii="Arial" w:hAnsi="Arial" w:cs="Arial"/>
+          <w:lang w:val="es-GT"/>
+        </w:rPr>
+        <w:br/>
+      </w:r>
+      <w:r>
+        <w:rPr>
+          <w:rFonts w:ascii="Arial" w:hAnsi="Arial" w:cs="Arial"/>
+          <w:b/>
+          <w:bCs/>
+          <w:lang w:val="es-GT"/>
+        </w:rPr>
+        <w:t>Como</w:t>
+      </w:r>
+      <w:r>
+        <w:rPr>
+          <w:rFonts w:ascii="Arial" w:hAnsi="Arial" w:cs="Arial"/>
+          <w:lang w:val="es-GT"/>
+        </w:rPr>
+        <w:t>: Administrador</w:t>
+      </w:r>
+      <w:r>
+        <w:rPr>
+          <w:rFonts w:ascii="Arial" w:hAnsi="Arial" w:cs="Arial"/>
+          <w:lang w:val="es-GT"/>
+        </w:rPr>
+        <w:br/>
+      </w:r>
+      <w:r>
+        <w:rPr>
+          <w:rFonts w:ascii="Arial" w:hAnsi="Arial" w:cs="Arial"/>
+          <w:b/>
+          <w:bCs/>
+          <w:lang w:val="es-GT"/>
+        </w:rPr>
+        <w:t>Quiero</w:t>
+      </w:r>
+      <w:r>
+        <w:rPr>
+          <w:rFonts w:ascii="Arial" w:hAnsi="Arial" w:cs="Arial"/>
+          <w:lang w:val="es-GT"/>
+        </w:rPr>
+        <w:t>: Crear cuentas de usuario para el personal.</w:t>
+      </w:r>
+      <w:r>
+        <w:rPr>
+          <w:rFonts w:ascii="Arial" w:hAnsi="Arial" w:cs="Arial"/>
+          <w:lang w:val="es-GT"/>
+        </w:rPr>
+        <w:br/>
+      </w:r>
+      <w:r>
+        <w:rPr>
+          <w:rFonts w:ascii="Arial" w:hAnsi="Arial" w:cs="Arial"/>
+          <w:b/>
+          <w:bCs/>
+          <w:lang w:val="es-GT"/>
+        </w:rPr>
+        <w:t>Para</w:t>
+      </w:r>
+      <w:r>
+        <w:rPr>
+          <w:rFonts w:ascii="Arial" w:hAnsi="Arial" w:cs="Arial"/>
+          <w:lang w:val="es-GT"/>
+        </w:rPr>
+        <w:t>: Poder controlar el acceso al sistema.</w:t>
+      </w:r>
+    </w:p>
+    <w:p>
+      <w:pPr>
+        <w:pStyle w:val="NormalWeb"/>
+        <w:rPr>
+          <w:rFonts w:ascii="Arial" w:hAnsi="Arial" w:cs="Arial"/>
+          <w:lang w:val="es-GT"/>
+        </w:rPr>
+      </w:pPr>
+    </w:p>
+    <w:p>
+      <w:pPr>
+        <w:pStyle w:val="NormalWeb"/>
+        <w:rPr>
+          <w:rFonts w:ascii="Arial" w:hAnsi="Arial" w:cs="Arial"/>
+          <w:lang w:val="es-GT"/>
+        </w:rPr>
+      </w:pPr>
+    </w:p>
+    <w:p>
+      <w:pPr>
+        <w:pStyle w:val="NormalWeb"/>
+        <w:rPr>
+          <w:rFonts w:ascii="Arial" w:hAnsi="Arial" w:cs="Arial"/>
+          <w:lang w:val="es-GT"/>
+        </w:rPr>
+      </w:pPr>
+    </w:p>
+    <w:p>
+      <w:pPr>
+        <w:pStyle w:val="NormalWeb"/>
+        <w:rPr>
+          <w:rFonts w:ascii="Arial" w:hAnsi="Arial" w:cs="Arial"/>
+          <w:lang w:val="es-GT"/>
+        </w:rPr>
+      </w:pPr>
+    </w:p>
+    <w:p>
+      <w:pPr>
+        <w:spacing w:before="100" w:beforeAutospacing="1" w:after="100" w:afterAutospacing="1" w:line="240" w:lineRule="auto"/>
+        <w:rPr>
+          <w:rFonts w:ascii="Arial" w:eastAsia="Times New Roman" w:hAnsi="Arial" w:cs="Arial"/>
+          <w:b/>
+          <w:bCs/>
+          <w:sz w:val="24"/>
+          <w:szCs w:val="24"/>
+          <w:lang w:val="es-419" w:eastAsia="es-419"/>
+        </w:rPr>
+      </w:pPr>
+      <w:r>
+        <w:rPr>
+          <w:rFonts w:ascii="Arial" w:eastAsia="Times New Roman" w:hAnsi="Arial" w:cs="Arial"/>
+          <w:b/>
+          <w:bCs/>
+          <w:sz w:val="24"/>
+          <w:szCs w:val="24"/>
+          <w:lang w:val="es-419" w:eastAsia="es-419"/>
+        </w:rPr>
+        <w:lastRenderedPageBreak/>
+        <w:t>HISTORIAS FACTURAS</w:t>
+      </w:r>
+    </w:p>
+    <w:p>
+      <w:pPr>
+        <w:spacing w:before="100" w:beforeAutospacing="1" w:after="100" w:afterAutospacing="1" w:line="240" w:lineRule="auto"/>
+        <w:rPr>
+          <w:rFonts w:ascii="Arial" w:eastAsia="Times New Roman" w:hAnsi="Arial" w:cs="Arial"/>
+          <w:b/>
+          <w:bCs/>
+          <w:sz w:val="24"/>
+          <w:szCs w:val="24"/>
+          <w:lang w:val="es-419" w:eastAsia="es-419"/>
+        </w:rPr>
+      </w:pPr>
+    </w:p>
+    <w:p>
+      <w:pPr>
+        <w:spacing w:before="100" w:beforeAutospacing="1" w:after="100" w:afterAutospacing="1" w:line="240" w:lineRule="auto"/>
+        <w:rPr>
+          <w:rFonts w:ascii="Arial" w:eastAsia="Times New Roman" w:hAnsi="Arial" w:cs="Arial"/>
+          <w:sz w:val="24"/>
+          <w:szCs w:val="24"/>
+          <w:lang w:val="es-419" w:eastAsia="es-419"/>
+        </w:rPr>
+      </w:pPr>
+      <w:r>
+        <w:rPr>
+          <w:rFonts w:ascii="Arial" w:eastAsia="Times New Roman" w:hAnsi="Arial" w:cs="Arial"/>
+          <w:b/>
+          <w:bCs/>
+          <w:sz w:val="24"/>
+          <w:szCs w:val="24"/>
+          <w:lang w:val="es-419" w:eastAsia="es-419"/>
+        </w:rPr>
+        <w:t>HUAT-001</w:t>
+      </w:r>
+    </w:p>
+    <w:p>
+      <w:pPr>
+        <w:spacing w:before="100" w:beforeAutospacing="1" w:after="100" w:afterAutospacing="1" w:line="240" w:lineRule="auto"/>
+        <w:rPr>
+          <w:rFonts w:ascii="Arial" w:eastAsia="Times New Roman" w:hAnsi="Arial" w:cs="Arial"/>
+          <w:sz w:val="24"/>
+          <w:szCs w:val="24"/>
+          <w:lang w:val="es-419" w:eastAsia="es-419"/>
+        </w:rPr>
+      </w:pPr>
+      <w:r>
+        <w:rPr>
+          <w:rFonts w:ascii="Arial" w:eastAsia="Times New Roman" w:hAnsi="Arial" w:cs="Arial"/>
+          <w:b/>
+          <w:bCs/>
+          <w:sz w:val="24"/>
+          <w:szCs w:val="24"/>
+          <w:lang w:val="es-419" w:eastAsia="es-419"/>
+        </w:rPr>
+        <w:t>Como</w:t>
+      </w:r>
+      <w:r>
+        <w:rPr>
+          <w:rFonts w:ascii="Arial" w:eastAsia="Times New Roman" w:hAnsi="Arial" w:cs="Arial"/>
+          <w:sz w:val="24"/>
+          <w:szCs w:val="24"/>
+          <w:lang w:val="es-419" w:eastAsia="es-419"/>
+        </w:rPr>
+        <w:t>: Encargado de Generar Facturas</w:t>
+      </w:r>
+    </w:p>
+    <w:p>
+      <w:pPr>
+        <w:spacing w:before="100" w:beforeAutospacing="1" w:after="100" w:afterAutospacing="1" w:line="240" w:lineRule="auto"/>
+        <w:rPr>
+          <w:rFonts w:ascii="Arial" w:eastAsia="Times New Roman" w:hAnsi="Arial" w:cs="Arial"/>
+          <w:sz w:val="24"/>
+          <w:szCs w:val="24"/>
+          <w:lang w:val="es-419" w:eastAsia="es-419"/>
+        </w:rPr>
+      </w:pPr>
+      <w:r>
+        <w:rPr>
+          <w:rFonts w:ascii="Arial" w:eastAsia="Times New Roman" w:hAnsi="Arial" w:cs="Arial"/>
+          <w:b/>
+          <w:bCs/>
+          <w:sz w:val="24"/>
+          <w:szCs w:val="24"/>
+          <w:lang w:val="es-419" w:eastAsia="es-419"/>
+        </w:rPr>
+        <w:t>Quiero</w:t>
+      </w:r>
+      <w:r>
+        <w:rPr>
+          <w:rFonts w:ascii="Arial" w:eastAsia="Times New Roman" w:hAnsi="Arial" w:cs="Arial"/>
+          <w:sz w:val="24"/>
+          <w:szCs w:val="24"/>
+          <w:lang w:val="es-419" w:eastAsia="es-419"/>
+        </w:rPr>
+        <w:t>: Registrar las ventas realizadas.</w:t>
+      </w:r>
+    </w:p>
+    <w:p>
+      <w:pPr>
+        <w:spacing w:before="100" w:beforeAutospacing="1" w:after="100" w:afterAutospacing="1" w:line="240" w:lineRule="auto"/>
+        <w:rPr>
+          <w:rFonts w:ascii="Arial" w:eastAsia="Times New Roman" w:hAnsi="Arial" w:cs="Arial"/>
+          <w:sz w:val="24"/>
+          <w:szCs w:val="24"/>
+          <w:lang w:val="es-419" w:eastAsia="es-419"/>
+        </w:rPr>
+      </w:pPr>
+      <w:r>
+        <w:rPr>
+          <w:rFonts w:ascii="Arial" w:eastAsia="Times New Roman" w:hAnsi="Arial" w:cs="Arial"/>
+          <w:b/>
+          <w:bCs/>
+          <w:sz w:val="24"/>
+          <w:szCs w:val="24"/>
+          <w:lang w:val="es-419" w:eastAsia="es-419"/>
+        </w:rPr>
+        <w:t>Para</w:t>
+      </w:r>
+      <w:r>
+        <w:rPr>
+          <w:rFonts w:ascii="Arial" w:eastAsia="Times New Roman" w:hAnsi="Arial" w:cs="Arial"/>
+          <w:sz w:val="24"/>
+          <w:szCs w:val="24"/>
+          <w:lang w:val="es-419" w:eastAsia="es-419"/>
+        </w:rPr>
+        <w:t>: llevar un control de lo que se ha vendido.</w:t>
+      </w:r>
+    </w:p>
+    <w:p>
+      <w:pPr>
+        <w:pStyle w:val="NormalWeb"/>
+        <w:rPr>
+          <w:rFonts w:ascii="Arial" w:hAnsi="Arial" w:cs="Arial"/>
+          <w:lang w:val="es-GT"/>
+        </w:rPr>
+      </w:pPr>
+    </w:p>
+    <w:p>
+      <w:pPr>
+        <w:spacing w:before="100" w:beforeAutospacing="1" w:after="100" w:afterAutospacing="1" w:line="240" w:lineRule="auto"/>
+        <w:rPr>
+          <w:rFonts w:ascii="Arial" w:eastAsia="Times New Roman" w:hAnsi="Arial" w:cs="Arial"/>
+          <w:sz w:val="24"/>
+          <w:szCs w:val="24"/>
+          <w:lang w:val="es-419" w:eastAsia="es-419"/>
+        </w:rPr>
+      </w:pPr>
+      <w:r>
+        <w:rPr>
+          <w:rFonts w:ascii="Arial" w:eastAsia="Times New Roman" w:hAnsi="Arial" w:cs="Arial"/>
+          <w:b/>
+          <w:bCs/>
+          <w:sz w:val="24"/>
+          <w:szCs w:val="24"/>
+          <w:lang w:val="es-419" w:eastAsia="es-419"/>
+        </w:rPr>
+        <w:t>HUAT-002</w:t>
+      </w:r>
+    </w:p>
+    <w:p>
+      <w:pPr>
+        <w:spacing w:before="100" w:beforeAutospacing="1" w:after="100" w:afterAutospacing="1" w:line="240" w:lineRule="auto"/>
+        <w:rPr>
+          <w:rFonts w:ascii="Arial" w:eastAsia="Times New Roman" w:hAnsi="Arial" w:cs="Arial"/>
+          <w:sz w:val="24"/>
+          <w:szCs w:val="24"/>
+          <w:lang w:val="es-419" w:eastAsia="es-419"/>
+        </w:rPr>
+      </w:pPr>
+      <w:r>
+        <w:rPr>
+          <w:rFonts w:ascii="Arial" w:eastAsia="Times New Roman" w:hAnsi="Arial" w:cs="Arial"/>
+          <w:b/>
+          <w:bCs/>
+          <w:sz w:val="24"/>
+          <w:szCs w:val="24"/>
+          <w:lang w:val="es-419" w:eastAsia="es-419"/>
+        </w:rPr>
+        <w:t>Como</w:t>
+      </w:r>
+      <w:r>
+        <w:rPr>
+          <w:rFonts w:ascii="Arial" w:eastAsia="Times New Roman" w:hAnsi="Arial" w:cs="Arial"/>
+          <w:sz w:val="24"/>
+          <w:szCs w:val="24"/>
+          <w:lang w:val="es-419" w:eastAsia="es-419"/>
+        </w:rPr>
+        <w:t>: Encargado de Generar Facturas</w:t>
+      </w:r>
+    </w:p>
+    <w:p>
+      <w:pPr>
+        <w:spacing w:before="100" w:beforeAutospacing="1" w:after="100" w:afterAutospacing="1" w:line="240" w:lineRule="auto"/>
+        <w:rPr>
+          <w:rFonts w:ascii="Arial" w:eastAsia="Times New Roman" w:hAnsi="Arial" w:cs="Arial"/>
+          <w:sz w:val="24"/>
+          <w:szCs w:val="24"/>
+          <w:lang w:val="es-419" w:eastAsia="es-419"/>
+        </w:rPr>
+      </w:pPr>
+      <w:r>
+        <w:rPr>
+          <w:rFonts w:ascii="Arial" w:eastAsia="Times New Roman" w:hAnsi="Arial" w:cs="Arial"/>
+          <w:b/>
+          <w:bCs/>
+          <w:sz w:val="24"/>
+          <w:szCs w:val="24"/>
+          <w:lang w:val="es-419" w:eastAsia="es-419"/>
+        </w:rPr>
+        <w:t>Quiero</w:t>
+      </w:r>
+      <w:r>
+        <w:rPr>
+          <w:rFonts w:ascii="Arial" w:eastAsia="Times New Roman" w:hAnsi="Arial" w:cs="Arial"/>
+          <w:sz w:val="24"/>
+          <w:szCs w:val="24"/>
+          <w:lang w:val="es-419" w:eastAsia="es-419"/>
+        </w:rPr>
+        <w:t>: Generar un comprobante de pago.</w:t>
+      </w:r>
+    </w:p>
+    <w:p>
+      <w:pPr>
+        <w:spacing w:before="100" w:beforeAutospacing="1" w:after="100" w:afterAutospacing="1" w:line="240" w:lineRule="auto"/>
+        <w:rPr>
+          <w:rFonts w:ascii="Arial" w:eastAsia="Times New Roman" w:hAnsi="Arial" w:cs="Arial"/>
+          <w:sz w:val="24"/>
+          <w:szCs w:val="24"/>
+          <w:lang w:val="es-419" w:eastAsia="es-419"/>
+        </w:rPr>
+      </w:pPr>
+      <w:r>
+        <w:rPr>
+          <w:rFonts w:ascii="Arial" w:eastAsia="Times New Roman" w:hAnsi="Arial" w:cs="Arial"/>
+          <w:b/>
+          <w:bCs/>
+          <w:sz w:val="24"/>
+          <w:szCs w:val="24"/>
+          <w:lang w:val="es-419" w:eastAsia="es-419"/>
+        </w:rPr>
+        <w:t>Para</w:t>
+      </w:r>
+      <w:r>
+        <w:rPr>
+          <w:rFonts w:ascii="Arial" w:eastAsia="Times New Roman" w:hAnsi="Arial" w:cs="Arial"/>
+          <w:sz w:val="24"/>
+          <w:szCs w:val="24"/>
+          <w:lang w:val="es-419" w:eastAsia="es-419"/>
+        </w:rPr>
+        <w:t>: Llevar el control del capital.</w:t>
+      </w:r>
+    </w:p>
+    <w:p>
+      <w:pPr>
+        <w:spacing w:before="100" w:beforeAutospacing="1" w:after="100" w:afterAutospacing="1" w:line="240" w:lineRule="auto"/>
+        <w:rPr>
+          <w:rFonts w:ascii="Arial" w:eastAsia="Times New Roman" w:hAnsi="Arial" w:cs="Arial"/>
+          <w:sz w:val="24"/>
+          <w:szCs w:val="24"/>
+          <w:lang w:val="es-419" w:eastAsia="es-419"/>
+        </w:rPr>
+      </w:pPr>
+      <w:r>
+        <w:rPr>
+          <w:rFonts w:ascii="Arial" w:eastAsia="Times New Roman" w:hAnsi="Arial" w:cs="Arial"/>
+          <w:b/>
+          <w:bCs/>
+          <w:sz w:val="24"/>
+          <w:szCs w:val="24"/>
+          <w:lang w:val="es-419" w:eastAsia="es-419"/>
+        </w:rPr>
+        <w:t>HUAT-003</w:t>
+      </w:r>
+    </w:p>
+    <w:p>
+      <w:pPr>
+        <w:spacing w:before="100" w:beforeAutospacing="1" w:after="100" w:afterAutospacing="1" w:line="240" w:lineRule="auto"/>
+        <w:rPr>
+          <w:rFonts w:ascii="Arial" w:eastAsia="Times New Roman" w:hAnsi="Arial" w:cs="Arial"/>
+          <w:sz w:val="24"/>
+          <w:szCs w:val="24"/>
+          <w:lang w:val="es-419" w:eastAsia="es-419"/>
+        </w:rPr>
+      </w:pPr>
+      <w:r>
+        <w:rPr>
+          <w:rFonts w:ascii="Arial" w:eastAsia="Times New Roman" w:hAnsi="Arial" w:cs="Arial"/>
+          <w:b/>
+          <w:bCs/>
+          <w:sz w:val="24"/>
+          <w:szCs w:val="24"/>
+          <w:lang w:val="es-419" w:eastAsia="es-419"/>
+        </w:rPr>
+        <w:t>Como</w:t>
+      </w:r>
+      <w:r>
+        <w:rPr>
+          <w:rFonts w:ascii="Arial" w:eastAsia="Times New Roman" w:hAnsi="Arial" w:cs="Arial"/>
+          <w:sz w:val="24"/>
+          <w:szCs w:val="24"/>
+          <w:lang w:val="es-419" w:eastAsia="es-419"/>
+        </w:rPr>
+        <w:t>: Encargado de generar Facturas</w:t>
+      </w:r>
+    </w:p>
+    <w:p>
+      <w:pPr>
+        <w:spacing w:before="100" w:beforeAutospacing="1" w:after="100" w:afterAutospacing="1" w:line="240" w:lineRule="auto"/>
+        <w:rPr>
+          <w:rFonts w:ascii="Arial" w:eastAsia="Times New Roman" w:hAnsi="Arial" w:cs="Arial"/>
+          <w:sz w:val="24"/>
+          <w:szCs w:val="24"/>
+          <w:lang w:val="es-419" w:eastAsia="es-419"/>
+        </w:rPr>
+      </w:pPr>
+      <w:r>
+        <w:rPr>
+          <w:rFonts w:ascii="Arial" w:eastAsia="Times New Roman" w:hAnsi="Arial" w:cs="Arial"/>
+          <w:b/>
+          <w:bCs/>
+          <w:sz w:val="24"/>
+          <w:szCs w:val="24"/>
+          <w:lang w:val="es-419" w:eastAsia="es-419"/>
+        </w:rPr>
+        <w:t>Quiero</w:t>
+      </w:r>
+      <w:r>
+        <w:rPr>
+          <w:rFonts w:ascii="Arial" w:eastAsia="Times New Roman" w:hAnsi="Arial" w:cs="Arial"/>
+          <w:sz w:val="24"/>
+          <w:szCs w:val="24"/>
+          <w:lang w:val="es-419" w:eastAsia="es-419"/>
+        </w:rPr>
+        <w:t>: Imprimir Factura.</w:t>
+      </w:r>
+    </w:p>
+    <w:p>
+      <w:pPr>
+        <w:spacing w:before="100" w:beforeAutospacing="1" w:after="100" w:afterAutospacing="1" w:line="240" w:lineRule="auto"/>
+        <w:rPr>
+          <w:rFonts w:ascii="Arial" w:eastAsia="Times New Roman" w:hAnsi="Arial" w:cs="Arial"/>
+          <w:sz w:val="24"/>
+          <w:szCs w:val="24"/>
+          <w:lang w:val="es-419" w:eastAsia="es-419"/>
+        </w:rPr>
+      </w:pPr>
+      <w:r>
+        <w:rPr>
+          <w:rFonts w:ascii="Arial" w:eastAsia="Times New Roman" w:hAnsi="Arial" w:cs="Arial"/>
+          <w:sz w:val="24"/>
+          <w:szCs w:val="24"/>
+          <w:lang w:val="es-419" w:eastAsia="es-419"/>
+        </w:rPr>
+        <w:t>Para: Pagar mis impuestos y si existe algún reclamo que el cliente tenga su comprobante de pago.</w:t>
+      </w:r>
+    </w:p>
+    <w:p>
+      <w:pPr>
+        <w:pStyle w:val="NormalWeb"/>
+        <w:rPr>
+          <w:rFonts w:ascii="Arial" w:hAnsi="Arial" w:cs="Arial"/>
+          <w:lang w:val="es-GT"/>
+        </w:rPr>
+      </w:pPr>
+    </w:p>
+    <w:p>
+      <w:pPr>
+        <w:spacing w:before="100" w:beforeAutospacing="1" w:after="100" w:afterAutospacing="1" w:line="240" w:lineRule="auto"/>
+        <w:rPr>
+          <w:rFonts w:ascii="Arial" w:eastAsia="Times New Roman" w:hAnsi="Arial" w:cs="Arial"/>
+          <w:b/>
+          <w:bCs/>
+          <w:sz w:val="24"/>
+          <w:szCs w:val="24"/>
+          <w:lang w:val="es-419" w:eastAsia="es-419"/>
+        </w:rPr>
+      </w:pPr>
+      <w:r>
+        <w:rPr>
+          <w:rFonts w:ascii="Arial" w:eastAsia="Times New Roman" w:hAnsi="Arial" w:cs="Arial"/>
+          <w:b/>
+          <w:bCs/>
+          <w:sz w:val="24"/>
+          <w:szCs w:val="24"/>
+          <w:lang w:val="es-419" w:eastAsia="es-419"/>
+        </w:rPr>
+        <w:t xml:space="preserve">HISTORIAS </w:t>
+      </w:r>
+      <w:r>
+        <w:rPr>
+          <w:rFonts w:ascii="Arial" w:eastAsia="Times New Roman" w:hAnsi="Arial" w:cs="Arial"/>
+          <w:b/>
+          <w:bCs/>
+          <w:sz w:val="24"/>
+          <w:szCs w:val="24"/>
+          <w:lang w:val="es-419" w:eastAsia="es-419"/>
+        </w:rPr>
+        <w:t>EMPLEADOS</w:t>
+      </w:r>
+    </w:p>
+    <w:p>
+      <w:pPr>
+        <w:spacing w:before="100" w:beforeAutospacing="1" w:after="100" w:afterAutospacing="1" w:line="240" w:lineRule="auto"/>
+        <w:rPr>
+          <w:rFonts w:ascii="Arial" w:eastAsia="Times New Roman" w:hAnsi="Arial" w:cs="Arial"/>
+          <w:b/>
+          <w:bCs/>
+          <w:sz w:val="24"/>
+          <w:szCs w:val="24"/>
+          <w:lang w:val="es-419" w:eastAsia="es-419"/>
+        </w:rPr>
+      </w:pPr>
+      <w:r>
+        <w:rPr>
+          <w:rFonts w:ascii="Arial" w:eastAsia="Times New Roman" w:hAnsi="Arial" w:cs="Arial"/>
+          <w:b/>
+          <w:bCs/>
+          <w:sz w:val="24"/>
+          <w:szCs w:val="24"/>
+          <w:lang w:val="es-419" w:eastAsia="es-419"/>
+        </w:rPr>
+        <w:t>HUJM-001:</w:t>
+      </w:r>
+      <w:r>
+        <w:rPr>
+          <w:rFonts w:ascii="Arial" w:eastAsia="Times New Roman" w:hAnsi="Arial" w:cs="Arial"/>
+          <w:b/>
+          <w:bCs/>
+          <w:sz w:val="24"/>
+          <w:szCs w:val="24"/>
+          <w:lang w:val="es-419" w:eastAsia="es-419"/>
+        </w:rPr>
+        <w:t xml:space="preserve"> </w:t>
+      </w:r>
+      <w:proofErr w:type="spellStart"/>
+      <w:r>
+        <w:rPr>
+          <w:rFonts w:ascii="Arial" w:eastAsia="Times New Roman" w:hAnsi="Arial" w:cs="Arial"/>
+          <w:b/>
+          <w:bCs/>
+          <w:sz w:val="24"/>
+          <w:szCs w:val="24"/>
+          <w:lang w:val="es-419" w:eastAsia="es-419"/>
+        </w:rPr>
+        <w:t>Hisotorias</w:t>
+      </w:r>
+      <w:proofErr w:type="spellEnd"/>
+      <w:r>
+        <w:rPr>
+          <w:rFonts w:ascii="Arial" w:eastAsia="Times New Roman" w:hAnsi="Arial" w:cs="Arial"/>
+          <w:b/>
+          <w:bCs/>
+          <w:sz w:val="24"/>
+          <w:szCs w:val="24"/>
+          <w:lang w:val="es-419" w:eastAsia="es-419"/>
+        </w:rPr>
+        <w:t xml:space="preserve"> catalogo</w:t>
+      </w:r>
+    </w:p>
+    <w:p>
+      <w:pPr>
+        <w:spacing w:before="100" w:beforeAutospacing="1" w:after="100" w:afterAutospacing="1" w:line="240" w:lineRule="auto"/>
+        <w:rPr>
+          <w:rFonts w:ascii="Arial" w:eastAsia="Times New Roman" w:hAnsi="Arial" w:cs="Arial"/>
+          <w:sz w:val="24"/>
+          <w:szCs w:val="24"/>
+          <w:lang w:val="es-419" w:eastAsia="es-419"/>
+        </w:rPr>
+      </w:pPr>
+      <w:r>
+        <w:rPr>
+          <w:rFonts w:ascii="Arial" w:eastAsia="Times New Roman" w:hAnsi="Arial" w:cs="Arial"/>
+          <w:b/>
+          <w:bCs/>
+          <w:sz w:val="24"/>
+          <w:szCs w:val="24"/>
+          <w:lang w:val="es-419" w:eastAsia="es-419"/>
+        </w:rPr>
+        <w:t>Como</w:t>
+      </w:r>
+      <w:r>
+        <w:rPr>
+          <w:rFonts w:ascii="Arial" w:eastAsia="Times New Roman" w:hAnsi="Arial" w:cs="Arial"/>
+          <w:sz w:val="24"/>
+          <w:szCs w:val="24"/>
+          <w:lang w:val="es-419" w:eastAsia="es-419"/>
+        </w:rPr>
+        <w:t xml:space="preserve"> Empleado en el concesionario,</w:t>
+      </w:r>
+    </w:p>
+    <w:p>
+      <w:pPr>
+        <w:spacing w:before="100" w:beforeAutospacing="1" w:after="100" w:afterAutospacing="1" w:line="240" w:lineRule="auto"/>
+        <w:rPr>
+          <w:rFonts w:ascii="Arial" w:eastAsia="Times New Roman" w:hAnsi="Arial" w:cs="Arial"/>
+          <w:sz w:val="24"/>
+          <w:szCs w:val="24"/>
+          <w:lang w:val="es-419" w:eastAsia="es-419"/>
+        </w:rPr>
+      </w:pPr>
+      <w:r>
+        <w:rPr>
+          <w:rFonts w:ascii="Arial" w:eastAsia="Times New Roman" w:hAnsi="Arial" w:cs="Arial"/>
+          <w:b/>
+          <w:bCs/>
+          <w:sz w:val="24"/>
+          <w:szCs w:val="24"/>
+          <w:lang w:val="es-419" w:eastAsia="es-419"/>
+        </w:rPr>
+        <w:t>Quiero</w:t>
+      </w:r>
+      <w:r>
+        <w:rPr>
+          <w:rFonts w:ascii="Arial" w:eastAsia="Times New Roman" w:hAnsi="Arial" w:cs="Arial"/>
+          <w:sz w:val="24"/>
+          <w:szCs w:val="24"/>
+          <w:lang w:val="es-419" w:eastAsia="es-419"/>
+        </w:rPr>
+        <w:t xml:space="preserve"> acceder fácilmente a la información detallada sobre los vehículos en inventario (modelos, precios, características, etc.),</w:t>
+      </w:r>
+    </w:p>
+    <w:p>
+      <w:pPr>
+        <w:spacing w:before="100" w:beforeAutospacing="1" w:after="100" w:afterAutospacing="1" w:line="240" w:lineRule="auto"/>
+        <w:rPr>
+          <w:rFonts w:ascii="Arial" w:eastAsia="Times New Roman" w:hAnsi="Arial" w:cs="Arial"/>
+          <w:sz w:val="24"/>
+          <w:szCs w:val="24"/>
+          <w:lang w:val="es-419" w:eastAsia="es-419"/>
+        </w:rPr>
+      </w:pPr>
+      <w:r>
+        <w:rPr>
+          <w:rFonts w:ascii="Arial" w:eastAsia="Times New Roman" w:hAnsi="Arial" w:cs="Arial"/>
+          <w:b/>
+          <w:bCs/>
+          <w:sz w:val="24"/>
+          <w:szCs w:val="24"/>
+          <w:lang w:val="es-419" w:eastAsia="es-419"/>
+        </w:rPr>
+        <w:t>Para</w:t>
+      </w:r>
+      <w:r>
+        <w:rPr>
+          <w:rFonts w:ascii="Arial" w:eastAsia="Times New Roman" w:hAnsi="Arial" w:cs="Arial"/>
+          <w:sz w:val="24"/>
+          <w:szCs w:val="24"/>
+          <w:lang w:val="es-419" w:eastAsia="es-419"/>
+        </w:rPr>
+        <w:t xml:space="preserve"> poder brindar una atención más personalizada a los clientes, ayudándoles a tomar decisiones de compra informadas y aumentar las ventas.</w:t>
+      </w:r>
+    </w:p>
+    <w:p>
+      <w:pPr>
+        <w:pStyle w:val="NormalWeb"/>
+        <w:rPr>
+          <w:rFonts w:ascii="Arial" w:hAnsi="Arial" w:cs="Arial"/>
+          <w:lang w:val="es-GT"/>
+        </w:rPr>
+      </w:pPr>
+    </w:p>
+    <w:p>
+      <w:pPr>
+        <w:pStyle w:val="NormalWeb"/>
+        <w:rPr>
+          <w:rFonts w:ascii="Arial" w:hAnsi="Arial" w:cs="Arial"/>
+          <w:b/>
+          <w:bCs/>
+          <w:lang w:val="es-419" w:eastAsia="es-419"/>
+        </w:rPr>
+      </w:pPr>
+      <w:r>
+        <w:rPr>
+          <w:rFonts w:ascii="Arial" w:hAnsi="Arial" w:cs="Arial"/>
+          <w:b/>
+          <w:bCs/>
+          <w:lang w:val="es-419" w:eastAsia="es-419"/>
+        </w:rPr>
+        <w:lastRenderedPageBreak/>
+        <w:t>HUJM-</w:t>
+      </w:r>
+      <w:proofErr w:type="gramStart"/>
+      <w:r>
+        <w:rPr>
+          <w:rFonts w:ascii="Arial" w:hAnsi="Arial" w:cs="Arial"/>
+          <w:b/>
+          <w:bCs/>
+          <w:lang w:val="es-419" w:eastAsia="es-419"/>
+        </w:rPr>
+        <w:t>002:Historias</w:t>
+      </w:r>
+      <w:proofErr w:type="gramEnd"/>
+      <w:r>
+        <w:rPr>
+          <w:rFonts w:ascii="Arial" w:hAnsi="Arial" w:cs="Arial"/>
+          <w:b/>
+          <w:bCs/>
+          <w:lang w:val="es-419" w:eastAsia="es-419"/>
+        </w:rPr>
+        <w:t xml:space="preserve"> de citas y reparaciones</w:t>
+      </w:r>
+    </w:p>
+    <w:p>
+      <w:pPr>
+        <w:pStyle w:val="NormalWeb"/>
+        <w:rPr>
+          <w:rFonts w:ascii="Arial" w:hAnsi="Arial" w:cs="Arial"/>
+          <w:lang w:val="es-GT"/>
+        </w:rPr>
+      </w:pPr>
+      <w:r>
+        <w:rPr>
+          <w:rFonts w:ascii="Arial" w:hAnsi="Arial" w:cs="Arial"/>
+          <w:b/>
+          <w:bCs/>
+          <w:lang w:val="es-GT"/>
+        </w:rPr>
+        <w:t>Como</w:t>
+      </w:r>
+      <w:r>
+        <w:rPr>
+          <w:rFonts w:ascii="Arial" w:hAnsi="Arial" w:cs="Arial"/>
+          <w:lang w:val="es-GT"/>
+        </w:rPr>
+        <w:t xml:space="preserve"> empleado en el concesionario,</w:t>
+      </w:r>
+    </w:p>
+    <w:p>
+      <w:pPr>
+        <w:pStyle w:val="NormalWeb"/>
+        <w:rPr>
+          <w:rFonts w:ascii="Arial" w:hAnsi="Arial" w:cs="Arial"/>
+          <w:lang w:val="es-GT"/>
+        </w:rPr>
+      </w:pPr>
+      <w:r>
+        <w:rPr>
+          <w:rFonts w:ascii="Arial" w:hAnsi="Arial" w:cs="Arial"/>
+          <w:b/>
+          <w:bCs/>
+          <w:lang w:val="es-GT"/>
+        </w:rPr>
+        <w:t>Quiero</w:t>
+      </w:r>
+      <w:r>
+        <w:rPr>
+          <w:rFonts w:ascii="Arial" w:hAnsi="Arial" w:cs="Arial"/>
+          <w:lang w:val="es-GT"/>
+        </w:rPr>
+        <w:t xml:space="preserve"> tener un sistema para gestionar las citas de servicio y reparaciones de vehículos,</w:t>
+      </w:r>
+    </w:p>
+    <w:p>
+      <w:pPr>
+        <w:pStyle w:val="NormalWeb"/>
+        <w:rPr>
+          <w:rFonts w:ascii="Arial" w:hAnsi="Arial" w:cs="Arial"/>
+          <w:lang w:val="es-GT"/>
+        </w:rPr>
+      </w:pPr>
+      <w:r>
+        <w:rPr>
+          <w:rFonts w:ascii="Arial" w:hAnsi="Arial" w:cs="Arial"/>
+          <w:b/>
+          <w:bCs/>
+          <w:lang w:val="es-GT"/>
+        </w:rPr>
+        <w:t xml:space="preserve">Para </w:t>
+      </w:r>
+      <w:r>
+        <w:rPr>
+          <w:rFonts w:ascii="Arial" w:hAnsi="Arial" w:cs="Arial"/>
+          <w:lang w:val="es-GT"/>
+        </w:rPr>
+        <w:t>asegurarme de que los vehículos sean atendidos de manera oportuna, optimizar la carga de trabajo del taller y mejorar la satisfacción de los clientes.</w:t>
+      </w:r>
+    </w:p>
+    <w:p>
+      <w:pPr>
+        <w:pStyle w:val="NormalWeb"/>
+        <w:rPr>
+          <w:rFonts w:ascii="Arial" w:hAnsi="Arial" w:cs="Arial"/>
+          <w:b/>
+          <w:bCs/>
+          <w:lang w:val="es-419" w:eastAsia="es-419"/>
+        </w:rPr>
+      </w:pPr>
+      <w:r>
+        <w:rPr>
+          <w:rFonts w:ascii="Arial" w:hAnsi="Arial" w:cs="Arial"/>
+          <w:b/>
+          <w:bCs/>
+          <w:lang w:val="es-419" w:eastAsia="es-419"/>
+        </w:rPr>
+        <w:t>HUJM-003: Historia de visitas</w:t>
+      </w:r>
+    </w:p>
+    <w:p>
+      <w:pPr>
+        <w:pStyle w:val="NormalWeb"/>
+        <w:rPr>
+          <w:rFonts w:ascii="Arial" w:hAnsi="Arial" w:cs="Arial"/>
+          <w:lang w:val="es-GT"/>
+        </w:rPr>
+      </w:pPr>
+      <w:r>
+        <w:rPr>
+          <w:rFonts w:ascii="Arial" w:hAnsi="Arial" w:cs="Arial"/>
+          <w:lang w:val="es-GT"/>
+        </w:rPr>
+        <w:t>Como empleado del concesionario,</w:t>
+      </w:r>
+    </w:p>
+    <w:p>
+      <w:pPr>
+        <w:pStyle w:val="NormalWeb"/>
+        <w:rPr>
+          <w:rFonts w:ascii="Arial" w:hAnsi="Arial" w:cs="Arial"/>
+          <w:lang w:val="es-GT"/>
+        </w:rPr>
+      </w:pPr>
+      <w:r>
+        <w:rPr>
+          <w:rFonts w:ascii="Arial" w:hAnsi="Arial" w:cs="Arial"/>
+          <w:lang w:val="es-GT"/>
+        </w:rPr>
+        <w:t>Quiero un sistema para registrar y dar seguimiento a las visitas de los clientes, tanto para ventas como para servicios,</w:t>
+      </w:r>
+    </w:p>
+    <w:p>
+      <w:pPr>
+        <w:pStyle w:val="NormalWeb"/>
+        <w:rPr>
+          <w:rFonts w:ascii="Arial" w:hAnsi="Arial" w:cs="Arial"/>
+          <w:lang w:val="es-GT"/>
+        </w:rPr>
+      </w:pPr>
+      <w:r>
+        <w:rPr>
+          <w:rFonts w:ascii="Arial" w:hAnsi="Arial" w:cs="Arial"/>
+          <w:lang w:val="es-GT"/>
+        </w:rPr>
+        <w:t>Para organizar de manera eficiente la agenda y asegurarme de que todos los clientes reciban una atención adecuada y puntual.</w:t>
+      </w:r>
+    </w:p>
+    <w:p>
+      <w:pPr>
+        <w:pStyle w:val="NormalWeb"/>
+        <w:rPr>
+          <w:rFonts w:ascii="Arial" w:hAnsi="Arial" w:cs="Arial"/>
+          <w:lang w:val="es-GT"/>
+        </w:rPr>
+      </w:pPr>
+    </w:p>
+    <w:p>
+      <w:pPr>
+        <w:pStyle w:val="NormalWeb"/>
+        <w:rPr>
+          <w:rFonts w:ascii="Arial" w:hAnsi="Arial" w:cs="Arial"/>
+          <w:lang w:val="es-GT"/>
+        </w:rPr>
+      </w:pPr>
+    </w:p>
+    <w:p>
+      <w:pPr>
+        <w:pStyle w:val="NormalWeb"/>
+        <w:rPr>
+          <w:rFonts w:ascii="Arial" w:hAnsi="Arial" w:cs="Arial"/>
+          <w:lang w:val="es-GT"/>
+        </w:rPr>
+      </w:pPr>
+    </w:p>
+    <w:p>
+      <w:pPr>
+        <w:pStyle w:val="NormalWeb"/>
+        <w:rPr>
+          <w:rFonts w:ascii="Arial" w:hAnsi="Arial" w:cs="Arial"/>
+          <w:lang w:val="es-GT"/>
+        </w:rPr>
+      </w:pPr>
+    </w:p>
+    <w:p>
+      <w:pPr>
+        <w:pStyle w:val="NormalWeb"/>
+        <w:rPr>
+          <w:rFonts w:ascii="Arial" w:hAnsi="Arial" w:cs="Arial"/>
+          <w:lang w:val="es-GT"/>
+        </w:rPr>
+      </w:pPr>
+    </w:p>
+    <w:p>
+      <w:pPr>
+        <w:pStyle w:val="NormalWeb"/>
+        <w:rPr>
+          <w:rFonts w:ascii="Arial" w:hAnsi="Arial" w:cs="Arial"/>
+          <w:lang w:val="es-GT"/>
+        </w:rPr>
+      </w:pPr>
+      <w:r>
+        <w:rPr>
+          <w:rFonts w:ascii="Arial" w:hAnsi="Arial" w:cs="Arial"/>
+          <w:lang w:val="es-GT"/>
+        </w:rPr>
+        <w:t>Modelo Entidad-Relación De concesionario de Vehículos</w:t>
+      </w:r>
+    </w:p>
+    <w:p>
+      <w:pPr>
+        <w:pStyle w:val="NormalWeb"/>
+        <w:rPr>
+          <w:rFonts w:ascii="Arial" w:hAnsi="Arial" w:cs="Arial"/>
+          <w:lang w:val="es-GT"/>
+        </w:rPr>
+      </w:pPr>
+      <w:r>
+        <w:rPr>
+          <w:rFonts w:ascii="Arial" w:hAnsi="Arial" w:cs="Arial"/>
+          <w:noProof/>
+          <w:lang w:val="es-GT"/>
+        </w:rPr>
+        <w:drawing>
+          <wp:anchor distT="0" distB="0" distL="114300" distR="114300" simplePos="0" relativeHeight="251658240" behindDoc="1" locked="0" layoutInCell="1" allowOverlap="1" wp14:anchorId="3D2CDBB2" wp14:editId="5D660DEC">
+            <wp:simplePos x="0" y="0"/>
+            <wp:positionH relativeFrom="margin">
+              <wp:posOffset>-880110</wp:posOffset>
+            </wp:positionH>
+            <wp:positionV relativeFrom="paragraph">
+              <wp:posOffset>318135</wp:posOffset>
+            </wp:positionV>
+            <wp:extent cx="7404735" cy="6048375"/>
+            <wp:effectExtent l="0" t="0" r="5715" b="9525"/>
+            <wp:wrapNone/>
+            <wp:docPr id="296774087" name="Imagen 1"/>
+            <wp:cNvGraphicFramePr>
+              <a:graphicFrameLocks xmlns:a="http://schemas.openxmlformats.org/drawingml/2006/main" noChangeAspect="1"/>
+            </wp:cNvGraphicFramePr>
+            <a:graphic xmlns:a="http://schemas.openxmlformats.org/drawingml/2006/main">
+              <a:graphicData uri="http://schemas.openxmlformats.org/drawingml/2006/picture">
+                <pic:pic xmlns:pic="http://schemas.openxmlformats.org/drawingml/2006/picture">
+                  <pic:nvPicPr>
+                    <pic:cNvPr id="0" name="Picture 1"/>
+                    <pic:cNvPicPr>
+                      <a:picLocks noChangeAspect="1" noChangeArrowheads="1"/>
+                    </pic:cNvPicPr>
+                  </pic:nvPicPr>
+                  <pic:blipFill>
+                    <a:blip r:embed="rId11">
+                      <a:extLst>
+                        <a:ext uri="{28A0092B-C50C-407E-A947-70E740481C1C}">
+                          <a14:useLocalDpi xmlns:a14="http://schemas.microsoft.com/office/drawing/2010/main" val="0"/>
+                        </a:ext>
+                      </a:extLst>
+                    </a:blip>
+                    <a:srcRect/>
+                    <a:stretch>
+                      <a:fillRect/>
+                    </a:stretch>
+                  </pic:blipFill>
+                  <pic:spPr bwMode="auto">
+                    <a:xfrm>
+                      <a:off x="0" y="0"/>
+                      <a:ext cx="7404735" cy="6048375"/>
+                    </a:xfrm>
+                    <a:prstGeom prst="rect">
+                      <a:avLst/>
+                    </a:prstGeom>
+                    <a:noFill/>
+                    <a:ln>
+                      <a:noFill/>
+                    </a:ln>
+                  </pic:spPr>
+                </pic:pic>
+              </a:graphicData>
+            </a:graphic>
+            <wp14:sizeRelH relativeFrom="margin">
+              <wp14:pctWidth>0</wp14:pctWidth>
+            </wp14:sizeRelH>
+            <wp14:sizeRelV relativeFrom="margin">
+              <wp14:pctHeight>0</wp14:pctHeight>
+            </wp14:sizeRelV>
+          </wp:anchor>
+        </w:drawing>
+      </w:r>
+    </w:p>
+    <w:p>
+      <w:pPr>
+        <w:pStyle w:val="NormalWeb"/>
+        <w:rPr>
+          <w:rFonts w:ascii="Arial" w:hAnsi="Arial" w:cs="Arial"/>
+          <w:lang w:val="es-GT"/>
+        </w:rPr>
+      </w:pPr>
+    </w:p>
+    <w:p>
+      <w:pPr>
+        <w:pStyle w:val="NormalWeb"/>
+        <w:rPr>
+          <w:rFonts w:ascii="Arial" w:hAnsi="Arial" w:cs="Arial"/>
+          <w:lang w:val="es-GT"/>
+        </w:rPr>
+      </w:pPr>
+    </w:p>
+    <w:p>
+      <w:pPr>
+        <w:pStyle w:val="Sinespaciado"/>
+        <w:tabs>
+          <w:tab w:val="left" w:pos="5670"/>
+        </w:tabs>
+        <w:spacing w:line="276" w:lineRule="auto"/>
+        <w:rPr>
+          <w:rFonts w:ascii="Arial" w:hAnsi="Arial" w:cs="Arial"/>
+        </w:rPr>
+      </w:pPr>
+    </w:p>
+    <w:p/>
+    <w:p/>
+    <w:p/>
+    <w:p/>
+    <w:p/>
+    <w:p/>
+    <w:p/>
+    <w:p/>
+    <w:p/>
+    <w:p/>
+    <w:p/>
+    <w:p/>
+    <w:p/>
+    <w:p/>
+    <w:p/>
+    <w:p/>
+    <w:p/>
+    <w:p/>
+    <w:p>
+      <w:pPr>
+        <w:rPr>
+          <w:rFonts w:ascii="Arial" w:eastAsiaTheme="minorHAnsi" w:hAnsi="Arial" w:cs="Arial"/>
+        </w:rPr>
+      </w:pPr>
+    </w:p>
+    <w:p>
+      <w:pPr>
+        <w:jc w:val="center"/>
+      </w:pPr>
+    </w:p>
+    <w:p>
+      <w:pPr>
+        <w:jc w:val="center"/>
+      </w:pPr>
+    </w:p>
+    <w:p>
+      <w:pPr>
+        <w:jc w:val="center"/>
+      </w:pPr>
+    </w:p>
+    <w:p>
+      <w:pPr>
+        <w:jc w:val="center"/>
+      </w:pPr>
+    </w:p>
+    <w:p>
+      <w:pPr>
+        <w:jc w:val="center"/>
+      </w:pPr>
+    </w:p>
+    <w:p>
+      <w:pPr>
+        <w:jc w:val="center"/>
+      </w:pPr>
+    </w:p>
+    <w:p>
+      <w:pPr>
+        <w:jc w:val="center"/>
+      </w:pPr>
+    </w:p>
+    <w:p>
+      <w:pPr>
+        <w:jc w:val="center"/>
+      </w:pPr>
+    </w:p>
+    <w:p>
+      <w:pPr>
+        <w:jc w:val="center"/>
+      </w:pPr>
+    </w:p>
+    <w:p>
+      <w:pPr>
+        <w:jc w:val="center"/>
+      </w:pPr>
+    </w:p>
+    <w:p>
+      <w:pPr>
+        <w:jc w:val="center"/>
+      </w:pPr>
+    </w:p>
+    <w:p>
+      <w:pPr>
+        <w:jc w:val="center"/>
+      </w:pPr>
+    </w:p>
+    <w:p>
+      <w:pPr>
+        <w:jc w:val="center"/>
+      </w:pPr>
+    </w:p>
+    <w:p>
+      <w:pPr>
+        <w:jc w:val="center"/>
+      </w:pPr>
+    </w:p>
+    <w:p>
+      <w:pPr>
+        <w:jc w:val="center"/>
+      </w:pPr>
+    </w:p>
+    <w:p>
+      <w:pPr>
+        <w:jc w:val="center"/>
+      </w:pPr>
+    </w:p>
+    <w:p>
+      <w:pPr>
+        <w:jc w:val="center"/>
+      </w:pPr>
+    </w:p>
+    <w:p>
+      <w:pPr>
+        <w:jc w:val="center"/>
+      </w:pPr>
+    </w:p>
+    <w:p>
+      <w:pPr>
+        <w:jc w:val="center"/>
+      </w:pPr>
+    </w:p>
+    <w:p>
+      <w:pPr>
+        <w:jc w:val="center"/>
+      </w:pPr>
+    </w:p>
+    <w:p>
+      <w:pPr>
+        <w:jc w:val="center"/>
+      </w:pPr>
+    </w:p>
+    <w:p>
+      <w:pPr>
+        <w:jc w:val="center"/>
+      </w:pPr>
+    </w:p>
+    <w:p>
+      <w:pPr>
+        <w:jc w:val="center"/>
+      </w:pPr>
+    </w:p>
+    <w:p>
+      <w:pPr>
+        <w:jc w:val="center"/>
+      </w:pPr>
+    </w:p>
+    <w:p>
+      <w:pPr>
+        <w:jc w:val="center"/>
+      </w:pPr>
+    </w:p>
+    <w:p>
+      <w:pPr>
+        <w:jc w:val="center"/>
+      </w:pPr>
+    </w:p>
+    <w:p>
+      <w:pPr>
+        <w:jc w:val="center"/>
+      </w:pPr>
+    </w:p>
+    <w:p>
+      <w:pPr>
+        <w:jc w:val="center"/>
+      </w:pPr>
+    </w:p>
+    <w:p>
+      <w:pPr>
+        <w:jc w:val="center"/>
+      </w:pPr>
+    </w:p>
+    <w:p>
+      <w:pPr>
+        <w:jc w:val="center"/>
+      </w:pPr>
+    </w:p>
+    <w:p>
+      <w:pPr>
+        <w:jc w:val="center"/>
+      </w:pPr>
+    </w:p>
+    <w:p>
+      <w:pPr>
+        <w:jc w:val="center"/>
+      </w:pPr>
+    </w:p>
+    <w:p>
+      <w:pPr>
+        <w:jc w:val="center"/>
+      </w:pPr>
+    </w:p>
+    <w:p>
+      <w:pPr>
+        <w:jc w:val="center"/>
+      </w:pPr>
+      <w:r>
+        <w:rPr>
+          <w:noProof/>
+        </w:rPr>
+        <w:drawing>
+          <wp:anchor distT="0" distB="0" distL="114300" distR="114300" simplePos="0" relativeHeight="251659264" behindDoc="1" locked="0" layoutInCell="1" allowOverlap="1" wp14:anchorId="1D00A629" wp14:editId="76AA71BC">
+            <wp:simplePos x="0" y="0"/>
+            <wp:positionH relativeFrom="column">
+              <wp:posOffset>-554355</wp:posOffset>
+            </wp:positionH>
+            <wp:positionV relativeFrom="paragraph">
+              <wp:posOffset>1355725</wp:posOffset>
+            </wp:positionV>
+            <wp:extent cx="6111240" cy="6392545"/>
+            <wp:effectExtent l="0" t="0" r="3810" b="8255"/>
+            <wp:wrapNone/>
+            <wp:docPr id="1" name="Imagen 1"/>
+            <wp:cNvGraphicFramePr>
+              <a:graphicFrameLocks xmlns:a="http://schemas.openxmlformats.org/drawingml/2006/main" noChangeAspect="1"/>
+            </wp:cNvGraphicFramePr>
+            <a:graphic xmlns:a="http://schemas.openxmlformats.org/drawingml/2006/main">
+              <a:graphicData uri="http://schemas.openxmlformats.org/drawingml/2006/picture">
+                <pic:pic xmlns:pic="http://schemas.openxmlformats.org/drawingml/2006/picture">
+                  <pic:nvPicPr>
+                    <pic:cNvPr id="1" name="Imagen 1"/>
+                    <pic:cNvPicPr/>
+                  </pic:nvPicPr>
+                  <pic:blipFill>
+                    <a:blip r:embed="rId12">
+                      <a:extLst>
+                        <a:ext uri="{28A0092B-C50C-407E-A947-70E740481C1C}">
+                          <a14:useLocalDpi xmlns:a14="http://schemas.microsoft.com/office/drawing/2010/main" val="0"/>
+                        </a:ext>
+                      </a:extLst>
+                    </a:blip>
+                    <a:stretch>
+                      <a:fillRect/>
+                    </a:stretch>
+                  </pic:blipFill>
+                  <pic:spPr>
+                    <a:xfrm>
+                      <a:off x="0" y="0"/>
+                      <a:ext cx="6111240" cy="6392545"/>
+                    </a:xfrm>
+                    <a:prstGeom prst="rect">
+                      <a:avLst/>
+                    </a:prstGeom>
+                  </pic:spPr>
+                </pic:pic>
+              </a:graphicData>
+            </a:graphic>
+          </wp:anchor>
+        </w:drawing>
+      </w:r>
+      <w:r>
+        <w:t>DIAGRAMA MODELO RELACIONAL</w:t>
+      </w:r>
     </w:p>
     <w:sectPr>
       <w:pgSz w:w="12240" w:h="15840"/>
@@ -619,7 +3455,7 @@
 </file>
 
 <file path=word/comments.xml><?xml version="1.0" encoding="utf-8"?>
-<w:comments xmlns:wpc="http://schemas.microsoft.com/office/word/2010/wordprocessingCanvas" xmlns:cx="http://schemas.microsoft.com/office/drawing/2014/chartex" xmlns:cx1="http://schemas.microsoft.com/office/drawing/2015/9/8/chartex" xmlns:cx2="http://schemas.microsoft.com/office/drawing/2015/10/21/chartex" xmlns:cx3="http://schemas.microsoft.com/office/drawing/2016/5/9/chartex" xmlns:cx4="http://schemas.microsoft.com/office/drawing/2016/5/10/chartex" xmlns:cx5="http://schemas.microsoft.com/office/drawing/2016/5/11/chartex" xmlns:cx6="http://schemas.microsoft.com/office/drawing/2016/5/12/chartex" xmlns:cx7="http://schemas.microsoft.com/office/drawing/2016/5/13/chartex" xmlns:cx8="http://schemas.microsoft.com/office/drawing/2016/5/14/chartex" xmlns:mc="http://schemas.openxmlformats.org/markup-compatibility/2006" xmlns:aink="http://schemas.microsoft.com/office/drawing/2016/ink" xmlns:am3d="http://schemas.microsoft.com/office/drawing/2017/model3d" xmlns:o="urn:schemas-microsoft-com:office:office" xmlns:r="http://schemas.openxmlformats.org/officeDocument/2006/relationships" xmlns:m="http://schemas.openxmlformats.org/officeDocument/2006/math" xmlns:v="urn:schemas-microsoft-com:vml" xmlns:wp14="http://schemas.microsoft.com/office/word/2010/wordprocessingDrawing" xmlns:wp="http://schemas.openxmlformats.org/drawingml/2006/wordprocessingDrawing" xmlns:w10="urn:schemas-microsoft-com:office:word" xmlns:w="http://schemas.openxmlformats.org/wordprocessingml/2006/main" xmlns:w14="http://schemas.microsoft.com/office/word/2010/wordml" xmlns:w15="http://schemas.microsoft.com/office/word/2012/wordml" xmlns:w16cex="http://schemas.microsoft.com/office/word/2018/wordml/cex" xmlns:w16cid="http://schemas.microsoft.com/office/word/2016/wordml/cid" xmlns:w16="http://schemas.microsoft.com/office/word/2018/wordml" xmlns:w16sdtdh="http://schemas.microsoft.com/office/word/2020/wordml/sdtdatahash" xmlns:w16se="http://schemas.microsoft.com/office/word/2015/wordml/symex" xmlns:wpg="http://schemas.microsoft.com/office/word/2010/wordprocessingGroup" xmlns:wpi="http://schemas.microsoft.com/office/word/2010/wordprocessingInk" xmlns:wne="http://schemas.microsoft.com/office/word/2006/wordml" xmlns:wps="http://schemas.microsoft.com/office/word/2010/wordprocessingShape" mc:Ignorable="w14 w15 w16se w16cid w16 w16cex w16sdtdh wp14">
+<w:comments xmlns:wpc="http://schemas.microsoft.com/office/word/2010/wordprocessingCanvas" xmlns:cx="http://schemas.microsoft.com/office/drawing/2014/chartex" xmlns:cx1="http://schemas.microsoft.com/office/drawing/2015/9/8/chartex" xmlns:cx2="http://schemas.microsoft.com/office/drawing/2015/10/21/chartex" xmlns:cx3="http://schemas.microsoft.com/office/drawing/2016/5/9/chartex" xmlns:cx4="http://schemas.microsoft.com/office/drawing/2016/5/10/chartex" xmlns:cx5="http://schemas.microsoft.com/office/drawing/2016/5/11/chartex" xmlns:cx6="http://schemas.microsoft.com/office/drawing/2016/5/12/chartex" xmlns:cx7="http://schemas.microsoft.com/office/drawing/2016/5/13/chartex" xmlns:cx8="http://schemas.microsoft.com/office/drawing/2016/5/14/chartex" xmlns:mc="http://schemas.openxmlformats.org/markup-compatibility/2006" xmlns:aink="http://schemas.microsoft.com/office/drawing/2016/ink" xmlns:am3d="http://schemas.microsoft.com/office/drawing/2017/model3d" xmlns:o="urn:schemas-microsoft-com:office:office" xmlns:oel="http://schemas.microsoft.com/office/2019/extlst" xmlns:r="http://schemas.openxmlformats.org/officeDocument/2006/relationships" xmlns:m="http://schemas.openxmlformats.org/officeDocument/2006/math" xmlns:v="urn:schemas-microsoft-com:vml" xmlns:wp14="http://schemas.microsoft.com/office/word/2010/wordprocessingDrawing" xmlns:wp="http://schemas.openxmlformats.org/drawingml/2006/wordprocessingDrawing" xmlns:w10="urn:schemas-microsoft-com:office:word" xmlns:w="http://schemas.openxmlformats.org/wordprocessingml/2006/main" xmlns:w14="http://schemas.microsoft.com/office/word/2010/wordml" xmlns:w15="http://schemas.microsoft.com/office/word/2012/wordml" xmlns:w16cex="http://schemas.microsoft.com/office/word/2018/wordml/cex" xmlns:w16cid="http://schemas.microsoft.com/office/word/2016/wordml/cid" xmlns:w16="http://schemas.microsoft.com/office/word/2018/wordml" xmlns:w16du="http://schemas.microsoft.com/office/word/2023/wordml/word16du" xmlns:w16sdtdh="http://schemas.microsoft.com/office/word/2020/wordml/sdtdatahash" xmlns:w16sdtfl="http://schemas.microsoft.com/office/word/2024/wordml/sdtformatlock" xmlns:w16se="http://schemas.microsoft.com/office/word/2015/wordml/symex" xmlns:wpg="http://schemas.microsoft.com/office/word/2010/wordprocessingGroup" xmlns:wpi="http://schemas.microsoft.com/office/word/2010/wordprocessingInk" xmlns:wne="http://schemas.microsoft.com/office/word/2006/wordml" xmlns:wps="http://schemas.microsoft.com/office/word/2010/wordprocessingShape" mc:Ignorable="w14 w15 w16se w16cid w16 w16cex w16sdtdh w16sdtfl w16du wp14">
   <w:comment w:id="0" w:author="Pedro Armas" w:date="2023-11-27T00:25:00Z" w:initials="PA">
     <w:p>
       <w:pPr>
@@ -672,7 +3508,7 @@
 </file>
 
 <file path=word/commentsExtended.xml><?xml version="1.0" encoding="utf-8"?>
-<w15:commentsEx xmlns:wpc="http://schemas.microsoft.com/office/word/2010/wordprocessingCanvas" xmlns:cx="http://schemas.microsoft.com/office/drawing/2014/chartex" xmlns:cx1="http://schemas.microsoft.com/office/drawing/2015/9/8/chartex" xmlns:cx2="http://schemas.microsoft.com/office/drawing/2015/10/21/chartex" xmlns:cx3="http://schemas.microsoft.com/office/drawing/2016/5/9/chartex" xmlns:cx4="http://schemas.microsoft.com/office/drawing/2016/5/10/chartex" xmlns:cx5="http://schemas.microsoft.com/office/drawing/2016/5/11/chartex" xmlns:cx6="http://schemas.microsoft.com/office/drawing/2016/5/12/chartex" xmlns:cx7="http://schemas.microsoft.com/office/drawing/2016/5/13/chartex" xmlns:cx8="http://schemas.microsoft.com/office/drawing/2016/5/14/chartex" xmlns:mc="http://schemas.openxmlformats.org/markup-compatibility/2006" xmlns:aink="http://schemas.microsoft.com/office/drawing/2016/ink" xmlns:am3d="http://schemas.microsoft.com/office/drawing/2017/model3d" xmlns:o="urn:schemas-microsoft-com:office:office" xmlns:r="http://schemas.openxmlformats.org/officeDocument/2006/relationships" xmlns:m="http://schemas.openxmlformats.org/officeDocument/2006/math" xmlns:v="urn:schemas-microsoft-com:vml" xmlns:wp14="http://schemas.microsoft.com/office/word/2010/wordprocessingDrawing" xmlns:wp="http://schemas.openxmlformats.org/drawingml/2006/wordprocessingDrawing" xmlns:w10="urn:schemas-microsoft-com:office:word" xmlns:w="http://schemas.openxmlformats.org/wordprocessingml/2006/main" xmlns:w14="http://schemas.microsoft.com/office/word/2010/wordml" xmlns:w15="http://schemas.microsoft.com/office/word/2012/wordml" xmlns:w16cex="http://schemas.microsoft.com/office/word/2018/wordml/cex" xmlns:w16cid="http://schemas.microsoft.com/office/word/2016/wordml/cid" xmlns:w16="http://schemas.microsoft.com/office/word/2018/wordml" xmlns:w16sdtdh="http://schemas.microsoft.com/office/word/2020/wordml/sdtdatahash" xmlns:w16se="http://schemas.microsoft.com/office/word/2015/wordml/symex" xmlns:wpg="http://schemas.microsoft.com/office/word/2010/wordprocessingGroup" xmlns:wpi="http://schemas.microsoft.com/office/word/2010/wordprocessingInk" xmlns:wne="http://schemas.microsoft.com/office/word/2006/wordml" xmlns:wps="http://schemas.microsoft.com/office/word/2010/wordprocessingShape" mc:Ignorable="w14 w15 w16se w16cid w16 w16cex w16sdtdh wp14">
+<w15:commentsEx xmlns:wpc="http://schemas.microsoft.com/office/word/2010/wordprocessingCanvas" xmlns:cx="http://schemas.microsoft.com/office/drawing/2014/chartex" xmlns:cx1="http://schemas.microsoft.com/office/drawing/2015/9/8/chartex" xmlns:cx2="http://schemas.microsoft.com/office/drawing/2015/10/21/chartex" xmlns:cx3="http://schemas.microsoft.com/office/drawing/2016/5/9/chartex" xmlns:cx4="http://schemas.microsoft.com/office/drawing/2016/5/10/chartex" xmlns:cx5="http://schemas.microsoft.com/office/drawing/2016/5/11/chartex" xmlns:cx6="http://schemas.microsoft.com/office/drawing/2016/5/12/chartex" xmlns:cx7="http://schemas.microsoft.com/office/drawing/2016/5/13/chartex" xmlns:cx8="http://schemas.microsoft.com/office/drawing/2016/5/14/chartex" xmlns:mc="http://schemas.openxmlformats.org/markup-compatibility/2006" xmlns:aink="http://schemas.microsoft.com/office/drawing/2016/ink" xmlns:am3d="http://schemas.microsoft.com/office/drawing/2017/model3d" xmlns:o="urn:schemas-microsoft-com:office:office" xmlns:oel="http://schemas.microsoft.com/office/2019/extlst" xmlns:r="http://schemas.openxmlformats.org/officeDocument/2006/relationships" xmlns:m="http://schemas.openxmlformats.org/officeDocument/2006/math" xmlns:v="urn:schemas-microsoft-com:vml" xmlns:wp14="http://schemas.microsoft.com/office/word/2010/wordprocessingDrawing" xmlns:wp="http://schemas.openxmlformats.org/drawingml/2006/wordprocessingDrawing" xmlns:w10="urn:schemas-microsoft-com:office:word" xmlns:w="http://schemas.openxmlformats.org/wordprocessingml/2006/main" xmlns:w14="http://schemas.microsoft.com/office/word/2010/wordml" xmlns:w15="http://schemas.microsoft.com/office/word/2012/wordml" xmlns:w16cex="http://schemas.microsoft.com/office/word/2018/wordml/cex" xmlns:w16cid="http://schemas.microsoft.com/office/word/2016/wordml/cid" xmlns:w16="http://schemas.microsoft.com/office/word/2018/wordml" xmlns:w16du="http://schemas.microsoft.com/office/word/2023/wordml/word16du" xmlns:w16sdtdh="http://schemas.microsoft.com/office/word/2020/wordml/sdtdatahash" xmlns:w16sdtfl="http://schemas.microsoft.com/office/word/2024/wordml/sdtformatlock" xmlns:w16se="http://schemas.microsoft.com/office/word/2015/wordml/symex" xmlns:wpg="http://schemas.microsoft.com/office/word/2010/wordprocessingGroup" xmlns:wpi="http://schemas.microsoft.com/office/word/2010/wordprocessingInk" xmlns:wne="http://schemas.microsoft.com/office/word/2006/wordml" xmlns:wps="http://schemas.microsoft.com/office/word/2010/wordprocessingShape" mc:Ignorable="w14 w15 w16se w16cid w16 w16cex w16sdtdh w16sdtfl w16du wp14">
   <w15:commentEx w15:paraId="34D7B734" w15:done="0"/>
   <w15:commentEx w15:paraId="1AF62A36" w15:done="0"/>
   <w15:commentEx w15:paraId="00D7F781" w15:done="0"/>
@@ -680,7 +3516,7 @@
 </file>
 
 <file path=word/commentsExtensible.xml><?xml version="1.0" encoding="utf-8"?>
-<w16cex:commentsExtensible xmlns:wpc="http://schemas.microsoft.com/office/word/2010/wordprocessingCanvas" xmlns:cx="http://schemas.microsoft.com/office/drawing/2014/chartex" xmlns:cx1="http://schemas.microsoft.com/office/drawing/2015/9/8/chartex" xmlns:cx2="http://schemas.microsoft.com/office/drawing/2015/10/21/chartex" xmlns:cx3="http://schemas.microsoft.com/office/drawing/2016/5/9/chartex" xmlns:cx4="http://schemas.microsoft.com/office/drawing/2016/5/10/chartex" xmlns:cx5="http://schemas.microsoft.com/office/drawing/2016/5/11/chartex" xmlns:cx6="http://schemas.microsoft.com/office/drawing/2016/5/12/chartex" xmlns:cx7="http://schemas.microsoft.com/office/drawing/2016/5/13/chartex" xmlns:cx8="http://schemas.microsoft.com/office/drawing/2016/5/14/chartex" xmlns:mc="http://schemas.openxmlformats.org/markup-compatibility/2006" xmlns:aink="http://schemas.microsoft.com/office/drawing/2016/ink" xmlns:am3d="http://schemas.microsoft.com/office/drawing/2017/model3d" xmlns:o="urn:schemas-microsoft-com:office:office" xmlns:r="http://schemas.openxmlformats.org/officeDocument/2006/relationships" xmlns:m="http://schemas.openxmlformats.org/officeDocument/2006/math" xmlns:v="urn:schemas-microsoft-com:vml" xmlns:wp14="http://schemas.microsoft.com/office/word/2010/wordprocessingDrawing" xmlns:wp="http://schemas.openxmlformats.org/drawingml/2006/wordprocessingDrawing" xmlns:w10="urn:schemas-microsoft-com:office:word" xmlns:w="http://schemas.openxmlformats.org/wordprocessingml/2006/main" xmlns:w14="http://schemas.microsoft.com/office/word/2010/wordml" xmlns:w15="http://schemas.microsoft.com/office/word/2012/wordml" xmlns:w16cex="http://schemas.microsoft.com/office/word/2018/wordml/cex" xmlns:w16cid="http://schemas.microsoft.com/office/word/2016/wordml/cid" xmlns:w16="http://schemas.microsoft.com/office/word/2018/wordml" xmlns:w16sdtdh="http://schemas.microsoft.com/office/word/2020/wordml/sdtdatahash" xmlns:w16se="http://schemas.microsoft.com/office/word/2015/wordml/symex" xmlns:wpg="http://schemas.microsoft.com/office/word/2010/wordprocessingGroup" xmlns:wpi="http://schemas.microsoft.com/office/word/2010/wordprocessingInk" xmlns:wne="http://schemas.microsoft.com/office/word/2006/wordml" xmlns:wps="http://schemas.microsoft.com/office/word/2010/wordprocessingShape" mc:Ignorable="w14 w15 w16se w16cid w16 w16cex w16sdtdh wp14">
+<w16cex:commentsExtensible xmlns:wpc="http://schemas.microsoft.com/office/word/2010/wordprocessingCanvas" xmlns:cx="http://schemas.microsoft.com/office/drawing/2014/chartex" xmlns:cx1="http://schemas.microsoft.com/office/drawing/2015/9/8/chartex" xmlns:cx2="http://schemas.microsoft.com/office/drawing/2015/10/21/chartex" xmlns:cx3="http://schemas.microsoft.com/office/drawing/2016/5/9/chartex" xmlns:cx4="http://schemas.microsoft.com/office/drawing/2016/5/10/chartex" xmlns:cx5="http://schemas.microsoft.com/office/drawing/2016/5/11/chartex" xmlns:cx6="http://schemas.microsoft.com/office/drawing/2016/5/12/chartex" xmlns:cx7="http://schemas.microsoft.com/office/drawing/2016/5/13/chartex" xmlns:cx8="http://schemas.microsoft.com/office/drawing/2016/5/14/chartex" xmlns:cr="http://schemas.microsoft.com/office/comments/2020/reactions" xmlns:mc="http://schemas.openxmlformats.org/markup-compatibility/2006" xmlns:aink="http://schemas.microsoft.com/office/drawing/2016/ink" xmlns:am3d="http://schemas.microsoft.com/office/drawing/2017/model3d" xmlns:o="urn:schemas-microsoft-com:office:office" xmlns:oel="http://schemas.microsoft.com/office/2019/extlst" xmlns:r="http://schemas.openxmlformats.org/officeDocument/2006/relationships" xmlns:m="http://schemas.openxmlformats.org/officeDocument/2006/math" xmlns:v="urn:schemas-microsoft-com:vml" xmlns:wp14="http://schemas.microsoft.com/office/word/2010/wordprocessingDrawing" xmlns:wp="http://schemas.openxmlformats.org/drawingml/2006/wordprocessingDrawing" xmlns:w10="urn:schemas-microsoft-com:office:word" xmlns:w="http://schemas.openxmlformats.org/wordprocessingml/2006/main" xmlns:w14="http://schemas.microsoft.com/office/word/2010/wordml" xmlns:w15="http://schemas.microsoft.com/office/word/2012/wordml" xmlns:w16cex="http://schemas.microsoft.com/office/word/2018/wordml/cex" xmlns:w16cid="http://schemas.microsoft.com/office/word/2016/wordml/cid" xmlns:w16="http://schemas.microsoft.com/office/word/2018/wordml" xmlns:w16du="http://schemas.microsoft.com/office/word/2023/wordml/word16du" xmlns:w16sdtdh="http://schemas.microsoft.com/office/word/2020/wordml/sdtdatahash" xmlns:w16sdtfl="http://schemas.microsoft.com/office/word/2024/wordml/sdtformatlock" xmlns:w16se="http://schemas.microsoft.com/office/word/2015/wordml/symex" xmlns:wpg="http://schemas.microsoft.com/office/word/2010/wordprocessingGroup" xmlns:wpi="http://schemas.microsoft.com/office/word/2010/wordprocessingInk" xmlns:wne="http://schemas.microsoft.com/office/word/2006/wordml" xmlns:wps="http://schemas.microsoft.com/office/word/2010/wordprocessingShape" mc:Ignorable="w14 w15 w16se w16cid w16 w16cex w16sdtdh w16sdtfl cr w16du wp14">
   <w16cex:commentExtensible w16cex:durableId="290E6085" w16cex:dateUtc="2023-11-27T06:25:00Z"/>
   <w16cex:commentExtensible w16cex:durableId="290E606C" w16cex:dateUtc="2023-11-27T06:25:00Z"/>
   <w16cex:commentExtensible w16cex:durableId="290E6041" w16cex:dateUtc="2023-11-27T06:24:00Z"/>
@@ -688,15 +3524,65 @@
 </file>
 
 <file path=word/commentsIds.xml><?xml version="1.0" encoding="utf-8"?>
-<w16cid:commentsIds xmlns:wpc="http://schemas.microsoft.com/office/word/2010/wordprocessingCanvas" xmlns:cx="http://schemas.microsoft.com/office/drawing/2014/chartex" xmlns:cx1="http://schemas.microsoft.com/office/drawing/2015/9/8/chartex" xmlns:cx2="http://schemas.microsoft.com/office/drawing/2015/10/21/chartex" xmlns:cx3="http://schemas.microsoft.com/office/drawing/2016/5/9/chartex" xmlns:cx4="http://schemas.microsoft.com/office/drawing/2016/5/10/chartex" xmlns:cx5="http://schemas.microsoft.com/office/drawing/2016/5/11/chartex" xmlns:cx6="http://schemas.microsoft.com/office/drawing/2016/5/12/chartex" xmlns:cx7="http://schemas.microsoft.com/office/drawing/2016/5/13/chartex" xmlns:cx8="http://schemas.microsoft.com/office/drawing/2016/5/14/chartex" xmlns:mc="http://schemas.openxmlformats.org/markup-compatibility/2006" xmlns:aink="http://schemas.microsoft.com/office/drawing/2016/ink" xmlns:am3d="http://schemas.microsoft.com/office/drawing/2017/model3d" xmlns:o="urn:schemas-microsoft-com:office:office" xmlns:r="http://schemas.openxmlformats.org/officeDocument/2006/relationships" xmlns:m="http://schemas.openxmlformats.org/officeDocument/2006/math" xmlns:v="urn:schemas-microsoft-com:vml" xmlns:wp14="http://schemas.microsoft.com/office/word/2010/wordprocessingDrawing" xmlns:wp="http://schemas.openxmlformats.org/drawingml/2006/wordprocessingDrawing" xmlns:w10="urn:schemas-microsoft-com:office:word" xmlns:w="http://schemas.openxmlformats.org/wordprocessingml/2006/main" xmlns:w14="http://schemas.microsoft.com/office/word/2010/wordml" xmlns:w15="http://schemas.microsoft.com/office/word/2012/wordml" xmlns:w16cex="http://schemas.microsoft.com/office/word/2018/wordml/cex" xmlns:w16cid="http://schemas.microsoft.com/office/word/2016/wordml/cid" xmlns:w16="http://schemas.microsoft.com/office/word/2018/wordml" xmlns:w16sdtdh="http://schemas.microsoft.com/office/word/2020/wordml/sdtdatahash" xmlns:w16se="http://schemas.microsoft.com/office/word/2015/wordml/symex" xmlns:wpg="http://schemas.microsoft.com/office/word/2010/wordprocessingGroup" xmlns:wpi="http://schemas.microsoft.com/office/word/2010/wordprocessingInk" xmlns:wne="http://schemas.microsoft.com/office/word/2006/wordml" xmlns:wps="http://schemas.microsoft.com/office/word/2010/wordprocessingShape" mc:Ignorable="w14 w15 w16se w16cid w16 w16cex w16sdtdh wp14">
+<w16cid:commentsIds xmlns:wpc="http://schemas.microsoft.com/office/word/2010/wordprocessingCanvas" xmlns:cx="http://schemas.microsoft.com/office/drawing/2014/chartex" xmlns:cx1="http://schemas.microsoft.com/office/drawing/2015/9/8/chartex" xmlns:cx2="http://schemas.microsoft.com/office/drawing/2015/10/21/chartex" xmlns:cx3="http://schemas.microsoft.com/office/drawing/2016/5/9/chartex" xmlns:cx4="http://schemas.microsoft.com/office/drawing/2016/5/10/chartex" xmlns:cx5="http://schemas.microsoft.com/office/drawing/2016/5/11/chartex" xmlns:cx6="http://schemas.microsoft.com/office/drawing/2016/5/12/chartex" xmlns:cx7="http://schemas.microsoft.com/office/drawing/2016/5/13/chartex" xmlns:cx8="http://schemas.microsoft.com/office/drawing/2016/5/14/chartex" xmlns:mc="http://schemas.openxmlformats.org/markup-compatibility/2006" xmlns:aink="http://schemas.microsoft.com/office/drawing/2016/ink" xmlns:am3d="http://schemas.microsoft.com/office/drawing/2017/model3d" xmlns:o="urn:schemas-microsoft-com:office:office" xmlns:oel="http://schemas.microsoft.com/office/2019/extlst" xmlns:r="http://schemas.openxmlformats.org/officeDocument/2006/relationships" xmlns:m="http://schemas.openxmlformats.org/officeDocument/2006/math" xmlns:v="urn:schemas-microsoft-com:vml" xmlns:wp14="http://schemas.microsoft.com/office/word/2010/wordprocessingDrawing" xmlns:wp="http://schemas.openxmlformats.org/drawingml/2006/wordprocessingDrawing" xmlns:w10="urn:schemas-microsoft-com:office:word" xmlns:w="http://schemas.openxmlformats.org/wordprocessingml/2006/main" xmlns:w14="http://schemas.microsoft.com/office/word/2010/wordml" xmlns:w15="http://schemas.microsoft.com/office/word/2012/wordml" xmlns:w16cex="http://schemas.microsoft.com/office/word/2018/wordml/cex" xmlns:w16cid="http://schemas.microsoft.com/office/word/2016/wordml/cid" xmlns:w16="http://schemas.microsoft.com/office/word/2018/wordml" xmlns:w16du="http://schemas.microsoft.com/office/word/2023/wordml/word16du" xmlns:w16sdtdh="http://schemas.microsoft.com/office/word/2020/wordml/sdtdatahash" xmlns:w16sdtfl="http://schemas.microsoft.com/office/word/2024/wordml/sdtformatlock" xmlns:w16se="http://schemas.microsoft.com/office/word/2015/wordml/symex" xmlns:wpg="http://schemas.microsoft.com/office/word/2010/wordprocessingGroup" xmlns:wpi="http://schemas.microsoft.com/office/word/2010/wordprocessingInk" xmlns:wne="http://schemas.microsoft.com/office/word/2006/wordml" xmlns:wps="http://schemas.microsoft.com/office/word/2010/wordprocessingShape" mc:Ignorable="w14 w15 w16se w16cid w16 w16cex w16sdtdh w16sdtfl w16du wp14">
   <w16cid:commentId w16cid:paraId="34D7B734" w16cid:durableId="290E6085"/>
   <w16cid:commentId w16cid:paraId="1AF62A36" w16cid:durableId="290E606C"/>
   <w16cid:commentId w16cid:paraId="00D7F781" w16cid:durableId="290E6041"/>
 </w16cid:commentsIds>
 </file>
 
+<file path=word/endnotes.xml><?xml version="1.0" encoding="utf-8"?>
+<w:endnotes xmlns:wpc="http://schemas.microsoft.com/office/word/2010/wordprocessingCanvas" xmlns:cx="http://schemas.microsoft.com/office/drawing/2014/chartex" xmlns:cx1="http://schemas.microsoft.com/office/drawing/2015/9/8/chartex" xmlns:cx2="http://schemas.microsoft.com/office/drawing/2015/10/21/chartex" xmlns:cx3="http://schemas.microsoft.com/office/drawing/2016/5/9/chartex" xmlns:cx4="http://schemas.microsoft.com/office/drawing/2016/5/10/chartex" xmlns:cx5="http://schemas.microsoft.com/office/drawing/2016/5/11/chartex" xmlns:cx6="http://schemas.microsoft.com/office/drawing/2016/5/12/chartex" xmlns:cx7="http://schemas.microsoft.com/office/drawing/2016/5/13/chartex" xmlns:cx8="http://schemas.microsoft.com/office/drawing/2016/5/14/chartex" xmlns:mc="http://schemas.openxmlformats.org/markup-compatibility/2006" xmlns:aink="http://schemas.microsoft.com/office/drawing/2016/ink" xmlns:am3d="http://schemas.microsoft.com/office/drawing/2017/model3d" xmlns:o="urn:schemas-microsoft-com:office:office" xmlns:oel="http://schemas.microsoft.com/office/2019/extlst" xmlns:r="http://schemas.openxmlformats.org/officeDocument/2006/relationships" xmlns:m="http://schemas.openxmlformats.org/officeDocument/2006/math" xmlns:v="urn:schemas-microsoft-com:vml" xmlns:wp14="http://schemas.microsoft.com/office/word/2010/wordprocessingDrawing" xmlns:wp="http://schemas.openxmlformats.org/drawingml/2006/wordprocessingDrawing" xmlns:w10="urn:schemas-microsoft-com:office:word" xmlns:w="http://schemas.openxmlformats.org/wordprocessingml/2006/main" xmlns:w14="http://schemas.microsoft.com/office/word/2010/wordml" xmlns:w15="http://schemas.microsoft.com/office/word/2012/wordml" xmlns:w16cex="http://schemas.microsoft.com/office/word/2018/wordml/cex" xmlns:w16cid="http://schemas.microsoft.com/office/word/2016/wordml/cid" xmlns:w16="http://schemas.microsoft.com/office/word/2018/wordml" xmlns:w16du="http://schemas.microsoft.com/office/word/2023/wordml/word16du" xmlns:w16sdtdh="http://schemas.microsoft.com/office/word/2020/wordml/sdtdatahash" xmlns:w16sdtfl="http://schemas.microsoft.com/office/word/2024/wordml/sdtformatlock" xmlns:w16se="http://schemas.microsoft.com/office/word/2015/wordml/symex" xmlns:wpg="http://schemas.microsoft.com/office/word/2010/wordprocessingGroup" xmlns:wpi="http://schemas.microsoft.com/office/word/2010/wordprocessingInk" xmlns:wne="http://schemas.microsoft.com/office/word/2006/wordml" xmlns:wps="http://schemas.microsoft.com/office/word/2010/wordprocessingShape" mc:Ignorable="w14 w15 w16se w16cid w16 w16cex w16sdtdh w16sdtfl w16du wp14">
+  <w:endnote w:type="separator" w:id="-1">
+    <w:p>
+      <w:pPr>
+        <w:spacing w:after="0" w:line="240" w:lineRule="auto"/>
+      </w:pPr>
+      <w:r>
+        <w:separator/>
+      </w:r>
+    </w:p>
+  </w:endnote>
+  <w:endnote w:type="continuationSeparator" w:id="0">
+    <w:p>
+      <w:pPr>
+        <w:spacing w:after="0" w:line="240" w:lineRule="auto"/>
+      </w:pPr>
+      <w:r>
+        <w:continuationSeparator/>
+      </w:r>
+    </w:p>
+  </w:endnote>
+</w:endnotes>
+</file>
+
+<file path=word/footnotes.xml><?xml version="1.0" encoding="utf-8"?>
+<w:footnotes xmlns:wpc="http://schemas.microsoft.com/office/word/2010/wordprocessingCanvas" xmlns:cx="http://schemas.microsoft.com/office/drawing/2014/chartex" xmlns:cx1="http://schemas.microsoft.com/office/drawing/2015/9/8/chartex" xmlns:cx2="http://schemas.microsoft.com/office/drawing/2015/10/21/chartex" xmlns:cx3="http://schemas.microsoft.com/office/drawing/2016/5/9/chartex" xmlns:cx4="http://schemas.microsoft.com/office/drawing/2016/5/10/chartex" xmlns:cx5="http://schemas.microsoft.com/office/drawing/2016/5/11/chartex" xmlns:cx6="http://schemas.microsoft.com/office/drawing/2016/5/12/chartex" xmlns:cx7="http://schemas.microsoft.com/office/drawing/2016/5/13/chartex" xmlns:cx8="http://schemas.microsoft.com/office/drawing/2016/5/14/chartex" xmlns:mc="http://schemas.openxmlformats.org/markup-compatibility/2006" xmlns:aink="http://schemas.microsoft.com/office/drawing/2016/ink" xmlns:am3d="http://schemas.microsoft.com/office/drawing/2017/model3d" xmlns:o="urn:schemas-microsoft-com:office:office" xmlns:oel="http://schemas.microsoft.com/office/2019/extlst" xmlns:r="http://schemas.openxmlformats.org/officeDocument/2006/relationships" xmlns:m="http://schemas.openxmlformats.org/officeDocument/2006/math" xmlns:v="urn:schemas-microsoft-com:vml" xmlns:wp14="http://schemas.microsoft.com/office/word/2010/wordprocessingDrawing" xmlns:wp="http://schemas.openxmlformats.org/drawingml/2006/wordprocessingDrawing" xmlns:w10="urn:schemas-microsoft-com:office:word" xmlns:w="http://schemas.openxmlformats.org/wordprocessingml/2006/main" xmlns:w14="http://schemas.microsoft.com/office/word/2010/wordml" xmlns:w15="http://schemas.microsoft.com/office/word/2012/wordml" xmlns:w16cex="http://schemas.microsoft.com/office/word/2018/wordml/cex" xmlns:w16cid="http://schemas.microsoft.com/office/word/2016/wordml/cid" xmlns:w16="http://schemas.microsoft.com/office/word/2018/wordml" xmlns:w16du="http://schemas.microsoft.com/office/word/2023/wordml/word16du" xmlns:w16sdtdh="http://schemas.microsoft.com/office/word/2020/wordml/sdtdatahash" xmlns:w16sdtfl="http://schemas.microsoft.com/office/word/2024/wordml/sdtformatlock" xmlns:w16se="http://schemas.microsoft.com/office/word/2015/wordml/symex" xmlns:wpg="http://schemas.microsoft.com/office/word/2010/wordprocessingGroup" xmlns:wpi="http://schemas.microsoft.com/office/word/2010/wordprocessingInk" xmlns:wne="http://schemas.microsoft.com/office/word/2006/wordml" xmlns:wps="http://schemas.microsoft.com/office/word/2010/wordprocessingShape" mc:Ignorable="w14 w15 w16se w16cid w16 w16cex w16sdtdh w16sdtfl w16du wp14">
+  <w:footnote w:type="separator" w:id="-1">
+    <w:p>
+      <w:pPr>
+        <w:spacing w:after="0" w:line="240" w:lineRule="auto"/>
+      </w:pPr>
+      <w:r>
+        <w:separator/>
+      </w:r>
+    </w:p>
+  </w:footnote>
+  <w:footnote w:type="continuationSeparator" w:id="0">
+    <w:p>
+      <w:pPr>
+        <w:spacing w:after="0" w:line="240" w:lineRule="auto"/>
+      </w:pPr>
+      <w:r>
+        <w:continuationSeparator/>
+      </w:r>
+    </w:p>
+  </w:footnote>
+</w:footnotes>
+</file>
+
 <file path=word/people.xml><?xml version="1.0" encoding="utf-8"?>
-<w15:people xmlns:wpc="http://schemas.microsoft.com/office/word/2010/wordprocessingCanvas" xmlns:cx="http://schemas.microsoft.com/office/drawing/2014/chartex" xmlns:cx1="http://schemas.microsoft.com/office/drawing/2015/9/8/chartex" xmlns:cx2="http://schemas.microsoft.com/office/drawing/2015/10/21/chartex" xmlns:cx3="http://schemas.microsoft.com/office/drawing/2016/5/9/chartex" xmlns:cx4="http://schemas.microsoft.com/office/drawing/2016/5/10/chartex" xmlns:cx5="http://schemas.microsoft.com/office/drawing/2016/5/11/chartex" xmlns:cx6="http://schemas.microsoft.com/office/drawing/2016/5/12/chartex" xmlns:cx7="http://schemas.microsoft.com/office/drawing/2016/5/13/chartex" xmlns:cx8="http://schemas.microsoft.com/office/drawing/2016/5/14/chartex" xmlns:mc="http://schemas.openxmlformats.org/markup-compatibility/2006" xmlns:aink="http://schemas.microsoft.com/office/drawing/2016/ink" xmlns:am3d="http://schemas.microsoft.com/office/drawing/2017/model3d" xmlns:o="urn:schemas-microsoft-com:office:office" xmlns:r="http://schemas.openxmlformats.org/officeDocument/2006/relationships" xmlns:m="http://schemas.openxmlformats.org/officeDocument/2006/math" xmlns:v="urn:schemas-microsoft-com:vml" xmlns:wp14="http://schemas.microsoft.com/office/word/2010/wordprocessingDrawing" xmlns:wp="http://schemas.openxmlformats.org/drawingml/2006/wordprocessingDrawing" xmlns:w10="urn:schemas-microsoft-com:office:word" xmlns:w="http://schemas.openxmlformats.org/wordprocessingml/2006/main" xmlns:w14="http://schemas.microsoft.com/office/word/2010/wordml" xmlns:w15="http://schemas.microsoft.com/office/word/2012/wordml" xmlns:w16cex="http://schemas.microsoft.com/office/word/2018/wordml/cex" xmlns:w16cid="http://schemas.microsoft.com/office/word/2016/wordml/cid" xmlns:w16="http://schemas.microsoft.com/office/word/2018/wordml" xmlns:w16sdtdh="http://schemas.microsoft.com/office/word/2020/wordml/sdtdatahash" xmlns:w16se="http://schemas.microsoft.com/office/word/2015/wordml/symex" xmlns:wpg="http://schemas.microsoft.com/office/word/2010/wordprocessingGroup" xmlns:wpi="http://schemas.microsoft.com/office/word/2010/wordprocessingInk" xmlns:wne="http://schemas.microsoft.com/office/word/2006/wordml" xmlns:wps="http://schemas.microsoft.com/office/word/2010/wordprocessingShape" mc:Ignorable="w14 w15 w16se w16cid w16 w16cex w16sdtdh wp14">
+<w15:people xmlns:wpc="http://schemas.microsoft.com/office/word/2010/wordprocessingCanvas" xmlns:cx="http://schemas.microsoft.com/office/drawing/2014/chartex" xmlns:cx1="http://schemas.microsoft.com/office/drawing/2015/9/8/chartex" xmlns:cx2="http://schemas.microsoft.com/office/drawing/2015/10/21/chartex" xmlns:cx3="http://schemas.microsoft.com/office/drawing/2016/5/9/chartex" xmlns:cx4="http://schemas.microsoft.com/office/drawing/2016/5/10/chartex" xmlns:cx5="http://schemas.microsoft.com/office/drawing/2016/5/11/chartex" xmlns:cx6="http://schemas.microsoft.com/office/drawing/2016/5/12/chartex" xmlns:cx7="http://schemas.microsoft.com/office/drawing/2016/5/13/chartex" xmlns:cx8="http://schemas.microsoft.com/office/drawing/2016/5/14/chartex" xmlns:mc="http://schemas.openxmlformats.org/markup-compatibility/2006" xmlns:aink="http://schemas.microsoft.com/office/drawing/2016/ink" xmlns:am3d="http://schemas.microsoft.com/office/drawing/2017/model3d" xmlns:o="urn:schemas-microsoft-com:office:office" xmlns:oel="http://schemas.microsoft.com/office/2019/extlst" xmlns:r="http://schemas.openxmlformats.org/officeDocument/2006/relationships" xmlns:m="http://schemas.openxmlformats.org/officeDocument/2006/math" xmlns:v="urn:schemas-microsoft-com:vml" xmlns:wp14="http://schemas.microsoft.com/office/word/2010/wordprocessingDrawing" xmlns:wp="http://schemas.openxmlformats.org/drawingml/2006/wordprocessingDrawing" xmlns:w10="urn:schemas-microsoft-com:office:word" xmlns:w="http://schemas.openxmlformats.org/wordprocessingml/2006/main" xmlns:w14="http://schemas.microsoft.com/office/word/2010/wordml" xmlns:w15="http://schemas.microsoft.com/office/word/2012/wordml" xmlns:w16cex="http://schemas.microsoft.com/office/word/2018/wordml/cex" xmlns:w16cid="http://schemas.microsoft.com/office/word/2016/wordml/cid" xmlns:w16="http://schemas.microsoft.com/office/word/2018/wordml" xmlns:w16du="http://schemas.microsoft.com/office/word/2023/wordml/word16du" xmlns:w16sdtdh="http://schemas.microsoft.com/office/word/2020/wordml/sdtdatahash" xmlns:w16sdtfl="http://schemas.microsoft.com/office/word/2024/wordml/sdtformatlock" xmlns:w16se="http://schemas.microsoft.com/office/word/2015/wordml/symex" xmlns:wpg="http://schemas.microsoft.com/office/word/2010/wordprocessingGroup" xmlns:wpi="http://schemas.microsoft.com/office/word/2010/wordprocessingInk" xmlns:wne="http://schemas.microsoft.com/office/word/2006/wordml" xmlns:wps="http://schemas.microsoft.com/office/word/2010/wordprocessingShape" mc:Ignorable="w14 w15 w16se w16cid w16 w16cex w16sdtdh w16sdtfl w16du wp14">
   <w15:person w15:author="Pedro Armas">
     <w15:presenceInfo w15:providerId="Windows Live" w15:userId="a665e30787f7f555"/>
   </w15:person>
@@ -704,7 +3590,7 @@
 </file>
 
 <file path=word/styles.xml><?xml version="1.0" encoding="utf-8"?>
-<w:styles xmlns:mc="http://schemas.openxmlformats.org/markup-compatibility/2006" xmlns:r="http://schemas.openxmlformats.org/officeDocument/2006/relationships" xmlns:w="http://schemas.openxmlformats.org/wordprocessingml/2006/main" xmlns:w14="http://schemas.microsoft.com/office/word/2010/wordml" xmlns:w15="http://schemas.microsoft.com/office/word/2012/wordml" xmlns:w16cex="http://schemas.microsoft.com/office/word/2018/wordml/cex" xmlns:w16cid="http://schemas.microsoft.com/office/word/2016/wordml/cid" xmlns:w16="http://schemas.microsoft.com/office/word/2018/wordml" xmlns:w16sdtdh="http://schemas.microsoft.com/office/word/2020/wordml/sdtdatahash" xmlns:w16se="http://schemas.microsoft.com/office/word/2015/wordml/symex" mc:Ignorable="w14 w15 w16se w16cid w16 w16cex w16sdtdh">
+<w:styles xmlns:mc="http://schemas.openxmlformats.org/markup-compatibility/2006" xmlns:r="http://schemas.openxmlformats.org/officeDocument/2006/relationships" xmlns:w="http://schemas.openxmlformats.org/wordprocessingml/2006/main" xmlns:w14="http://schemas.microsoft.com/office/word/2010/wordml" xmlns:w15="http://schemas.microsoft.com/office/word/2012/wordml" xmlns:w16cex="http://schemas.microsoft.com/office/word/2018/wordml/cex" xmlns:w16cid="http://schemas.microsoft.com/office/word/2016/wordml/cid" xmlns:w16="http://schemas.microsoft.com/office/word/2018/wordml" xmlns:w16du="http://schemas.microsoft.com/office/word/2023/wordml/word16du" xmlns:w16sdtdh="http://schemas.microsoft.com/office/word/2020/wordml/sdtdatahash" xmlns:w16sdtfl="http://schemas.microsoft.com/office/word/2024/wordml/sdtformatlock" xmlns:w16se="http://schemas.microsoft.com/office/word/2015/wordml/symex" mc:Ignorable="w14 w15 w16se w16cid w16 w16cex w16sdtdh w16sdtfl w16du">
   <w:docDefaults>
     <w:rPrDefault>
       <w:rPr>
@@ -1212,6 +4098,133 @@
       <w:szCs w:val="20"/>
     </w:rPr>
   </w:style>
+  <w:style w:type="table" w:styleId="Tablaconcuadrcula">
+    <w:name w:val="Table Grid"/>
+    <w:basedOn w:val="Tablanormal"/>
+    <w:uiPriority w:val="39"/>
+    <w:rsid w:val="00FF4F01"/>
+    <w:pPr>
+      <w:spacing w:after="0" w:line="240" w:lineRule="auto"/>
+    </w:pPr>
+    <w:tblPr>
+      <w:tblBorders>
+        <w:top w:val="single" w:sz="4" w:space="0" w:color="auto"/>
+        <w:left w:val="single" w:sz="4" w:space="0" w:color="auto"/>
+        <w:bottom w:val="single" w:sz="4" w:space="0" w:color="auto"/>
+        <w:right w:val="single" w:sz="4" w:space="0" w:color="auto"/>
+        <w:insideH w:val="single" w:sz="4" w:space="0" w:color="auto"/>
+        <w:insideV w:val="single" w:sz="4" w:space="0" w:color="auto"/>
+      </w:tblBorders>
+    </w:tblPr>
+  </w:style>
+  <w:style w:type="paragraph" w:styleId="Textodeglobo">
+    <w:name w:val="Balloon Text"/>
+    <w:basedOn w:val="Normal"/>
+    <w:link w:val="TextodegloboCar"/>
+    <w:uiPriority w:val="99"/>
+    <w:semiHidden/>
+    <w:unhideWhenUsed/>
+    <w:rsid w:val="003455DF"/>
+    <w:pPr>
+      <w:spacing w:after="0" w:line="240" w:lineRule="auto"/>
+    </w:pPr>
+    <w:rPr>
+      <w:rFonts w:ascii="Segoe UI" w:hAnsi="Segoe UI" w:cs="Segoe UI"/>
+      <w:sz w:val="18"/>
+      <w:szCs w:val="18"/>
+    </w:rPr>
+  </w:style>
+  <w:style w:type="character" w:customStyle="1" w:styleId="TextodegloboCar">
+    <w:name w:val="Texto de globo Car"/>
+    <w:basedOn w:val="Fuentedeprrafopredeter"/>
+    <w:link w:val="Textodeglobo"/>
+    <w:uiPriority w:val="99"/>
+    <w:semiHidden/>
+    <w:rsid w:val="003455DF"/>
+    <w:rPr>
+      <w:rFonts w:ascii="Segoe UI" w:eastAsia="MS Mincho" w:hAnsi="Segoe UI" w:cs="Segoe UI"/>
+      <w:sz w:val="18"/>
+      <w:szCs w:val="18"/>
+    </w:rPr>
+  </w:style>
+  <w:style w:type="paragraph" w:styleId="NormalWeb">
+    <w:name w:val="Normal (Web)"/>
+    <w:basedOn w:val="Normal"/>
+    <w:uiPriority w:val="99"/>
+    <w:semiHidden/>
+    <w:unhideWhenUsed/>
+    <w:rsid w:val="00607797"/>
+    <w:pPr>
+      <w:spacing w:before="100" w:beforeAutospacing="1" w:after="100" w:afterAutospacing="1" w:line="240" w:lineRule="auto"/>
+    </w:pPr>
+    <w:rPr>
+      <w:rFonts w:ascii="Times New Roman" w:eastAsia="Times New Roman" w:hAnsi="Times New Roman" w:cs="Times New Roman"/>
+      <w:sz w:val="24"/>
+      <w:szCs w:val="24"/>
+      <w:lang w:val="en-US"/>
+    </w:rPr>
+  </w:style>
+  <w:style w:type="character" w:styleId="Textoennegrita">
+    <w:name w:val="Strong"/>
+    <w:basedOn w:val="Fuentedeprrafopredeter"/>
+    <w:uiPriority w:val="22"/>
+    <w:qFormat/>
+    <w:rsid w:val="00607797"/>
+    <w:rPr>
+      <w:b/>
+      <w:bCs/>
+    </w:rPr>
+  </w:style>
+  <w:style w:type="paragraph" w:styleId="Encabezado">
+    <w:name w:val="header"/>
+    <w:basedOn w:val="Normal"/>
+    <w:link w:val="EncabezadoCar"/>
+    <w:uiPriority w:val="99"/>
+    <w:unhideWhenUsed/>
+    <w:rsid w:val="00715C25"/>
+    <w:pPr>
+      <w:tabs>
+        <w:tab w:val="center" w:pos="4252"/>
+        <w:tab w:val="right" w:pos="8504"/>
+      </w:tabs>
+      <w:spacing w:after="0" w:line="240" w:lineRule="auto"/>
+    </w:pPr>
+  </w:style>
+  <w:style w:type="character" w:customStyle="1" w:styleId="EncabezadoCar">
+    <w:name w:val="Encabezado Car"/>
+    <w:basedOn w:val="Fuentedeprrafopredeter"/>
+    <w:link w:val="Encabezado"/>
+    <w:uiPriority w:val="99"/>
+    <w:rsid w:val="00715C25"/>
+    <w:rPr>
+      <w:rFonts w:eastAsia="MS Mincho"/>
+    </w:rPr>
+  </w:style>
+  <w:style w:type="paragraph" w:styleId="Piedepgina">
+    <w:name w:val="footer"/>
+    <w:basedOn w:val="Normal"/>
+    <w:link w:val="PiedepginaCar"/>
+    <w:uiPriority w:val="99"/>
+    <w:unhideWhenUsed/>
+    <w:rsid w:val="00715C25"/>
+    <w:pPr>
+      <w:tabs>
+        <w:tab w:val="center" w:pos="4252"/>
+        <w:tab w:val="right" w:pos="8504"/>
+      </w:tabs>
+      <w:spacing w:after="0" w:line="240" w:lineRule="auto"/>
+    </w:pPr>
+  </w:style>
+  <w:style w:type="character" w:customStyle="1" w:styleId="PiedepginaCar">
+    <w:name w:val="Pie de página Car"/>
+    <w:basedOn w:val="Fuentedeprrafopredeter"/>
+    <w:link w:val="Piedepgina"/>
+    <w:uiPriority w:val="99"/>
+    <w:rsid w:val="00715C25"/>
+    <w:rPr>
+      <w:rFonts w:eastAsia="MS Mincho"/>
+    </w:rPr>
+  </w:style>
 </w:styles>
 </file>
 

</xml_diff>

<commit_message>
add: Agregar historia HUEC-001 en Concesionario_JavaEE.docx
</commit_message>
<xml_diff>
--- a/Concesionario_JavaEE.docx
+++ b/Concesionario_JavaEE.docx
@@ -3022,6 +3022,176 @@
         </w:rPr>
         <w:t>Para organizar de manera eficiente la agenda y asegurarme de que todos los clientes reciban una atención adecuada y puntual.</w:t>
       </w:r>
+    </w:p>
+    <w:p>
+      <w:pPr>
+        <w:spacing w:before="100" w:beforeAutospacing="1" w:after="100" w:afterAutospacing="1" w:line="240" w:lineRule="auto"/>
+        <w:rPr>
+          <w:rFonts w:ascii="Arial" w:eastAsia="Times New Roman" w:hAnsi="Arial" w:cs="Arial"/>
+          <w:b/>
+          <w:bCs/>
+          <w:sz w:val="24"/>
+          <w:szCs w:val="24"/>
+          <w:lang w:val="es-419" w:eastAsia="es-419"/>
+        </w:rPr>
+      </w:pPr>
+    </w:p>
+    <w:p>
+      <w:pPr>
+        <w:spacing w:before="100" w:beforeAutospacing="1" w:after="100" w:afterAutospacing="1" w:line="240" w:lineRule="auto"/>
+        <w:rPr>
+          <w:rFonts w:ascii="Arial" w:eastAsia="Times New Roman" w:hAnsi="Arial" w:cs="Arial"/>
+          <w:b/>
+          <w:bCs/>
+          <w:sz w:val="24"/>
+          <w:szCs w:val="24"/>
+          <w:lang w:val="es-419" w:eastAsia="es-419"/>
+        </w:rPr>
+      </w:pPr>
+      <w:r>
+        <w:rPr>
+          <w:rFonts w:ascii="Arial" w:eastAsia="Times New Roman" w:hAnsi="Arial" w:cs="Arial"/>
+          <w:b/>
+          <w:bCs/>
+          <w:sz w:val="24"/>
+          <w:szCs w:val="24"/>
+          <w:lang w:val="es-419" w:eastAsia="es-419"/>
+        </w:rPr>
+        <w:t xml:space="preserve">HISTORIAS </w:t>
+      </w:r>
+      <w:r>
+        <w:rPr>
+          <w:rFonts w:ascii="Arial" w:eastAsia="Times New Roman" w:hAnsi="Arial" w:cs="Arial"/>
+          <w:b/>
+          <w:bCs/>
+          <w:sz w:val="24"/>
+          <w:szCs w:val="24"/>
+          <w:lang w:val="es-419" w:eastAsia="es-419"/>
+        </w:rPr>
+        <w:t>VENTAS</w:t>
+      </w:r>
+    </w:p>
+    <w:p>
+      <w:pPr>
+        <w:spacing w:line="278" w:lineRule="auto"/>
+        <w:rPr>
+          <w:b/>
+          <w:bCs/>
+          <w:sz w:val="28"/>
+          <w:szCs w:val="28"/>
+        </w:rPr>
+      </w:pPr>
+      <w:r>
+        <w:rPr>
+          <w:b/>
+          <w:bCs/>
+          <w:sz w:val="28"/>
+          <w:szCs w:val="28"/>
+        </w:rPr>
+        <w:t>HUEC-001</w:t>
+      </w:r>
+    </w:p>
+    <w:p>
+      <w:pPr>
+        <w:spacing w:line="278" w:lineRule="auto"/>
+        <w:rPr>
+          <w:sz w:val="28"/>
+          <w:szCs w:val="28"/>
+        </w:rPr>
+      </w:pPr>
+      <w:r>
+        <w:rPr>
+          <w:b/>
+          <w:bCs/>
+          <w:sz w:val="28"/>
+          <w:szCs w:val="28"/>
+        </w:rPr>
+        <w:t>Como</w:t>
+      </w:r>
+      <w:r>
+        <w:rPr>
+          <w:sz w:val="28"/>
+          <w:szCs w:val="28"/>
+        </w:rPr>
+        <w:t xml:space="preserve"> gerente y empleado,</w:t>
+      </w:r>
+      <w:r>
+        <w:rPr>
+          <w:sz w:val="28"/>
+          <w:szCs w:val="28"/>
+        </w:rPr>
+        <w:br/>
+      </w:r>
+      <w:r>
+        <w:rPr>
+          <w:b/>
+          <w:bCs/>
+          <w:sz w:val="28"/>
+          <w:szCs w:val="28"/>
+        </w:rPr>
+        <w:t>quiero</w:t>
+      </w:r>
+      <w:r>
+        <w:rPr>
+          <w:sz w:val="28"/>
+          <w:szCs w:val="28"/>
+        </w:rPr>
+        <w:t xml:space="preserve"> tener datos importantes de la venta como el cliente que la compró, el empleado que vendió y cuando fue</w:t>
+      </w:r>
+      <w:r>
+        <w:rPr>
+          <w:sz w:val="28"/>
+          <w:szCs w:val="28"/>
+        </w:rPr>
+        <w:br/>
+      </w:r>
+      <w:r>
+        <w:rPr>
+          <w:b/>
+          <w:bCs/>
+          <w:sz w:val="28"/>
+          <w:szCs w:val="28"/>
+        </w:rPr>
+        <w:t>para</w:t>
+      </w:r>
+      <w:r>
+        <w:rPr>
+          <w:sz w:val="28"/>
+          <w:szCs w:val="28"/>
+        </w:rPr>
+        <w:t xml:space="preserve"> llevar el control de las ventas realizadas.</w:t>
+      </w:r>
+    </w:p>
+    <w:p>
+      <w:pPr>
+        <w:spacing w:before="100" w:beforeAutospacing="1" w:after="100" w:afterAutospacing="1" w:line="240" w:lineRule="auto"/>
+        <w:rPr>
+          <w:rFonts w:ascii="Arial" w:eastAsia="Times New Roman" w:hAnsi="Arial" w:cs="Arial"/>
+          <w:b/>
+          <w:bCs/>
+          <w:sz w:val="24"/>
+          <w:szCs w:val="24"/>
+          <w:lang w:eastAsia="es-419"/>
+        </w:rPr>
+      </w:pPr>
+    </w:p>
+    <w:p>
+      <w:pPr>
+        <w:pStyle w:val="NormalWeb"/>
+        <w:rPr>
+          <w:rFonts w:ascii="Arial" w:hAnsi="Arial" w:cs="Arial"/>
+          <w:lang w:val="es-GT"/>
+        </w:rPr>
+      </w:pPr>
+    </w:p>
+    <w:p>
+      <w:pPr>
+        <w:pStyle w:val="NormalWeb"/>
+        <w:rPr>
+          <w:rFonts w:ascii="Arial" w:hAnsi="Arial" w:cs="Arial"/>
+          <w:lang w:val="es-GT"/>
+        </w:rPr>
+      </w:pPr>
     </w:p>
     <w:p>
       <w:pPr>

</xml_diff>

<commit_message>
add: Agregar historia HUEC-002 en Concesionario_JavaEE.docx
</commit_message>
<xml_diff>
--- a/Concesionario_JavaEE.docx
+++ b/Concesionario_JavaEE.docx
@@ -2857,27 +2857,7 @@
           <w:lang w:val="es-419" w:eastAsia="es-419"/>
         </w:rPr>
         <w:lastRenderedPageBreak/>
-        <w:t>HUJM-</w:t>
-      </w:r>
-      <w:proofErr w:type="gramStart"/>
-      <w:r>
-        <w:rPr>
-          <w:rFonts w:ascii="Arial" w:hAnsi="Arial" w:cs="Arial"/>
-          <w:b/>
-          <w:bCs/>
-          <w:lang w:val="es-419" w:eastAsia="es-419"/>
-        </w:rPr>
-        <w:t>002:Historias</w:t>
-      </w:r>
-      <w:proofErr w:type="gramEnd"/>
-      <w:r>
-        <w:rPr>
-          <w:rFonts w:ascii="Arial" w:hAnsi="Arial" w:cs="Arial"/>
-          <w:b/>
-          <w:bCs/>
-          <w:lang w:val="es-419" w:eastAsia="es-419"/>
-        </w:rPr>
-        <w:t xml:space="preserve"> de citas y reparaciones</w:t>
+        <w:t>HUJM-002:Historias de citas y reparaciones</w:t>
       </w:r>
     </w:p>
     <w:p>
@@ -3161,6 +3141,129 @@
         </w:rPr>
         <w:t xml:space="preserve"> llevar el control de las ventas realizadas.</w:t>
       </w:r>
+    </w:p>
+    <w:p>
+      <w:pPr>
+        <w:spacing w:line="278" w:lineRule="auto"/>
+        <w:rPr>
+          <w:sz w:val="28"/>
+          <w:szCs w:val="28"/>
+        </w:rPr>
+      </w:pPr>
+    </w:p>
+    <w:p>
+      <w:pPr>
+        <w:spacing w:line="278" w:lineRule="auto"/>
+        <w:rPr>
+          <w:b/>
+          <w:bCs/>
+          <w:sz w:val="28"/>
+          <w:szCs w:val="28"/>
+        </w:rPr>
+      </w:pPr>
+      <w:r>
+        <w:rPr>
+          <w:b/>
+          <w:bCs/>
+          <w:sz w:val="28"/>
+          <w:szCs w:val="28"/>
+        </w:rPr>
+        <w:t>HUEC-002</w:t>
+      </w:r>
+    </w:p>
+    <w:p>
+      <w:pPr>
+        <w:spacing w:line="278" w:lineRule="auto"/>
+        <w:rPr>
+          <w:sz w:val="28"/>
+          <w:szCs w:val="28"/>
+        </w:rPr>
+      </w:pPr>
+      <w:r>
+        <w:rPr>
+          <w:b/>
+          <w:bCs/>
+          <w:sz w:val="28"/>
+          <w:szCs w:val="28"/>
+        </w:rPr>
+        <w:t>Como</w:t>
+      </w:r>
+      <w:r>
+        <w:rPr>
+          <w:sz w:val="28"/>
+          <w:szCs w:val="28"/>
+        </w:rPr>
+        <w:t xml:space="preserve"> empleado,</w:t>
+      </w:r>
+      <w:r>
+        <w:rPr>
+          <w:sz w:val="28"/>
+          <w:szCs w:val="28"/>
+        </w:rPr>
+        <w:br/>
+      </w:r>
+      <w:r>
+        <w:rPr>
+          <w:b/>
+          <w:bCs/>
+          <w:sz w:val="28"/>
+          <w:szCs w:val="28"/>
+        </w:rPr>
+        <w:t>quiero</w:t>
+      </w:r>
+      <w:r>
+        <w:rPr>
+          <w:sz w:val="28"/>
+          <w:szCs w:val="28"/>
+        </w:rPr>
+        <w:t xml:space="preserve"> agregar cada venta en un sistema,</w:t>
+      </w:r>
+      <w:r>
+        <w:rPr>
+          <w:sz w:val="28"/>
+          <w:szCs w:val="28"/>
+        </w:rPr>
+        <w:br/>
+      </w:r>
+      <w:r>
+        <w:rPr>
+          <w:b/>
+          <w:bCs/>
+          <w:sz w:val="28"/>
+          <w:szCs w:val="28"/>
+        </w:rPr>
+        <w:t>para</w:t>
+      </w:r>
+      <w:r>
+        <w:rPr>
+          <w:sz w:val="28"/>
+          <w:szCs w:val="28"/>
+        </w:rPr>
+        <w:t xml:space="preserve"> </w:t>
+      </w:r>
+      <w:r>
+        <w:rPr>
+          <w:sz w:val="28"/>
+          <w:szCs w:val="28"/>
+        </w:rPr>
+        <w:t>poder llevar el control de a que cliente le vendí</w:t>
+      </w:r>
+      <w:r>
+        <w:rPr>
+          <w:sz w:val="28"/>
+          <w:szCs w:val="28"/>
+        </w:rPr>
+        <w:t>.</w:t>
+      </w:r>
+    </w:p>
+    <w:p>
+      <w:pPr>
+        <w:spacing w:line="278" w:lineRule="auto"/>
+        <w:rPr>
+          <w:sz w:val="28"/>
+          <w:szCs w:val="28"/>
+        </w:rPr>
+      </w:pPr>
     </w:p>
     <w:p>
       <w:pPr>

</xml_diff>

<commit_message>
add: Agregar historia HUEC-003 en Concesionario_JavaEE.docx
</commit_message>
<xml_diff>
--- a/Concesionario_JavaEE.docx
+++ b/Concesionario_JavaEE.docx
@@ -2857,7 +2857,27 @@
           <w:lang w:val="es-419" w:eastAsia="es-419"/>
         </w:rPr>
         <w:lastRenderedPageBreak/>
-        <w:t>HUJM-002:Historias de citas y reparaciones</w:t>
+        <w:t>HUJM-</w:t>
+      </w:r>
+      <w:proofErr w:type="gramStart"/>
+      <w:r>
+        <w:rPr>
+          <w:rFonts w:ascii="Arial" w:hAnsi="Arial" w:cs="Arial"/>
+          <w:b/>
+          <w:bCs/>
+          <w:lang w:val="es-419" w:eastAsia="es-419"/>
+        </w:rPr>
+        <w:t>002:Historias</w:t>
+      </w:r>
+      <w:proofErr w:type="gramEnd"/>
+      <w:r>
+        <w:rPr>
+          <w:rFonts w:ascii="Arial" w:hAnsi="Arial" w:cs="Arial"/>
+          <w:b/>
+          <w:bCs/>
+          <w:lang w:val="es-419" w:eastAsia="es-419"/>
+        </w:rPr>
+        <w:t xml:space="preserve"> de citas y reparaciones</w:t>
       </w:r>
     </w:p>
     <w:p>
@@ -3255,6 +3275,134 @@
         </w:rPr>
         <w:t>.</w:t>
       </w:r>
+    </w:p>
+    <w:p>
+      <w:pPr>
+        <w:spacing w:line="278" w:lineRule="auto"/>
+        <w:rPr>
+          <w:sz w:val="28"/>
+          <w:szCs w:val="28"/>
+        </w:rPr>
+      </w:pPr>
+    </w:p>
+    <w:p>
+      <w:pPr>
+        <w:spacing w:line="278" w:lineRule="auto"/>
+        <w:rPr>
+          <w:b/>
+          <w:bCs/>
+        </w:rPr>
+      </w:pPr>
+    </w:p>
+    <w:p>
+      <w:pPr>
+        <w:spacing w:line="278" w:lineRule="auto"/>
+        <w:rPr>
+          <w:b/>
+          <w:bCs/>
+        </w:rPr>
+      </w:pPr>
+    </w:p>
+    <w:p>
+      <w:pPr>
+        <w:spacing w:line="278" w:lineRule="auto"/>
+        <w:rPr>
+          <w:b/>
+          <w:bCs/>
+          <w:sz w:val="28"/>
+          <w:szCs w:val="28"/>
+        </w:rPr>
+      </w:pPr>
+      <w:r>
+        <w:rPr>
+          <w:b/>
+          <w:bCs/>
+          <w:sz w:val="28"/>
+          <w:szCs w:val="28"/>
+        </w:rPr>
+        <w:lastRenderedPageBreak/>
+        <w:t>HUEC-003</w:t>
+      </w:r>
+    </w:p>
+    <w:p>
+      <w:pPr>
+        <w:spacing w:line="278" w:lineRule="auto"/>
+        <w:rPr>
+          <w:sz w:val="28"/>
+          <w:szCs w:val="28"/>
+        </w:rPr>
+      </w:pPr>
+      <w:r>
+        <w:rPr>
+          <w:b/>
+          <w:bCs/>
+          <w:sz w:val="28"/>
+          <w:szCs w:val="28"/>
+        </w:rPr>
+        <w:t>Como</w:t>
+      </w:r>
+      <w:r>
+        <w:rPr>
+          <w:sz w:val="28"/>
+          <w:szCs w:val="28"/>
+        </w:rPr>
+        <w:t xml:space="preserve"> empleado,</w:t>
+      </w:r>
+      <w:r>
+        <w:rPr>
+          <w:sz w:val="28"/>
+          <w:szCs w:val="28"/>
+        </w:rPr>
+        <w:br/>
+      </w:r>
+      <w:r>
+        <w:rPr>
+          <w:b/>
+          <w:bCs/>
+          <w:sz w:val="28"/>
+          <w:szCs w:val="28"/>
+        </w:rPr>
+        <w:t>quiero</w:t>
+      </w:r>
+      <w:r>
+        <w:rPr>
+          <w:sz w:val="28"/>
+          <w:szCs w:val="28"/>
+        </w:rPr>
+        <w:t xml:space="preserve"> poder visualizar las ventas,</w:t>
+      </w:r>
+      <w:r>
+        <w:rPr>
+          <w:sz w:val="28"/>
+          <w:szCs w:val="28"/>
+        </w:rPr>
+        <w:br/>
+      </w:r>
+      <w:r>
+        <w:rPr>
+          <w:b/>
+          <w:bCs/>
+          <w:sz w:val="28"/>
+          <w:szCs w:val="28"/>
+        </w:rPr>
+        <w:t>para</w:t>
+      </w:r>
+      <w:r>
+        <w:rPr>
+          <w:sz w:val="28"/>
+          <w:szCs w:val="28"/>
+        </w:rPr>
+        <w:t xml:space="preserve"> poder hacer un reporte.</w:t>
+      </w:r>
+    </w:p>
+    <w:p>
+      <w:pPr>
+        <w:spacing w:line="278" w:lineRule="auto"/>
+        <w:rPr>
+          <w:sz w:val="28"/>
+          <w:szCs w:val="28"/>
+        </w:rPr>
+      </w:pPr>
     </w:p>
     <w:p>
       <w:pPr>

</xml_diff>

<commit_message>
add: Agregar Nombre y Puesto a Concesionario_JavaEE.docx
</commit_message>
<xml_diff>
--- a/Concesionario_JavaEE.docx
+++ b/Concesionario_JavaEE.docx
@@ -1,6 +1,6 @@
 
 <file path=word/document.xml><?xml version="1.0" encoding="utf-8"?>
-<w:document xmlns:wpc="http://schemas.microsoft.com/office/word/2010/wordprocessingCanvas" xmlns:cx="http://schemas.microsoft.com/office/drawing/2014/chartex" xmlns:cx1="http://schemas.microsoft.com/office/drawing/2015/9/8/chartex" xmlns:cx2="http://schemas.microsoft.com/office/drawing/2015/10/21/chartex" xmlns:cx3="http://schemas.microsoft.com/office/drawing/2016/5/9/chartex" xmlns:cx4="http://schemas.microsoft.com/office/drawing/2016/5/10/chartex" xmlns:cx5="http://schemas.microsoft.com/office/drawing/2016/5/11/chartex" xmlns:cx6="http://schemas.microsoft.com/office/drawing/2016/5/12/chartex" xmlns:cx7="http://schemas.microsoft.com/office/drawing/2016/5/13/chartex" xmlns:cx8="http://schemas.microsoft.com/office/drawing/2016/5/14/chartex" xmlns:mc="http://schemas.openxmlformats.org/markup-compatibility/2006" xmlns:aink="http://schemas.microsoft.com/office/drawing/2016/ink" xmlns:am3d="http://schemas.microsoft.com/office/drawing/2017/model3d" xmlns:o="urn:schemas-microsoft-com:office:office" xmlns:r="http://schemas.openxmlformats.org/officeDocument/2006/relationships" xmlns:m="http://schemas.openxmlformats.org/officeDocument/2006/math" xmlns:v="urn:schemas-microsoft-com:vml" xmlns:wp14="http://schemas.microsoft.com/office/word/2010/wordprocessingDrawing" xmlns:wp="http://schemas.openxmlformats.org/drawingml/2006/wordprocessingDrawing" xmlns:w10="urn:schemas-microsoft-com:office:word" xmlns:w="http://schemas.openxmlformats.org/wordprocessingml/2006/main" xmlns:w14="http://schemas.microsoft.com/office/word/2010/wordml" xmlns:w15="http://schemas.microsoft.com/office/word/2012/wordml" xmlns:w16cex="http://schemas.microsoft.com/office/word/2018/wordml/cex" xmlns:w16cid="http://schemas.microsoft.com/office/word/2016/wordml/cid" xmlns:w16="http://schemas.microsoft.com/office/word/2018/wordml" xmlns:w16sdtdh="http://schemas.microsoft.com/office/word/2020/wordml/sdtdatahash" xmlns:w16se="http://schemas.microsoft.com/office/word/2015/wordml/symex" xmlns:wpg="http://schemas.microsoft.com/office/word/2010/wordprocessingGroup" xmlns:wpi="http://schemas.microsoft.com/office/word/2010/wordprocessingInk" xmlns:wne="http://schemas.microsoft.com/office/word/2006/wordml" xmlns:wps="http://schemas.microsoft.com/office/word/2010/wordprocessingShape" mc:Ignorable="w14 w15 w16se w16cid w16 w16cex w16sdtdh wp14">
+<w:document xmlns:wpc="http://schemas.microsoft.com/office/word/2010/wordprocessingCanvas" xmlns:cx="http://schemas.microsoft.com/office/drawing/2014/chartex" xmlns:mc="http://schemas.openxmlformats.org/markup-compatibility/2006" xmlns:o="urn:schemas-microsoft-com:office:office" xmlns:r="http://schemas.openxmlformats.org/officeDocument/2006/relationships" xmlns:m="http://schemas.openxmlformats.org/officeDocument/2006/math" xmlns:v="urn:schemas-microsoft-com:vml" xmlns:wp14="http://schemas.microsoft.com/office/word/2010/wordprocessingDrawing" xmlns:wp="http://schemas.openxmlformats.org/drawingml/2006/wordprocessingDrawing" xmlns:w10="urn:schemas-microsoft-com:office:word" xmlns:w="http://schemas.openxmlformats.org/wordprocessingml/2006/main" xmlns:w14="http://schemas.microsoft.com/office/word/2010/wordml" xmlns:w15="http://schemas.microsoft.com/office/word/2012/wordml" xmlns:w16se="http://schemas.microsoft.com/office/word/2015/wordml/symex" xmlns:wpg="http://schemas.microsoft.com/office/word/2010/wordprocessingGroup" xmlns:wpi="http://schemas.microsoft.com/office/word/2010/wordprocessingInk" xmlns:wne="http://schemas.microsoft.com/office/word/2006/wordml" xmlns:wps="http://schemas.microsoft.com/office/word/2010/wordprocessingShape" mc:Ignorable="w14 w15 w16se wp14">
   <w:body>
     <w:p>
       <w:pPr>
@@ -25,6 +25,7 @@
           <w:rFonts w:ascii="Arial" w:hAnsi="Arial" w:cs="Arial"/>
           <w:b/>
           <w:noProof/>
+          <w:lang w:eastAsia="es-GT"/>
         </w:rPr>
         <w:drawing>
           <wp:inline distT="0" distB="0" distL="0" distR="0" wp14:anchorId="61DA3BD1" wp14:editId="0C35A376">
@@ -296,23 +297,13 @@
           <w:sz w:val="40"/>
         </w:rPr>
       </w:pPr>
-      <w:proofErr w:type="spellStart"/>
       <w:r>
         <w:rPr>
           <w:rFonts w:ascii="Arial" w:hAnsi="Arial" w:cs="Arial"/>
           <w:b/>
           <w:sz w:val="40"/>
         </w:rPr>
-        <w:t>Velure</w:t>
-      </w:r>
-      <w:proofErr w:type="spellEnd"/>
-      <w:r>
-        <w:rPr>
-          <w:rFonts w:ascii="Arial" w:hAnsi="Arial" w:cs="Arial"/>
-          <w:b/>
-          <w:sz w:val="40"/>
-        </w:rPr>
-        <w:t xml:space="preserve"> Concesionario</w:t>
+        <w:t>Velure Concesionario</w:t>
       </w:r>
     </w:p>
     <w:p>
@@ -598,6 +589,450 @@
         <w:commentReference w:id="2"/>
       </w:r>
     </w:p>
+    <w:tbl>
+      <w:tblPr>
+        <w:tblStyle w:val="Tablaconcuadrcula"/>
+        <w:tblW w:w="0" w:type="auto"/>
+        <w:tblLook w:val="04A0" w:firstRow="1" w:lastRow="0" w:firstColumn="1" w:lastColumn="0" w:noHBand="0" w:noVBand="1"/>
+      </w:tblPr>
+      <w:tblGrid>
+        <w:gridCol w:w="4414"/>
+        <w:gridCol w:w="4414"/>
+      </w:tblGrid>
+      <w:tr>
+        <w:tc>
+          <w:tcPr>
+            <w:tcW w:w="4414" w:type="dxa"/>
+          </w:tcPr>
+          <w:p>
+            <w:pPr>
+              <w:pStyle w:val="Sinespaciado"/>
+              <w:tabs>
+                <w:tab w:val="left" w:pos="5670"/>
+              </w:tabs>
+              <w:spacing w:line="276" w:lineRule="auto"/>
+              <w:jc w:val="center"/>
+            </w:pPr>
+            <w:r>
+              <w:lastRenderedPageBreak/>
+              <w:t>Nombre</w:t>
+            </w:r>
+          </w:p>
+        </w:tc>
+        <w:tc>
+          <w:tcPr>
+            <w:tcW w:w="4414" w:type="dxa"/>
+          </w:tcPr>
+          <w:p>
+            <w:pPr>
+              <w:pStyle w:val="Sinespaciado"/>
+              <w:tabs>
+                <w:tab w:val="left" w:pos="5670"/>
+              </w:tabs>
+              <w:spacing w:line="276" w:lineRule="auto"/>
+              <w:jc w:val="center"/>
+            </w:pPr>
+            <w:r>
+              <w:t>Puesto</w:t>
+            </w:r>
+          </w:p>
+        </w:tc>
+      </w:tr>
+      <w:tr>
+        <w:tc>
+          <w:tcPr>
+            <w:tcW w:w="4414" w:type="dxa"/>
+          </w:tcPr>
+          <w:p>
+            <w:pPr>
+              <w:pStyle w:val="Sinespaciado"/>
+              <w:tabs>
+                <w:tab w:val="left" w:pos="5670"/>
+              </w:tabs>
+              <w:spacing w:line="276" w:lineRule="auto"/>
+              <w:jc w:val="center"/>
+            </w:pPr>
+            <w:r>
+              <w:t>Emilio Sebastián Barrera Cali</w:t>
+            </w:r>
+          </w:p>
+        </w:tc>
+        <w:tc>
+          <w:tcPr>
+            <w:tcW w:w="4414" w:type="dxa"/>
+          </w:tcPr>
+          <w:p>
+            <w:pPr>
+              <w:pStyle w:val="Sinespaciado"/>
+              <w:tabs>
+                <w:tab w:val="left" w:pos="5670"/>
+              </w:tabs>
+              <w:spacing w:line="276" w:lineRule="auto"/>
+              <w:jc w:val="center"/>
+            </w:pPr>
+            <w:r>
+              <w:t>Scrum Master</w:t>
+            </w:r>
+          </w:p>
+        </w:tc>
+      </w:tr>
+      <w:tr>
+        <w:tc>
+          <w:tcPr>
+            <w:tcW w:w="4414" w:type="dxa"/>
+          </w:tcPr>
+          <w:p>
+            <w:pPr>
+              <w:pStyle w:val="Sinespaciado"/>
+              <w:tabs>
+                <w:tab w:val="left" w:pos="5670"/>
+              </w:tabs>
+              <w:spacing w:line="276" w:lineRule="auto"/>
+              <w:jc w:val="center"/>
+            </w:pPr>
+            <w:r>
+              <w:t>José Carlos Cortez López</w:t>
+            </w:r>
+          </w:p>
+        </w:tc>
+        <w:tc>
+          <w:tcPr>
+            <w:tcW w:w="4414" w:type="dxa"/>
+          </w:tcPr>
+          <w:p>
+            <w:pPr>
+              <w:pStyle w:val="Sinespaciado"/>
+              <w:tabs>
+                <w:tab w:val="left" w:pos="5670"/>
+              </w:tabs>
+              <w:spacing w:line="276" w:lineRule="auto"/>
+              <w:jc w:val="center"/>
+            </w:pPr>
+            <w:r>
+              <w:t>Programador</w:t>
+            </w:r>
+          </w:p>
+        </w:tc>
+      </w:tr>
+      <w:tr>
+        <w:tc>
+          <w:tcPr>
+            <w:tcW w:w="4414" w:type="dxa"/>
+          </w:tcPr>
+          <w:p>
+            <w:pPr>
+              <w:pStyle w:val="Sinespaciado"/>
+              <w:tabs>
+                <w:tab w:val="left" w:pos="5670"/>
+              </w:tabs>
+              <w:spacing w:line="276" w:lineRule="auto"/>
+              <w:jc w:val="center"/>
+            </w:pPr>
+            <w:r>
+              <w:t>Estuardo Daniel Gómez Chity</w:t>
+            </w:r>
+          </w:p>
+        </w:tc>
+        <w:tc>
+          <w:tcPr>
+            <w:tcW w:w="4414" w:type="dxa"/>
+          </w:tcPr>
+          <w:p>
+            <w:pPr>
+              <w:pStyle w:val="Sinespaciado"/>
+              <w:tabs>
+                <w:tab w:val="left" w:pos="5670"/>
+              </w:tabs>
+              <w:spacing w:line="276" w:lineRule="auto"/>
+              <w:jc w:val="center"/>
+            </w:pPr>
+            <w:r>
+              <w:t>Programador</w:t>
+            </w:r>
+          </w:p>
+        </w:tc>
+      </w:tr>
+      <w:tr>
+        <w:tc>
+          <w:tcPr>
+            <w:tcW w:w="4414" w:type="dxa"/>
+          </w:tcPr>
+          <w:p>
+            <w:pPr>
+              <w:pStyle w:val="Sinespaciado"/>
+              <w:tabs>
+                <w:tab w:val="left" w:pos="5670"/>
+              </w:tabs>
+              <w:spacing w:line="276" w:lineRule="auto"/>
+              <w:jc w:val="center"/>
+            </w:pPr>
+            <w:r>
+              <w:t>Antony Andree Tun Garcia</w:t>
+            </w:r>
+          </w:p>
+        </w:tc>
+        <w:tc>
+          <w:tcPr>
+            <w:tcW w:w="4414" w:type="dxa"/>
+          </w:tcPr>
+          <w:p>
+            <w:pPr>
+              <w:pStyle w:val="Sinespaciado"/>
+              <w:tabs>
+                <w:tab w:val="left" w:pos="5670"/>
+              </w:tabs>
+              <w:spacing w:line="276" w:lineRule="auto"/>
+              <w:jc w:val="center"/>
+            </w:pPr>
+            <w:r>
+              <w:t>Programador</w:t>
+            </w:r>
+          </w:p>
+        </w:tc>
+      </w:tr>
+      <w:tr>
+        <w:tc>
+          <w:tcPr>
+            <w:tcW w:w="4414" w:type="dxa"/>
+          </w:tcPr>
+          <w:p>
+            <w:pPr>
+              <w:pStyle w:val="Sinespaciado"/>
+              <w:tabs>
+                <w:tab w:val="left" w:pos="5670"/>
+              </w:tabs>
+              <w:spacing w:line="276" w:lineRule="auto"/>
+              <w:jc w:val="center"/>
+            </w:pPr>
+            <w:r>
+              <w:t>Jose Gerardo Mendez Gonzalez</w:t>
+            </w:r>
+          </w:p>
+        </w:tc>
+        <w:tc>
+          <w:tcPr>
+            <w:tcW w:w="4414" w:type="dxa"/>
+          </w:tcPr>
+          <w:p>
+            <w:pPr>
+              <w:pStyle w:val="Sinespaciado"/>
+              <w:tabs>
+                <w:tab w:val="left" w:pos="5670"/>
+              </w:tabs>
+              <w:spacing w:line="276" w:lineRule="auto"/>
+              <w:jc w:val="center"/>
+            </w:pPr>
+            <w:r>
+              <w:t>Programador</w:t>
+            </w:r>
+          </w:p>
+        </w:tc>
+      </w:tr>
+      <w:tr>
+        <w:tc>
+          <w:tcPr>
+            <w:tcW w:w="4414" w:type="dxa"/>
+          </w:tcPr>
+          <w:p>
+            <w:pPr>
+              <w:pStyle w:val="Sinespaciado"/>
+              <w:tabs>
+                <w:tab w:val="left" w:pos="5670"/>
+              </w:tabs>
+              <w:spacing w:line="276" w:lineRule="auto"/>
+              <w:jc w:val="center"/>
+            </w:pPr>
+            <w:r>
+              <w:t>Edgar Roberto Catalán Méndez</w:t>
+            </w:r>
+          </w:p>
+        </w:tc>
+        <w:tc>
+          <w:tcPr>
+            <w:tcW w:w="4414" w:type="dxa"/>
+          </w:tcPr>
+          <w:p>
+            <w:pPr>
+              <w:pStyle w:val="Sinespaciado"/>
+              <w:tabs>
+                <w:tab w:val="left" w:pos="5670"/>
+              </w:tabs>
+              <w:spacing w:line="276" w:lineRule="auto"/>
+              <w:jc w:val="center"/>
+            </w:pPr>
+            <w:r>
+              <w:t>Programador</w:t>
+            </w:r>
+          </w:p>
+        </w:tc>
+      </w:tr>
+      <w:tr>
+        <w:tc>
+          <w:tcPr>
+            <w:tcW w:w="4414" w:type="dxa"/>
+          </w:tcPr>
+          <w:p>
+            <w:pPr>
+              <w:pStyle w:val="Sinespaciado"/>
+              <w:tabs>
+                <w:tab w:val="left" w:pos="5670"/>
+              </w:tabs>
+              <w:spacing w:line="276" w:lineRule="auto"/>
+              <w:jc w:val="center"/>
+            </w:pPr>
+            <w:r>
+              <w:t>Angelo Ricardo García Hernández</w:t>
+            </w:r>
+          </w:p>
+        </w:tc>
+        <w:tc>
+          <w:tcPr>
+            <w:tcW w:w="4414" w:type="dxa"/>
+          </w:tcPr>
+          <w:p>
+            <w:pPr>
+              <w:pStyle w:val="Sinespaciado"/>
+              <w:tabs>
+                <w:tab w:val="left" w:pos="5670"/>
+              </w:tabs>
+              <w:spacing w:line="276" w:lineRule="auto"/>
+              <w:jc w:val="center"/>
+            </w:pPr>
+            <w:r>
+              <w:t>Programador</w:t>
+            </w:r>
+          </w:p>
+        </w:tc>
+      </w:tr>
+      <w:tr>
+        <w:tc>
+          <w:tcPr>
+            <w:tcW w:w="4414" w:type="dxa"/>
+          </w:tcPr>
+          <w:p>
+            <w:pPr>
+              <w:pStyle w:val="Sinespaciado"/>
+              <w:tabs>
+                <w:tab w:val="left" w:pos="5670"/>
+              </w:tabs>
+              <w:spacing w:line="276" w:lineRule="auto"/>
+              <w:jc w:val="center"/>
+            </w:pPr>
+          </w:p>
+        </w:tc>
+        <w:tc>
+          <w:tcPr>
+            <w:tcW w:w="4414" w:type="dxa"/>
+          </w:tcPr>
+          <w:p>
+            <w:pPr>
+              <w:pStyle w:val="Sinespaciado"/>
+              <w:tabs>
+                <w:tab w:val="left" w:pos="5670"/>
+              </w:tabs>
+              <w:spacing w:line="276" w:lineRule="auto"/>
+              <w:jc w:val="center"/>
+            </w:pPr>
+          </w:p>
+        </w:tc>
+      </w:tr>
+      <w:tr>
+        <w:tc>
+          <w:tcPr>
+            <w:tcW w:w="4414" w:type="dxa"/>
+          </w:tcPr>
+          <w:p>
+            <w:pPr>
+              <w:pStyle w:val="Sinespaciado"/>
+              <w:tabs>
+                <w:tab w:val="left" w:pos="5670"/>
+              </w:tabs>
+              <w:spacing w:line="276" w:lineRule="auto"/>
+              <w:jc w:val="center"/>
+            </w:pPr>
+          </w:p>
+        </w:tc>
+        <w:tc>
+          <w:tcPr>
+            <w:tcW w:w="4414" w:type="dxa"/>
+          </w:tcPr>
+          <w:p>
+            <w:pPr>
+              <w:pStyle w:val="Sinespaciado"/>
+              <w:tabs>
+                <w:tab w:val="left" w:pos="5670"/>
+              </w:tabs>
+              <w:spacing w:line="276" w:lineRule="auto"/>
+              <w:jc w:val="center"/>
+            </w:pPr>
+          </w:p>
+        </w:tc>
+      </w:tr>
+      <w:tr>
+        <w:tc>
+          <w:tcPr>
+            <w:tcW w:w="4414" w:type="dxa"/>
+          </w:tcPr>
+          <w:p>
+            <w:pPr>
+              <w:pStyle w:val="Sinespaciado"/>
+              <w:tabs>
+                <w:tab w:val="left" w:pos="5670"/>
+              </w:tabs>
+              <w:spacing w:line="276" w:lineRule="auto"/>
+              <w:jc w:val="center"/>
+            </w:pPr>
+          </w:p>
+        </w:tc>
+        <w:tc>
+          <w:tcPr>
+            <w:tcW w:w="4414" w:type="dxa"/>
+          </w:tcPr>
+          <w:p>
+            <w:pPr>
+              <w:pStyle w:val="Sinespaciado"/>
+              <w:tabs>
+                <w:tab w:val="left" w:pos="5670"/>
+              </w:tabs>
+              <w:spacing w:line="276" w:lineRule="auto"/>
+              <w:jc w:val="center"/>
+            </w:pPr>
+          </w:p>
+        </w:tc>
+      </w:tr>
+      <w:tr>
+        <w:tc>
+          <w:tcPr>
+            <w:tcW w:w="4414" w:type="dxa"/>
+          </w:tcPr>
+          <w:p>
+            <w:pPr>
+              <w:pStyle w:val="Sinespaciado"/>
+              <w:tabs>
+                <w:tab w:val="left" w:pos="5670"/>
+              </w:tabs>
+              <w:spacing w:line="276" w:lineRule="auto"/>
+              <w:jc w:val="center"/>
+            </w:pPr>
+          </w:p>
+        </w:tc>
+        <w:tc>
+          <w:tcPr>
+            <w:tcW w:w="4414" w:type="dxa"/>
+          </w:tcPr>
+          <w:p>
+            <w:pPr>
+              <w:pStyle w:val="Sinespaciado"/>
+              <w:tabs>
+                <w:tab w:val="left" w:pos="5670"/>
+              </w:tabs>
+              <w:spacing w:line="276" w:lineRule="auto"/>
+              <w:jc w:val="center"/>
+            </w:pPr>
+          </w:p>
+        </w:tc>
+      </w:tr>
+    </w:tbl>
     <w:p>
       <w:pPr>
         <w:pStyle w:val="Sinespaciado"/>
@@ -607,6 +1042,2752 @@
         <w:spacing w:line="276" w:lineRule="auto"/>
         <w:jc w:val="center"/>
       </w:pPr>
+    </w:p>
+    <w:p>
+      <w:pPr>
+        <w:pStyle w:val="Sinespaciado"/>
+        <w:tabs>
+          <w:tab w:val="left" w:pos="5670"/>
+        </w:tabs>
+        <w:spacing w:line="276" w:lineRule="auto"/>
+        <w:jc w:val="center"/>
+      </w:pPr>
+    </w:p>
+    <w:p>
+      <w:pPr>
+        <w:pStyle w:val="Sinespaciado"/>
+        <w:tabs>
+          <w:tab w:val="left" w:pos="5670"/>
+        </w:tabs>
+        <w:spacing w:line="276" w:lineRule="auto"/>
+        <w:jc w:val="center"/>
+      </w:pPr>
+    </w:p>
+    <w:p>
+      <w:pPr>
+        <w:pStyle w:val="Sinespaciado"/>
+        <w:tabs>
+          <w:tab w:val="left" w:pos="5670"/>
+        </w:tabs>
+        <w:spacing w:line="276" w:lineRule="auto"/>
+        <w:jc w:val="center"/>
+      </w:pPr>
+    </w:p>
+    <w:p>
+      <w:pPr>
+        <w:pStyle w:val="Sinespaciado"/>
+        <w:tabs>
+          <w:tab w:val="left" w:pos="5670"/>
+        </w:tabs>
+        <w:spacing w:line="276" w:lineRule="auto"/>
+        <w:jc w:val="center"/>
+      </w:pPr>
+    </w:p>
+    <w:p>
+      <w:pPr>
+        <w:pStyle w:val="Sinespaciado"/>
+        <w:tabs>
+          <w:tab w:val="left" w:pos="5670"/>
+        </w:tabs>
+        <w:spacing w:line="276" w:lineRule="auto"/>
+        <w:jc w:val="center"/>
+      </w:pPr>
+    </w:p>
+    <w:p>
+      <w:pPr>
+        <w:pStyle w:val="Sinespaciado"/>
+        <w:tabs>
+          <w:tab w:val="left" w:pos="5670"/>
+        </w:tabs>
+        <w:spacing w:line="276" w:lineRule="auto"/>
+        <w:jc w:val="center"/>
+      </w:pPr>
+      <w:bookmarkStart w:id="3" w:name="_GoBack"/>
+      <w:bookmarkEnd w:id="3"/>
+    </w:p>
+    <w:p>
+      <w:pPr>
+        <w:pStyle w:val="Sinespaciado"/>
+        <w:tabs>
+          <w:tab w:val="left" w:pos="5670"/>
+        </w:tabs>
+        <w:spacing w:line="276" w:lineRule="auto"/>
+        <w:jc w:val="center"/>
+      </w:pPr>
+    </w:p>
+    <w:p>
+      <w:pPr>
+        <w:pStyle w:val="Sinespaciado"/>
+        <w:tabs>
+          <w:tab w:val="left" w:pos="5670"/>
+        </w:tabs>
+        <w:spacing w:line="276" w:lineRule="auto"/>
+        <w:jc w:val="center"/>
+      </w:pPr>
+    </w:p>
+    <w:p>
+      <w:pPr>
+        <w:pStyle w:val="Sinespaciado"/>
+        <w:tabs>
+          <w:tab w:val="left" w:pos="5670"/>
+        </w:tabs>
+        <w:spacing w:line="276" w:lineRule="auto"/>
+        <w:jc w:val="center"/>
+      </w:pPr>
+    </w:p>
+    <w:p>
+      <w:pPr>
+        <w:pStyle w:val="Sinespaciado"/>
+        <w:tabs>
+          <w:tab w:val="left" w:pos="5670"/>
+        </w:tabs>
+        <w:spacing w:line="276" w:lineRule="auto"/>
+        <w:jc w:val="center"/>
+      </w:pPr>
+    </w:p>
+    <w:p>
+      <w:pPr>
+        <w:pStyle w:val="Sinespaciado"/>
+        <w:tabs>
+          <w:tab w:val="left" w:pos="5670"/>
+        </w:tabs>
+        <w:spacing w:line="276" w:lineRule="auto"/>
+        <w:jc w:val="center"/>
+      </w:pPr>
+    </w:p>
+    <w:p>
+      <w:pPr>
+        <w:pStyle w:val="Sinespaciado"/>
+        <w:tabs>
+          <w:tab w:val="left" w:pos="5670"/>
+        </w:tabs>
+        <w:spacing w:line="276" w:lineRule="auto"/>
+        <w:jc w:val="center"/>
+      </w:pPr>
+    </w:p>
+    <w:p>
+      <w:pPr>
+        <w:pStyle w:val="Sinespaciado"/>
+        <w:tabs>
+          <w:tab w:val="left" w:pos="5670"/>
+        </w:tabs>
+        <w:spacing w:line="276" w:lineRule="auto"/>
+        <w:jc w:val="center"/>
+      </w:pPr>
+    </w:p>
+    <w:p>
+      <w:pPr>
+        <w:pStyle w:val="Sinespaciado"/>
+        <w:tabs>
+          <w:tab w:val="left" w:pos="5670"/>
+        </w:tabs>
+        <w:spacing w:line="276" w:lineRule="auto"/>
+        <w:jc w:val="center"/>
+      </w:pPr>
+    </w:p>
+    <w:p>
+      <w:pPr>
+        <w:pStyle w:val="Sinespaciado"/>
+        <w:tabs>
+          <w:tab w:val="left" w:pos="5670"/>
+        </w:tabs>
+        <w:spacing w:line="276" w:lineRule="auto"/>
+        <w:jc w:val="center"/>
+      </w:pPr>
+    </w:p>
+    <w:p>
+      <w:pPr>
+        <w:pStyle w:val="Sinespaciado"/>
+        <w:tabs>
+          <w:tab w:val="left" w:pos="5670"/>
+        </w:tabs>
+        <w:spacing w:line="276" w:lineRule="auto"/>
+        <w:jc w:val="center"/>
+      </w:pPr>
+    </w:p>
+    <w:p>
+      <w:pPr>
+        <w:pStyle w:val="Sinespaciado"/>
+        <w:tabs>
+          <w:tab w:val="left" w:pos="5670"/>
+        </w:tabs>
+        <w:spacing w:line="276" w:lineRule="auto"/>
+        <w:jc w:val="center"/>
+      </w:pPr>
+    </w:p>
+    <w:p>
+      <w:pPr>
+        <w:pStyle w:val="Sinespaciado"/>
+        <w:tabs>
+          <w:tab w:val="left" w:pos="5670"/>
+        </w:tabs>
+        <w:spacing w:line="276" w:lineRule="auto"/>
+        <w:jc w:val="center"/>
+      </w:pPr>
+    </w:p>
+    <w:p>
+      <w:pPr>
+        <w:pStyle w:val="Sinespaciado"/>
+        <w:tabs>
+          <w:tab w:val="left" w:pos="5670"/>
+        </w:tabs>
+        <w:spacing w:line="276" w:lineRule="auto"/>
+        <w:jc w:val="center"/>
+      </w:pPr>
+    </w:p>
+    <w:p>
+      <w:pPr>
+        <w:pStyle w:val="Sinespaciado"/>
+        <w:tabs>
+          <w:tab w:val="left" w:pos="5670"/>
+        </w:tabs>
+        <w:spacing w:line="276" w:lineRule="auto"/>
+        <w:jc w:val="center"/>
+      </w:pPr>
+    </w:p>
+    <w:p>
+      <w:pPr>
+        <w:pStyle w:val="Sinespaciado"/>
+        <w:tabs>
+          <w:tab w:val="left" w:pos="5670"/>
+        </w:tabs>
+        <w:spacing w:line="276" w:lineRule="auto"/>
+        <w:jc w:val="center"/>
+      </w:pPr>
+    </w:p>
+    <w:p>
+      <w:pPr>
+        <w:pStyle w:val="Sinespaciado"/>
+        <w:tabs>
+          <w:tab w:val="left" w:pos="5670"/>
+        </w:tabs>
+        <w:spacing w:line="276" w:lineRule="auto"/>
+        <w:jc w:val="center"/>
+      </w:pPr>
+    </w:p>
+    <w:p>
+      <w:pPr>
+        <w:pStyle w:val="Sinespaciado"/>
+        <w:tabs>
+          <w:tab w:val="left" w:pos="5670"/>
+        </w:tabs>
+        <w:spacing w:line="276" w:lineRule="auto"/>
+        <w:jc w:val="center"/>
+      </w:pPr>
+    </w:p>
+    <w:p>
+      <w:pPr>
+        <w:pStyle w:val="Sinespaciado"/>
+        <w:tabs>
+          <w:tab w:val="left" w:pos="5670"/>
+        </w:tabs>
+        <w:spacing w:line="276" w:lineRule="auto"/>
+        <w:jc w:val="center"/>
+      </w:pPr>
+    </w:p>
+    <w:p>
+      <w:pPr>
+        <w:pStyle w:val="Sinespaciado"/>
+        <w:tabs>
+          <w:tab w:val="left" w:pos="5670"/>
+        </w:tabs>
+        <w:spacing w:line="276" w:lineRule="auto"/>
+        <w:jc w:val="center"/>
+      </w:pPr>
+    </w:p>
+    <w:p>
+      <w:pPr>
+        <w:pStyle w:val="Sinespaciado"/>
+        <w:tabs>
+          <w:tab w:val="left" w:pos="5670"/>
+        </w:tabs>
+        <w:spacing w:line="276" w:lineRule="auto"/>
+        <w:jc w:val="center"/>
+      </w:pPr>
+    </w:p>
+    <w:p>
+      <w:pPr>
+        <w:pStyle w:val="Sinespaciado"/>
+        <w:tabs>
+          <w:tab w:val="left" w:pos="5670"/>
+        </w:tabs>
+        <w:spacing w:line="276" w:lineRule="auto"/>
+        <w:jc w:val="center"/>
+      </w:pPr>
+    </w:p>
+    <w:p>
+      <w:pPr>
+        <w:pStyle w:val="Sinespaciado"/>
+        <w:tabs>
+          <w:tab w:val="left" w:pos="5670"/>
+        </w:tabs>
+        <w:spacing w:line="276" w:lineRule="auto"/>
+        <w:jc w:val="center"/>
+      </w:pPr>
+    </w:p>
+    <w:p>
+      <w:pPr>
+        <w:pStyle w:val="Sinespaciado"/>
+        <w:tabs>
+          <w:tab w:val="left" w:pos="5670"/>
+        </w:tabs>
+        <w:spacing w:line="276" w:lineRule="auto"/>
+        <w:jc w:val="center"/>
+        <w:rPr>
+          <w:rFonts w:ascii="Arial" w:hAnsi="Arial" w:cs="Arial"/>
+          <w:b/>
+          <w:bCs/>
+        </w:rPr>
+      </w:pPr>
+      <w:r>
+        <w:rPr>
+          <w:rFonts w:ascii="Arial" w:hAnsi="Arial" w:cs="Arial"/>
+          <w:b/>
+          <w:bCs/>
+        </w:rPr>
+        <w:lastRenderedPageBreak/>
+        <w:t>HISTORIAS DE USUARIO DE ENTIDADES</w:t>
+      </w:r>
+    </w:p>
+    <w:p>
+      <w:pPr>
+        <w:pStyle w:val="Sinespaciado"/>
+        <w:tabs>
+          <w:tab w:val="left" w:pos="5670"/>
+        </w:tabs>
+        <w:spacing w:line="276" w:lineRule="auto"/>
+        <w:rPr>
+          <w:rFonts w:ascii="Arial" w:hAnsi="Arial" w:cs="Arial"/>
+        </w:rPr>
+      </w:pPr>
+      <w:r>
+        <w:rPr>
+          <w:rFonts w:ascii="Arial" w:hAnsi="Arial" w:cs="Arial"/>
+        </w:rPr>
+        <w:t>Gestión Vehículo:</w:t>
+      </w:r>
+    </w:p>
+    <w:p>
+      <w:pPr>
+        <w:pStyle w:val="Sinespaciado"/>
+        <w:tabs>
+          <w:tab w:val="left" w:pos="5670"/>
+        </w:tabs>
+        <w:spacing w:line="276" w:lineRule="auto"/>
+        <w:rPr>
+          <w:rFonts w:ascii="Arial" w:hAnsi="Arial" w:cs="Arial"/>
+        </w:rPr>
+      </w:pPr>
+      <w:r>
+        <w:rPr>
+          <w:rFonts w:ascii="Arial" w:hAnsi="Arial" w:cs="Arial"/>
+        </w:rPr>
+        <w:t>HUEB-001</w:t>
+      </w:r>
+    </w:p>
+    <w:p>
+      <w:pPr>
+        <w:pStyle w:val="Sinespaciado"/>
+        <w:tabs>
+          <w:tab w:val="left" w:pos="5670"/>
+        </w:tabs>
+        <w:spacing w:line="276" w:lineRule="auto"/>
+        <w:rPr>
+          <w:rFonts w:ascii="Arial" w:hAnsi="Arial" w:cs="Arial"/>
+        </w:rPr>
+      </w:pPr>
+      <w:r>
+        <w:rPr>
+          <w:rFonts w:ascii="Arial" w:hAnsi="Arial" w:cs="Arial"/>
+        </w:rPr>
+        <w:t>Como administrador del sistema,</w:t>
+      </w:r>
+    </w:p>
+    <w:p>
+      <w:pPr>
+        <w:pStyle w:val="Sinespaciado"/>
+        <w:tabs>
+          <w:tab w:val="left" w:pos="5670"/>
+        </w:tabs>
+        <w:spacing w:line="276" w:lineRule="auto"/>
+        <w:rPr>
+          <w:rFonts w:ascii="Arial" w:hAnsi="Arial" w:cs="Arial"/>
+        </w:rPr>
+      </w:pPr>
+      <w:r>
+        <w:rPr>
+          <w:rFonts w:ascii="Arial" w:hAnsi="Arial" w:cs="Arial"/>
+        </w:rPr>
+        <w:t>para llevar un control detallado de los vehículos registrados,</w:t>
+      </w:r>
+    </w:p>
+    <w:p>
+      <w:pPr>
+        <w:pStyle w:val="Sinespaciado"/>
+        <w:tabs>
+          <w:tab w:val="left" w:pos="5670"/>
+        </w:tabs>
+        <w:spacing w:line="276" w:lineRule="auto"/>
+        <w:rPr>
+          <w:rFonts w:ascii="Arial" w:hAnsi="Arial" w:cs="Arial"/>
+        </w:rPr>
+      </w:pPr>
+      <w:r>
+        <w:rPr>
+          <w:rFonts w:ascii="Arial" w:hAnsi="Arial" w:cs="Arial"/>
+        </w:rPr>
+        <w:t>quiero poder registrar nuevos vehículos con sus datos principales como placa, marca, modelo y año.</w:t>
+      </w:r>
+    </w:p>
+    <w:p>
+      <w:pPr>
+        <w:pStyle w:val="Sinespaciado"/>
+        <w:tabs>
+          <w:tab w:val="left" w:pos="5670"/>
+        </w:tabs>
+        <w:spacing w:line="276" w:lineRule="auto"/>
+        <w:rPr>
+          <w:rFonts w:ascii="Arial" w:hAnsi="Arial" w:cs="Arial"/>
+        </w:rPr>
+      </w:pPr>
+      <w:r>
+        <w:rPr>
+          <w:rFonts w:ascii="Arial" w:hAnsi="Arial" w:cs="Arial"/>
+        </w:rPr>
+        <w:t>Gestión Vehículo:</w:t>
+      </w:r>
+    </w:p>
+    <w:p>
+      <w:pPr>
+        <w:pStyle w:val="Sinespaciado"/>
+        <w:tabs>
+          <w:tab w:val="left" w:pos="5670"/>
+        </w:tabs>
+        <w:spacing w:line="276" w:lineRule="auto"/>
+        <w:rPr>
+          <w:rFonts w:ascii="Arial" w:hAnsi="Arial" w:cs="Arial"/>
+        </w:rPr>
+      </w:pPr>
+    </w:p>
+    <w:p>
+      <w:pPr>
+        <w:pStyle w:val="Sinespaciado"/>
+        <w:tabs>
+          <w:tab w:val="left" w:pos="5670"/>
+        </w:tabs>
+        <w:spacing w:line="276" w:lineRule="auto"/>
+        <w:rPr>
+          <w:rFonts w:ascii="Arial" w:hAnsi="Arial" w:cs="Arial"/>
+        </w:rPr>
+      </w:pPr>
+      <w:r>
+        <w:rPr>
+          <w:rFonts w:ascii="Arial" w:hAnsi="Arial" w:cs="Arial"/>
+        </w:rPr>
+        <w:t>HUEB-002</w:t>
+      </w:r>
+    </w:p>
+    <w:p>
+      <w:pPr>
+        <w:pStyle w:val="Sinespaciado"/>
+        <w:tabs>
+          <w:tab w:val="left" w:pos="5670"/>
+        </w:tabs>
+        <w:spacing w:line="276" w:lineRule="auto"/>
+        <w:rPr>
+          <w:rFonts w:ascii="Arial" w:hAnsi="Arial" w:cs="Arial"/>
+        </w:rPr>
+      </w:pPr>
+      <w:r>
+        <w:rPr>
+          <w:rFonts w:ascii="Arial" w:hAnsi="Arial" w:cs="Arial"/>
+        </w:rPr>
+        <w:t>Como mecánico del taller,</w:t>
+      </w:r>
+    </w:p>
+    <w:p>
+      <w:pPr>
+        <w:pStyle w:val="Sinespaciado"/>
+        <w:tabs>
+          <w:tab w:val="left" w:pos="5670"/>
+        </w:tabs>
+        <w:spacing w:line="276" w:lineRule="auto"/>
+        <w:rPr>
+          <w:rFonts w:ascii="Arial" w:hAnsi="Arial" w:cs="Arial"/>
+        </w:rPr>
+      </w:pPr>
+      <w:r>
+        <w:rPr>
+          <w:rFonts w:ascii="Arial" w:hAnsi="Arial" w:cs="Arial"/>
+        </w:rPr>
+        <w:t>para saber el historial de mantenimiento de cada vehículo,</w:t>
+      </w:r>
+    </w:p>
+    <w:p>
+      <w:pPr>
+        <w:pStyle w:val="Sinespaciado"/>
+        <w:tabs>
+          <w:tab w:val="left" w:pos="5670"/>
+        </w:tabs>
+        <w:spacing w:line="276" w:lineRule="auto"/>
+        <w:rPr>
+          <w:rFonts w:ascii="Arial" w:hAnsi="Arial" w:cs="Arial"/>
+        </w:rPr>
+      </w:pPr>
+      <w:r>
+        <w:rPr>
+          <w:rFonts w:ascii="Arial" w:hAnsi="Arial" w:cs="Arial"/>
+        </w:rPr>
+        <w:t>quiero acceder a una ficha que muestre todas las reparaciones previas realizadas a un vehículo.</w:t>
+      </w:r>
+    </w:p>
+    <w:p>
+      <w:pPr>
+        <w:pStyle w:val="Sinespaciado"/>
+        <w:tabs>
+          <w:tab w:val="left" w:pos="5670"/>
+        </w:tabs>
+        <w:spacing w:line="276" w:lineRule="auto"/>
+        <w:rPr>
+          <w:rFonts w:ascii="Arial" w:hAnsi="Arial" w:cs="Arial"/>
+        </w:rPr>
+      </w:pPr>
+    </w:p>
+    <w:p>
+      <w:pPr>
+        <w:pStyle w:val="Sinespaciado"/>
+        <w:tabs>
+          <w:tab w:val="left" w:pos="5670"/>
+        </w:tabs>
+        <w:spacing w:line="276" w:lineRule="auto"/>
+        <w:rPr>
+          <w:rFonts w:ascii="Arial" w:hAnsi="Arial" w:cs="Arial"/>
+        </w:rPr>
+      </w:pPr>
+      <w:r>
+        <w:rPr>
+          <w:rFonts w:ascii="Arial" w:hAnsi="Arial" w:cs="Arial"/>
+        </w:rPr>
+        <w:t>HUEB-003</w:t>
+      </w:r>
+    </w:p>
+    <w:p>
+      <w:pPr>
+        <w:pStyle w:val="Sinespaciado"/>
+        <w:tabs>
+          <w:tab w:val="left" w:pos="5670"/>
+        </w:tabs>
+        <w:spacing w:line="276" w:lineRule="auto"/>
+        <w:rPr>
+          <w:rFonts w:ascii="Arial" w:hAnsi="Arial" w:cs="Arial"/>
+        </w:rPr>
+      </w:pPr>
+      <w:r>
+        <w:rPr>
+          <w:rFonts w:ascii="Arial" w:hAnsi="Arial" w:cs="Arial"/>
+        </w:rPr>
+        <w:t>Como cliente del sistema,</w:t>
+      </w:r>
+    </w:p>
+    <w:p>
+      <w:pPr>
+        <w:pStyle w:val="Sinespaciado"/>
+        <w:tabs>
+          <w:tab w:val="left" w:pos="5670"/>
+        </w:tabs>
+        <w:spacing w:line="276" w:lineRule="auto"/>
+        <w:rPr>
+          <w:rFonts w:ascii="Arial" w:hAnsi="Arial" w:cs="Arial"/>
+        </w:rPr>
+      </w:pPr>
+      <w:r>
+        <w:rPr>
+          <w:rFonts w:ascii="Arial" w:hAnsi="Arial" w:cs="Arial"/>
+        </w:rPr>
+        <w:t>para verificar que mi vehículo esté correctamente registrado,</w:t>
+      </w:r>
+    </w:p>
+    <w:p>
+      <w:pPr>
+        <w:pStyle w:val="Sinespaciado"/>
+        <w:tabs>
+          <w:tab w:val="left" w:pos="5670"/>
+        </w:tabs>
+        <w:spacing w:line="276" w:lineRule="auto"/>
+        <w:rPr>
+          <w:rFonts w:ascii="Arial" w:hAnsi="Arial" w:cs="Arial"/>
+        </w:rPr>
+      </w:pPr>
+      <w:r>
+        <w:rPr>
+          <w:rFonts w:ascii="Arial" w:hAnsi="Arial" w:cs="Arial"/>
+        </w:rPr>
+        <w:t>quiero poder consultar el estado actual y los datos asociados de mi vehículo desde mi perfil.</w:t>
+      </w:r>
+    </w:p>
+    <w:p>
+      <w:pPr>
+        <w:pStyle w:val="Sinespaciado"/>
+        <w:tabs>
+          <w:tab w:val="left" w:pos="5670"/>
+        </w:tabs>
+        <w:spacing w:line="276" w:lineRule="auto"/>
+        <w:rPr>
+          <w:rFonts w:ascii="Arial" w:hAnsi="Arial" w:cs="Arial"/>
+        </w:rPr>
+      </w:pPr>
+    </w:p>
+    <w:p>
+      <w:pPr>
+        <w:pStyle w:val="NormalWeb"/>
+        <w:rPr>
+          <w:rFonts w:ascii="Arial" w:hAnsi="Arial" w:cs="Arial"/>
+          <w:b/>
+          <w:lang w:val="es-GT"/>
+        </w:rPr>
+      </w:pPr>
+      <w:r>
+        <w:rPr>
+          <w:rStyle w:val="Textoennegrita"/>
+          <w:rFonts w:ascii="Arial" w:hAnsi="Arial" w:cs="Arial"/>
+          <w:b w:val="0"/>
+          <w:lang w:val="es-GT"/>
+        </w:rPr>
+        <w:t>HUJC-001 Registro Compras</w:t>
+      </w:r>
+    </w:p>
+    <w:p>
+      <w:pPr>
+        <w:pStyle w:val="NormalWeb"/>
+        <w:rPr>
+          <w:rFonts w:ascii="Arial" w:hAnsi="Arial" w:cs="Arial"/>
+          <w:lang w:val="es-GT"/>
+        </w:rPr>
+      </w:pPr>
+      <w:r>
+        <w:rPr>
+          <w:rStyle w:val="Textoennegrita"/>
+          <w:rFonts w:ascii="Arial" w:hAnsi="Arial" w:cs="Arial"/>
+          <w:b w:val="0"/>
+          <w:lang w:val="es-GT"/>
+        </w:rPr>
+        <w:t>Como:</w:t>
+      </w:r>
+      <w:r>
+        <w:rPr>
+          <w:rFonts w:ascii="Arial" w:hAnsi="Arial" w:cs="Arial"/>
+          <w:lang w:val="es-GT"/>
+        </w:rPr>
+        <w:t xml:space="preserve"> Encargado del departamento de compras del concesionario.</w:t>
+      </w:r>
+    </w:p>
+    <w:p>
+      <w:pPr>
+        <w:pStyle w:val="NormalWeb"/>
+        <w:rPr>
+          <w:rFonts w:ascii="Arial" w:hAnsi="Arial" w:cs="Arial"/>
+          <w:lang w:val="es-GT"/>
+        </w:rPr>
+      </w:pPr>
+      <w:r>
+        <w:rPr>
+          <w:rStyle w:val="Textoennegrita"/>
+          <w:rFonts w:ascii="Arial" w:hAnsi="Arial" w:cs="Arial"/>
+          <w:b w:val="0"/>
+          <w:lang w:val="es-GT"/>
+        </w:rPr>
+        <w:t>Quiero:</w:t>
+      </w:r>
+      <w:r>
+        <w:rPr>
+          <w:rFonts w:ascii="Arial" w:hAnsi="Arial" w:cs="Arial"/>
+          <w:lang w:val="es-GT"/>
+        </w:rPr>
+        <w:t xml:space="preserve"> Que el sistema me permita registrar las órdenes de compra de cada vehículo, repuestas y accesorios, asociándolos a sus respectivos proveedores, ya sean nacionales o departamentales.</w:t>
+      </w:r>
+    </w:p>
+    <w:p>
+      <w:pPr>
+        <w:pStyle w:val="NormalWeb"/>
+        <w:rPr>
+          <w:rFonts w:ascii="Arial" w:hAnsi="Arial" w:cs="Arial"/>
+          <w:lang w:val="es-GT"/>
+        </w:rPr>
+      </w:pPr>
+      <w:r>
+        <w:rPr>
+          <w:rStyle w:val="Textoennegrita"/>
+          <w:rFonts w:ascii="Arial" w:hAnsi="Arial" w:cs="Arial"/>
+          <w:b w:val="0"/>
+          <w:lang w:val="es-GT"/>
+        </w:rPr>
+        <w:t>Para:</w:t>
+      </w:r>
+      <w:r>
+        <w:rPr>
+          <w:rFonts w:ascii="Arial" w:hAnsi="Arial" w:cs="Arial"/>
+          <w:lang w:val="es-GT"/>
+        </w:rPr>
+        <w:t xml:space="preserve"> Tener un control completo sobre el inventario, costos, proveedores y seguros, y poder adjuntar y mantener facturas.</w:t>
+      </w:r>
+    </w:p>
+    <w:p>
+      <w:pPr>
+        <w:pStyle w:val="NormalWeb"/>
+        <w:rPr>
+          <w:rFonts w:ascii="Arial" w:hAnsi="Arial" w:cs="Arial"/>
+          <w:b/>
+          <w:lang w:val="es-GT"/>
+        </w:rPr>
+      </w:pPr>
+      <w:r>
+        <w:rPr>
+          <w:rStyle w:val="Textoennegrita"/>
+          <w:rFonts w:ascii="Arial" w:hAnsi="Arial" w:cs="Arial"/>
+          <w:b w:val="0"/>
+          <w:lang w:val="es-GT"/>
+        </w:rPr>
+        <w:t>HUJC-002 Registro Compras</w:t>
+      </w:r>
+    </w:p>
+    <w:p>
+      <w:pPr>
+        <w:pStyle w:val="NormalWeb"/>
+        <w:rPr>
+          <w:rFonts w:ascii="Arial" w:hAnsi="Arial" w:cs="Arial"/>
+          <w:lang w:val="es-GT"/>
+        </w:rPr>
+      </w:pPr>
+      <w:r>
+        <w:rPr>
+          <w:rStyle w:val="Textoennegrita"/>
+          <w:rFonts w:ascii="Arial" w:hAnsi="Arial" w:cs="Arial"/>
+          <w:b w:val="0"/>
+          <w:lang w:val="es-GT"/>
+        </w:rPr>
+        <w:t>Como:</w:t>
+      </w:r>
+      <w:r>
+        <w:rPr>
+          <w:rFonts w:ascii="Arial" w:hAnsi="Arial" w:cs="Arial"/>
+          <w:lang w:val="es-GT"/>
+        </w:rPr>
+        <w:t xml:space="preserve"> Encargado del departamento de Compras del concesionario.</w:t>
+      </w:r>
+    </w:p>
+    <w:p>
+      <w:pPr>
+        <w:pStyle w:val="NormalWeb"/>
+        <w:rPr>
+          <w:rFonts w:ascii="Arial" w:hAnsi="Arial" w:cs="Arial"/>
+          <w:lang w:val="es-GT"/>
+        </w:rPr>
+      </w:pPr>
+      <w:r>
+        <w:rPr>
+          <w:rStyle w:val="Textoennegrita"/>
+          <w:rFonts w:ascii="Arial" w:hAnsi="Arial" w:cs="Arial"/>
+          <w:b w:val="0"/>
+          <w:lang w:val="es-GT"/>
+        </w:rPr>
+        <w:t>Quiero:</w:t>
+      </w:r>
+      <w:r>
+        <w:rPr>
+          <w:rFonts w:ascii="Arial" w:hAnsi="Arial" w:cs="Arial"/>
+          <w:lang w:val="es-GT"/>
+        </w:rPr>
+        <w:t xml:space="preserve"> Que el departamento de marketing pueda agregar promociones y descuentos al sistema para cada cliente que realice una compra en el concesionario, ya sea de un vehículo, repuesto, accesorio para el vehículo.</w:t>
+      </w:r>
+    </w:p>
+    <w:p>
+      <w:pPr>
+        <w:pStyle w:val="NormalWeb"/>
+        <w:rPr>
+          <w:rFonts w:ascii="Arial" w:hAnsi="Arial" w:cs="Arial"/>
+          <w:lang w:val="es-GT"/>
+        </w:rPr>
+      </w:pPr>
+      <w:r>
+        <w:rPr>
+          <w:rStyle w:val="Textoennegrita"/>
+          <w:rFonts w:ascii="Arial" w:hAnsi="Arial" w:cs="Arial"/>
+          <w:b w:val="0"/>
+          <w:lang w:val="es-GT"/>
+        </w:rPr>
+        <w:t>Para:</w:t>
+      </w:r>
+      <w:r>
+        <w:rPr>
+          <w:rFonts w:ascii="Arial" w:hAnsi="Arial" w:cs="Arial"/>
+          <w:lang w:val="es-GT"/>
+        </w:rPr>
+        <w:t xml:space="preserve"> Que los clientes puedan recibir descuentos aplicados correctamente y tener un seguimiento claro de las compras y servicios realizados a cada vehículo</w:t>
+      </w:r>
+      <w:r>
+        <w:rPr>
+          <w:rFonts w:ascii="Arial" w:hAnsi="Arial" w:cs="Arial"/>
+          <w:lang w:val="es-GT"/>
+        </w:rPr>
+        <w:t>.</w:t>
+      </w:r>
+    </w:p>
+    <w:p>
+      <w:pPr>
+        <w:pStyle w:val="NormalWeb"/>
+        <w:rPr>
+          <w:rStyle w:val="Textoennegrita"/>
+          <w:lang w:val="es-GT"/>
+        </w:rPr>
+      </w:pPr>
+    </w:p>
+    <w:p>
+      <w:pPr>
+        <w:pStyle w:val="NormalWeb"/>
+        <w:rPr>
+          <w:rFonts w:ascii="Arial" w:hAnsi="Arial" w:cs="Arial"/>
+          <w:b/>
+          <w:lang w:val="es-GT"/>
+        </w:rPr>
+      </w:pPr>
+      <w:r>
+        <w:rPr>
+          <w:rStyle w:val="Textoennegrita"/>
+          <w:rFonts w:ascii="Arial" w:hAnsi="Arial" w:cs="Arial"/>
+          <w:b w:val="0"/>
+          <w:lang w:val="es-GT"/>
+        </w:rPr>
+        <w:lastRenderedPageBreak/>
+        <w:t>HUJC-003 Registro Compras</w:t>
+      </w:r>
+    </w:p>
+    <w:p>
+      <w:pPr>
+        <w:pStyle w:val="NormalWeb"/>
+        <w:rPr>
+          <w:rFonts w:ascii="Arial" w:hAnsi="Arial" w:cs="Arial"/>
+          <w:lang w:val="es-GT"/>
+        </w:rPr>
+      </w:pPr>
+      <w:r>
+        <w:rPr>
+          <w:rStyle w:val="Textoennegrita"/>
+          <w:rFonts w:ascii="Arial" w:hAnsi="Arial" w:cs="Arial"/>
+          <w:b w:val="0"/>
+          <w:lang w:val="es-GT"/>
+        </w:rPr>
+        <w:t>Como:</w:t>
+      </w:r>
+      <w:r>
+        <w:rPr>
+          <w:rFonts w:ascii="Arial" w:hAnsi="Arial" w:cs="Arial"/>
+          <w:lang w:val="es-GT"/>
+        </w:rPr>
+        <w:t xml:space="preserve"> Encargado del departamento de Compras del concesionario.</w:t>
+      </w:r>
+    </w:p>
+    <w:p>
+      <w:pPr>
+        <w:pStyle w:val="NormalWeb"/>
+        <w:rPr>
+          <w:rFonts w:ascii="Arial" w:hAnsi="Arial" w:cs="Arial"/>
+          <w:lang w:val="es-GT"/>
+        </w:rPr>
+      </w:pPr>
+      <w:r>
+        <w:rPr>
+          <w:rStyle w:val="Textoennegrita"/>
+          <w:rFonts w:ascii="Arial" w:hAnsi="Arial" w:cs="Arial"/>
+          <w:b w:val="0"/>
+          <w:lang w:val="es-GT"/>
+        </w:rPr>
+        <w:t>Quiero:</w:t>
+      </w:r>
+      <w:r>
+        <w:rPr>
+          <w:rFonts w:ascii="Arial" w:hAnsi="Arial" w:cs="Arial"/>
+          <w:lang w:val="es-GT"/>
+        </w:rPr>
+        <w:t xml:space="preserve"> Que el sistema registre y marque cada servicio realizado, especificando el tipo de servicio (como servicio de llantas, cambio de aceite, escaneo del sistema eléctrico, entre otros) y que también registre los datos del cliente (nombre, apellido, número de teléfono) junto con el precio de cada servicio realizado.</w:t>
+      </w:r>
+    </w:p>
+    <w:p>
+      <w:pPr>
+        <w:pStyle w:val="NormalWeb"/>
+        <w:rPr>
+          <w:rFonts w:ascii="Arial" w:hAnsi="Arial" w:cs="Arial"/>
+          <w:lang w:val="es-GT"/>
+        </w:rPr>
+      </w:pPr>
+      <w:r>
+        <w:rPr>
+          <w:rStyle w:val="Textoennegrita"/>
+          <w:rFonts w:ascii="Arial" w:hAnsi="Arial" w:cs="Arial"/>
+          <w:b w:val="0"/>
+          <w:lang w:val="es-GT"/>
+        </w:rPr>
+        <w:t>Para:</w:t>
+      </w:r>
+      <w:r>
+        <w:rPr>
+          <w:rFonts w:ascii="Arial" w:hAnsi="Arial" w:cs="Arial"/>
+          <w:lang w:val="es-GT"/>
+        </w:rPr>
+        <w:t> llevar un control detallado de los servicios que se ofrecen a los clientes, poder gestionar de manera eficiente los costos y la atención al cliente, y tener un historial claro de cada intervención realizada.</w:t>
+      </w:r>
+    </w:p>
+    <w:p>
+      <w:pPr>
+        <w:pStyle w:val="NormalWeb"/>
+        <w:rPr>
+          <w:rFonts w:ascii="Arial" w:hAnsi="Arial" w:cs="Arial"/>
+          <w:lang w:val="es-GT"/>
+        </w:rPr>
+      </w:pPr>
+    </w:p>
+    <w:p>
+      <w:pPr>
+        <w:pStyle w:val="NormalWeb"/>
+        <w:rPr>
+          <w:rFonts w:ascii="Arial" w:hAnsi="Arial" w:cs="Arial"/>
+          <w:lang w:val="es-GT"/>
+        </w:rPr>
+      </w:pPr>
+      <w:r>
+        <w:rPr>
+          <w:rFonts w:ascii="Arial" w:hAnsi="Arial" w:cs="Arial"/>
+          <w:lang w:val="es-GT"/>
+        </w:rPr>
+        <w:t>Gestión Usuarios:</w:t>
+      </w:r>
+    </w:p>
+    <w:p>
+      <w:pPr>
+        <w:pStyle w:val="NormalWeb"/>
+        <w:rPr>
+          <w:rFonts w:ascii="Arial" w:hAnsi="Arial" w:cs="Arial"/>
+          <w:lang w:val="es-GT"/>
+        </w:rPr>
+      </w:pPr>
+      <w:r>
+        <w:rPr>
+          <w:rFonts w:ascii="Arial" w:hAnsi="Arial" w:cs="Arial"/>
+          <w:lang w:val="es-GT"/>
+        </w:rPr>
+        <w:t>HUEG-001 Registro de un nuevo usuario</w:t>
+      </w:r>
+      <w:r>
+        <w:rPr>
+          <w:rFonts w:ascii="Arial" w:hAnsi="Arial" w:cs="Arial"/>
+          <w:lang w:val="es-GT"/>
+        </w:rPr>
+        <w:br/>
+        <w:t>Como: Administrador</w:t>
+      </w:r>
+      <w:r>
+        <w:rPr>
+          <w:rFonts w:ascii="Arial" w:hAnsi="Arial" w:cs="Arial"/>
+          <w:lang w:val="es-GT"/>
+        </w:rPr>
+        <w:br/>
+        <w:t>Quiero: Tener el registro de todos los usuarios ingresados.</w:t>
+      </w:r>
+      <w:r>
+        <w:rPr>
+          <w:rFonts w:ascii="Arial" w:hAnsi="Arial" w:cs="Arial"/>
+          <w:lang w:val="es-GT"/>
+        </w:rPr>
+        <w:br/>
+        <w:t>Para: Poder generar reportes y llevar un control.</w:t>
+      </w:r>
+    </w:p>
+    <w:p>
+      <w:pPr>
+        <w:pStyle w:val="NormalWeb"/>
+        <w:rPr>
+          <w:rFonts w:ascii="Arial" w:hAnsi="Arial" w:cs="Arial"/>
+          <w:lang w:val="es-GT"/>
+        </w:rPr>
+      </w:pPr>
+      <w:r>
+        <w:rPr>
+          <w:rFonts w:ascii="Arial" w:hAnsi="Arial" w:cs="Arial"/>
+          <w:b/>
+          <w:bCs/>
+          <w:lang w:val="es-GT"/>
+        </w:rPr>
+        <w:t>Como</w:t>
+      </w:r>
+      <w:r>
+        <w:rPr>
+          <w:rFonts w:ascii="Arial" w:hAnsi="Arial" w:cs="Arial"/>
+          <w:lang w:val="es-GT"/>
+        </w:rPr>
+        <w:t>: Empleado</w:t>
+      </w:r>
+    </w:p>
+    <w:p>
+      <w:pPr>
+        <w:pStyle w:val="NormalWeb"/>
+        <w:rPr>
+          <w:rFonts w:ascii="Arial" w:hAnsi="Arial" w:cs="Arial"/>
+          <w:lang w:val="es-GT"/>
+        </w:rPr>
+      </w:pPr>
+      <w:r>
+        <w:rPr>
+          <w:rFonts w:ascii="Arial" w:hAnsi="Arial" w:cs="Arial"/>
+          <w:lang w:val="es-GT"/>
+        </w:rPr>
+        <w:br/>
+      </w:r>
+      <w:r>
+        <w:rPr>
+          <w:rFonts w:ascii="Arial" w:hAnsi="Arial" w:cs="Arial"/>
+          <w:b/>
+          <w:bCs/>
+          <w:lang w:val="es-GT"/>
+        </w:rPr>
+        <w:t>Quiero</w:t>
+      </w:r>
+      <w:r>
+        <w:rPr>
+          <w:rFonts w:ascii="Arial" w:hAnsi="Arial" w:cs="Arial"/>
+          <w:lang w:val="es-GT"/>
+        </w:rPr>
+        <w:t>: Crear un nuevo usuario con mis datos más importantes.</w:t>
+      </w:r>
+      <w:r>
+        <w:rPr>
+          <w:rFonts w:ascii="Arial" w:hAnsi="Arial" w:cs="Arial"/>
+          <w:lang w:val="es-GT"/>
+        </w:rPr>
+        <w:br/>
+      </w:r>
+      <w:r>
+        <w:rPr>
+          <w:rFonts w:ascii="Arial" w:hAnsi="Arial" w:cs="Arial"/>
+          <w:b/>
+          <w:bCs/>
+          <w:lang w:val="es-GT"/>
+        </w:rPr>
+        <w:t>Para</w:t>
+      </w:r>
+      <w:r>
+        <w:rPr>
+          <w:rFonts w:ascii="Arial" w:hAnsi="Arial" w:cs="Arial"/>
+          <w:lang w:val="es-GT"/>
+        </w:rPr>
+        <w:t>: Poder ingresar a la página y tener un acceso personalizado, ya sea para saber a qué cliente se le está vendiendo un producto, saber el precio, en sí realizar funciones específicas correspondientes a su trabajo.</w:t>
+      </w:r>
+    </w:p>
+    <w:p>
+      <w:pPr>
+        <w:pStyle w:val="NormalWeb"/>
+        <w:rPr>
+          <w:rFonts w:ascii="Arial" w:hAnsi="Arial" w:cs="Arial"/>
+          <w:lang w:val="es-GT"/>
+        </w:rPr>
+      </w:pPr>
+    </w:p>
+    <w:p>
+      <w:pPr>
+        <w:pStyle w:val="NormalWeb"/>
+        <w:rPr>
+          <w:rFonts w:ascii="Arial" w:hAnsi="Arial" w:cs="Arial"/>
+          <w:lang w:val="es-GT"/>
+        </w:rPr>
+      </w:pPr>
+      <w:r>
+        <w:rPr>
+          <w:rFonts w:ascii="Arial" w:hAnsi="Arial" w:cs="Arial"/>
+          <w:lang w:val="es-GT"/>
+        </w:rPr>
+        <w:t>HUEG-003 Registro de un nuevo usuario</w:t>
+      </w:r>
+    </w:p>
+    <w:p>
+      <w:pPr>
+        <w:pStyle w:val="NormalWeb"/>
+        <w:rPr>
+          <w:rFonts w:ascii="Arial" w:hAnsi="Arial" w:cs="Arial"/>
+          <w:lang w:val="es-GT"/>
+        </w:rPr>
+      </w:pPr>
+      <w:r>
+        <w:rPr>
+          <w:rFonts w:ascii="Arial" w:hAnsi="Arial" w:cs="Arial"/>
+          <w:lang w:val="es-GT"/>
+        </w:rPr>
+        <w:br/>
+      </w:r>
+      <w:r>
+        <w:rPr>
+          <w:rFonts w:ascii="Arial" w:hAnsi="Arial" w:cs="Arial"/>
+          <w:b/>
+          <w:bCs/>
+          <w:lang w:val="es-GT"/>
+        </w:rPr>
+        <w:t>Como</w:t>
+      </w:r>
+      <w:r>
+        <w:rPr>
+          <w:rFonts w:ascii="Arial" w:hAnsi="Arial" w:cs="Arial"/>
+          <w:lang w:val="es-GT"/>
+        </w:rPr>
+        <w:t>: Administrador</w:t>
+      </w:r>
+      <w:r>
+        <w:rPr>
+          <w:rFonts w:ascii="Arial" w:hAnsi="Arial" w:cs="Arial"/>
+          <w:lang w:val="es-GT"/>
+        </w:rPr>
+        <w:br/>
+      </w:r>
+      <w:r>
+        <w:rPr>
+          <w:rFonts w:ascii="Arial" w:hAnsi="Arial" w:cs="Arial"/>
+          <w:b/>
+          <w:bCs/>
+          <w:lang w:val="es-GT"/>
+        </w:rPr>
+        <w:t>Quiero</w:t>
+      </w:r>
+      <w:r>
+        <w:rPr>
+          <w:rFonts w:ascii="Arial" w:hAnsi="Arial" w:cs="Arial"/>
+          <w:lang w:val="es-GT"/>
+        </w:rPr>
+        <w:t>: Crear cuentas de usuario para el personal.</w:t>
+      </w:r>
+      <w:r>
+        <w:rPr>
+          <w:rFonts w:ascii="Arial" w:hAnsi="Arial" w:cs="Arial"/>
+          <w:lang w:val="es-GT"/>
+        </w:rPr>
+        <w:br/>
+      </w:r>
+      <w:r>
+        <w:rPr>
+          <w:rFonts w:ascii="Arial" w:hAnsi="Arial" w:cs="Arial"/>
+          <w:b/>
+          <w:bCs/>
+          <w:lang w:val="es-GT"/>
+        </w:rPr>
+        <w:t>Para</w:t>
+      </w:r>
+      <w:r>
+        <w:rPr>
+          <w:rFonts w:ascii="Arial" w:hAnsi="Arial" w:cs="Arial"/>
+          <w:lang w:val="es-GT"/>
+        </w:rPr>
+        <w:t>: Poder controlar el acceso al sistema.</w:t>
+      </w:r>
+    </w:p>
+    <w:p>
+      <w:pPr>
+        <w:pStyle w:val="NormalWeb"/>
+        <w:rPr>
+          <w:rFonts w:ascii="Arial" w:hAnsi="Arial" w:cs="Arial"/>
+          <w:lang w:val="es-GT"/>
+        </w:rPr>
+      </w:pPr>
+    </w:p>
+    <w:p>
+      <w:pPr>
+        <w:pStyle w:val="NormalWeb"/>
+        <w:rPr>
+          <w:rFonts w:ascii="Arial" w:hAnsi="Arial" w:cs="Arial"/>
+          <w:lang w:val="es-GT"/>
+        </w:rPr>
+      </w:pPr>
+    </w:p>
+    <w:p>
+      <w:pPr>
+        <w:pStyle w:val="NormalWeb"/>
+        <w:rPr>
+          <w:rFonts w:ascii="Arial" w:hAnsi="Arial" w:cs="Arial"/>
+          <w:lang w:val="es-GT"/>
+        </w:rPr>
+      </w:pPr>
+    </w:p>
+    <w:p>
+      <w:pPr>
+        <w:pStyle w:val="NormalWeb"/>
+        <w:rPr>
+          <w:rFonts w:ascii="Arial" w:hAnsi="Arial" w:cs="Arial"/>
+          <w:lang w:val="es-GT"/>
+        </w:rPr>
+      </w:pPr>
+    </w:p>
+    <w:p>
+      <w:pPr>
+        <w:spacing w:before="100" w:beforeAutospacing="1" w:after="100" w:afterAutospacing="1" w:line="240" w:lineRule="auto"/>
+        <w:rPr>
+          <w:rFonts w:ascii="Arial" w:eastAsia="Times New Roman" w:hAnsi="Arial" w:cs="Arial"/>
+          <w:b/>
+          <w:bCs/>
+          <w:sz w:val="24"/>
+          <w:szCs w:val="24"/>
+          <w:lang w:val="es-419" w:eastAsia="es-419"/>
+        </w:rPr>
+      </w:pPr>
+      <w:r>
+        <w:rPr>
+          <w:rFonts w:ascii="Arial" w:eastAsia="Times New Roman" w:hAnsi="Arial" w:cs="Arial"/>
+          <w:b/>
+          <w:bCs/>
+          <w:sz w:val="24"/>
+          <w:szCs w:val="24"/>
+          <w:lang w:val="es-419" w:eastAsia="es-419"/>
+        </w:rPr>
+        <w:lastRenderedPageBreak/>
+        <w:t>HISTORIAS FACTURAS</w:t>
+      </w:r>
+    </w:p>
+    <w:p>
+      <w:pPr>
+        <w:spacing w:before="100" w:beforeAutospacing="1" w:after="100" w:afterAutospacing="1" w:line="240" w:lineRule="auto"/>
+        <w:rPr>
+          <w:rFonts w:ascii="Arial" w:eastAsia="Times New Roman" w:hAnsi="Arial" w:cs="Arial"/>
+          <w:b/>
+          <w:bCs/>
+          <w:sz w:val="24"/>
+          <w:szCs w:val="24"/>
+          <w:lang w:val="es-419" w:eastAsia="es-419"/>
+        </w:rPr>
+      </w:pPr>
+    </w:p>
+    <w:p>
+      <w:pPr>
+        <w:spacing w:before="100" w:beforeAutospacing="1" w:after="100" w:afterAutospacing="1" w:line="240" w:lineRule="auto"/>
+        <w:rPr>
+          <w:rFonts w:ascii="Arial" w:eastAsia="Times New Roman" w:hAnsi="Arial" w:cs="Arial"/>
+          <w:sz w:val="24"/>
+          <w:szCs w:val="24"/>
+          <w:lang w:val="es-419" w:eastAsia="es-419"/>
+        </w:rPr>
+      </w:pPr>
+      <w:r>
+        <w:rPr>
+          <w:rFonts w:ascii="Arial" w:eastAsia="Times New Roman" w:hAnsi="Arial" w:cs="Arial"/>
+          <w:b/>
+          <w:bCs/>
+          <w:sz w:val="24"/>
+          <w:szCs w:val="24"/>
+          <w:lang w:val="es-419" w:eastAsia="es-419"/>
+        </w:rPr>
+        <w:t>HUAT-001</w:t>
+      </w:r>
+    </w:p>
+    <w:p>
+      <w:pPr>
+        <w:spacing w:before="100" w:beforeAutospacing="1" w:after="100" w:afterAutospacing="1" w:line="240" w:lineRule="auto"/>
+        <w:rPr>
+          <w:rFonts w:ascii="Arial" w:eastAsia="Times New Roman" w:hAnsi="Arial" w:cs="Arial"/>
+          <w:sz w:val="24"/>
+          <w:szCs w:val="24"/>
+          <w:lang w:val="es-419" w:eastAsia="es-419"/>
+        </w:rPr>
+      </w:pPr>
+      <w:r>
+        <w:rPr>
+          <w:rFonts w:ascii="Arial" w:eastAsia="Times New Roman" w:hAnsi="Arial" w:cs="Arial"/>
+          <w:b/>
+          <w:bCs/>
+          <w:sz w:val="24"/>
+          <w:szCs w:val="24"/>
+          <w:lang w:val="es-419" w:eastAsia="es-419"/>
+        </w:rPr>
+        <w:t>Como</w:t>
+      </w:r>
+      <w:r>
+        <w:rPr>
+          <w:rFonts w:ascii="Arial" w:eastAsia="Times New Roman" w:hAnsi="Arial" w:cs="Arial"/>
+          <w:sz w:val="24"/>
+          <w:szCs w:val="24"/>
+          <w:lang w:val="es-419" w:eastAsia="es-419"/>
+        </w:rPr>
+        <w:t>: Encargado de Generar Facturas</w:t>
+      </w:r>
+    </w:p>
+    <w:p>
+      <w:pPr>
+        <w:spacing w:before="100" w:beforeAutospacing="1" w:after="100" w:afterAutospacing="1" w:line="240" w:lineRule="auto"/>
+        <w:rPr>
+          <w:rFonts w:ascii="Arial" w:eastAsia="Times New Roman" w:hAnsi="Arial" w:cs="Arial"/>
+          <w:sz w:val="24"/>
+          <w:szCs w:val="24"/>
+          <w:lang w:val="es-419" w:eastAsia="es-419"/>
+        </w:rPr>
+      </w:pPr>
+      <w:r>
+        <w:rPr>
+          <w:rFonts w:ascii="Arial" w:eastAsia="Times New Roman" w:hAnsi="Arial" w:cs="Arial"/>
+          <w:b/>
+          <w:bCs/>
+          <w:sz w:val="24"/>
+          <w:szCs w:val="24"/>
+          <w:lang w:val="es-419" w:eastAsia="es-419"/>
+        </w:rPr>
+        <w:t>Quiero</w:t>
+      </w:r>
+      <w:r>
+        <w:rPr>
+          <w:rFonts w:ascii="Arial" w:eastAsia="Times New Roman" w:hAnsi="Arial" w:cs="Arial"/>
+          <w:sz w:val="24"/>
+          <w:szCs w:val="24"/>
+          <w:lang w:val="es-419" w:eastAsia="es-419"/>
+        </w:rPr>
+        <w:t>: Registrar las ventas realizadas.</w:t>
+      </w:r>
+    </w:p>
+    <w:p>
+      <w:pPr>
+        <w:spacing w:before="100" w:beforeAutospacing="1" w:after="100" w:afterAutospacing="1" w:line="240" w:lineRule="auto"/>
+        <w:rPr>
+          <w:rFonts w:ascii="Arial" w:eastAsia="Times New Roman" w:hAnsi="Arial" w:cs="Arial"/>
+          <w:sz w:val="24"/>
+          <w:szCs w:val="24"/>
+          <w:lang w:val="es-419" w:eastAsia="es-419"/>
+        </w:rPr>
+      </w:pPr>
+      <w:r>
+        <w:rPr>
+          <w:rFonts w:ascii="Arial" w:eastAsia="Times New Roman" w:hAnsi="Arial" w:cs="Arial"/>
+          <w:b/>
+          <w:bCs/>
+          <w:sz w:val="24"/>
+          <w:szCs w:val="24"/>
+          <w:lang w:val="es-419" w:eastAsia="es-419"/>
+        </w:rPr>
+        <w:t>Para</w:t>
+      </w:r>
+      <w:r>
+        <w:rPr>
+          <w:rFonts w:ascii="Arial" w:eastAsia="Times New Roman" w:hAnsi="Arial" w:cs="Arial"/>
+          <w:sz w:val="24"/>
+          <w:szCs w:val="24"/>
+          <w:lang w:val="es-419" w:eastAsia="es-419"/>
+        </w:rPr>
+        <w:t>: llevar un control de lo que se ha vendido.</w:t>
+      </w:r>
+    </w:p>
+    <w:p>
+      <w:pPr>
+        <w:pStyle w:val="NormalWeb"/>
+        <w:rPr>
+          <w:rFonts w:ascii="Arial" w:hAnsi="Arial" w:cs="Arial"/>
+          <w:lang w:val="es-GT"/>
+        </w:rPr>
+      </w:pPr>
+    </w:p>
+    <w:p>
+      <w:pPr>
+        <w:spacing w:before="100" w:beforeAutospacing="1" w:after="100" w:afterAutospacing="1" w:line="240" w:lineRule="auto"/>
+        <w:rPr>
+          <w:rFonts w:ascii="Arial" w:eastAsia="Times New Roman" w:hAnsi="Arial" w:cs="Arial"/>
+          <w:sz w:val="24"/>
+          <w:szCs w:val="24"/>
+          <w:lang w:val="es-419" w:eastAsia="es-419"/>
+        </w:rPr>
+      </w:pPr>
+      <w:r>
+        <w:rPr>
+          <w:rFonts w:ascii="Arial" w:eastAsia="Times New Roman" w:hAnsi="Arial" w:cs="Arial"/>
+          <w:b/>
+          <w:bCs/>
+          <w:sz w:val="24"/>
+          <w:szCs w:val="24"/>
+          <w:lang w:val="es-419" w:eastAsia="es-419"/>
+        </w:rPr>
+        <w:t>HUAT-002</w:t>
+      </w:r>
+    </w:p>
+    <w:p>
+      <w:pPr>
+        <w:spacing w:before="100" w:beforeAutospacing="1" w:after="100" w:afterAutospacing="1" w:line="240" w:lineRule="auto"/>
+        <w:rPr>
+          <w:rFonts w:ascii="Arial" w:eastAsia="Times New Roman" w:hAnsi="Arial" w:cs="Arial"/>
+          <w:sz w:val="24"/>
+          <w:szCs w:val="24"/>
+          <w:lang w:val="es-419" w:eastAsia="es-419"/>
+        </w:rPr>
+      </w:pPr>
+      <w:r>
+        <w:rPr>
+          <w:rFonts w:ascii="Arial" w:eastAsia="Times New Roman" w:hAnsi="Arial" w:cs="Arial"/>
+          <w:b/>
+          <w:bCs/>
+          <w:sz w:val="24"/>
+          <w:szCs w:val="24"/>
+          <w:lang w:val="es-419" w:eastAsia="es-419"/>
+        </w:rPr>
+        <w:t>Como</w:t>
+      </w:r>
+      <w:r>
+        <w:rPr>
+          <w:rFonts w:ascii="Arial" w:eastAsia="Times New Roman" w:hAnsi="Arial" w:cs="Arial"/>
+          <w:sz w:val="24"/>
+          <w:szCs w:val="24"/>
+          <w:lang w:val="es-419" w:eastAsia="es-419"/>
+        </w:rPr>
+        <w:t>: Encargado de Generar Facturas</w:t>
+      </w:r>
+    </w:p>
+    <w:p>
+      <w:pPr>
+        <w:spacing w:before="100" w:beforeAutospacing="1" w:after="100" w:afterAutospacing="1" w:line="240" w:lineRule="auto"/>
+        <w:rPr>
+          <w:rFonts w:ascii="Arial" w:eastAsia="Times New Roman" w:hAnsi="Arial" w:cs="Arial"/>
+          <w:sz w:val="24"/>
+          <w:szCs w:val="24"/>
+          <w:lang w:val="es-419" w:eastAsia="es-419"/>
+        </w:rPr>
+      </w:pPr>
+      <w:r>
+        <w:rPr>
+          <w:rFonts w:ascii="Arial" w:eastAsia="Times New Roman" w:hAnsi="Arial" w:cs="Arial"/>
+          <w:b/>
+          <w:bCs/>
+          <w:sz w:val="24"/>
+          <w:szCs w:val="24"/>
+          <w:lang w:val="es-419" w:eastAsia="es-419"/>
+        </w:rPr>
+        <w:t>Quiero</w:t>
+      </w:r>
+      <w:r>
+        <w:rPr>
+          <w:rFonts w:ascii="Arial" w:eastAsia="Times New Roman" w:hAnsi="Arial" w:cs="Arial"/>
+          <w:sz w:val="24"/>
+          <w:szCs w:val="24"/>
+          <w:lang w:val="es-419" w:eastAsia="es-419"/>
+        </w:rPr>
+        <w:t>: Generar un comprobante de pago.</w:t>
+      </w:r>
+    </w:p>
+    <w:p>
+      <w:pPr>
+        <w:spacing w:before="100" w:beforeAutospacing="1" w:after="100" w:afterAutospacing="1" w:line="240" w:lineRule="auto"/>
+        <w:rPr>
+          <w:rFonts w:ascii="Arial" w:eastAsia="Times New Roman" w:hAnsi="Arial" w:cs="Arial"/>
+          <w:sz w:val="24"/>
+          <w:szCs w:val="24"/>
+          <w:lang w:val="es-419" w:eastAsia="es-419"/>
+        </w:rPr>
+      </w:pPr>
+      <w:r>
+        <w:rPr>
+          <w:rFonts w:ascii="Arial" w:eastAsia="Times New Roman" w:hAnsi="Arial" w:cs="Arial"/>
+          <w:b/>
+          <w:bCs/>
+          <w:sz w:val="24"/>
+          <w:szCs w:val="24"/>
+          <w:lang w:val="es-419" w:eastAsia="es-419"/>
+        </w:rPr>
+        <w:t>Para</w:t>
+      </w:r>
+      <w:r>
+        <w:rPr>
+          <w:rFonts w:ascii="Arial" w:eastAsia="Times New Roman" w:hAnsi="Arial" w:cs="Arial"/>
+          <w:sz w:val="24"/>
+          <w:szCs w:val="24"/>
+          <w:lang w:val="es-419" w:eastAsia="es-419"/>
+        </w:rPr>
+        <w:t>: Llevar el control del capital.</w:t>
+      </w:r>
+    </w:p>
+    <w:p>
+      <w:pPr>
+        <w:spacing w:before="100" w:beforeAutospacing="1" w:after="100" w:afterAutospacing="1" w:line="240" w:lineRule="auto"/>
+        <w:rPr>
+          <w:rFonts w:ascii="Arial" w:eastAsia="Times New Roman" w:hAnsi="Arial" w:cs="Arial"/>
+          <w:sz w:val="24"/>
+          <w:szCs w:val="24"/>
+          <w:lang w:val="es-419" w:eastAsia="es-419"/>
+        </w:rPr>
+      </w:pPr>
+      <w:r>
+        <w:rPr>
+          <w:rFonts w:ascii="Arial" w:eastAsia="Times New Roman" w:hAnsi="Arial" w:cs="Arial"/>
+          <w:b/>
+          <w:bCs/>
+          <w:sz w:val="24"/>
+          <w:szCs w:val="24"/>
+          <w:lang w:val="es-419" w:eastAsia="es-419"/>
+        </w:rPr>
+        <w:t>HUAT-003</w:t>
+      </w:r>
+    </w:p>
+    <w:p>
+      <w:pPr>
+        <w:spacing w:before="100" w:beforeAutospacing="1" w:after="100" w:afterAutospacing="1" w:line="240" w:lineRule="auto"/>
+        <w:rPr>
+          <w:rFonts w:ascii="Arial" w:eastAsia="Times New Roman" w:hAnsi="Arial" w:cs="Arial"/>
+          <w:sz w:val="24"/>
+          <w:szCs w:val="24"/>
+          <w:lang w:val="es-419" w:eastAsia="es-419"/>
+        </w:rPr>
+      </w:pPr>
+      <w:r>
+        <w:rPr>
+          <w:rFonts w:ascii="Arial" w:eastAsia="Times New Roman" w:hAnsi="Arial" w:cs="Arial"/>
+          <w:b/>
+          <w:bCs/>
+          <w:sz w:val="24"/>
+          <w:szCs w:val="24"/>
+          <w:lang w:val="es-419" w:eastAsia="es-419"/>
+        </w:rPr>
+        <w:t>Como</w:t>
+      </w:r>
+      <w:r>
+        <w:rPr>
+          <w:rFonts w:ascii="Arial" w:eastAsia="Times New Roman" w:hAnsi="Arial" w:cs="Arial"/>
+          <w:sz w:val="24"/>
+          <w:szCs w:val="24"/>
+          <w:lang w:val="es-419" w:eastAsia="es-419"/>
+        </w:rPr>
+        <w:t>: Encargado de generar Facturas</w:t>
+      </w:r>
+    </w:p>
+    <w:p>
+      <w:pPr>
+        <w:spacing w:before="100" w:beforeAutospacing="1" w:after="100" w:afterAutospacing="1" w:line="240" w:lineRule="auto"/>
+        <w:rPr>
+          <w:rFonts w:ascii="Arial" w:eastAsia="Times New Roman" w:hAnsi="Arial" w:cs="Arial"/>
+          <w:sz w:val="24"/>
+          <w:szCs w:val="24"/>
+          <w:lang w:val="es-419" w:eastAsia="es-419"/>
+        </w:rPr>
+      </w:pPr>
+      <w:r>
+        <w:rPr>
+          <w:rFonts w:ascii="Arial" w:eastAsia="Times New Roman" w:hAnsi="Arial" w:cs="Arial"/>
+          <w:b/>
+          <w:bCs/>
+          <w:sz w:val="24"/>
+          <w:szCs w:val="24"/>
+          <w:lang w:val="es-419" w:eastAsia="es-419"/>
+        </w:rPr>
+        <w:t>Quiero</w:t>
+      </w:r>
+      <w:r>
+        <w:rPr>
+          <w:rFonts w:ascii="Arial" w:eastAsia="Times New Roman" w:hAnsi="Arial" w:cs="Arial"/>
+          <w:sz w:val="24"/>
+          <w:szCs w:val="24"/>
+          <w:lang w:val="es-419" w:eastAsia="es-419"/>
+        </w:rPr>
+        <w:t>: Imprimir Factura.</w:t>
+      </w:r>
+    </w:p>
+    <w:p>
+      <w:pPr>
+        <w:spacing w:before="100" w:beforeAutospacing="1" w:after="100" w:afterAutospacing="1" w:line="240" w:lineRule="auto"/>
+        <w:rPr>
+          <w:rFonts w:ascii="Arial" w:eastAsia="Times New Roman" w:hAnsi="Arial" w:cs="Arial"/>
+          <w:sz w:val="24"/>
+          <w:szCs w:val="24"/>
+          <w:lang w:val="es-419" w:eastAsia="es-419"/>
+        </w:rPr>
+      </w:pPr>
+      <w:r>
+        <w:rPr>
+          <w:rFonts w:ascii="Arial" w:eastAsia="Times New Roman" w:hAnsi="Arial" w:cs="Arial"/>
+          <w:sz w:val="24"/>
+          <w:szCs w:val="24"/>
+          <w:lang w:val="es-419" w:eastAsia="es-419"/>
+        </w:rPr>
+        <w:t>Para: Pagar mis impuestos y si existe algún reclamo que el cliente tenga su comprobante de pago.</w:t>
+      </w:r>
+    </w:p>
+    <w:p>
+      <w:pPr>
+        <w:pStyle w:val="NormalWeb"/>
+        <w:rPr>
+          <w:rFonts w:ascii="Arial" w:hAnsi="Arial" w:cs="Arial"/>
+          <w:lang w:val="es-GT"/>
+        </w:rPr>
+      </w:pPr>
+    </w:p>
+    <w:p>
+      <w:pPr>
+        <w:spacing w:before="100" w:beforeAutospacing="1" w:after="100" w:afterAutospacing="1" w:line="240" w:lineRule="auto"/>
+        <w:rPr>
+          <w:rFonts w:ascii="Arial" w:eastAsia="Times New Roman" w:hAnsi="Arial" w:cs="Arial"/>
+          <w:b/>
+          <w:bCs/>
+          <w:sz w:val="24"/>
+          <w:szCs w:val="24"/>
+          <w:lang w:val="es-419" w:eastAsia="es-419"/>
+        </w:rPr>
+      </w:pPr>
+      <w:r>
+        <w:rPr>
+          <w:rFonts w:ascii="Arial" w:eastAsia="Times New Roman" w:hAnsi="Arial" w:cs="Arial"/>
+          <w:b/>
+          <w:bCs/>
+          <w:sz w:val="24"/>
+          <w:szCs w:val="24"/>
+          <w:lang w:val="es-419" w:eastAsia="es-419"/>
+        </w:rPr>
+        <w:t xml:space="preserve">HISTORIAS </w:t>
+      </w:r>
+      <w:r>
+        <w:rPr>
+          <w:rFonts w:ascii="Arial" w:eastAsia="Times New Roman" w:hAnsi="Arial" w:cs="Arial"/>
+          <w:b/>
+          <w:bCs/>
+          <w:sz w:val="24"/>
+          <w:szCs w:val="24"/>
+          <w:lang w:val="es-419" w:eastAsia="es-419"/>
+        </w:rPr>
+        <w:t>EMPLEADOS</w:t>
+      </w:r>
+    </w:p>
+    <w:p>
+      <w:pPr>
+        <w:spacing w:before="100" w:beforeAutospacing="1" w:after="100" w:afterAutospacing="1" w:line="240" w:lineRule="auto"/>
+        <w:rPr>
+          <w:rFonts w:ascii="Arial" w:eastAsia="Times New Roman" w:hAnsi="Arial" w:cs="Arial"/>
+          <w:b/>
+          <w:bCs/>
+          <w:sz w:val="24"/>
+          <w:szCs w:val="24"/>
+          <w:lang w:val="es-419" w:eastAsia="es-419"/>
+        </w:rPr>
+      </w:pPr>
+      <w:r>
+        <w:rPr>
+          <w:rFonts w:ascii="Arial" w:eastAsia="Times New Roman" w:hAnsi="Arial" w:cs="Arial"/>
+          <w:b/>
+          <w:bCs/>
+          <w:sz w:val="24"/>
+          <w:szCs w:val="24"/>
+          <w:lang w:val="es-419" w:eastAsia="es-419"/>
+        </w:rPr>
+        <w:t>HUJM-001:</w:t>
+      </w:r>
+      <w:r>
+        <w:rPr>
+          <w:rFonts w:ascii="Arial" w:eastAsia="Times New Roman" w:hAnsi="Arial" w:cs="Arial"/>
+          <w:b/>
+          <w:bCs/>
+          <w:sz w:val="24"/>
+          <w:szCs w:val="24"/>
+          <w:lang w:val="es-419" w:eastAsia="es-419"/>
+        </w:rPr>
+        <w:t xml:space="preserve"> Hisotorias catalogo</w:t>
+      </w:r>
+    </w:p>
+    <w:p>
+      <w:pPr>
+        <w:spacing w:before="100" w:beforeAutospacing="1" w:after="100" w:afterAutospacing="1" w:line="240" w:lineRule="auto"/>
+        <w:rPr>
+          <w:rFonts w:ascii="Arial" w:eastAsia="Times New Roman" w:hAnsi="Arial" w:cs="Arial"/>
+          <w:sz w:val="24"/>
+          <w:szCs w:val="24"/>
+          <w:lang w:val="es-419" w:eastAsia="es-419"/>
+        </w:rPr>
+      </w:pPr>
+      <w:r>
+        <w:rPr>
+          <w:rFonts w:ascii="Arial" w:eastAsia="Times New Roman" w:hAnsi="Arial" w:cs="Arial"/>
+          <w:b/>
+          <w:bCs/>
+          <w:sz w:val="24"/>
+          <w:szCs w:val="24"/>
+          <w:lang w:val="es-419" w:eastAsia="es-419"/>
+        </w:rPr>
+        <w:t>Como</w:t>
+      </w:r>
+      <w:r>
+        <w:rPr>
+          <w:rFonts w:ascii="Arial" w:eastAsia="Times New Roman" w:hAnsi="Arial" w:cs="Arial"/>
+          <w:sz w:val="24"/>
+          <w:szCs w:val="24"/>
+          <w:lang w:val="es-419" w:eastAsia="es-419"/>
+        </w:rPr>
+        <w:t xml:space="preserve"> Empleado en el concesionario,</w:t>
+      </w:r>
+    </w:p>
+    <w:p>
+      <w:pPr>
+        <w:spacing w:before="100" w:beforeAutospacing="1" w:after="100" w:afterAutospacing="1" w:line="240" w:lineRule="auto"/>
+        <w:rPr>
+          <w:rFonts w:ascii="Arial" w:eastAsia="Times New Roman" w:hAnsi="Arial" w:cs="Arial"/>
+          <w:sz w:val="24"/>
+          <w:szCs w:val="24"/>
+          <w:lang w:val="es-419" w:eastAsia="es-419"/>
+        </w:rPr>
+      </w:pPr>
+      <w:r>
+        <w:rPr>
+          <w:rFonts w:ascii="Arial" w:eastAsia="Times New Roman" w:hAnsi="Arial" w:cs="Arial"/>
+          <w:b/>
+          <w:bCs/>
+          <w:sz w:val="24"/>
+          <w:szCs w:val="24"/>
+          <w:lang w:val="es-419" w:eastAsia="es-419"/>
+        </w:rPr>
+        <w:t>Quiero</w:t>
+      </w:r>
+      <w:r>
+        <w:rPr>
+          <w:rFonts w:ascii="Arial" w:eastAsia="Times New Roman" w:hAnsi="Arial" w:cs="Arial"/>
+          <w:sz w:val="24"/>
+          <w:szCs w:val="24"/>
+          <w:lang w:val="es-419" w:eastAsia="es-419"/>
+        </w:rPr>
+        <w:t xml:space="preserve"> acceder fácilmente a la información detallada sobre los vehículos en inventario (modelos, precios, características, etc.),</w:t>
+      </w:r>
+    </w:p>
+    <w:p>
+      <w:pPr>
+        <w:spacing w:before="100" w:beforeAutospacing="1" w:after="100" w:afterAutospacing="1" w:line="240" w:lineRule="auto"/>
+        <w:rPr>
+          <w:rFonts w:ascii="Arial" w:eastAsia="Times New Roman" w:hAnsi="Arial" w:cs="Arial"/>
+          <w:sz w:val="24"/>
+          <w:szCs w:val="24"/>
+          <w:lang w:val="es-419" w:eastAsia="es-419"/>
+        </w:rPr>
+      </w:pPr>
+      <w:r>
+        <w:rPr>
+          <w:rFonts w:ascii="Arial" w:eastAsia="Times New Roman" w:hAnsi="Arial" w:cs="Arial"/>
+          <w:b/>
+          <w:bCs/>
+          <w:sz w:val="24"/>
+          <w:szCs w:val="24"/>
+          <w:lang w:val="es-419" w:eastAsia="es-419"/>
+        </w:rPr>
+        <w:t>Para</w:t>
+      </w:r>
+      <w:r>
+        <w:rPr>
+          <w:rFonts w:ascii="Arial" w:eastAsia="Times New Roman" w:hAnsi="Arial" w:cs="Arial"/>
+          <w:sz w:val="24"/>
+          <w:szCs w:val="24"/>
+          <w:lang w:val="es-419" w:eastAsia="es-419"/>
+        </w:rPr>
+        <w:t xml:space="preserve"> poder brindar una atención más personalizada a los clientes, ayudándoles a tomar decisiones de compra informadas y aumentar las ventas.</w:t>
+      </w:r>
+    </w:p>
+    <w:p>
+      <w:pPr>
+        <w:pStyle w:val="NormalWeb"/>
+        <w:rPr>
+          <w:rFonts w:ascii="Arial" w:hAnsi="Arial" w:cs="Arial"/>
+          <w:lang w:val="es-GT"/>
+        </w:rPr>
+      </w:pPr>
+    </w:p>
+    <w:p>
+      <w:pPr>
+        <w:pStyle w:val="NormalWeb"/>
+        <w:rPr>
+          <w:rFonts w:ascii="Arial" w:hAnsi="Arial" w:cs="Arial"/>
+          <w:b/>
+          <w:bCs/>
+          <w:lang w:val="es-419" w:eastAsia="es-419"/>
+        </w:rPr>
+      </w:pPr>
+      <w:r>
+        <w:rPr>
+          <w:rFonts w:ascii="Arial" w:hAnsi="Arial" w:cs="Arial"/>
+          <w:b/>
+          <w:bCs/>
+          <w:lang w:val="es-419" w:eastAsia="es-419"/>
+        </w:rPr>
+        <w:lastRenderedPageBreak/>
+        <w:t>HUJM-002:Historias de citas y reparaciones</w:t>
+      </w:r>
+    </w:p>
+    <w:p>
+      <w:pPr>
+        <w:pStyle w:val="NormalWeb"/>
+        <w:rPr>
+          <w:rFonts w:ascii="Arial" w:hAnsi="Arial" w:cs="Arial"/>
+          <w:lang w:val="es-GT"/>
+        </w:rPr>
+      </w:pPr>
+      <w:r>
+        <w:rPr>
+          <w:rFonts w:ascii="Arial" w:hAnsi="Arial" w:cs="Arial"/>
+          <w:b/>
+          <w:bCs/>
+          <w:lang w:val="es-GT"/>
+        </w:rPr>
+        <w:t>Como</w:t>
+      </w:r>
+      <w:r>
+        <w:rPr>
+          <w:rFonts w:ascii="Arial" w:hAnsi="Arial" w:cs="Arial"/>
+          <w:lang w:val="es-GT"/>
+        </w:rPr>
+        <w:t xml:space="preserve"> empleado en el concesionario,</w:t>
+      </w:r>
+    </w:p>
+    <w:p>
+      <w:pPr>
+        <w:pStyle w:val="NormalWeb"/>
+        <w:rPr>
+          <w:rFonts w:ascii="Arial" w:hAnsi="Arial" w:cs="Arial"/>
+          <w:lang w:val="es-GT"/>
+        </w:rPr>
+      </w:pPr>
+      <w:r>
+        <w:rPr>
+          <w:rFonts w:ascii="Arial" w:hAnsi="Arial" w:cs="Arial"/>
+          <w:b/>
+          <w:bCs/>
+          <w:lang w:val="es-GT"/>
+        </w:rPr>
+        <w:t>Quiero</w:t>
+      </w:r>
+      <w:r>
+        <w:rPr>
+          <w:rFonts w:ascii="Arial" w:hAnsi="Arial" w:cs="Arial"/>
+          <w:lang w:val="es-GT"/>
+        </w:rPr>
+        <w:t xml:space="preserve"> tener un sistema para gestionar las citas de servicio y reparaciones de vehículos,</w:t>
+      </w:r>
+    </w:p>
+    <w:p>
+      <w:pPr>
+        <w:pStyle w:val="NormalWeb"/>
+        <w:rPr>
+          <w:rFonts w:ascii="Arial" w:hAnsi="Arial" w:cs="Arial"/>
+          <w:lang w:val="es-GT"/>
+        </w:rPr>
+      </w:pPr>
+      <w:r>
+        <w:rPr>
+          <w:rFonts w:ascii="Arial" w:hAnsi="Arial" w:cs="Arial"/>
+          <w:b/>
+          <w:bCs/>
+          <w:lang w:val="es-GT"/>
+        </w:rPr>
+        <w:t xml:space="preserve">Para </w:t>
+      </w:r>
+      <w:r>
+        <w:rPr>
+          <w:rFonts w:ascii="Arial" w:hAnsi="Arial" w:cs="Arial"/>
+          <w:lang w:val="es-GT"/>
+        </w:rPr>
+        <w:t>asegurarme de que los vehículos sean atendidos de manera oportuna, optimizar la carga de trabajo del taller y mejorar la satisfacción de los clientes.</w:t>
+      </w:r>
+    </w:p>
+    <w:p>
+      <w:pPr>
+        <w:pStyle w:val="NormalWeb"/>
+        <w:rPr>
+          <w:rFonts w:ascii="Arial" w:hAnsi="Arial" w:cs="Arial"/>
+          <w:b/>
+          <w:bCs/>
+          <w:lang w:val="es-419" w:eastAsia="es-419"/>
+        </w:rPr>
+      </w:pPr>
+      <w:r>
+        <w:rPr>
+          <w:rFonts w:ascii="Arial" w:hAnsi="Arial" w:cs="Arial"/>
+          <w:b/>
+          <w:bCs/>
+          <w:lang w:val="es-419" w:eastAsia="es-419"/>
+        </w:rPr>
+        <w:t>HUJM-003: Historia de visitas</w:t>
+      </w:r>
+    </w:p>
+    <w:p>
+      <w:pPr>
+        <w:pStyle w:val="NormalWeb"/>
+        <w:rPr>
+          <w:rFonts w:ascii="Arial" w:hAnsi="Arial" w:cs="Arial"/>
+          <w:lang w:val="es-GT"/>
+        </w:rPr>
+      </w:pPr>
+      <w:r>
+        <w:rPr>
+          <w:rFonts w:ascii="Arial" w:hAnsi="Arial" w:cs="Arial"/>
+          <w:lang w:val="es-GT"/>
+        </w:rPr>
+        <w:t>Como empleado del concesionario,</w:t>
+      </w:r>
+    </w:p>
+    <w:p>
+      <w:pPr>
+        <w:pStyle w:val="NormalWeb"/>
+        <w:rPr>
+          <w:rFonts w:ascii="Arial" w:hAnsi="Arial" w:cs="Arial"/>
+          <w:lang w:val="es-GT"/>
+        </w:rPr>
+      </w:pPr>
+      <w:r>
+        <w:rPr>
+          <w:rFonts w:ascii="Arial" w:hAnsi="Arial" w:cs="Arial"/>
+          <w:lang w:val="es-GT"/>
+        </w:rPr>
+        <w:t>Quiero un sistema para registrar y dar seguimiento a las visitas de los clientes, tanto para ventas como para servicios,</w:t>
+      </w:r>
+    </w:p>
+    <w:p>
+      <w:pPr>
+        <w:pStyle w:val="NormalWeb"/>
+        <w:rPr>
+          <w:rFonts w:ascii="Arial" w:hAnsi="Arial" w:cs="Arial"/>
+          <w:lang w:val="es-GT"/>
+        </w:rPr>
+      </w:pPr>
+      <w:r>
+        <w:rPr>
+          <w:rFonts w:ascii="Arial" w:hAnsi="Arial" w:cs="Arial"/>
+          <w:lang w:val="es-GT"/>
+        </w:rPr>
+        <w:t>Para organizar de manera eficiente la agenda y asegurarme de que todos los clientes reciban una atención adecuada y puntual.</w:t>
+      </w:r>
+    </w:p>
+    <w:p>
+      <w:pPr>
+        <w:spacing w:before="100" w:beforeAutospacing="1" w:after="100" w:afterAutospacing="1" w:line="240" w:lineRule="auto"/>
+        <w:rPr>
+          <w:rFonts w:ascii="Arial" w:eastAsia="Times New Roman" w:hAnsi="Arial" w:cs="Arial"/>
+          <w:b/>
+          <w:bCs/>
+          <w:sz w:val="24"/>
+          <w:szCs w:val="24"/>
+          <w:lang w:val="es-419" w:eastAsia="es-419"/>
+        </w:rPr>
+      </w:pPr>
+    </w:p>
+    <w:p>
+      <w:pPr>
+        <w:spacing w:before="100" w:beforeAutospacing="1" w:after="100" w:afterAutospacing="1" w:line="240" w:lineRule="auto"/>
+        <w:rPr>
+          <w:rFonts w:ascii="Arial" w:eastAsia="Times New Roman" w:hAnsi="Arial" w:cs="Arial"/>
+          <w:b/>
+          <w:bCs/>
+          <w:sz w:val="24"/>
+          <w:szCs w:val="24"/>
+          <w:lang w:val="es-419" w:eastAsia="es-419"/>
+        </w:rPr>
+      </w:pPr>
+      <w:r>
+        <w:rPr>
+          <w:rFonts w:ascii="Arial" w:eastAsia="Times New Roman" w:hAnsi="Arial" w:cs="Arial"/>
+          <w:b/>
+          <w:bCs/>
+          <w:sz w:val="24"/>
+          <w:szCs w:val="24"/>
+          <w:lang w:val="es-419" w:eastAsia="es-419"/>
+        </w:rPr>
+        <w:t xml:space="preserve">HISTORIAS </w:t>
+      </w:r>
+      <w:r>
+        <w:rPr>
+          <w:rFonts w:ascii="Arial" w:eastAsia="Times New Roman" w:hAnsi="Arial" w:cs="Arial"/>
+          <w:b/>
+          <w:bCs/>
+          <w:sz w:val="24"/>
+          <w:szCs w:val="24"/>
+          <w:lang w:val="es-419" w:eastAsia="es-419"/>
+        </w:rPr>
+        <w:t>VENTAS</w:t>
+      </w:r>
+    </w:p>
+    <w:p>
+      <w:pPr>
+        <w:spacing w:line="278" w:lineRule="auto"/>
+        <w:rPr>
+          <w:b/>
+          <w:bCs/>
+          <w:sz w:val="28"/>
+          <w:szCs w:val="28"/>
+        </w:rPr>
+      </w:pPr>
+      <w:r>
+        <w:rPr>
+          <w:b/>
+          <w:bCs/>
+          <w:sz w:val="28"/>
+          <w:szCs w:val="28"/>
+        </w:rPr>
+        <w:t>HUEC-001</w:t>
+      </w:r>
+    </w:p>
+    <w:p>
+      <w:pPr>
+        <w:spacing w:line="278" w:lineRule="auto"/>
+        <w:rPr>
+          <w:sz w:val="28"/>
+          <w:szCs w:val="28"/>
+        </w:rPr>
+      </w:pPr>
+      <w:r>
+        <w:rPr>
+          <w:b/>
+          <w:bCs/>
+          <w:sz w:val="28"/>
+          <w:szCs w:val="28"/>
+        </w:rPr>
+        <w:t>Como</w:t>
+      </w:r>
+      <w:r>
+        <w:rPr>
+          <w:sz w:val="28"/>
+          <w:szCs w:val="28"/>
+        </w:rPr>
+        <w:t xml:space="preserve"> gerente y empleado,</w:t>
+      </w:r>
+      <w:r>
+        <w:rPr>
+          <w:sz w:val="28"/>
+          <w:szCs w:val="28"/>
+        </w:rPr>
+        <w:br/>
+      </w:r>
+      <w:r>
+        <w:rPr>
+          <w:b/>
+          <w:bCs/>
+          <w:sz w:val="28"/>
+          <w:szCs w:val="28"/>
+        </w:rPr>
+        <w:t>quiero</w:t>
+      </w:r>
+      <w:r>
+        <w:rPr>
+          <w:sz w:val="28"/>
+          <w:szCs w:val="28"/>
+        </w:rPr>
+        <w:t xml:space="preserve"> tener datos importantes de la venta como el cliente que la compró, el empleado que vendió y cuando fue</w:t>
+      </w:r>
+      <w:r>
+        <w:rPr>
+          <w:sz w:val="28"/>
+          <w:szCs w:val="28"/>
+        </w:rPr>
+        <w:br/>
+      </w:r>
+      <w:r>
+        <w:rPr>
+          <w:b/>
+          <w:bCs/>
+          <w:sz w:val="28"/>
+          <w:szCs w:val="28"/>
+        </w:rPr>
+        <w:t>para</w:t>
+      </w:r>
+      <w:r>
+        <w:rPr>
+          <w:sz w:val="28"/>
+          <w:szCs w:val="28"/>
+        </w:rPr>
+        <w:t xml:space="preserve"> llevar el control de las ventas realizadas.</w:t>
+      </w:r>
+    </w:p>
+    <w:p>
+      <w:pPr>
+        <w:spacing w:line="278" w:lineRule="auto"/>
+        <w:rPr>
+          <w:sz w:val="28"/>
+          <w:szCs w:val="28"/>
+        </w:rPr>
+      </w:pPr>
+    </w:p>
+    <w:p>
+      <w:pPr>
+        <w:spacing w:line="278" w:lineRule="auto"/>
+        <w:rPr>
+          <w:b/>
+          <w:bCs/>
+          <w:sz w:val="28"/>
+          <w:szCs w:val="28"/>
+        </w:rPr>
+      </w:pPr>
+      <w:r>
+        <w:rPr>
+          <w:b/>
+          <w:bCs/>
+          <w:sz w:val="28"/>
+          <w:szCs w:val="28"/>
+        </w:rPr>
+        <w:t>HUEC-002</w:t>
+      </w:r>
+    </w:p>
+    <w:p>
+      <w:pPr>
+        <w:spacing w:line="278" w:lineRule="auto"/>
+        <w:rPr>
+          <w:sz w:val="28"/>
+          <w:szCs w:val="28"/>
+        </w:rPr>
+      </w:pPr>
+      <w:r>
+        <w:rPr>
+          <w:b/>
+          <w:bCs/>
+          <w:sz w:val="28"/>
+          <w:szCs w:val="28"/>
+        </w:rPr>
+        <w:t>Como</w:t>
+      </w:r>
+      <w:r>
+        <w:rPr>
+          <w:sz w:val="28"/>
+          <w:szCs w:val="28"/>
+        </w:rPr>
+        <w:t xml:space="preserve"> empleado,</w:t>
+      </w:r>
+      <w:r>
+        <w:rPr>
+          <w:sz w:val="28"/>
+          <w:szCs w:val="28"/>
+        </w:rPr>
+        <w:br/>
+      </w:r>
+      <w:r>
+        <w:rPr>
+          <w:b/>
+          <w:bCs/>
+          <w:sz w:val="28"/>
+          <w:szCs w:val="28"/>
+        </w:rPr>
+        <w:t>quiero</w:t>
+      </w:r>
+      <w:r>
+        <w:rPr>
+          <w:sz w:val="28"/>
+          <w:szCs w:val="28"/>
+        </w:rPr>
+        <w:t xml:space="preserve"> agregar cada venta en un sistema,</w:t>
+      </w:r>
+      <w:r>
+        <w:rPr>
+          <w:sz w:val="28"/>
+          <w:szCs w:val="28"/>
+        </w:rPr>
+        <w:br/>
+      </w:r>
+      <w:r>
+        <w:rPr>
+          <w:b/>
+          <w:bCs/>
+          <w:sz w:val="28"/>
+          <w:szCs w:val="28"/>
+        </w:rPr>
+        <w:t>para</w:t>
+      </w:r>
+      <w:r>
+        <w:rPr>
+          <w:sz w:val="28"/>
+          <w:szCs w:val="28"/>
+        </w:rPr>
+        <w:t xml:space="preserve"> </w:t>
+      </w:r>
+      <w:r>
+        <w:rPr>
+          <w:sz w:val="28"/>
+          <w:szCs w:val="28"/>
+        </w:rPr>
+        <w:t>poder llevar el control de a que cliente le vendí</w:t>
+      </w:r>
+      <w:r>
+        <w:rPr>
+          <w:sz w:val="28"/>
+          <w:szCs w:val="28"/>
+        </w:rPr>
+        <w:t>.</w:t>
+      </w:r>
+    </w:p>
+    <w:p>
+      <w:pPr>
+        <w:spacing w:line="278" w:lineRule="auto"/>
+        <w:rPr>
+          <w:sz w:val="28"/>
+          <w:szCs w:val="28"/>
+        </w:rPr>
+      </w:pPr>
+    </w:p>
+    <w:p>
+      <w:pPr>
+        <w:spacing w:line="278" w:lineRule="auto"/>
+        <w:rPr>
+          <w:b/>
+          <w:bCs/>
+        </w:rPr>
+      </w:pPr>
+    </w:p>
+    <w:p>
+      <w:pPr>
+        <w:spacing w:line="278" w:lineRule="auto"/>
+        <w:rPr>
+          <w:b/>
+          <w:bCs/>
+        </w:rPr>
+      </w:pPr>
+    </w:p>
+    <w:p>
+      <w:pPr>
+        <w:spacing w:line="278" w:lineRule="auto"/>
+        <w:rPr>
+          <w:b/>
+          <w:bCs/>
+          <w:sz w:val="28"/>
+          <w:szCs w:val="28"/>
+        </w:rPr>
+      </w:pPr>
+      <w:r>
+        <w:rPr>
+          <w:b/>
+          <w:bCs/>
+          <w:sz w:val="28"/>
+          <w:szCs w:val="28"/>
+        </w:rPr>
+        <w:lastRenderedPageBreak/>
+        <w:t>HUEC-003</w:t>
+      </w:r>
+    </w:p>
+    <w:p>
+      <w:pPr>
+        <w:spacing w:line="278" w:lineRule="auto"/>
+        <w:rPr>
+          <w:sz w:val="28"/>
+          <w:szCs w:val="28"/>
+        </w:rPr>
+      </w:pPr>
+      <w:r>
+        <w:rPr>
+          <w:b/>
+          <w:bCs/>
+          <w:sz w:val="28"/>
+          <w:szCs w:val="28"/>
+        </w:rPr>
+        <w:t>Como</w:t>
+      </w:r>
+      <w:r>
+        <w:rPr>
+          <w:sz w:val="28"/>
+          <w:szCs w:val="28"/>
+        </w:rPr>
+        <w:t xml:space="preserve"> empleado,</w:t>
+      </w:r>
+      <w:r>
+        <w:rPr>
+          <w:sz w:val="28"/>
+          <w:szCs w:val="28"/>
+        </w:rPr>
+        <w:br/>
+      </w:r>
+      <w:r>
+        <w:rPr>
+          <w:b/>
+          <w:bCs/>
+          <w:sz w:val="28"/>
+          <w:szCs w:val="28"/>
+        </w:rPr>
+        <w:t>quiero</w:t>
+      </w:r>
+      <w:r>
+        <w:rPr>
+          <w:sz w:val="28"/>
+          <w:szCs w:val="28"/>
+        </w:rPr>
+        <w:t xml:space="preserve"> poder visualizar las ventas,</w:t>
+      </w:r>
+      <w:r>
+        <w:rPr>
+          <w:sz w:val="28"/>
+          <w:szCs w:val="28"/>
+        </w:rPr>
+        <w:br/>
+      </w:r>
+      <w:r>
+        <w:rPr>
+          <w:b/>
+          <w:bCs/>
+          <w:sz w:val="28"/>
+          <w:szCs w:val="28"/>
+        </w:rPr>
+        <w:t>para</w:t>
+      </w:r>
+      <w:r>
+        <w:rPr>
+          <w:sz w:val="28"/>
+          <w:szCs w:val="28"/>
+        </w:rPr>
+        <w:t xml:space="preserve"> poder hacer un reporte.</w:t>
+      </w:r>
+    </w:p>
+    <w:p>
+      <w:pPr>
+        <w:spacing w:line="278" w:lineRule="auto"/>
+        <w:rPr>
+          <w:sz w:val="28"/>
+          <w:szCs w:val="28"/>
+        </w:rPr>
+      </w:pPr>
+    </w:p>
+    <w:p>
+      <w:pPr>
+        <w:spacing w:line="278" w:lineRule="auto"/>
+        <w:rPr>
+          <w:sz w:val="28"/>
+          <w:szCs w:val="28"/>
+        </w:rPr>
+      </w:pPr>
+    </w:p>
+    <w:p>
+      <w:pPr>
+        <w:spacing w:before="100" w:beforeAutospacing="1" w:after="100" w:afterAutospacing="1" w:line="240" w:lineRule="auto"/>
+        <w:rPr>
+          <w:rFonts w:ascii="Arial" w:eastAsia="Times New Roman" w:hAnsi="Arial" w:cs="Arial"/>
+          <w:b/>
+          <w:bCs/>
+          <w:sz w:val="24"/>
+          <w:szCs w:val="24"/>
+          <w:lang w:eastAsia="es-419"/>
+        </w:rPr>
+      </w:pPr>
+    </w:p>
+    <w:p>
+      <w:pPr>
+        <w:pStyle w:val="NormalWeb"/>
+        <w:rPr>
+          <w:rFonts w:ascii="Arial" w:hAnsi="Arial" w:cs="Arial"/>
+          <w:lang w:val="es-GT"/>
+        </w:rPr>
+      </w:pPr>
+    </w:p>
+    <w:p>
+      <w:pPr>
+        <w:pStyle w:val="NormalWeb"/>
+        <w:rPr>
+          <w:rFonts w:ascii="Arial" w:hAnsi="Arial" w:cs="Arial"/>
+          <w:lang w:val="es-GT"/>
+        </w:rPr>
+      </w:pPr>
+    </w:p>
+    <w:p>
+      <w:pPr>
+        <w:pStyle w:val="NormalWeb"/>
+        <w:rPr>
+          <w:rFonts w:ascii="Arial" w:hAnsi="Arial" w:cs="Arial"/>
+          <w:lang w:val="es-GT"/>
+        </w:rPr>
+      </w:pPr>
+    </w:p>
+    <w:p>
+      <w:pPr>
+        <w:pStyle w:val="NormalWeb"/>
+        <w:rPr>
+          <w:rFonts w:ascii="Arial" w:hAnsi="Arial" w:cs="Arial"/>
+          <w:lang w:val="es-GT"/>
+        </w:rPr>
+      </w:pPr>
+    </w:p>
+    <w:p>
+      <w:pPr>
+        <w:pStyle w:val="NormalWeb"/>
+        <w:rPr>
+          <w:rFonts w:ascii="Arial" w:hAnsi="Arial" w:cs="Arial"/>
+          <w:lang w:val="es-GT"/>
+        </w:rPr>
+      </w:pPr>
+    </w:p>
+    <w:p>
+      <w:pPr>
+        <w:pStyle w:val="NormalWeb"/>
+        <w:rPr>
+          <w:rFonts w:ascii="Arial" w:hAnsi="Arial" w:cs="Arial"/>
+          <w:lang w:val="es-GT"/>
+        </w:rPr>
+      </w:pPr>
+    </w:p>
+    <w:p>
+      <w:pPr>
+        <w:pStyle w:val="NormalWeb"/>
+        <w:rPr>
+          <w:rFonts w:ascii="Arial" w:hAnsi="Arial" w:cs="Arial"/>
+          <w:lang w:val="es-GT"/>
+        </w:rPr>
+      </w:pPr>
+    </w:p>
+    <w:p>
+      <w:pPr>
+        <w:pStyle w:val="NormalWeb"/>
+        <w:rPr>
+          <w:rFonts w:ascii="Arial" w:hAnsi="Arial" w:cs="Arial"/>
+          <w:lang w:val="es-GT"/>
+        </w:rPr>
+      </w:pPr>
+      <w:r>
+        <w:rPr>
+          <w:rFonts w:ascii="Arial" w:hAnsi="Arial" w:cs="Arial"/>
+          <w:lang w:val="es-GT"/>
+        </w:rPr>
+        <w:t>Modelo Entidad-Relación De concesionario de Vehículos</w:t>
+      </w:r>
+    </w:p>
+    <w:p>
+      <w:pPr>
+        <w:pStyle w:val="NormalWeb"/>
+        <w:rPr>
+          <w:rFonts w:ascii="Arial" w:hAnsi="Arial" w:cs="Arial"/>
+          <w:lang w:val="es-GT"/>
+        </w:rPr>
+      </w:pPr>
+      <w:r>
+        <w:rPr>
+          <w:rFonts w:ascii="Arial" w:hAnsi="Arial" w:cs="Arial"/>
+          <w:noProof/>
+          <w:lang w:val="es-GT" w:eastAsia="es-GT"/>
+        </w:rPr>
+        <w:drawing>
+          <wp:anchor distT="0" distB="0" distL="114300" distR="114300" simplePos="0" relativeHeight="251658240" behindDoc="1" locked="0" layoutInCell="1" allowOverlap="1" wp14:anchorId="3D2CDBB2" wp14:editId="5D660DEC">
+            <wp:simplePos x="0" y="0"/>
+            <wp:positionH relativeFrom="margin">
+              <wp:posOffset>-880110</wp:posOffset>
+            </wp:positionH>
+            <wp:positionV relativeFrom="paragraph">
+              <wp:posOffset>318135</wp:posOffset>
+            </wp:positionV>
+            <wp:extent cx="7404735" cy="6048375"/>
+            <wp:effectExtent l="0" t="0" r="5715" b="9525"/>
+            <wp:wrapNone/>
+            <wp:docPr id="296774087" name="Imagen 1"/>
+            <wp:cNvGraphicFramePr>
+              <a:graphicFrameLocks xmlns:a="http://schemas.openxmlformats.org/drawingml/2006/main" noChangeAspect="1"/>
+            </wp:cNvGraphicFramePr>
+            <a:graphic xmlns:a="http://schemas.openxmlformats.org/drawingml/2006/main">
+              <a:graphicData uri="http://schemas.openxmlformats.org/drawingml/2006/picture">
+                <pic:pic xmlns:pic="http://schemas.openxmlformats.org/drawingml/2006/picture">
+                  <pic:nvPicPr>
+                    <pic:cNvPr id="0" name="Picture 1"/>
+                    <pic:cNvPicPr>
+                      <a:picLocks noChangeAspect="1" noChangeArrowheads="1"/>
+                    </pic:cNvPicPr>
+                  </pic:nvPicPr>
+                  <pic:blipFill>
+                    <a:blip r:embed="rId9">
+                      <a:extLst>
+                        <a:ext uri="{28A0092B-C50C-407E-A947-70E740481C1C}">
+                          <a14:useLocalDpi xmlns:a14="http://schemas.microsoft.com/office/drawing/2010/main" val="0"/>
+                        </a:ext>
+                      </a:extLst>
+                    </a:blip>
+                    <a:srcRect/>
+                    <a:stretch>
+                      <a:fillRect/>
+                    </a:stretch>
+                  </pic:blipFill>
+                  <pic:spPr bwMode="auto">
+                    <a:xfrm>
+                      <a:off x="0" y="0"/>
+                      <a:ext cx="7404735" cy="6048375"/>
+                    </a:xfrm>
+                    <a:prstGeom prst="rect">
+                      <a:avLst/>
+                    </a:prstGeom>
+                    <a:noFill/>
+                    <a:ln>
+                      <a:noFill/>
+                    </a:ln>
+                  </pic:spPr>
+                </pic:pic>
+              </a:graphicData>
+            </a:graphic>
+            <wp14:sizeRelH relativeFrom="margin">
+              <wp14:pctWidth>0</wp14:pctWidth>
+            </wp14:sizeRelH>
+            <wp14:sizeRelV relativeFrom="margin">
+              <wp14:pctHeight>0</wp14:pctHeight>
+            </wp14:sizeRelV>
+          </wp:anchor>
+        </w:drawing>
+      </w:r>
+    </w:p>
+    <w:p>
+      <w:pPr>
+        <w:pStyle w:val="NormalWeb"/>
+        <w:rPr>
+          <w:rFonts w:ascii="Arial" w:hAnsi="Arial" w:cs="Arial"/>
+          <w:lang w:val="es-GT"/>
+        </w:rPr>
+      </w:pPr>
+    </w:p>
+    <w:p>
+      <w:pPr>
+        <w:pStyle w:val="NormalWeb"/>
+        <w:rPr>
+          <w:rFonts w:ascii="Arial" w:hAnsi="Arial" w:cs="Arial"/>
+          <w:lang w:val="es-GT"/>
+        </w:rPr>
+      </w:pPr>
+    </w:p>
+    <w:p>
+      <w:pPr>
+        <w:pStyle w:val="Sinespaciado"/>
+        <w:tabs>
+          <w:tab w:val="left" w:pos="5670"/>
+        </w:tabs>
+        <w:spacing w:line="276" w:lineRule="auto"/>
+        <w:rPr>
+          <w:rFonts w:ascii="Arial" w:hAnsi="Arial" w:cs="Arial"/>
+        </w:rPr>
+      </w:pPr>
+    </w:p>
+    <w:p/>
+    <w:p/>
+    <w:p/>
+    <w:p/>
+    <w:p/>
+    <w:p/>
+    <w:p/>
+    <w:p/>
+    <w:p/>
+    <w:p/>
+    <w:p/>
+    <w:p/>
+    <w:p/>
+    <w:p/>
+    <w:p/>
+    <w:p/>
+    <w:p/>
+    <w:p/>
+    <w:p>
+      <w:pPr>
+        <w:rPr>
+          <w:rFonts w:ascii="Arial" w:eastAsiaTheme="minorHAnsi" w:hAnsi="Arial" w:cs="Arial"/>
+        </w:rPr>
+      </w:pPr>
+    </w:p>
+    <w:p>
+      <w:pPr>
+        <w:jc w:val="center"/>
+      </w:pPr>
+    </w:p>
+    <w:p>
+      <w:pPr>
+        <w:jc w:val="center"/>
+      </w:pPr>
+    </w:p>
+    <w:p>
+      <w:pPr>
+        <w:jc w:val="center"/>
+      </w:pPr>
+    </w:p>
+    <w:p>
+      <w:pPr>
+        <w:jc w:val="center"/>
+      </w:pPr>
+    </w:p>
+    <w:p>
+      <w:pPr>
+        <w:jc w:val="center"/>
+      </w:pPr>
+    </w:p>
+    <w:p>
+      <w:pPr>
+        <w:jc w:val="center"/>
+      </w:pPr>
+    </w:p>
+    <w:p>
+      <w:pPr>
+        <w:jc w:val="center"/>
+      </w:pPr>
+    </w:p>
+    <w:p>
+      <w:pPr>
+        <w:jc w:val="center"/>
+      </w:pPr>
+    </w:p>
+    <w:p>
+      <w:pPr>
+        <w:jc w:val="center"/>
+      </w:pPr>
+    </w:p>
+    <w:p>
+      <w:pPr>
+        <w:jc w:val="center"/>
+      </w:pPr>
+    </w:p>
+    <w:p>
+      <w:pPr>
+        <w:jc w:val="center"/>
+      </w:pPr>
+    </w:p>
+    <w:p>
+      <w:pPr>
+        <w:jc w:val="center"/>
+      </w:pPr>
+    </w:p>
+    <w:p>
+      <w:pPr>
+        <w:jc w:val="center"/>
+      </w:pPr>
+    </w:p>
+    <w:p>
+      <w:pPr>
+        <w:jc w:val="center"/>
+      </w:pPr>
+    </w:p>
+    <w:p>
+      <w:pPr>
+        <w:jc w:val="center"/>
+      </w:pPr>
+    </w:p>
+    <w:p>
+      <w:pPr>
+        <w:jc w:val="center"/>
+      </w:pPr>
+    </w:p>
+    <w:p>
+      <w:pPr>
+        <w:jc w:val="center"/>
+      </w:pPr>
+    </w:p>
+    <w:p>
+      <w:pPr>
+        <w:jc w:val="center"/>
+      </w:pPr>
+    </w:p>
+    <w:p>
+      <w:pPr>
+        <w:jc w:val="center"/>
+      </w:pPr>
+    </w:p>
+    <w:p>
+      <w:pPr>
+        <w:jc w:val="center"/>
+      </w:pPr>
+    </w:p>
+    <w:p>
+      <w:pPr>
+        <w:jc w:val="center"/>
+      </w:pPr>
+    </w:p>
+    <w:p>
+      <w:pPr>
+        <w:jc w:val="center"/>
+      </w:pPr>
+    </w:p>
+    <w:p>
+      <w:pPr>
+        <w:jc w:val="center"/>
+      </w:pPr>
+    </w:p>
+    <w:p>
+      <w:pPr>
+        <w:jc w:val="center"/>
+      </w:pPr>
+    </w:p>
+    <w:p>
+      <w:pPr>
+        <w:jc w:val="center"/>
+      </w:pPr>
+    </w:p>
+    <w:p>
+      <w:pPr>
+        <w:jc w:val="center"/>
+      </w:pPr>
+    </w:p>
+    <w:p>
+      <w:pPr>
+        <w:jc w:val="center"/>
+      </w:pPr>
+    </w:p>
+    <w:p>
+      <w:pPr>
+        <w:jc w:val="center"/>
+      </w:pPr>
+    </w:p>
+    <w:p>
+      <w:pPr>
+        <w:jc w:val="center"/>
+      </w:pPr>
+    </w:p>
+    <w:p>
+      <w:pPr>
+        <w:jc w:val="center"/>
+      </w:pPr>
+    </w:p>
+    <w:p>
+      <w:pPr>
+        <w:jc w:val="center"/>
+      </w:pPr>
+    </w:p>
+    <w:p>
+      <w:pPr>
+        <w:jc w:val="center"/>
+      </w:pPr>
+    </w:p>
+    <w:p>
+      <w:pPr>
+        <w:jc w:val="center"/>
+      </w:pPr>
+    </w:p>
+    <w:p>
+      <w:pPr>
+        <w:jc w:val="center"/>
+      </w:pPr>
+      <w:r>
+        <w:rPr>
+          <w:noProof/>
+          <w:lang w:eastAsia="es-GT"/>
+        </w:rPr>
+        <w:drawing>
+          <wp:anchor distT="0" distB="0" distL="114300" distR="114300" simplePos="0" relativeHeight="251659264" behindDoc="1" locked="0" layoutInCell="1" allowOverlap="1" wp14:anchorId="1D00A629" wp14:editId="76AA71BC">
+            <wp:simplePos x="0" y="0"/>
+            <wp:positionH relativeFrom="column">
+              <wp:posOffset>-554355</wp:posOffset>
+            </wp:positionH>
+            <wp:positionV relativeFrom="paragraph">
+              <wp:posOffset>1355725</wp:posOffset>
+            </wp:positionV>
+            <wp:extent cx="6111240" cy="6392545"/>
+            <wp:effectExtent l="0" t="0" r="3810" b="8255"/>
+            <wp:wrapNone/>
+            <wp:docPr id="1" name="Imagen 1"/>
+            <wp:cNvGraphicFramePr>
+              <a:graphicFrameLocks xmlns:a="http://schemas.openxmlformats.org/drawingml/2006/main" noChangeAspect="1"/>
+            </wp:cNvGraphicFramePr>
+            <a:graphic xmlns:a="http://schemas.openxmlformats.org/drawingml/2006/main">
+              <a:graphicData uri="http://schemas.openxmlformats.org/drawingml/2006/picture">
+                <pic:pic xmlns:pic="http://schemas.openxmlformats.org/drawingml/2006/picture">
+                  <pic:nvPicPr>
+                    <pic:cNvPr id="1" name="Imagen 1"/>
+                    <pic:cNvPicPr/>
+                  </pic:nvPicPr>
+                  <pic:blipFill>
+                    <a:blip r:embed="rId10">
+                      <a:extLst>
+                        <a:ext uri="{28A0092B-C50C-407E-A947-70E740481C1C}">
+                          <a14:useLocalDpi xmlns:a14="http://schemas.microsoft.com/office/drawing/2010/main" val="0"/>
+                        </a:ext>
+                      </a:extLst>
+                    </a:blip>
+                    <a:stretch>
+                      <a:fillRect/>
+                    </a:stretch>
+                  </pic:blipFill>
+                  <pic:spPr>
+                    <a:xfrm>
+                      <a:off x="0" y="0"/>
+                      <a:ext cx="6111240" cy="6392545"/>
+                    </a:xfrm>
+                    <a:prstGeom prst="rect">
+                      <a:avLst/>
+                    </a:prstGeom>
+                  </pic:spPr>
+                </pic:pic>
+              </a:graphicData>
+            </a:graphic>
+          </wp:anchor>
+        </w:drawing>
+      </w:r>
+      <w:r>
+        <w:t>DIAGRAMA MODELO RELACIONAL</w:t>
+      </w:r>
     </w:p>
     <w:sectPr>
       <w:pgSz w:w="12240" w:h="15840"/>
@@ -619,7 +3800,7 @@
 </file>
 
 <file path=word/comments.xml><?xml version="1.0" encoding="utf-8"?>
-<w:comments xmlns:wpc="http://schemas.microsoft.com/office/word/2010/wordprocessingCanvas" xmlns:cx="http://schemas.microsoft.com/office/drawing/2014/chartex" xmlns:cx1="http://schemas.microsoft.com/office/drawing/2015/9/8/chartex" xmlns:cx2="http://schemas.microsoft.com/office/drawing/2015/10/21/chartex" xmlns:cx3="http://schemas.microsoft.com/office/drawing/2016/5/9/chartex" xmlns:cx4="http://schemas.microsoft.com/office/drawing/2016/5/10/chartex" xmlns:cx5="http://schemas.microsoft.com/office/drawing/2016/5/11/chartex" xmlns:cx6="http://schemas.microsoft.com/office/drawing/2016/5/12/chartex" xmlns:cx7="http://schemas.microsoft.com/office/drawing/2016/5/13/chartex" xmlns:cx8="http://schemas.microsoft.com/office/drawing/2016/5/14/chartex" xmlns:mc="http://schemas.openxmlformats.org/markup-compatibility/2006" xmlns:aink="http://schemas.microsoft.com/office/drawing/2016/ink" xmlns:am3d="http://schemas.microsoft.com/office/drawing/2017/model3d" xmlns:o="urn:schemas-microsoft-com:office:office" xmlns:r="http://schemas.openxmlformats.org/officeDocument/2006/relationships" xmlns:m="http://schemas.openxmlformats.org/officeDocument/2006/math" xmlns:v="urn:schemas-microsoft-com:vml" xmlns:wp14="http://schemas.microsoft.com/office/word/2010/wordprocessingDrawing" xmlns:wp="http://schemas.openxmlformats.org/drawingml/2006/wordprocessingDrawing" xmlns:w10="urn:schemas-microsoft-com:office:word" xmlns:w="http://schemas.openxmlformats.org/wordprocessingml/2006/main" xmlns:w14="http://schemas.microsoft.com/office/word/2010/wordml" xmlns:w15="http://schemas.microsoft.com/office/word/2012/wordml" xmlns:w16cex="http://schemas.microsoft.com/office/word/2018/wordml/cex" xmlns:w16cid="http://schemas.microsoft.com/office/word/2016/wordml/cid" xmlns:w16="http://schemas.microsoft.com/office/word/2018/wordml" xmlns:w16sdtdh="http://schemas.microsoft.com/office/word/2020/wordml/sdtdatahash" xmlns:w16se="http://schemas.microsoft.com/office/word/2015/wordml/symex" xmlns:wpg="http://schemas.microsoft.com/office/word/2010/wordprocessingGroup" xmlns:wpi="http://schemas.microsoft.com/office/word/2010/wordprocessingInk" xmlns:wne="http://schemas.microsoft.com/office/word/2006/wordml" xmlns:wps="http://schemas.microsoft.com/office/word/2010/wordprocessingShape" mc:Ignorable="w14 w15 w16se w16cid w16 w16cex w16sdtdh wp14">
+<w:comments xmlns:wpc="http://schemas.microsoft.com/office/word/2010/wordprocessingCanvas" xmlns:cx="http://schemas.microsoft.com/office/drawing/2014/chartex" xmlns:mc="http://schemas.openxmlformats.org/markup-compatibility/2006" xmlns:o="urn:schemas-microsoft-com:office:office" xmlns:r="http://schemas.openxmlformats.org/officeDocument/2006/relationships" xmlns:m="http://schemas.openxmlformats.org/officeDocument/2006/math" xmlns:v="urn:schemas-microsoft-com:vml" xmlns:wp14="http://schemas.microsoft.com/office/word/2010/wordprocessingDrawing" xmlns:wp="http://schemas.openxmlformats.org/drawingml/2006/wordprocessingDrawing" xmlns:w10="urn:schemas-microsoft-com:office:word" xmlns:w="http://schemas.openxmlformats.org/wordprocessingml/2006/main" xmlns:w14="http://schemas.microsoft.com/office/word/2010/wordml" xmlns:w15="http://schemas.microsoft.com/office/word/2012/wordml" xmlns:w16se="http://schemas.microsoft.com/office/word/2015/wordml/symex" xmlns:wpg="http://schemas.microsoft.com/office/word/2010/wordprocessingGroup" xmlns:wpi="http://schemas.microsoft.com/office/word/2010/wordprocessingInk" xmlns:wne="http://schemas.microsoft.com/office/word/2006/wordml" xmlns:wps="http://schemas.microsoft.com/office/word/2010/wordprocessingShape" mc:Ignorable="w14 w15 w16se wp14">
   <w:comment w:id="0" w:author="Pedro Armas" w:date="2023-11-27T00:25:00Z" w:initials="PA">
     <w:p>
       <w:pPr>
@@ -672,7 +3853,7 @@
 </file>
 
 <file path=word/commentsExtended.xml><?xml version="1.0" encoding="utf-8"?>
-<w15:commentsEx xmlns:wpc="http://schemas.microsoft.com/office/word/2010/wordprocessingCanvas" xmlns:cx="http://schemas.microsoft.com/office/drawing/2014/chartex" xmlns:cx1="http://schemas.microsoft.com/office/drawing/2015/9/8/chartex" xmlns:cx2="http://schemas.microsoft.com/office/drawing/2015/10/21/chartex" xmlns:cx3="http://schemas.microsoft.com/office/drawing/2016/5/9/chartex" xmlns:cx4="http://schemas.microsoft.com/office/drawing/2016/5/10/chartex" xmlns:cx5="http://schemas.microsoft.com/office/drawing/2016/5/11/chartex" xmlns:cx6="http://schemas.microsoft.com/office/drawing/2016/5/12/chartex" xmlns:cx7="http://schemas.microsoft.com/office/drawing/2016/5/13/chartex" xmlns:cx8="http://schemas.microsoft.com/office/drawing/2016/5/14/chartex" xmlns:mc="http://schemas.openxmlformats.org/markup-compatibility/2006" xmlns:aink="http://schemas.microsoft.com/office/drawing/2016/ink" xmlns:am3d="http://schemas.microsoft.com/office/drawing/2017/model3d" xmlns:o="urn:schemas-microsoft-com:office:office" xmlns:r="http://schemas.openxmlformats.org/officeDocument/2006/relationships" xmlns:m="http://schemas.openxmlformats.org/officeDocument/2006/math" xmlns:v="urn:schemas-microsoft-com:vml" xmlns:wp14="http://schemas.microsoft.com/office/word/2010/wordprocessingDrawing" xmlns:wp="http://schemas.openxmlformats.org/drawingml/2006/wordprocessingDrawing" xmlns:w10="urn:schemas-microsoft-com:office:word" xmlns:w="http://schemas.openxmlformats.org/wordprocessingml/2006/main" xmlns:w14="http://schemas.microsoft.com/office/word/2010/wordml" xmlns:w15="http://schemas.microsoft.com/office/word/2012/wordml" xmlns:w16cex="http://schemas.microsoft.com/office/word/2018/wordml/cex" xmlns:w16cid="http://schemas.microsoft.com/office/word/2016/wordml/cid" xmlns:w16="http://schemas.microsoft.com/office/word/2018/wordml" xmlns:w16sdtdh="http://schemas.microsoft.com/office/word/2020/wordml/sdtdatahash" xmlns:w16se="http://schemas.microsoft.com/office/word/2015/wordml/symex" xmlns:wpg="http://schemas.microsoft.com/office/word/2010/wordprocessingGroup" xmlns:wpi="http://schemas.microsoft.com/office/word/2010/wordprocessingInk" xmlns:wne="http://schemas.microsoft.com/office/word/2006/wordml" xmlns:wps="http://schemas.microsoft.com/office/word/2010/wordprocessingShape" mc:Ignorable="w14 w15 w16se w16cid w16 w16cex w16sdtdh wp14">
+<w15:commentsEx xmlns:wpc="http://schemas.microsoft.com/office/word/2010/wordprocessingCanvas" xmlns:cx="http://schemas.microsoft.com/office/drawing/2014/chartex" xmlns:mc="http://schemas.openxmlformats.org/markup-compatibility/2006" xmlns:o="urn:schemas-microsoft-com:office:office" xmlns:r="http://schemas.openxmlformats.org/officeDocument/2006/relationships" xmlns:m="http://schemas.openxmlformats.org/officeDocument/2006/math" xmlns:v="urn:schemas-microsoft-com:vml" xmlns:wp14="http://schemas.microsoft.com/office/word/2010/wordprocessingDrawing" xmlns:wp="http://schemas.openxmlformats.org/drawingml/2006/wordprocessingDrawing" xmlns:w10="urn:schemas-microsoft-com:office:word" xmlns:w="http://schemas.openxmlformats.org/wordprocessingml/2006/main" xmlns:w14="http://schemas.microsoft.com/office/word/2010/wordml" xmlns:w15="http://schemas.microsoft.com/office/word/2012/wordml" xmlns:w16se="http://schemas.microsoft.com/office/word/2015/wordml/symex" xmlns:wpg="http://schemas.microsoft.com/office/word/2010/wordprocessingGroup" xmlns:wpi="http://schemas.microsoft.com/office/word/2010/wordprocessingInk" xmlns:wne="http://schemas.microsoft.com/office/word/2006/wordml" xmlns:wps="http://schemas.microsoft.com/office/word/2010/wordprocessingShape" mc:Ignorable="w14 w15 w16se wp14">
   <w15:commentEx w15:paraId="34D7B734" w15:done="0"/>
   <w15:commentEx w15:paraId="1AF62A36" w15:done="0"/>
   <w15:commentEx w15:paraId="00D7F781" w15:done="0"/>
@@ -680,7 +3861,7 @@
 </file>
 
 <file path=word/commentsExtensible.xml><?xml version="1.0" encoding="utf-8"?>
-<w16cex:commentsExtensible xmlns:wpc="http://schemas.microsoft.com/office/word/2010/wordprocessingCanvas" xmlns:cx="http://schemas.microsoft.com/office/drawing/2014/chartex" xmlns:cx1="http://schemas.microsoft.com/office/drawing/2015/9/8/chartex" xmlns:cx2="http://schemas.microsoft.com/office/drawing/2015/10/21/chartex" xmlns:cx3="http://schemas.microsoft.com/office/drawing/2016/5/9/chartex" xmlns:cx4="http://schemas.microsoft.com/office/drawing/2016/5/10/chartex" xmlns:cx5="http://schemas.microsoft.com/office/drawing/2016/5/11/chartex" xmlns:cx6="http://schemas.microsoft.com/office/drawing/2016/5/12/chartex" xmlns:cx7="http://schemas.microsoft.com/office/drawing/2016/5/13/chartex" xmlns:cx8="http://schemas.microsoft.com/office/drawing/2016/5/14/chartex" xmlns:mc="http://schemas.openxmlformats.org/markup-compatibility/2006" xmlns:aink="http://schemas.microsoft.com/office/drawing/2016/ink" xmlns:am3d="http://schemas.microsoft.com/office/drawing/2017/model3d" xmlns:o="urn:schemas-microsoft-com:office:office" xmlns:r="http://schemas.openxmlformats.org/officeDocument/2006/relationships" xmlns:m="http://schemas.openxmlformats.org/officeDocument/2006/math" xmlns:v="urn:schemas-microsoft-com:vml" xmlns:wp14="http://schemas.microsoft.com/office/word/2010/wordprocessingDrawing" xmlns:wp="http://schemas.openxmlformats.org/drawingml/2006/wordprocessingDrawing" xmlns:w10="urn:schemas-microsoft-com:office:word" xmlns:w="http://schemas.openxmlformats.org/wordprocessingml/2006/main" xmlns:w14="http://schemas.microsoft.com/office/word/2010/wordml" xmlns:w15="http://schemas.microsoft.com/office/word/2012/wordml" xmlns:w16cex="http://schemas.microsoft.com/office/word/2018/wordml/cex" xmlns:w16cid="http://schemas.microsoft.com/office/word/2016/wordml/cid" xmlns:w16="http://schemas.microsoft.com/office/word/2018/wordml" xmlns:w16sdtdh="http://schemas.microsoft.com/office/word/2020/wordml/sdtdatahash" xmlns:w16se="http://schemas.microsoft.com/office/word/2015/wordml/symex" xmlns:wpg="http://schemas.microsoft.com/office/word/2010/wordprocessingGroup" xmlns:wpi="http://schemas.microsoft.com/office/word/2010/wordprocessingInk" xmlns:wne="http://schemas.microsoft.com/office/word/2006/wordml" xmlns:wps="http://schemas.microsoft.com/office/word/2010/wordprocessingShape" mc:Ignorable="w14 w15 w16se w16cid w16 w16cex w16sdtdh wp14">
+<w16cex:commentsExtensible xmlns:wpc="http://schemas.microsoft.com/office/word/2010/wordprocessingCanvas" xmlns:cx="http://schemas.microsoft.com/office/drawing/2014/chartex" xmlns:cx1="http://schemas.microsoft.com/office/drawing/2015/9/8/chartex" xmlns:cx2="http://schemas.microsoft.com/office/drawing/2015/10/21/chartex" xmlns:cx3="http://schemas.microsoft.com/office/drawing/2016/5/9/chartex" xmlns:cx4="http://schemas.microsoft.com/office/drawing/2016/5/10/chartex" xmlns:cx5="http://schemas.microsoft.com/office/drawing/2016/5/11/chartex" xmlns:cx6="http://schemas.microsoft.com/office/drawing/2016/5/12/chartex" xmlns:cx7="http://schemas.microsoft.com/office/drawing/2016/5/13/chartex" xmlns:cx8="http://schemas.microsoft.com/office/drawing/2016/5/14/chartex" xmlns:cr="http://schemas.microsoft.com/office/comments/2020/reactions" xmlns:mc="http://schemas.openxmlformats.org/markup-compatibility/2006" xmlns:aink="http://schemas.microsoft.com/office/drawing/2016/ink" xmlns:am3d="http://schemas.microsoft.com/office/drawing/2017/model3d" xmlns:o="urn:schemas-microsoft-com:office:office" xmlns:oel="http://schemas.microsoft.com/office/2019/extlst" xmlns:r="http://schemas.openxmlformats.org/officeDocument/2006/relationships" xmlns:m="http://schemas.openxmlformats.org/officeDocument/2006/math" xmlns:v="urn:schemas-microsoft-com:vml" xmlns:wp14="http://schemas.microsoft.com/office/word/2010/wordprocessingDrawing" xmlns:wp="http://schemas.openxmlformats.org/drawingml/2006/wordprocessingDrawing" xmlns:w10="urn:schemas-microsoft-com:office:word" xmlns:w="http://schemas.openxmlformats.org/wordprocessingml/2006/main" xmlns:w14="http://schemas.microsoft.com/office/word/2010/wordml" xmlns:w15="http://schemas.microsoft.com/office/word/2012/wordml" xmlns:w16cex="http://schemas.microsoft.com/office/word/2018/wordml/cex" xmlns:w16cid="http://schemas.microsoft.com/office/word/2016/wordml/cid" xmlns:w16="http://schemas.microsoft.com/office/word/2018/wordml" xmlns:w16du="http://schemas.microsoft.com/office/word/2023/wordml/word16du" xmlns:w16sdtdh="http://schemas.microsoft.com/office/word/2020/wordml/sdtdatahash" xmlns:w16sdtfl="http://schemas.microsoft.com/office/word/2024/wordml/sdtformatlock" xmlns:w16se="http://schemas.microsoft.com/office/word/2015/wordml/symex" xmlns:wpg="http://schemas.microsoft.com/office/word/2010/wordprocessingGroup" xmlns:wpi="http://schemas.microsoft.com/office/word/2010/wordprocessingInk" xmlns:wne="http://schemas.microsoft.com/office/word/2006/wordml" xmlns:wps="http://schemas.microsoft.com/office/word/2010/wordprocessingShape" mc:Ignorable="w14 w15 w16se w16cid w16 w16cex w16sdtdh w16sdtfl cr w16du wp14">
   <w16cex:commentExtensible w16cex:durableId="290E6085" w16cex:dateUtc="2023-11-27T06:25:00Z"/>
   <w16cex:commentExtensible w16cex:durableId="290E606C" w16cex:dateUtc="2023-11-27T06:25:00Z"/>
   <w16cex:commentExtensible w16cex:durableId="290E6041" w16cex:dateUtc="2023-11-27T06:24:00Z"/>
@@ -688,15 +3869,65 @@
 </file>
 
 <file path=word/commentsIds.xml><?xml version="1.0" encoding="utf-8"?>
-<w16cid:commentsIds xmlns:wpc="http://schemas.microsoft.com/office/word/2010/wordprocessingCanvas" xmlns:cx="http://schemas.microsoft.com/office/drawing/2014/chartex" xmlns:cx1="http://schemas.microsoft.com/office/drawing/2015/9/8/chartex" xmlns:cx2="http://schemas.microsoft.com/office/drawing/2015/10/21/chartex" xmlns:cx3="http://schemas.microsoft.com/office/drawing/2016/5/9/chartex" xmlns:cx4="http://schemas.microsoft.com/office/drawing/2016/5/10/chartex" xmlns:cx5="http://schemas.microsoft.com/office/drawing/2016/5/11/chartex" xmlns:cx6="http://schemas.microsoft.com/office/drawing/2016/5/12/chartex" xmlns:cx7="http://schemas.microsoft.com/office/drawing/2016/5/13/chartex" xmlns:cx8="http://schemas.microsoft.com/office/drawing/2016/5/14/chartex" xmlns:mc="http://schemas.openxmlformats.org/markup-compatibility/2006" xmlns:aink="http://schemas.microsoft.com/office/drawing/2016/ink" xmlns:am3d="http://schemas.microsoft.com/office/drawing/2017/model3d" xmlns:o="urn:schemas-microsoft-com:office:office" xmlns:r="http://schemas.openxmlformats.org/officeDocument/2006/relationships" xmlns:m="http://schemas.openxmlformats.org/officeDocument/2006/math" xmlns:v="urn:schemas-microsoft-com:vml" xmlns:wp14="http://schemas.microsoft.com/office/word/2010/wordprocessingDrawing" xmlns:wp="http://schemas.openxmlformats.org/drawingml/2006/wordprocessingDrawing" xmlns:w10="urn:schemas-microsoft-com:office:word" xmlns:w="http://schemas.openxmlformats.org/wordprocessingml/2006/main" xmlns:w14="http://schemas.microsoft.com/office/word/2010/wordml" xmlns:w15="http://schemas.microsoft.com/office/word/2012/wordml" xmlns:w16cex="http://schemas.microsoft.com/office/word/2018/wordml/cex" xmlns:w16cid="http://schemas.microsoft.com/office/word/2016/wordml/cid" xmlns:w16="http://schemas.microsoft.com/office/word/2018/wordml" xmlns:w16sdtdh="http://schemas.microsoft.com/office/word/2020/wordml/sdtdatahash" xmlns:w16se="http://schemas.microsoft.com/office/word/2015/wordml/symex" xmlns:wpg="http://schemas.microsoft.com/office/word/2010/wordprocessingGroup" xmlns:wpi="http://schemas.microsoft.com/office/word/2010/wordprocessingInk" xmlns:wne="http://schemas.microsoft.com/office/word/2006/wordml" xmlns:wps="http://schemas.microsoft.com/office/word/2010/wordprocessingShape" mc:Ignorable="w14 w15 w16se w16cid w16 w16cex w16sdtdh wp14">
+<w16cid:commentsIds xmlns:wpc="http://schemas.microsoft.com/office/word/2010/wordprocessingCanvas" xmlns:cx="http://schemas.microsoft.com/office/drawing/2014/chartex" xmlns:cx1="http://schemas.microsoft.com/office/drawing/2015/9/8/chartex" xmlns:cx2="http://schemas.microsoft.com/office/drawing/2015/10/21/chartex" xmlns:cx3="http://schemas.microsoft.com/office/drawing/2016/5/9/chartex" xmlns:cx4="http://schemas.microsoft.com/office/drawing/2016/5/10/chartex" xmlns:cx5="http://schemas.microsoft.com/office/drawing/2016/5/11/chartex" xmlns:cx6="http://schemas.microsoft.com/office/drawing/2016/5/12/chartex" xmlns:cx7="http://schemas.microsoft.com/office/drawing/2016/5/13/chartex" xmlns:cx8="http://schemas.microsoft.com/office/drawing/2016/5/14/chartex" xmlns:mc="http://schemas.openxmlformats.org/markup-compatibility/2006" xmlns:aink="http://schemas.microsoft.com/office/drawing/2016/ink" xmlns:am3d="http://schemas.microsoft.com/office/drawing/2017/model3d" xmlns:o="urn:schemas-microsoft-com:office:office" xmlns:oel="http://schemas.microsoft.com/office/2019/extlst" xmlns:r="http://schemas.openxmlformats.org/officeDocument/2006/relationships" xmlns:m="http://schemas.openxmlformats.org/officeDocument/2006/math" xmlns:v="urn:schemas-microsoft-com:vml" xmlns:wp14="http://schemas.microsoft.com/office/word/2010/wordprocessingDrawing" xmlns:wp="http://schemas.openxmlformats.org/drawingml/2006/wordprocessingDrawing" xmlns:w10="urn:schemas-microsoft-com:office:word" xmlns:w="http://schemas.openxmlformats.org/wordprocessingml/2006/main" xmlns:w14="http://schemas.microsoft.com/office/word/2010/wordml" xmlns:w15="http://schemas.microsoft.com/office/word/2012/wordml" xmlns:w16cex="http://schemas.microsoft.com/office/word/2018/wordml/cex" xmlns:w16cid="http://schemas.microsoft.com/office/word/2016/wordml/cid" xmlns:w16="http://schemas.microsoft.com/office/word/2018/wordml" xmlns:w16du="http://schemas.microsoft.com/office/word/2023/wordml/word16du" xmlns:w16sdtdh="http://schemas.microsoft.com/office/word/2020/wordml/sdtdatahash" xmlns:w16sdtfl="http://schemas.microsoft.com/office/word/2024/wordml/sdtformatlock" xmlns:w16se="http://schemas.microsoft.com/office/word/2015/wordml/symex" xmlns:wpg="http://schemas.microsoft.com/office/word/2010/wordprocessingGroup" xmlns:wpi="http://schemas.microsoft.com/office/word/2010/wordprocessingInk" xmlns:wne="http://schemas.microsoft.com/office/word/2006/wordml" xmlns:wps="http://schemas.microsoft.com/office/word/2010/wordprocessingShape" mc:Ignorable="w14 w15 w16se w16cid w16 w16cex w16sdtdh w16sdtfl w16du wp14">
   <w16cid:commentId w16cid:paraId="34D7B734" w16cid:durableId="290E6085"/>
   <w16cid:commentId w16cid:paraId="1AF62A36" w16cid:durableId="290E606C"/>
   <w16cid:commentId w16cid:paraId="00D7F781" w16cid:durableId="290E6041"/>
 </w16cid:commentsIds>
 </file>
 
+<file path=word/endnotes.xml><?xml version="1.0" encoding="utf-8"?>
+<w:endnotes xmlns:wpc="http://schemas.microsoft.com/office/word/2010/wordprocessingCanvas" xmlns:cx="http://schemas.microsoft.com/office/drawing/2014/chartex" xmlns:mc="http://schemas.openxmlformats.org/markup-compatibility/2006" xmlns:o="urn:schemas-microsoft-com:office:office" xmlns:r="http://schemas.openxmlformats.org/officeDocument/2006/relationships" xmlns:m="http://schemas.openxmlformats.org/officeDocument/2006/math" xmlns:v="urn:schemas-microsoft-com:vml" xmlns:wp14="http://schemas.microsoft.com/office/word/2010/wordprocessingDrawing" xmlns:wp="http://schemas.openxmlformats.org/drawingml/2006/wordprocessingDrawing" xmlns:w10="urn:schemas-microsoft-com:office:word" xmlns:w="http://schemas.openxmlformats.org/wordprocessingml/2006/main" xmlns:w14="http://schemas.microsoft.com/office/word/2010/wordml" xmlns:w15="http://schemas.microsoft.com/office/word/2012/wordml" xmlns:w16se="http://schemas.microsoft.com/office/word/2015/wordml/symex" xmlns:wpg="http://schemas.microsoft.com/office/word/2010/wordprocessingGroup" xmlns:wpi="http://schemas.microsoft.com/office/word/2010/wordprocessingInk" xmlns:wne="http://schemas.microsoft.com/office/word/2006/wordml" xmlns:wps="http://schemas.microsoft.com/office/word/2010/wordprocessingShape" mc:Ignorable="w14 w15 w16se wp14">
+  <w:endnote w:type="separator" w:id="-1">
+    <w:p>
+      <w:pPr>
+        <w:spacing w:after="0" w:line="240" w:lineRule="auto"/>
+      </w:pPr>
+      <w:r>
+        <w:separator/>
+      </w:r>
+    </w:p>
+  </w:endnote>
+  <w:endnote w:type="continuationSeparator" w:id="0">
+    <w:p>
+      <w:pPr>
+        <w:spacing w:after="0" w:line="240" w:lineRule="auto"/>
+      </w:pPr>
+      <w:r>
+        <w:continuationSeparator/>
+      </w:r>
+    </w:p>
+  </w:endnote>
+</w:endnotes>
+</file>
+
+<file path=word/footnotes.xml><?xml version="1.0" encoding="utf-8"?>
+<w:footnotes xmlns:wpc="http://schemas.microsoft.com/office/word/2010/wordprocessingCanvas" xmlns:cx="http://schemas.microsoft.com/office/drawing/2014/chartex" xmlns:mc="http://schemas.openxmlformats.org/markup-compatibility/2006" xmlns:o="urn:schemas-microsoft-com:office:office" xmlns:r="http://schemas.openxmlformats.org/officeDocument/2006/relationships" xmlns:m="http://schemas.openxmlformats.org/officeDocument/2006/math" xmlns:v="urn:schemas-microsoft-com:vml" xmlns:wp14="http://schemas.microsoft.com/office/word/2010/wordprocessingDrawing" xmlns:wp="http://schemas.openxmlformats.org/drawingml/2006/wordprocessingDrawing" xmlns:w10="urn:schemas-microsoft-com:office:word" xmlns:w="http://schemas.openxmlformats.org/wordprocessingml/2006/main" xmlns:w14="http://schemas.microsoft.com/office/word/2010/wordml" xmlns:w15="http://schemas.microsoft.com/office/word/2012/wordml" xmlns:w16se="http://schemas.microsoft.com/office/word/2015/wordml/symex" xmlns:wpg="http://schemas.microsoft.com/office/word/2010/wordprocessingGroup" xmlns:wpi="http://schemas.microsoft.com/office/word/2010/wordprocessingInk" xmlns:wne="http://schemas.microsoft.com/office/word/2006/wordml" xmlns:wps="http://schemas.microsoft.com/office/word/2010/wordprocessingShape" mc:Ignorable="w14 w15 w16se wp14">
+  <w:footnote w:type="separator" w:id="-1">
+    <w:p>
+      <w:pPr>
+        <w:spacing w:after="0" w:line="240" w:lineRule="auto"/>
+      </w:pPr>
+      <w:r>
+        <w:separator/>
+      </w:r>
+    </w:p>
+  </w:footnote>
+  <w:footnote w:type="continuationSeparator" w:id="0">
+    <w:p>
+      <w:pPr>
+        <w:spacing w:after="0" w:line="240" w:lineRule="auto"/>
+      </w:pPr>
+      <w:r>
+        <w:continuationSeparator/>
+      </w:r>
+    </w:p>
+  </w:footnote>
+</w:footnotes>
+</file>
+
 <file path=word/people.xml><?xml version="1.0" encoding="utf-8"?>
-<w15:people xmlns:wpc="http://schemas.microsoft.com/office/word/2010/wordprocessingCanvas" xmlns:cx="http://schemas.microsoft.com/office/drawing/2014/chartex" xmlns:cx1="http://schemas.microsoft.com/office/drawing/2015/9/8/chartex" xmlns:cx2="http://schemas.microsoft.com/office/drawing/2015/10/21/chartex" xmlns:cx3="http://schemas.microsoft.com/office/drawing/2016/5/9/chartex" xmlns:cx4="http://schemas.microsoft.com/office/drawing/2016/5/10/chartex" xmlns:cx5="http://schemas.microsoft.com/office/drawing/2016/5/11/chartex" xmlns:cx6="http://schemas.microsoft.com/office/drawing/2016/5/12/chartex" xmlns:cx7="http://schemas.microsoft.com/office/drawing/2016/5/13/chartex" xmlns:cx8="http://schemas.microsoft.com/office/drawing/2016/5/14/chartex" xmlns:mc="http://schemas.openxmlformats.org/markup-compatibility/2006" xmlns:aink="http://schemas.microsoft.com/office/drawing/2016/ink" xmlns:am3d="http://schemas.microsoft.com/office/drawing/2017/model3d" xmlns:o="urn:schemas-microsoft-com:office:office" xmlns:r="http://schemas.openxmlformats.org/officeDocument/2006/relationships" xmlns:m="http://schemas.openxmlformats.org/officeDocument/2006/math" xmlns:v="urn:schemas-microsoft-com:vml" xmlns:wp14="http://schemas.microsoft.com/office/word/2010/wordprocessingDrawing" xmlns:wp="http://schemas.openxmlformats.org/drawingml/2006/wordprocessingDrawing" xmlns:w10="urn:schemas-microsoft-com:office:word" xmlns:w="http://schemas.openxmlformats.org/wordprocessingml/2006/main" xmlns:w14="http://schemas.microsoft.com/office/word/2010/wordml" xmlns:w15="http://schemas.microsoft.com/office/word/2012/wordml" xmlns:w16cex="http://schemas.microsoft.com/office/word/2018/wordml/cex" xmlns:w16cid="http://schemas.microsoft.com/office/word/2016/wordml/cid" xmlns:w16="http://schemas.microsoft.com/office/word/2018/wordml" xmlns:w16sdtdh="http://schemas.microsoft.com/office/word/2020/wordml/sdtdatahash" xmlns:w16se="http://schemas.microsoft.com/office/word/2015/wordml/symex" xmlns:wpg="http://schemas.microsoft.com/office/word/2010/wordprocessingGroup" xmlns:wpi="http://schemas.microsoft.com/office/word/2010/wordprocessingInk" xmlns:wne="http://schemas.microsoft.com/office/word/2006/wordml" xmlns:wps="http://schemas.microsoft.com/office/word/2010/wordprocessingShape" mc:Ignorable="w14 w15 w16se w16cid w16 w16cex w16sdtdh wp14">
+<w15:people xmlns:wpc="http://schemas.microsoft.com/office/word/2010/wordprocessingCanvas" xmlns:cx="http://schemas.microsoft.com/office/drawing/2014/chartex" xmlns:mc="http://schemas.openxmlformats.org/markup-compatibility/2006" xmlns:o="urn:schemas-microsoft-com:office:office" xmlns:r="http://schemas.openxmlformats.org/officeDocument/2006/relationships" xmlns:m="http://schemas.openxmlformats.org/officeDocument/2006/math" xmlns:v="urn:schemas-microsoft-com:vml" xmlns:wp14="http://schemas.microsoft.com/office/word/2010/wordprocessingDrawing" xmlns:wp="http://schemas.openxmlformats.org/drawingml/2006/wordprocessingDrawing" xmlns:w10="urn:schemas-microsoft-com:office:word" xmlns:w="http://schemas.openxmlformats.org/wordprocessingml/2006/main" xmlns:w14="http://schemas.microsoft.com/office/word/2010/wordml" xmlns:w15="http://schemas.microsoft.com/office/word/2012/wordml" xmlns:w16se="http://schemas.microsoft.com/office/word/2015/wordml/symex" xmlns:wpg="http://schemas.microsoft.com/office/word/2010/wordprocessingGroup" xmlns:wpi="http://schemas.microsoft.com/office/word/2010/wordprocessingInk" xmlns:wne="http://schemas.microsoft.com/office/word/2006/wordml" xmlns:wps="http://schemas.microsoft.com/office/word/2010/wordprocessingShape" mc:Ignorable="w14 w15 w16se wp14">
   <w15:person w15:author="Pedro Armas">
     <w15:presenceInfo w15:providerId="Windows Live" w15:userId="a665e30787f7f555"/>
   </w15:person>
@@ -704,7 +3935,7 @@
 </file>
 
 <file path=word/styles.xml><?xml version="1.0" encoding="utf-8"?>
-<w:styles xmlns:mc="http://schemas.openxmlformats.org/markup-compatibility/2006" xmlns:r="http://schemas.openxmlformats.org/officeDocument/2006/relationships" xmlns:w="http://schemas.openxmlformats.org/wordprocessingml/2006/main" xmlns:w14="http://schemas.microsoft.com/office/word/2010/wordml" xmlns:w15="http://schemas.microsoft.com/office/word/2012/wordml" xmlns:w16cex="http://schemas.microsoft.com/office/word/2018/wordml/cex" xmlns:w16cid="http://schemas.microsoft.com/office/word/2016/wordml/cid" xmlns:w16="http://schemas.microsoft.com/office/word/2018/wordml" xmlns:w16sdtdh="http://schemas.microsoft.com/office/word/2020/wordml/sdtdatahash" xmlns:w16se="http://schemas.microsoft.com/office/word/2015/wordml/symex" mc:Ignorable="w14 w15 w16se w16cid w16 w16cex w16sdtdh">
+<w:styles xmlns:mc="http://schemas.openxmlformats.org/markup-compatibility/2006" xmlns:r="http://schemas.openxmlformats.org/officeDocument/2006/relationships" xmlns:w="http://schemas.openxmlformats.org/wordprocessingml/2006/main" xmlns:w14="http://schemas.microsoft.com/office/word/2010/wordml" xmlns:w15="http://schemas.microsoft.com/office/word/2012/wordml" xmlns:w16se="http://schemas.microsoft.com/office/word/2015/wordml/symex" mc:Ignorable="w14 w15 w16se">
   <w:docDefaults>
     <w:rPrDefault>
       <w:rPr>
@@ -720,7 +3951,7 @@
       </w:pPr>
     </w:pPrDefault>
   </w:docDefaults>
-  <w:latentStyles w:defLockedState="0" w:defUIPriority="99" w:defSemiHidden="0" w:defUnhideWhenUsed="0" w:defQFormat="0" w:count="376">
+  <w:latentStyles w:defLockedState="0" w:defUIPriority="99" w:defSemiHidden="0" w:defUnhideWhenUsed="0" w:defQFormat="0" w:count="371">
     <w:lsdException w:name="Normal" w:uiPriority="0" w:qFormat="1"/>
     <w:lsdException w:name="heading 1" w:uiPriority="9" w:qFormat="1"/>
     <w:lsdException w:name="heading 2" w:semiHidden="1" w:uiPriority="9" w:unhideWhenUsed="1" w:qFormat="1"/>
@@ -1092,11 +4323,6 @@
     <w:lsdException w:name="List Table 5 Dark Accent 6" w:uiPriority="50"/>
     <w:lsdException w:name="List Table 6 Colorful Accent 6" w:uiPriority="51"/>
     <w:lsdException w:name="List Table 7 Colorful Accent 6" w:uiPriority="52"/>
-    <w:lsdException w:name="Mention" w:semiHidden="1" w:unhideWhenUsed="1"/>
-    <w:lsdException w:name="Smart Hyperlink" w:semiHidden="1" w:unhideWhenUsed="1"/>
-    <w:lsdException w:name="Hashtag" w:semiHidden="1" w:unhideWhenUsed="1"/>
-    <w:lsdException w:name="Unresolved Mention" w:semiHidden="1" w:unhideWhenUsed="1"/>
-    <w:lsdException w:name="Smart Link" w:semiHidden="1" w:unhideWhenUsed="1"/>
   </w:latentStyles>
   <w:style w:type="paragraph" w:default="1" w:styleId="Normal">
     <w:name w:val="Normal"/>
@@ -1210,6 +4436,133 @@
       <w:bCs/>
       <w:sz w:val="20"/>
       <w:szCs w:val="20"/>
+    </w:rPr>
+  </w:style>
+  <w:style w:type="table" w:styleId="Tablaconcuadrcula">
+    <w:name w:val="Table Grid"/>
+    <w:basedOn w:val="Tablanormal"/>
+    <w:uiPriority w:val="39"/>
+    <w:rsid w:val="00FF4F01"/>
+    <w:pPr>
+      <w:spacing w:after="0" w:line="240" w:lineRule="auto"/>
+    </w:pPr>
+    <w:tblPr>
+      <w:tblBorders>
+        <w:top w:val="single" w:sz="4" w:space="0" w:color="auto"/>
+        <w:left w:val="single" w:sz="4" w:space="0" w:color="auto"/>
+        <w:bottom w:val="single" w:sz="4" w:space="0" w:color="auto"/>
+        <w:right w:val="single" w:sz="4" w:space="0" w:color="auto"/>
+        <w:insideH w:val="single" w:sz="4" w:space="0" w:color="auto"/>
+        <w:insideV w:val="single" w:sz="4" w:space="0" w:color="auto"/>
+      </w:tblBorders>
+    </w:tblPr>
+  </w:style>
+  <w:style w:type="paragraph" w:styleId="Textodeglobo">
+    <w:name w:val="Balloon Text"/>
+    <w:basedOn w:val="Normal"/>
+    <w:link w:val="TextodegloboCar"/>
+    <w:uiPriority w:val="99"/>
+    <w:semiHidden/>
+    <w:unhideWhenUsed/>
+    <w:rsid w:val="003455DF"/>
+    <w:pPr>
+      <w:spacing w:after="0" w:line="240" w:lineRule="auto"/>
+    </w:pPr>
+    <w:rPr>
+      <w:rFonts w:ascii="Segoe UI" w:hAnsi="Segoe UI" w:cs="Segoe UI"/>
+      <w:sz w:val="18"/>
+      <w:szCs w:val="18"/>
+    </w:rPr>
+  </w:style>
+  <w:style w:type="character" w:customStyle="1" w:styleId="TextodegloboCar">
+    <w:name w:val="Texto de globo Car"/>
+    <w:basedOn w:val="Fuentedeprrafopredeter"/>
+    <w:link w:val="Textodeglobo"/>
+    <w:uiPriority w:val="99"/>
+    <w:semiHidden/>
+    <w:rsid w:val="003455DF"/>
+    <w:rPr>
+      <w:rFonts w:ascii="Segoe UI" w:eastAsia="MS Mincho" w:hAnsi="Segoe UI" w:cs="Segoe UI"/>
+      <w:sz w:val="18"/>
+      <w:szCs w:val="18"/>
+    </w:rPr>
+  </w:style>
+  <w:style w:type="paragraph" w:styleId="NormalWeb">
+    <w:name w:val="Normal (Web)"/>
+    <w:basedOn w:val="Normal"/>
+    <w:uiPriority w:val="99"/>
+    <w:semiHidden/>
+    <w:unhideWhenUsed/>
+    <w:rsid w:val="00607797"/>
+    <w:pPr>
+      <w:spacing w:before="100" w:beforeAutospacing="1" w:after="100" w:afterAutospacing="1" w:line="240" w:lineRule="auto"/>
+    </w:pPr>
+    <w:rPr>
+      <w:rFonts w:ascii="Times New Roman" w:eastAsia="Times New Roman" w:hAnsi="Times New Roman" w:cs="Times New Roman"/>
+      <w:sz w:val="24"/>
+      <w:szCs w:val="24"/>
+      <w:lang w:val="en-US"/>
+    </w:rPr>
+  </w:style>
+  <w:style w:type="character" w:styleId="Textoennegrita">
+    <w:name w:val="Strong"/>
+    <w:basedOn w:val="Fuentedeprrafopredeter"/>
+    <w:uiPriority w:val="22"/>
+    <w:qFormat/>
+    <w:rsid w:val="00607797"/>
+    <w:rPr>
+      <w:b/>
+      <w:bCs/>
+    </w:rPr>
+  </w:style>
+  <w:style w:type="paragraph" w:styleId="Encabezado">
+    <w:name w:val="header"/>
+    <w:basedOn w:val="Normal"/>
+    <w:link w:val="EncabezadoCar"/>
+    <w:uiPriority w:val="99"/>
+    <w:unhideWhenUsed/>
+    <w:rsid w:val="00715C25"/>
+    <w:pPr>
+      <w:tabs>
+        <w:tab w:val="center" w:pos="4252"/>
+        <w:tab w:val="right" w:pos="8504"/>
+      </w:tabs>
+      <w:spacing w:after="0" w:line="240" w:lineRule="auto"/>
+    </w:pPr>
+  </w:style>
+  <w:style w:type="character" w:customStyle="1" w:styleId="EncabezadoCar">
+    <w:name w:val="Encabezado Car"/>
+    <w:basedOn w:val="Fuentedeprrafopredeter"/>
+    <w:link w:val="Encabezado"/>
+    <w:uiPriority w:val="99"/>
+    <w:rsid w:val="00715C25"/>
+    <w:rPr>
+      <w:rFonts w:eastAsia="MS Mincho"/>
+    </w:rPr>
+  </w:style>
+  <w:style w:type="paragraph" w:styleId="Piedepgina">
+    <w:name w:val="footer"/>
+    <w:basedOn w:val="Normal"/>
+    <w:link w:val="PiedepginaCar"/>
+    <w:uiPriority w:val="99"/>
+    <w:unhideWhenUsed/>
+    <w:rsid w:val="00715C25"/>
+    <w:pPr>
+      <w:tabs>
+        <w:tab w:val="center" w:pos="4252"/>
+        <w:tab w:val="right" w:pos="8504"/>
+      </w:tabs>
+      <w:spacing w:after="0" w:line="240" w:lineRule="auto"/>
+    </w:pPr>
+  </w:style>
+  <w:style w:type="character" w:customStyle="1" w:styleId="PiedepginaCar">
+    <w:name w:val="Pie de página Car"/>
+    <w:basedOn w:val="Fuentedeprrafopredeter"/>
+    <w:link w:val="Piedepgina"/>
+    <w:uiPriority w:val="99"/>
+    <w:rsid w:val="00715C25"/>
+    <w:rPr>
+      <w:rFonts w:eastAsia="MS Mincho"/>
     </w:rPr>
   </w:style>
 </w:styles>

</xml_diff>

<commit_message>
add: Agregar HUAG-001 a Concesionario_JavaEE.docx
</commit_message>
<xml_diff>
--- a/Concesionario_JavaEE.docx
+++ b/Concesionario_JavaEE.docx
@@ -1061,6 +1061,9 @@
         </w:tabs>
         <w:spacing w:line="276" w:lineRule="auto"/>
         <w:jc w:val="center"/>
+        <w:rPr>
+          <w:u w:val="single"/>
+        </w:rPr>
       </w:pPr>
     </w:p>
     <w:p>
@@ -1102,8 +1105,6 @@
         <w:spacing w:line="276" w:lineRule="auto"/>
         <w:jc w:val="center"/>
       </w:pPr>
-      <w:bookmarkStart w:id="3" w:name="_GoBack"/>
-      <w:bookmarkEnd w:id="3"/>
     </w:p>
     <w:p>
       <w:pPr>
@@ -3324,6 +3325,7 @@
         <w:rPr>
           <w:sz w:val="28"/>
           <w:szCs w:val="28"/>
+          <w:u w:val="single"/>
         </w:rPr>
       </w:pPr>
     </w:p>
@@ -3338,6 +3340,140 @@
     </w:p>
     <w:p>
       <w:pPr>
+        <w:spacing w:line="278" w:lineRule="auto"/>
+        <w:rPr>
+          <w:b/>
+          <w:sz w:val="28"/>
+          <w:szCs w:val="28"/>
+        </w:rPr>
+      </w:pPr>
+      <w:r>
+        <w:rPr>
+          <w:b/>
+          <w:sz w:val="28"/>
+          <w:szCs w:val="28"/>
+        </w:rPr>
+        <w:t>Historias Clientes</w:t>
+      </w:r>
+    </w:p>
+    <w:p>
+      <w:pPr>
+        <w:spacing w:line="278" w:lineRule="auto"/>
+        <w:rPr>
+          <w:b/>
+          <w:sz w:val="28"/>
+          <w:szCs w:val="28"/>
+        </w:rPr>
+      </w:pPr>
+      <w:r>
+        <w:rPr>
+          <w:b/>
+          <w:sz w:val="28"/>
+          <w:szCs w:val="28"/>
+        </w:rPr>
+        <w:t>HUAG-001</w:t>
+      </w:r>
+      <w:r>
+        <w:rPr>
+          <w:b/>
+          <w:sz w:val="28"/>
+          <w:szCs w:val="28"/>
+        </w:rPr>
+        <w:t xml:space="preserve">: </w:t>
+      </w:r>
+    </w:p>
+    <w:p>
+      <w:pPr>
+        <w:spacing w:line="278" w:lineRule="auto"/>
+        <w:rPr>
+          <w:sz w:val="28"/>
+          <w:szCs w:val="28"/>
+        </w:rPr>
+      </w:pPr>
+      <w:r>
+        <w:rPr>
+          <w:b/>
+          <w:sz w:val="28"/>
+          <w:szCs w:val="28"/>
+        </w:rPr>
+        <w:t>Como:</w:t>
+      </w:r>
+      <w:r>
+        <w:rPr>
+          <w:sz w:val="28"/>
+          <w:szCs w:val="28"/>
+        </w:rPr>
+        <w:t xml:space="preserve"> Cliente interesado en adquirir un carro</w:t>
+      </w:r>
+    </w:p>
+    <w:p>
+      <w:pPr>
+        <w:spacing w:line="278" w:lineRule="auto"/>
+        <w:rPr>
+          <w:sz w:val="28"/>
+          <w:szCs w:val="28"/>
+        </w:rPr>
+      </w:pPr>
+      <w:r>
+        <w:rPr>
+          <w:b/>
+          <w:sz w:val="28"/>
+          <w:szCs w:val="28"/>
+        </w:rPr>
+        <w:t>Quiero:</w:t>
+      </w:r>
+      <w:r>
+        <w:rPr>
+          <w:sz w:val="28"/>
+          <w:szCs w:val="28"/>
+        </w:rPr>
+        <w:t xml:space="preserve"> Poder buscar los vehículos que están disponibles por marca, modelo, año y precio</w:t>
+      </w:r>
+    </w:p>
+    <w:p>
+      <w:pPr>
+        <w:spacing w:line="278" w:lineRule="auto"/>
+        <w:rPr>
+          <w:sz w:val="28"/>
+          <w:szCs w:val="28"/>
+        </w:rPr>
+      </w:pPr>
+      <w:r>
+        <w:rPr>
+          <w:b/>
+          <w:sz w:val="28"/>
+          <w:szCs w:val="28"/>
+        </w:rPr>
+        <w:t>Para:</w:t>
+      </w:r>
+      <w:r>
+        <w:rPr>
+          <w:sz w:val="28"/>
+          <w:szCs w:val="28"/>
+        </w:rPr>
+        <w:t xml:space="preserve"> Encontrar fácilmente el carro que se ajuste a mis necesidades y presupuesto.</w:t>
+      </w:r>
+    </w:p>
+    <w:p>
+      <w:pPr>
+        <w:spacing w:line="278" w:lineRule="auto"/>
+        <w:rPr>
+          <w:sz w:val="28"/>
+          <w:szCs w:val="28"/>
+        </w:rPr>
+      </w:pPr>
+    </w:p>
+    <w:p>
+      <w:pPr>
+        <w:spacing w:line="278" w:lineRule="auto"/>
+        <w:rPr>
+          <w:sz w:val="28"/>
+          <w:szCs w:val="28"/>
+        </w:rPr>
+      </w:pPr>
+    </w:p>
+    <w:p>
+      <w:pPr>
         <w:spacing w:before="100" w:beforeAutospacing="1" w:after="100" w:afterAutospacing="1" w:line="240" w:lineRule="auto"/>
         <w:rPr>
           <w:rFonts w:ascii="Arial" w:eastAsia="Times New Roman" w:hAnsi="Arial" w:cs="Arial"/>
@@ -3366,6 +3502,8 @@
           <w:lang w:val="es-GT"/>
         </w:rPr>
       </w:pPr>
+      <w:bookmarkStart w:id="3" w:name="_GoBack"/>
+      <w:bookmarkEnd w:id="3"/>
     </w:p>
     <w:p>
       <w:pPr>
@@ -3442,6 +3580,7 @@
           <w:noProof/>
           <w:lang w:val="es-GT" w:eastAsia="es-GT"/>
         </w:rPr>
+        <w:lastRenderedPageBreak/>
         <w:drawing>
           <wp:anchor distT="0" distB="0" distL="114300" distR="114300" simplePos="0" relativeHeight="251658240" behindDoc="1" locked="0" layoutInCell="1" allowOverlap="1" wp14:anchorId="3D2CDBB2" wp14:editId="5D660DEC">
             <wp:simplePos x="0" y="0"/>

</xml_diff>

<commit_message>
add: Agregar HUAG-002 a Concesionario_JavaEE.docx
</commit_message>
<xml_diff>
--- a/Concesionario_JavaEE.docx
+++ b/Concesionario_JavaEE.docx
@@ -3342,13 +3342,15 @@
       <w:pPr>
         <w:spacing w:line="278" w:lineRule="auto"/>
         <w:rPr>
-          <w:b/>
-          <w:sz w:val="28"/>
-          <w:szCs w:val="28"/>
-        </w:rPr>
-      </w:pPr>
-      <w:r>
-        <w:rPr>
+          <w:rFonts w:ascii="Arial" w:hAnsi="Arial" w:cs="Arial"/>
+          <w:b/>
+          <w:sz w:val="28"/>
+          <w:szCs w:val="28"/>
+        </w:rPr>
+      </w:pPr>
+      <w:r>
+        <w:rPr>
+          <w:rFonts w:ascii="Arial" w:hAnsi="Arial" w:cs="Arial"/>
           <w:b/>
           <w:sz w:val="28"/>
           <w:szCs w:val="28"/>
@@ -3360,13 +3362,15 @@
       <w:pPr>
         <w:spacing w:line="278" w:lineRule="auto"/>
         <w:rPr>
-          <w:b/>
-          <w:sz w:val="28"/>
-          <w:szCs w:val="28"/>
-        </w:rPr>
-      </w:pPr>
-      <w:r>
-        <w:rPr>
+          <w:rFonts w:ascii="Arial" w:hAnsi="Arial" w:cs="Arial"/>
+          <w:b/>
+          <w:sz w:val="28"/>
+          <w:szCs w:val="28"/>
+        </w:rPr>
+      </w:pPr>
+      <w:r>
+        <w:rPr>
+          <w:rFonts w:ascii="Arial" w:hAnsi="Arial" w:cs="Arial"/>
           <w:b/>
           <w:sz w:val="28"/>
           <w:szCs w:val="28"/>
@@ -3375,6 +3379,7 @@
       </w:r>
       <w:r>
         <w:rPr>
+          <w:rFonts w:ascii="Arial" w:hAnsi="Arial" w:cs="Arial"/>
           <w:b/>
           <w:sz w:val="28"/>
           <w:szCs w:val="28"/>
@@ -3386,12 +3391,14 @@
       <w:pPr>
         <w:spacing w:line="278" w:lineRule="auto"/>
         <w:rPr>
-          <w:sz w:val="28"/>
-          <w:szCs w:val="28"/>
-        </w:rPr>
-      </w:pPr>
-      <w:r>
-        <w:rPr>
+          <w:rFonts w:ascii="Arial" w:hAnsi="Arial" w:cs="Arial"/>
+          <w:sz w:val="28"/>
+          <w:szCs w:val="28"/>
+        </w:rPr>
+      </w:pPr>
+      <w:r>
+        <w:rPr>
+          <w:rFonts w:ascii="Arial" w:hAnsi="Arial" w:cs="Arial"/>
           <w:b/>
           <w:sz w:val="28"/>
           <w:szCs w:val="28"/>
@@ -3400,6 +3407,7 @@
       </w:r>
       <w:r>
         <w:rPr>
+          <w:rFonts w:ascii="Arial" w:hAnsi="Arial" w:cs="Arial"/>
           <w:sz w:val="28"/>
           <w:szCs w:val="28"/>
         </w:rPr>
@@ -3410,12 +3418,14 @@
       <w:pPr>
         <w:spacing w:line="278" w:lineRule="auto"/>
         <w:rPr>
-          <w:sz w:val="28"/>
-          <w:szCs w:val="28"/>
-        </w:rPr>
-      </w:pPr>
-      <w:r>
-        <w:rPr>
+          <w:rFonts w:ascii="Arial" w:hAnsi="Arial" w:cs="Arial"/>
+          <w:sz w:val="28"/>
+          <w:szCs w:val="28"/>
+        </w:rPr>
+      </w:pPr>
+      <w:r>
+        <w:rPr>
+          <w:rFonts w:ascii="Arial" w:hAnsi="Arial" w:cs="Arial"/>
           <w:b/>
           <w:sz w:val="28"/>
           <w:szCs w:val="28"/>
@@ -3424,6 +3434,7 @@
       </w:r>
       <w:r>
         <w:rPr>
+          <w:rFonts w:ascii="Arial" w:hAnsi="Arial" w:cs="Arial"/>
           <w:sz w:val="28"/>
           <w:szCs w:val="28"/>
         </w:rPr>
@@ -3434,12 +3445,14 @@
       <w:pPr>
         <w:spacing w:line="278" w:lineRule="auto"/>
         <w:rPr>
-          <w:sz w:val="28"/>
-          <w:szCs w:val="28"/>
-        </w:rPr>
-      </w:pPr>
-      <w:r>
-        <w:rPr>
+          <w:rFonts w:ascii="Arial" w:hAnsi="Arial" w:cs="Arial"/>
+          <w:sz w:val="28"/>
+          <w:szCs w:val="28"/>
+        </w:rPr>
+      </w:pPr>
+      <w:r>
+        <w:rPr>
+          <w:rFonts w:ascii="Arial" w:hAnsi="Arial" w:cs="Arial"/>
           <w:b/>
           <w:sz w:val="28"/>
           <w:szCs w:val="28"/>
@@ -3448,6 +3461,7 @@
       </w:r>
       <w:r>
         <w:rPr>
+          <w:rFonts w:ascii="Arial" w:hAnsi="Arial" w:cs="Arial"/>
           <w:sz w:val="28"/>
           <w:szCs w:val="28"/>
         </w:rPr>
@@ -3458,6 +3472,7 @@
       <w:pPr>
         <w:spacing w:line="278" w:lineRule="auto"/>
         <w:rPr>
+          <w:rFonts w:ascii="Arial" w:hAnsi="Arial" w:cs="Arial"/>
           <w:sz w:val="28"/>
           <w:szCs w:val="28"/>
         </w:rPr>
@@ -3467,39 +3482,119 @@
       <w:pPr>
         <w:spacing w:line="278" w:lineRule="auto"/>
         <w:rPr>
-          <w:sz w:val="28"/>
-          <w:szCs w:val="28"/>
-        </w:rPr>
-      </w:pPr>
-    </w:p>
-    <w:p>
-      <w:pPr>
-        <w:spacing w:before="100" w:beforeAutospacing="1" w:after="100" w:afterAutospacing="1" w:line="240" w:lineRule="auto"/>
-        <w:rPr>
-          <w:rFonts w:ascii="Arial" w:eastAsia="Times New Roman" w:hAnsi="Arial" w:cs="Arial"/>
-          <w:b/>
-          <w:bCs/>
-          <w:sz w:val="24"/>
-          <w:szCs w:val="24"/>
-          <w:lang w:eastAsia="es-419"/>
-        </w:rPr>
-      </w:pPr>
-    </w:p>
-    <w:p>
-      <w:pPr>
-        <w:pStyle w:val="NormalWeb"/>
-        <w:rPr>
-          <w:rFonts w:ascii="Arial" w:hAnsi="Arial" w:cs="Arial"/>
-          <w:lang w:val="es-GT"/>
-        </w:rPr>
-      </w:pPr>
-    </w:p>
-    <w:p>
-      <w:pPr>
-        <w:pStyle w:val="NormalWeb"/>
-        <w:rPr>
-          <w:rFonts w:ascii="Arial" w:hAnsi="Arial" w:cs="Arial"/>
-          <w:lang w:val="es-GT"/>
+          <w:rFonts w:ascii="Arial" w:hAnsi="Arial" w:cs="Arial"/>
+          <w:b/>
+          <w:sz w:val="28"/>
+          <w:szCs w:val="28"/>
+        </w:rPr>
+      </w:pPr>
+      <w:r>
+        <w:rPr>
+          <w:rFonts w:ascii="Arial" w:hAnsi="Arial" w:cs="Arial"/>
+          <w:b/>
+          <w:sz w:val="28"/>
+          <w:szCs w:val="28"/>
+        </w:rPr>
+        <w:t>HUAG-002</w:t>
+      </w:r>
+      <w:r>
+        <w:rPr>
+          <w:rFonts w:ascii="Arial" w:hAnsi="Arial" w:cs="Arial"/>
+          <w:b/>
+          <w:sz w:val="28"/>
+          <w:szCs w:val="28"/>
+        </w:rPr>
+        <w:t xml:space="preserve">: </w:t>
+      </w:r>
+    </w:p>
+    <w:p>
+      <w:pPr>
+        <w:spacing w:line="278" w:lineRule="auto"/>
+        <w:rPr>
+          <w:rFonts w:ascii="Arial" w:hAnsi="Arial" w:cs="Arial"/>
+          <w:sz w:val="28"/>
+          <w:szCs w:val="28"/>
+        </w:rPr>
+      </w:pPr>
+      <w:r>
+        <w:rPr>
+          <w:rFonts w:ascii="Arial" w:hAnsi="Arial" w:cs="Arial"/>
+          <w:b/>
+          <w:sz w:val="28"/>
+          <w:szCs w:val="28"/>
+        </w:rPr>
+        <w:t>Como:</w:t>
+      </w:r>
+      <w:r>
+        <w:rPr>
+          <w:rFonts w:ascii="Arial" w:hAnsi="Arial" w:cs="Arial"/>
+          <w:sz w:val="28"/>
+          <w:szCs w:val="28"/>
+        </w:rPr>
+        <w:t xml:space="preserve"> Cliente que acaba de adquirir un carro</w:t>
+      </w:r>
+    </w:p>
+    <w:p>
+      <w:pPr>
+        <w:spacing w:line="278" w:lineRule="auto"/>
+        <w:rPr>
+          <w:rFonts w:ascii="Arial" w:hAnsi="Arial" w:cs="Arial"/>
+          <w:sz w:val="28"/>
+          <w:szCs w:val="28"/>
+        </w:rPr>
+      </w:pPr>
+      <w:r>
+        <w:rPr>
+          <w:rFonts w:ascii="Arial" w:hAnsi="Arial" w:cs="Arial"/>
+          <w:b/>
+          <w:sz w:val="28"/>
+          <w:szCs w:val="28"/>
+        </w:rPr>
+        <w:t>Quiero:</w:t>
+      </w:r>
+      <w:r>
+        <w:rPr>
+          <w:rFonts w:ascii="Arial" w:hAnsi="Arial" w:cs="Arial"/>
+          <w:sz w:val="28"/>
+          <w:szCs w:val="28"/>
+        </w:rPr>
+        <w:t xml:space="preserve"> Poder ver las opciones de seguros disponibles y contratar un seguro para mi carro</w:t>
+      </w:r>
+    </w:p>
+    <w:p>
+      <w:pPr>
+        <w:spacing w:line="278" w:lineRule="auto"/>
+        <w:rPr>
+          <w:rFonts w:ascii="Arial" w:hAnsi="Arial" w:cs="Arial"/>
+          <w:sz w:val="28"/>
+          <w:szCs w:val="28"/>
+        </w:rPr>
+      </w:pPr>
+      <w:r>
+        <w:rPr>
+          <w:rFonts w:ascii="Arial" w:hAnsi="Arial" w:cs="Arial"/>
+          <w:b/>
+          <w:sz w:val="28"/>
+          <w:szCs w:val="28"/>
+        </w:rPr>
+        <w:t>Para:</w:t>
+      </w:r>
+      <w:r>
+        <w:rPr>
+          <w:rFonts w:ascii="Arial" w:hAnsi="Arial" w:cs="Arial"/>
+          <w:sz w:val="28"/>
+          <w:szCs w:val="28"/>
+        </w:rPr>
+        <w:t xml:space="preserve"> Tener protección y gestionar la información de mi póliza de forma centralizada.</w:t>
+      </w:r>
+    </w:p>
+    <w:p>
+      <w:pPr>
+        <w:spacing w:line="278" w:lineRule="auto"/>
+        <w:rPr>
+          <w:sz w:val="28"/>
+          <w:szCs w:val="28"/>
+          <w:u w:val="single"/>
         </w:rPr>
       </w:pPr>
       <w:bookmarkStart w:id="3" w:name="_GoBack"/>
@@ -3507,6 +3602,37 @@
     </w:p>
     <w:p>
       <w:pPr>
+        <w:spacing w:before="100" w:beforeAutospacing="1" w:after="100" w:afterAutospacing="1" w:line="240" w:lineRule="auto"/>
+        <w:rPr>
+          <w:rFonts w:ascii="Arial" w:eastAsia="Times New Roman" w:hAnsi="Arial" w:cs="Arial"/>
+          <w:b/>
+          <w:bCs/>
+          <w:sz w:val="24"/>
+          <w:szCs w:val="24"/>
+          <w:lang w:eastAsia="es-419"/>
+        </w:rPr>
+      </w:pPr>
+    </w:p>
+    <w:p>
+      <w:pPr>
+        <w:pStyle w:val="NormalWeb"/>
+        <w:rPr>
+          <w:rFonts w:ascii="Arial" w:hAnsi="Arial" w:cs="Arial"/>
+          <w:lang w:val="es-GT"/>
+        </w:rPr>
+      </w:pPr>
+    </w:p>
+    <w:p>
+      <w:pPr>
+        <w:pStyle w:val="NormalWeb"/>
+        <w:rPr>
+          <w:rFonts w:ascii="Arial" w:hAnsi="Arial" w:cs="Arial"/>
+          <w:lang w:val="es-GT"/>
+        </w:rPr>
+      </w:pPr>
+    </w:p>
+    <w:p>
+      <w:pPr>
         <w:pStyle w:val="NormalWeb"/>
         <w:rPr>
           <w:rFonts w:ascii="Arial" w:hAnsi="Arial" w:cs="Arial"/>
@@ -3580,7 +3706,6 @@
           <w:noProof/>
           <w:lang w:val="es-GT" w:eastAsia="es-GT"/>
         </w:rPr>
-        <w:lastRenderedPageBreak/>
         <w:drawing>
           <wp:anchor distT="0" distB="0" distL="114300" distR="114300" simplePos="0" relativeHeight="251658240" behindDoc="1" locked="0" layoutInCell="1" allowOverlap="1" wp14:anchorId="3D2CDBB2" wp14:editId="5D660DEC">
             <wp:simplePos x="0" y="0"/>

</xml_diff>

<commit_message>
add: Agregar HUAG-003 a Concesionario_JavaEE.docx
</commit_message>
<xml_diff>
--- a/Concesionario_JavaEE.docx
+++ b/Concesionario_JavaEE.docx
@@ -45,7 +45,7 @@
                     </pic:cNvPicPr>
                   </pic:nvPicPr>
                   <pic:blipFill>
-                    <a:blip r:embed="rId8" cstate="print">
+                    <a:blip r:embed="rId9" cstate="print">
                       <a:extLst>
                         <a:ext uri="{28A0092B-C50C-407E-A947-70E740481C1C}">
                           <a14:useLocalDpi xmlns:a14="http://schemas.microsoft.com/office/drawing/2010/main" val="0"/>
@@ -3335,6 +3335,7 @@
         <w:rPr>
           <w:sz w:val="28"/>
           <w:szCs w:val="28"/>
+          <w:u w:val="single"/>
         </w:rPr>
       </w:pPr>
     </w:p>
@@ -3342,6 +3343,25 @@
       <w:pPr>
         <w:spacing w:line="278" w:lineRule="auto"/>
         <w:rPr>
+          <w:sz w:val="28"/>
+          <w:szCs w:val="28"/>
+          <w:u w:val="single"/>
+        </w:rPr>
+      </w:pPr>
+    </w:p>
+    <w:p>
+      <w:pPr>
+        <w:spacing w:line="278" w:lineRule="auto"/>
+        <w:rPr>
+          <w:sz w:val="28"/>
+          <w:szCs w:val="28"/>
+        </w:rPr>
+      </w:pPr>
+    </w:p>
+    <w:p>
+      <w:pPr>
+        <w:spacing w:line="278" w:lineRule="auto"/>
+        <w:rPr>
           <w:rFonts w:ascii="Arial" w:hAnsi="Arial" w:cs="Arial"/>
           <w:b/>
           <w:sz w:val="28"/>
@@ -3366,239 +3386,400 @@
           <w:b/>
           <w:sz w:val="28"/>
           <w:szCs w:val="28"/>
-        </w:rPr>
-      </w:pPr>
-      <w:r>
-        <w:rPr>
-          <w:rFonts w:ascii="Arial" w:hAnsi="Arial" w:cs="Arial"/>
-          <w:b/>
-          <w:sz w:val="28"/>
-          <w:szCs w:val="28"/>
-        </w:rPr>
-        <w:t>HUAG-001</w:t>
-      </w:r>
-      <w:r>
-        <w:rPr>
-          <w:rFonts w:ascii="Arial" w:hAnsi="Arial" w:cs="Arial"/>
-          <w:b/>
-          <w:sz w:val="28"/>
-          <w:szCs w:val="28"/>
-        </w:rPr>
-        <w:t xml:space="preserve">: </w:t>
-      </w:r>
-    </w:p>
-    <w:p>
-      <w:pPr>
-        <w:spacing w:line="278" w:lineRule="auto"/>
-        <w:rPr>
-          <w:rFonts w:ascii="Arial" w:hAnsi="Arial" w:cs="Arial"/>
-          <w:sz w:val="28"/>
-          <w:szCs w:val="28"/>
-        </w:rPr>
-      </w:pPr>
-      <w:r>
-        <w:rPr>
-          <w:rFonts w:ascii="Arial" w:hAnsi="Arial" w:cs="Arial"/>
-          <w:b/>
-          <w:sz w:val="28"/>
-          <w:szCs w:val="28"/>
-        </w:rPr>
-        <w:t>Como:</w:t>
-      </w:r>
-      <w:r>
-        <w:rPr>
-          <w:rFonts w:ascii="Arial" w:hAnsi="Arial" w:cs="Arial"/>
-          <w:sz w:val="28"/>
-          <w:szCs w:val="28"/>
-        </w:rPr>
-        <w:t xml:space="preserve"> Cliente interesado en adquirir un carro</w:t>
-      </w:r>
-    </w:p>
-    <w:p>
-      <w:pPr>
-        <w:spacing w:line="278" w:lineRule="auto"/>
-        <w:rPr>
-          <w:rFonts w:ascii="Arial" w:hAnsi="Arial" w:cs="Arial"/>
-          <w:sz w:val="28"/>
-          <w:szCs w:val="28"/>
-        </w:rPr>
-      </w:pPr>
-      <w:r>
-        <w:rPr>
-          <w:rFonts w:ascii="Arial" w:hAnsi="Arial" w:cs="Arial"/>
-          <w:b/>
-          <w:sz w:val="28"/>
-          <w:szCs w:val="28"/>
-        </w:rPr>
-        <w:t>Quiero:</w:t>
-      </w:r>
-      <w:r>
-        <w:rPr>
-          <w:rFonts w:ascii="Arial" w:hAnsi="Arial" w:cs="Arial"/>
-          <w:sz w:val="28"/>
-          <w:szCs w:val="28"/>
-        </w:rPr>
-        <w:t xml:space="preserve"> Poder buscar los vehículos que están disponibles por marca, modelo, año y precio</w:t>
-      </w:r>
-    </w:p>
-    <w:p>
-      <w:pPr>
-        <w:spacing w:line="278" w:lineRule="auto"/>
-        <w:rPr>
-          <w:rFonts w:ascii="Arial" w:hAnsi="Arial" w:cs="Arial"/>
-          <w:sz w:val="28"/>
-          <w:szCs w:val="28"/>
-        </w:rPr>
-      </w:pPr>
-      <w:r>
-        <w:rPr>
-          <w:rFonts w:ascii="Arial" w:hAnsi="Arial" w:cs="Arial"/>
-          <w:b/>
-          <w:sz w:val="28"/>
-          <w:szCs w:val="28"/>
-        </w:rPr>
-        <w:t>Para:</w:t>
-      </w:r>
-      <w:r>
-        <w:rPr>
-          <w:rFonts w:ascii="Arial" w:hAnsi="Arial" w:cs="Arial"/>
-          <w:sz w:val="28"/>
-          <w:szCs w:val="28"/>
-        </w:rPr>
-        <w:t xml:space="preserve"> Encontrar fácilmente el carro que se ajuste a mis necesidades y presupuesto.</w:t>
-      </w:r>
-    </w:p>
-    <w:p>
-      <w:pPr>
-        <w:spacing w:line="278" w:lineRule="auto"/>
-        <w:rPr>
-          <w:rFonts w:ascii="Arial" w:hAnsi="Arial" w:cs="Arial"/>
-          <w:sz w:val="28"/>
-          <w:szCs w:val="28"/>
-        </w:rPr>
-      </w:pPr>
-    </w:p>
-    <w:p>
-      <w:pPr>
-        <w:spacing w:line="278" w:lineRule="auto"/>
-        <w:rPr>
-          <w:rFonts w:ascii="Arial" w:hAnsi="Arial" w:cs="Arial"/>
-          <w:b/>
-          <w:sz w:val="28"/>
-          <w:szCs w:val="28"/>
-        </w:rPr>
-      </w:pPr>
-      <w:r>
-        <w:rPr>
-          <w:rFonts w:ascii="Arial" w:hAnsi="Arial" w:cs="Arial"/>
-          <w:b/>
-          <w:sz w:val="28"/>
-          <w:szCs w:val="28"/>
-        </w:rPr>
-        <w:t>HUAG-002</w:t>
-      </w:r>
-      <w:r>
-        <w:rPr>
-          <w:rFonts w:ascii="Arial" w:hAnsi="Arial" w:cs="Arial"/>
-          <w:b/>
-          <w:sz w:val="28"/>
-          <w:szCs w:val="28"/>
-        </w:rPr>
-        <w:t xml:space="preserve">: </w:t>
-      </w:r>
-    </w:p>
-    <w:p>
-      <w:pPr>
-        <w:spacing w:line="278" w:lineRule="auto"/>
-        <w:rPr>
-          <w:rFonts w:ascii="Arial" w:hAnsi="Arial" w:cs="Arial"/>
-          <w:sz w:val="28"/>
-          <w:szCs w:val="28"/>
-        </w:rPr>
-      </w:pPr>
-      <w:r>
-        <w:rPr>
-          <w:rFonts w:ascii="Arial" w:hAnsi="Arial" w:cs="Arial"/>
-          <w:b/>
-          <w:sz w:val="28"/>
-          <w:szCs w:val="28"/>
-        </w:rPr>
-        <w:t>Como:</w:t>
-      </w:r>
-      <w:r>
-        <w:rPr>
-          <w:rFonts w:ascii="Arial" w:hAnsi="Arial" w:cs="Arial"/>
-          <w:sz w:val="28"/>
-          <w:szCs w:val="28"/>
-        </w:rPr>
-        <w:t xml:space="preserve"> Cliente que acaba de adquirir un carro</w:t>
-      </w:r>
-    </w:p>
-    <w:p>
-      <w:pPr>
-        <w:spacing w:line="278" w:lineRule="auto"/>
-        <w:rPr>
-          <w:rFonts w:ascii="Arial" w:hAnsi="Arial" w:cs="Arial"/>
-          <w:sz w:val="28"/>
-          <w:szCs w:val="28"/>
-        </w:rPr>
-      </w:pPr>
-      <w:r>
-        <w:rPr>
-          <w:rFonts w:ascii="Arial" w:hAnsi="Arial" w:cs="Arial"/>
-          <w:b/>
-          <w:sz w:val="28"/>
-          <w:szCs w:val="28"/>
-        </w:rPr>
-        <w:t>Quiero:</w:t>
-      </w:r>
-      <w:r>
-        <w:rPr>
-          <w:rFonts w:ascii="Arial" w:hAnsi="Arial" w:cs="Arial"/>
-          <w:sz w:val="28"/>
-          <w:szCs w:val="28"/>
-        </w:rPr>
-        <w:t xml:space="preserve"> Poder ver las opciones de seguros disponibles y contratar un seguro para mi carro</w:t>
-      </w:r>
-    </w:p>
-    <w:p>
-      <w:pPr>
-        <w:spacing w:line="278" w:lineRule="auto"/>
-        <w:rPr>
-          <w:rFonts w:ascii="Arial" w:hAnsi="Arial" w:cs="Arial"/>
-          <w:sz w:val="28"/>
-          <w:szCs w:val="28"/>
-        </w:rPr>
-      </w:pPr>
-      <w:r>
-        <w:rPr>
-          <w:rFonts w:ascii="Arial" w:hAnsi="Arial" w:cs="Arial"/>
-          <w:b/>
-          <w:sz w:val="28"/>
-          <w:szCs w:val="28"/>
-        </w:rPr>
-        <w:t>Para:</w:t>
-      </w:r>
-      <w:r>
-        <w:rPr>
-          <w:rFonts w:ascii="Arial" w:hAnsi="Arial" w:cs="Arial"/>
-          <w:sz w:val="28"/>
-          <w:szCs w:val="28"/>
-        </w:rPr>
-        <w:t xml:space="preserve"> Tener protección y gestionar la información de mi póliza de forma centralizada.</w:t>
-      </w:r>
-    </w:p>
-    <w:p>
-      <w:pPr>
-        <w:spacing w:line="278" w:lineRule="auto"/>
-        <w:rPr>
-          <w:sz w:val="28"/>
-          <w:szCs w:val="28"/>
-          <w:u w:val="single"/>
         </w:rPr>
       </w:pPr>
       <w:bookmarkStart w:id="3" w:name="_GoBack"/>
       <w:bookmarkEnd w:id="3"/>
+    </w:p>
+    <w:p>
+      <w:pPr>
+        <w:spacing w:line="278" w:lineRule="auto"/>
+        <w:rPr>
+          <w:rFonts w:ascii="Arial" w:hAnsi="Arial" w:cs="Arial"/>
+          <w:b/>
+          <w:sz w:val="28"/>
+          <w:szCs w:val="28"/>
+        </w:rPr>
+      </w:pPr>
+      <w:r>
+        <w:rPr>
+          <w:rFonts w:ascii="Arial" w:hAnsi="Arial" w:cs="Arial"/>
+          <w:b/>
+          <w:sz w:val="28"/>
+          <w:szCs w:val="28"/>
+        </w:rPr>
+        <w:t>HUAG-001</w:t>
+      </w:r>
+      <w:r>
+        <w:rPr>
+          <w:rFonts w:ascii="Arial" w:hAnsi="Arial" w:cs="Arial"/>
+          <w:b/>
+          <w:sz w:val="28"/>
+          <w:szCs w:val="28"/>
+        </w:rPr>
+        <w:t xml:space="preserve">: </w:t>
+      </w:r>
+    </w:p>
+    <w:p>
+      <w:pPr>
+        <w:spacing w:line="278" w:lineRule="auto"/>
+        <w:rPr>
+          <w:rFonts w:ascii="Arial" w:hAnsi="Arial" w:cs="Arial"/>
+          <w:sz w:val="28"/>
+          <w:szCs w:val="28"/>
+        </w:rPr>
+      </w:pPr>
+      <w:r>
+        <w:rPr>
+          <w:rFonts w:ascii="Arial" w:hAnsi="Arial" w:cs="Arial"/>
+          <w:b/>
+          <w:sz w:val="28"/>
+          <w:szCs w:val="28"/>
+        </w:rPr>
+        <w:t>Como:</w:t>
+      </w:r>
+      <w:r>
+        <w:rPr>
+          <w:rFonts w:ascii="Arial" w:hAnsi="Arial" w:cs="Arial"/>
+          <w:sz w:val="28"/>
+          <w:szCs w:val="28"/>
+        </w:rPr>
+        <w:t xml:space="preserve"> Cliente interesado en adquirir un carro</w:t>
+      </w:r>
+    </w:p>
+    <w:p>
+      <w:pPr>
+        <w:spacing w:line="278" w:lineRule="auto"/>
+        <w:rPr>
+          <w:rFonts w:ascii="Arial" w:hAnsi="Arial" w:cs="Arial"/>
+          <w:sz w:val="28"/>
+          <w:szCs w:val="28"/>
+        </w:rPr>
+      </w:pPr>
+      <w:r>
+        <w:rPr>
+          <w:rFonts w:ascii="Arial" w:hAnsi="Arial" w:cs="Arial"/>
+          <w:b/>
+          <w:sz w:val="28"/>
+          <w:szCs w:val="28"/>
+        </w:rPr>
+        <w:t>Quiero:</w:t>
+      </w:r>
+      <w:r>
+        <w:rPr>
+          <w:rFonts w:ascii="Arial" w:hAnsi="Arial" w:cs="Arial"/>
+          <w:sz w:val="28"/>
+          <w:szCs w:val="28"/>
+        </w:rPr>
+        <w:t xml:space="preserve"> Poder buscar los vehículos que están disponibles por marca, modelo, año y precio</w:t>
+      </w:r>
+    </w:p>
+    <w:p>
+      <w:pPr>
+        <w:spacing w:line="278" w:lineRule="auto"/>
+        <w:rPr>
+          <w:rFonts w:ascii="Arial" w:hAnsi="Arial" w:cs="Arial"/>
+          <w:sz w:val="28"/>
+          <w:szCs w:val="28"/>
+        </w:rPr>
+      </w:pPr>
+      <w:r>
+        <w:rPr>
+          <w:rFonts w:ascii="Arial" w:hAnsi="Arial" w:cs="Arial"/>
+          <w:b/>
+          <w:sz w:val="28"/>
+          <w:szCs w:val="28"/>
+        </w:rPr>
+        <w:t>Para:</w:t>
+      </w:r>
+      <w:r>
+        <w:rPr>
+          <w:rFonts w:ascii="Arial" w:hAnsi="Arial" w:cs="Arial"/>
+          <w:sz w:val="28"/>
+          <w:szCs w:val="28"/>
+        </w:rPr>
+        <w:t xml:space="preserve"> Encontrar fácilmente el carro que se ajuste a mis necesidades y presupuesto.</w:t>
+      </w:r>
+    </w:p>
+    <w:p>
+      <w:pPr>
+        <w:spacing w:line="278" w:lineRule="auto"/>
+        <w:rPr>
+          <w:rFonts w:ascii="Arial" w:hAnsi="Arial" w:cs="Arial"/>
+          <w:sz w:val="28"/>
+          <w:szCs w:val="28"/>
+        </w:rPr>
+      </w:pPr>
+    </w:p>
+    <w:p>
+      <w:pPr>
+        <w:spacing w:line="278" w:lineRule="auto"/>
+        <w:rPr>
+          <w:rFonts w:ascii="Arial" w:hAnsi="Arial" w:cs="Arial"/>
+          <w:b/>
+          <w:sz w:val="28"/>
+          <w:szCs w:val="28"/>
+        </w:rPr>
+      </w:pPr>
+      <w:r>
+        <w:rPr>
+          <w:rFonts w:ascii="Arial" w:hAnsi="Arial" w:cs="Arial"/>
+          <w:b/>
+          <w:sz w:val="28"/>
+          <w:szCs w:val="28"/>
+        </w:rPr>
+        <w:t>HUAG-002</w:t>
+      </w:r>
+      <w:r>
+        <w:rPr>
+          <w:rFonts w:ascii="Arial" w:hAnsi="Arial" w:cs="Arial"/>
+          <w:b/>
+          <w:sz w:val="28"/>
+          <w:szCs w:val="28"/>
+        </w:rPr>
+        <w:t xml:space="preserve">: </w:t>
+      </w:r>
+    </w:p>
+    <w:p>
+      <w:pPr>
+        <w:spacing w:line="278" w:lineRule="auto"/>
+        <w:rPr>
+          <w:rFonts w:ascii="Arial" w:hAnsi="Arial" w:cs="Arial"/>
+          <w:sz w:val="28"/>
+          <w:szCs w:val="28"/>
+        </w:rPr>
+      </w:pPr>
+      <w:r>
+        <w:rPr>
+          <w:rFonts w:ascii="Arial" w:hAnsi="Arial" w:cs="Arial"/>
+          <w:b/>
+          <w:sz w:val="28"/>
+          <w:szCs w:val="28"/>
+        </w:rPr>
+        <w:t>Como:</w:t>
+      </w:r>
+      <w:r>
+        <w:rPr>
+          <w:rFonts w:ascii="Arial" w:hAnsi="Arial" w:cs="Arial"/>
+          <w:sz w:val="28"/>
+          <w:szCs w:val="28"/>
+        </w:rPr>
+        <w:t xml:space="preserve"> Cliente que acaba de adquirir un carro</w:t>
+      </w:r>
+    </w:p>
+    <w:p>
+      <w:pPr>
+        <w:spacing w:line="278" w:lineRule="auto"/>
+        <w:rPr>
+          <w:rFonts w:ascii="Arial" w:hAnsi="Arial" w:cs="Arial"/>
+          <w:sz w:val="28"/>
+          <w:szCs w:val="28"/>
+        </w:rPr>
+      </w:pPr>
+      <w:r>
+        <w:rPr>
+          <w:rFonts w:ascii="Arial" w:hAnsi="Arial" w:cs="Arial"/>
+          <w:b/>
+          <w:sz w:val="28"/>
+          <w:szCs w:val="28"/>
+        </w:rPr>
+        <w:t>Quiero:</w:t>
+      </w:r>
+      <w:r>
+        <w:rPr>
+          <w:rFonts w:ascii="Arial" w:hAnsi="Arial" w:cs="Arial"/>
+          <w:sz w:val="28"/>
+          <w:szCs w:val="28"/>
+        </w:rPr>
+        <w:t xml:space="preserve"> Poder ver las opciones de seguros disponibles y contratar un seguro para mi carro</w:t>
+      </w:r>
+    </w:p>
+    <w:p>
+      <w:pPr>
+        <w:spacing w:line="278" w:lineRule="auto"/>
+        <w:rPr>
+          <w:rFonts w:ascii="Arial" w:hAnsi="Arial" w:cs="Arial"/>
+          <w:sz w:val="28"/>
+          <w:szCs w:val="28"/>
+        </w:rPr>
+      </w:pPr>
+      <w:r>
+        <w:rPr>
+          <w:rFonts w:ascii="Arial" w:hAnsi="Arial" w:cs="Arial"/>
+          <w:b/>
+          <w:sz w:val="28"/>
+          <w:szCs w:val="28"/>
+        </w:rPr>
+        <w:t>Para:</w:t>
+      </w:r>
+      <w:r>
+        <w:rPr>
+          <w:rFonts w:ascii="Arial" w:hAnsi="Arial" w:cs="Arial"/>
+          <w:sz w:val="28"/>
+          <w:szCs w:val="28"/>
+        </w:rPr>
+        <w:t xml:space="preserve"> Tener protección y gestionar la información de mi póliza de forma centralizada.</w:t>
+      </w:r>
+    </w:p>
+    <w:p>
+      <w:pPr>
+        <w:spacing w:line="278" w:lineRule="auto"/>
+        <w:rPr>
+          <w:rFonts w:ascii="Arial" w:hAnsi="Arial" w:cs="Arial"/>
+          <w:sz w:val="28"/>
+          <w:szCs w:val="28"/>
+        </w:rPr>
+      </w:pPr>
+    </w:p>
+    <w:p>
+      <w:pPr>
+        <w:spacing w:line="278" w:lineRule="auto"/>
+        <w:rPr>
+          <w:rFonts w:ascii="Arial" w:hAnsi="Arial" w:cs="Arial"/>
+          <w:sz w:val="28"/>
+          <w:szCs w:val="28"/>
+        </w:rPr>
+      </w:pPr>
+    </w:p>
+    <w:p>
+      <w:pPr>
+        <w:spacing w:line="278" w:lineRule="auto"/>
+        <w:rPr>
+          <w:rFonts w:ascii="Arial" w:hAnsi="Arial" w:cs="Arial"/>
+          <w:sz w:val="28"/>
+          <w:szCs w:val="28"/>
+        </w:rPr>
+      </w:pPr>
+    </w:p>
+    <w:p>
+      <w:pPr>
+        <w:spacing w:line="278" w:lineRule="auto"/>
+        <w:rPr>
+          <w:rFonts w:ascii="Arial" w:hAnsi="Arial" w:cs="Arial"/>
+          <w:sz w:val="28"/>
+          <w:szCs w:val="28"/>
+        </w:rPr>
+      </w:pPr>
+    </w:p>
+    <w:p>
+      <w:pPr>
+        <w:spacing w:line="278" w:lineRule="auto"/>
+        <w:rPr>
+          <w:rFonts w:ascii="Arial" w:hAnsi="Arial" w:cs="Arial"/>
+          <w:b/>
+          <w:sz w:val="28"/>
+          <w:szCs w:val="28"/>
+        </w:rPr>
+      </w:pPr>
+      <w:r>
+        <w:rPr>
+          <w:rFonts w:ascii="Arial" w:hAnsi="Arial" w:cs="Arial"/>
+          <w:b/>
+          <w:sz w:val="28"/>
+          <w:szCs w:val="28"/>
+        </w:rPr>
+        <w:t>HUAG-003</w:t>
+      </w:r>
+      <w:r>
+        <w:rPr>
+          <w:rFonts w:ascii="Arial" w:hAnsi="Arial" w:cs="Arial"/>
+          <w:b/>
+          <w:sz w:val="28"/>
+          <w:szCs w:val="28"/>
+        </w:rPr>
+        <w:t xml:space="preserve">: </w:t>
+      </w:r>
+    </w:p>
+    <w:p>
+      <w:pPr>
+        <w:spacing w:line="278" w:lineRule="auto"/>
+        <w:rPr>
+          <w:rFonts w:ascii="Arial" w:hAnsi="Arial" w:cs="Arial"/>
+          <w:sz w:val="28"/>
+          <w:szCs w:val="28"/>
+        </w:rPr>
+      </w:pPr>
+      <w:r>
+        <w:rPr>
+          <w:rFonts w:ascii="Arial" w:hAnsi="Arial" w:cs="Arial"/>
+          <w:b/>
+          <w:sz w:val="28"/>
+          <w:szCs w:val="28"/>
+        </w:rPr>
+        <w:t>Como:</w:t>
+      </w:r>
+      <w:r>
+        <w:rPr>
+          <w:rFonts w:ascii="Arial" w:hAnsi="Arial" w:cs="Arial"/>
+          <w:sz w:val="28"/>
+          <w:szCs w:val="28"/>
+        </w:rPr>
+        <w:t xml:space="preserve"> Cliente interesado en futuros modelos de carros</w:t>
+      </w:r>
+    </w:p>
+    <w:p>
+      <w:pPr>
+        <w:spacing w:line="278" w:lineRule="auto"/>
+        <w:rPr>
+          <w:rFonts w:ascii="Arial" w:hAnsi="Arial" w:cs="Arial"/>
+          <w:sz w:val="28"/>
+          <w:szCs w:val="28"/>
+        </w:rPr>
+      </w:pPr>
+      <w:r>
+        <w:rPr>
+          <w:rFonts w:ascii="Arial" w:hAnsi="Arial" w:cs="Arial"/>
+          <w:b/>
+          <w:sz w:val="28"/>
+          <w:szCs w:val="28"/>
+        </w:rPr>
+        <w:t>Quiero:</w:t>
+      </w:r>
+      <w:r>
+        <w:rPr>
+          <w:rFonts w:ascii="Arial" w:hAnsi="Arial" w:cs="Arial"/>
+          <w:sz w:val="28"/>
+          <w:szCs w:val="28"/>
+        </w:rPr>
+        <w:t xml:space="preserve"> Poder ver qué nuevos modelos o variantes de carros se espera que estén disponibles pronto</w:t>
+      </w:r>
+    </w:p>
+    <w:p>
+      <w:pPr>
+        <w:spacing w:line="278" w:lineRule="auto"/>
+        <w:rPr>
+          <w:rFonts w:ascii="Arial" w:hAnsi="Arial" w:cs="Arial"/>
+          <w:sz w:val="28"/>
+          <w:szCs w:val="28"/>
+        </w:rPr>
+      </w:pPr>
+      <w:r>
+        <w:rPr>
+          <w:rFonts w:ascii="Arial" w:hAnsi="Arial" w:cs="Arial"/>
+          <w:b/>
+          <w:sz w:val="28"/>
+          <w:szCs w:val="28"/>
+        </w:rPr>
+        <w:t>Para:</w:t>
+      </w:r>
+      <w:r>
+        <w:rPr>
+          <w:rFonts w:ascii="Arial" w:hAnsi="Arial" w:cs="Arial"/>
+          <w:sz w:val="28"/>
+          <w:szCs w:val="28"/>
+        </w:rPr>
+        <w:t xml:space="preserve"> Planificar mi próxima compra o estar al tanto de las novedades que la empresa ofrecerá.</w:t>
+      </w:r>
+    </w:p>
+    <w:p>
+      <w:pPr>
+        <w:spacing w:line="278" w:lineRule="auto"/>
+        <w:rPr>
+          <w:sz w:val="28"/>
+          <w:szCs w:val="28"/>
+          <w:u w:val="single"/>
+        </w:rPr>
+      </w:pPr>
     </w:p>
     <w:p>
       <w:pPr>
@@ -3732,7 +3913,7 @@
                     </pic:cNvPicPr>
                   </pic:nvPicPr>
                   <pic:blipFill>
-                    <a:blip r:embed="rId9">
+                    <a:blip r:embed="rId10">
                       <a:extLst>
                         <a:ext uri="{28A0092B-C50C-407E-A947-70E740481C1C}">
                           <a14:useLocalDpi xmlns:a14="http://schemas.microsoft.com/office/drawing/2010/main" val="0"/>
@@ -4023,7 +4204,7 @@
                     <pic:cNvPicPr/>
                   </pic:nvPicPr>
                   <pic:blipFill>
-                    <a:blip r:embed="rId10">
+                    <a:blip r:embed="rId11">
                       <a:extLst>
                         <a:ext uri="{28A0092B-C50C-407E-A947-70E740481C1C}">
                           <a14:useLocalDpi xmlns:a14="http://schemas.microsoft.com/office/drawing/2010/main" val="0"/>
@@ -5125,4 +5306,16 @@
     </a:ext>
   </a:extLst>
 </a:theme>
+</file>
+
+<file path=customXml/item1.xml><?xml version="1.0" encoding="utf-8"?>
+<b:Sources xmlns:b="http://schemas.openxmlformats.org/officeDocument/2006/bibliography" xmlns="http://schemas.openxmlformats.org/officeDocument/2006/bibliography" SelectedStyle="\APASixthEditionOfficeOnline.xsl" StyleName="APA" Version="6"/>
+</file>
+
+<file path=customXml/itemProps1.xml><?xml version="1.0" encoding="utf-8"?>
+<ds:datastoreItem xmlns:ds="http://schemas.openxmlformats.org/officeDocument/2006/customXml" ds:itemID="{3BB306E0-3508-40B5-9271-EAEFFEED318D}">
+  <ds:schemaRefs>
+    <ds:schemaRef ds:uri="http://schemas.openxmlformats.org/officeDocument/2006/bibliography"/>
+  </ds:schemaRefs>
+</ds:datastoreItem>
 </file>
</xml_diff>

<commit_message>
add : Agregar programador Luis Fernando Castro Xicon a Concesionario_JavaEE.docx
</commit_message>
<xml_diff>
--- a/Concesionario_JavaEE.docx
+++ b/Concesionario_JavaEE.docx
@@ -1,6 +1,6 @@
 
 <file path=word/document.xml><?xml version="1.0" encoding="utf-8"?>
-<w:document xmlns:wpc="http://schemas.microsoft.com/office/word/2010/wordprocessingCanvas" xmlns:cx="http://schemas.microsoft.com/office/drawing/2014/chartex" xmlns:cx1="http://schemas.microsoft.com/office/drawing/2015/9/8/chartex" xmlns:cx2="http://schemas.microsoft.com/office/drawing/2015/10/21/chartex" xmlns:cx3="http://schemas.microsoft.com/office/drawing/2016/5/9/chartex" xmlns:cx4="http://schemas.microsoft.com/office/drawing/2016/5/10/chartex" xmlns:cx5="http://schemas.microsoft.com/office/drawing/2016/5/11/chartex" xmlns:cx6="http://schemas.microsoft.com/office/drawing/2016/5/12/chartex" xmlns:cx7="http://schemas.microsoft.com/office/drawing/2016/5/13/chartex" xmlns:cx8="http://schemas.microsoft.com/office/drawing/2016/5/14/chartex" xmlns:mc="http://schemas.openxmlformats.org/markup-compatibility/2006" xmlns:aink="http://schemas.microsoft.com/office/drawing/2016/ink" xmlns:am3d="http://schemas.microsoft.com/office/drawing/2017/model3d" xmlns:o="urn:schemas-microsoft-com:office:office" xmlns:r="http://schemas.openxmlformats.org/officeDocument/2006/relationships" xmlns:m="http://schemas.openxmlformats.org/officeDocument/2006/math" xmlns:v="urn:schemas-microsoft-com:vml" xmlns:wp14="http://schemas.microsoft.com/office/word/2010/wordprocessingDrawing" xmlns:wp="http://schemas.openxmlformats.org/drawingml/2006/wordprocessingDrawing" xmlns:w10="urn:schemas-microsoft-com:office:word" xmlns:w="http://schemas.openxmlformats.org/wordprocessingml/2006/main" xmlns:w14="http://schemas.microsoft.com/office/word/2010/wordml" xmlns:w15="http://schemas.microsoft.com/office/word/2012/wordml" xmlns:w16cex="http://schemas.microsoft.com/office/word/2018/wordml/cex" xmlns:w16cid="http://schemas.microsoft.com/office/word/2016/wordml/cid" xmlns:w16="http://schemas.microsoft.com/office/word/2018/wordml" xmlns:w16sdtdh="http://schemas.microsoft.com/office/word/2020/wordml/sdtdatahash" xmlns:w16se="http://schemas.microsoft.com/office/word/2015/wordml/symex" xmlns:wpg="http://schemas.microsoft.com/office/word/2010/wordprocessingGroup" xmlns:wpi="http://schemas.microsoft.com/office/word/2010/wordprocessingInk" xmlns:wne="http://schemas.microsoft.com/office/word/2006/wordml" xmlns:wps="http://schemas.microsoft.com/office/word/2010/wordprocessingShape" mc:Ignorable="w14 w15 w16se w16cid w16 w16cex w16sdtdh wp14">
+<w:document xmlns:wpc="http://schemas.microsoft.com/office/word/2010/wordprocessingCanvas" xmlns:cx="http://schemas.microsoft.com/office/drawing/2014/chartex" xmlns:cx1="http://schemas.microsoft.com/office/drawing/2015/9/8/chartex" xmlns:cx2="http://schemas.microsoft.com/office/drawing/2015/10/21/chartex" xmlns:cx3="http://schemas.microsoft.com/office/drawing/2016/5/9/chartex" xmlns:cx4="http://schemas.microsoft.com/office/drawing/2016/5/10/chartex" xmlns:cx5="http://schemas.microsoft.com/office/drawing/2016/5/11/chartex" xmlns:cx6="http://schemas.microsoft.com/office/drawing/2016/5/12/chartex" xmlns:cx7="http://schemas.microsoft.com/office/drawing/2016/5/13/chartex" xmlns:cx8="http://schemas.microsoft.com/office/drawing/2016/5/14/chartex" xmlns:mc="http://schemas.openxmlformats.org/markup-compatibility/2006" xmlns:aink="http://schemas.microsoft.com/office/drawing/2016/ink" xmlns:am3d="http://schemas.microsoft.com/office/drawing/2017/model3d" xmlns:o="urn:schemas-microsoft-com:office:office" xmlns:oel="http://schemas.microsoft.com/office/2019/extlst" xmlns:r="http://schemas.openxmlformats.org/officeDocument/2006/relationships" xmlns:m="http://schemas.openxmlformats.org/officeDocument/2006/math" xmlns:v="urn:schemas-microsoft-com:vml" xmlns:wp14="http://schemas.microsoft.com/office/word/2010/wordprocessingDrawing" xmlns:wp="http://schemas.openxmlformats.org/drawingml/2006/wordprocessingDrawing" xmlns:w10="urn:schemas-microsoft-com:office:word" xmlns:w="http://schemas.openxmlformats.org/wordprocessingml/2006/main" xmlns:w14="http://schemas.microsoft.com/office/word/2010/wordml" xmlns:w15="http://schemas.microsoft.com/office/word/2012/wordml" xmlns:w16cex="http://schemas.microsoft.com/office/word/2018/wordml/cex" xmlns:w16cid="http://schemas.microsoft.com/office/word/2016/wordml/cid" xmlns:w16="http://schemas.microsoft.com/office/word/2018/wordml" xmlns:w16sdtdh="http://schemas.microsoft.com/office/word/2020/wordml/sdtdatahash" xmlns:w16se="http://schemas.microsoft.com/office/word/2015/wordml/symex" xmlns:wpg="http://schemas.microsoft.com/office/word/2010/wordprocessingGroup" xmlns:wpi="http://schemas.microsoft.com/office/word/2010/wordprocessingInk" xmlns:wne="http://schemas.microsoft.com/office/word/2006/wordml" xmlns:wps="http://schemas.microsoft.com/office/word/2010/wordprocessingShape" mc:Ignorable="w14 w15 w16se w16cid w16 w16cex w16sdtdh wp14">
   <w:body>
     <w:p>
       <w:pPr>
@@ -25,6 +25,7 @@
           <w:rFonts w:ascii="Arial" w:hAnsi="Arial" w:cs="Arial"/>
           <w:b/>
           <w:noProof/>
+          <w:lang w:eastAsia="es-GT"/>
         </w:rPr>
         <w:drawing>
           <wp:inline distT="0" distB="0" distL="0" distR="0" wp14:anchorId="61DA3BD1" wp14:editId="0C35A376">
@@ -44,7 +45,7 @@
                     </pic:cNvPicPr>
                   </pic:nvPicPr>
                   <pic:blipFill>
-                    <a:blip r:embed="rId8" cstate="print">
+                    <a:blip r:embed="rId11" cstate="print">
                       <a:extLst>
                         <a:ext uri="{28A0092B-C50C-407E-A947-70E740481C1C}">
                           <a14:useLocalDpi xmlns:a14="http://schemas.microsoft.com/office/drawing/2010/main" val="0"/>
@@ -296,23 +297,13 @@
           <w:sz w:val="40"/>
         </w:rPr>
       </w:pPr>
-      <w:proofErr w:type="spellStart"/>
       <w:r>
         <w:rPr>
           <w:rFonts w:ascii="Arial" w:hAnsi="Arial" w:cs="Arial"/>
           <w:b/>
           <w:sz w:val="40"/>
         </w:rPr>
-        <w:t>Velure</w:t>
-      </w:r>
-      <w:proofErr w:type="spellEnd"/>
-      <w:r>
-        <w:rPr>
-          <w:rFonts w:ascii="Arial" w:hAnsi="Arial" w:cs="Arial"/>
-          <w:b/>
-          <w:sz w:val="40"/>
-        </w:rPr>
-        <w:t xml:space="preserve"> Concesionario</w:t>
+        <w:t>Velure Concesionario</w:t>
       </w:r>
     </w:p>
     <w:p>
@@ -598,6 +589,456 @@
         <w:commentReference w:id="2"/>
       </w:r>
     </w:p>
+    <w:tbl>
+      <w:tblPr>
+        <w:tblStyle w:val="Tablaconcuadrcula"/>
+        <w:tblW w:w="0" w:type="auto"/>
+        <w:tblLook w:val="04A0" w:firstRow="1" w:lastRow="0" w:firstColumn="1" w:lastColumn="0" w:noHBand="0" w:noVBand="1"/>
+      </w:tblPr>
+      <w:tblGrid>
+        <w:gridCol w:w="4414"/>
+        <w:gridCol w:w="4414"/>
+      </w:tblGrid>
+      <w:tr>
+        <w:tc>
+          <w:tcPr>
+            <w:tcW w:w="4414" w:type="dxa"/>
+          </w:tcPr>
+          <w:p>
+            <w:pPr>
+              <w:pStyle w:val="Sinespaciado"/>
+              <w:tabs>
+                <w:tab w:val="left" w:pos="5670"/>
+              </w:tabs>
+              <w:spacing w:line="276" w:lineRule="auto"/>
+              <w:jc w:val="center"/>
+            </w:pPr>
+            <w:r>
+              <w:lastRenderedPageBreak/>
+              <w:t>Nombre</w:t>
+            </w:r>
+          </w:p>
+        </w:tc>
+        <w:tc>
+          <w:tcPr>
+            <w:tcW w:w="4414" w:type="dxa"/>
+          </w:tcPr>
+          <w:p>
+            <w:pPr>
+              <w:pStyle w:val="Sinespaciado"/>
+              <w:tabs>
+                <w:tab w:val="left" w:pos="5670"/>
+              </w:tabs>
+              <w:spacing w:line="276" w:lineRule="auto"/>
+              <w:jc w:val="center"/>
+            </w:pPr>
+            <w:r>
+              <w:t>Puesto</w:t>
+            </w:r>
+          </w:p>
+        </w:tc>
+      </w:tr>
+      <w:tr>
+        <w:tc>
+          <w:tcPr>
+            <w:tcW w:w="4414" w:type="dxa"/>
+          </w:tcPr>
+          <w:p>
+            <w:pPr>
+              <w:pStyle w:val="Sinespaciado"/>
+              <w:tabs>
+                <w:tab w:val="left" w:pos="5670"/>
+              </w:tabs>
+              <w:spacing w:line="276" w:lineRule="auto"/>
+              <w:jc w:val="center"/>
+            </w:pPr>
+            <w:r>
+              <w:t>Emilio Sebastián Barrera Cali</w:t>
+            </w:r>
+          </w:p>
+        </w:tc>
+        <w:tc>
+          <w:tcPr>
+            <w:tcW w:w="4414" w:type="dxa"/>
+          </w:tcPr>
+          <w:p>
+            <w:pPr>
+              <w:pStyle w:val="Sinespaciado"/>
+              <w:tabs>
+                <w:tab w:val="left" w:pos="5670"/>
+              </w:tabs>
+              <w:spacing w:line="276" w:lineRule="auto"/>
+              <w:jc w:val="center"/>
+            </w:pPr>
+            <w:r>
+              <w:t>Scrum Master</w:t>
+            </w:r>
+          </w:p>
+        </w:tc>
+      </w:tr>
+      <w:tr>
+        <w:tc>
+          <w:tcPr>
+            <w:tcW w:w="4414" w:type="dxa"/>
+          </w:tcPr>
+          <w:p>
+            <w:pPr>
+              <w:pStyle w:val="Sinespaciado"/>
+              <w:tabs>
+                <w:tab w:val="left" w:pos="5670"/>
+              </w:tabs>
+              <w:spacing w:line="276" w:lineRule="auto"/>
+              <w:jc w:val="center"/>
+            </w:pPr>
+            <w:r>
+              <w:t>José Carlos Cortez López</w:t>
+            </w:r>
+          </w:p>
+        </w:tc>
+        <w:tc>
+          <w:tcPr>
+            <w:tcW w:w="4414" w:type="dxa"/>
+          </w:tcPr>
+          <w:p>
+            <w:pPr>
+              <w:pStyle w:val="Sinespaciado"/>
+              <w:tabs>
+                <w:tab w:val="left" w:pos="5670"/>
+              </w:tabs>
+              <w:spacing w:line="276" w:lineRule="auto"/>
+              <w:jc w:val="center"/>
+            </w:pPr>
+            <w:r>
+              <w:t>Programador</w:t>
+            </w:r>
+          </w:p>
+        </w:tc>
+      </w:tr>
+      <w:tr>
+        <w:tc>
+          <w:tcPr>
+            <w:tcW w:w="4414" w:type="dxa"/>
+          </w:tcPr>
+          <w:p>
+            <w:pPr>
+              <w:pStyle w:val="Sinespaciado"/>
+              <w:tabs>
+                <w:tab w:val="left" w:pos="5670"/>
+              </w:tabs>
+              <w:spacing w:line="276" w:lineRule="auto"/>
+              <w:jc w:val="center"/>
+            </w:pPr>
+            <w:r>
+              <w:t>Estuardo Daniel Gómez Chity</w:t>
+            </w:r>
+          </w:p>
+        </w:tc>
+        <w:tc>
+          <w:tcPr>
+            <w:tcW w:w="4414" w:type="dxa"/>
+          </w:tcPr>
+          <w:p>
+            <w:pPr>
+              <w:pStyle w:val="Sinespaciado"/>
+              <w:tabs>
+                <w:tab w:val="left" w:pos="5670"/>
+              </w:tabs>
+              <w:spacing w:line="276" w:lineRule="auto"/>
+              <w:jc w:val="center"/>
+            </w:pPr>
+            <w:r>
+              <w:t>Programador</w:t>
+            </w:r>
+          </w:p>
+        </w:tc>
+      </w:tr>
+      <w:tr>
+        <w:tc>
+          <w:tcPr>
+            <w:tcW w:w="4414" w:type="dxa"/>
+          </w:tcPr>
+          <w:p>
+            <w:pPr>
+              <w:pStyle w:val="Sinespaciado"/>
+              <w:tabs>
+                <w:tab w:val="left" w:pos="5670"/>
+              </w:tabs>
+              <w:spacing w:line="276" w:lineRule="auto"/>
+              <w:jc w:val="center"/>
+            </w:pPr>
+            <w:r>
+              <w:t>Antony Andree Tun Garcia</w:t>
+            </w:r>
+          </w:p>
+        </w:tc>
+        <w:tc>
+          <w:tcPr>
+            <w:tcW w:w="4414" w:type="dxa"/>
+          </w:tcPr>
+          <w:p>
+            <w:pPr>
+              <w:pStyle w:val="Sinespaciado"/>
+              <w:tabs>
+                <w:tab w:val="left" w:pos="5670"/>
+              </w:tabs>
+              <w:spacing w:line="276" w:lineRule="auto"/>
+              <w:jc w:val="center"/>
+            </w:pPr>
+            <w:r>
+              <w:t>Programador</w:t>
+            </w:r>
+          </w:p>
+        </w:tc>
+      </w:tr>
+      <w:tr>
+        <w:tc>
+          <w:tcPr>
+            <w:tcW w:w="4414" w:type="dxa"/>
+          </w:tcPr>
+          <w:p>
+            <w:pPr>
+              <w:pStyle w:val="Sinespaciado"/>
+              <w:tabs>
+                <w:tab w:val="left" w:pos="5670"/>
+              </w:tabs>
+              <w:spacing w:line="276" w:lineRule="auto"/>
+              <w:jc w:val="center"/>
+            </w:pPr>
+            <w:r>
+              <w:t>Jose Gerardo Mendez Gonzalez</w:t>
+            </w:r>
+          </w:p>
+        </w:tc>
+        <w:tc>
+          <w:tcPr>
+            <w:tcW w:w="4414" w:type="dxa"/>
+          </w:tcPr>
+          <w:p>
+            <w:pPr>
+              <w:pStyle w:val="Sinespaciado"/>
+              <w:tabs>
+                <w:tab w:val="left" w:pos="5670"/>
+              </w:tabs>
+              <w:spacing w:line="276" w:lineRule="auto"/>
+              <w:jc w:val="center"/>
+            </w:pPr>
+            <w:r>
+              <w:t>Programador</w:t>
+            </w:r>
+          </w:p>
+        </w:tc>
+      </w:tr>
+      <w:tr>
+        <w:tc>
+          <w:tcPr>
+            <w:tcW w:w="4414" w:type="dxa"/>
+          </w:tcPr>
+          <w:p>
+            <w:pPr>
+              <w:pStyle w:val="Sinespaciado"/>
+              <w:tabs>
+                <w:tab w:val="left" w:pos="5670"/>
+              </w:tabs>
+              <w:spacing w:line="276" w:lineRule="auto"/>
+              <w:jc w:val="center"/>
+            </w:pPr>
+            <w:r>
+              <w:t>Edgar Roberto Catalán Méndez</w:t>
+            </w:r>
+          </w:p>
+        </w:tc>
+        <w:tc>
+          <w:tcPr>
+            <w:tcW w:w="4414" w:type="dxa"/>
+          </w:tcPr>
+          <w:p>
+            <w:pPr>
+              <w:pStyle w:val="Sinespaciado"/>
+              <w:tabs>
+                <w:tab w:val="left" w:pos="5670"/>
+              </w:tabs>
+              <w:spacing w:line="276" w:lineRule="auto"/>
+              <w:jc w:val="center"/>
+            </w:pPr>
+            <w:r>
+              <w:t>Programador</w:t>
+            </w:r>
+          </w:p>
+        </w:tc>
+      </w:tr>
+      <w:tr>
+        <w:tc>
+          <w:tcPr>
+            <w:tcW w:w="4414" w:type="dxa"/>
+          </w:tcPr>
+          <w:p>
+            <w:pPr>
+              <w:pStyle w:val="Sinespaciado"/>
+              <w:tabs>
+                <w:tab w:val="left" w:pos="5670"/>
+              </w:tabs>
+              <w:spacing w:line="276" w:lineRule="auto"/>
+              <w:jc w:val="center"/>
+            </w:pPr>
+            <w:r>
+              <w:t>Angelo Ricardo García Hernández</w:t>
+            </w:r>
+          </w:p>
+        </w:tc>
+        <w:tc>
+          <w:tcPr>
+            <w:tcW w:w="4414" w:type="dxa"/>
+          </w:tcPr>
+          <w:p>
+            <w:pPr>
+              <w:pStyle w:val="Sinespaciado"/>
+              <w:tabs>
+                <w:tab w:val="left" w:pos="5670"/>
+              </w:tabs>
+              <w:spacing w:line="276" w:lineRule="auto"/>
+              <w:jc w:val="center"/>
+            </w:pPr>
+            <w:r>
+              <w:t>Programador</w:t>
+            </w:r>
+          </w:p>
+        </w:tc>
+      </w:tr>
+      <w:tr>
+        <w:tc>
+          <w:tcPr>
+            <w:tcW w:w="4414" w:type="dxa"/>
+          </w:tcPr>
+          <w:p>
+            <w:pPr>
+              <w:pStyle w:val="Sinespaciado"/>
+              <w:tabs>
+                <w:tab w:val="left" w:pos="5670"/>
+              </w:tabs>
+              <w:spacing w:line="276" w:lineRule="auto"/>
+              <w:jc w:val="center"/>
+            </w:pPr>
+            <w:r>
+              <w:t>Luis Fernando Castro Xicon</w:t>
+            </w:r>
+          </w:p>
+        </w:tc>
+        <w:tc>
+          <w:tcPr>
+            <w:tcW w:w="4414" w:type="dxa"/>
+          </w:tcPr>
+          <w:p>
+            <w:pPr>
+              <w:pStyle w:val="Sinespaciado"/>
+              <w:tabs>
+                <w:tab w:val="left" w:pos="5670"/>
+              </w:tabs>
+              <w:spacing w:line="276" w:lineRule="auto"/>
+              <w:jc w:val="center"/>
+            </w:pPr>
+            <w:r>
+              <w:t>Programador</w:t>
+            </w:r>
+          </w:p>
+        </w:tc>
+      </w:tr>
+      <w:tr>
+        <w:tc>
+          <w:tcPr>
+            <w:tcW w:w="4414" w:type="dxa"/>
+          </w:tcPr>
+          <w:p>
+            <w:pPr>
+              <w:pStyle w:val="Sinespaciado"/>
+              <w:tabs>
+                <w:tab w:val="left" w:pos="5670"/>
+              </w:tabs>
+              <w:spacing w:line="276" w:lineRule="auto"/>
+              <w:jc w:val="center"/>
+            </w:pPr>
+          </w:p>
+        </w:tc>
+        <w:tc>
+          <w:tcPr>
+            <w:tcW w:w="4414" w:type="dxa"/>
+          </w:tcPr>
+          <w:p>
+            <w:pPr>
+              <w:pStyle w:val="Sinespaciado"/>
+              <w:tabs>
+                <w:tab w:val="left" w:pos="5670"/>
+              </w:tabs>
+              <w:spacing w:line="276" w:lineRule="auto"/>
+              <w:jc w:val="center"/>
+            </w:pPr>
+          </w:p>
+        </w:tc>
+      </w:tr>
+      <w:tr>
+        <w:tc>
+          <w:tcPr>
+            <w:tcW w:w="4414" w:type="dxa"/>
+          </w:tcPr>
+          <w:p>
+            <w:pPr>
+              <w:pStyle w:val="Sinespaciado"/>
+              <w:tabs>
+                <w:tab w:val="left" w:pos="5670"/>
+              </w:tabs>
+              <w:spacing w:line="276" w:lineRule="auto"/>
+              <w:jc w:val="center"/>
+            </w:pPr>
+          </w:p>
+        </w:tc>
+        <w:tc>
+          <w:tcPr>
+            <w:tcW w:w="4414" w:type="dxa"/>
+          </w:tcPr>
+          <w:p>
+            <w:pPr>
+              <w:pStyle w:val="Sinespaciado"/>
+              <w:tabs>
+                <w:tab w:val="left" w:pos="5670"/>
+              </w:tabs>
+              <w:spacing w:line="276" w:lineRule="auto"/>
+              <w:jc w:val="center"/>
+            </w:pPr>
+          </w:p>
+        </w:tc>
+      </w:tr>
+      <w:tr>
+        <w:tc>
+          <w:tcPr>
+            <w:tcW w:w="4414" w:type="dxa"/>
+          </w:tcPr>
+          <w:p>
+            <w:pPr>
+              <w:pStyle w:val="Sinespaciado"/>
+              <w:tabs>
+                <w:tab w:val="left" w:pos="5670"/>
+              </w:tabs>
+              <w:spacing w:line="276" w:lineRule="auto"/>
+              <w:jc w:val="center"/>
+            </w:pPr>
+          </w:p>
+        </w:tc>
+        <w:tc>
+          <w:tcPr>
+            <w:tcW w:w="4414" w:type="dxa"/>
+          </w:tcPr>
+          <w:p>
+            <w:pPr>
+              <w:pStyle w:val="Sinespaciado"/>
+              <w:tabs>
+                <w:tab w:val="left" w:pos="5670"/>
+              </w:tabs>
+              <w:spacing w:line="276" w:lineRule="auto"/>
+              <w:jc w:val="center"/>
+            </w:pPr>
+          </w:p>
+        </w:tc>
+      </w:tr>
+    </w:tbl>
     <w:p>
       <w:pPr>
         <w:pStyle w:val="Sinespaciado"/>
@@ -607,6 +1048,3168 @@
         <w:spacing w:line="276" w:lineRule="auto"/>
         <w:jc w:val="center"/>
       </w:pPr>
+    </w:p>
+    <w:p>
+      <w:pPr>
+        <w:pStyle w:val="Sinespaciado"/>
+        <w:tabs>
+          <w:tab w:val="left" w:pos="5670"/>
+        </w:tabs>
+        <w:spacing w:line="276" w:lineRule="auto"/>
+        <w:jc w:val="center"/>
+      </w:pPr>
+    </w:p>
+    <w:p>
+      <w:pPr>
+        <w:pStyle w:val="Sinespaciado"/>
+        <w:tabs>
+          <w:tab w:val="left" w:pos="5670"/>
+        </w:tabs>
+        <w:spacing w:line="276" w:lineRule="auto"/>
+        <w:jc w:val="center"/>
+        <w:rPr>
+          <w:u w:val="single"/>
+        </w:rPr>
+      </w:pPr>
+    </w:p>
+    <w:p>
+      <w:pPr>
+        <w:pStyle w:val="Sinespaciado"/>
+        <w:tabs>
+          <w:tab w:val="left" w:pos="5670"/>
+        </w:tabs>
+        <w:spacing w:line="276" w:lineRule="auto"/>
+        <w:jc w:val="center"/>
+      </w:pPr>
+    </w:p>
+    <w:p>
+      <w:pPr>
+        <w:pStyle w:val="Sinespaciado"/>
+        <w:tabs>
+          <w:tab w:val="left" w:pos="5670"/>
+        </w:tabs>
+        <w:spacing w:line="276" w:lineRule="auto"/>
+        <w:jc w:val="center"/>
+      </w:pPr>
+    </w:p>
+    <w:p>
+      <w:pPr>
+        <w:pStyle w:val="Sinespaciado"/>
+        <w:tabs>
+          <w:tab w:val="left" w:pos="5670"/>
+        </w:tabs>
+        <w:spacing w:line="276" w:lineRule="auto"/>
+        <w:jc w:val="center"/>
+      </w:pPr>
+    </w:p>
+    <w:p>
+      <w:pPr>
+        <w:pStyle w:val="Sinespaciado"/>
+        <w:tabs>
+          <w:tab w:val="left" w:pos="5670"/>
+        </w:tabs>
+        <w:spacing w:line="276" w:lineRule="auto"/>
+        <w:jc w:val="center"/>
+      </w:pPr>
+    </w:p>
+    <w:p>
+      <w:pPr>
+        <w:pStyle w:val="Sinespaciado"/>
+        <w:tabs>
+          <w:tab w:val="left" w:pos="5670"/>
+        </w:tabs>
+        <w:spacing w:line="276" w:lineRule="auto"/>
+        <w:jc w:val="center"/>
+      </w:pPr>
+    </w:p>
+    <w:p>
+      <w:pPr>
+        <w:pStyle w:val="Sinespaciado"/>
+        <w:tabs>
+          <w:tab w:val="left" w:pos="5670"/>
+        </w:tabs>
+        <w:spacing w:line="276" w:lineRule="auto"/>
+        <w:jc w:val="center"/>
+      </w:pPr>
+    </w:p>
+    <w:p>
+      <w:pPr>
+        <w:pStyle w:val="Sinespaciado"/>
+        <w:tabs>
+          <w:tab w:val="left" w:pos="5670"/>
+        </w:tabs>
+        <w:spacing w:line="276" w:lineRule="auto"/>
+        <w:jc w:val="center"/>
+      </w:pPr>
+    </w:p>
+    <w:p>
+      <w:pPr>
+        <w:pStyle w:val="Sinespaciado"/>
+        <w:tabs>
+          <w:tab w:val="left" w:pos="5670"/>
+        </w:tabs>
+        <w:spacing w:line="276" w:lineRule="auto"/>
+        <w:jc w:val="center"/>
+      </w:pPr>
+    </w:p>
+    <w:p>
+      <w:pPr>
+        <w:pStyle w:val="Sinespaciado"/>
+        <w:tabs>
+          <w:tab w:val="left" w:pos="5670"/>
+        </w:tabs>
+        <w:spacing w:line="276" w:lineRule="auto"/>
+        <w:jc w:val="center"/>
+      </w:pPr>
+    </w:p>
+    <w:p>
+      <w:pPr>
+        <w:pStyle w:val="Sinespaciado"/>
+        <w:tabs>
+          <w:tab w:val="left" w:pos="5670"/>
+        </w:tabs>
+        <w:spacing w:line="276" w:lineRule="auto"/>
+        <w:jc w:val="center"/>
+      </w:pPr>
+    </w:p>
+    <w:p>
+      <w:pPr>
+        <w:pStyle w:val="Sinespaciado"/>
+        <w:tabs>
+          <w:tab w:val="left" w:pos="5670"/>
+        </w:tabs>
+        <w:spacing w:line="276" w:lineRule="auto"/>
+        <w:jc w:val="center"/>
+      </w:pPr>
+    </w:p>
+    <w:p>
+      <w:pPr>
+        <w:pStyle w:val="Sinespaciado"/>
+        <w:tabs>
+          <w:tab w:val="left" w:pos="5670"/>
+        </w:tabs>
+        <w:spacing w:line="276" w:lineRule="auto"/>
+        <w:jc w:val="center"/>
+      </w:pPr>
+    </w:p>
+    <w:p>
+      <w:pPr>
+        <w:pStyle w:val="Sinespaciado"/>
+        <w:tabs>
+          <w:tab w:val="left" w:pos="5670"/>
+        </w:tabs>
+        <w:spacing w:line="276" w:lineRule="auto"/>
+        <w:jc w:val="center"/>
+      </w:pPr>
+    </w:p>
+    <w:p>
+      <w:pPr>
+        <w:pStyle w:val="Sinespaciado"/>
+        <w:tabs>
+          <w:tab w:val="left" w:pos="5670"/>
+        </w:tabs>
+        <w:spacing w:line="276" w:lineRule="auto"/>
+        <w:jc w:val="center"/>
+      </w:pPr>
+    </w:p>
+    <w:p>
+      <w:pPr>
+        <w:pStyle w:val="Sinespaciado"/>
+        <w:tabs>
+          <w:tab w:val="left" w:pos="5670"/>
+        </w:tabs>
+        <w:spacing w:line="276" w:lineRule="auto"/>
+        <w:jc w:val="center"/>
+      </w:pPr>
+    </w:p>
+    <w:p>
+      <w:pPr>
+        <w:pStyle w:val="Sinespaciado"/>
+        <w:tabs>
+          <w:tab w:val="left" w:pos="5670"/>
+        </w:tabs>
+        <w:spacing w:line="276" w:lineRule="auto"/>
+        <w:jc w:val="center"/>
+      </w:pPr>
+    </w:p>
+    <w:p>
+      <w:pPr>
+        <w:pStyle w:val="Sinespaciado"/>
+        <w:tabs>
+          <w:tab w:val="left" w:pos="5670"/>
+        </w:tabs>
+        <w:spacing w:line="276" w:lineRule="auto"/>
+        <w:jc w:val="center"/>
+      </w:pPr>
+    </w:p>
+    <w:p>
+      <w:pPr>
+        <w:pStyle w:val="Sinespaciado"/>
+        <w:tabs>
+          <w:tab w:val="left" w:pos="5670"/>
+        </w:tabs>
+        <w:spacing w:line="276" w:lineRule="auto"/>
+        <w:jc w:val="center"/>
+      </w:pPr>
+    </w:p>
+    <w:p>
+      <w:pPr>
+        <w:pStyle w:val="Sinespaciado"/>
+        <w:tabs>
+          <w:tab w:val="left" w:pos="5670"/>
+        </w:tabs>
+        <w:spacing w:line="276" w:lineRule="auto"/>
+        <w:jc w:val="center"/>
+      </w:pPr>
+    </w:p>
+    <w:p>
+      <w:pPr>
+        <w:pStyle w:val="Sinespaciado"/>
+        <w:tabs>
+          <w:tab w:val="left" w:pos="5670"/>
+        </w:tabs>
+        <w:spacing w:line="276" w:lineRule="auto"/>
+        <w:jc w:val="center"/>
+      </w:pPr>
+    </w:p>
+    <w:p>
+      <w:pPr>
+        <w:pStyle w:val="Sinespaciado"/>
+        <w:tabs>
+          <w:tab w:val="left" w:pos="5670"/>
+        </w:tabs>
+        <w:spacing w:line="276" w:lineRule="auto"/>
+        <w:jc w:val="center"/>
+      </w:pPr>
+    </w:p>
+    <w:p>
+      <w:pPr>
+        <w:pStyle w:val="Sinespaciado"/>
+        <w:tabs>
+          <w:tab w:val="left" w:pos="5670"/>
+        </w:tabs>
+        <w:spacing w:line="276" w:lineRule="auto"/>
+        <w:jc w:val="center"/>
+      </w:pPr>
+    </w:p>
+    <w:p>
+      <w:pPr>
+        <w:pStyle w:val="Sinespaciado"/>
+        <w:tabs>
+          <w:tab w:val="left" w:pos="5670"/>
+        </w:tabs>
+        <w:spacing w:line="276" w:lineRule="auto"/>
+        <w:jc w:val="center"/>
+      </w:pPr>
+    </w:p>
+    <w:p>
+      <w:pPr>
+        <w:pStyle w:val="Sinespaciado"/>
+        <w:tabs>
+          <w:tab w:val="left" w:pos="5670"/>
+        </w:tabs>
+        <w:spacing w:line="276" w:lineRule="auto"/>
+        <w:jc w:val="center"/>
+      </w:pPr>
+    </w:p>
+    <w:p>
+      <w:pPr>
+        <w:pStyle w:val="Sinespaciado"/>
+        <w:tabs>
+          <w:tab w:val="left" w:pos="5670"/>
+        </w:tabs>
+        <w:spacing w:line="276" w:lineRule="auto"/>
+        <w:jc w:val="center"/>
+      </w:pPr>
+    </w:p>
+    <w:p>
+      <w:pPr>
+        <w:pStyle w:val="Sinespaciado"/>
+        <w:tabs>
+          <w:tab w:val="left" w:pos="5670"/>
+        </w:tabs>
+        <w:spacing w:line="276" w:lineRule="auto"/>
+        <w:jc w:val="center"/>
+      </w:pPr>
+    </w:p>
+    <w:p>
+      <w:pPr>
+        <w:pStyle w:val="Sinespaciado"/>
+        <w:tabs>
+          <w:tab w:val="left" w:pos="5670"/>
+        </w:tabs>
+        <w:spacing w:line="276" w:lineRule="auto"/>
+        <w:jc w:val="center"/>
+        <w:rPr>
+          <w:rFonts w:ascii="Arial" w:hAnsi="Arial" w:cs="Arial"/>
+          <w:b/>
+          <w:bCs/>
+        </w:rPr>
+      </w:pPr>
+      <w:r>
+        <w:rPr>
+          <w:rFonts w:ascii="Arial" w:hAnsi="Arial" w:cs="Arial"/>
+          <w:b/>
+          <w:bCs/>
+        </w:rPr>
+        <w:lastRenderedPageBreak/>
+        <w:t>HISTORIAS DE USUARIO DE ENTIDADES</w:t>
+      </w:r>
+    </w:p>
+    <w:p>
+      <w:pPr>
+        <w:pStyle w:val="Sinespaciado"/>
+        <w:tabs>
+          <w:tab w:val="left" w:pos="5670"/>
+        </w:tabs>
+        <w:spacing w:line="276" w:lineRule="auto"/>
+        <w:rPr>
+          <w:rFonts w:ascii="Arial" w:hAnsi="Arial" w:cs="Arial"/>
+        </w:rPr>
+      </w:pPr>
+      <w:r>
+        <w:rPr>
+          <w:rFonts w:ascii="Arial" w:hAnsi="Arial" w:cs="Arial"/>
+        </w:rPr>
+        <w:t>Gestión Vehículo:</w:t>
+      </w:r>
+    </w:p>
+    <w:p>
+      <w:pPr>
+        <w:pStyle w:val="Sinespaciado"/>
+        <w:tabs>
+          <w:tab w:val="left" w:pos="5670"/>
+        </w:tabs>
+        <w:spacing w:line="276" w:lineRule="auto"/>
+        <w:rPr>
+          <w:rFonts w:ascii="Arial" w:hAnsi="Arial" w:cs="Arial"/>
+        </w:rPr>
+      </w:pPr>
+      <w:r>
+        <w:rPr>
+          <w:rFonts w:ascii="Arial" w:hAnsi="Arial" w:cs="Arial"/>
+        </w:rPr>
+        <w:t>HUEB-001</w:t>
+      </w:r>
+    </w:p>
+    <w:p>
+      <w:pPr>
+        <w:pStyle w:val="Sinespaciado"/>
+        <w:tabs>
+          <w:tab w:val="left" w:pos="5670"/>
+        </w:tabs>
+        <w:spacing w:line="276" w:lineRule="auto"/>
+        <w:rPr>
+          <w:rFonts w:ascii="Arial" w:hAnsi="Arial" w:cs="Arial"/>
+        </w:rPr>
+      </w:pPr>
+      <w:r>
+        <w:rPr>
+          <w:rFonts w:ascii="Arial" w:hAnsi="Arial" w:cs="Arial"/>
+        </w:rPr>
+        <w:t>Como administrador del sistema,</w:t>
+      </w:r>
+    </w:p>
+    <w:p>
+      <w:pPr>
+        <w:pStyle w:val="Sinespaciado"/>
+        <w:tabs>
+          <w:tab w:val="left" w:pos="5670"/>
+        </w:tabs>
+        <w:spacing w:line="276" w:lineRule="auto"/>
+        <w:rPr>
+          <w:rFonts w:ascii="Arial" w:hAnsi="Arial" w:cs="Arial"/>
+        </w:rPr>
+      </w:pPr>
+      <w:r>
+        <w:rPr>
+          <w:rFonts w:ascii="Arial" w:hAnsi="Arial" w:cs="Arial"/>
+        </w:rPr>
+        <w:t>para llevar un control detallado de los vehículos registrados,</w:t>
+      </w:r>
+    </w:p>
+    <w:p>
+      <w:pPr>
+        <w:pStyle w:val="Sinespaciado"/>
+        <w:tabs>
+          <w:tab w:val="left" w:pos="5670"/>
+        </w:tabs>
+        <w:spacing w:line="276" w:lineRule="auto"/>
+        <w:rPr>
+          <w:rFonts w:ascii="Arial" w:hAnsi="Arial" w:cs="Arial"/>
+        </w:rPr>
+      </w:pPr>
+      <w:r>
+        <w:rPr>
+          <w:rFonts w:ascii="Arial" w:hAnsi="Arial" w:cs="Arial"/>
+        </w:rPr>
+        <w:t>quiero poder registrar nuevos vehículos con sus datos principales como placa, marca, modelo y año.</w:t>
+      </w:r>
+    </w:p>
+    <w:p>
+      <w:pPr>
+        <w:pStyle w:val="Sinespaciado"/>
+        <w:tabs>
+          <w:tab w:val="left" w:pos="5670"/>
+        </w:tabs>
+        <w:spacing w:line="276" w:lineRule="auto"/>
+        <w:rPr>
+          <w:rFonts w:ascii="Arial" w:hAnsi="Arial" w:cs="Arial"/>
+        </w:rPr>
+      </w:pPr>
+      <w:r>
+        <w:rPr>
+          <w:rFonts w:ascii="Arial" w:hAnsi="Arial" w:cs="Arial"/>
+        </w:rPr>
+        <w:t>Gestión Vehículo:</w:t>
+      </w:r>
+    </w:p>
+    <w:p>
+      <w:pPr>
+        <w:pStyle w:val="Sinespaciado"/>
+        <w:tabs>
+          <w:tab w:val="left" w:pos="5670"/>
+        </w:tabs>
+        <w:spacing w:line="276" w:lineRule="auto"/>
+        <w:rPr>
+          <w:rFonts w:ascii="Arial" w:hAnsi="Arial" w:cs="Arial"/>
+        </w:rPr>
+      </w:pPr>
+    </w:p>
+    <w:p>
+      <w:pPr>
+        <w:pStyle w:val="Sinespaciado"/>
+        <w:tabs>
+          <w:tab w:val="left" w:pos="5670"/>
+        </w:tabs>
+        <w:spacing w:line="276" w:lineRule="auto"/>
+        <w:rPr>
+          <w:rFonts w:ascii="Arial" w:hAnsi="Arial" w:cs="Arial"/>
+        </w:rPr>
+      </w:pPr>
+      <w:r>
+        <w:rPr>
+          <w:rFonts w:ascii="Arial" w:hAnsi="Arial" w:cs="Arial"/>
+        </w:rPr>
+        <w:t>HUEB-002</w:t>
+      </w:r>
+    </w:p>
+    <w:p>
+      <w:pPr>
+        <w:pStyle w:val="Sinespaciado"/>
+        <w:tabs>
+          <w:tab w:val="left" w:pos="5670"/>
+        </w:tabs>
+        <w:spacing w:line="276" w:lineRule="auto"/>
+        <w:rPr>
+          <w:rFonts w:ascii="Arial" w:hAnsi="Arial" w:cs="Arial"/>
+        </w:rPr>
+      </w:pPr>
+      <w:r>
+        <w:rPr>
+          <w:rFonts w:ascii="Arial" w:hAnsi="Arial" w:cs="Arial"/>
+        </w:rPr>
+        <w:t>Como mecánico del taller,</w:t>
+      </w:r>
+    </w:p>
+    <w:p>
+      <w:pPr>
+        <w:pStyle w:val="Sinespaciado"/>
+        <w:tabs>
+          <w:tab w:val="left" w:pos="5670"/>
+        </w:tabs>
+        <w:spacing w:line="276" w:lineRule="auto"/>
+        <w:rPr>
+          <w:rFonts w:ascii="Arial" w:hAnsi="Arial" w:cs="Arial"/>
+        </w:rPr>
+      </w:pPr>
+      <w:r>
+        <w:rPr>
+          <w:rFonts w:ascii="Arial" w:hAnsi="Arial" w:cs="Arial"/>
+        </w:rPr>
+        <w:t>para saber el historial de mantenimiento de cada vehículo,</w:t>
+      </w:r>
+    </w:p>
+    <w:p>
+      <w:pPr>
+        <w:pStyle w:val="Sinespaciado"/>
+        <w:tabs>
+          <w:tab w:val="left" w:pos="5670"/>
+        </w:tabs>
+        <w:spacing w:line="276" w:lineRule="auto"/>
+        <w:rPr>
+          <w:rFonts w:ascii="Arial" w:hAnsi="Arial" w:cs="Arial"/>
+        </w:rPr>
+      </w:pPr>
+      <w:r>
+        <w:rPr>
+          <w:rFonts w:ascii="Arial" w:hAnsi="Arial" w:cs="Arial"/>
+        </w:rPr>
+        <w:t>quiero acceder a una ficha que muestre todas las reparaciones previas realizadas a un vehículo.</w:t>
+      </w:r>
+    </w:p>
+    <w:p>
+      <w:pPr>
+        <w:pStyle w:val="Sinespaciado"/>
+        <w:tabs>
+          <w:tab w:val="left" w:pos="5670"/>
+        </w:tabs>
+        <w:spacing w:line="276" w:lineRule="auto"/>
+        <w:rPr>
+          <w:rFonts w:ascii="Arial" w:hAnsi="Arial" w:cs="Arial"/>
+        </w:rPr>
+      </w:pPr>
+    </w:p>
+    <w:p>
+      <w:pPr>
+        <w:pStyle w:val="Sinespaciado"/>
+        <w:tabs>
+          <w:tab w:val="left" w:pos="5670"/>
+        </w:tabs>
+        <w:spacing w:line="276" w:lineRule="auto"/>
+        <w:rPr>
+          <w:rFonts w:ascii="Arial" w:hAnsi="Arial" w:cs="Arial"/>
+        </w:rPr>
+      </w:pPr>
+      <w:r>
+        <w:rPr>
+          <w:rFonts w:ascii="Arial" w:hAnsi="Arial" w:cs="Arial"/>
+        </w:rPr>
+        <w:t>HUEB-003</w:t>
+      </w:r>
+    </w:p>
+    <w:p>
+      <w:pPr>
+        <w:pStyle w:val="Sinespaciado"/>
+        <w:tabs>
+          <w:tab w:val="left" w:pos="5670"/>
+        </w:tabs>
+        <w:spacing w:line="276" w:lineRule="auto"/>
+        <w:rPr>
+          <w:rFonts w:ascii="Arial" w:hAnsi="Arial" w:cs="Arial"/>
+        </w:rPr>
+      </w:pPr>
+      <w:r>
+        <w:rPr>
+          <w:rFonts w:ascii="Arial" w:hAnsi="Arial" w:cs="Arial"/>
+        </w:rPr>
+        <w:t>Como cliente del sistema,</w:t>
+      </w:r>
+    </w:p>
+    <w:p>
+      <w:pPr>
+        <w:pStyle w:val="Sinespaciado"/>
+        <w:tabs>
+          <w:tab w:val="left" w:pos="5670"/>
+        </w:tabs>
+        <w:spacing w:line="276" w:lineRule="auto"/>
+        <w:rPr>
+          <w:rFonts w:ascii="Arial" w:hAnsi="Arial" w:cs="Arial"/>
+        </w:rPr>
+      </w:pPr>
+      <w:r>
+        <w:rPr>
+          <w:rFonts w:ascii="Arial" w:hAnsi="Arial" w:cs="Arial"/>
+        </w:rPr>
+        <w:t>para verificar que mi vehículo esté correctamente registrado,</w:t>
+      </w:r>
+    </w:p>
+    <w:p>
+      <w:pPr>
+        <w:pStyle w:val="Sinespaciado"/>
+        <w:tabs>
+          <w:tab w:val="left" w:pos="5670"/>
+        </w:tabs>
+        <w:spacing w:line="276" w:lineRule="auto"/>
+        <w:rPr>
+          <w:rFonts w:ascii="Arial" w:hAnsi="Arial" w:cs="Arial"/>
+        </w:rPr>
+      </w:pPr>
+      <w:r>
+        <w:rPr>
+          <w:rFonts w:ascii="Arial" w:hAnsi="Arial" w:cs="Arial"/>
+        </w:rPr>
+        <w:t>quiero poder consultar el estado actual y los datos asociados de mi vehículo desde mi perfil.</w:t>
+      </w:r>
+    </w:p>
+    <w:p>
+      <w:pPr>
+        <w:pStyle w:val="Sinespaciado"/>
+        <w:tabs>
+          <w:tab w:val="left" w:pos="5670"/>
+        </w:tabs>
+        <w:spacing w:line="276" w:lineRule="auto"/>
+        <w:rPr>
+          <w:rFonts w:ascii="Arial" w:hAnsi="Arial" w:cs="Arial"/>
+        </w:rPr>
+      </w:pPr>
+    </w:p>
+    <w:p>
+      <w:pPr>
+        <w:pStyle w:val="NormalWeb"/>
+        <w:rPr>
+          <w:rFonts w:ascii="Arial" w:hAnsi="Arial" w:cs="Arial"/>
+          <w:b/>
+          <w:lang w:val="es-GT"/>
+        </w:rPr>
+      </w:pPr>
+      <w:r>
+        <w:rPr>
+          <w:rStyle w:val="Textoennegrita"/>
+          <w:rFonts w:ascii="Arial" w:hAnsi="Arial" w:cs="Arial"/>
+          <w:b w:val="0"/>
+          <w:lang w:val="es-GT"/>
+        </w:rPr>
+        <w:t>HUJC-001 Registro Compras</w:t>
+      </w:r>
+    </w:p>
+    <w:p>
+      <w:pPr>
+        <w:pStyle w:val="NormalWeb"/>
+        <w:rPr>
+          <w:rFonts w:ascii="Arial" w:hAnsi="Arial" w:cs="Arial"/>
+          <w:lang w:val="es-GT"/>
+        </w:rPr>
+      </w:pPr>
+      <w:r>
+        <w:rPr>
+          <w:rStyle w:val="Textoennegrita"/>
+          <w:rFonts w:ascii="Arial" w:hAnsi="Arial" w:cs="Arial"/>
+          <w:b w:val="0"/>
+          <w:lang w:val="es-GT"/>
+        </w:rPr>
+        <w:t>Como:</w:t>
+      </w:r>
+      <w:r>
+        <w:rPr>
+          <w:rFonts w:ascii="Arial" w:hAnsi="Arial" w:cs="Arial"/>
+          <w:lang w:val="es-GT"/>
+        </w:rPr>
+        <w:t xml:space="preserve"> Encargado del departamento de compras del concesionario.</w:t>
+      </w:r>
+    </w:p>
+    <w:p>
+      <w:pPr>
+        <w:pStyle w:val="NormalWeb"/>
+        <w:rPr>
+          <w:rFonts w:ascii="Arial" w:hAnsi="Arial" w:cs="Arial"/>
+          <w:lang w:val="es-GT"/>
+        </w:rPr>
+      </w:pPr>
+      <w:r>
+        <w:rPr>
+          <w:rStyle w:val="Textoennegrita"/>
+          <w:rFonts w:ascii="Arial" w:hAnsi="Arial" w:cs="Arial"/>
+          <w:b w:val="0"/>
+          <w:lang w:val="es-GT"/>
+        </w:rPr>
+        <w:t>Quiero:</w:t>
+      </w:r>
+      <w:r>
+        <w:rPr>
+          <w:rFonts w:ascii="Arial" w:hAnsi="Arial" w:cs="Arial"/>
+          <w:lang w:val="es-GT"/>
+        </w:rPr>
+        <w:t xml:space="preserve"> Que el sistema me permita registrar las órdenes de compra de cada vehículo, repuestas y accesorios, asociándolos a sus respectivos proveedores, ya sean nacionales o departamentales.</w:t>
+      </w:r>
+    </w:p>
+    <w:p>
+      <w:pPr>
+        <w:pStyle w:val="NormalWeb"/>
+        <w:rPr>
+          <w:rFonts w:ascii="Arial" w:hAnsi="Arial" w:cs="Arial"/>
+          <w:lang w:val="es-GT"/>
+        </w:rPr>
+      </w:pPr>
+      <w:r>
+        <w:rPr>
+          <w:rStyle w:val="Textoennegrita"/>
+          <w:rFonts w:ascii="Arial" w:hAnsi="Arial" w:cs="Arial"/>
+          <w:b w:val="0"/>
+          <w:lang w:val="es-GT"/>
+        </w:rPr>
+        <w:t>Para:</w:t>
+      </w:r>
+      <w:r>
+        <w:rPr>
+          <w:rFonts w:ascii="Arial" w:hAnsi="Arial" w:cs="Arial"/>
+          <w:lang w:val="es-GT"/>
+        </w:rPr>
+        <w:t xml:space="preserve"> Tener un control completo sobre el inventario, costos, proveedores y seguros, y poder adjuntar y mantener facturas.</w:t>
+      </w:r>
+    </w:p>
+    <w:p>
+      <w:pPr>
+        <w:pStyle w:val="NormalWeb"/>
+        <w:rPr>
+          <w:rFonts w:ascii="Arial" w:hAnsi="Arial" w:cs="Arial"/>
+          <w:b/>
+          <w:lang w:val="es-GT"/>
+        </w:rPr>
+      </w:pPr>
+      <w:r>
+        <w:rPr>
+          <w:rStyle w:val="Textoennegrita"/>
+          <w:rFonts w:ascii="Arial" w:hAnsi="Arial" w:cs="Arial"/>
+          <w:b w:val="0"/>
+          <w:lang w:val="es-GT"/>
+        </w:rPr>
+        <w:t>HUJC-002 Registro Compras</w:t>
+      </w:r>
+    </w:p>
+    <w:p>
+      <w:pPr>
+        <w:pStyle w:val="NormalWeb"/>
+        <w:rPr>
+          <w:rFonts w:ascii="Arial" w:hAnsi="Arial" w:cs="Arial"/>
+          <w:lang w:val="es-GT"/>
+        </w:rPr>
+      </w:pPr>
+      <w:r>
+        <w:rPr>
+          <w:rStyle w:val="Textoennegrita"/>
+          <w:rFonts w:ascii="Arial" w:hAnsi="Arial" w:cs="Arial"/>
+          <w:b w:val="0"/>
+          <w:lang w:val="es-GT"/>
+        </w:rPr>
+        <w:t>Como:</w:t>
+      </w:r>
+      <w:r>
+        <w:rPr>
+          <w:rFonts w:ascii="Arial" w:hAnsi="Arial" w:cs="Arial"/>
+          <w:lang w:val="es-GT"/>
+        </w:rPr>
+        <w:t xml:space="preserve"> Encargado del departamento de Compras del concesionario.</w:t>
+      </w:r>
+    </w:p>
+    <w:p>
+      <w:pPr>
+        <w:pStyle w:val="NormalWeb"/>
+        <w:rPr>
+          <w:rFonts w:ascii="Arial" w:hAnsi="Arial" w:cs="Arial"/>
+          <w:lang w:val="es-GT"/>
+        </w:rPr>
+      </w:pPr>
+      <w:r>
+        <w:rPr>
+          <w:rStyle w:val="Textoennegrita"/>
+          <w:rFonts w:ascii="Arial" w:hAnsi="Arial" w:cs="Arial"/>
+          <w:b w:val="0"/>
+          <w:lang w:val="es-GT"/>
+        </w:rPr>
+        <w:t>Quiero:</w:t>
+      </w:r>
+      <w:r>
+        <w:rPr>
+          <w:rFonts w:ascii="Arial" w:hAnsi="Arial" w:cs="Arial"/>
+          <w:lang w:val="es-GT"/>
+        </w:rPr>
+        <w:t xml:space="preserve"> Que el departamento de marketing pueda agregar promociones y descuentos al sistema para cada cliente que realice una compra en el concesionario, ya sea de un vehículo, repuesto, accesorio para el vehículo.</w:t>
+      </w:r>
+    </w:p>
+    <w:p>
+      <w:pPr>
+        <w:pStyle w:val="NormalWeb"/>
+        <w:rPr>
+          <w:rFonts w:ascii="Arial" w:hAnsi="Arial" w:cs="Arial"/>
+          <w:lang w:val="es-GT"/>
+        </w:rPr>
+      </w:pPr>
+      <w:r>
+        <w:rPr>
+          <w:rStyle w:val="Textoennegrita"/>
+          <w:rFonts w:ascii="Arial" w:hAnsi="Arial" w:cs="Arial"/>
+          <w:b w:val="0"/>
+          <w:lang w:val="es-GT"/>
+        </w:rPr>
+        <w:t>Para:</w:t>
+      </w:r>
+      <w:r>
+        <w:rPr>
+          <w:rFonts w:ascii="Arial" w:hAnsi="Arial" w:cs="Arial"/>
+          <w:lang w:val="es-GT"/>
+        </w:rPr>
+        <w:t xml:space="preserve"> Que los clientes puedan recibir descuentos aplicados correctamente y tener un seguimiento claro de las compras y servicios realizados a cada vehículo</w:t>
+      </w:r>
+      <w:r>
+        <w:rPr>
+          <w:rFonts w:ascii="Arial" w:hAnsi="Arial" w:cs="Arial"/>
+          <w:lang w:val="es-GT"/>
+        </w:rPr>
+        <w:t>.</w:t>
+      </w:r>
+    </w:p>
+    <w:p>
+      <w:pPr>
+        <w:pStyle w:val="NormalWeb"/>
+        <w:rPr>
+          <w:rStyle w:val="Textoennegrita"/>
+          <w:lang w:val="es-GT"/>
+        </w:rPr>
+      </w:pPr>
+    </w:p>
+    <w:p>
+      <w:pPr>
+        <w:pStyle w:val="NormalWeb"/>
+        <w:rPr>
+          <w:rFonts w:ascii="Arial" w:hAnsi="Arial" w:cs="Arial"/>
+          <w:b/>
+          <w:lang w:val="es-GT"/>
+        </w:rPr>
+      </w:pPr>
+      <w:r>
+        <w:rPr>
+          <w:rStyle w:val="Textoennegrita"/>
+          <w:rFonts w:ascii="Arial" w:hAnsi="Arial" w:cs="Arial"/>
+          <w:b w:val="0"/>
+          <w:lang w:val="es-GT"/>
+        </w:rPr>
+        <w:lastRenderedPageBreak/>
+        <w:t>HUJC-003 Registro Compras</w:t>
+      </w:r>
+    </w:p>
+    <w:p>
+      <w:pPr>
+        <w:pStyle w:val="NormalWeb"/>
+        <w:rPr>
+          <w:rFonts w:ascii="Arial" w:hAnsi="Arial" w:cs="Arial"/>
+          <w:lang w:val="es-GT"/>
+        </w:rPr>
+      </w:pPr>
+      <w:r>
+        <w:rPr>
+          <w:rStyle w:val="Textoennegrita"/>
+          <w:rFonts w:ascii="Arial" w:hAnsi="Arial" w:cs="Arial"/>
+          <w:b w:val="0"/>
+          <w:lang w:val="es-GT"/>
+        </w:rPr>
+        <w:t>Como:</w:t>
+      </w:r>
+      <w:r>
+        <w:rPr>
+          <w:rFonts w:ascii="Arial" w:hAnsi="Arial" w:cs="Arial"/>
+          <w:lang w:val="es-GT"/>
+        </w:rPr>
+        <w:t xml:space="preserve"> Encargado del departamento de Compras del concesionario.</w:t>
+      </w:r>
+    </w:p>
+    <w:p>
+      <w:pPr>
+        <w:pStyle w:val="NormalWeb"/>
+        <w:rPr>
+          <w:rFonts w:ascii="Arial" w:hAnsi="Arial" w:cs="Arial"/>
+          <w:lang w:val="es-GT"/>
+        </w:rPr>
+      </w:pPr>
+      <w:r>
+        <w:rPr>
+          <w:rStyle w:val="Textoennegrita"/>
+          <w:rFonts w:ascii="Arial" w:hAnsi="Arial" w:cs="Arial"/>
+          <w:b w:val="0"/>
+          <w:lang w:val="es-GT"/>
+        </w:rPr>
+        <w:t>Quiero:</w:t>
+      </w:r>
+      <w:r>
+        <w:rPr>
+          <w:rFonts w:ascii="Arial" w:hAnsi="Arial" w:cs="Arial"/>
+          <w:lang w:val="es-GT"/>
+        </w:rPr>
+        <w:t xml:space="preserve"> Que el sistema registre y marque cada servicio realizado, especificando el tipo de servicio (como servicio de llantas, cambio de aceite, escaneo del sistema eléctrico, entre otros) y que también registre los datos del cliente (nombre, apellido, número de teléfono) junto con el precio de cada servicio realizado.</w:t>
+      </w:r>
+    </w:p>
+    <w:p>
+      <w:pPr>
+        <w:pStyle w:val="NormalWeb"/>
+        <w:rPr>
+          <w:rFonts w:ascii="Arial" w:hAnsi="Arial" w:cs="Arial"/>
+          <w:lang w:val="es-GT"/>
+        </w:rPr>
+      </w:pPr>
+      <w:r>
+        <w:rPr>
+          <w:rStyle w:val="Textoennegrita"/>
+          <w:rFonts w:ascii="Arial" w:hAnsi="Arial" w:cs="Arial"/>
+          <w:b w:val="0"/>
+          <w:lang w:val="es-GT"/>
+        </w:rPr>
+        <w:t>Para:</w:t>
+      </w:r>
+      <w:r>
+        <w:rPr>
+          <w:rFonts w:ascii="Arial" w:hAnsi="Arial" w:cs="Arial"/>
+          <w:lang w:val="es-GT"/>
+        </w:rPr>
+        <w:t> llevar un control detallado de los servicios que se ofrecen a los clientes, poder gestionar de manera eficiente los costos y la atención al cliente, y tener un historial claro de cada intervención realizada.</w:t>
+      </w:r>
+    </w:p>
+    <w:p>
+      <w:pPr>
+        <w:pStyle w:val="NormalWeb"/>
+        <w:rPr>
+          <w:rFonts w:ascii="Arial" w:hAnsi="Arial" w:cs="Arial"/>
+          <w:lang w:val="es-GT"/>
+        </w:rPr>
+      </w:pPr>
+    </w:p>
+    <w:p>
+      <w:pPr>
+        <w:pStyle w:val="NormalWeb"/>
+        <w:rPr>
+          <w:rFonts w:ascii="Arial" w:hAnsi="Arial" w:cs="Arial"/>
+          <w:lang w:val="es-GT"/>
+        </w:rPr>
+      </w:pPr>
+      <w:r>
+        <w:rPr>
+          <w:rFonts w:ascii="Arial" w:hAnsi="Arial" w:cs="Arial"/>
+          <w:lang w:val="es-GT"/>
+        </w:rPr>
+        <w:t>Gestión Usuarios:</w:t>
+      </w:r>
+    </w:p>
+    <w:p>
+      <w:pPr>
+        <w:pStyle w:val="NormalWeb"/>
+        <w:rPr>
+          <w:rFonts w:ascii="Arial" w:hAnsi="Arial" w:cs="Arial"/>
+          <w:lang w:val="es-GT"/>
+        </w:rPr>
+      </w:pPr>
+      <w:r>
+        <w:rPr>
+          <w:rFonts w:ascii="Arial" w:hAnsi="Arial" w:cs="Arial"/>
+          <w:lang w:val="es-GT"/>
+        </w:rPr>
+        <w:t>HUEG-001 Registro de un nuevo usuario</w:t>
+      </w:r>
+      <w:r>
+        <w:rPr>
+          <w:rFonts w:ascii="Arial" w:hAnsi="Arial" w:cs="Arial"/>
+          <w:lang w:val="es-GT"/>
+        </w:rPr>
+        <w:br/>
+        <w:t>Como: Administrador</w:t>
+      </w:r>
+      <w:r>
+        <w:rPr>
+          <w:rFonts w:ascii="Arial" w:hAnsi="Arial" w:cs="Arial"/>
+          <w:lang w:val="es-GT"/>
+        </w:rPr>
+        <w:br/>
+        <w:t>Quiero: Tener el registro de todos los usuarios ingresados.</w:t>
+      </w:r>
+      <w:r>
+        <w:rPr>
+          <w:rFonts w:ascii="Arial" w:hAnsi="Arial" w:cs="Arial"/>
+          <w:lang w:val="es-GT"/>
+        </w:rPr>
+        <w:br/>
+        <w:t>Para: Poder generar reportes y llevar un control.</w:t>
+      </w:r>
+    </w:p>
+    <w:p>
+      <w:pPr>
+        <w:pStyle w:val="NormalWeb"/>
+        <w:rPr>
+          <w:rFonts w:ascii="Arial" w:hAnsi="Arial" w:cs="Arial"/>
+          <w:lang w:val="es-GT"/>
+        </w:rPr>
+      </w:pPr>
+      <w:r>
+        <w:rPr>
+          <w:rFonts w:ascii="Arial" w:hAnsi="Arial" w:cs="Arial"/>
+          <w:b/>
+          <w:bCs/>
+          <w:lang w:val="es-GT"/>
+        </w:rPr>
+        <w:t>Como</w:t>
+      </w:r>
+      <w:r>
+        <w:rPr>
+          <w:rFonts w:ascii="Arial" w:hAnsi="Arial" w:cs="Arial"/>
+          <w:lang w:val="es-GT"/>
+        </w:rPr>
+        <w:t>: Empleado</w:t>
+      </w:r>
+    </w:p>
+    <w:p>
+      <w:pPr>
+        <w:pStyle w:val="NormalWeb"/>
+        <w:rPr>
+          <w:rFonts w:ascii="Arial" w:hAnsi="Arial" w:cs="Arial"/>
+          <w:lang w:val="es-GT"/>
+        </w:rPr>
+      </w:pPr>
+      <w:r>
+        <w:rPr>
+          <w:rFonts w:ascii="Arial" w:hAnsi="Arial" w:cs="Arial"/>
+          <w:lang w:val="es-GT"/>
+        </w:rPr>
+        <w:br/>
+      </w:r>
+      <w:r>
+        <w:rPr>
+          <w:rFonts w:ascii="Arial" w:hAnsi="Arial" w:cs="Arial"/>
+          <w:b/>
+          <w:bCs/>
+          <w:lang w:val="es-GT"/>
+        </w:rPr>
+        <w:t>Quiero</w:t>
+      </w:r>
+      <w:r>
+        <w:rPr>
+          <w:rFonts w:ascii="Arial" w:hAnsi="Arial" w:cs="Arial"/>
+          <w:lang w:val="es-GT"/>
+        </w:rPr>
+        <w:t>: Crear un nuevo usuario con mis datos más importantes.</w:t>
+      </w:r>
+      <w:r>
+        <w:rPr>
+          <w:rFonts w:ascii="Arial" w:hAnsi="Arial" w:cs="Arial"/>
+          <w:lang w:val="es-GT"/>
+        </w:rPr>
+        <w:br/>
+      </w:r>
+      <w:r>
+        <w:rPr>
+          <w:rFonts w:ascii="Arial" w:hAnsi="Arial" w:cs="Arial"/>
+          <w:b/>
+          <w:bCs/>
+          <w:lang w:val="es-GT"/>
+        </w:rPr>
+        <w:t>Para</w:t>
+      </w:r>
+      <w:r>
+        <w:rPr>
+          <w:rFonts w:ascii="Arial" w:hAnsi="Arial" w:cs="Arial"/>
+          <w:lang w:val="es-GT"/>
+        </w:rPr>
+        <w:t>: Poder ingresar a la página y tener un acceso personalizado, ya sea para saber a qué cliente se le está vendiendo un producto, saber el precio, en sí realizar funciones específicas correspondientes a su trabajo.</w:t>
+      </w:r>
+    </w:p>
+    <w:p>
+      <w:pPr>
+        <w:pStyle w:val="NormalWeb"/>
+        <w:rPr>
+          <w:rFonts w:ascii="Arial" w:hAnsi="Arial" w:cs="Arial"/>
+          <w:lang w:val="es-GT"/>
+        </w:rPr>
+      </w:pPr>
+    </w:p>
+    <w:p>
+      <w:pPr>
+        <w:pStyle w:val="NormalWeb"/>
+        <w:rPr>
+          <w:rFonts w:ascii="Arial" w:hAnsi="Arial" w:cs="Arial"/>
+          <w:lang w:val="es-GT"/>
+        </w:rPr>
+      </w:pPr>
+      <w:r>
+        <w:rPr>
+          <w:rFonts w:ascii="Arial" w:hAnsi="Arial" w:cs="Arial"/>
+          <w:lang w:val="es-GT"/>
+        </w:rPr>
+        <w:t>HUEG-003 Registro de un nuevo usuario</w:t>
+      </w:r>
+    </w:p>
+    <w:p>
+      <w:pPr>
+        <w:pStyle w:val="NormalWeb"/>
+        <w:rPr>
+          <w:rFonts w:ascii="Arial" w:hAnsi="Arial" w:cs="Arial"/>
+          <w:lang w:val="es-GT"/>
+        </w:rPr>
+      </w:pPr>
+      <w:r>
+        <w:rPr>
+          <w:rFonts w:ascii="Arial" w:hAnsi="Arial" w:cs="Arial"/>
+          <w:lang w:val="es-GT"/>
+        </w:rPr>
+        <w:br/>
+      </w:r>
+      <w:r>
+        <w:rPr>
+          <w:rFonts w:ascii="Arial" w:hAnsi="Arial" w:cs="Arial"/>
+          <w:b/>
+          <w:bCs/>
+          <w:lang w:val="es-GT"/>
+        </w:rPr>
+        <w:t>Como</w:t>
+      </w:r>
+      <w:r>
+        <w:rPr>
+          <w:rFonts w:ascii="Arial" w:hAnsi="Arial" w:cs="Arial"/>
+          <w:lang w:val="es-GT"/>
+        </w:rPr>
+        <w:t>: Administrador</w:t>
+      </w:r>
+      <w:r>
+        <w:rPr>
+          <w:rFonts w:ascii="Arial" w:hAnsi="Arial" w:cs="Arial"/>
+          <w:lang w:val="es-GT"/>
+        </w:rPr>
+        <w:br/>
+      </w:r>
+      <w:r>
+        <w:rPr>
+          <w:rFonts w:ascii="Arial" w:hAnsi="Arial" w:cs="Arial"/>
+          <w:b/>
+          <w:bCs/>
+          <w:lang w:val="es-GT"/>
+        </w:rPr>
+        <w:t>Quiero</w:t>
+      </w:r>
+      <w:r>
+        <w:rPr>
+          <w:rFonts w:ascii="Arial" w:hAnsi="Arial" w:cs="Arial"/>
+          <w:lang w:val="es-GT"/>
+        </w:rPr>
+        <w:t>: Crear cuentas de usuario para el personal.</w:t>
+      </w:r>
+      <w:r>
+        <w:rPr>
+          <w:rFonts w:ascii="Arial" w:hAnsi="Arial" w:cs="Arial"/>
+          <w:lang w:val="es-GT"/>
+        </w:rPr>
+        <w:br/>
+      </w:r>
+      <w:r>
+        <w:rPr>
+          <w:rFonts w:ascii="Arial" w:hAnsi="Arial" w:cs="Arial"/>
+          <w:b/>
+          <w:bCs/>
+          <w:lang w:val="es-GT"/>
+        </w:rPr>
+        <w:t>Para</w:t>
+      </w:r>
+      <w:r>
+        <w:rPr>
+          <w:rFonts w:ascii="Arial" w:hAnsi="Arial" w:cs="Arial"/>
+          <w:lang w:val="es-GT"/>
+        </w:rPr>
+        <w:t>: Poder controlar el acceso al sistema.</w:t>
+      </w:r>
+    </w:p>
+    <w:p>
+      <w:pPr>
+        <w:pStyle w:val="NormalWeb"/>
+        <w:rPr>
+          <w:rFonts w:ascii="Arial" w:hAnsi="Arial" w:cs="Arial"/>
+          <w:lang w:val="es-GT"/>
+        </w:rPr>
+      </w:pPr>
+    </w:p>
+    <w:p>
+      <w:pPr>
+        <w:pStyle w:val="NormalWeb"/>
+        <w:rPr>
+          <w:rFonts w:ascii="Arial" w:hAnsi="Arial" w:cs="Arial"/>
+          <w:lang w:val="es-GT"/>
+        </w:rPr>
+      </w:pPr>
+    </w:p>
+    <w:p>
+      <w:pPr>
+        <w:pStyle w:val="NormalWeb"/>
+        <w:rPr>
+          <w:rFonts w:ascii="Arial" w:hAnsi="Arial" w:cs="Arial"/>
+          <w:lang w:val="es-GT"/>
+        </w:rPr>
+      </w:pPr>
+    </w:p>
+    <w:p>
+      <w:pPr>
+        <w:pStyle w:val="NormalWeb"/>
+        <w:rPr>
+          <w:rFonts w:ascii="Arial" w:hAnsi="Arial" w:cs="Arial"/>
+          <w:lang w:val="es-GT"/>
+        </w:rPr>
+      </w:pPr>
+    </w:p>
+    <w:p>
+      <w:pPr>
+        <w:spacing w:before="100" w:beforeAutospacing="1" w:after="100" w:afterAutospacing="1" w:line="240" w:lineRule="auto"/>
+        <w:rPr>
+          <w:rFonts w:ascii="Arial" w:eastAsia="Times New Roman" w:hAnsi="Arial" w:cs="Arial"/>
+          <w:b/>
+          <w:bCs/>
+          <w:sz w:val="24"/>
+          <w:szCs w:val="24"/>
+          <w:lang w:val="es-419" w:eastAsia="es-419"/>
+        </w:rPr>
+      </w:pPr>
+      <w:r>
+        <w:rPr>
+          <w:rFonts w:ascii="Arial" w:eastAsia="Times New Roman" w:hAnsi="Arial" w:cs="Arial"/>
+          <w:b/>
+          <w:bCs/>
+          <w:sz w:val="24"/>
+          <w:szCs w:val="24"/>
+          <w:lang w:val="es-419" w:eastAsia="es-419"/>
+        </w:rPr>
+        <w:lastRenderedPageBreak/>
+        <w:t>HISTORIAS FACTURAS</w:t>
+      </w:r>
+    </w:p>
+    <w:p>
+      <w:pPr>
+        <w:spacing w:before="100" w:beforeAutospacing="1" w:after="100" w:afterAutospacing="1" w:line="240" w:lineRule="auto"/>
+        <w:rPr>
+          <w:rFonts w:ascii="Arial" w:eastAsia="Times New Roman" w:hAnsi="Arial" w:cs="Arial"/>
+          <w:b/>
+          <w:bCs/>
+          <w:sz w:val="24"/>
+          <w:szCs w:val="24"/>
+          <w:lang w:val="es-419" w:eastAsia="es-419"/>
+        </w:rPr>
+      </w:pPr>
+    </w:p>
+    <w:p>
+      <w:pPr>
+        <w:spacing w:before="100" w:beforeAutospacing="1" w:after="100" w:afterAutospacing="1" w:line="240" w:lineRule="auto"/>
+        <w:rPr>
+          <w:rFonts w:ascii="Arial" w:eastAsia="Times New Roman" w:hAnsi="Arial" w:cs="Arial"/>
+          <w:sz w:val="24"/>
+          <w:szCs w:val="24"/>
+          <w:lang w:val="es-419" w:eastAsia="es-419"/>
+        </w:rPr>
+      </w:pPr>
+      <w:r>
+        <w:rPr>
+          <w:rFonts w:ascii="Arial" w:eastAsia="Times New Roman" w:hAnsi="Arial" w:cs="Arial"/>
+          <w:b/>
+          <w:bCs/>
+          <w:sz w:val="24"/>
+          <w:szCs w:val="24"/>
+          <w:lang w:val="es-419" w:eastAsia="es-419"/>
+        </w:rPr>
+        <w:t>HUAT-001</w:t>
+      </w:r>
+    </w:p>
+    <w:p>
+      <w:pPr>
+        <w:spacing w:before="100" w:beforeAutospacing="1" w:after="100" w:afterAutospacing="1" w:line="240" w:lineRule="auto"/>
+        <w:rPr>
+          <w:rFonts w:ascii="Arial" w:eastAsia="Times New Roman" w:hAnsi="Arial" w:cs="Arial"/>
+          <w:sz w:val="24"/>
+          <w:szCs w:val="24"/>
+          <w:lang w:val="es-419" w:eastAsia="es-419"/>
+        </w:rPr>
+      </w:pPr>
+      <w:r>
+        <w:rPr>
+          <w:rFonts w:ascii="Arial" w:eastAsia="Times New Roman" w:hAnsi="Arial" w:cs="Arial"/>
+          <w:b/>
+          <w:bCs/>
+          <w:sz w:val="24"/>
+          <w:szCs w:val="24"/>
+          <w:lang w:val="es-419" w:eastAsia="es-419"/>
+        </w:rPr>
+        <w:t>Como</w:t>
+      </w:r>
+      <w:r>
+        <w:rPr>
+          <w:rFonts w:ascii="Arial" w:eastAsia="Times New Roman" w:hAnsi="Arial" w:cs="Arial"/>
+          <w:sz w:val="24"/>
+          <w:szCs w:val="24"/>
+          <w:lang w:val="es-419" w:eastAsia="es-419"/>
+        </w:rPr>
+        <w:t>: Encargado de Generar Facturas</w:t>
+      </w:r>
+    </w:p>
+    <w:p>
+      <w:pPr>
+        <w:spacing w:before="100" w:beforeAutospacing="1" w:after="100" w:afterAutospacing="1" w:line="240" w:lineRule="auto"/>
+        <w:rPr>
+          <w:rFonts w:ascii="Arial" w:eastAsia="Times New Roman" w:hAnsi="Arial" w:cs="Arial"/>
+          <w:sz w:val="24"/>
+          <w:szCs w:val="24"/>
+          <w:lang w:val="es-419" w:eastAsia="es-419"/>
+        </w:rPr>
+      </w:pPr>
+      <w:r>
+        <w:rPr>
+          <w:rFonts w:ascii="Arial" w:eastAsia="Times New Roman" w:hAnsi="Arial" w:cs="Arial"/>
+          <w:b/>
+          <w:bCs/>
+          <w:sz w:val="24"/>
+          <w:szCs w:val="24"/>
+          <w:lang w:val="es-419" w:eastAsia="es-419"/>
+        </w:rPr>
+        <w:t>Quiero</w:t>
+      </w:r>
+      <w:r>
+        <w:rPr>
+          <w:rFonts w:ascii="Arial" w:eastAsia="Times New Roman" w:hAnsi="Arial" w:cs="Arial"/>
+          <w:sz w:val="24"/>
+          <w:szCs w:val="24"/>
+          <w:lang w:val="es-419" w:eastAsia="es-419"/>
+        </w:rPr>
+        <w:t>: Registrar las ventas realizadas.</w:t>
+      </w:r>
+    </w:p>
+    <w:p>
+      <w:pPr>
+        <w:spacing w:before="100" w:beforeAutospacing="1" w:after="100" w:afterAutospacing="1" w:line="240" w:lineRule="auto"/>
+        <w:rPr>
+          <w:rFonts w:ascii="Arial" w:eastAsia="Times New Roman" w:hAnsi="Arial" w:cs="Arial"/>
+          <w:sz w:val="24"/>
+          <w:szCs w:val="24"/>
+          <w:lang w:val="es-419" w:eastAsia="es-419"/>
+        </w:rPr>
+      </w:pPr>
+      <w:r>
+        <w:rPr>
+          <w:rFonts w:ascii="Arial" w:eastAsia="Times New Roman" w:hAnsi="Arial" w:cs="Arial"/>
+          <w:b/>
+          <w:bCs/>
+          <w:sz w:val="24"/>
+          <w:szCs w:val="24"/>
+          <w:lang w:val="es-419" w:eastAsia="es-419"/>
+        </w:rPr>
+        <w:t>Para</w:t>
+      </w:r>
+      <w:r>
+        <w:rPr>
+          <w:rFonts w:ascii="Arial" w:eastAsia="Times New Roman" w:hAnsi="Arial" w:cs="Arial"/>
+          <w:sz w:val="24"/>
+          <w:szCs w:val="24"/>
+          <w:lang w:val="es-419" w:eastAsia="es-419"/>
+        </w:rPr>
+        <w:t>: llevar un control de lo que se ha vendido.</w:t>
+      </w:r>
+    </w:p>
+    <w:p>
+      <w:pPr>
+        <w:pStyle w:val="NormalWeb"/>
+        <w:rPr>
+          <w:rFonts w:ascii="Arial" w:hAnsi="Arial" w:cs="Arial"/>
+          <w:lang w:val="es-GT"/>
+        </w:rPr>
+      </w:pPr>
+    </w:p>
+    <w:p>
+      <w:pPr>
+        <w:spacing w:before="100" w:beforeAutospacing="1" w:after="100" w:afterAutospacing="1" w:line="240" w:lineRule="auto"/>
+        <w:rPr>
+          <w:rFonts w:ascii="Arial" w:eastAsia="Times New Roman" w:hAnsi="Arial" w:cs="Arial"/>
+          <w:sz w:val="24"/>
+          <w:szCs w:val="24"/>
+          <w:lang w:val="es-419" w:eastAsia="es-419"/>
+        </w:rPr>
+      </w:pPr>
+      <w:r>
+        <w:rPr>
+          <w:rFonts w:ascii="Arial" w:eastAsia="Times New Roman" w:hAnsi="Arial" w:cs="Arial"/>
+          <w:b/>
+          <w:bCs/>
+          <w:sz w:val="24"/>
+          <w:szCs w:val="24"/>
+          <w:lang w:val="es-419" w:eastAsia="es-419"/>
+        </w:rPr>
+        <w:t>HUAT-002</w:t>
+      </w:r>
+    </w:p>
+    <w:p>
+      <w:pPr>
+        <w:spacing w:before="100" w:beforeAutospacing="1" w:after="100" w:afterAutospacing="1" w:line="240" w:lineRule="auto"/>
+        <w:rPr>
+          <w:rFonts w:ascii="Arial" w:eastAsia="Times New Roman" w:hAnsi="Arial" w:cs="Arial"/>
+          <w:sz w:val="24"/>
+          <w:szCs w:val="24"/>
+          <w:lang w:val="es-419" w:eastAsia="es-419"/>
+        </w:rPr>
+      </w:pPr>
+      <w:r>
+        <w:rPr>
+          <w:rFonts w:ascii="Arial" w:eastAsia="Times New Roman" w:hAnsi="Arial" w:cs="Arial"/>
+          <w:b/>
+          <w:bCs/>
+          <w:sz w:val="24"/>
+          <w:szCs w:val="24"/>
+          <w:lang w:val="es-419" w:eastAsia="es-419"/>
+        </w:rPr>
+        <w:t>Como</w:t>
+      </w:r>
+      <w:r>
+        <w:rPr>
+          <w:rFonts w:ascii="Arial" w:eastAsia="Times New Roman" w:hAnsi="Arial" w:cs="Arial"/>
+          <w:sz w:val="24"/>
+          <w:szCs w:val="24"/>
+          <w:lang w:val="es-419" w:eastAsia="es-419"/>
+        </w:rPr>
+        <w:t>: Encargado de Generar Facturas</w:t>
+      </w:r>
+    </w:p>
+    <w:p>
+      <w:pPr>
+        <w:spacing w:before="100" w:beforeAutospacing="1" w:after="100" w:afterAutospacing="1" w:line="240" w:lineRule="auto"/>
+        <w:rPr>
+          <w:rFonts w:ascii="Arial" w:eastAsia="Times New Roman" w:hAnsi="Arial" w:cs="Arial"/>
+          <w:sz w:val="24"/>
+          <w:szCs w:val="24"/>
+          <w:lang w:val="es-419" w:eastAsia="es-419"/>
+        </w:rPr>
+      </w:pPr>
+      <w:r>
+        <w:rPr>
+          <w:rFonts w:ascii="Arial" w:eastAsia="Times New Roman" w:hAnsi="Arial" w:cs="Arial"/>
+          <w:b/>
+          <w:bCs/>
+          <w:sz w:val="24"/>
+          <w:szCs w:val="24"/>
+          <w:lang w:val="es-419" w:eastAsia="es-419"/>
+        </w:rPr>
+        <w:t>Quiero</w:t>
+      </w:r>
+      <w:r>
+        <w:rPr>
+          <w:rFonts w:ascii="Arial" w:eastAsia="Times New Roman" w:hAnsi="Arial" w:cs="Arial"/>
+          <w:sz w:val="24"/>
+          <w:szCs w:val="24"/>
+          <w:lang w:val="es-419" w:eastAsia="es-419"/>
+        </w:rPr>
+        <w:t>: Generar un comprobante de pago.</w:t>
+      </w:r>
+    </w:p>
+    <w:p>
+      <w:pPr>
+        <w:spacing w:before="100" w:beforeAutospacing="1" w:after="100" w:afterAutospacing="1" w:line="240" w:lineRule="auto"/>
+        <w:rPr>
+          <w:rFonts w:ascii="Arial" w:eastAsia="Times New Roman" w:hAnsi="Arial" w:cs="Arial"/>
+          <w:sz w:val="24"/>
+          <w:szCs w:val="24"/>
+          <w:lang w:val="es-419" w:eastAsia="es-419"/>
+        </w:rPr>
+      </w:pPr>
+      <w:r>
+        <w:rPr>
+          <w:rFonts w:ascii="Arial" w:eastAsia="Times New Roman" w:hAnsi="Arial" w:cs="Arial"/>
+          <w:b/>
+          <w:bCs/>
+          <w:sz w:val="24"/>
+          <w:szCs w:val="24"/>
+          <w:lang w:val="es-419" w:eastAsia="es-419"/>
+        </w:rPr>
+        <w:t>Para</w:t>
+      </w:r>
+      <w:r>
+        <w:rPr>
+          <w:rFonts w:ascii="Arial" w:eastAsia="Times New Roman" w:hAnsi="Arial" w:cs="Arial"/>
+          <w:sz w:val="24"/>
+          <w:szCs w:val="24"/>
+          <w:lang w:val="es-419" w:eastAsia="es-419"/>
+        </w:rPr>
+        <w:t>: Llevar el control del capital.</w:t>
+      </w:r>
+    </w:p>
+    <w:p>
+      <w:pPr>
+        <w:spacing w:before="100" w:beforeAutospacing="1" w:after="100" w:afterAutospacing="1" w:line="240" w:lineRule="auto"/>
+        <w:rPr>
+          <w:rFonts w:ascii="Arial" w:eastAsia="Times New Roman" w:hAnsi="Arial" w:cs="Arial"/>
+          <w:sz w:val="24"/>
+          <w:szCs w:val="24"/>
+          <w:lang w:val="es-419" w:eastAsia="es-419"/>
+        </w:rPr>
+      </w:pPr>
+      <w:r>
+        <w:rPr>
+          <w:rFonts w:ascii="Arial" w:eastAsia="Times New Roman" w:hAnsi="Arial" w:cs="Arial"/>
+          <w:b/>
+          <w:bCs/>
+          <w:sz w:val="24"/>
+          <w:szCs w:val="24"/>
+          <w:lang w:val="es-419" w:eastAsia="es-419"/>
+        </w:rPr>
+        <w:t>HUAT-003</w:t>
+      </w:r>
+    </w:p>
+    <w:p>
+      <w:pPr>
+        <w:spacing w:before="100" w:beforeAutospacing="1" w:after="100" w:afterAutospacing="1" w:line="240" w:lineRule="auto"/>
+        <w:rPr>
+          <w:rFonts w:ascii="Arial" w:eastAsia="Times New Roman" w:hAnsi="Arial" w:cs="Arial"/>
+          <w:sz w:val="24"/>
+          <w:szCs w:val="24"/>
+          <w:lang w:val="es-419" w:eastAsia="es-419"/>
+        </w:rPr>
+      </w:pPr>
+      <w:r>
+        <w:rPr>
+          <w:rFonts w:ascii="Arial" w:eastAsia="Times New Roman" w:hAnsi="Arial" w:cs="Arial"/>
+          <w:b/>
+          <w:bCs/>
+          <w:sz w:val="24"/>
+          <w:szCs w:val="24"/>
+          <w:lang w:val="es-419" w:eastAsia="es-419"/>
+        </w:rPr>
+        <w:t>Como</w:t>
+      </w:r>
+      <w:r>
+        <w:rPr>
+          <w:rFonts w:ascii="Arial" w:eastAsia="Times New Roman" w:hAnsi="Arial" w:cs="Arial"/>
+          <w:sz w:val="24"/>
+          <w:szCs w:val="24"/>
+          <w:lang w:val="es-419" w:eastAsia="es-419"/>
+        </w:rPr>
+        <w:t>: Encargado de generar Facturas</w:t>
+      </w:r>
+    </w:p>
+    <w:p>
+      <w:pPr>
+        <w:spacing w:before="100" w:beforeAutospacing="1" w:after="100" w:afterAutospacing="1" w:line="240" w:lineRule="auto"/>
+        <w:rPr>
+          <w:rFonts w:ascii="Arial" w:eastAsia="Times New Roman" w:hAnsi="Arial" w:cs="Arial"/>
+          <w:sz w:val="24"/>
+          <w:szCs w:val="24"/>
+          <w:lang w:val="es-419" w:eastAsia="es-419"/>
+        </w:rPr>
+      </w:pPr>
+      <w:r>
+        <w:rPr>
+          <w:rFonts w:ascii="Arial" w:eastAsia="Times New Roman" w:hAnsi="Arial" w:cs="Arial"/>
+          <w:b/>
+          <w:bCs/>
+          <w:sz w:val="24"/>
+          <w:szCs w:val="24"/>
+          <w:lang w:val="es-419" w:eastAsia="es-419"/>
+        </w:rPr>
+        <w:t>Quiero</w:t>
+      </w:r>
+      <w:r>
+        <w:rPr>
+          <w:rFonts w:ascii="Arial" w:eastAsia="Times New Roman" w:hAnsi="Arial" w:cs="Arial"/>
+          <w:sz w:val="24"/>
+          <w:szCs w:val="24"/>
+          <w:lang w:val="es-419" w:eastAsia="es-419"/>
+        </w:rPr>
+        <w:t>: Imprimir Factura.</w:t>
+      </w:r>
+    </w:p>
+    <w:p>
+      <w:pPr>
+        <w:spacing w:before="100" w:beforeAutospacing="1" w:after="100" w:afterAutospacing="1" w:line="240" w:lineRule="auto"/>
+        <w:rPr>
+          <w:rFonts w:ascii="Arial" w:eastAsia="Times New Roman" w:hAnsi="Arial" w:cs="Arial"/>
+          <w:sz w:val="24"/>
+          <w:szCs w:val="24"/>
+          <w:lang w:val="es-419" w:eastAsia="es-419"/>
+        </w:rPr>
+      </w:pPr>
+      <w:r>
+        <w:rPr>
+          <w:rFonts w:ascii="Arial" w:eastAsia="Times New Roman" w:hAnsi="Arial" w:cs="Arial"/>
+          <w:sz w:val="24"/>
+          <w:szCs w:val="24"/>
+          <w:lang w:val="es-419" w:eastAsia="es-419"/>
+        </w:rPr>
+        <w:t>Para: Pagar mis impuestos y si existe algún reclamo que el cliente tenga su comprobante de pago.</w:t>
+      </w:r>
+    </w:p>
+    <w:p>
+      <w:pPr>
+        <w:pStyle w:val="NormalWeb"/>
+        <w:rPr>
+          <w:rFonts w:ascii="Arial" w:hAnsi="Arial" w:cs="Arial"/>
+          <w:lang w:val="es-GT"/>
+        </w:rPr>
+      </w:pPr>
+    </w:p>
+    <w:p>
+      <w:pPr>
+        <w:spacing w:before="100" w:beforeAutospacing="1" w:after="100" w:afterAutospacing="1" w:line="240" w:lineRule="auto"/>
+        <w:rPr>
+          <w:rFonts w:ascii="Arial" w:eastAsia="Times New Roman" w:hAnsi="Arial" w:cs="Arial"/>
+          <w:b/>
+          <w:bCs/>
+          <w:sz w:val="24"/>
+          <w:szCs w:val="24"/>
+          <w:lang w:val="es-419" w:eastAsia="es-419"/>
+        </w:rPr>
+      </w:pPr>
+      <w:r>
+        <w:rPr>
+          <w:rFonts w:ascii="Arial" w:eastAsia="Times New Roman" w:hAnsi="Arial" w:cs="Arial"/>
+          <w:b/>
+          <w:bCs/>
+          <w:sz w:val="24"/>
+          <w:szCs w:val="24"/>
+          <w:lang w:val="es-419" w:eastAsia="es-419"/>
+        </w:rPr>
+        <w:t xml:space="preserve">HISTORIAS </w:t>
+      </w:r>
+      <w:r>
+        <w:rPr>
+          <w:rFonts w:ascii="Arial" w:eastAsia="Times New Roman" w:hAnsi="Arial" w:cs="Arial"/>
+          <w:b/>
+          <w:bCs/>
+          <w:sz w:val="24"/>
+          <w:szCs w:val="24"/>
+          <w:lang w:val="es-419" w:eastAsia="es-419"/>
+        </w:rPr>
+        <w:t>EMPLEADOS</w:t>
+      </w:r>
+    </w:p>
+    <w:p>
+      <w:pPr>
+        <w:spacing w:before="100" w:beforeAutospacing="1" w:after="100" w:afterAutospacing="1" w:line="240" w:lineRule="auto"/>
+        <w:rPr>
+          <w:rFonts w:ascii="Arial" w:eastAsia="Times New Roman" w:hAnsi="Arial" w:cs="Arial"/>
+          <w:b/>
+          <w:bCs/>
+          <w:sz w:val="24"/>
+          <w:szCs w:val="24"/>
+          <w:lang w:val="es-419" w:eastAsia="es-419"/>
+        </w:rPr>
+      </w:pPr>
+      <w:r>
+        <w:rPr>
+          <w:rFonts w:ascii="Arial" w:eastAsia="Times New Roman" w:hAnsi="Arial" w:cs="Arial"/>
+          <w:b/>
+          <w:bCs/>
+          <w:sz w:val="24"/>
+          <w:szCs w:val="24"/>
+          <w:lang w:val="es-419" w:eastAsia="es-419"/>
+        </w:rPr>
+        <w:t>HUJM-001:</w:t>
+      </w:r>
+      <w:r>
+        <w:rPr>
+          <w:rFonts w:ascii="Arial" w:eastAsia="Times New Roman" w:hAnsi="Arial" w:cs="Arial"/>
+          <w:b/>
+          <w:bCs/>
+          <w:sz w:val="24"/>
+          <w:szCs w:val="24"/>
+          <w:lang w:val="es-419" w:eastAsia="es-419"/>
+        </w:rPr>
+        <w:t xml:space="preserve"> Hisotorias catalogo</w:t>
+      </w:r>
+    </w:p>
+    <w:p>
+      <w:pPr>
+        <w:spacing w:before="100" w:beforeAutospacing="1" w:after="100" w:afterAutospacing="1" w:line="240" w:lineRule="auto"/>
+        <w:rPr>
+          <w:rFonts w:ascii="Arial" w:eastAsia="Times New Roman" w:hAnsi="Arial" w:cs="Arial"/>
+          <w:sz w:val="24"/>
+          <w:szCs w:val="24"/>
+          <w:lang w:val="es-419" w:eastAsia="es-419"/>
+        </w:rPr>
+      </w:pPr>
+      <w:r>
+        <w:rPr>
+          <w:rFonts w:ascii="Arial" w:eastAsia="Times New Roman" w:hAnsi="Arial" w:cs="Arial"/>
+          <w:b/>
+          <w:bCs/>
+          <w:sz w:val="24"/>
+          <w:szCs w:val="24"/>
+          <w:lang w:val="es-419" w:eastAsia="es-419"/>
+        </w:rPr>
+        <w:t>Como</w:t>
+      </w:r>
+      <w:r>
+        <w:rPr>
+          <w:rFonts w:ascii="Arial" w:eastAsia="Times New Roman" w:hAnsi="Arial" w:cs="Arial"/>
+          <w:sz w:val="24"/>
+          <w:szCs w:val="24"/>
+          <w:lang w:val="es-419" w:eastAsia="es-419"/>
+        </w:rPr>
+        <w:t xml:space="preserve"> Empleado en el concesionario,</w:t>
+      </w:r>
+    </w:p>
+    <w:p>
+      <w:pPr>
+        <w:spacing w:before="100" w:beforeAutospacing="1" w:after="100" w:afterAutospacing="1" w:line="240" w:lineRule="auto"/>
+        <w:rPr>
+          <w:rFonts w:ascii="Arial" w:eastAsia="Times New Roman" w:hAnsi="Arial" w:cs="Arial"/>
+          <w:sz w:val="24"/>
+          <w:szCs w:val="24"/>
+          <w:lang w:val="es-419" w:eastAsia="es-419"/>
+        </w:rPr>
+      </w:pPr>
+      <w:r>
+        <w:rPr>
+          <w:rFonts w:ascii="Arial" w:eastAsia="Times New Roman" w:hAnsi="Arial" w:cs="Arial"/>
+          <w:b/>
+          <w:bCs/>
+          <w:sz w:val="24"/>
+          <w:szCs w:val="24"/>
+          <w:lang w:val="es-419" w:eastAsia="es-419"/>
+        </w:rPr>
+        <w:t>Quiero</w:t>
+      </w:r>
+      <w:r>
+        <w:rPr>
+          <w:rFonts w:ascii="Arial" w:eastAsia="Times New Roman" w:hAnsi="Arial" w:cs="Arial"/>
+          <w:sz w:val="24"/>
+          <w:szCs w:val="24"/>
+          <w:lang w:val="es-419" w:eastAsia="es-419"/>
+        </w:rPr>
+        <w:t xml:space="preserve"> acceder fácilmente a la información detallada sobre los vehículos en inventario (modelos, precios, características, etc.),</w:t>
+      </w:r>
+    </w:p>
+    <w:p>
+      <w:pPr>
+        <w:spacing w:before="100" w:beforeAutospacing="1" w:after="100" w:afterAutospacing="1" w:line="240" w:lineRule="auto"/>
+        <w:rPr>
+          <w:rFonts w:ascii="Arial" w:eastAsia="Times New Roman" w:hAnsi="Arial" w:cs="Arial"/>
+          <w:sz w:val="24"/>
+          <w:szCs w:val="24"/>
+          <w:lang w:val="es-419" w:eastAsia="es-419"/>
+        </w:rPr>
+      </w:pPr>
+      <w:r>
+        <w:rPr>
+          <w:rFonts w:ascii="Arial" w:eastAsia="Times New Roman" w:hAnsi="Arial" w:cs="Arial"/>
+          <w:b/>
+          <w:bCs/>
+          <w:sz w:val="24"/>
+          <w:szCs w:val="24"/>
+          <w:lang w:val="es-419" w:eastAsia="es-419"/>
+        </w:rPr>
+        <w:t>Para</w:t>
+      </w:r>
+      <w:r>
+        <w:rPr>
+          <w:rFonts w:ascii="Arial" w:eastAsia="Times New Roman" w:hAnsi="Arial" w:cs="Arial"/>
+          <w:sz w:val="24"/>
+          <w:szCs w:val="24"/>
+          <w:lang w:val="es-419" w:eastAsia="es-419"/>
+        </w:rPr>
+        <w:t xml:space="preserve"> poder brindar una atención más personalizada a los clientes, ayudándoles a tomar decisiones de compra informadas y aumentar las ventas.</w:t>
+      </w:r>
+    </w:p>
+    <w:p>
+      <w:pPr>
+        <w:pStyle w:val="NormalWeb"/>
+        <w:rPr>
+          <w:rFonts w:ascii="Arial" w:hAnsi="Arial" w:cs="Arial"/>
+          <w:lang w:val="es-GT"/>
+        </w:rPr>
+      </w:pPr>
+    </w:p>
+    <w:p>
+      <w:pPr>
+        <w:pStyle w:val="NormalWeb"/>
+        <w:rPr>
+          <w:rFonts w:ascii="Arial" w:hAnsi="Arial" w:cs="Arial"/>
+          <w:b/>
+          <w:bCs/>
+          <w:lang w:val="es-419" w:eastAsia="es-419"/>
+        </w:rPr>
+      </w:pPr>
+      <w:r>
+        <w:rPr>
+          <w:rFonts w:ascii="Arial" w:hAnsi="Arial" w:cs="Arial"/>
+          <w:b/>
+          <w:bCs/>
+          <w:lang w:val="es-419" w:eastAsia="es-419"/>
+        </w:rPr>
+        <w:lastRenderedPageBreak/>
+        <w:t>HUJM-002:Historias de citas y reparaciones</w:t>
+      </w:r>
+    </w:p>
+    <w:p>
+      <w:pPr>
+        <w:pStyle w:val="NormalWeb"/>
+        <w:rPr>
+          <w:rFonts w:ascii="Arial" w:hAnsi="Arial" w:cs="Arial"/>
+          <w:lang w:val="es-GT"/>
+        </w:rPr>
+      </w:pPr>
+      <w:r>
+        <w:rPr>
+          <w:rFonts w:ascii="Arial" w:hAnsi="Arial" w:cs="Arial"/>
+          <w:b/>
+          <w:bCs/>
+          <w:lang w:val="es-GT"/>
+        </w:rPr>
+        <w:t>Como</w:t>
+      </w:r>
+      <w:r>
+        <w:rPr>
+          <w:rFonts w:ascii="Arial" w:hAnsi="Arial" w:cs="Arial"/>
+          <w:lang w:val="es-GT"/>
+        </w:rPr>
+        <w:t xml:space="preserve"> empleado en el concesionario,</w:t>
+      </w:r>
+    </w:p>
+    <w:p>
+      <w:pPr>
+        <w:pStyle w:val="NormalWeb"/>
+        <w:rPr>
+          <w:rFonts w:ascii="Arial" w:hAnsi="Arial" w:cs="Arial"/>
+          <w:lang w:val="es-GT"/>
+        </w:rPr>
+      </w:pPr>
+      <w:r>
+        <w:rPr>
+          <w:rFonts w:ascii="Arial" w:hAnsi="Arial" w:cs="Arial"/>
+          <w:b/>
+          <w:bCs/>
+          <w:lang w:val="es-GT"/>
+        </w:rPr>
+        <w:t>Quiero</w:t>
+      </w:r>
+      <w:r>
+        <w:rPr>
+          <w:rFonts w:ascii="Arial" w:hAnsi="Arial" w:cs="Arial"/>
+          <w:lang w:val="es-GT"/>
+        </w:rPr>
+        <w:t xml:space="preserve"> tener un sistema para gestionar las citas de servicio y reparaciones de vehículos,</w:t>
+      </w:r>
+    </w:p>
+    <w:p>
+      <w:pPr>
+        <w:pStyle w:val="NormalWeb"/>
+        <w:rPr>
+          <w:rFonts w:ascii="Arial" w:hAnsi="Arial" w:cs="Arial"/>
+          <w:lang w:val="es-GT"/>
+        </w:rPr>
+      </w:pPr>
+      <w:r>
+        <w:rPr>
+          <w:rFonts w:ascii="Arial" w:hAnsi="Arial" w:cs="Arial"/>
+          <w:b/>
+          <w:bCs/>
+          <w:lang w:val="es-GT"/>
+        </w:rPr>
+        <w:t xml:space="preserve">Para </w:t>
+      </w:r>
+      <w:r>
+        <w:rPr>
+          <w:rFonts w:ascii="Arial" w:hAnsi="Arial" w:cs="Arial"/>
+          <w:lang w:val="es-GT"/>
+        </w:rPr>
+        <w:t>asegurarme de que los vehículos sean atendidos de manera oportuna, optimizar la carga de trabajo del taller y mejorar la satisfacción de los clientes.</w:t>
+      </w:r>
+    </w:p>
+    <w:p>
+      <w:pPr>
+        <w:pStyle w:val="NormalWeb"/>
+        <w:rPr>
+          <w:rFonts w:ascii="Arial" w:hAnsi="Arial" w:cs="Arial"/>
+          <w:b/>
+          <w:bCs/>
+          <w:lang w:val="es-419" w:eastAsia="es-419"/>
+        </w:rPr>
+      </w:pPr>
+      <w:r>
+        <w:rPr>
+          <w:rFonts w:ascii="Arial" w:hAnsi="Arial" w:cs="Arial"/>
+          <w:b/>
+          <w:bCs/>
+          <w:lang w:val="es-419" w:eastAsia="es-419"/>
+        </w:rPr>
+        <w:t>HUJM-003: Historia de visitas</w:t>
+      </w:r>
+    </w:p>
+    <w:p>
+      <w:pPr>
+        <w:pStyle w:val="NormalWeb"/>
+        <w:rPr>
+          <w:rFonts w:ascii="Arial" w:hAnsi="Arial" w:cs="Arial"/>
+          <w:lang w:val="es-GT"/>
+        </w:rPr>
+      </w:pPr>
+      <w:r>
+        <w:rPr>
+          <w:rFonts w:ascii="Arial" w:hAnsi="Arial" w:cs="Arial"/>
+          <w:lang w:val="es-GT"/>
+        </w:rPr>
+        <w:t>Como empleado del concesionario,</w:t>
+      </w:r>
+    </w:p>
+    <w:p>
+      <w:pPr>
+        <w:pStyle w:val="NormalWeb"/>
+        <w:rPr>
+          <w:rFonts w:ascii="Arial" w:hAnsi="Arial" w:cs="Arial"/>
+          <w:lang w:val="es-GT"/>
+        </w:rPr>
+      </w:pPr>
+      <w:r>
+        <w:rPr>
+          <w:rFonts w:ascii="Arial" w:hAnsi="Arial" w:cs="Arial"/>
+          <w:lang w:val="es-GT"/>
+        </w:rPr>
+        <w:t>Quiero un sistema para registrar y dar seguimiento a las visitas de los clientes, tanto para ventas como para servicios,</w:t>
+      </w:r>
+    </w:p>
+    <w:p>
+      <w:pPr>
+        <w:pStyle w:val="NormalWeb"/>
+        <w:rPr>
+          <w:rFonts w:ascii="Arial" w:hAnsi="Arial" w:cs="Arial"/>
+          <w:lang w:val="es-GT"/>
+        </w:rPr>
+      </w:pPr>
+      <w:r>
+        <w:rPr>
+          <w:rFonts w:ascii="Arial" w:hAnsi="Arial" w:cs="Arial"/>
+          <w:lang w:val="es-GT"/>
+        </w:rPr>
+        <w:t>Para organizar de manera eficiente la agenda y asegurarme de que todos los clientes reciban una atención adecuada y puntual.</w:t>
+      </w:r>
+    </w:p>
+    <w:p>
+      <w:pPr>
+        <w:spacing w:before="100" w:beforeAutospacing="1" w:after="100" w:afterAutospacing="1" w:line="240" w:lineRule="auto"/>
+        <w:rPr>
+          <w:rFonts w:ascii="Arial" w:eastAsia="Times New Roman" w:hAnsi="Arial" w:cs="Arial"/>
+          <w:b/>
+          <w:bCs/>
+          <w:sz w:val="24"/>
+          <w:szCs w:val="24"/>
+          <w:lang w:val="es-419" w:eastAsia="es-419"/>
+        </w:rPr>
+      </w:pPr>
+    </w:p>
+    <w:p>
+      <w:pPr>
+        <w:spacing w:before="100" w:beforeAutospacing="1" w:after="100" w:afterAutospacing="1" w:line="240" w:lineRule="auto"/>
+        <w:rPr>
+          <w:rFonts w:ascii="Arial" w:eastAsia="Times New Roman" w:hAnsi="Arial" w:cs="Arial"/>
+          <w:b/>
+          <w:bCs/>
+          <w:sz w:val="24"/>
+          <w:szCs w:val="24"/>
+          <w:lang w:val="es-419" w:eastAsia="es-419"/>
+        </w:rPr>
+      </w:pPr>
+      <w:r>
+        <w:rPr>
+          <w:rFonts w:ascii="Arial" w:eastAsia="Times New Roman" w:hAnsi="Arial" w:cs="Arial"/>
+          <w:b/>
+          <w:bCs/>
+          <w:sz w:val="24"/>
+          <w:szCs w:val="24"/>
+          <w:lang w:val="es-419" w:eastAsia="es-419"/>
+        </w:rPr>
+        <w:t xml:space="preserve">HISTORIAS </w:t>
+      </w:r>
+      <w:r>
+        <w:rPr>
+          <w:rFonts w:ascii="Arial" w:eastAsia="Times New Roman" w:hAnsi="Arial" w:cs="Arial"/>
+          <w:b/>
+          <w:bCs/>
+          <w:sz w:val="24"/>
+          <w:szCs w:val="24"/>
+          <w:lang w:val="es-419" w:eastAsia="es-419"/>
+        </w:rPr>
+        <w:t>VENTAS</w:t>
+      </w:r>
+    </w:p>
+    <w:p>
+      <w:pPr>
+        <w:spacing w:line="278" w:lineRule="auto"/>
+        <w:rPr>
+          <w:b/>
+          <w:bCs/>
+          <w:sz w:val="28"/>
+          <w:szCs w:val="28"/>
+        </w:rPr>
+      </w:pPr>
+      <w:r>
+        <w:rPr>
+          <w:b/>
+          <w:bCs/>
+          <w:sz w:val="28"/>
+          <w:szCs w:val="28"/>
+        </w:rPr>
+        <w:t>HUEC-001</w:t>
+      </w:r>
+    </w:p>
+    <w:p>
+      <w:pPr>
+        <w:spacing w:line="278" w:lineRule="auto"/>
+        <w:rPr>
+          <w:sz w:val="28"/>
+          <w:szCs w:val="28"/>
+        </w:rPr>
+      </w:pPr>
+      <w:r>
+        <w:rPr>
+          <w:b/>
+          <w:bCs/>
+          <w:sz w:val="28"/>
+          <w:szCs w:val="28"/>
+        </w:rPr>
+        <w:t>Como</w:t>
+      </w:r>
+      <w:r>
+        <w:rPr>
+          <w:sz w:val="28"/>
+          <w:szCs w:val="28"/>
+        </w:rPr>
+        <w:t xml:space="preserve"> gerente y empleado,</w:t>
+      </w:r>
+      <w:r>
+        <w:rPr>
+          <w:sz w:val="28"/>
+          <w:szCs w:val="28"/>
+        </w:rPr>
+        <w:br/>
+      </w:r>
+      <w:r>
+        <w:rPr>
+          <w:b/>
+          <w:bCs/>
+          <w:sz w:val="28"/>
+          <w:szCs w:val="28"/>
+        </w:rPr>
+        <w:t>quiero</w:t>
+      </w:r>
+      <w:r>
+        <w:rPr>
+          <w:sz w:val="28"/>
+          <w:szCs w:val="28"/>
+        </w:rPr>
+        <w:t xml:space="preserve"> tener datos importantes de la venta como el cliente que la compró, el empleado que vendió y cuando fue</w:t>
+      </w:r>
+      <w:r>
+        <w:rPr>
+          <w:sz w:val="28"/>
+          <w:szCs w:val="28"/>
+        </w:rPr>
+        <w:br/>
+      </w:r>
+      <w:r>
+        <w:rPr>
+          <w:b/>
+          <w:bCs/>
+          <w:sz w:val="28"/>
+          <w:szCs w:val="28"/>
+        </w:rPr>
+        <w:t>para</w:t>
+      </w:r>
+      <w:r>
+        <w:rPr>
+          <w:sz w:val="28"/>
+          <w:szCs w:val="28"/>
+        </w:rPr>
+        <w:t xml:space="preserve"> llevar el control de las ventas realizadas.</w:t>
+      </w:r>
+    </w:p>
+    <w:p>
+      <w:pPr>
+        <w:spacing w:line="278" w:lineRule="auto"/>
+        <w:rPr>
+          <w:sz w:val="28"/>
+          <w:szCs w:val="28"/>
+        </w:rPr>
+      </w:pPr>
+    </w:p>
+    <w:p>
+      <w:pPr>
+        <w:spacing w:line="278" w:lineRule="auto"/>
+        <w:rPr>
+          <w:b/>
+          <w:bCs/>
+          <w:sz w:val="28"/>
+          <w:szCs w:val="28"/>
+        </w:rPr>
+      </w:pPr>
+      <w:r>
+        <w:rPr>
+          <w:b/>
+          <w:bCs/>
+          <w:sz w:val="28"/>
+          <w:szCs w:val="28"/>
+        </w:rPr>
+        <w:t>HUEC-002</w:t>
+      </w:r>
+    </w:p>
+    <w:p>
+      <w:pPr>
+        <w:spacing w:line="278" w:lineRule="auto"/>
+        <w:rPr>
+          <w:sz w:val="28"/>
+          <w:szCs w:val="28"/>
+        </w:rPr>
+      </w:pPr>
+      <w:r>
+        <w:rPr>
+          <w:b/>
+          <w:bCs/>
+          <w:sz w:val="28"/>
+          <w:szCs w:val="28"/>
+        </w:rPr>
+        <w:t>Como</w:t>
+      </w:r>
+      <w:r>
+        <w:rPr>
+          <w:sz w:val="28"/>
+          <w:szCs w:val="28"/>
+        </w:rPr>
+        <w:t xml:space="preserve"> empleado,</w:t>
+      </w:r>
+      <w:r>
+        <w:rPr>
+          <w:sz w:val="28"/>
+          <w:szCs w:val="28"/>
+        </w:rPr>
+        <w:br/>
+      </w:r>
+      <w:r>
+        <w:rPr>
+          <w:b/>
+          <w:bCs/>
+          <w:sz w:val="28"/>
+          <w:szCs w:val="28"/>
+        </w:rPr>
+        <w:t>quiero</w:t>
+      </w:r>
+      <w:r>
+        <w:rPr>
+          <w:sz w:val="28"/>
+          <w:szCs w:val="28"/>
+        </w:rPr>
+        <w:t xml:space="preserve"> agregar cada venta en un sistema,</w:t>
+      </w:r>
+      <w:r>
+        <w:rPr>
+          <w:sz w:val="28"/>
+          <w:szCs w:val="28"/>
+        </w:rPr>
+        <w:br/>
+      </w:r>
+      <w:r>
+        <w:rPr>
+          <w:b/>
+          <w:bCs/>
+          <w:sz w:val="28"/>
+          <w:szCs w:val="28"/>
+        </w:rPr>
+        <w:t>para</w:t>
+      </w:r>
+      <w:r>
+        <w:rPr>
+          <w:sz w:val="28"/>
+          <w:szCs w:val="28"/>
+        </w:rPr>
+        <w:t xml:space="preserve"> </w:t>
+      </w:r>
+      <w:r>
+        <w:rPr>
+          <w:sz w:val="28"/>
+          <w:szCs w:val="28"/>
+        </w:rPr>
+        <w:t>poder llevar el control de a que cliente le vendí</w:t>
+      </w:r>
+      <w:r>
+        <w:rPr>
+          <w:sz w:val="28"/>
+          <w:szCs w:val="28"/>
+        </w:rPr>
+        <w:t>.</w:t>
+      </w:r>
+    </w:p>
+    <w:p>
+      <w:pPr>
+        <w:spacing w:line="278" w:lineRule="auto"/>
+        <w:rPr>
+          <w:sz w:val="28"/>
+          <w:szCs w:val="28"/>
+        </w:rPr>
+      </w:pPr>
+    </w:p>
+    <w:p>
+      <w:pPr>
+        <w:spacing w:line="278" w:lineRule="auto"/>
+        <w:rPr>
+          <w:b/>
+          <w:bCs/>
+        </w:rPr>
+      </w:pPr>
+    </w:p>
+    <w:p>
+      <w:pPr>
+        <w:spacing w:line="278" w:lineRule="auto"/>
+        <w:rPr>
+          <w:b/>
+          <w:bCs/>
+        </w:rPr>
+      </w:pPr>
+    </w:p>
+    <w:p>
+      <w:pPr>
+        <w:spacing w:line="278" w:lineRule="auto"/>
+        <w:rPr>
+          <w:b/>
+          <w:bCs/>
+          <w:sz w:val="28"/>
+          <w:szCs w:val="28"/>
+        </w:rPr>
+      </w:pPr>
+      <w:r>
+        <w:rPr>
+          <w:b/>
+          <w:bCs/>
+          <w:sz w:val="28"/>
+          <w:szCs w:val="28"/>
+        </w:rPr>
+        <w:lastRenderedPageBreak/>
+        <w:t>HUEC-003</w:t>
+      </w:r>
+    </w:p>
+    <w:p>
+      <w:pPr>
+        <w:spacing w:line="278" w:lineRule="auto"/>
+        <w:rPr>
+          <w:sz w:val="28"/>
+          <w:szCs w:val="28"/>
+        </w:rPr>
+      </w:pPr>
+      <w:r>
+        <w:rPr>
+          <w:b/>
+          <w:bCs/>
+          <w:sz w:val="28"/>
+          <w:szCs w:val="28"/>
+        </w:rPr>
+        <w:t>Como</w:t>
+      </w:r>
+      <w:r>
+        <w:rPr>
+          <w:sz w:val="28"/>
+          <w:szCs w:val="28"/>
+        </w:rPr>
+        <w:t xml:space="preserve"> empleado,</w:t>
+      </w:r>
+      <w:r>
+        <w:rPr>
+          <w:sz w:val="28"/>
+          <w:szCs w:val="28"/>
+        </w:rPr>
+        <w:br/>
+      </w:r>
+      <w:r>
+        <w:rPr>
+          <w:b/>
+          <w:bCs/>
+          <w:sz w:val="28"/>
+          <w:szCs w:val="28"/>
+        </w:rPr>
+        <w:t>quiero</w:t>
+      </w:r>
+      <w:r>
+        <w:rPr>
+          <w:sz w:val="28"/>
+          <w:szCs w:val="28"/>
+        </w:rPr>
+        <w:t xml:space="preserve"> poder visualizar las ventas,</w:t>
+      </w:r>
+      <w:r>
+        <w:rPr>
+          <w:sz w:val="28"/>
+          <w:szCs w:val="28"/>
+        </w:rPr>
+        <w:br/>
+      </w:r>
+      <w:r>
+        <w:rPr>
+          <w:b/>
+          <w:bCs/>
+          <w:sz w:val="28"/>
+          <w:szCs w:val="28"/>
+        </w:rPr>
+        <w:t>para</w:t>
+      </w:r>
+      <w:r>
+        <w:rPr>
+          <w:sz w:val="28"/>
+          <w:szCs w:val="28"/>
+        </w:rPr>
+        <w:t xml:space="preserve"> poder hacer un reporte.</w:t>
+      </w:r>
+    </w:p>
+    <w:p>
+      <w:pPr>
+        <w:spacing w:line="278" w:lineRule="auto"/>
+        <w:rPr>
+          <w:sz w:val="28"/>
+          <w:szCs w:val="28"/>
+          <w:u w:val="single"/>
+        </w:rPr>
+      </w:pPr>
+    </w:p>
+    <w:p>
+      <w:pPr>
+        <w:spacing w:line="278" w:lineRule="auto"/>
+        <w:rPr>
+          <w:sz w:val="28"/>
+          <w:szCs w:val="28"/>
+          <w:u w:val="single"/>
+        </w:rPr>
+      </w:pPr>
+    </w:p>
+    <w:p>
+      <w:pPr>
+        <w:spacing w:line="278" w:lineRule="auto"/>
+        <w:rPr>
+          <w:sz w:val="28"/>
+          <w:szCs w:val="28"/>
+          <w:u w:val="single"/>
+        </w:rPr>
+      </w:pPr>
+    </w:p>
+    <w:p>
+      <w:pPr>
+        <w:spacing w:line="278" w:lineRule="auto"/>
+        <w:rPr>
+          <w:sz w:val="28"/>
+          <w:szCs w:val="28"/>
+        </w:rPr>
+      </w:pPr>
+    </w:p>
+    <w:p>
+      <w:pPr>
+        <w:spacing w:line="278" w:lineRule="auto"/>
+        <w:rPr>
+          <w:rFonts w:ascii="Arial" w:hAnsi="Arial" w:cs="Arial"/>
+          <w:b/>
+          <w:sz w:val="28"/>
+          <w:szCs w:val="28"/>
+        </w:rPr>
+      </w:pPr>
+      <w:r>
+        <w:rPr>
+          <w:rFonts w:ascii="Arial" w:hAnsi="Arial" w:cs="Arial"/>
+          <w:b/>
+          <w:sz w:val="28"/>
+          <w:szCs w:val="28"/>
+        </w:rPr>
+        <w:t>Historias Clientes</w:t>
+      </w:r>
+    </w:p>
+    <w:p>
+      <w:pPr>
+        <w:spacing w:line="278" w:lineRule="auto"/>
+        <w:rPr>
+          <w:rFonts w:ascii="Arial" w:hAnsi="Arial" w:cs="Arial"/>
+          <w:b/>
+          <w:sz w:val="28"/>
+          <w:szCs w:val="28"/>
+        </w:rPr>
+      </w:pPr>
+    </w:p>
+    <w:p>
+      <w:pPr>
+        <w:spacing w:line="278" w:lineRule="auto"/>
+        <w:rPr>
+          <w:rFonts w:ascii="Arial" w:hAnsi="Arial" w:cs="Arial"/>
+          <w:b/>
+          <w:sz w:val="28"/>
+          <w:szCs w:val="28"/>
+        </w:rPr>
+      </w:pPr>
+      <w:r>
+        <w:rPr>
+          <w:rFonts w:ascii="Arial" w:hAnsi="Arial" w:cs="Arial"/>
+          <w:b/>
+          <w:sz w:val="28"/>
+          <w:szCs w:val="28"/>
+        </w:rPr>
+        <w:t xml:space="preserve">HUAG-001: </w:t>
+      </w:r>
+    </w:p>
+    <w:p>
+      <w:pPr>
+        <w:spacing w:line="278" w:lineRule="auto"/>
+        <w:rPr>
+          <w:rFonts w:ascii="Arial" w:hAnsi="Arial" w:cs="Arial"/>
+          <w:sz w:val="28"/>
+          <w:szCs w:val="28"/>
+        </w:rPr>
+      </w:pPr>
+      <w:r>
+        <w:rPr>
+          <w:rFonts w:ascii="Arial" w:hAnsi="Arial" w:cs="Arial"/>
+          <w:b/>
+          <w:sz w:val="28"/>
+          <w:szCs w:val="28"/>
+        </w:rPr>
+        <w:t>Como:</w:t>
+      </w:r>
+      <w:r>
+        <w:rPr>
+          <w:rFonts w:ascii="Arial" w:hAnsi="Arial" w:cs="Arial"/>
+          <w:sz w:val="28"/>
+          <w:szCs w:val="28"/>
+        </w:rPr>
+        <w:t xml:space="preserve"> Cliente interesado en adquirir un carro</w:t>
+      </w:r>
+    </w:p>
+    <w:p>
+      <w:pPr>
+        <w:spacing w:line="278" w:lineRule="auto"/>
+        <w:rPr>
+          <w:rFonts w:ascii="Arial" w:hAnsi="Arial" w:cs="Arial"/>
+          <w:sz w:val="28"/>
+          <w:szCs w:val="28"/>
+        </w:rPr>
+      </w:pPr>
+      <w:r>
+        <w:rPr>
+          <w:rFonts w:ascii="Arial" w:hAnsi="Arial" w:cs="Arial"/>
+          <w:b/>
+          <w:sz w:val="28"/>
+          <w:szCs w:val="28"/>
+        </w:rPr>
+        <w:t>Quiero:</w:t>
+      </w:r>
+      <w:r>
+        <w:rPr>
+          <w:rFonts w:ascii="Arial" w:hAnsi="Arial" w:cs="Arial"/>
+          <w:sz w:val="28"/>
+          <w:szCs w:val="28"/>
+        </w:rPr>
+        <w:t xml:space="preserve"> Poder buscar los vehículos que están disponibles por marca, modelo, año y precio</w:t>
+      </w:r>
+    </w:p>
+    <w:p>
+      <w:pPr>
+        <w:spacing w:line="278" w:lineRule="auto"/>
+        <w:rPr>
+          <w:rFonts w:ascii="Arial" w:hAnsi="Arial" w:cs="Arial"/>
+          <w:sz w:val="28"/>
+          <w:szCs w:val="28"/>
+        </w:rPr>
+      </w:pPr>
+      <w:r>
+        <w:rPr>
+          <w:rFonts w:ascii="Arial" w:hAnsi="Arial" w:cs="Arial"/>
+          <w:b/>
+          <w:sz w:val="28"/>
+          <w:szCs w:val="28"/>
+        </w:rPr>
+        <w:t>Para:</w:t>
+      </w:r>
+      <w:r>
+        <w:rPr>
+          <w:rFonts w:ascii="Arial" w:hAnsi="Arial" w:cs="Arial"/>
+          <w:sz w:val="28"/>
+          <w:szCs w:val="28"/>
+        </w:rPr>
+        <w:t xml:space="preserve"> Encontrar fácilmente el carro que se ajuste a mis necesidades y presupuesto.</w:t>
+      </w:r>
+    </w:p>
+    <w:p>
+      <w:pPr>
+        <w:spacing w:line="278" w:lineRule="auto"/>
+        <w:rPr>
+          <w:rFonts w:ascii="Arial" w:hAnsi="Arial" w:cs="Arial"/>
+          <w:sz w:val="28"/>
+          <w:szCs w:val="28"/>
+        </w:rPr>
+      </w:pPr>
+    </w:p>
+    <w:p>
+      <w:pPr>
+        <w:spacing w:line="278" w:lineRule="auto"/>
+        <w:rPr>
+          <w:rFonts w:ascii="Arial" w:hAnsi="Arial" w:cs="Arial"/>
+          <w:b/>
+          <w:sz w:val="28"/>
+          <w:szCs w:val="28"/>
+        </w:rPr>
+      </w:pPr>
+      <w:r>
+        <w:rPr>
+          <w:rFonts w:ascii="Arial" w:hAnsi="Arial" w:cs="Arial"/>
+          <w:b/>
+          <w:sz w:val="28"/>
+          <w:szCs w:val="28"/>
+        </w:rPr>
+        <w:t xml:space="preserve">HUAG-002: </w:t>
+      </w:r>
+    </w:p>
+    <w:p>
+      <w:pPr>
+        <w:spacing w:line="278" w:lineRule="auto"/>
+        <w:rPr>
+          <w:rFonts w:ascii="Arial" w:hAnsi="Arial" w:cs="Arial"/>
+          <w:sz w:val="28"/>
+          <w:szCs w:val="28"/>
+        </w:rPr>
+      </w:pPr>
+      <w:r>
+        <w:rPr>
+          <w:rFonts w:ascii="Arial" w:hAnsi="Arial" w:cs="Arial"/>
+          <w:b/>
+          <w:sz w:val="28"/>
+          <w:szCs w:val="28"/>
+        </w:rPr>
+        <w:t>Como:</w:t>
+      </w:r>
+      <w:r>
+        <w:rPr>
+          <w:rFonts w:ascii="Arial" w:hAnsi="Arial" w:cs="Arial"/>
+          <w:sz w:val="28"/>
+          <w:szCs w:val="28"/>
+        </w:rPr>
+        <w:t xml:space="preserve"> Cliente que acaba de adquirir un carro</w:t>
+      </w:r>
+    </w:p>
+    <w:p>
+      <w:pPr>
+        <w:spacing w:line="278" w:lineRule="auto"/>
+        <w:rPr>
+          <w:rFonts w:ascii="Arial" w:hAnsi="Arial" w:cs="Arial"/>
+          <w:sz w:val="28"/>
+          <w:szCs w:val="28"/>
+        </w:rPr>
+      </w:pPr>
+      <w:r>
+        <w:rPr>
+          <w:rFonts w:ascii="Arial" w:hAnsi="Arial" w:cs="Arial"/>
+          <w:b/>
+          <w:sz w:val="28"/>
+          <w:szCs w:val="28"/>
+        </w:rPr>
+        <w:t>Quiero:</w:t>
+      </w:r>
+      <w:r>
+        <w:rPr>
+          <w:rFonts w:ascii="Arial" w:hAnsi="Arial" w:cs="Arial"/>
+          <w:sz w:val="28"/>
+          <w:szCs w:val="28"/>
+        </w:rPr>
+        <w:t xml:space="preserve"> Poder ver las opciones de seguros disponibles y contratar un seguro para mi carro</w:t>
+      </w:r>
+    </w:p>
+    <w:p>
+      <w:pPr>
+        <w:spacing w:line="278" w:lineRule="auto"/>
+        <w:rPr>
+          <w:rFonts w:ascii="Arial" w:hAnsi="Arial" w:cs="Arial"/>
+          <w:sz w:val="28"/>
+          <w:szCs w:val="28"/>
+        </w:rPr>
+      </w:pPr>
+      <w:r>
+        <w:rPr>
+          <w:rFonts w:ascii="Arial" w:hAnsi="Arial" w:cs="Arial"/>
+          <w:b/>
+          <w:sz w:val="28"/>
+          <w:szCs w:val="28"/>
+        </w:rPr>
+        <w:t>Para:</w:t>
+      </w:r>
+      <w:r>
+        <w:rPr>
+          <w:rFonts w:ascii="Arial" w:hAnsi="Arial" w:cs="Arial"/>
+          <w:sz w:val="28"/>
+          <w:szCs w:val="28"/>
+        </w:rPr>
+        <w:t xml:space="preserve"> Tener protección y gestionar la información de mi póliza de forma centralizada.</w:t>
+      </w:r>
+    </w:p>
+    <w:p>
+      <w:pPr>
+        <w:spacing w:line="278" w:lineRule="auto"/>
+        <w:rPr>
+          <w:rFonts w:ascii="Arial" w:hAnsi="Arial" w:cs="Arial"/>
+          <w:sz w:val="28"/>
+          <w:szCs w:val="28"/>
+        </w:rPr>
+      </w:pPr>
+    </w:p>
+    <w:p>
+      <w:pPr>
+        <w:spacing w:line="278" w:lineRule="auto"/>
+        <w:rPr>
+          <w:rFonts w:ascii="Arial" w:hAnsi="Arial" w:cs="Arial"/>
+          <w:sz w:val="28"/>
+          <w:szCs w:val="28"/>
+        </w:rPr>
+      </w:pPr>
+    </w:p>
+    <w:p>
+      <w:pPr>
+        <w:spacing w:line="278" w:lineRule="auto"/>
+        <w:rPr>
+          <w:rFonts w:ascii="Arial" w:hAnsi="Arial" w:cs="Arial"/>
+          <w:sz w:val="28"/>
+          <w:szCs w:val="28"/>
+        </w:rPr>
+      </w:pPr>
+    </w:p>
+    <w:p>
+      <w:pPr>
+        <w:spacing w:line="278" w:lineRule="auto"/>
+        <w:rPr>
+          <w:rFonts w:ascii="Arial" w:hAnsi="Arial" w:cs="Arial"/>
+          <w:sz w:val="28"/>
+          <w:szCs w:val="28"/>
+        </w:rPr>
+      </w:pPr>
+    </w:p>
+    <w:p>
+      <w:pPr>
+        <w:spacing w:line="278" w:lineRule="auto"/>
+        <w:rPr>
+          <w:rFonts w:ascii="Arial" w:hAnsi="Arial" w:cs="Arial"/>
+          <w:b/>
+          <w:sz w:val="28"/>
+          <w:szCs w:val="28"/>
+        </w:rPr>
+      </w:pPr>
+      <w:r>
+        <w:rPr>
+          <w:rFonts w:ascii="Arial" w:hAnsi="Arial" w:cs="Arial"/>
+          <w:b/>
+          <w:sz w:val="28"/>
+          <w:szCs w:val="28"/>
+        </w:rPr>
+        <w:t xml:space="preserve">HUAG-003: </w:t>
+      </w:r>
+    </w:p>
+    <w:p>
+      <w:pPr>
+        <w:spacing w:line="278" w:lineRule="auto"/>
+        <w:rPr>
+          <w:rFonts w:ascii="Arial" w:hAnsi="Arial" w:cs="Arial"/>
+          <w:sz w:val="28"/>
+          <w:szCs w:val="28"/>
+        </w:rPr>
+      </w:pPr>
+      <w:r>
+        <w:rPr>
+          <w:rFonts w:ascii="Arial" w:hAnsi="Arial" w:cs="Arial"/>
+          <w:b/>
+          <w:sz w:val="28"/>
+          <w:szCs w:val="28"/>
+        </w:rPr>
+        <w:t>Como:</w:t>
+      </w:r>
+      <w:r>
+        <w:rPr>
+          <w:rFonts w:ascii="Arial" w:hAnsi="Arial" w:cs="Arial"/>
+          <w:sz w:val="28"/>
+          <w:szCs w:val="28"/>
+        </w:rPr>
+        <w:t xml:space="preserve"> Cliente interesado en futuros modelos de carros</w:t>
+      </w:r>
+    </w:p>
+    <w:p>
+      <w:pPr>
+        <w:spacing w:line="278" w:lineRule="auto"/>
+        <w:rPr>
+          <w:rFonts w:ascii="Arial" w:hAnsi="Arial" w:cs="Arial"/>
+          <w:sz w:val="28"/>
+          <w:szCs w:val="28"/>
+        </w:rPr>
+      </w:pPr>
+      <w:r>
+        <w:rPr>
+          <w:rFonts w:ascii="Arial" w:hAnsi="Arial" w:cs="Arial"/>
+          <w:b/>
+          <w:sz w:val="28"/>
+          <w:szCs w:val="28"/>
+        </w:rPr>
+        <w:t>Quiero:</w:t>
+      </w:r>
+      <w:r>
+        <w:rPr>
+          <w:rFonts w:ascii="Arial" w:hAnsi="Arial" w:cs="Arial"/>
+          <w:sz w:val="28"/>
+          <w:szCs w:val="28"/>
+        </w:rPr>
+        <w:t xml:space="preserve"> Poder ver qué nuevos modelos o variantes de carros se espera que estén disponibles pronto</w:t>
+      </w:r>
+    </w:p>
+    <w:p>
+      <w:pPr>
+        <w:spacing w:line="278" w:lineRule="auto"/>
+        <w:rPr>
+          <w:rFonts w:ascii="Arial" w:hAnsi="Arial" w:cs="Arial"/>
+          <w:sz w:val="28"/>
+          <w:szCs w:val="28"/>
+        </w:rPr>
+      </w:pPr>
+      <w:r>
+        <w:rPr>
+          <w:rFonts w:ascii="Arial" w:hAnsi="Arial" w:cs="Arial"/>
+          <w:b/>
+          <w:sz w:val="28"/>
+          <w:szCs w:val="28"/>
+        </w:rPr>
+        <w:t>Para:</w:t>
+      </w:r>
+      <w:r>
+        <w:rPr>
+          <w:rFonts w:ascii="Arial" w:hAnsi="Arial" w:cs="Arial"/>
+          <w:sz w:val="28"/>
+          <w:szCs w:val="28"/>
+        </w:rPr>
+        <w:t xml:space="preserve"> Planificar mi próxima compra o estar al tanto de las novedades que la empresa ofrecerá.</w:t>
+      </w:r>
+    </w:p>
+    <w:p>
+      <w:pPr>
+        <w:spacing w:line="278" w:lineRule="auto"/>
+        <w:rPr>
+          <w:sz w:val="28"/>
+          <w:szCs w:val="28"/>
+          <w:u w:val="single"/>
+        </w:rPr>
+      </w:pPr>
+    </w:p>
+    <w:p>
+      <w:pPr>
+        <w:spacing w:before="100" w:beforeAutospacing="1" w:after="100" w:afterAutospacing="1" w:line="240" w:lineRule="auto"/>
+        <w:rPr>
+          <w:rFonts w:ascii="Arial" w:eastAsia="Times New Roman" w:hAnsi="Arial" w:cs="Arial"/>
+          <w:b/>
+          <w:bCs/>
+          <w:sz w:val="24"/>
+          <w:szCs w:val="24"/>
+          <w:lang w:eastAsia="es-419"/>
+        </w:rPr>
+      </w:pPr>
+    </w:p>
+    <w:p>
+      <w:pPr>
+        <w:pStyle w:val="NormalWeb"/>
+        <w:rPr>
+          <w:rFonts w:ascii="Arial" w:hAnsi="Arial" w:cs="Arial"/>
+          <w:lang w:val="es-GT"/>
+        </w:rPr>
+      </w:pPr>
+    </w:p>
+    <w:p>
+      <w:pPr>
+        <w:pStyle w:val="NormalWeb"/>
+        <w:rPr>
+          <w:rFonts w:ascii="Arial" w:hAnsi="Arial" w:cs="Arial"/>
+          <w:lang w:val="es-GT"/>
+        </w:rPr>
+      </w:pPr>
+    </w:p>
+    <w:p>
+      <w:pPr>
+        <w:pStyle w:val="NormalWeb"/>
+        <w:rPr>
+          <w:rFonts w:ascii="Arial" w:hAnsi="Arial" w:cs="Arial"/>
+          <w:lang w:val="es-GT"/>
+        </w:rPr>
+      </w:pPr>
+    </w:p>
+    <w:p>
+      <w:pPr>
+        <w:pStyle w:val="NormalWeb"/>
+        <w:rPr>
+          <w:rFonts w:ascii="Arial" w:hAnsi="Arial" w:cs="Arial"/>
+          <w:lang w:val="es-GT"/>
+        </w:rPr>
+      </w:pPr>
+    </w:p>
+    <w:p>
+      <w:pPr>
+        <w:pStyle w:val="NormalWeb"/>
+        <w:rPr>
+          <w:rFonts w:ascii="Arial" w:hAnsi="Arial" w:cs="Arial"/>
+          <w:lang w:val="es-GT"/>
+        </w:rPr>
+      </w:pPr>
+    </w:p>
+    <w:p>
+      <w:pPr>
+        <w:pStyle w:val="NormalWeb"/>
+        <w:rPr>
+          <w:rFonts w:ascii="Arial" w:hAnsi="Arial" w:cs="Arial"/>
+          <w:lang w:val="es-GT"/>
+        </w:rPr>
+      </w:pPr>
+    </w:p>
+    <w:p>
+      <w:pPr>
+        <w:pStyle w:val="NormalWeb"/>
+        <w:rPr>
+          <w:rFonts w:ascii="Arial" w:hAnsi="Arial" w:cs="Arial"/>
+          <w:lang w:val="es-GT"/>
+        </w:rPr>
+      </w:pPr>
+    </w:p>
+    <w:p>
+      <w:pPr>
+        <w:pStyle w:val="NormalWeb"/>
+        <w:rPr>
+          <w:rFonts w:ascii="Arial" w:hAnsi="Arial" w:cs="Arial"/>
+          <w:lang w:val="es-GT"/>
+        </w:rPr>
+      </w:pPr>
+      <w:r>
+        <w:rPr>
+          <w:rFonts w:ascii="Arial" w:hAnsi="Arial" w:cs="Arial"/>
+          <w:lang w:val="es-GT"/>
+        </w:rPr>
+        <w:t>Modelo Entidad-Relación De concesionario de Vehículos</w:t>
+      </w:r>
+    </w:p>
+    <w:p>
+      <w:pPr>
+        <w:pStyle w:val="NormalWeb"/>
+        <w:rPr>
+          <w:rFonts w:ascii="Arial" w:hAnsi="Arial" w:cs="Arial"/>
+          <w:lang w:val="es-GT"/>
+        </w:rPr>
+      </w:pPr>
+      <w:r>
+        <w:rPr>
+          <w:rFonts w:ascii="Arial" w:hAnsi="Arial" w:cs="Arial"/>
+          <w:noProof/>
+          <w:lang w:val="es-GT" w:eastAsia="es-GT"/>
+        </w:rPr>
+        <w:drawing>
+          <wp:anchor distT="0" distB="0" distL="114300" distR="114300" simplePos="0" relativeHeight="251658240" behindDoc="1" locked="0" layoutInCell="1" allowOverlap="1" wp14:anchorId="3D2CDBB2" wp14:editId="5D660DEC">
+            <wp:simplePos x="0" y="0"/>
+            <wp:positionH relativeFrom="margin">
+              <wp:posOffset>-880110</wp:posOffset>
+            </wp:positionH>
+            <wp:positionV relativeFrom="paragraph">
+              <wp:posOffset>318135</wp:posOffset>
+            </wp:positionV>
+            <wp:extent cx="7404735" cy="6048375"/>
+            <wp:effectExtent l="0" t="0" r="5715" b="9525"/>
+            <wp:wrapNone/>
+            <wp:docPr id="296774087" name="Imagen 1"/>
+            <wp:cNvGraphicFramePr>
+              <a:graphicFrameLocks xmlns:a="http://schemas.openxmlformats.org/drawingml/2006/main" noChangeAspect="1"/>
+            </wp:cNvGraphicFramePr>
+            <a:graphic xmlns:a="http://schemas.openxmlformats.org/drawingml/2006/main">
+              <a:graphicData uri="http://schemas.openxmlformats.org/drawingml/2006/picture">
+                <pic:pic xmlns:pic="http://schemas.openxmlformats.org/drawingml/2006/picture">
+                  <pic:nvPicPr>
+                    <pic:cNvPr id="0" name="Picture 1"/>
+                    <pic:cNvPicPr>
+                      <a:picLocks noChangeAspect="1" noChangeArrowheads="1"/>
+                    </pic:cNvPicPr>
+                  </pic:nvPicPr>
+                  <pic:blipFill>
+                    <a:blip r:embed="rId12">
+                      <a:extLst>
+                        <a:ext uri="{28A0092B-C50C-407E-A947-70E740481C1C}">
+                          <a14:useLocalDpi xmlns:a14="http://schemas.microsoft.com/office/drawing/2010/main" val="0"/>
+                        </a:ext>
+                      </a:extLst>
+                    </a:blip>
+                    <a:srcRect/>
+                    <a:stretch>
+                      <a:fillRect/>
+                    </a:stretch>
+                  </pic:blipFill>
+                  <pic:spPr bwMode="auto">
+                    <a:xfrm>
+                      <a:off x="0" y="0"/>
+                      <a:ext cx="7404735" cy="6048375"/>
+                    </a:xfrm>
+                    <a:prstGeom prst="rect">
+                      <a:avLst/>
+                    </a:prstGeom>
+                    <a:noFill/>
+                    <a:ln>
+                      <a:noFill/>
+                    </a:ln>
+                  </pic:spPr>
+                </pic:pic>
+              </a:graphicData>
+            </a:graphic>
+            <wp14:sizeRelH relativeFrom="margin">
+              <wp14:pctWidth>0</wp14:pctWidth>
+            </wp14:sizeRelH>
+            <wp14:sizeRelV relativeFrom="margin">
+              <wp14:pctHeight>0</wp14:pctHeight>
+            </wp14:sizeRelV>
+          </wp:anchor>
+        </w:drawing>
+      </w:r>
+    </w:p>
+    <w:p>
+      <w:pPr>
+        <w:pStyle w:val="NormalWeb"/>
+        <w:rPr>
+          <w:rFonts w:ascii="Arial" w:hAnsi="Arial" w:cs="Arial"/>
+          <w:lang w:val="es-GT"/>
+        </w:rPr>
+      </w:pPr>
+    </w:p>
+    <w:p>
+      <w:pPr>
+        <w:pStyle w:val="NormalWeb"/>
+        <w:rPr>
+          <w:rFonts w:ascii="Arial" w:hAnsi="Arial" w:cs="Arial"/>
+          <w:lang w:val="es-GT"/>
+        </w:rPr>
+      </w:pPr>
+    </w:p>
+    <w:p>
+      <w:pPr>
+        <w:pStyle w:val="Sinespaciado"/>
+        <w:tabs>
+          <w:tab w:val="left" w:pos="5670"/>
+        </w:tabs>
+        <w:spacing w:line="276" w:lineRule="auto"/>
+        <w:rPr>
+          <w:rFonts w:ascii="Arial" w:hAnsi="Arial" w:cs="Arial"/>
+        </w:rPr>
+      </w:pPr>
+    </w:p>
+    <w:p/>
+    <w:p/>
+    <w:p/>
+    <w:p/>
+    <w:p/>
+    <w:p/>
+    <w:p/>
+    <w:p/>
+    <w:p/>
+    <w:p/>
+    <w:p/>
+    <w:p/>
+    <w:p/>
+    <w:p/>
+    <w:p/>
+    <w:p/>
+    <w:p/>
+    <w:p/>
+    <w:p>
+      <w:pPr>
+        <w:rPr>
+          <w:rFonts w:ascii="Arial" w:eastAsiaTheme="minorHAnsi" w:hAnsi="Arial" w:cs="Arial"/>
+        </w:rPr>
+      </w:pPr>
+    </w:p>
+    <w:p>
+      <w:pPr>
+        <w:jc w:val="center"/>
+      </w:pPr>
+    </w:p>
+    <w:p>
+      <w:pPr>
+        <w:jc w:val="center"/>
+      </w:pPr>
+    </w:p>
+    <w:p>
+      <w:pPr>
+        <w:jc w:val="center"/>
+      </w:pPr>
+    </w:p>
+    <w:p>
+      <w:pPr>
+        <w:jc w:val="center"/>
+      </w:pPr>
+    </w:p>
+    <w:p>
+      <w:pPr>
+        <w:jc w:val="center"/>
+      </w:pPr>
+    </w:p>
+    <w:p>
+      <w:pPr>
+        <w:jc w:val="center"/>
+      </w:pPr>
+    </w:p>
+    <w:p>
+      <w:pPr>
+        <w:jc w:val="center"/>
+      </w:pPr>
+    </w:p>
+    <w:p>
+      <w:pPr>
+        <w:jc w:val="center"/>
+      </w:pPr>
+    </w:p>
+    <w:p>
+      <w:pPr>
+        <w:jc w:val="center"/>
+      </w:pPr>
+    </w:p>
+    <w:p>
+      <w:pPr>
+        <w:jc w:val="center"/>
+      </w:pPr>
+    </w:p>
+    <w:p>
+      <w:pPr>
+        <w:jc w:val="center"/>
+      </w:pPr>
+    </w:p>
+    <w:p>
+      <w:pPr>
+        <w:jc w:val="center"/>
+      </w:pPr>
+    </w:p>
+    <w:p>
+      <w:pPr>
+        <w:jc w:val="center"/>
+      </w:pPr>
+    </w:p>
+    <w:p>
+      <w:pPr>
+        <w:jc w:val="center"/>
+      </w:pPr>
+    </w:p>
+    <w:p>
+      <w:pPr>
+        <w:jc w:val="center"/>
+      </w:pPr>
+    </w:p>
+    <w:p>
+      <w:pPr>
+        <w:jc w:val="center"/>
+      </w:pPr>
+    </w:p>
+    <w:p>
+      <w:pPr>
+        <w:jc w:val="center"/>
+      </w:pPr>
+    </w:p>
+    <w:p>
+      <w:pPr>
+        <w:jc w:val="center"/>
+      </w:pPr>
+    </w:p>
+    <w:p>
+      <w:pPr>
+        <w:jc w:val="center"/>
+      </w:pPr>
+    </w:p>
+    <w:p>
+      <w:pPr>
+        <w:jc w:val="center"/>
+      </w:pPr>
+    </w:p>
+    <w:p>
+      <w:pPr>
+        <w:jc w:val="center"/>
+      </w:pPr>
+    </w:p>
+    <w:p>
+      <w:pPr>
+        <w:jc w:val="center"/>
+      </w:pPr>
+    </w:p>
+    <w:p>
+      <w:pPr>
+        <w:jc w:val="center"/>
+      </w:pPr>
+    </w:p>
+    <w:p>
+      <w:pPr>
+        <w:jc w:val="center"/>
+      </w:pPr>
+    </w:p>
+    <w:p>
+      <w:pPr>
+        <w:jc w:val="center"/>
+      </w:pPr>
+    </w:p>
+    <w:p>
+      <w:pPr>
+        <w:jc w:val="center"/>
+      </w:pPr>
+    </w:p>
+    <w:p>
+      <w:pPr>
+        <w:jc w:val="center"/>
+      </w:pPr>
+    </w:p>
+    <w:p>
+      <w:pPr>
+        <w:jc w:val="center"/>
+      </w:pPr>
+    </w:p>
+    <w:p>
+      <w:pPr>
+        <w:jc w:val="center"/>
+      </w:pPr>
+    </w:p>
+    <w:p>
+      <w:pPr>
+        <w:jc w:val="center"/>
+      </w:pPr>
+    </w:p>
+    <w:p>
+      <w:pPr>
+        <w:jc w:val="center"/>
+      </w:pPr>
+    </w:p>
+    <w:p>
+      <w:pPr>
+        <w:jc w:val="center"/>
+      </w:pPr>
+    </w:p>
+    <w:p>
+      <w:pPr>
+        <w:jc w:val="center"/>
+      </w:pPr>
+    </w:p>
+    <w:p>
+      <w:pPr>
+        <w:jc w:val="center"/>
+      </w:pPr>
+      <w:r>
+        <w:rPr>
+          <w:noProof/>
+          <w:lang w:eastAsia="es-GT"/>
+        </w:rPr>
+        <w:drawing>
+          <wp:anchor distT="0" distB="0" distL="114300" distR="114300" simplePos="0" relativeHeight="251659264" behindDoc="1" locked="0" layoutInCell="1" allowOverlap="1" wp14:anchorId="1D00A629" wp14:editId="76AA71BC">
+            <wp:simplePos x="0" y="0"/>
+            <wp:positionH relativeFrom="column">
+              <wp:posOffset>-554355</wp:posOffset>
+            </wp:positionH>
+            <wp:positionV relativeFrom="paragraph">
+              <wp:posOffset>1355725</wp:posOffset>
+            </wp:positionV>
+            <wp:extent cx="6111240" cy="6392545"/>
+            <wp:effectExtent l="0" t="0" r="3810" b="8255"/>
+            <wp:wrapNone/>
+            <wp:docPr id="1" name="Imagen 1"/>
+            <wp:cNvGraphicFramePr>
+              <a:graphicFrameLocks xmlns:a="http://schemas.openxmlformats.org/drawingml/2006/main" noChangeAspect="1"/>
+            </wp:cNvGraphicFramePr>
+            <a:graphic xmlns:a="http://schemas.openxmlformats.org/drawingml/2006/main">
+              <a:graphicData uri="http://schemas.openxmlformats.org/drawingml/2006/picture">
+                <pic:pic xmlns:pic="http://schemas.openxmlformats.org/drawingml/2006/picture">
+                  <pic:nvPicPr>
+                    <pic:cNvPr id="1" name="Imagen 1"/>
+                    <pic:cNvPicPr/>
+                  </pic:nvPicPr>
+                  <pic:blipFill>
+                    <a:blip r:embed="rId13">
+                      <a:extLst>
+                        <a:ext uri="{28A0092B-C50C-407E-A947-70E740481C1C}">
+                          <a14:useLocalDpi xmlns:a14="http://schemas.microsoft.com/office/drawing/2010/main" val="0"/>
+                        </a:ext>
+                      </a:extLst>
+                    </a:blip>
+                    <a:stretch>
+                      <a:fillRect/>
+                    </a:stretch>
+                  </pic:blipFill>
+                  <pic:spPr>
+                    <a:xfrm>
+                      <a:off x="0" y="0"/>
+                      <a:ext cx="6111240" cy="6392545"/>
+                    </a:xfrm>
+                    <a:prstGeom prst="rect">
+                      <a:avLst/>
+                    </a:prstGeom>
+                  </pic:spPr>
+                </pic:pic>
+              </a:graphicData>
+            </a:graphic>
+          </wp:anchor>
+        </w:drawing>
+      </w:r>
+      <w:r>
+        <w:t>DIAGRAMA MODELO RELACIONAL</w:t>
+      </w:r>
     </w:p>
     <w:sectPr>
       <w:pgSz w:w="12240" w:h="15840"/>
@@ -619,7 +4222,7 @@
 </file>
 
 <file path=word/comments.xml><?xml version="1.0" encoding="utf-8"?>
-<w:comments xmlns:wpc="http://schemas.microsoft.com/office/word/2010/wordprocessingCanvas" xmlns:cx="http://schemas.microsoft.com/office/drawing/2014/chartex" xmlns:cx1="http://schemas.microsoft.com/office/drawing/2015/9/8/chartex" xmlns:cx2="http://schemas.microsoft.com/office/drawing/2015/10/21/chartex" xmlns:cx3="http://schemas.microsoft.com/office/drawing/2016/5/9/chartex" xmlns:cx4="http://schemas.microsoft.com/office/drawing/2016/5/10/chartex" xmlns:cx5="http://schemas.microsoft.com/office/drawing/2016/5/11/chartex" xmlns:cx6="http://schemas.microsoft.com/office/drawing/2016/5/12/chartex" xmlns:cx7="http://schemas.microsoft.com/office/drawing/2016/5/13/chartex" xmlns:cx8="http://schemas.microsoft.com/office/drawing/2016/5/14/chartex" xmlns:mc="http://schemas.openxmlformats.org/markup-compatibility/2006" xmlns:aink="http://schemas.microsoft.com/office/drawing/2016/ink" xmlns:am3d="http://schemas.microsoft.com/office/drawing/2017/model3d" xmlns:o="urn:schemas-microsoft-com:office:office" xmlns:r="http://schemas.openxmlformats.org/officeDocument/2006/relationships" xmlns:m="http://schemas.openxmlformats.org/officeDocument/2006/math" xmlns:v="urn:schemas-microsoft-com:vml" xmlns:wp14="http://schemas.microsoft.com/office/word/2010/wordprocessingDrawing" xmlns:wp="http://schemas.openxmlformats.org/drawingml/2006/wordprocessingDrawing" xmlns:w10="urn:schemas-microsoft-com:office:word" xmlns:w="http://schemas.openxmlformats.org/wordprocessingml/2006/main" xmlns:w14="http://schemas.microsoft.com/office/word/2010/wordml" xmlns:w15="http://schemas.microsoft.com/office/word/2012/wordml" xmlns:w16cex="http://schemas.microsoft.com/office/word/2018/wordml/cex" xmlns:w16cid="http://schemas.microsoft.com/office/word/2016/wordml/cid" xmlns:w16="http://schemas.microsoft.com/office/word/2018/wordml" xmlns:w16sdtdh="http://schemas.microsoft.com/office/word/2020/wordml/sdtdatahash" xmlns:w16se="http://schemas.microsoft.com/office/word/2015/wordml/symex" xmlns:wpg="http://schemas.microsoft.com/office/word/2010/wordprocessingGroup" xmlns:wpi="http://schemas.microsoft.com/office/word/2010/wordprocessingInk" xmlns:wne="http://schemas.microsoft.com/office/word/2006/wordml" xmlns:wps="http://schemas.microsoft.com/office/word/2010/wordprocessingShape" mc:Ignorable="w14 w15 w16se w16cid w16 w16cex w16sdtdh wp14">
+<w:comments xmlns:wpc="http://schemas.microsoft.com/office/word/2010/wordprocessingCanvas" xmlns:cx="http://schemas.microsoft.com/office/drawing/2014/chartex" xmlns:cx1="http://schemas.microsoft.com/office/drawing/2015/9/8/chartex" xmlns:cx2="http://schemas.microsoft.com/office/drawing/2015/10/21/chartex" xmlns:cx3="http://schemas.microsoft.com/office/drawing/2016/5/9/chartex" xmlns:cx4="http://schemas.microsoft.com/office/drawing/2016/5/10/chartex" xmlns:cx5="http://schemas.microsoft.com/office/drawing/2016/5/11/chartex" xmlns:cx6="http://schemas.microsoft.com/office/drawing/2016/5/12/chartex" xmlns:cx7="http://schemas.microsoft.com/office/drawing/2016/5/13/chartex" xmlns:cx8="http://schemas.microsoft.com/office/drawing/2016/5/14/chartex" xmlns:mc="http://schemas.openxmlformats.org/markup-compatibility/2006" xmlns:aink="http://schemas.microsoft.com/office/drawing/2016/ink" xmlns:am3d="http://schemas.microsoft.com/office/drawing/2017/model3d" xmlns:o="urn:schemas-microsoft-com:office:office" xmlns:oel="http://schemas.microsoft.com/office/2019/extlst" xmlns:r="http://schemas.openxmlformats.org/officeDocument/2006/relationships" xmlns:m="http://schemas.openxmlformats.org/officeDocument/2006/math" xmlns:v="urn:schemas-microsoft-com:vml" xmlns:wp14="http://schemas.microsoft.com/office/word/2010/wordprocessingDrawing" xmlns:wp="http://schemas.openxmlformats.org/drawingml/2006/wordprocessingDrawing" xmlns:w10="urn:schemas-microsoft-com:office:word" xmlns:w="http://schemas.openxmlformats.org/wordprocessingml/2006/main" xmlns:w14="http://schemas.microsoft.com/office/word/2010/wordml" xmlns:w15="http://schemas.microsoft.com/office/word/2012/wordml" xmlns:w16cex="http://schemas.microsoft.com/office/word/2018/wordml/cex" xmlns:w16cid="http://schemas.microsoft.com/office/word/2016/wordml/cid" xmlns:w16="http://schemas.microsoft.com/office/word/2018/wordml" xmlns:w16sdtdh="http://schemas.microsoft.com/office/word/2020/wordml/sdtdatahash" xmlns:w16se="http://schemas.microsoft.com/office/word/2015/wordml/symex" xmlns:wpg="http://schemas.microsoft.com/office/word/2010/wordprocessingGroup" xmlns:wpi="http://schemas.microsoft.com/office/word/2010/wordprocessingInk" xmlns:wne="http://schemas.microsoft.com/office/word/2006/wordml" xmlns:wps="http://schemas.microsoft.com/office/word/2010/wordprocessingShape" mc:Ignorable="w14 w15 w16se w16cid w16 w16cex w16sdtdh wp14">
   <w:comment w:id="0" w:author="Pedro Armas" w:date="2023-11-27T00:25:00Z" w:initials="PA">
     <w:p>
       <w:pPr>
@@ -672,7 +4275,7 @@
 </file>
 
 <file path=word/commentsExtended.xml><?xml version="1.0" encoding="utf-8"?>
-<w15:commentsEx xmlns:wpc="http://schemas.microsoft.com/office/word/2010/wordprocessingCanvas" xmlns:cx="http://schemas.microsoft.com/office/drawing/2014/chartex" xmlns:cx1="http://schemas.microsoft.com/office/drawing/2015/9/8/chartex" xmlns:cx2="http://schemas.microsoft.com/office/drawing/2015/10/21/chartex" xmlns:cx3="http://schemas.microsoft.com/office/drawing/2016/5/9/chartex" xmlns:cx4="http://schemas.microsoft.com/office/drawing/2016/5/10/chartex" xmlns:cx5="http://schemas.microsoft.com/office/drawing/2016/5/11/chartex" xmlns:cx6="http://schemas.microsoft.com/office/drawing/2016/5/12/chartex" xmlns:cx7="http://schemas.microsoft.com/office/drawing/2016/5/13/chartex" xmlns:cx8="http://schemas.microsoft.com/office/drawing/2016/5/14/chartex" xmlns:mc="http://schemas.openxmlformats.org/markup-compatibility/2006" xmlns:aink="http://schemas.microsoft.com/office/drawing/2016/ink" xmlns:am3d="http://schemas.microsoft.com/office/drawing/2017/model3d" xmlns:o="urn:schemas-microsoft-com:office:office" xmlns:r="http://schemas.openxmlformats.org/officeDocument/2006/relationships" xmlns:m="http://schemas.openxmlformats.org/officeDocument/2006/math" xmlns:v="urn:schemas-microsoft-com:vml" xmlns:wp14="http://schemas.microsoft.com/office/word/2010/wordprocessingDrawing" xmlns:wp="http://schemas.openxmlformats.org/drawingml/2006/wordprocessingDrawing" xmlns:w10="urn:schemas-microsoft-com:office:word" xmlns:w="http://schemas.openxmlformats.org/wordprocessingml/2006/main" xmlns:w14="http://schemas.microsoft.com/office/word/2010/wordml" xmlns:w15="http://schemas.microsoft.com/office/word/2012/wordml" xmlns:w16cex="http://schemas.microsoft.com/office/word/2018/wordml/cex" xmlns:w16cid="http://schemas.microsoft.com/office/word/2016/wordml/cid" xmlns:w16="http://schemas.microsoft.com/office/word/2018/wordml" xmlns:w16sdtdh="http://schemas.microsoft.com/office/word/2020/wordml/sdtdatahash" xmlns:w16se="http://schemas.microsoft.com/office/word/2015/wordml/symex" xmlns:wpg="http://schemas.microsoft.com/office/word/2010/wordprocessingGroup" xmlns:wpi="http://schemas.microsoft.com/office/word/2010/wordprocessingInk" xmlns:wne="http://schemas.microsoft.com/office/word/2006/wordml" xmlns:wps="http://schemas.microsoft.com/office/word/2010/wordprocessingShape" mc:Ignorable="w14 w15 w16se w16cid w16 w16cex w16sdtdh wp14">
+<w15:commentsEx xmlns:wpc="http://schemas.microsoft.com/office/word/2010/wordprocessingCanvas" xmlns:cx="http://schemas.microsoft.com/office/drawing/2014/chartex" xmlns:cx1="http://schemas.microsoft.com/office/drawing/2015/9/8/chartex" xmlns:cx2="http://schemas.microsoft.com/office/drawing/2015/10/21/chartex" xmlns:cx3="http://schemas.microsoft.com/office/drawing/2016/5/9/chartex" xmlns:cx4="http://schemas.microsoft.com/office/drawing/2016/5/10/chartex" xmlns:cx5="http://schemas.microsoft.com/office/drawing/2016/5/11/chartex" xmlns:cx6="http://schemas.microsoft.com/office/drawing/2016/5/12/chartex" xmlns:cx7="http://schemas.microsoft.com/office/drawing/2016/5/13/chartex" xmlns:cx8="http://schemas.microsoft.com/office/drawing/2016/5/14/chartex" xmlns:mc="http://schemas.openxmlformats.org/markup-compatibility/2006" xmlns:aink="http://schemas.microsoft.com/office/drawing/2016/ink" xmlns:am3d="http://schemas.microsoft.com/office/drawing/2017/model3d" xmlns:o="urn:schemas-microsoft-com:office:office" xmlns:oel="http://schemas.microsoft.com/office/2019/extlst" xmlns:r="http://schemas.openxmlformats.org/officeDocument/2006/relationships" xmlns:m="http://schemas.openxmlformats.org/officeDocument/2006/math" xmlns:v="urn:schemas-microsoft-com:vml" xmlns:wp14="http://schemas.microsoft.com/office/word/2010/wordprocessingDrawing" xmlns:wp="http://schemas.openxmlformats.org/drawingml/2006/wordprocessingDrawing" xmlns:w10="urn:schemas-microsoft-com:office:word" xmlns:w="http://schemas.openxmlformats.org/wordprocessingml/2006/main" xmlns:w14="http://schemas.microsoft.com/office/word/2010/wordml" xmlns:w15="http://schemas.microsoft.com/office/word/2012/wordml" xmlns:w16cex="http://schemas.microsoft.com/office/word/2018/wordml/cex" xmlns:w16cid="http://schemas.microsoft.com/office/word/2016/wordml/cid" xmlns:w16="http://schemas.microsoft.com/office/word/2018/wordml" xmlns:w16sdtdh="http://schemas.microsoft.com/office/word/2020/wordml/sdtdatahash" xmlns:w16se="http://schemas.microsoft.com/office/word/2015/wordml/symex" xmlns:wpg="http://schemas.microsoft.com/office/word/2010/wordprocessingGroup" xmlns:wpi="http://schemas.microsoft.com/office/word/2010/wordprocessingInk" xmlns:wne="http://schemas.microsoft.com/office/word/2006/wordml" xmlns:wps="http://schemas.microsoft.com/office/word/2010/wordprocessingShape" mc:Ignorable="w14 w15 w16se w16cid w16 w16cex w16sdtdh wp14">
   <w15:commentEx w15:paraId="34D7B734" w15:done="0"/>
   <w15:commentEx w15:paraId="1AF62A36" w15:done="0"/>
   <w15:commentEx w15:paraId="00D7F781" w15:done="0"/>
@@ -680,7 +4283,7 @@
 </file>
 
 <file path=word/commentsExtensible.xml><?xml version="1.0" encoding="utf-8"?>
-<w16cex:commentsExtensible xmlns:wpc="http://schemas.microsoft.com/office/word/2010/wordprocessingCanvas" xmlns:cx="http://schemas.microsoft.com/office/drawing/2014/chartex" xmlns:cx1="http://schemas.microsoft.com/office/drawing/2015/9/8/chartex" xmlns:cx2="http://schemas.microsoft.com/office/drawing/2015/10/21/chartex" xmlns:cx3="http://schemas.microsoft.com/office/drawing/2016/5/9/chartex" xmlns:cx4="http://schemas.microsoft.com/office/drawing/2016/5/10/chartex" xmlns:cx5="http://schemas.microsoft.com/office/drawing/2016/5/11/chartex" xmlns:cx6="http://schemas.microsoft.com/office/drawing/2016/5/12/chartex" xmlns:cx7="http://schemas.microsoft.com/office/drawing/2016/5/13/chartex" xmlns:cx8="http://schemas.microsoft.com/office/drawing/2016/5/14/chartex" xmlns:mc="http://schemas.openxmlformats.org/markup-compatibility/2006" xmlns:aink="http://schemas.microsoft.com/office/drawing/2016/ink" xmlns:am3d="http://schemas.microsoft.com/office/drawing/2017/model3d" xmlns:o="urn:schemas-microsoft-com:office:office" xmlns:r="http://schemas.openxmlformats.org/officeDocument/2006/relationships" xmlns:m="http://schemas.openxmlformats.org/officeDocument/2006/math" xmlns:v="urn:schemas-microsoft-com:vml" xmlns:wp14="http://schemas.microsoft.com/office/word/2010/wordprocessingDrawing" xmlns:wp="http://schemas.openxmlformats.org/drawingml/2006/wordprocessingDrawing" xmlns:w10="urn:schemas-microsoft-com:office:word" xmlns:w="http://schemas.openxmlformats.org/wordprocessingml/2006/main" xmlns:w14="http://schemas.microsoft.com/office/word/2010/wordml" xmlns:w15="http://schemas.microsoft.com/office/word/2012/wordml" xmlns:w16cex="http://schemas.microsoft.com/office/word/2018/wordml/cex" xmlns:w16cid="http://schemas.microsoft.com/office/word/2016/wordml/cid" xmlns:w16="http://schemas.microsoft.com/office/word/2018/wordml" xmlns:w16sdtdh="http://schemas.microsoft.com/office/word/2020/wordml/sdtdatahash" xmlns:w16se="http://schemas.microsoft.com/office/word/2015/wordml/symex" xmlns:wpg="http://schemas.microsoft.com/office/word/2010/wordprocessingGroup" xmlns:wpi="http://schemas.microsoft.com/office/word/2010/wordprocessingInk" xmlns:wne="http://schemas.microsoft.com/office/word/2006/wordml" xmlns:wps="http://schemas.microsoft.com/office/word/2010/wordprocessingShape" mc:Ignorable="w14 w15 w16se w16cid w16 w16cex w16sdtdh wp14">
+<w16cex:commentsExtensible xmlns:wpc="http://schemas.microsoft.com/office/word/2010/wordprocessingCanvas" xmlns:cx="http://schemas.microsoft.com/office/drawing/2014/chartex" xmlns:cx1="http://schemas.microsoft.com/office/drawing/2015/9/8/chartex" xmlns:cx2="http://schemas.microsoft.com/office/drawing/2015/10/21/chartex" xmlns:cx3="http://schemas.microsoft.com/office/drawing/2016/5/9/chartex" xmlns:cx4="http://schemas.microsoft.com/office/drawing/2016/5/10/chartex" xmlns:cx5="http://schemas.microsoft.com/office/drawing/2016/5/11/chartex" xmlns:cx6="http://schemas.microsoft.com/office/drawing/2016/5/12/chartex" xmlns:cx7="http://schemas.microsoft.com/office/drawing/2016/5/13/chartex" xmlns:cx8="http://schemas.microsoft.com/office/drawing/2016/5/14/chartex" xmlns:cr="http://schemas.microsoft.com/office/comments/2020/reactions" xmlns:mc="http://schemas.openxmlformats.org/markup-compatibility/2006" xmlns:aink="http://schemas.microsoft.com/office/drawing/2016/ink" xmlns:am3d="http://schemas.microsoft.com/office/drawing/2017/model3d" xmlns:o="urn:schemas-microsoft-com:office:office" xmlns:oel="http://schemas.microsoft.com/office/2019/extlst" xmlns:r="http://schemas.openxmlformats.org/officeDocument/2006/relationships" xmlns:m="http://schemas.openxmlformats.org/officeDocument/2006/math" xmlns:v="urn:schemas-microsoft-com:vml" xmlns:wp14="http://schemas.microsoft.com/office/word/2010/wordprocessingDrawing" xmlns:wp="http://schemas.openxmlformats.org/drawingml/2006/wordprocessingDrawing" xmlns:w10="urn:schemas-microsoft-com:office:word" xmlns:w="http://schemas.openxmlformats.org/wordprocessingml/2006/main" xmlns:w14="http://schemas.microsoft.com/office/word/2010/wordml" xmlns:w15="http://schemas.microsoft.com/office/word/2012/wordml" xmlns:w16cex="http://schemas.microsoft.com/office/word/2018/wordml/cex" xmlns:w16cid="http://schemas.microsoft.com/office/word/2016/wordml/cid" xmlns:w16="http://schemas.microsoft.com/office/word/2018/wordml" xmlns:w16sdtdh="http://schemas.microsoft.com/office/word/2020/wordml/sdtdatahash" xmlns:w16se="http://schemas.microsoft.com/office/word/2015/wordml/symex" xmlns:wpg="http://schemas.microsoft.com/office/word/2010/wordprocessingGroup" xmlns:wpi="http://schemas.microsoft.com/office/word/2010/wordprocessingInk" xmlns:wne="http://schemas.microsoft.com/office/word/2006/wordml" xmlns:wps="http://schemas.microsoft.com/office/word/2010/wordprocessingShape" mc:Ignorable="w14 w15 w16se w16cid w16 w16cex w16sdtdh cr wp14">
   <w16cex:commentExtensible w16cex:durableId="290E6085" w16cex:dateUtc="2023-11-27T06:25:00Z"/>
   <w16cex:commentExtensible w16cex:durableId="290E606C" w16cex:dateUtc="2023-11-27T06:25:00Z"/>
   <w16cex:commentExtensible w16cex:durableId="290E6041" w16cex:dateUtc="2023-11-27T06:24:00Z"/>
@@ -688,15 +4291,65 @@
 </file>
 
 <file path=word/commentsIds.xml><?xml version="1.0" encoding="utf-8"?>
-<w16cid:commentsIds xmlns:wpc="http://schemas.microsoft.com/office/word/2010/wordprocessingCanvas" xmlns:cx="http://schemas.microsoft.com/office/drawing/2014/chartex" xmlns:cx1="http://schemas.microsoft.com/office/drawing/2015/9/8/chartex" xmlns:cx2="http://schemas.microsoft.com/office/drawing/2015/10/21/chartex" xmlns:cx3="http://schemas.microsoft.com/office/drawing/2016/5/9/chartex" xmlns:cx4="http://schemas.microsoft.com/office/drawing/2016/5/10/chartex" xmlns:cx5="http://schemas.microsoft.com/office/drawing/2016/5/11/chartex" xmlns:cx6="http://schemas.microsoft.com/office/drawing/2016/5/12/chartex" xmlns:cx7="http://schemas.microsoft.com/office/drawing/2016/5/13/chartex" xmlns:cx8="http://schemas.microsoft.com/office/drawing/2016/5/14/chartex" xmlns:mc="http://schemas.openxmlformats.org/markup-compatibility/2006" xmlns:aink="http://schemas.microsoft.com/office/drawing/2016/ink" xmlns:am3d="http://schemas.microsoft.com/office/drawing/2017/model3d" xmlns:o="urn:schemas-microsoft-com:office:office" xmlns:r="http://schemas.openxmlformats.org/officeDocument/2006/relationships" xmlns:m="http://schemas.openxmlformats.org/officeDocument/2006/math" xmlns:v="urn:schemas-microsoft-com:vml" xmlns:wp14="http://schemas.microsoft.com/office/word/2010/wordprocessingDrawing" xmlns:wp="http://schemas.openxmlformats.org/drawingml/2006/wordprocessingDrawing" xmlns:w10="urn:schemas-microsoft-com:office:word" xmlns:w="http://schemas.openxmlformats.org/wordprocessingml/2006/main" xmlns:w14="http://schemas.microsoft.com/office/word/2010/wordml" xmlns:w15="http://schemas.microsoft.com/office/word/2012/wordml" xmlns:w16cex="http://schemas.microsoft.com/office/word/2018/wordml/cex" xmlns:w16cid="http://schemas.microsoft.com/office/word/2016/wordml/cid" xmlns:w16="http://schemas.microsoft.com/office/word/2018/wordml" xmlns:w16sdtdh="http://schemas.microsoft.com/office/word/2020/wordml/sdtdatahash" xmlns:w16se="http://schemas.microsoft.com/office/word/2015/wordml/symex" xmlns:wpg="http://schemas.microsoft.com/office/word/2010/wordprocessingGroup" xmlns:wpi="http://schemas.microsoft.com/office/word/2010/wordprocessingInk" xmlns:wne="http://schemas.microsoft.com/office/word/2006/wordml" xmlns:wps="http://schemas.microsoft.com/office/word/2010/wordprocessingShape" mc:Ignorable="w14 w15 w16se w16cid w16 w16cex w16sdtdh wp14">
+<w16cid:commentsIds xmlns:wpc="http://schemas.microsoft.com/office/word/2010/wordprocessingCanvas" xmlns:cx="http://schemas.microsoft.com/office/drawing/2014/chartex" xmlns:cx1="http://schemas.microsoft.com/office/drawing/2015/9/8/chartex" xmlns:cx2="http://schemas.microsoft.com/office/drawing/2015/10/21/chartex" xmlns:cx3="http://schemas.microsoft.com/office/drawing/2016/5/9/chartex" xmlns:cx4="http://schemas.microsoft.com/office/drawing/2016/5/10/chartex" xmlns:cx5="http://schemas.microsoft.com/office/drawing/2016/5/11/chartex" xmlns:cx6="http://schemas.microsoft.com/office/drawing/2016/5/12/chartex" xmlns:cx7="http://schemas.microsoft.com/office/drawing/2016/5/13/chartex" xmlns:cx8="http://schemas.microsoft.com/office/drawing/2016/5/14/chartex" xmlns:mc="http://schemas.openxmlformats.org/markup-compatibility/2006" xmlns:aink="http://schemas.microsoft.com/office/drawing/2016/ink" xmlns:am3d="http://schemas.microsoft.com/office/drawing/2017/model3d" xmlns:o="urn:schemas-microsoft-com:office:office" xmlns:oel="http://schemas.microsoft.com/office/2019/extlst" xmlns:r="http://schemas.openxmlformats.org/officeDocument/2006/relationships" xmlns:m="http://schemas.openxmlformats.org/officeDocument/2006/math" xmlns:v="urn:schemas-microsoft-com:vml" xmlns:wp14="http://schemas.microsoft.com/office/word/2010/wordprocessingDrawing" xmlns:wp="http://schemas.openxmlformats.org/drawingml/2006/wordprocessingDrawing" xmlns:w10="urn:schemas-microsoft-com:office:word" xmlns:w="http://schemas.openxmlformats.org/wordprocessingml/2006/main" xmlns:w14="http://schemas.microsoft.com/office/word/2010/wordml" xmlns:w15="http://schemas.microsoft.com/office/word/2012/wordml" xmlns:w16cex="http://schemas.microsoft.com/office/word/2018/wordml/cex" xmlns:w16cid="http://schemas.microsoft.com/office/word/2016/wordml/cid" xmlns:w16="http://schemas.microsoft.com/office/word/2018/wordml" xmlns:w16sdtdh="http://schemas.microsoft.com/office/word/2020/wordml/sdtdatahash" xmlns:w16se="http://schemas.microsoft.com/office/word/2015/wordml/symex" xmlns:wpg="http://schemas.microsoft.com/office/word/2010/wordprocessingGroup" xmlns:wpi="http://schemas.microsoft.com/office/word/2010/wordprocessingInk" xmlns:wne="http://schemas.microsoft.com/office/word/2006/wordml" xmlns:wps="http://schemas.microsoft.com/office/word/2010/wordprocessingShape" mc:Ignorable="w14 w15 w16se w16cid w16 w16cex w16sdtdh wp14">
   <w16cid:commentId w16cid:paraId="34D7B734" w16cid:durableId="290E6085"/>
   <w16cid:commentId w16cid:paraId="1AF62A36" w16cid:durableId="290E606C"/>
   <w16cid:commentId w16cid:paraId="00D7F781" w16cid:durableId="290E6041"/>
 </w16cid:commentsIds>
 </file>
 
+<file path=word/endnotes.xml><?xml version="1.0" encoding="utf-8"?>
+<w:endnotes xmlns:wpc="http://schemas.microsoft.com/office/word/2010/wordprocessingCanvas" xmlns:cx="http://schemas.microsoft.com/office/drawing/2014/chartex" xmlns:cx1="http://schemas.microsoft.com/office/drawing/2015/9/8/chartex" xmlns:cx2="http://schemas.microsoft.com/office/drawing/2015/10/21/chartex" xmlns:cx3="http://schemas.microsoft.com/office/drawing/2016/5/9/chartex" xmlns:cx4="http://schemas.microsoft.com/office/drawing/2016/5/10/chartex" xmlns:cx5="http://schemas.microsoft.com/office/drawing/2016/5/11/chartex" xmlns:cx6="http://schemas.microsoft.com/office/drawing/2016/5/12/chartex" xmlns:cx7="http://schemas.microsoft.com/office/drawing/2016/5/13/chartex" xmlns:cx8="http://schemas.microsoft.com/office/drawing/2016/5/14/chartex" xmlns:mc="http://schemas.openxmlformats.org/markup-compatibility/2006" xmlns:aink="http://schemas.microsoft.com/office/drawing/2016/ink" xmlns:am3d="http://schemas.microsoft.com/office/drawing/2017/model3d" xmlns:o="urn:schemas-microsoft-com:office:office" xmlns:oel="http://schemas.microsoft.com/office/2019/extlst" xmlns:r="http://schemas.openxmlformats.org/officeDocument/2006/relationships" xmlns:m="http://schemas.openxmlformats.org/officeDocument/2006/math" xmlns:v="urn:schemas-microsoft-com:vml" xmlns:wp14="http://schemas.microsoft.com/office/word/2010/wordprocessingDrawing" xmlns:wp="http://schemas.openxmlformats.org/drawingml/2006/wordprocessingDrawing" xmlns:w10="urn:schemas-microsoft-com:office:word" xmlns:w="http://schemas.openxmlformats.org/wordprocessingml/2006/main" xmlns:w14="http://schemas.microsoft.com/office/word/2010/wordml" xmlns:w15="http://schemas.microsoft.com/office/word/2012/wordml" xmlns:w16cex="http://schemas.microsoft.com/office/word/2018/wordml/cex" xmlns:w16cid="http://schemas.microsoft.com/office/word/2016/wordml/cid" xmlns:w16="http://schemas.microsoft.com/office/word/2018/wordml" xmlns:w16sdtdh="http://schemas.microsoft.com/office/word/2020/wordml/sdtdatahash" xmlns:w16se="http://schemas.microsoft.com/office/word/2015/wordml/symex" xmlns:wpg="http://schemas.microsoft.com/office/word/2010/wordprocessingGroup" xmlns:wpi="http://schemas.microsoft.com/office/word/2010/wordprocessingInk" xmlns:wne="http://schemas.microsoft.com/office/word/2006/wordml" xmlns:wps="http://schemas.microsoft.com/office/word/2010/wordprocessingShape" mc:Ignorable="w14 w15 w16se w16cid w16 w16cex w16sdtdh wp14">
+  <w:endnote w:type="separator" w:id="-1">
+    <w:p>
+      <w:pPr>
+        <w:spacing w:after="0" w:line="240" w:lineRule="auto"/>
+      </w:pPr>
+      <w:r>
+        <w:separator/>
+      </w:r>
+    </w:p>
+  </w:endnote>
+  <w:endnote w:type="continuationSeparator" w:id="0">
+    <w:p>
+      <w:pPr>
+        <w:spacing w:after="0" w:line="240" w:lineRule="auto"/>
+      </w:pPr>
+      <w:r>
+        <w:continuationSeparator/>
+      </w:r>
+    </w:p>
+  </w:endnote>
+</w:endnotes>
+</file>
+
+<file path=word/footnotes.xml><?xml version="1.0" encoding="utf-8"?>
+<w:footnotes xmlns:wpc="http://schemas.microsoft.com/office/word/2010/wordprocessingCanvas" xmlns:cx="http://schemas.microsoft.com/office/drawing/2014/chartex" xmlns:cx1="http://schemas.microsoft.com/office/drawing/2015/9/8/chartex" xmlns:cx2="http://schemas.microsoft.com/office/drawing/2015/10/21/chartex" xmlns:cx3="http://schemas.microsoft.com/office/drawing/2016/5/9/chartex" xmlns:cx4="http://schemas.microsoft.com/office/drawing/2016/5/10/chartex" xmlns:cx5="http://schemas.microsoft.com/office/drawing/2016/5/11/chartex" xmlns:cx6="http://schemas.microsoft.com/office/drawing/2016/5/12/chartex" xmlns:cx7="http://schemas.microsoft.com/office/drawing/2016/5/13/chartex" xmlns:cx8="http://schemas.microsoft.com/office/drawing/2016/5/14/chartex" xmlns:mc="http://schemas.openxmlformats.org/markup-compatibility/2006" xmlns:aink="http://schemas.microsoft.com/office/drawing/2016/ink" xmlns:am3d="http://schemas.microsoft.com/office/drawing/2017/model3d" xmlns:o="urn:schemas-microsoft-com:office:office" xmlns:oel="http://schemas.microsoft.com/office/2019/extlst" xmlns:r="http://schemas.openxmlformats.org/officeDocument/2006/relationships" xmlns:m="http://schemas.openxmlformats.org/officeDocument/2006/math" xmlns:v="urn:schemas-microsoft-com:vml" xmlns:wp14="http://schemas.microsoft.com/office/word/2010/wordprocessingDrawing" xmlns:wp="http://schemas.openxmlformats.org/drawingml/2006/wordprocessingDrawing" xmlns:w10="urn:schemas-microsoft-com:office:word" xmlns:w="http://schemas.openxmlformats.org/wordprocessingml/2006/main" xmlns:w14="http://schemas.microsoft.com/office/word/2010/wordml" xmlns:w15="http://schemas.microsoft.com/office/word/2012/wordml" xmlns:w16cex="http://schemas.microsoft.com/office/word/2018/wordml/cex" xmlns:w16cid="http://schemas.microsoft.com/office/word/2016/wordml/cid" xmlns:w16="http://schemas.microsoft.com/office/word/2018/wordml" xmlns:w16sdtdh="http://schemas.microsoft.com/office/word/2020/wordml/sdtdatahash" xmlns:w16se="http://schemas.microsoft.com/office/word/2015/wordml/symex" xmlns:wpg="http://schemas.microsoft.com/office/word/2010/wordprocessingGroup" xmlns:wpi="http://schemas.microsoft.com/office/word/2010/wordprocessingInk" xmlns:wne="http://schemas.microsoft.com/office/word/2006/wordml" xmlns:wps="http://schemas.microsoft.com/office/word/2010/wordprocessingShape" mc:Ignorable="w14 w15 w16se w16cid w16 w16cex w16sdtdh wp14">
+  <w:footnote w:type="separator" w:id="-1">
+    <w:p>
+      <w:pPr>
+        <w:spacing w:after="0" w:line="240" w:lineRule="auto"/>
+      </w:pPr>
+      <w:r>
+        <w:separator/>
+      </w:r>
+    </w:p>
+  </w:footnote>
+  <w:footnote w:type="continuationSeparator" w:id="0">
+    <w:p>
+      <w:pPr>
+        <w:spacing w:after="0" w:line="240" w:lineRule="auto"/>
+      </w:pPr>
+      <w:r>
+        <w:continuationSeparator/>
+      </w:r>
+    </w:p>
+  </w:footnote>
+</w:footnotes>
+</file>
+
 <file path=word/people.xml><?xml version="1.0" encoding="utf-8"?>
-<w15:people xmlns:wpc="http://schemas.microsoft.com/office/word/2010/wordprocessingCanvas" xmlns:cx="http://schemas.microsoft.com/office/drawing/2014/chartex" xmlns:cx1="http://schemas.microsoft.com/office/drawing/2015/9/8/chartex" xmlns:cx2="http://schemas.microsoft.com/office/drawing/2015/10/21/chartex" xmlns:cx3="http://schemas.microsoft.com/office/drawing/2016/5/9/chartex" xmlns:cx4="http://schemas.microsoft.com/office/drawing/2016/5/10/chartex" xmlns:cx5="http://schemas.microsoft.com/office/drawing/2016/5/11/chartex" xmlns:cx6="http://schemas.microsoft.com/office/drawing/2016/5/12/chartex" xmlns:cx7="http://schemas.microsoft.com/office/drawing/2016/5/13/chartex" xmlns:cx8="http://schemas.microsoft.com/office/drawing/2016/5/14/chartex" xmlns:mc="http://schemas.openxmlformats.org/markup-compatibility/2006" xmlns:aink="http://schemas.microsoft.com/office/drawing/2016/ink" xmlns:am3d="http://schemas.microsoft.com/office/drawing/2017/model3d" xmlns:o="urn:schemas-microsoft-com:office:office" xmlns:r="http://schemas.openxmlformats.org/officeDocument/2006/relationships" xmlns:m="http://schemas.openxmlformats.org/officeDocument/2006/math" xmlns:v="urn:schemas-microsoft-com:vml" xmlns:wp14="http://schemas.microsoft.com/office/word/2010/wordprocessingDrawing" xmlns:wp="http://schemas.openxmlformats.org/drawingml/2006/wordprocessingDrawing" xmlns:w10="urn:schemas-microsoft-com:office:word" xmlns:w="http://schemas.openxmlformats.org/wordprocessingml/2006/main" xmlns:w14="http://schemas.microsoft.com/office/word/2010/wordml" xmlns:w15="http://schemas.microsoft.com/office/word/2012/wordml" xmlns:w16cex="http://schemas.microsoft.com/office/word/2018/wordml/cex" xmlns:w16cid="http://schemas.microsoft.com/office/word/2016/wordml/cid" xmlns:w16="http://schemas.microsoft.com/office/word/2018/wordml" xmlns:w16sdtdh="http://schemas.microsoft.com/office/word/2020/wordml/sdtdatahash" xmlns:w16se="http://schemas.microsoft.com/office/word/2015/wordml/symex" xmlns:wpg="http://schemas.microsoft.com/office/word/2010/wordprocessingGroup" xmlns:wpi="http://schemas.microsoft.com/office/word/2010/wordprocessingInk" xmlns:wne="http://schemas.microsoft.com/office/word/2006/wordml" xmlns:wps="http://schemas.microsoft.com/office/word/2010/wordprocessingShape" mc:Ignorable="w14 w15 w16se w16cid w16 w16cex w16sdtdh wp14">
+<w15:people xmlns:wpc="http://schemas.microsoft.com/office/word/2010/wordprocessingCanvas" xmlns:cx="http://schemas.microsoft.com/office/drawing/2014/chartex" xmlns:cx1="http://schemas.microsoft.com/office/drawing/2015/9/8/chartex" xmlns:cx2="http://schemas.microsoft.com/office/drawing/2015/10/21/chartex" xmlns:cx3="http://schemas.microsoft.com/office/drawing/2016/5/9/chartex" xmlns:cx4="http://schemas.microsoft.com/office/drawing/2016/5/10/chartex" xmlns:cx5="http://schemas.microsoft.com/office/drawing/2016/5/11/chartex" xmlns:cx6="http://schemas.microsoft.com/office/drawing/2016/5/12/chartex" xmlns:cx7="http://schemas.microsoft.com/office/drawing/2016/5/13/chartex" xmlns:cx8="http://schemas.microsoft.com/office/drawing/2016/5/14/chartex" xmlns:mc="http://schemas.openxmlformats.org/markup-compatibility/2006" xmlns:aink="http://schemas.microsoft.com/office/drawing/2016/ink" xmlns:am3d="http://schemas.microsoft.com/office/drawing/2017/model3d" xmlns:o="urn:schemas-microsoft-com:office:office" xmlns:oel="http://schemas.microsoft.com/office/2019/extlst" xmlns:r="http://schemas.openxmlformats.org/officeDocument/2006/relationships" xmlns:m="http://schemas.openxmlformats.org/officeDocument/2006/math" xmlns:v="urn:schemas-microsoft-com:vml" xmlns:wp14="http://schemas.microsoft.com/office/word/2010/wordprocessingDrawing" xmlns:wp="http://schemas.openxmlformats.org/drawingml/2006/wordprocessingDrawing" xmlns:w10="urn:schemas-microsoft-com:office:word" xmlns:w="http://schemas.openxmlformats.org/wordprocessingml/2006/main" xmlns:w14="http://schemas.microsoft.com/office/word/2010/wordml" xmlns:w15="http://schemas.microsoft.com/office/word/2012/wordml" xmlns:w16cex="http://schemas.microsoft.com/office/word/2018/wordml/cex" xmlns:w16cid="http://schemas.microsoft.com/office/word/2016/wordml/cid" xmlns:w16="http://schemas.microsoft.com/office/word/2018/wordml" xmlns:w16sdtdh="http://schemas.microsoft.com/office/word/2020/wordml/sdtdatahash" xmlns:w16se="http://schemas.microsoft.com/office/word/2015/wordml/symex" xmlns:wpg="http://schemas.microsoft.com/office/word/2010/wordprocessingGroup" xmlns:wpi="http://schemas.microsoft.com/office/word/2010/wordprocessingInk" xmlns:wne="http://schemas.microsoft.com/office/word/2006/wordml" xmlns:wps="http://schemas.microsoft.com/office/word/2010/wordprocessingShape" mc:Ignorable="w14 w15 w16se w16cid w16 w16cex w16sdtdh wp14">
   <w15:person w15:author="Pedro Armas">
     <w15:presenceInfo w15:providerId="Windows Live" w15:userId="a665e30787f7f555"/>
   </w15:person>
@@ -1212,6 +4865,133 @@
       <w:szCs w:val="20"/>
     </w:rPr>
   </w:style>
+  <w:style w:type="table" w:styleId="Tablaconcuadrcula">
+    <w:name w:val="Table Grid"/>
+    <w:basedOn w:val="Tablanormal"/>
+    <w:uiPriority w:val="39"/>
+    <w:rsid w:val="00FF4F01"/>
+    <w:pPr>
+      <w:spacing w:after="0" w:line="240" w:lineRule="auto"/>
+    </w:pPr>
+    <w:tblPr>
+      <w:tblBorders>
+        <w:top w:val="single" w:sz="4" w:space="0" w:color="auto"/>
+        <w:left w:val="single" w:sz="4" w:space="0" w:color="auto"/>
+        <w:bottom w:val="single" w:sz="4" w:space="0" w:color="auto"/>
+        <w:right w:val="single" w:sz="4" w:space="0" w:color="auto"/>
+        <w:insideH w:val="single" w:sz="4" w:space="0" w:color="auto"/>
+        <w:insideV w:val="single" w:sz="4" w:space="0" w:color="auto"/>
+      </w:tblBorders>
+    </w:tblPr>
+  </w:style>
+  <w:style w:type="paragraph" w:styleId="Textodeglobo">
+    <w:name w:val="Balloon Text"/>
+    <w:basedOn w:val="Normal"/>
+    <w:link w:val="TextodegloboCar"/>
+    <w:uiPriority w:val="99"/>
+    <w:semiHidden/>
+    <w:unhideWhenUsed/>
+    <w:rsid w:val="003455DF"/>
+    <w:pPr>
+      <w:spacing w:after="0" w:line="240" w:lineRule="auto"/>
+    </w:pPr>
+    <w:rPr>
+      <w:rFonts w:ascii="Segoe UI" w:hAnsi="Segoe UI" w:cs="Segoe UI"/>
+      <w:sz w:val="18"/>
+      <w:szCs w:val="18"/>
+    </w:rPr>
+  </w:style>
+  <w:style w:type="character" w:customStyle="1" w:styleId="TextodegloboCar">
+    <w:name w:val="Texto de globo Car"/>
+    <w:basedOn w:val="Fuentedeprrafopredeter"/>
+    <w:link w:val="Textodeglobo"/>
+    <w:uiPriority w:val="99"/>
+    <w:semiHidden/>
+    <w:rsid w:val="003455DF"/>
+    <w:rPr>
+      <w:rFonts w:ascii="Segoe UI" w:eastAsia="MS Mincho" w:hAnsi="Segoe UI" w:cs="Segoe UI"/>
+      <w:sz w:val="18"/>
+      <w:szCs w:val="18"/>
+    </w:rPr>
+  </w:style>
+  <w:style w:type="paragraph" w:styleId="NormalWeb">
+    <w:name w:val="Normal (Web)"/>
+    <w:basedOn w:val="Normal"/>
+    <w:uiPriority w:val="99"/>
+    <w:semiHidden/>
+    <w:unhideWhenUsed/>
+    <w:rsid w:val="00607797"/>
+    <w:pPr>
+      <w:spacing w:before="100" w:beforeAutospacing="1" w:after="100" w:afterAutospacing="1" w:line="240" w:lineRule="auto"/>
+    </w:pPr>
+    <w:rPr>
+      <w:rFonts w:ascii="Times New Roman" w:eastAsia="Times New Roman" w:hAnsi="Times New Roman" w:cs="Times New Roman"/>
+      <w:sz w:val="24"/>
+      <w:szCs w:val="24"/>
+      <w:lang w:val="en-US"/>
+    </w:rPr>
+  </w:style>
+  <w:style w:type="character" w:styleId="Textoennegrita">
+    <w:name w:val="Strong"/>
+    <w:basedOn w:val="Fuentedeprrafopredeter"/>
+    <w:uiPriority w:val="22"/>
+    <w:qFormat/>
+    <w:rsid w:val="00607797"/>
+    <w:rPr>
+      <w:b/>
+      <w:bCs/>
+    </w:rPr>
+  </w:style>
+  <w:style w:type="paragraph" w:styleId="Encabezado">
+    <w:name w:val="header"/>
+    <w:basedOn w:val="Normal"/>
+    <w:link w:val="EncabezadoCar"/>
+    <w:uiPriority w:val="99"/>
+    <w:unhideWhenUsed/>
+    <w:rsid w:val="00715C25"/>
+    <w:pPr>
+      <w:tabs>
+        <w:tab w:val="center" w:pos="4252"/>
+        <w:tab w:val="right" w:pos="8504"/>
+      </w:tabs>
+      <w:spacing w:after="0" w:line="240" w:lineRule="auto"/>
+    </w:pPr>
+  </w:style>
+  <w:style w:type="character" w:customStyle="1" w:styleId="EncabezadoCar">
+    <w:name w:val="Encabezado Car"/>
+    <w:basedOn w:val="Fuentedeprrafopredeter"/>
+    <w:link w:val="Encabezado"/>
+    <w:uiPriority w:val="99"/>
+    <w:rsid w:val="00715C25"/>
+    <w:rPr>
+      <w:rFonts w:eastAsia="MS Mincho"/>
+    </w:rPr>
+  </w:style>
+  <w:style w:type="paragraph" w:styleId="Piedepgina">
+    <w:name w:val="footer"/>
+    <w:basedOn w:val="Normal"/>
+    <w:link w:val="PiedepginaCar"/>
+    <w:uiPriority w:val="99"/>
+    <w:unhideWhenUsed/>
+    <w:rsid w:val="00715C25"/>
+    <w:pPr>
+      <w:tabs>
+        <w:tab w:val="center" w:pos="4252"/>
+        <w:tab w:val="right" w:pos="8504"/>
+      </w:tabs>
+      <w:spacing w:after="0" w:line="240" w:lineRule="auto"/>
+    </w:pPr>
+  </w:style>
+  <w:style w:type="character" w:customStyle="1" w:styleId="PiedepginaCar">
+    <w:name w:val="Pie de página Car"/>
+    <w:basedOn w:val="Fuentedeprrafopredeter"/>
+    <w:link w:val="Piedepgina"/>
+    <w:uiPriority w:val="99"/>
+    <w:rsid w:val="00715C25"/>
+    <w:rPr>
+      <w:rFonts w:eastAsia="MS Mincho"/>
+    </w:rPr>
+  </w:style>
 </w:styles>
 </file>
 
@@ -1508,4 +5288,16 @@
     </a:ext>
   </a:extLst>
 </a:theme>
+</file>
+
+<file path=customXml/item1.xml><?xml version="1.0" encoding="utf-8"?>
+<b:Sources xmlns:b="http://schemas.openxmlformats.org/officeDocument/2006/bibliography" xmlns="http://schemas.openxmlformats.org/officeDocument/2006/bibliography" SelectedStyle="\APASixthEditionOfficeOnline.xsl" StyleName="APA" Version="6"/>
+</file>
+
+<file path=customXml/itemProps1.xml><?xml version="1.0" encoding="utf-8"?>
+<ds:datastoreItem xmlns:ds="http://schemas.openxmlformats.org/officeDocument/2006/customXml" ds:itemID="{3BB306E0-3508-40B5-9271-EAEFFEED318D}">
+  <ds:schemaRefs>
+    <ds:schemaRef ds:uri="http://schemas.openxmlformats.org/officeDocument/2006/bibliography"/>
+  </ds:schemaRefs>
+</ds:datastoreItem>
 </file>
</xml_diff>

<commit_message>
add : Agregar historia de Usuario HULC-001 a Concesionario_JavaEE.docx
</commit_message>
<xml_diff>
--- a/Concesionario_JavaEE.docx
+++ b/Concesionario_JavaEE.docx
@@ -297,13 +297,23 @@
           <w:sz w:val="40"/>
         </w:rPr>
       </w:pPr>
+      <w:proofErr w:type="spellStart"/>
       <w:r>
         <w:rPr>
           <w:rFonts w:ascii="Arial" w:hAnsi="Arial" w:cs="Arial"/>
           <w:b/>
           <w:sz w:val="40"/>
         </w:rPr>
-        <w:t>Velure Concesionario</w:t>
+        <w:t>Velure</w:t>
+      </w:r>
+      <w:proofErr w:type="spellEnd"/>
+      <w:r>
+        <w:rPr>
+          <w:rFonts w:ascii="Arial" w:hAnsi="Arial" w:cs="Arial"/>
+          <w:b/>
+          <w:sz w:val="40"/>
+        </w:rPr>
+        <w:t xml:space="preserve"> Concesionario</w:t>
       </w:r>
     </w:p>
     <w:p>
@@ -729,8 +739,13 @@
               <w:jc w:val="center"/>
             </w:pPr>
             <w:r>
-              <w:t>Estuardo Daniel Gómez Chity</w:t>
+              <w:t xml:space="preserve">Estuardo Daniel Gómez </w:t>
             </w:r>
+            <w:proofErr w:type="spellStart"/>
+            <w:r>
+              <w:t>Chity</w:t>
+            </w:r>
+            <w:proofErr w:type="spellEnd"/>
           </w:p>
         </w:tc>
         <w:tc>
@@ -767,8 +782,21 @@
               <w:jc w:val="center"/>
             </w:pPr>
             <w:r>
-              <w:t>Antony Andree Tun Garcia</w:t>
+              <w:t xml:space="preserve">Antony </w:t>
             </w:r>
+            <w:proofErr w:type="spellStart"/>
+            <w:r>
+              <w:t>Andree</w:t>
+            </w:r>
+            <w:proofErr w:type="spellEnd"/>
+            <w:r>
+              <w:t xml:space="preserve"> Tun </w:t>
+            </w:r>
+            <w:proofErr w:type="spellStart"/>
+            <w:r>
+              <w:t>Garcia</w:t>
+            </w:r>
+            <w:proofErr w:type="spellEnd"/>
           </w:p>
         </w:tc>
         <w:tc>
@@ -804,9 +832,27 @@
               <w:spacing w:line="276" w:lineRule="auto"/>
               <w:jc w:val="center"/>
             </w:pPr>
+            <w:proofErr w:type="spellStart"/>
             <w:r>
-              <w:t>Jose Gerardo Mendez Gonzalez</w:t>
+              <w:t>Jose</w:t>
             </w:r>
+            <w:proofErr w:type="spellEnd"/>
+            <w:r>
+              <w:t xml:space="preserve"> Gerardo </w:t>
+            </w:r>
+            <w:proofErr w:type="spellStart"/>
+            <w:r>
+              <w:t>Mendez</w:t>
+            </w:r>
+            <w:proofErr w:type="spellEnd"/>
+            <w:r>
+              <w:t xml:space="preserve"> </w:t>
+            </w:r>
+            <w:proofErr w:type="spellStart"/>
+            <w:r>
+              <w:t>Gonzalez</w:t>
+            </w:r>
+            <w:proofErr w:type="spellEnd"/>
           </w:p>
         </w:tc>
         <w:tc>
@@ -880,8 +926,13 @@
               <w:spacing w:line="276" w:lineRule="auto"/>
               <w:jc w:val="center"/>
             </w:pPr>
+            <w:proofErr w:type="spellStart"/>
             <w:r>
-              <w:t>Angelo Ricardo García Hernández</w:t>
+              <w:t>Angelo</w:t>
+            </w:r>
+            <w:proofErr w:type="spellEnd"/>
+            <w:r>
+              <w:t xml:space="preserve"> Ricardo García Hernández</w:t>
             </w:r>
           </w:p>
         </w:tc>
@@ -2684,7 +2735,31 @@
           <w:szCs w:val="24"/>
           <w:lang w:val="es-419" w:eastAsia="es-419"/>
         </w:rPr>
-        <w:t xml:space="preserve"> Hisotorias catalogo</w:t>
+        <w:t xml:space="preserve"> </w:t>
+      </w:r>
+      <w:proofErr w:type="spellStart"/>
+      <w:r>
+        <w:rPr>
+          <w:rFonts w:ascii="Arial" w:eastAsia="Times New Roman" w:hAnsi="Arial" w:cs="Arial"/>
+          <w:b/>
+          <w:bCs/>
+          <w:sz w:val="24"/>
+          <w:szCs w:val="24"/>
+          <w:lang w:val="es-419" w:eastAsia="es-419"/>
+        </w:rPr>
+        <w:t>Hisotorias</w:t>
+      </w:r>
+      <w:proofErr w:type="spellEnd"/>
+      <w:r>
+        <w:rPr>
+          <w:rFonts w:ascii="Arial" w:eastAsia="Times New Roman" w:hAnsi="Arial" w:cs="Arial"/>
+          <w:b/>
+          <w:bCs/>
+          <w:sz w:val="24"/>
+          <w:szCs w:val="24"/>
+          <w:lang w:val="es-419" w:eastAsia="es-419"/>
+        </w:rPr>
+        <w:t xml:space="preserve"> catalogo</w:t>
       </w:r>
     </w:p>
     <w:p>
@@ -2807,7 +2882,27 @@
           <w:lang w:val="es-419" w:eastAsia="es-419"/>
         </w:rPr>
         <w:lastRenderedPageBreak/>
-        <w:t>HUJM-002:Historias de citas y reparaciones</w:t>
+        <w:t>HUJM-</w:t>
+      </w:r>
+      <w:proofErr w:type="gramStart"/>
+      <w:r>
+        <w:rPr>
+          <w:rFonts w:ascii="Arial" w:hAnsi="Arial" w:cs="Arial"/>
+          <w:b/>
+          <w:bCs/>
+          <w:lang w:val="es-419" w:eastAsia="es-419"/>
+        </w:rPr>
+        <w:t>002:Historias</w:t>
+      </w:r>
+      <w:proofErr w:type="gramEnd"/>
+      <w:r>
+        <w:rPr>
+          <w:rFonts w:ascii="Arial" w:hAnsi="Arial" w:cs="Arial"/>
+          <w:b/>
+          <w:bCs/>
+          <w:lang w:val="es-419" w:eastAsia="es-419"/>
+        </w:rPr>
+        <w:t xml:space="preserve"> de citas y reparaciones</w:t>
       </w:r>
     </w:p>
     <w:p>
@@ -3752,9 +3847,109 @@
       <w:pPr>
         <w:spacing w:line="278" w:lineRule="auto"/>
         <w:rPr>
-          <w:sz w:val="28"/>
-          <w:szCs w:val="28"/>
-          <w:u w:val="single"/>
+          <w:rFonts w:ascii="Arial" w:hAnsi="Arial" w:cs="Arial"/>
+          <w:sz w:val="28"/>
+          <w:szCs w:val="28"/>
+        </w:rPr>
+      </w:pPr>
+    </w:p>
+    <w:p>
+      <w:pPr>
+        <w:tabs>
+          <w:tab w:val="left" w:pos="3552"/>
+        </w:tabs>
+        <w:spacing w:line="278" w:lineRule="auto"/>
+        <w:rPr>
+          <w:rFonts w:ascii="Arial" w:hAnsi="Arial" w:cs="Arial"/>
+          <w:b/>
+          <w:bCs/>
+          <w:sz w:val="28"/>
+          <w:szCs w:val="28"/>
+        </w:rPr>
+      </w:pPr>
+      <w:r>
+        <w:rPr>
+          <w:rFonts w:ascii="Arial" w:hAnsi="Arial" w:cs="Arial"/>
+          <w:b/>
+          <w:bCs/>
+          <w:sz w:val="28"/>
+          <w:szCs w:val="28"/>
+        </w:rPr>
+        <w:t>Historia de Proveedor:</w:t>
+      </w:r>
+    </w:p>
+    <w:p>
+      <w:pPr>
+        <w:tabs>
+          <w:tab w:val="left" w:pos="3552"/>
+        </w:tabs>
+        <w:spacing w:line="278" w:lineRule="auto"/>
+        <w:rPr>
+          <w:rFonts w:ascii="Arial" w:hAnsi="Arial" w:cs="Arial"/>
+          <w:sz w:val="28"/>
+          <w:szCs w:val="28"/>
+        </w:rPr>
+      </w:pPr>
+      <w:r>
+        <w:rPr>
+          <w:rFonts w:ascii="Arial" w:hAnsi="Arial" w:cs="Arial"/>
+          <w:sz w:val="28"/>
+          <w:szCs w:val="28"/>
+        </w:rPr>
+        <w:t>HULC-001 Gestión de Proveedor</w:t>
+      </w:r>
+    </w:p>
+    <w:p>
+      <w:pPr>
+        <w:tabs>
+          <w:tab w:val="left" w:pos="3552"/>
+        </w:tabs>
+        <w:spacing w:line="278" w:lineRule="auto"/>
+        <w:rPr>
+          <w:rFonts w:ascii="Arial" w:hAnsi="Arial" w:cs="Arial"/>
+          <w:sz w:val="28"/>
+          <w:szCs w:val="28"/>
+        </w:rPr>
+      </w:pPr>
+      <w:r>
+        <w:rPr>
+          <w:rFonts w:ascii="Arial" w:hAnsi="Arial" w:cs="Arial"/>
+          <w:sz w:val="28"/>
+          <w:szCs w:val="28"/>
+        </w:rPr>
+        <w:t>Como: Encargado de la gestión de proveedores.</w:t>
+      </w:r>
+      <w:r>
+        <w:rPr>
+          <w:rFonts w:ascii="Arial" w:hAnsi="Arial" w:cs="Arial"/>
+          <w:sz w:val="28"/>
+          <w:szCs w:val="28"/>
+        </w:rPr>
+        <w:br/>
+        <w:t>Quiero: Que el sistema me permita registrar y actualizar la información de cada proveedor, incluyendo el nombre de la empresa, teléfono, dirección y el lugar de procedencia del producto (Nacional, Departamental o Internacional).</w:t>
+      </w:r>
+      <w:r>
+        <w:rPr>
+          <w:rFonts w:ascii="Arial" w:hAnsi="Arial" w:cs="Arial"/>
+          <w:sz w:val="28"/>
+          <w:szCs w:val="28"/>
+        </w:rPr>
+        <w:br/>
+        <w:t>Para: Poder gestionar eficazmente los proveedores, optimizar el proceso de compras y garantizar que la empresa se haga cargo de los daños en los vehículos, repuestos o accesorios que nos sean entregados.</w:t>
+      </w:r>
+    </w:p>
+    <w:p>
+      <w:pPr>
+        <w:tabs>
+          <w:tab w:val="left" w:pos="3552"/>
+        </w:tabs>
+        <w:spacing w:line="278" w:lineRule="auto"/>
+        <w:rPr>
+          <w:rFonts w:ascii="Arial" w:hAnsi="Arial" w:cs="Arial"/>
+          <w:b/>
+          <w:bCs/>
+          <w:sz w:val="28"/>
+          <w:szCs w:val="28"/>
         </w:rPr>
       </w:pPr>
     </w:p>
@@ -4762,7 +4957,6 @@
   <w:style w:type="character" w:default="1" w:styleId="Fuentedeprrafopredeter">
     <w:name w:val="Default Paragraph Font"/>
     <w:uiPriority w:val="1"/>
-    <w:semiHidden/>
     <w:unhideWhenUsed/>
   </w:style>
   <w:style w:type="table" w:default="1" w:styleId="Tablanormal">

</xml_diff>

<commit_message>
add : Agregar historia de Usuario HULC-002 a Concesionario_JavaEE.docx
</commit_message>
<xml_diff>
--- a/Concesionario_JavaEE.docx
+++ b/Concesionario_JavaEE.docx
@@ -3937,6 +3937,140 @@
         <w:br/>
         <w:t>Para: Poder gestionar eficazmente los proveedores, optimizar el proceso de compras y garantizar que la empresa se haga cargo de los daños en los vehículos, repuestos o accesorios que nos sean entregados.</w:t>
       </w:r>
+    </w:p>
+    <w:p>
+      <w:pPr>
+        <w:tabs>
+          <w:tab w:val="left" w:pos="3552"/>
+        </w:tabs>
+        <w:spacing w:line="278" w:lineRule="auto"/>
+        <w:rPr>
+          <w:rFonts w:ascii="Arial" w:hAnsi="Arial" w:cs="Arial"/>
+          <w:sz w:val="28"/>
+          <w:szCs w:val="28"/>
+        </w:rPr>
+      </w:pPr>
+    </w:p>
+    <w:p>
+      <w:pPr>
+        <w:tabs>
+          <w:tab w:val="left" w:pos="3552"/>
+        </w:tabs>
+        <w:spacing w:line="278" w:lineRule="auto"/>
+        <w:rPr>
+          <w:rFonts w:ascii="Arial" w:hAnsi="Arial" w:cs="Arial"/>
+          <w:b/>
+          <w:bCs/>
+          <w:sz w:val="28"/>
+          <w:szCs w:val="28"/>
+        </w:rPr>
+      </w:pPr>
+      <w:r>
+        <w:rPr>
+          <w:rFonts w:ascii="Arial" w:hAnsi="Arial" w:cs="Arial"/>
+          <w:b/>
+          <w:bCs/>
+          <w:sz w:val="28"/>
+          <w:szCs w:val="28"/>
+        </w:rPr>
+        <w:t>HULC-002 Gestión de Proveedor</w:t>
+      </w:r>
+    </w:p>
+    <w:p>
+      <w:pPr>
+        <w:tabs>
+          <w:tab w:val="left" w:pos="3552"/>
+        </w:tabs>
+        <w:spacing w:line="278" w:lineRule="auto"/>
+        <w:rPr>
+          <w:rFonts w:ascii="Arial" w:hAnsi="Arial" w:cs="Arial"/>
+          <w:sz w:val="28"/>
+          <w:szCs w:val="28"/>
+        </w:rPr>
+      </w:pPr>
+      <w:r>
+        <w:rPr>
+          <w:rFonts w:ascii="Arial" w:hAnsi="Arial" w:cs="Arial"/>
+          <w:b/>
+          <w:bCs/>
+          <w:sz w:val="28"/>
+          <w:szCs w:val="28"/>
+        </w:rPr>
+        <w:t>Como:</w:t>
+      </w:r>
+      <w:r>
+        <w:rPr>
+          <w:rFonts w:ascii="Arial" w:hAnsi="Arial" w:cs="Arial"/>
+          <w:sz w:val="28"/>
+          <w:szCs w:val="28"/>
+        </w:rPr>
+        <w:t xml:space="preserve"> Encargado de la gestión de proveedores.</w:t>
+      </w:r>
+      <w:r>
+        <w:rPr>
+          <w:rFonts w:ascii="Arial" w:hAnsi="Arial" w:cs="Arial"/>
+          <w:sz w:val="28"/>
+          <w:szCs w:val="28"/>
+        </w:rPr>
+        <w:br/>
+      </w:r>
+      <w:r>
+        <w:rPr>
+          <w:rFonts w:ascii="Arial" w:hAnsi="Arial" w:cs="Arial"/>
+          <w:b/>
+          <w:bCs/>
+          <w:sz w:val="28"/>
+          <w:szCs w:val="28"/>
+        </w:rPr>
+        <w:t>Quiero:</w:t>
+      </w:r>
+      <w:r>
+        <w:rPr>
+          <w:rFonts w:ascii="Arial" w:hAnsi="Arial" w:cs="Arial"/>
+          <w:sz w:val="28"/>
+          <w:szCs w:val="28"/>
+        </w:rPr>
+        <w:t xml:space="preserve"> Que el sistema actualice la base de datos para registrar los vehículos que ingresan, incluyendo su marca, el estado del vehículo (si tiene hoyos, piezas faltantes, o problemas en el motor).</w:t>
+      </w:r>
+      <w:r>
+        <w:rPr>
+          <w:rFonts w:ascii="Arial" w:hAnsi="Arial" w:cs="Arial"/>
+          <w:sz w:val="28"/>
+          <w:szCs w:val="28"/>
+        </w:rPr>
+        <w:br/>
+      </w:r>
+      <w:r>
+        <w:rPr>
+          <w:rFonts w:ascii="Arial" w:hAnsi="Arial" w:cs="Arial"/>
+          <w:b/>
+          <w:bCs/>
+          <w:sz w:val="28"/>
+          <w:szCs w:val="28"/>
+        </w:rPr>
+        <w:t>Para:</w:t>
+      </w:r>
+      <w:r>
+        <w:rPr>
+          <w:rFonts w:ascii="Arial" w:hAnsi="Arial" w:cs="Arial"/>
+          <w:sz w:val="28"/>
+          <w:szCs w:val="28"/>
+        </w:rPr>
+        <w:t xml:space="preserve"> Poder llevar un control detallado de las condiciones de los vehículos y asegurar que los proveedores envíen las piezas necesarias para su reparación o mantenimiento.</w:t>
+      </w:r>
+    </w:p>
+    <w:p>
+      <w:pPr>
+        <w:tabs>
+          <w:tab w:val="left" w:pos="3552"/>
+        </w:tabs>
+        <w:spacing w:line="278" w:lineRule="auto"/>
+        <w:rPr>
+          <w:rFonts w:ascii="Arial" w:hAnsi="Arial" w:cs="Arial"/>
+          <w:sz w:val="28"/>
+          <w:szCs w:val="28"/>
+        </w:rPr>
+      </w:pPr>
     </w:p>
     <w:p>
       <w:pPr>

</xml_diff>

<commit_message>
add : Agregar historia de Usuario HULC-003 a Concesionario_JavaEE.docx
</commit_message>
<xml_diff>
--- a/Concesionario_JavaEE.docx
+++ b/Concesionario_JavaEE.docx
@@ -4058,6 +4058,141 @@
         </w:rPr>
         <w:t xml:space="preserve"> Poder llevar un control detallado de las condiciones de los vehículos y asegurar que los proveedores envíen las piezas necesarias para su reparación o mantenimiento.</w:t>
       </w:r>
+    </w:p>
+    <w:p>
+      <w:pPr>
+        <w:tabs>
+          <w:tab w:val="left" w:pos="3552"/>
+        </w:tabs>
+        <w:spacing w:line="278" w:lineRule="auto"/>
+        <w:rPr>
+          <w:rFonts w:ascii="Arial" w:hAnsi="Arial" w:cs="Arial"/>
+          <w:sz w:val="28"/>
+          <w:szCs w:val="28"/>
+        </w:rPr>
+      </w:pPr>
+    </w:p>
+    <w:p>
+      <w:pPr>
+        <w:tabs>
+          <w:tab w:val="left" w:pos="3552"/>
+        </w:tabs>
+        <w:spacing w:line="278" w:lineRule="auto"/>
+        <w:rPr>
+          <w:rFonts w:ascii="Arial" w:hAnsi="Arial" w:cs="Arial"/>
+          <w:b/>
+          <w:bCs/>
+          <w:sz w:val="28"/>
+          <w:szCs w:val="28"/>
+        </w:rPr>
+      </w:pPr>
+      <w:r>
+        <w:rPr>
+          <w:rFonts w:ascii="Arial" w:hAnsi="Arial" w:cs="Arial"/>
+          <w:b/>
+          <w:bCs/>
+          <w:sz w:val="28"/>
+          <w:szCs w:val="28"/>
+        </w:rPr>
+        <w:lastRenderedPageBreak/>
+        <w:t>HULC-003 Gestión de Proveedor</w:t>
+      </w:r>
+    </w:p>
+    <w:p>
+      <w:pPr>
+        <w:tabs>
+          <w:tab w:val="left" w:pos="3552"/>
+        </w:tabs>
+        <w:spacing w:line="278" w:lineRule="auto"/>
+        <w:rPr>
+          <w:rFonts w:ascii="Arial" w:hAnsi="Arial" w:cs="Arial"/>
+          <w:sz w:val="28"/>
+          <w:szCs w:val="28"/>
+        </w:rPr>
+      </w:pPr>
+      <w:r>
+        <w:rPr>
+          <w:rFonts w:ascii="Arial" w:hAnsi="Arial" w:cs="Arial"/>
+          <w:b/>
+          <w:bCs/>
+          <w:sz w:val="28"/>
+          <w:szCs w:val="28"/>
+        </w:rPr>
+        <w:t>Como:</w:t>
+      </w:r>
+      <w:r>
+        <w:rPr>
+          <w:rFonts w:ascii="Arial" w:hAnsi="Arial" w:cs="Arial"/>
+          <w:sz w:val="28"/>
+          <w:szCs w:val="28"/>
+        </w:rPr>
+        <w:t xml:space="preserve"> Encargado de la gestión de proveedores.</w:t>
+      </w:r>
+      <w:r>
+        <w:rPr>
+          <w:rFonts w:ascii="Arial" w:hAnsi="Arial" w:cs="Arial"/>
+          <w:sz w:val="28"/>
+          <w:szCs w:val="28"/>
+        </w:rPr>
+        <w:br/>
+      </w:r>
+      <w:r>
+        <w:rPr>
+          <w:rFonts w:ascii="Arial" w:hAnsi="Arial" w:cs="Arial"/>
+          <w:b/>
+          <w:bCs/>
+          <w:sz w:val="28"/>
+          <w:szCs w:val="28"/>
+        </w:rPr>
+        <w:t>Quiero:</w:t>
+      </w:r>
+      <w:r>
+        <w:rPr>
+          <w:rFonts w:ascii="Arial" w:hAnsi="Arial" w:cs="Arial"/>
+          <w:sz w:val="28"/>
+          <w:szCs w:val="28"/>
+        </w:rPr>
+        <w:t xml:space="preserve"> Que nos informen con anticipación si enviarán vehículos electrónicos y detallen las fallas que presentan.</w:t>
+      </w:r>
+      <w:r>
+        <w:rPr>
+          <w:rFonts w:ascii="Arial" w:hAnsi="Arial" w:cs="Arial"/>
+          <w:sz w:val="28"/>
+          <w:szCs w:val="28"/>
+        </w:rPr>
+        <w:br/>
+      </w:r>
+      <w:r>
+        <w:rPr>
+          <w:rFonts w:ascii="Arial" w:hAnsi="Arial" w:cs="Arial"/>
+          <w:b/>
+          <w:bCs/>
+          <w:sz w:val="28"/>
+          <w:szCs w:val="28"/>
+        </w:rPr>
+        <w:t>Para:</w:t>
+      </w:r>
+      <w:r>
+        <w:rPr>
+          <w:rFonts w:ascii="Arial" w:hAnsi="Arial" w:cs="Arial"/>
+          <w:sz w:val="28"/>
+          <w:szCs w:val="28"/>
+        </w:rPr>
+        <w:t xml:space="preserve"> Que podamos preparar al personal y al equipo adecuado para repararlos eficazmente y entregarlos en condiciones óptimas.</w:t>
+      </w:r>
+    </w:p>
+    <w:p>
+      <w:pPr>
+        <w:tabs>
+          <w:tab w:val="left" w:pos="3552"/>
+        </w:tabs>
+        <w:spacing w:line="278" w:lineRule="auto"/>
+        <w:rPr>
+          <w:rFonts w:ascii="Arial" w:hAnsi="Arial" w:cs="Arial"/>
+          <w:sz w:val="28"/>
+          <w:szCs w:val="28"/>
+        </w:rPr>
+      </w:pPr>
     </w:p>
     <w:p>
       <w:pPr>

</xml_diff>

<commit_message>
add : Agregar historia de Usuario de Servicios HULC-001 a Concesionario_JavaEE.docx
</commit_message>
<xml_diff>
--- a/Concesionario_JavaEE.docx
+++ b/Concesionario_JavaEE.docx
@@ -4180,6 +4180,184 @@
         </w:rPr>
         <w:t xml:space="preserve"> Que podamos preparar al personal y al equipo adecuado para repararlos eficazmente y entregarlos en condiciones óptimas.</w:t>
       </w:r>
+    </w:p>
+    <w:p>
+      <w:pPr>
+        <w:tabs>
+          <w:tab w:val="left" w:pos="3552"/>
+        </w:tabs>
+        <w:spacing w:line="278" w:lineRule="auto"/>
+        <w:rPr>
+          <w:rFonts w:ascii="Arial" w:hAnsi="Arial" w:cs="Arial"/>
+          <w:sz w:val="28"/>
+          <w:szCs w:val="28"/>
+        </w:rPr>
+      </w:pPr>
+    </w:p>
+    <w:p>
+      <w:pPr>
+        <w:tabs>
+          <w:tab w:val="left" w:pos="3552"/>
+        </w:tabs>
+        <w:spacing w:line="278" w:lineRule="auto"/>
+        <w:rPr>
+          <w:rFonts w:ascii="Arial" w:hAnsi="Arial" w:cs="Arial"/>
+          <w:sz w:val="28"/>
+          <w:szCs w:val="28"/>
+        </w:rPr>
+      </w:pPr>
+      <w:r>
+        <w:rPr>
+          <w:rFonts w:ascii="Arial" w:hAnsi="Arial" w:cs="Arial"/>
+          <w:b/>
+          <w:bCs/>
+          <w:sz w:val="28"/>
+          <w:szCs w:val="28"/>
+        </w:rPr>
+        <w:t>Historia de Gestión de Servicios</w:t>
+      </w:r>
+      <w:r>
+        <w:rPr>
+          <w:rFonts w:ascii="Arial" w:hAnsi="Arial" w:cs="Arial"/>
+          <w:sz w:val="28"/>
+          <w:szCs w:val="28"/>
+        </w:rPr>
+        <w:t>:</w:t>
+      </w:r>
+    </w:p>
+    <w:p>
+      <w:pPr>
+        <w:tabs>
+          <w:tab w:val="left" w:pos="3552"/>
+        </w:tabs>
+        <w:spacing w:line="278" w:lineRule="auto"/>
+        <w:rPr>
+          <w:rFonts w:ascii="Arial" w:hAnsi="Arial" w:cs="Arial"/>
+          <w:sz w:val="28"/>
+          <w:szCs w:val="28"/>
+        </w:rPr>
+      </w:pPr>
+    </w:p>
+    <w:p>
+      <w:pPr>
+        <w:tabs>
+          <w:tab w:val="left" w:pos="3552"/>
+        </w:tabs>
+        <w:spacing w:line="278" w:lineRule="auto"/>
+        <w:rPr>
+          <w:rFonts w:ascii="Arial" w:hAnsi="Arial" w:cs="Arial"/>
+          <w:b/>
+          <w:bCs/>
+          <w:sz w:val="28"/>
+          <w:szCs w:val="28"/>
+        </w:rPr>
+      </w:pPr>
+      <w:r>
+        <w:rPr>
+          <w:rFonts w:ascii="Arial" w:hAnsi="Arial" w:cs="Arial"/>
+          <w:b/>
+          <w:bCs/>
+          <w:sz w:val="28"/>
+          <w:szCs w:val="28"/>
+        </w:rPr>
+        <w:t>HULC-004 Gestión de Servicios</w:t>
+      </w:r>
+    </w:p>
+    <w:p>
+      <w:pPr>
+        <w:tabs>
+          <w:tab w:val="left" w:pos="3552"/>
+        </w:tabs>
+        <w:spacing w:line="278" w:lineRule="auto"/>
+        <w:rPr>
+          <w:rFonts w:ascii="Arial" w:hAnsi="Arial" w:cs="Arial"/>
+          <w:sz w:val="28"/>
+          <w:szCs w:val="28"/>
+        </w:rPr>
+      </w:pPr>
+      <w:r>
+        <w:rPr>
+          <w:rFonts w:ascii="Arial" w:hAnsi="Arial" w:cs="Arial"/>
+          <w:b/>
+          <w:bCs/>
+          <w:sz w:val="28"/>
+          <w:szCs w:val="28"/>
+        </w:rPr>
+        <w:t>Como:</w:t>
+      </w:r>
+      <w:r>
+        <w:rPr>
+          <w:rFonts w:ascii="Arial" w:hAnsi="Arial" w:cs="Arial"/>
+          <w:sz w:val="28"/>
+          <w:szCs w:val="28"/>
+        </w:rPr>
+        <w:t xml:space="preserve"> Encargado de la gestión de servicios.</w:t>
+      </w:r>
+      <w:r>
+        <w:rPr>
+          <w:rFonts w:ascii="Arial" w:hAnsi="Arial" w:cs="Arial"/>
+          <w:sz w:val="28"/>
+          <w:szCs w:val="28"/>
+        </w:rPr>
+        <w:br/>
+      </w:r>
+      <w:r>
+        <w:rPr>
+          <w:rFonts w:ascii="Arial" w:hAnsi="Arial" w:cs="Arial"/>
+          <w:b/>
+          <w:bCs/>
+          <w:sz w:val="28"/>
+          <w:szCs w:val="28"/>
+        </w:rPr>
+        <w:t>Quiero:</w:t>
+      </w:r>
+      <w:r>
+        <w:rPr>
+          <w:rFonts w:ascii="Arial" w:hAnsi="Arial" w:cs="Arial"/>
+          <w:sz w:val="28"/>
+          <w:szCs w:val="28"/>
+        </w:rPr>
+        <w:t xml:space="preserve"> Que el sistema me permita registrar y actualizar la información de cada servicio, incluyendo el nombre del proveedor del servicio, teléfono, dirección y el lugar de procedencia (Nacional, Departamental o Internacional).</w:t>
+      </w:r>
+      <w:r>
+        <w:rPr>
+          <w:rFonts w:ascii="Arial" w:hAnsi="Arial" w:cs="Arial"/>
+          <w:sz w:val="28"/>
+          <w:szCs w:val="28"/>
+        </w:rPr>
+        <w:br/>
+      </w:r>
+      <w:r>
+        <w:rPr>
+          <w:rFonts w:ascii="Arial" w:hAnsi="Arial" w:cs="Arial"/>
+          <w:b/>
+          <w:bCs/>
+          <w:sz w:val="28"/>
+          <w:szCs w:val="28"/>
+        </w:rPr>
+        <w:t>Para:</w:t>
+      </w:r>
+      <w:r>
+        <w:rPr>
+          <w:rFonts w:ascii="Arial" w:hAnsi="Arial" w:cs="Arial"/>
+          <w:sz w:val="28"/>
+          <w:szCs w:val="28"/>
+        </w:rPr>
+        <w:t xml:space="preserve"> Poder gestionar eficazmente los servicios contratados, optimizar el proceso de compras y garantizar que la empresa se haga cargo de los daños en los vehículos, repuestos o accesorios vinculados al servicio.</w:t>
+      </w:r>
+    </w:p>
+    <w:p>
+      <w:pPr>
+        <w:tabs>
+          <w:tab w:val="left" w:pos="3552"/>
+        </w:tabs>
+        <w:spacing w:line="278" w:lineRule="auto"/>
+        <w:rPr>
+          <w:rFonts w:ascii="Arial" w:hAnsi="Arial" w:cs="Arial"/>
+          <w:sz w:val="28"/>
+          <w:szCs w:val="28"/>
+        </w:rPr>
+      </w:pPr>
     </w:p>
     <w:p>
       <w:pPr>

</xml_diff>

<commit_message>
add : Agregar historia de Usuario de Servicios HULC-002 a Concesionario_JavaEE.docx
</commit_message>
<xml_diff>
--- a/Concesionario_JavaEE.docx
+++ b/Concesionario_JavaEE.docx
@@ -297,23 +297,13 @@
           <w:sz w:val="40"/>
         </w:rPr>
       </w:pPr>
-      <w:proofErr w:type="spellStart"/>
       <w:r>
         <w:rPr>
           <w:rFonts w:ascii="Arial" w:hAnsi="Arial" w:cs="Arial"/>
           <w:b/>
           <w:sz w:val="40"/>
         </w:rPr>
-        <w:t>Velure</w:t>
-      </w:r>
-      <w:proofErr w:type="spellEnd"/>
-      <w:r>
-        <w:rPr>
-          <w:rFonts w:ascii="Arial" w:hAnsi="Arial" w:cs="Arial"/>
-          <w:b/>
-          <w:sz w:val="40"/>
-        </w:rPr>
-        <w:t xml:space="preserve"> Concesionario</w:t>
+        <w:t>Velure Concesionario</w:t>
       </w:r>
     </w:p>
     <w:p>
@@ -739,13 +729,8 @@
               <w:jc w:val="center"/>
             </w:pPr>
             <w:r>
-              <w:t xml:space="preserve">Estuardo Daniel Gómez </w:t>
+              <w:t>Estuardo Daniel Gómez Chity</w:t>
             </w:r>
-            <w:proofErr w:type="spellStart"/>
-            <w:r>
-              <w:t>Chity</w:t>
-            </w:r>
-            <w:proofErr w:type="spellEnd"/>
           </w:p>
         </w:tc>
         <w:tc>
@@ -782,21 +767,8 @@
               <w:jc w:val="center"/>
             </w:pPr>
             <w:r>
-              <w:t xml:space="preserve">Antony </w:t>
+              <w:t>Antony Andree Tun Garcia</w:t>
             </w:r>
-            <w:proofErr w:type="spellStart"/>
-            <w:r>
-              <w:t>Andree</w:t>
-            </w:r>
-            <w:proofErr w:type="spellEnd"/>
-            <w:r>
-              <w:t xml:space="preserve"> Tun </w:t>
-            </w:r>
-            <w:proofErr w:type="spellStart"/>
-            <w:r>
-              <w:t>Garcia</w:t>
-            </w:r>
-            <w:proofErr w:type="spellEnd"/>
           </w:p>
         </w:tc>
         <w:tc>
@@ -832,27 +804,9 @@
               <w:spacing w:line="276" w:lineRule="auto"/>
               <w:jc w:val="center"/>
             </w:pPr>
-            <w:proofErr w:type="spellStart"/>
             <w:r>
-              <w:t>Jose</w:t>
+              <w:t>Jose Gerardo Mendez Gonzalez</w:t>
             </w:r>
-            <w:proofErr w:type="spellEnd"/>
-            <w:r>
-              <w:t xml:space="preserve"> Gerardo </w:t>
-            </w:r>
-            <w:proofErr w:type="spellStart"/>
-            <w:r>
-              <w:t>Mendez</w:t>
-            </w:r>
-            <w:proofErr w:type="spellEnd"/>
-            <w:r>
-              <w:t xml:space="preserve"> </w:t>
-            </w:r>
-            <w:proofErr w:type="spellStart"/>
-            <w:r>
-              <w:t>Gonzalez</w:t>
-            </w:r>
-            <w:proofErr w:type="spellEnd"/>
           </w:p>
         </w:tc>
         <w:tc>
@@ -926,13 +880,8 @@
               <w:spacing w:line="276" w:lineRule="auto"/>
               <w:jc w:val="center"/>
             </w:pPr>
-            <w:proofErr w:type="spellStart"/>
             <w:r>
-              <w:t>Angelo</w:t>
-            </w:r>
-            <w:proofErr w:type="spellEnd"/>
-            <w:r>
-              <w:t xml:space="preserve"> Ricardo García Hernández</w:t>
+              <w:t>Angelo Ricardo García Hernández</w:t>
             </w:r>
           </w:p>
         </w:tc>
@@ -2735,21 +2684,19 @@
           <w:szCs w:val="24"/>
           <w:lang w:val="es-419" w:eastAsia="es-419"/>
         </w:rPr>
-        <w:t xml:space="preserve"> </w:t>
-      </w:r>
-      <w:proofErr w:type="spellStart"/>
-      <w:r>
+        <w:t xml:space="preserve"> Hisotorias catalogo</w:t>
+      </w:r>
+    </w:p>
+    <w:p>
+      <w:pPr>
+        <w:spacing w:before="100" w:beforeAutospacing="1" w:after="100" w:afterAutospacing="1" w:line="240" w:lineRule="auto"/>
         <w:rPr>
           <w:rFonts w:ascii="Arial" w:eastAsia="Times New Roman" w:hAnsi="Arial" w:cs="Arial"/>
-          <w:b/>
-          <w:bCs/>
           <w:sz w:val="24"/>
           <w:szCs w:val="24"/>
           <w:lang w:val="es-419" w:eastAsia="es-419"/>
         </w:rPr>
-        <w:t>Hisotorias</w:t>
-      </w:r>
-      <w:proofErr w:type="spellEnd"/>
+      </w:pPr>
       <w:r>
         <w:rPr>
           <w:rFonts w:ascii="Arial" w:eastAsia="Times New Roman" w:hAnsi="Arial" w:cs="Arial"/>
@@ -2759,82 +2706,256 @@
           <w:szCs w:val="24"/>
           <w:lang w:val="es-419" w:eastAsia="es-419"/>
         </w:rPr>
-        <w:t xml:space="preserve"> catalogo</w:t>
-      </w:r>
-    </w:p>
-    <w:p>
-      <w:pPr>
-        <w:spacing w:before="100" w:beforeAutospacing="1" w:after="100" w:afterAutospacing="1" w:line="240" w:lineRule="auto"/>
+        <w:t>Como</w:t>
+      </w:r>
+      <w:r>
         <w:rPr>
           <w:rFonts w:ascii="Arial" w:eastAsia="Times New Roman" w:hAnsi="Arial" w:cs="Arial"/>
           <w:sz w:val="24"/>
           <w:szCs w:val="24"/>
           <w:lang w:val="es-419" w:eastAsia="es-419"/>
         </w:rPr>
-      </w:pPr>
-      <w:r>
+        <w:t xml:space="preserve"> Empleado en el concesionario,</w:t>
+      </w:r>
+    </w:p>
+    <w:p>
+      <w:pPr>
+        <w:spacing w:before="100" w:beforeAutospacing="1" w:after="100" w:afterAutospacing="1" w:line="240" w:lineRule="auto"/>
         <w:rPr>
           <w:rFonts w:ascii="Arial" w:eastAsia="Times New Roman" w:hAnsi="Arial" w:cs="Arial"/>
-          <w:b/>
-          <w:bCs/>
           <w:sz w:val="24"/>
           <w:szCs w:val="24"/>
           <w:lang w:val="es-419" w:eastAsia="es-419"/>
         </w:rPr>
-        <w:t>Como</w:t>
-      </w:r>
+      </w:pPr>
       <w:r>
         <w:rPr>
           <w:rFonts w:ascii="Arial" w:eastAsia="Times New Roman" w:hAnsi="Arial" w:cs="Arial"/>
+          <w:b/>
+          <w:bCs/>
           <w:sz w:val="24"/>
           <w:szCs w:val="24"/>
           <w:lang w:val="es-419" w:eastAsia="es-419"/>
         </w:rPr>
-        <w:t xml:space="preserve"> Empleado en el concesionario,</w:t>
-      </w:r>
-    </w:p>
-    <w:p>
-      <w:pPr>
-        <w:spacing w:before="100" w:beforeAutospacing="1" w:after="100" w:afterAutospacing="1" w:line="240" w:lineRule="auto"/>
+        <w:t>Quiero</w:t>
+      </w:r>
+      <w:r>
         <w:rPr>
           <w:rFonts w:ascii="Arial" w:eastAsia="Times New Roman" w:hAnsi="Arial" w:cs="Arial"/>
           <w:sz w:val="24"/>
           <w:szCs w:val="24"/>
           <w:lang w:val="es-419" w:eastAsia="es-419"/>
         </w:rPr>
-      </w:pPr>
-      <w:r>
+        <w:t xml:space="preserve"> acceder fácilmente a la información detallada sobre los vehículos en inventario (modelos, precios, características, etc.),</w:t>
+      </w:r>
+    </w:p>
+    <w:p>
+      <w:pPr>
+        <w:spacing w:before="100" w:beforeAutospacing="1" w:after="100" w:afterAutospacing="1" w:line="240" w:lineRule="auto"/>
         <w:rPr>
           <w:rFonts w:ascii="Arial" w:eastAsia="Times New Roman" w:hAnsi="Arial" w:cs="Arial"/>
-          <w:b/>
-          <w:bCs/>
           <w:sz w:val="24"/>
           <w:szCs w:val="24"/>
           <w:lang w:val="es-419" w:eastAsia="es-419"/>
         </w:rPr>
-        <w:t>Quiero</w:t>
-      </w:r>
+      </w:pPr>
       <w:r>
         <w:rPr>
           <w:rFonts w:ascii="Arial" w:eastAsia="Times New Roman" w:hAnsi="Arial" w:cs="Arial"/>
+          <w:b/>
+          <w:bCs/>
           <w:sz w:val="24"/>
           <w:szCs w:val="24"/>
           <w:lang w:val="es-419" w:eastAsia="es-419"/>
         </w:rPr>
-        <w:t xml:space="preserve"> acceder fácilmente a la información detallada sobre los vehículos en inventario (modelos, precios, características, etc.),</w:t>
-      </w:r>
-    </w:p>
-    <w:p>
-      <w:pPr>
-        <w:spacing w:before="100" w:beforeAutospacing="1" w:after="100" w:afterAutospacing="1" w:line="240" w:lineRule="auto"/>
+        <w:t>Para</w:t>
+      </w:r>
+      <w:r>
         <w:rPr>
           <w:rFonts w:ascii="Arial" w:eastAsia="Times New Roman" w:hAnsi="Arial" w:cs="Arial"/>
           <w:sz w:val="24"/>
           <w:szCs w:val="24"/>
           <w:lang w:val="es-419" w:eastAsia="es-419"/>
         </w:rPr>
-      </w:pPr>
-      <w:r>
+        <w:t xml:space="preserve"> poder brindar una atención más personalizada a los clientes, ayudándoles a tomar decisiones de compra informadas y aumentar las ventas.</w:t>
+      </w:r>
+    </w:p>
+    <w:p>
+      <w:pPr>
+        <w:pStyle w:val="NormalWeb"/>
+        <w:rPr>
+          <w:rFonts w:ascii="Arial" w:hAnsi="Arial" w:cs="Arial"/>
+          <w:lang w:val="es-GT"/>
+        </w:rPr>
+      </w:pPr>
+    </w:p>
+    <w:p>
+      <w:pPr>
+        <w:pStyle w:val="NormalWeb"/>
+        <w:rPr>
+          <w:rFonts w:ascii="Arial" w:hAnsi="Arial" w:cs="Arial"/>
+          <w:b/>
+          <w:bCs/>
+          <w:lang w:val="es-419" w:eastAsia="es-419"/>
+        </w:rPr>
+      </w:pPr>
+      <w:r>
+        <w:rPr>
+          <w:rFonts w:ascii="Arial" w:hAnsi="Arial" w:cs="Arial"/>
+          <w:b/>
+          <w:bCs/>
+          <w:lang w:val="es-419" w:eastAsia="es-419"/>
+        </w:rPr>
+        <w:lastRenderedPageBreak/>
+        <w:t>HUJM-002:Historias de citas y reparaciones</w:t>
+      </w:r>
+    </w:p>
+    <w:p>
+      <w:pPr>
+        <w:pStyle w:val="NormalWeb"/>
+        <w:rPr>
+          <w:rFonts w:ascii="Arial" w:hAnsi="Arial" w:cs="Arial"/>
+          <w:lang w:val="es-GT"/>
+        </w:rPr>
+      </w:pPr>
+      <w:r>
+        <w:rPr>
+          <w:rFonts w:ascii="Arial" w:hAnsi="Arial" w:cs="Arial"/>
+          <w:b/>
+          <w:bCs/>
+          <w:lang w:val="es-GT"/>
+        </w:rPr>
+        <w:t>Como</w:t>
+      </w:r>
+      <w:r>
+        <w:rPr>
+          <w:rFonts w:ascii="Arial" w:hAnsi="Arial" w:cs="Arial"/>
+          <w:lang w:val="es-GT"/>
+        </w:rPr>
+        <w:t xml:space="preserve"> empleado en el concesionario,</w:t>
+      </w:r>
+    </w:p>
+    <w:p>
+      <w:pPr>
+        <w:pStyle w:val="NormalWeb"/>
+        <w:rPr>
+          <w:rFonts w:ascii="Arial" w:hAnsi="Arial" w:cs="Arial"/>
+          <w:lang w:val="es-GT"/>
+        </w:rPr>
+      </w:pPr>
+      <w:r>
+        <w:rPr>
+          <w:rFonts w:ascii="Arial" w:hAnsi="Arial" w:cs="Arial"/>
+          <w:b/>
+          <w:bCs/>
+          <w:lang w:val="es-GT"/>
+        </w:rPr>
+        <w:t>Quiero</w:t>
+      </w:r>
+      <w:r>
+        <w:rPr>
+          <w:rFonts w:ascii="Arial" w:hAnsi="Arial" w:cs="Arial"/>
+          <w:lang w:val="es-GT"/>
+        </w:rPr>
+        <w:t xml:space="preserve"> tener un sistema para gestionar las citas de servicio y reparaciones de vehículos,</w:t>
+      </w:r>
+    </w:p>
+    <w:p>
+      <w:pPr>
+        <w:pStyle w:val="NormalWeb"/>
+        <w:rPr>
+          <w:rFonts w:ascii="Arial" w:hAnsi="Arial" w:cs="Arial"/>
+          <w:lang w:val="es-GT"/>
+        </w:rPr>
+      </w:pPr>
+      <w:r>
+        <w:rPr>
+          <w:rFonts w:ascii="Arial" w:hAnsi="Arial" w:cs="Arial"/>
+          <w:b/>
+          <w:bCs/>
+          <w:lang w:val="es-GT"/>
+        </w:rPr>
+        <w:t xml:space="preserve">Para </w:t>
+      </w:r>
+      <w:r>
+        <w:rPr>
+          <w:rFonts w:ascii="Arial" w:hAnsi="Arial" w:cs="Arial"/>
+          <w:lang w:val="es-GT"/>
+        </w:rPr>
+        <w:t>asegurarme de que los vehículos sean atendidos de manera oportuna, optimizar la carga de trabajo del taller y mejorar la satisfacción de los clientes.</w:t>
+      </w:r>
+    </w:p>
+    <w:p>
+      <w:pPr>
+        <w:pStyle w:val="NormalWeb"/>
+        <w:rPr>
+          <w:rFonts w:ascii="Arial" w:hAnsi="Arial" w:cs="Arial"/>
+          <w:b/>
+          <w:bCs/>
+          <w:lang w:val="es-419" w:eastAsia="es-419"/>
+        </w:rPr>
+      </w:pPr>
+      <w:r>
+        <w:rPr>
+          <w:rFonts w:ascii="Arial" w:hAnsi="Arial" w:cs="Arial"/>
+          <w:b/>
+          <w:bCs/>
+          <w:lang w:val="es-419" w:eastAsia="es-419"/>
+        </w:rPr>
+        <w:t>HUJM-003: Historia de visitas</w:t>
+      </w:r>
+    </w:p>
+    <w:p>
+      <w:pPr>
+        <w:pStyle w:val="NormalWeb"/>
+        <w:rPr>
+          <w:rFonts w:ascii="Arial" w:hAnsi="Arial" w:cs="Arial"/>
+          <w:lang w:val="es-GT"/>
+        </w:rPr>
+      </w:pPr>
+      <w:r>
+        <w:rPr>
+          <w:rFonts w:ascii="Arial" w:hAnsi="Arial" w:cs="Arial"/>
+          <w:lang w:val="es-GT"/>
+        </w:rPr>
+        <w:t>Como empleado del concesionario,</w:t>
+      </w:r>
+    </w:p>
+    <w:p>
+      <w:pPr>
+        <w:pStyle w:val="NormalWeb"/>
+        <w:rPr>
+          <w:rFonts w:ascii="Arial" w:hAnsi="Arial" w:cs="Arial"/>
+          <w:lang w:val="es-GT"/>
+        </w:rPr>
+      </w:pPr>
+      <w:r>
+        <w:rPr>
+          <w:rFonts w:ascii="Arial" w:hAnsi="Arial" w:cs="Arial"/>
+          <w:lang w:val="es-GT"/>
+        </w:rPr>
+        <w:t>Quiero un sistema para registrar y dar seguimiento a las visitas de los clientes, tanto para ventas como para servicios,</w:t>
+      </w:r>
+    </w:p>
+    <w:p>
+      <w:pPr>
+        <w:pStyle w:val="NormalWeb"/>
+        <w:rPr>
+          <w:rFonts w:ascii="Arial" w:hAnsi="Arial" w:cs="Arial"/>
+          <w:lang w:val="es-GT"/>
+        </w:rPr>
+      </w:pPr>
+      <w:r>
+        <w:rPr>
+          <w:rFonts w:ascii="Arial" w:hAnsi="Arial" w:cs="Arial"/>
+          <w:lang w:val="es-GT"/>
+        </w:rPr>
+        <w:t>Para organizar de manera eficiente la agenda y asegurarme de que todos los clientes reciban una atención adecuada y puntual.</w:t>
+      </w:r>
+    </w:p>
+    <w:p>
+      <w:pPr>
+        <w:spacing w:before="100" w:beforeAutospacing="1" w:after="100" w:afterAutospacing="1" w:line="240" w:lineRule="auto"/>
         <w:rPr>
           <w:rFonts w:ascii="Arial" w:eastAsia="Times New Roman" w:hAnsi="Arial" w:cs="Arial"/>
           <w:b/>
@@ -2843,214 +2964,21 @@
           <w:szCs w:val="24"/>
           <w:lang w:val="es-419" w:eastAsia="es-419"/>
         </w:rPr>
-        <w:t>Para</w:t>
-      </w:r>
-      <w:r>
+      </w:pPr>
+    </w:p>
+    <w:p>
+      <w:pPr>
+        <w:spacing w:before="100" w:beforeAutospacing="1" w:after="100" w:afterAutospacing="1" w:line="240" w:lineRule="auto"/>
         <w:rPr>
           <w:rFonts w:ascii="Arial" w:eastAsia="Times New Roman" w:hAnsi="Arial" w:cs="Arial"/>
+          <w:b/>
+          <w:bCs/>
           <w:sz w:val="24"/>
           <w:szCs w:val="24"/>
           <w:lang w:val="es-419" w:eastAsia="es-419"/>
         </w:rPr>
-        <w:t xml:space="preserve"> poder brindar una atención más personalizada a los clientes, ayudándoles a tomar decisiones de compra informadas y aumentar las ventas.</w:t>
-      </w:r>
-    </w:p>
-    <w:p>
-      <w:pPr>
-        <w:pStyle w:val="NormalWeb"/>
-        <w:rPr>
-          <w:rFonts w:ascii="Arial" w:hAnsi="Arial" w:cs="Arial"/>
-          <w:lang w:val="es-GT"/>
-        </w:rPr>
-      </w:pPr>
-    </w:p>
-    <w:p>
-      <w:pPr>
-        <w:pStyle w:val="NormalWeb"/>
-        <w:rPr>
-          <w:rFonts w:ascii="Arial" w:hAnsi="Arial" w:cs="Arial"/>
-          <w:b/>
-          <w:bCs/>
-          <w:lang w:val="es-419" w:eastAsia="es-419"/>
-        </w:rPr>
-      </w:pPr>
-      <w:r>
-        <w:rPr>
-          <w:rFonts w:ascii="Arial" w:hAnsi="Arial" w:cs="Arial"/>
-          <w:b/>
-          <w:bCs/>
-          <w:lang w:val="es-419" w:eastAsia="es-419"/>
-        </w:rPr>
-        <w:lastRenderedPageBreak/>
-        <w:t>HUJM-</w:t>
-      </w:r>
-      <w:proofErr w:type="gramStart"/>
-      <w:r>
-        <w:rPr>
-          <w:rFonts w:ascii="Arial" w:hAnsi="Arial" w:cs="Arial"/>
-          <w:b/>
-          <w:bCs/>
-          <w:lang w:val="es-419" w:eastAsia="es-419"/>
-        </w:rPr>
-        <w:t>002:Historias</w:t>
-      </w:r>
-      <w:proofErr w:type="gramEnd"/>
-      <w:r>
-        <w:rPr>
-          <w:rFonts w:ascii="Arial" w:hAnsi="Arial" w:cs="Arial"/>
-          <w:b/>
-          <w:bCs/>
-          <w:lang w:val="es-419" w:eastAsia="es-419"/>
-        </w:rPr>
-        <w:t xml:space="preserve"> de citas y reparaciones</w:t>
-      </w:r>
-    </w:p>
-    <w:p>
-      <w:pPr>
-        <w:pStyle w:val="NormalWeb"/>
-        <w:rPr>
-          <w:rFonts w:ascii="Arial" w:hAnsi="Arial" w:cs="Arial"/>
-          <w:lang w:val="es-GT"/>
-        </w:rPr>
-      </w:pPr>
-      <w:r>
-        <w:rPr>
-          <w:rFonts w:ascii="Arial" w:hAnsi="Arial" w:cs="Arial"/>
-          <w:b/>
-          <w:bCs/>
-          <w:lang w:val="es-GT"/>
-        </w:rPr>
-        <w:t>Como</w:t>
-      </w:r>
-      <w:r>
-        <w:rPr>
-          <w:rFonts w:ascii="Arial" w:hAnsi="Arial" w:cs="Arial"/>
-          <w:lang w:val="es-GT"/>
-        </w:rPr>
-        <w:t xml:space="preserve"> empleado en el concesionario,</w:t>
-      </w:r>
-    </w:p>
-    <w:p>
-      <w:pPr>
-        <w:pStyle w:val="NormalWeb"/>
-        <w:rPr>
-          <w:rFonts w:ascii="Arial" w:hAnsi="Arial" w:cs="Arial"/>
-          <w:lang w:val="es-GT"/>
-        </w:rPr>
-      </w:pPr>
-      <w:r>
-        <w:rPr>
-          <w:rFonts w:ascii="Arial" w:hAnsi="Arial" w:cs="Arial"/>
-          <w:b/>
-          <w:bCs/>
-          <w:lang w:val="es-GT"/>
-        </w:rPr>
-        <w:t>Quiero</w:t>
-      </w:r>
-      <w:r>
-        <w:rPr>
-          <w:rFonts w:ascii="Arial" w:hAnsi="Arial" w:cs="Arial"/>
-          <w:lang w:val="es-GT"/>
-        </w:rPr>
-        <w:t xml:space="preserve"> tener un sistema para gestionar las citas de servicio y reparaciones de vehículos,</w:t>
-      </w:r>
-    </w:p>
-    <w:p>
-      <w:pPr>
-        <w:pStyle w:val="NormalWeb"/>
-        <w:rPr>
-          <w:rFonts w:ascii="Arial" w:hAnsi="Arial" w:cs="Arial"/>
-          <w:lang w:val="es-GT"/>
-        </w:rPr>
-      </w:pPr>
-      <w:r>
-        <w:rPr>
-          <w:rFonts w:ascii="Arial" w:hAnsi="Arial" w:cs="Arial"/>
-          <w:b/>
-          <w:bCs/>
-          <w:lang w:val="es-GT"/>
-        </w:rPr>
-        <w:t xml:space="preserve">Para </w:t>
-      </w:r>
-      <w:r>
-        <w:rPr>
-          <w:rFonts w:ascii="Arial" w:hAnsi="Arial" w:cs="Arial"/>
-          <w:lang w:val="es-GT"/>
-        </w:rPr>
-        <w:t>asegurarme de que los vehículos sean atendidos de manera oportuna, optimizar la carga de trabajo del taller y mejorar la satisfacción de los clientes.</w:t>
-      </w:r>
-    </w:p>
-    <w:p>
-      <w:pPr>
-        <w:pStyle w:val="NormalWeb"/>
-        <w:rPr>
-          <w:rFonts w:ascii="Arial" w:hAnsi="Arial" w:cs="Arial"/>
-          <w:b/>
-          <w:bCs/>
-          <w:lang w:val="es-419" w:eastAsia="es-419"/>
-        </w:rPr>
-      </w:pPr>
-      <w:r>
-        <w:rPr>
-          <w:rFonts w:ascii="Arial" w:hAnsi="Arial" w:cs="Arial"/>
-          <w:b/>
-          <w:bCs/>
-          <w:lang w:val="es-419" w:eastAsia="es-419"/>
-        </w:rPr>
-        <w:t>HUJM-003: Historia de visitas</w:t>
-      </w:r>
-    </w:p>
-    <w:p>
-      <w:pPr>
-        <w:pStyle w:val="NormalWeb"/>
-        <w:rPr>
-          <w:rFonts w:ascii="Arial" w:hAnsi="Arial" w:cs="Arial"/>
-          <w:lang w:val="es-GT"/>
-        </w:rPr>
-      </w:pPr>
-      <w:r>
-        <w:rPr>
-          <w:rFonts w:ascii="Arial" w:hAnsi="Arial" w:cs="Arial"/>
-          <w:lang w:val="es-GT"/>
-        </w:rPr>
-        <w:t>Como empleado del concesionario,</w:t>
-      </w:r>
-    </w:p>
-    <w:p>
-      <w:pPr>
-        <w:pStyle w:val="NormalWeb"/>
-        <w:rPr>
-          <w:rFonts w:ascii="Arial" w:hAnsi="Arial" w:cs="Arial"/>
-          <w:lang w:val="es-GT"/>
-        </w:rPr>
-      </w:pPr>
-      <w:r>
-        <w:rPr>
-          <w:rFonts w:ascii="Arial" w:hAnsi="Arial" w:cs="Arial"/>
-          <w:lang w:val="es-GT"/>
-        </w:rPr>
-        <w:t>Quiero un sistema para registrar y dar seguimiento a las visitas de los clientes, tanto para ventas como para servicios,</w:t>
-      </w:r>
-    </w:p>
-    <w:p>
-      <w:pPr>
-        <w:pStyle w:val="NormalWeb"/>
-        <w:rPr>
-          <w:rFonts w:ascii="Arial" w:hAnsi="Arial" w:cs="Arial"/>
-          <w:lang w:val="es-GT"/>
-        </w:rPr>
-      </w:pPr>
-      <w:r>
-        <w:rPr>
-          <w:rFonts w:ascii="Arial" w:hAnsi="Arial" w:cs="Arial"/>
-          <w:lang w:val="es-GT"/>
-        </w:rPr>
-        <w:t>Para organizar de manera eficiente la agenda y asegurarme de que todos los clientes reciban una atención adecuada y puntual.</w:t>
-      </w:r>
-    </w:p>
-    <w:p>
-      <w:pPr>
-        <w:spacing w:before="100" w:beforeAutospacing="1" w:after="100" w:afterAutospacing="1" w:line="240" w:lineRule="auto"/>
+      </w:pPr>
+      <w:r>
         <w:rPr>
           <w:rFonts w:ascii="Arial" w:eastAsia="Times New Roman" w:hAnsi="Arial" w:cs="Arial"/>
           <w:b/>
@@ -3059,11 +2987,9 @@
           <w:szCs w:val="24"/>
           <w:lang w:val="es-419" w:eastAsia="es-419"/>
         </w:rPr>
-      </w:pPr>
-    </w:p>
-    <w:p>
-      <w:pPr>
-        <w:spacing w:before="100" w:beforeAutospacing="1" w:after="100" w:afterAutospacing="1" w:line="240" w:lineRule="auto"/>
+        <w:t xml:space="preserve">HISTORIAS </w:t>
+      </w:r>
+      <w:r>
         <w:rPr>
           <w:rFonts w:ascii="Arial" w:eastAsia="Times New Roman" w:hAnsi="Arial" w:cs="Arial"/>
           <w:b/>
@@ -3072,27 +2998,6 @@
           <w:szCs w:val="24"/>
           <w:lang w:val="es-419" w:eastAsia="es-419"/>
         </w:rPr>
-      </w:pPr>
-      <w:r>
-        <w:rPr>
-          <w:rFonts w:ascii="Arial" w:eastAsia="Times New Roman" w:hAnsi="Arial" w:cs="Arial"/>
-          <w:b/>
-          <w:bCs/>
-          <w:sz w:val="24"/>
-          <w:szCs w:val="24"/>
-          <w:lang w:val="es-419" w:eastAsia="es-419"/>
-        </w:rPr>
-        <w:t xml:space="preserve">HISTORIAS </w:t>
-      </w:r>
-      <w:r>
-        <w:rPr>
-          <w:rFonts w:ascii="Arial" w:eastAsia="Times New Roman" w:hAnsi="Arial" w:cs="Arial"/>
-          <w:b/>
-          <w:bCs/>
-          <w:sz w:val="24"/>
-          <w:szCs w:val="24"/>
-          <w:lang w:val="es-419" w:eastAsia="es-419"/>
-        </w:rPr>
         <w:t>VENTAS</w:t>
       </w:r>
     </w:p>
@@ -4260,7 +4165,27 @@
           <w:sz w:val="28"/>
           <w:szCs w:val="28"/>
         </w:rPr>
-        <w:t>HULC-004 Gestión de Servicios</w:t>
+        <w:t>HULC-00</w:t>
+      </w:r>
+      <w:r>
+        <w:rPr>
+          <w:rFonts w:ascii="Arial" w:hAnsi="Arial" w:cs="Arial"/>
+          <w:b/>
+          <w:bCs/>
+          <w:sz w:val="28"/>
+          <w:szCs w:val="28"/>
+        </w:rPr>
+        <w:t>1</w:t>
+      </w:r>
+      <w:r>
+        <w:rPr>
+          <w:rFonts w:ascii="Arial" w:hAnsi="Arial" w:cs="Arial"/>
+          <w:b/>
+          <w:bCs/>
+          <w:sz w:val="28"/>
+          <w:szCs w:val="28"/>
+        </w:rPr>
+        <w:t xml:space="preserve"> Gestión de Servicios</w:t>
       </w:r>
     </w:p>
     <w:p>
@@ -4345,6 +4270,160 @@
         </w:rPr>
         <w:t xml:space="preserve"> Poder gestionar eficazmente los servicios contratados, optimizar el proceso de compras y garantizar que la empresa se haga cargo de los daños en los vehículos, repuestos o accesorios vinculados al servicio.</w:t>
       </w:r>
+    </w:p>
+    <w:p>
+      <w:pPr>
+        <w:tabs>
+          <w:tab w:val="left" w:pos="3552"/>
+        </w:tabs>
+        <w:spacing w:line="278" w:lineRule="auto"/>
+        <w:rPr>
+          <w:rFonts w:ascii="Arial" w:hAnsi="Arial" w:cs="Arial"/>
+          <w:sz w:val="28"/>
+          <w:szCs w:val="28"/>
+        </w:rPr>
+      </w:pPr>
+    </w:p>
+    <w:p>
+      <w:pPr>
+        <w:tabs>
+          <w:tab w:val="left" w:pos="3552"/>
+        </w:tabs>
+        <w:spacing w:line="278" w:lineRule="auto"/>
+        <w:rPr>
+          <w:rFonts w:ascii="Arial" w:hAnsi="Arial" w:cs="Arial"/>
+          <w:b/>
+          <w:bCs/>
+          <w:sz w:val="28"/>
+          <w:szCs w:val="28"/>
+        </w:rPr>
+      </w:pPr>
+      <w:r>
+        <w:rPr>
+          <w:rFonts w:ascii="Arial" w:hAnsi="Arial" w:cs="Arial"/>
+          <w:b/>
+          <w:bCs/>
+          <w:sz w:val="28"/>
+          <w:szCs w:val="28"/>
+        </w:rPr>
+        <w:t>HULC-00</w:t>
+      </w:r>
+      <w:r>
+        <w:rPr>
+          <w:rFonts w:ascii="Arial" w:hAnsi="Arial" w:cs="Arial"/>
+          <w:b/>
+          <w:bCs/>
+          <w:sz w:val="28"/>
+          <w:szCs w:val="28"/>
+        </w:rPr>
+        <w:t>2</w:t>
+      </w:r>
+      <w:r>
+        <w:rPr>
+          <w:rFonts w:ascii="Arial" w:hAnsi="Arial" w:cs="Arial"/>
+          <w:b/>
+          <w:bCs/>
+          <w:sz w:val="28"/>
+          <w:szCs w:val="28"/>
+        </w:rPr>
+        <w:t xml:space="preserve"> Gestión de Servicios</w:t>
+      </w:r>
+    </w:p>
+    <w:p>
+      <w:pPr>
+        <w:tabs>
+          <w:tab w:val="left" w:pos="3552"/>
+        </w:tabs>
+        <w:spacing w:line="278" w:lineRule="auto"/>
+        <w:rPr>
+          <w:rFonts w:ascii="Arial" w:hAnsi="Arial" w:cs="Arial"/>
+          <w:sz w:val="28"/>
+          <w:szCs w:val="28"/>
+        </w:rPr>
+      </w:pPr>
+      <w:r>
+        <w:rPr>
+          <w:rFonts w:ascii="Arial" w:hAnsi="Arial" w:cs="Arial"/>
+          <w:b/>
+          <w:bCs/>
+          <w:sz w:val="28"/>
+          <w:szCs w:val="28"/>
+        </w:rPr>
+        <w:t>Como:</w:t>
+      </w:r>
+      <w:r>
+        <w:rPr>
+          <w:rFonts w:ascii="Arial" w:hAnsi="Arial" w:cs="Arial"/>
+          <w:sz w:val="28"/>
+          <w:szCs w:val="28"/>
+        </w:rPr>
+        <w:t xml:space="preserve"> Encargado de la gestión de servicios.</w:t>
+      </w:r>
+      <w:r>
+        <w:rPr>
+          <w:rFonts w:ascii="Arial" w:hAnsi="Arial" w:cs="Arial"/>
+          <w:sz w:val="28"/>
+          <w:szCs w:val="28"/>
+        </w:rPr>
+        <w:br/>
+      </w:r>
+      <w:r>
+        <w:rPr>
+          <w:rFonts w:ascii="Arial" w:hAnsi="Arial" w:cs="Arial"/>
+          <w:b/>
+          <w:bCs/>
+          <w:sz w:val="28"/>
+          <w:szCs w:val="28"/>
+        </w:rPr>
+        <w:t>Quiero:</w:t>
+      </w:r>
+      <w:r>
+        <w:rPr>
+          <w:rFonts w:ascii="Arial" w:hAnsi="Arial" w:cs="Arial"/>
+          <w:sz w:val="28"/>
+          <w:szCs w:val="28"/>
+        </w:rPr>
+        <w:t xml:space="preserve"> Que el sistema actualice la base de datos para registrar los vehículos que ingresan asociados a un servicio, incluyendo su marca y el estado del vehículo (si tiene hoyos, piezas faltantes o problemas en el motor).</w:t>
+      </w:r>
+      <w:r>
+        <w:rPr>
+          <w:rFonts w:ascii="Arial" w:hAnsi="Arial" w:cs="Arial"/>
+          <w:sz w:val="28"/>
+          <w:szCs w:val="28"/>
+        </w:rPr>
+        <w:br/>
+      </w:r>
+      <w:r>
+        <w:rPr>
+          <w:rFonts w:ascii="Arial" w:hAnsi="Arial" w:cs="Arial"/>
+          <w:b/>
+          <w:bCs/>
+          <w:sz w:val="28"/>
+          <w:szCs w:val="28"/>
+        </w:rPr>
+        <w:t>Para:</w:t>
+      </w:r>
+      <w:r>
+        <w:rPr>
+          <w:rFonts w:ascii="Arial" w:hAnsi="Arial" w:cs="Arial"/>
+          <w:sz w:val="28"/>
+          <w:szCs w:val="28"/>
+        </w:rPr>
+        <w:t xml:space="preserve"> Poder llevar un control detallado de las condiciones de los vehículos antes y después del servicio, y asegurar que los servicios prestados incluyan la reparación o mantenimiento necesario.</w:t>
+      </w:r>
+    </w:p>
+    <w:p>
+      <w:pPr>
+        <w:tabs>
+          <w:tab w:val="left" w:pos="3552"/>
+        </w:tabs>
+        <w:spacing w:line="278" w:lineRule="auto"/>
+        <w:rPr>
+          <w:rFonts w:ascii="Arial" w:hAnsi="Arial" w:cs="Arial"/>
+          <w:sz w:val="28"/>
+          <w:szCs w:val="28"/>
+        </w:rPr>
+      </w:pPr>
     </w:p>
     <w:p>
       <w:pPr>

</xml_diff>

<commit_message>
add : Agregar historia de Usuario de Servicios HULC-003 a Concesionario_JavaEE.docx
</commit_message>
<xml_diff>
--- a/Concesionario_JavaEE.docx
+++ b/Concesionario_JavaEE.docx
@@ -4411,6 +4411,161 @@
         </w:rPr>
         <w:t xml:space="preserve"> Poder llevar un control detallado de las condiciones de los vehículos antes y después del servicio, y asegurar que los servicios prestados incluyan la reparación o mantenimiento necesario.</w:t>
       </w:r>
+    </w:p>
+    <w:p>
+      <w:pPr>
+        <w:tabs>
+          <w:tab w:val="left" w:pos="3552"/>
+        </w:tabs>
+        <w:spacing w:line="278" w:lineRule="auto"/>
+        <w:rPr>
+          <w:rFonts w:ascii="Arial" w:hAnsi="Arial" w:cs="Arial"/>
+          <w:sz w:val="28"/>
+          <w:szCs w:val="28"/>
+        </w:rPr>
+      </w:pPr>
+    </w:p>
+    <w:p>
+      <w:pPr>
+        <w:tabs>
+          <w:tab w:val="left" w:pos="3552"/>
+        </w:tabs>
+        <w:spacing w:line="278" w:lineRule="auto"/>
+        <w:rPr>
+          <w:rFonts w:ascii="Arial" w:hAnsi="Arial" w:cs="Arial"/>
+          <w:b/>
+          <w:bCs/>
+          <w:sz w:val="28"/>
+          <w:szCs w:val="28"/>
+        </w:rPr>
+      </w:pPr>
+      <w:r>
+        <w:rPr>
+          <w:rFonts w:ascii="Arial" w:hAnsi="Arial" w:cs="Arial"/>
+          <w:b/>
+          <w:bCs/>
+          <w:sz w:val="28"/>
+          <w:szCs w:val="28"/>
+        </w:rPr>
+        <w:lastRenderedPageBreak/>
+        <w:t>HULC-00</w:t>
+      </w:r>
+      <w:r>
+        <w:rPr>
+          <w:rFonts w:ascii="Arial" w:hAnsi="Arial" w:cs="Arial"/>
+          <w:b/>
+          <w:bCs/>
+          <w:sz w:val="28"/>
+          <w:szCs w:val="28"/>
+        </w:rPr>
+        <w:t>3</w:t>
+      </w:r>
+      <w:r>
+        <w:rPr>
+          <w:rFonts w:ascii="Arial" w:hAnsi="Arial" w:cs="Arial"/>
+          <w:b/>
+          <w:bCs/>
+          <w:sz w:val="28"/>
+          <w:szCs w:val="28"/>
+        </w:rPr>
+        <w:t xml:space="preserve"> Gestión de Servicios</w:t>
+      </w:r>
+    </w:p>
+    <w:p>
+      <w:pPr>
+        <w:tabs>
+          <w:tab w:val="left" w:pos="3552"/>
+        </w:tabs>
+        <w:spacing w:line="278" w:lineRule="auto"/>
+        <w:rPr>
+          <w:rFonts w:ascii="Arial" w:hAnsi="Arial" w:cs="Arial"/>
+          <w:sz w:val="28"/>
+          <w:szCs w:val="28"/>
+        </w:rPr>
+      </w:pPr>
+      <w:r>
+        <w:rPr>
+          <w:rFonts w:ascii="Arial" w:hAnsi="Arial" w:cs="Arial"/>
+          <w:b/>
+          <w:bCs/>
+          <w:sz w:val="28"/>
+          <w:szCs w:val="28"/>
+        </w:rPr>
+        <w:t>Como:</w:t>
+      </w:r>
+      <w:r>
+        <w:rPr>
+          <w:rFonts w:ascii="Arial" w:hAnsi="Arial" w:cs="Arial"/>
+          <w:sz w:val="28"/>
+          <w:szCs w:val="28"/>
+        </w:rPr>
+        <w:t xml:space="preserve"> Encargado de la gestión de servicios.</w:t>
+      </w:r>
+      <w:r>
+        <w:rPr>
+          <w:rFonts w:ascii="Arial" w:hAnsi="Arial" w:cs="Arial"/>
+          <w:sz w:val="28"/>
+          <w:szCs w:val="28"/>
+        </w:rPr>
+        <w:br/>
+      </w:r>
+      <w:r>
+        <w:rPr>
+          <w:rFonts w:ascii="Arial" w:hAnsi="Arial" w:cs="Arial"/>
+          <w:b/>
+          <w:bCs/>
+          <w:sz w:val="28"/>
+          <w:szCs w:val="28"/>
+        </w:rPr>
+        <w:t>Quiero:</w:t>
+      </w:r>
+      <w:r>
+        <w:rPr>
+          <w:rFonts w:ascii="Arial" w:hAnsi="Arial" w:cs="Arial"/>
+          <w:sz w:val="28"/>
+          <w:szCs w:val="28"/>
+        </w:rPr>
+        <w:t xml:space="preserve"> Que nos informen con anticipación si se prestarán servicios relacionados con vehículos electrónicos y se detallen las fallas que presentan.</w:t>
+      </w:r>
+      <w:r>
+        <w:rPr>
+          <w:rFonts w:ascii="Arial" w:hAnsi="Arial" w:cs="Arial"/>
+          <w:sz w:val="28"/>
+          <w:szCs w:val="28"/>
+        </w:rPr>
+        <w:br/>
+      </w:r>
+      <w:r>
+        <w:rPr>
+          <w:rFonts w:ascii="Arial" w:hAnsi="Arial" w:cs="Arial"/>
+          <w:b/>
+          <w:bCs/>
+          <w:sz w:val="28"/>
+          <w:szCs w:val="28"/>
+        </w:rPr>
+        <w:t>Para:</w:t>
+      </w:r>
+      <w:r>
+        <w:rPr>
+          <w:rFonts w:ascii="Arial" w:hAnsi="Arial" w:cs="Arial"/>
+          <w:sz w:val="28"/>
+          <w:szCs w:val="28"/>
+        </w:rPr>
+        <w:t xml:space="preserve"> Que podamos preparar al personal y al equipo adecuado para realizar el servicio eficazmente y entregar los vehículos en condiciones óptimas.</w:t>
+      </w:r>
+    </w:p>
+    <w:p>
+      <w:pPr>
+        <w:tabs>
+          <w:tab w:val="left" w:pos="3552"/>
+        </w:tabs>
+        <w:spacing w:line="278" w:lineRule="auto"/>
+        <w:rPr>
+          <w:rFonts w:ascii="Arial" w:hAnsi="Arial" w:cs="Arial"/>
+          <w:sz w:val="28"/>
+          <w:szCs w:val="28"/>
+        </w:rPr>
+      </w:pPr>
     </w:p>
     <w:p>
       <w:pPr>

</xml_diff>

<commit_message>
add: Agregar Primera historia de Seguros a el archivo Concesionario_JavaEE.docx
</commit_message>
<xml_diff>
--- a/Concesionario_JavaEE.docx
+++ b/Concesionario_JavaEE.docx
@@ -4709,6 +4709,143 @@
           <w:rFonts w:ascii="Arial" w:hAnsi="Arial" w:cs="Arial"/>
           <w:sz w:val="28"/>
           <w:szCs w:val="28"/>
+          <w:lang w:val="es-MX"/>
+        </w:rPr>
+      </w:pPr>
+      <w:r>
+        <w:rPr>
+          <w:rFonts w:ascii="Arial" w:hAnsi="Arial" w:cs="Arial"/>
+          <w:sz w:val="28"/>
+          <w:szCs w:val="28"/>
+        </w:rPr>
+        <w:t>Historia de Gestión de Seguros:</w:t>
+      </w:r>
+      <w:r>
+        <w:rPr>
+          <w:rFonts w:ascii="Arial" w:hAnsi="Arial" w:cs="Arial"/>
+          <w:sz w:val="28"/>
+          <w:szCs w:val="28"/>
+        </w:rPr>
+        <w:br/>
+      </w:r>
+      <w:r>
+        <w:rPr>
+          <w:rFonts w:ascii="Arial" w:hAnsi="Arial" w:cs="Arial"/>
+          <w:sz w:val="28"/>
+          <w:szCs w:val="28"/>
+        </w:rPr>
+        <w:br/>
+      </w:r>
+      <w:r>
+        <w:rPr>
+          <w:rFonts w:ascii="Arial" w:hAnsi="Arial" w:cs="Arial"/>
+          <w:sz w:val="28"/>
+          <w:szCs w:val="28"/>
+          <w:lang w:val="es-MX"/>
+        </w:rPr>
+        <w:t>HUJB –001: Registro de Seguro</w:t>
+      </w:r>
+    </w:p>
+    <w:p>
+      <w:pPr>
+        <w:tabs>
+          <w:tab w:val="left" w:pos="3552"/>
+        </w:tabs>
+        <w:spacing w:line="278" w:lineRule="auto"/>
+        <w:rPr>
+          <w:rFonts w:ascii="Arial" w:hAnsi="Arial" w:cs="Arial"/>
+          <w:sz w:val="28"/>
+          <w:szCs w:val="28"/>
+        </w:rPr>
+      </w:pPr>
+      <w:r>
+        <w:rPr>
+          <w:rFonts w:ascii="Arial" w:hAnsi="Arial" w:cs="Arial"/>
+          <w:b/>
+          <w:sz w:val="28"/>
+          <w:szCs w:val="28"/>
+        </w:rPr>
+        <w:t>Como</w:t>
+      </w:r>
+      <w:r>
+        <w:rPr>
+          <w:rFonts w:ascii="Arial" w:hAnsi="Arial" w:cs="Arial"/>
+          <w:sz w:val="28"/>
+          <w:szCs w:val="28"/>
+        </w:rPr>
+        <w:t>: Encargado de seguros</w:t>
+      </w:r>
+    </w:p>
+    <w:p>
+      <w:pPr>
+        <w:tabs>
+          <w:tab w:val="left" w:pos="3552"/>
+        </w:tabs>
+        <w:spacing w:line="278" w:lineRule="auto"/>
+        <w:rPr>
+          <w:rFonts w:ascii="Arial" w:hAnsi="Arial" w:cs="Arial"/>
+          <w:sz w:val="28"/>
+          <w:szCs w:val="28"/>
+        </w:rPr>
+      </w:pPr>
+      <w:r>
+        <w:rPr>
+          <w:rFonts w:ascii="Arial" w:hAnsi="Arial" w:cs="Arial"/>
+          <w:b/>
+          <w:sz w:val="28"/>
+          <w:szCs w:val="28"/>
+        </w:rPr>
+        <w:t>Quiero</w:t>
+      </w:r>
+      <w:r>
+        <w:rPr>
+          <w:rFonts w:ascii="Arial" w:hAnsi="Arial" w:cs="Arial"/>
+          <w:sz w:val="28"/>
+          <w:szCs w:val="28"/>
+        </w:rPr>
+        <w:t xml:space="preserve"> registrar en el sistema la información de un nuevo seguro contratado por un cliente</w:t>
+      </w:r>
+    </w:p>
+    <w:p>
+      <w:pPr>
+        <w:tabs>
+          <w:tab w:val="left" w:pos="3552"/>
+        </w:tabs>
+        <w:spacing w:line="278" w:lineRule="auto"/>
+        <w:rPr>
+          <w:rFonts w:ascii="Arial" w:hAnsi="Arial" w:cs="Arial"/>
+          <w:sz w:val="28"/>
+          <w:szCs w:val="28"/>
+        </w:rPr>
+      </w:pPr>
+      <w:r>
+        <w:rPr>
+          <w:rFonts w:ascii="Arial" w:hAnsi="Arial" w:cs="Arial"/>
+          <w:b/>
+          <w:sz w:val="28"/>
+          <w:szCs w:val="28"/>
+        </w:rPr>
+        <w:t>Para</w:t>
+      </w:r>
+      <w:r>
+        <w:rPr>
+          <w:rFonts w:ascii="Arial" w:hAnsi="Arial" w:cs="Arial"/>
+          <w:sz w:val="28"/>
+          <w:szCs w:val="28"/>
+        </w:rPr>
+        <w:t xml:space="preserve"> poder tener documentado correctamente el tipo de cobertura la compañía aseguradora la vigencia, el número de póliza y el vehículo con el cual este asociado.</w:t>
+      </w:r>
+    </w:p>
+    <w:p>
+      <w:pPr>
+        <w:tabs>
+          <w:tab w:val="left" w:pos="3552"/>
+        </w:tabs>
+        <w:spacing w:line="278" w:lineRule="auto"/>
+        <w:rPr>
+          <w:rFonts w:ascii="Arial" w:hAnsi="Arial" w:cs="Arial"/>
+          <w:sz w:val="28"/>
+          <w:szCs w:val="28"/>
         </w:rPr>
       </w:pPr>
     </w:p>
@@ -5744,7 +5881,6 @@
   <w:style w:type="character" w:default="1" w:styleId="Fuentedeprrafopredeter">
     <w:name w:val="Default Paragraph Font"/>
     <w:uiPriority w:val="1"/>
-    <w:semiHidden/>
     <w:unhideWhenUsed/>
   </w:style>
   <w:style w:type="table" w:default="1" w:styleId="Tablanormal">

</xml_diff>

<commit_message>
add: Agregar Segunda historia de Seguros a el archivo Concesionario_JavaEE.docx
</commit_message>
<xml_diff>
--- a/Concesionario_JavaEE.docx
+++ b/Concesionario_JavaEE.docx
@@ -4848,6 +4848,147 @@
           <w:szCs w:val="28"/>
         </w:rPr>
       </w:pPr>
+    </w:p>
+    <w:p>
+      <w:pPr>
+        <w:tabs>
+          <w:tab w:val="left" w:pos="3552"/>
+        </w:tabs>
+        <w:spacing w:line="278" w:lineRule="auto"/>
+        <w:rPr>
+          <w:rFonts w:ascii="Arial" w:hAnsi="Arial" w:cs="Arial"/>
+          <w:sz w:val="28"/>
+          <w:szCs w:val="28"/>
+        </w:rPr>
+      </w:pPr>
+    </w:p>
+    <w:p>
+      <w:pPr>
+        <w:tabs>
+          <w:tab w:val="left" w:pos="3552"/>
+        </w:tabs>
+        <w:spacing w:line="278" w:lineRule="auto"/>
+        <w:rPr>
+          <w:rFonts w:ascii="Arial" w:hAnsi="Arial" w:cs="Arial"/>
+          <w:sz w:val="28"/>
+          <w:szCs w:val="28"/>
+        </w:rPr>
+      </w:pPr>
+      <w:r>
+        <w:rPr>
+          <w:rFonts w:ascii="Arial" w:hAnsi="Arial" w:cs="Arial"/>
+          <w:sz w:val="28"/>
+          <w:szCs w:val="28"/>
+        </w:rPr>
+        <w:t xml:space="preserve">HUJB-002: </w:t>
+      </w:r>
+      <w:r>
+        <w:rPr>
+          <w:rFonts w:ascii="Arial" w:hAnsi="Arial" w:cs="Arial"/>
+          <w:sz w:val="28"/>
+          <w:szCs w:val="28"/>
+          <w:lang w:val="es-MX"/>
+        </w:rPr>
+        <w:t>Registro de Seguro</w:t>
+      </w:r>
+    </w:p>
+    <w:p>
+      <w:pPr>
+        <w:tabs>
+          <w:tab w:val="left" w:pos="3552"/>
+        </w:tabs>
+        <w:spacing w:line="278" w:lineRule="auto"/>
+        <w:rPr>
+          <w:rFonts w:ascii="Arial" w:hAnsi="Arial" w:cs="Arial"/>
+          <w:sz w:val="28"/>
+          <w:szCs w:val="28"/>
+        </w:rPr>
+      </w:pPr>
+      <w:r>
+        <w:rPr>
+          <w:rFonts w:ascii="Arial" w:hAnsi="Arial" w:cs="Arial"/>
+          <w:b/>
+          <w:sz w:val="28"/>
+          <w:szCs w:val="28"/>
+        </w:rPr>
+        <w:t>Como</w:t>
+      </w:r>
+      <w:r>
+        <w:rPr>
+          <w:rFonts w:ascii="Arial" w:hAnsi="Arial" w:cs="Arial"/>
+          <w:sz w:val="28"/>
+          <w:szCs w:val="28"/>
+        </w:rPr>
+        <w:t>:</w:t>
+      </w:r>
+      <w:r>
+        <w:rPr>
+          <w:rFonts w:ascii="Arial" w:hAnsi="Arial" w:cs="Arial"/>
+          <w:sz w:val="28"/>
+          <w:szCs w:val="28"/>
+        </w:rPr>
+        <w:t xml:space="preserve"> Encargado de seguros</w:t>
+      </w:r>
+    </w:p>
+    <w:p>
+      <w:pPr>
+        <w:tabs>
+          <w:tab w:val="left" w:pos="3552"/>
+        </w:tabs>
+        <w:spacing w:line="278" w:lineRule="auto"/>
+        <w:rPr>
+          <w:rFonts w:ascii="Arial" w:hAnsi="Arial" w:cs="Arial"/>
+          <w:sz w:val="28"/>
+          <w:szCs w:val="28"/>
+        </w:rPr>
+      </w:pPr>
+      <w:r>
+        <w:rPr>
+          <w:rFonts w:ascii="Arial" w:hAnsi="Arial" w:cs="Arial"/>
+          <w:b/>
+          <w:sz w:val="28"/>
+          <w:szCs w:val="28"/>
+        </w:rPr>
+        <w:t>Quiero:</w:t>
+      </w:r>
+      <w:r>
+        <w:rPr>
+          <w:rFonts w:ascii="Arial" w:hAnsi="Arial" w:cs="Arial"/>
+          <w:sz w:val="28"/>
+          <w:szCs w:val="28"/>
+        </w:rPr>
+        <w:t xml:space="preserve"> poder actualizar los datos de un seguro que ya está registrado</w:t>
+      </w:r>
+    </w:p>
+    <w:p>
+      <w:pPr>
+        <w:tabs>
+          <w:tab w:val="left" w:pos="3552"/>
+        </w:tabs>
+        <w:spacing w:line="278" w:lineRule="auto"/>
+        <w:rPr>
+          <w:rFonts w:ascii="Arial" w:hAnsi="Arial" w:cs="Arial"/>
+          <w:sz w:val="28"/>
+          <w:szCs w:val="28"/>
+        </w:rPr>
+      </w:pPr>
+      <w:r>
+        <w:rPr>
+          <w:rFonts w:ascii="Arial" w:hAnsi="Arial" w:cs="Arial"/>
+          <w:b/>
+          <w:sz w:val="28"/>
+          <w:szCs w:val="28"/>
+        </w:rPr>
+        <w:t xml:space="preserve"> Para:</w:t>
+      </w:r>
+      <w:r>
+        <w:rPr>
+          <w:rFonts w:ascii="Arial" w:hAnsi="Arial" w:cs="Arial"/>
+          <w:sz w:val="28"/>
+          <w:szCs w:val="28"/>
+        </w:rPr>
+        <w:t xml:space="preserve"> poder reflejar cualquier cambio que haya surgido, como renovaciones de póliza, actualizaciones de cobertura o corrección de errores en la información.</w:t>
+      </w:r>
     </w:p>
     <w:p>
       <w:pPr>

</xml_diff>

<commit_message>
add: Agregar Tercera historia de Seguros a el archivo Concesionario_JavaEE.docx
</commit_message>
<xml_diff>
--- a/Concesionario_JavaEE.docx
+++ b/Concesionario_JavaEE.docx
@@ -4988,6 +4988,110 @@
           <w:szCs w:val="28"/>
         </w:rPr>
         <w:t xml:space="preserve"> poder reflejar cualquier cambio que haya surgido, como renovaciones de póliza, actualizaciones de cobertura o corrección de errores en la información.</w:t>
+      </w:r>
+    </w:p>
+    <w:p>
+      <w:pPr>
+        <w:tabs>
+          <w:tab w:val="left" w:pos="3552"/>
+        </w:tabs>
+        <w:spacing w:line="278" w:lineRule="auto"/>
+        <w:rPr>
+          <w:rFonts w:ascii="Arial" w:hAnsi="Arial" w:cs="Arial"/>
+          <w:sz w:val="28"/>
+          <w:szCs w:val="28"/>
+        </w:rPr>
+      </w:pPr>
+      <w:r>
+        <w:rPr>
+          <w:rFonts w:ascii="Arial" w:hAnsi="Arial" w:cs="Arial"/>
+          <w:sz w:val="28"/>
+          <w:szCs w:val="28"/>
+        </w:rPr>
+        <w:lastRenderedPageBreak/>
+        <w:t xml:space="preserve">HUJB-003: </w:t>
+      </w:r>
+      <w:r>
+        <w:rPr>
+          <w:rFonts w:ascii="Arial" w:hAnsi="Arial" w:cs="Arial"/>
+          <w:sz w:val="28"/>
+          <w:szCs w:val="28"/>
+          <w:lang w:val="es-MX"/>
+        </w:rPr>
+        <w:t>Registro de Seguro</w:t>
+      </w:r>
+    </w:p>
+    <w:p>
+      <w:pPr>
+        <w:tabs>
+          <w:tab w:val="left" w:pos="3552"/>
+        </w:tabs>
+        <w:spacing w:line="278" w:lineRule="auto"/>
+        <w:rPr>
+          <w:rFonts w:ascii="Arial" w:hAnsi="Arial" w:cs="Arial"/>
+          <w:sz w:val="28"/>
+          <w:szCs w:val="28"/>
+          <w:lang w:val="es-MX"/>
+        </w:rPr>
+      </w:pPr>
+      <w:r>
+        <w:rPr>
+          <w:rFonts w:ascii="Arial" w:hAnsi="Arial" w:cs="Arial"/>
+          <w:b/>
+          <w:sz w:val="28"/>
+          <w:szCs w:val="28"/>
+        </w:rPr>
+        <w:t>Como:</w:t>
+      </w:r>
+      <w:r>
+        <w:rPr>
+          <w:rFonts w:ascii="Arial" w:hAnsi="Arial" w:cs="Arial"/>
+          <w:sz w:val="28"/>
+          <w:szCs w:val="28"/>
+        </w:rPr>
+        <w:t xml:space="preserve"> Encargado de seguros </w:t>
+      </w:r>
+      <w:r>
+        <w:rPr>
+          <w:rFonts w:ascii="Arial" w:hAnsi="Arial" w:cs="Arial"/>
+          <w:sz w:val="28"/>
+          <w:szCs w:val="28"/>
+        </w:rPr>
+        <w:br/>
+      </w:r>
+      <w:r>
+        <w:rPr>
+          <w:rFonts w:ascii="Arial" w:hAnsi="Arial" w:cs="Arial"/>
+          <w:b/>
+          <w:sz w:val="28"/>
+          <w:szCs w:val="28"/>
+        </w:rPr>
+        <w:t>Quiero:</w:t>
+      </w:r>
+      <w:r>
+        <w:rPr>
+          <w:rFonts w:ascii="Arial" w:hAnsi="Arial" w:cs="Arial"/>
+          <w:sz w:val="28"/>
+          <w:szCs w:val="28"/>
+        </w:rPr>
+        <w:t xml:space="preserve"> poder consultar fácilmente todos los seguros vigentes que se han registrado en el sistema, </w:t>
+      </w:r>
+      <w:r>
+        <w:rPr>
+          <w:rFonts w:ascii="Arial" w:hAnsi="Arial" w:cs="Arial"/>
+          <w:b/>
+          <w:sz w:val="28"/>
+          <w:szCs w:val="28"/>
+        </w:rPr>
+        <w:t>Para:</w:t>
+      </w:r>
+      <w:r>
+        <w:rPr>
+          <w:rFonts w:ascii="Arial" w:hAnsi="Arial" w:cs="Arial"/>
+          <w:sz w:val="28"/>
+          <w:szCs w:val="28"/>
+        </w:rPr>
+        <w:t xml:space="preserve"> verificar rápidamente la cobertura, vigencia, aseguradora y número de póliza, seguradora, tipo de seguro y estado actual.</w:t>
       </w:r>
     </w:p>
     <w:p>

</xml_diff>

<commit_message>
add: Agregar HUEM-001 a Concesionario_JavaEE.docx
</commit_message>
<xml_diff>
--- a/Concesionario_JavaEE.docx
+++ b/Concesionario_JavaEE.docx
@@ -1015,8 +1015,6 @@
             <w:r>
               <w:t>Programador</w:t>
             </w:r>
-            <w:bookmarkStart w:id="3" w:name="_GoBack"/>
-            <w:bookmarkEnd w:id="3"/>
           </w:p>
         </w:tc>
       </w:tr>
@@ -5010,6 +5008,143 @@
           <w:lang w:val="es-GT"/>
         </w:rPr>
       </w:pPr>
+    </w:p>
+    <w:p>
+      <w:pPr>
+        <w:tabs>
+          <w:tab w:val="left" w:pos="3552"/>
+        </w:tabs>
+        <w:spacing w:line="278" w:lineRule="auto"/>
+        <w:rPr>
+          <w:rFonts w:ascii="Arial" w:hAnsi="Arial" w:cs="Arial"/>
+          <w:sz w:val="28"/>
+          <w:szCs w:val="28"/>
+        </w:rPr>
+      </w:pPr>
+      <w:r>
+        <w:rPr>
+          <w:rFonts w:ascii="Arial" w:hAnsi="Arial" w:cs="Arial"/>
+          <w:b/>
+          <w:bCs/>
+          <w:sz w:val="28"/>
+          <w:szCs w:val="28"/>
+        </w:rPr>
+        <w:t>Historia de Usuario DetalleVenta</w:t>
+      </w:r>
+      <w:r>
+        <w:rPr>
+          <w:rFonts w:ascii="Arial" w:hAnsi="Arial" w:cs="Arial"/>
+          <w:sz w:val="28"/>
+          <w:szCs w:val="28"/>
+        </w:rPr>
+        <w:t>:</w:t>
+      </w:r>
+      <w:r>
+        <w:rPr>
+          <w:rFonts w:ascii="Arial" w:hAnsi="Arial" w:cs="Arial"/>
+          <w:sz w:val="28"/>
+          <w:szCs w:val="28"/>
+        </w:rPr>
+        <w:br/>
+      </w:r>
+      <w:r>
+        <w:rPr>
+          <w:rFonts w:ascii="Arial" w:hAnsi="Arial" w:cs="Arial"/>
+          <w:sz w:val="28"/>
+          <w:szCs w:val="28"/>
+        </w:rPr>
+        <w:br/>
+      </w:r>
+      <w:r>
+        <w:rPr>
+          <w:rFonts w:ascii="Arial" w:hAnsi="Arial" w:cs="Arial"/>
+          <w:b/>
+          <w:sz w:val="28"/>
+          <w:szCs w:val="28"/>
+        </w:rPr>
+        <w:t>HUPA-001</w:t>
+      </w:r>
+    </w:p>
+    <w:p>
+      <w:pPr>
+        <w:tabs>
+          <w:tab w:val="left" w:pos="3552"/>
+        </w:tabs>
+        <w:spacing w:line="278" w:lineRule="auto"/>
+        <w:rPr>
+          <w:rFonts w:ascii="Arial" w:hAnsi="Arial" w:cs="Arial"/>
+          <w:sz w:val="28"/>
+          <w:szCs w:val="28"/>
+        </w:rPr>
+      </w:pPr>
+      <w:r>
+        <w:rPr>
+          <w:rFonts w:ascii="Arial" w:hAnsi="Arial" w:cs="Arial"/>
+          <w:sz w:val="28"/>
+          <w:szCs w:val="28"/>
+        </w:rPr>
+        <w:t>Como empleado del área de ventas</w:t>
+      </w:r>
+    </w:p>
+    <w:p>
+      <w:pPr>
+        <w:tabs>
+          <w:tab w:val="left" w:pos="3552"/>
+        </w:tabs>
+        <w:spacing w:line="278" w:lineRule="auto"/>
+        <w:rPr>
+          <w:rFonts w:ascii="Arial" w:hAnsi="Arial" w:cs="Arial"/>
+          <w:sz w:val="28"/>
+          <w:szCs w:val="28"/>
+        </w:rPr>
+      </w:pPr>
+      <w:r>
+        <w:rPr>
+          <w:rFonts w:ascii="Arial" w:hAnsi="Arial" w:cs="Arial"/>
+          <w:sz w:val="28"/>
+          <w:szCs w:val="28"/>
+        </w:rPr>
+        <w:t>Quiero registrar cada vehículo vendido con su cantidad y precio en el DetalleVenta</w:t>
+      </w:r>
+      <w:r>
+        <w:rPr>
+          <w:rFonts w:ascii="Arial" w:hAnsi="Arial" w:cs="Arial"/>
+          <w:sz w:val="28"/>
+          <w:szCs w:val="28"/>
+        </w:rPr>
+        <w:t>.</w:t>
+      </w:r>
+    </w:p>
+    <w:p>
+      <w:pPr>
+        <w:tabs>
+          <w:tab w:val="left" w:pos="3552"/>
+        </w:tabs>
+        <w:spacing w:line="278" w:lineRule="auto"/>
+        <w:rPr>
+          <w:rFonts w:ascii="Arial" w:hAnsi="Arial" w:cs="Arial"/>
+          <w:sz w:val="28"/>
+          <w:szCs w:val="28"/>
+        </w:rPr>
+      </w:pPr>
+      <w:r>
+        <w:rPr>
+          <w:rFonts w:ascii="Arial" w:hAnsi="Arial" w:cs="Arial"/>
+          <w:sz w:val="28"/>
+          <w:szCs w:val="28"/>
+        </w:rPr>
+        <w:t>Para llevar un control preciso de las unidades vendidas por transacción</w:t>
+      </w:r>
+      <w:r>
+        <w:rPr>
+          <w:rFonts w:ascii="Arial" w:hAnsi="Arial" w:cs="Arial"/>
+          <w:sz w:val="28"/>
+          <w:szCs w:val="28"/>
+        </w:rPr>
+        <w:t>.</w:t>
+      </w:r>
+      <w:bookmarkStart w:id="3" w:name="_GoBack"/>
+      <w:bookmarkEnd w:id="3"/>
     </w:p>
     <w:p>
       <w:pPr>
@@ -6133,7 +6268,7 @@
   <w:style w:type="paragraph" w:default="1" w:styleId="Normal">
     <w:name w:val="Normal"/>
     <w:qFormat/>
-    <w:rsid w:val="007B480D"/>
+    <w:rsid w:val="009038A0"/>
     <w:rPr>
       <w:rFonts w:eastAsia="MS Mincho"/>
     </w:rPr>
@@ -6681,7 +6816,7 @@
 </file>
 
 <file path=customXml/itemProps1.xml><?xml version="1.0" encoding="utf-8"?>
-<ds:datastoreItem xmlns:ds="http://schemas.openxmlformats.org/officeDocument/2006/customXml" ds:itemID="{46309475-4834-4F1B-8B42-670CEF90FC17}">
+<ds:datastoreItem xmlns:ds="http://schemas.openxmlformats.org/officeDocument/2006/customXml" ds:itemID="{C2F3E8E6-E45C-494C-8914-4C621D7EF009}">
   <ds:schemaRefs>
     <ds:schemaRef ds:uri="http://schemas.openxmlformats.org/officeDocument/2006/bibliography"/>
   </ds:schemaRefs>

</xml_diff>

<commit_message>
add: Agregar HUEM-002 a Concesionario_JavaEE.docx
</commit_message>
<xml_diff>
--- a/Concesionario_JavaEE.docx
+++ b/Concesionario_JavaEE.docx
@@ -5062,7 +5062,16 @@
           <w:sz w:val="28"/>
           <w:szCs w:val="28"/>
         </w:rPr>
-        <w:t>HUPA-001</w:t>
+        <w:t>HUEM</w:t>
+      </w:r>
+      <w:r>
+        <w:rPr>
+          <w:rFonts w:ascii="Arial" w:hAnsi="Arial" w:cs="Arial"/>
+          <w:b/>
+          <w:sz w:val="28"/>
+          <w:szCs w:val="28"/>
+        </w:rPr>
+        <w:t>-001</w:t>
       </w:r>
     </w:p>
     <w:p>
@@ -5080,10 +5089,19 @@
       <w:r>
         <w:rPr>
           <w:rFonts w:ascii="Arial" w:hAnsi="Arial" w:cs="Arial"/>
-          <w:sz w:val="28"/>
-          <w:szCs w:val="28"/>
-        </w:rPr>
-        <w:t>Como empleado del área de ventas</w:t>
+          <w:b/>
+          <w:sz w:val="28"/>
+          <w:szCs w:val="28"/>
+        </w:rPr>
+        <w:t>Como</w:t>
+      </w:r>
+      <w:r>
+        <w:rPr>
+          <w:rFonts w:ascii="Arial" w:hAnsi="Arial" w:cs="Arial"/>
+          <w:sz w:val="28"/>
+          <w:szCs w:val="28"/>
+        </w:rPr>
+        <w:t xml:space="preserve"> empleado del área de ventas</w:t>
       </w:r>
     </w:p>
     <w:p>
@@ -5101,10 +5119,19 @@
       <w:r>
         <w:rPr>
           <w:rFonts w:ascii="Arial" w:hAnsi="Arial" w:cs="Arial"/>
-          <w:sz w:val="28"/>
-          <w:szCs w:val="28"/>
-        </w:rPr>
-        <w:t>Quiero registrar cada vehículo vendido con su cantidad y precio en el DetalleVenta</w:t>
+          <w:b/>
+          <w:sz w:val="28"/>
+          <w:szCs w:val="28"/>
+        </w:rPr>
+        <w:t>Quiero</w:t>
+      </w:r>
+      <w:r>
+        <w:rPr>
+          <w:rFonts w:ascii="Arial" w:hAnsi="Arial" w:cs="Arial"/>
+          <w:sz w:val="28"/>
+          <w:szCs w:val="28"/>
+        </w:rPr>
+        <w:t xml:space="preserve"> registrar cada vehículo vendido con su cantidad y precio en el DetalleVenta</w:t>
       </w:r>
       <w:r>
         <w:rPr>
@@ -5130,10 +5157,19 @@
       <w:r>
         <w:rPr>
           <w:rFonts w:ascii="Arial" w:hAnsi="Arial" w:cs="Arial"/>
-          <w:sz w:val="28"/>
-          <w:szCs w:val="28"/>
-        </w:rPr>
-        <w:t>Para llevar un control preciso de las unidades vendidas por transacción</w:t>
+          <w:b/>
+          <w:sz w:val="28"/>
+          <w:szCs w:val="28"/>
+        </w:rPr>
+        <w:t>Para</w:t>
+      </w:r>
+      <w:r>
+        <w:rPr>
+          <w:rFonts w:ascii="Arial" w:hAnsi="Arial" w:cs="Arial"/>
+          <w:sz w:val="28"/>
+          <w:szCs w:val="28"/>
+        </w:rPr>
+        <w:t xml:space="preserve"> llevar un control preciso de las unidades vendidas por transacción</w:t>
       </w:r>
       <w:r>
         <w:rPr>
@@ -5143,17 +5179,152 @@
         </w:rPr>
         <w:t>.</w:t>
       </w:r>
+    </w:p>
+    <w:p>
+      <w:pPr>
+        <w:tabs>
+          <w:tab w:val="left" w:pos="3552"/>
+        </w:tabs>
+        <w:spacing w:line="278" w:lineRule="auto"/>
+        <w:rPr>
+          <w:rFonts w:ascii="Arial" w:hAnsi="Arial" w:cs="Arial"/>
+          <w:sz w:val="28"/>
+          <w:szCs w:val="28"/>
+        </w:rPr>
+      </w:pPr>
+    </w:p>
+    <w:p>
+      <w:pPr>
+        <w:tabs>
+          <w:tab w:val="left" w:pos="3552"/>
+        </w:tabs>
+        <w:spacing w:line="278" w:lineRule="auto"/>
+        <w:rPr>
+          <w:rFonts w:ascii="Arial" w:hAnsi="Arial" w:cs="Arial"/>
+          <w:b/>
+          <w:sz w:val="28"/>
+          <w:szCs w:val="28"/>
+        </w:rPr>
+      </w:pPr>
+      <w:r>
+        <w:rPr>
+          <w:rFonts w:ascii="Arial" w:hAnsi="Arial" w:cs="Arial"/>
+          <w:b/>
+          <w:sz w:val="28"/>
+          <w:szCs w:val="28"/>
+        </w:rPr>
+        <w:t>HUEM</w:t>
+      </w:r>
+      <w:r>
+        <w:rPr>
+          <w:rFonts w:ascii="Arial" w:hAnsi="Arial" w:cs="Arial"/>
+          <w:b/>
+          <w:sz w:val="28"/>
+          <w:szCs w:val="28"/>
+        </w:rPr>
+        <w:t>-002</w:t>
+      </w:r>
+    </w:p>
+    <w:p>
+      <w:pPr>
+        <w:tabs>
+          <w:tab w:val="left" w:pos="3552"/>
+        </w:tabs>
+        <w:spacing w:line="278" w:lineRule="auto"/>
+        <w:rPr>
+          <w:rFonts w:ascii="Arial" w:hAnsi="Arial" w:cs="Arial"/>
+          <w:sz w:val="28"/>
+          <w:szCs w:val="28"/>
+        </w:rPr>
+      </w:pPr>
+      <w:r>
+        <w:rPr>
+          <w:rFonts w:ascii="Arial" w:hAnsi="Arial" w:cs="Arial"/>
+          <w:b/>
+          <w:sz w:val="28"/>
+          <w:szCs w:val="28"/>
+        </w:rPr>
+        <w:t>Como</w:t>
+      </w:r>
+      <w:r>
+        <w:rPr>
+          <w:rFonts w:ascii="Arial" w:hAnsi="Arial" w:cs="Arial"/>
+          <w:sz w:val="28"/>
+          <w:szCs w:val="28"/>
+        </w:rPr>
+        <w:t xml:space="preserve"> administrador del sistema</w:t>
+      </w:r>
+    </w:p>
+    <w:p>
+      <w:pPr>
+        <w:tabs>
+          <w:tab w:val="left" w:pos="3552"/>
+        </w:tabs>
+        <w:spacing w:line="278" w:lineRule="auto"/>
+        <w:rPr>
+          <w:rFonts w:ascii="Arial" w:hAnsi="Arial" w:cs="Arial"/>
+          <w:sz w:val="28"/>
+          <w:szCs w:val="28"/>
+        </w:rPr>
+      </w:pPr>
+      <w:r>
+        <w:rPr>
+          <w:rFonts w:ascii="Arial" w:hAnsi="Arial" w:cs="Arial"/>
+          <w:b/>
+          <w:sz w:val="28"/>
+          <w:szCs w:val="28"/>
+        </w:rPr>
+        <w:t>Quiero</w:t>
+      </w:r>
+      <w:r>
+        <w:rPr>
+          <w:rFonts w:ascii="Arial" w:hAnsi="Arial" w:cs="Arial"/>
+          <w:sz w:val="28"/>
+          <w:szCs w:val="28"/>
+        </w:rPr>
+        <w:t xml:space="preserve"> visualizar el detalle de cada venta incluyendo el vehículo, cantidad y precio</w:t>
+      </w:r>
+    </w:p>
+    <w:p>
+      <w:pPr>
+        <w:tabs>
+          <w:tab w:val="left" w:pos="3552"/>
+        </w:tabs>
+        <w:spacing w:line="278" w:lineRule="auto"/>
+        <w:rPr>
+          <w:rFonts w:ascii="Arial" w:hAnsi="Arial" w:cs="Arial"/>
+          <w:sz w:val="28"/>
+          <w:szCs w:val="28"/>
+        </w:rPr>
+      </w:pPr>
+      <w:r>
+        <w:rPr>
+          <w:rFonts w:ascii="Arial" w:hAnsi="Arial" w:cs="Arial"/>
+          <w:b/>
+          <w:sz w:val="28"/>
+          <w:szCs w:val="28"/>
+        </w:rPr>
+        <w:t>Para</w:t>
+      </w:r>
+      <w:r>
+        <w:rPr>
+          <w:rFonts w:ascii="Arial" w:hAnsi="Arial" w:cs="Arial"/>
+          <w:sz w:val="28"/>
+          <w:szCs w:val="28"/>
+        </w:rPr>
+        <w:t xml:space="preserve"> generar reportes exactos de ventas por producto</w:t>
+      </w:r>
+    </w:p>
+    <w:p>
+      <w:pPr>
+        <w:pStyle w:val="NormalWeb"/>
+        <w:rPr>
+          <w:rFonts w:ascii="Arial" w:hAnsi="Arial" w:cs="Arial"/>
+          <w:lang w:val="es-GT"/>
+        </w:rPr>
+      </w:pPr>
       <w:bookmarkStart w:id="3" w:name="_GoBack"/>
       <w:bookmarkEnd w:id="3"/>
-    </w:p>
-    <w:p>
-      <w:pPr>
-        <w:pStyle w:val="NormalWeb"/>
-        <w:rPr>
-          <w:rFonts w:ascii="Arial" w:hAnsi="Arial" w:cs="Arial"/>
-          <w:lang w:val="es-GT"/>
-        </w:rPr>
-      </w:pPr>
     </w:p>
     <w:p>
       <w:pPr>
@@ -6816,7 +6987,7 @@
 </file>
 
 <file path=customXml/itemProps1.xml><?xml version="1.0" encoding="utf-8"?>
-<ds:datastoreItem xmlns:ds="http://schemas.openxmlformats.org/officeDocument/2006/customXml" ds:itemID="{C2F3E8E6-E45C-494C-8914-4C621D7EF009}">
+<ds:datastoreItem xmlns:ds="http://schemas.openxmlformats.org/officeDocument/2006/customXml" ds:itemID="{C9417DA5-3123-4387-94AC-4751E26B17F0}">
   <ds:schemaRefs>
     <ds:schemaRef ds:uri="http://schemas.openxmlformats.org/officeDocument/2006/bibliography"/>
   </ds:schemaRefs>

</xml_diff>

<commit_message>
add: Agregar HUEM-003 a Concesionario_JavaEE.docx
</commit_message>
<xml_diff>
--- a/Concesionario_JavaEE.docx
+++ b/Concesionario_JavaEE.docx
@@ -5320,11 +5320,110 @@
         <w:pStyle w:val="NormalWeb"/>
         <w:rPr>
           <w:rFonts w:ascii="Arial" w:hAnsi="Arial" w:cs="Arial"/>
-          <w:lang w:val="es-GT"/>
-        </w:rPr>
-      </w:pPr>
+          <w:b/>
+          <w:lang w:val="es-GT"/>
+        </w:rPr>
+      </w:pPr>
+    </w:p>
+    <w:p>
+      <w:pPr>
+        <w:pStyle w:val="NormalWeb"/>
+        <w:rPr>
+          <w:rFonts w:ascii="Arial" w:hAnsi="Arial" w:cs="Arial"/>
+          <w:b/>
+          <w:lang w:val="es-GT"/>
+        </w:rPr>
+      </w:pPr>
+      <w:r>
+        <w:rPr>
+          <w:rFonts w:ascii="Arial" w:hAnsi="Arial" w:cs="Arial"/>
+          <w:b/>
+          <w:lang w:val="es-GT"/>
+        </w:rPr>
+        <w:t>HUEM</w:t>
+      </w:r>
       <w:bookmarkStart w:id="3" w:name="_GoBack"/>
       <w:bookmarkEnd w:id="3"/>
+      <w:r>
+        <w:rPr>
+          <w:rFonts w:ascii="Arial" w:hAnsi="Arial" w:cs="Arial"/>
+          <w:b/>
+          <w:lang w:val="es-GT"/>
+        </w:rPr>
+        <w:t>-003</w:t>
+      </w:r>
+    </w:p>
+    <w:p>
+      <w:pPr>
+        <w:pStyle w:val="NormalWeb"/>
+        <w:rPr>
+          <w:rFonts w:ascii="Arial" w:hAnsi="Arial" w:cs="Arial"/>
+          <w:lang w:val="es-GT"/>
+        </w:rPr>
+      </w:pPr>
+      <w:r>
+        <w:rPr>
+          <w:rFonts w:ascii="Arial" w:hAnsi="Arial" w:cs="Arial"/>
+          <w:b/>
+          <w:lang w:val="es-GT"/>
+        </w:rPr>
+        <w:t xml:space="preserve">Como </w:t>
+      </w:r>
+      <w:r>
+        <w:rPr>
+          <w:rFonts w:ascii="Arial" w:hAnsi="Arial" w:cs="Arial"/>
+          <w:lang w:val="es-GT"/>
+        </w:rPr>
+        <w:t>cliente que solicita una factura</w:t>
+      </w:r>
+    </w:p>
+    <w:p>
+      <w:pPr>
+        <w:pStyle w:val="NormalWeb"/>
+        <w:rPr>
+          <w:rFonts w:ascii="Arial" w:hAnsi="Arial" w:cs="Arial"/>
+          <w:lang w:val="es-GT"/>
+        </w:rPr>
+      </w:pPr>
+      <w:r>
+        <w:rPr>
+          <w:rFonts w:ascii="Arial" w:hAnsi="Arial" w:cs="Arial"/>
+          <w:b/>
+          <w:lang w:val="es-GT"/>
+        </w:rPr>
+        <w:t>Quiero</w:t>
+      </w:r>
+      <w:r>
+        <w:rPr>
+          <w:rFonts w:ascii="Arial" w:hAnsi="Arial" w:cs="Arial"/>
+          <w:lang w:val="es-GT"/>
+        </w:rPr>
+        <w:t xml:space="preserve"> que el sistema tome los datos del DetalleVenta</w:t>
+      </w:r>
+    </w:p>
+    <w:p>
+      <w:pPr>
+        <w:pStyle w:val="NormalWeb"/>
+        <w:rPr>
+          <w:rFonts w:ascii="Arial" w:hAnsi="Arial" w:cs="Arial"/>
+          <w:lang w:val="es-GT"/>
+        </w:rPr>
+      </w:pPr>
+      <w:r>
+        <w:rPr>
+          <w:rFonts w:ascii="Arial" w:hAnsi="Arial" w:cs="Arial"/>
+          <w:b/>
+          <w:lang w:val="es-GT"/>
+        </w:rPr>
+        <w:t>Para</w:t>
+      </w:r>
+      <w:r>
+        <w:rPr>
+          <w:rFonts w:ascii="Arial" w:hAnsi="Arial" w:cs="Arial"/>
+          <w:lang w:val="es-GT"/>
+        </w:rPr>
+        <w:t xml:space="preserve"> asegurar que el monto y los artículos facturados sean correctos</w:t>
+      </w:r>
     </w:p>
     <w:p>
       <w:pPr>
@@ -6987,7 +7086,7 @@
 </file>
 
 <file path=customXml/itemProps1.xml><?xml version="1.0" encoding="utf-8"?>
-<ds:datastoreItem xmlns:ds="http://schemas.openxmlformats.org/officeDocument/2006/customXml" ds:itemID="{C9417DA5-3123-4387-94AC-4751E26B17F0}">
+<ds:datastoreItem xmlns:ds="http://schemas.openxmlformats.org/officeDocument/2006/customXml" ds:itemID="{F1C7E655-985D-4925-9E52-2E8245D14969}">
   <ds:schemaRefs>
     <ds:schemaRef ds:uri="http://schemas.openxmlformats.org/officeDocument/2006/bibliography"/>
   </ds:schemaRefs>

</xml_diff>

<commit_message>
add: Agregar modelo relacional a Concesionario_JavaEE.docx
</commit_message>
<xml_diff>
--- a/Concesionario_JavaEE.docx
+++ b/Concesionario_JavaEE.docx
@@ -5342,8 +5342,6 @@
         </w:rPr>
         <w:t>HUEM</w:t>
       </w:r>
-      <w:bookmarkStart w:id="3" w:name="_GoBack"/>
-      <w:bookmarkEnd w:id="3"/>
       <w:r>
         <w:rPr>
           <w:rFonts w:ascii="Arial" w:hAnsi="Arial" w:cs="Arial"/>
@@ -5433,177 +5431,14 @@
           <w:lang w:val="es-GT"/>
         </w:rPr>
       </w:pPr>
-    </w:p>
-    <w:p>
-      <w:pPr>
-        <w:pStyle w:val="NormalWeb"/>
-        <w:rPr>
-          <w:rFonts w:ascii="Arial" w:hAnsi="Arial" w:cs="Arial"/>
-          <w:lang w:val="es-GT"/>
-        </w:rPr>
-      </w:pPr>
-    </w:p>
-    <w:p>
-      <w:pPr>
-        <w:pStyle w:val="NormalWeb"/>
-        <w:rPr>
-          <w:rFonts w:ascii="Arial" w:hAnsi="Arial" w:cs="Arial"/>
-          <w:lang w:val="es-GT"/>
-        </w:rPr>
-      </w:pPr>
-    </w:p>
-    <w:p>
-      <w:pPr>
-        <w:pStyle w:val="NormalWeb"/>
-        <w:rPr>
-          <w:rFonts w:ascii="Arial" w:hAnsi="Arial" w:cs="Arial"/>
-          <w:lang w:val="es-GT"/>
-        </w:rPr>
-      </w:pPr>
-    </w:p>
-    <w:p>
-      <w:pPr>
-        <w:pStyle w:val="NormalWeb"/>
-        <w:rPr>
-          <w:rFonts w:ascii="Arial" w:hAnsi="Arial" w:cs="Arial"/>
-          <w:lang w:val="es-GT"/>
-        </w:rPr>
-      </w:pPr>
-    </w:p>
-    <w:p>
-      <w:pPr>
-        <w:pStyle w:val="NormalWeb"/>
-        <w:rPr>
-          <w:rFonts w:ascii="Arial" w:hAnsi="Arial" w:cs="Arial"/>
-          <w:lang w:val="es-GT"/>
-        </w:rPr>
-      </w:pPr>
-    </w:p>
-    <w:p>
-      <w:pPr>
-        <w:pStyle w:val="NormalWeb"/>
-        <w:rPr>
-          <w:rFonts w:ascii="Arial" w:hAnsi="Arial" w:cs="Arial"/>
-          <w:lang w:val="es-GT"/>
-        </w:rPr>
-      </w:pPr>
-    </w:p>
-    <w:p>
-      <w:pPr>
-        <w:pStyle w:val="NormalWeb"/>
-        <w:rPr>
-          <w:rFonts w:ascii="Arial" w:hAnsi="Arial" w:cs="Arial"/>
-          <w:lang w:val="es-GT"/>
-        </w:rPr>
-      </w:pPr>
-    </w:p>
-    <w:p>
-      <w:pPr>
-        <w:pStyle w:val="NormalWeb"/>
-        <w:rPr>
-          <w:rFonts w:ascii="Arial" w:hAnsi="Arial" w:cs="Arial"/>
-          <w:lang w:val="es-GT"/>
-        </w:rPr>
-      </w:pPr>
-    </w:p>
-    <w:p>
-      <w:pPr>
-        <w:pStyle w:val="NormalWeb"/>
-        <w:rPr>
-          <w:rFonts w:ascii="Arial" w:hAnsi="Arial" w:cs="Arial"/>
-          <w:lang w:val="es-GT"/>
-        </w:rPr>
-      </w:pPr>
-    </w:p>
-    <w:p>
-      <w:pPr>
-        <w:pStyle w:val="NormalWeb"/>
-        <w:rPr>
-          <w:rFonts w:ascii="Arial" w:hAnsi="Arial" w:cs="Arial"/>
-          <w:lang w:val="es-GT"/>
-        </w:rPr>
-      </w:pPr>
-    </w:p>
-    <w:p>
-      <w:pPr>
-        <w:pStyle w:val="NormalWeb"/>
-        <w:rPr>
-          <w:rFonts w:ascii="Arial" w:hAnsi="Arial" w:cs="Arial"/>
-          <w:lang w:val="es-GT"/>
-        </w:rPr>
-      </w:pPr>
-    </w:p>
-    <w:p>
-      <w:pPr>
-        <w:pStyle w:val="NormalWeb"/>
-        <w:rPr>
-          <w:rFonts w:ascii="Arial" w:hAnsi="Arial" w:cs="Arial"/>
-          <w:lang w:val="es-GT"/>
-        </w:rPr>
-      </w:pPr>
-    </w:p>
-    <w:p>
-      <w:pPr>
-        <w:pStyle w:val="NormalWeb"/>
-        <w:rPr>
-          <w:rFonts w:ascii="Arial" w:hAnsi="Arial" w:cs="Arial"/>
-          <w:lang w:val="es-GT"/>
-        </w:rPr>
-      </w:pPr>
-    </w:p>
-    <w:p>
-      <w:pPr>
-        <w:pStyle w:val="NormalWeb"/>
-        <w:rPr>
-          <w:rFonts w:ascii="Arial" w:hAnsi="Arial" w:cs="Arial"/>
-          <w:lang w:val="es-GT"/>
-        </w:rPr>
-      </w:pPr>
-    </w:p>
-    <w:p>
-      <w:pPr>
-        <w:pStyle w:val="NormalWeb"/>
-        <w:rPr>
-          <w:rFonts w:ascii="Arial" w:hAnsi="Arial" w:cs="Arial"/>
-          <w:lang w:val="es-GT"/>
-        </w:rPr>
-      </w:pPr>
-    </w:p>
-    <w:p>
-      <w:pPr>
-        <w:pStyle w:val="NormalWeb"/>
-        <w:rPr>
-          <w:rFonts w:ascii="Arial" w:hAnsi="Arial" w:cs="Arial"/>
-          <w:lang w:val="es-GT"/>
-        </w:rPr>
-      </w:pPr>
-    </w:p>
-    <w:p>
-      <w:pPr>
-        <w:pStyle w:val="NormalWeb"/>
-        <w:rPr>
-          <w:rFonts w:ascii="Arial" w:hAnsi="Arial" w:cs="Arial"/>
-          <w:lang w:val="es-GT"/>
-        </w:rPr>
-      </w:pPr>
-    </w:p>
-    <w:p>
-      <w:pPr>
-        <w:pStyle w:val="NormalWeb"/>
-        <w:rPr>
-          <w:rFonts w:ascii="Arial" w:hAnsi="Arial" w:cs="Arial"/>
-          <w:lang w:val="es-GT"/>
-        </w:rPr>
-      </w:pPr>
-    </w:p>
-    <w:p>
-      <w:pPr>
-        <w:pStyle w:val="NormalWeb"/>
-        <w:rPr>
-          <w:rFonts w:ascii="Arial" w:hAnsi="Arial" w:cs="Arial"/>
-          <w:lang w:val="es-GT"/>
-        </w:rPr>
-      </w:pPr>
+      <w:r>
+        <w:rPr>
+          <w:rFonts w:ascii="Arial" w:hAnsi="Arial" w:cs="Arial"/>
+          <w:lang w:val="es-GT"/>
+        </w:rPr>
+        <w:lastRenderedPageBreak/>
+        <w:t>Modelo Relacional Concesionario de Vehículos</w:t>
+      </w:r>
     </w:p>
     <w:p>
       <w:pPr>
@@ -5637,6 +5472,143 @@
           <w:noProof/>
           <w:lang w:val="es-MX" w:eastAsia="es-MX"/>
         </w:rPr>
+        <w:drawing>
+          <wp:inline distT="0" distB="0" distL="0" distR="0" wp14:anchorId="744C79CC" wp14:editId="72F23CF7">
+            <wp:extent cx="5612765" cy="4225290"/>
+            <wp:effectExtent l="0" t="0" r="6985" b="3810"/>
+            <wp:docPr id="3" name="Imagen 3" descr="C:\Users\Informatica\Downloads\Modelo relacional Concesionario.png"/>
+            <wp:cNvGraphicFramePr>
+              <a:graphicFrameLocks xmlns:a="http://schemas.openxmlformats.org/drawingml/2006/main" noChangeAspect="1"/>
+            </wp:cNvGraphicFramePr>
+            <a:graphic xmlns:a="http://schemas.openxmlformats.org/drawingml/2006/main">
+              <a:graphicData uri="http://schemas.openxmlformats.org/drawingml/2006/picture">
+                <pic:pic xmlns:pic="http://schemas.openxmlformats.org/drawingml/2006/picture">
+                  <pic:nvPicPr>
+                    <pic:cNvPr id="0" name="Picture 1" descr="C:\Users\Informatica\Downloads\Modelo relacional Concesionario.png"/>
+                    <pic:cNvPicPr>
+                      <a:picLocks noChangeAspect="1" noChangeArrowheads="1"/>
+                    </pic:cNvPicPr>
+                  </pic:nvPicPr>
+                  <pic:blipFill>
+                    <a:blip r:embed="rId10">
+                      <a:extLst>
+                        <a:ext uri="{28A0092B-C50C-407E-A947-70E740481C1C}">
+                          <a14:useLocalDpi xmlns:a14="http://schemas.microsoft.com/office/drawing/2010/main" val="0"/>
+                        </a:ext>
+                      </a:extLst>
+                    </a:blip>
+                    <a:srcRect/>
+                    <a:stretch>
+                      <a:fillRect/>
+                    </a:stretch>
+                  </pic:blipFill>
+                  <pic:spPr bwMode="auto">
+                    <a:xfrm>
+                      <a:off x="0" y="0"/>
+                      <a:ext cx="5612765" cy="4225290"/>
+                    </a:xfrm>
+                    <a:prstGeom prst="rect">
+                      <a:avLst/>
+                    </a:prstGeom>
+                    <a:noFill/>
+                    <a:ln>
+                      <a:noFill/>
+                    </a:ln>
+                  </pic:spPr>
+                </pic:pic>
+              </a:graphicData>
+            </a:graphic>
+          </wp:inline>
+        </w:drawing>
+      </w:r>
+    </w:p>
+    <w:p>
+      <w:pPr>
+        <w:pStyle w:val="NormalWeb"/>
+        <w:rPr>
+          <w:rFonts w:ascii="Arial" w:hAnsi="Arial" w:cs="Arial"/>
+          <w:lang w:val="es-GT"/>
+        </w:rPr>
+      </w:pPr>
+    </w:p>
+    <w:p>
+      <w:pPr>
+        <w:pStyle w:val="NormalWeb"/>
+        <w:rPr>
+          <w:rFonts w:ascii="Arial" w:hAnsi="Arial" w:cs="Arial"/>
+          <w:lang w:val="es-GT"/>
+        </w:rPr>
+      </w:pPr>
+    </w:p>
+    <w:p>
+      <w:pPr>
+        <w:pStyle w:val="NormalWeb"/>
+        <w:rPr>
+          <w:rFonts w:ascii="Arial" w:hAnsi="Arial" w:cs="Arial"/>
+          <w:lang w:val="es-GT"/>
+        </w:rPr>
+      </w:pPr>
+    </w:p>
+    <w:p>
+      <w:pPr>
+        <w:pStyle w:val="NormalWeb"/>
+        <w:rPr>
+          <w:rFonts w:ascii="Arial" w:hAnsi="Arial" w:cs="Arial"/>
+          <w:lang w:val="es-GT"/>
+        </w:rPr>
+      </w:pPr>
+    </w:p>
+    <w:p>
+      <w:pPr>
+        <w:pStyle w:val="NormalWeb"/>
+        <w:rPr>
+          <w:rFonts w:ascii="Arial" w:hAnsi="Arial" w:cs="Arial"/>
+          <w:lang w:val="es-GT"/>
+        </w:rPr>
+      </w:pPr>
+    </w:p>
+    <w:p>
+      <w:pPr>
+        <w:pStyle w:val="NormalWeb"/>
+        <w:rPr>
+          <w:rFonts w:ascii="Arial" w:hAnsi="Arial" w:cs="Arial"/>
+          <w:lang w:val="es-GT"/>
+        </w:rPr>
+      </w:pPr>
+    </w:p>
+    <w:p>
+      <w:pPr>
+        <w:pStyle w:val="NormalWeb"/>
+        <w:rPr>
+          <w:rFonts w:ascii="Arial" w:hAnsi="Arial" w:cs="Arial"/>
+          <w:lang w:val="es-GT"/>
+        </w:rPr>
+      </w:pPr>
+    </w:p>
+    <w:p>
+      <w:pPr>
+        <w:pStyle w:val="NormalWeb"/>
+        <w:rPr>
+          <w:rFonts w:ascii="Arial" w:hAnsi="Arial" w:cs="Arial"/>
+          <w:lang w:val="es-GT"/>
+        </w:rPr>
+      </w:pPr>
+    </w:p>
+    <w:p>
+      <w:pPr>
+        <w:pStyle w:val="NormalWeb"/>
+        <w:rPr>
+          <w:rFonts w:ascii="Arial" w:hAnsi="Arial" w:cs="Arial"/>
+          <w:lang w:val="es-GT"/>
+        </w:rPr>
+      </w:pPr>
+      <w:r>
+        <w:rPr>
+          <w:rFonts w:ascii="Arial" w:hAnsi="Arial" w:cs="Arial"/>
+          <w:noProof/>
+          <w:lang w:val="es-MX" w:eastAsia="es-MX"/>
+        </w:rPr>
+        <w:lastRenderedPageBreak/>
         <w:drawing>
           <wp:anchor distT="0" distB="0" distL="114300" distR="114300" simplePos="0" relativeHeight="251658240" behindDoc="1" locked="0" layoutInCell="1" allowOverlap="1" wp14:anchorId="3D2CDBB2" wp14:editId="1E865841">
             <wp:simplePos x="0" y="0"/>
@@ -5663,7 +5635,7 @@
                     </pic:cNvPicPr>
                   </pic:nvPicPr>
                   <pic:blipFill>
-                    <a:blip r:embed="rId10">
+                    <a:blip r:embed="rId11">
                       <a:extLst>
                         <a:ext uri="{28A0092B-C50C-407E-A947-70E740481C1C}">
                           <a14:useLocalDpi xmlns:a14="http://schemas.microsoft.com/office/drawing/2010/main" val="0"/>
@@ -5788,144 +5760,8 @@
       </w:pPr>
     </w:p>
     <w:p>
-      <w:pPr>
-        <w:jc w:val="center"/>
-      </w:pPr>
-    </w:p>
-    <w:p>
-      <w:pPr>
-        <w:jc w:val="center"/>
-      </w:pPr>
-    </w:p>
-    <w:p>
-      <w:pPr>
-        <w:jc w:val="center"/>
-      </w:pPr>
-    </w:p>
-    <w:p>
-      <w:pPr>
-        <w:jc w:val="center"/>
-      </w:pPr>
-    </w:p>
-    <w:p>
-      <w:pPr>
-        <w:jc w:val="center"/>
-      </w:pPr>
-    </w:p>
-    <w:p>
-      <w:pPr>
-        <w:jc w:val="center"/>
-      </w:pPr>
-    </w:p>
-    <w:p>
-      <w:pPr>
-        <w:jc w:val="center"/>
-      </w:pPr>
-    </w:p>
-    <w:p>
-      <w:pPr>
-        <w:jc w:val="center"/>
-      </w:pPr>
-    </w:p>
-    <w:p>
-      <w:pPr>
-        <w:jc w:val="center"/>
-      </w:pPr>
-    </w:p>
-    <w:p>
-      <w:pPr>
-        <w:jc w:val="center"/>
-      </w:pPr>
-    </w:p>
-    <w:p>
-      <w:pPr>
-        <w:jc w:val="center"/>
-      </w:pPr>
-    </w:p>
-    <w:p>
-      <w:pPr>
-        <w:jc w:val="center"/>
-      </w:pPr>
-    </w:p>
-    <w:p>
-      <w:pPr>
-        <w:jc w:val="center"/>
-      </w:pPr>
-    </w:p>
-    <w:p>
-      <w:pPr>
-        <w:jc w:val="center"/>
-      </w:pPr>
-    </w:p>
-    <w:p>
-      <w:pPr>
-        <w:jc w:val="center"/>
-      </w:pPr>
-    </w:p>
-    <w:p>
-      <w:pPr>
-        <w:jc w:val="center"/>
-      </w:pPr>
-    </w:p>
-    <w:p>
-      <w:pPr>
-        <w:jc w:val="center"/>
-      </w:pPr>
-    </w:p>
-    <w:p>
-      <w:pPr>
-        <w:jc w:val="center"/>
-      </w:pPr>
-    </w:p>
-    <w:p>
-      <w:pPr>
-        <w:jc w:val="center"/>
-      </w:pPr>
-    </w:p>
-    <w:p>
-      <w:pPr>
-        <w:jc w:val="center"/>
-      </w:pPr>
-    </w:p>
-    <w:p>
-      <w:pPr>
-        <w:jc w:val="center"/>
-      </w:pPr>
-    </w:p>
-    <w:p>
-      <w:pPr>
-        <w:jc w:val="center"/>
-      </w:pPr>
-    </w:p>
-    <w:p>
-      <w:pPr>
-        <w:jc w:val="center"/>
-      </w:pPr>
-    </w:p>
-    <w:p>
-      <w:pPr>
-        <w:jc w:val="center"/>
-      </w:pPr>
-    </w:p>
-    <w:p>
-      <w:pPr>
-        <w:jc w:val="center"/>
-      </w:pPr>
-    </w:p>
-    <w:p>
-      <w:pPr>
-        <w:jc w:val="center"/>
-      </w:pPr>
-    </w:p>
-    <w:p>
-      <w:pPr>
-        <w:jc w:val="center"/>
-      </w:pPr>
-    </w:p>
-    <w:p>
-      <w:pPr>
-        <w:jc w:val="center"/>
-      </w:pPr>
+      <w:bookmarkStart w:id="3" w:name="_GoBack"/>
+      <w:bookmarkEnd w:id="3"/>
     </w:p>
     <w:p>
       <w:pPr>
@@ -5970,7 +5806,7 @@
                     <pic:cNvPicPr/>
                   </pic:nvPicPr>
                   <pic:blipFill>
-                    <a:blip r:embed="rId11">
+                    <a:blip r:embed="rId12">
                       <a:extLst>
                         <a:ext uri="{28A0092B-C50C-407E-A947-70E740481C1C}">
                           <a14:useLocalDpi xmlns:a14="http://schemas.microsoft.com/office/drawing/2010/main" val="0"/>
@@ -7086,7 +6922,7 @@
 </file>
 
 <file path=customXml/itemProps1.xml><?xml version="1.0" encoding="utf-8"?>
-<ds:datastoreItem xmlns:ds="http://schemas.openxmlformats.org/officeDocument/2006/customXml" ds:itemID="{F1C7E655-985D-4925-9E52-2E8245D14969}">
+<ds:datastoreItem xmlns:ds="http://schemas.openxmlformats.org/officeDocument/2006/customXml" ds:itemID="{6B8F8DC1-AFE9-4DF2-98AF-E8FD24142C9B}">
   <ds:schemaRefs>
     <ds:schemaRef ds:uri="http://schemas.openxmlformats.org/officeDocument/2006/bibliography"/>
   </ds:schemaRefs>

</xml_diff>